<commit_message>
updating materials and re writing document - acer lap
</commit_message>
<xml_diff>
--- a/Working/[Re-Writing] Final Report.docx
+++ b/Working/[Re-Writing] Final Report.docx
@@ -401,7 +401,7 @@
           </mc:Choice>
           <mc:Fallback>
             <w:pict>
-              <v:line w14:anchorId="4D6AFFD8" id="Straight Connector 1" o:spid="_x0000_s1026" style="position:absolute;z-index:251660288;visibility:visible;mso-wrap-style:square;mso-wrap-distance-left:9pt;mso-wrap-distance-top:0;mso-wrap-distance-right:9pt;mso-wrap-distance-bottom:0;mso-position-horizontal:absolute;mso-position-horizontal-relative:text;mso-position-vertical:absolute;mso-position-vertical-relative:text" from="2.4pt,11.05pt" to="6in,11.05pt" o:gfxdata="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" strokecolor="#4f81bd [3204]" strokeweight="3pt">
+              <v:line w14:anchorId="3259FB3D" id="Straight Connector 1" o:spid="_x0000_s1026" style="position:absolute;z-index:251660288;visibility:visible;mso-wrap-style:square;mso-wrap-distance-left:9pt;mso-wrap-distance-top:0;mso-wrap-distance-right:9pt;mso-wrap-distance-bottom:0;mso-position-horizontal:absolute;mso-position-horizontal-relative:text;mso-position-vertical:absolute;mso-position-vertical-relative:text" from="2.4pt,11.05pt" to="6in,11.05pt" o:gfxdata="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" strokecolor="#4f81bd [3204]" strokeweight="3pt">
                 <v:shadow on="t" color="black" opacity="22937f" origin=",.5" offset="0,.63889mm"/>
               </v:line>
             </w:pict>
@@ -544,7 +544,7 @@
           <w:r>
             <w:fldChar w:fldCharType="separate"/>
           </w:r>
-          <w:hyperlink w:anchor="_Toc178013848" w:history="1">
+          <w:hyperlink w:anchor="_Toc178516354" w:history="1">
             <w:r>
               <w:rPr>
                 <w:rStyle w:val="Hyperlink"/>
@@ -571,7 +571,7 @@
                 <w:noProof/>
                 <w:webHidden/>
               </w:rPr>
-              <w:instrText xml:space="preserve"> PAGEREF _Toc178013848 \h </w:instrText>
+              <w:instrText xml:space="preserve"> PAGEREF _Toc178516354 \h </w:instrText>
             </w:r>
             <w:r>
               <w:rPr>
@@ -612,7 +612,7 @@
               <w14:ligatures w14:val="standardContextual"/>
             </w:rPr>
           </w:pPr>
-          <w:hyperlink w:anchor="_Toc178013849" w:history="1">
+          <w:hyperlink w:anchor="_Toc178516355" w:history="1">
             <w:r>
               <w:rPr>
                 <w:rStyle w:val="Hyperlink"/>
@@ -639,7 +639,7 @@
                 <w:noProof/>
                 <w:webHidden/>
               </w:rPr>
-              <w:instrText xml:space="preserve"> PAGEREF _Toc178013849 \h </w:instrText>
+              <w:instrText xml:space="preserve"> PAGEREF _Toc178516355 \h </w:instrText>
             </w:r>
             <w:r>
               <w:rPr>
@@ -680,7 +680,7 @@
               <w14:ligatures w14:val="standardContextual"/>
             </w:rPr>
           </w:pPr>
-          <w:hyperlink w:anchor="_Toc178013850" w:history="1">
+          <w:hyperlink w:anchor="_Toc178516356" w:history="1">
             <w:r>
               <w:rPr>
                 <w:rStyle w:val="Hyperlink"/>
@@ -707,7 +707,7 @@
                 <w:noProof/>
                 <w:webHidden/>
               </w:rPr>
-              <w:instrText xml:space="preserve"> PAGEREF _Toc178013850 \h </w:instrText>
+              <w:instrText xml:space="preserve"> PAGEREF _Toc178516356 \h </w:instrText>
             </w:r>
             <w:r>
               <w:rPr>
@@ -748,7 +748,7 @@
               <w14:ligatures w14:val="standardContextual"/>
             </w:rPr>
           </w:pPr>
-          <w:hyperlink w:anchor="_Toc178013851" w:history="1">
+          <w:hyperlink w:anchor="_Toc178516357" w:history="1">
             <w:r>
               <w:rPr>
                 <w:rStyle w:val="Hyperlink"/>
@@ -775,7 +775,7 @@
                 <w:noProof/>
                 <w:webHidden/>
               </w:rPr>
-              <w:instrText xml:space="preserve"> PAGEREF _Toc178013851 \h </w:instrText>
+              <w:instrText xml:space="preserve"> PAGEREF _Toc178516357 \h </w:instrText>
             </w:r>
             <w:r>
               <w:rPr>
@@ -819,7 +819,7 @@
               <w14:ligatures w14:val="standardContextual"/>
             </w:rPr>
           </w:pPr>
-          <w:hyperlink w:anchor="_Toc178013852" w:history="1">
+          <w:hyperlink w:anchor="_Toc178516358" w:history="1">
             <w:r>
               <w:rPr>
                 <w:rStyle w:val="Hyperlink"/>
@@ -846,7 +846,7 @@
                 <w:noProof/>
                 <w:webHidden/>
               </w:rPr>
-              <w:instrText xml:space="preserve"> PAGEREF _Toc178013852 \h </w:instrText>
+              <w:instrText xml:space="preserve"> PAGEREF _Toc178516358 \h </w:instrText>
             </w:r>
             <w:r>
               <w:rPr>
@@ -890,7 +890,7 @@
               <w14:ligatures w14:val="standardContextual"/>
             </w:rPr>
           </w:pPr>
-          <w:hyperlink w:anchor="_Toc178013853" w:history="1">
+          <w:hyperlink w:anchor="_Toc178516359" w:history="1">
             <w:r>
               <w:rPr>
                 <w:rStyle w:val="Hyperlink"/>
@@ -917,7 +917,7 @@
                 <w:noProof/>
                 <w:webHidden/>
               </w:rPr>
-              <w:instrText xml:space="preserve"> PAGEREF _Toc178013853 \h </w:instrText>
+              <w:instrText xml:space="preserve"> PAGEREF _Toc178516359 \h </w:instrText>
             </w:r>
             <w:r>
               <w:rPr>
@@ -961,7 +961,7 @@
               <w14:ligatures w14:val="standardContextual"/>
             </w:rPr>
           </w:pPr>
-          <w:hyperlink w:anchor="_Toc178013854" w:history="1">
+          <w:hyperlink w:anchor="_Toc178516360" w:history="1">
             <w:r>
               <w:rPr>
                 <w:rStyle w:val="Hyperlink"/>
@@ -988,7 +988,7 @@
                 <w:noProof/>
                 <w:webHidden/>
               </w:rPr>
-              <w:instrText xml:space="preserve"> PAGEREF _Toc178013854 \h </w:instrText>
+              <w:instrText xml:space="preserve"> PAGEREF _Toc178516360 \h </w:instrText>
             </w:r>
             <w:r>
               <w:rPr>
@@ -1029,7 +1029,7 @@
               <w14:ligatures w14:val="standardContextual"/>
             </w:rPr>
           </w:pPr>
-          <w:hyperlink w:anchor="_Toc178013855" w:history="1">
+          <w:hyperlink w:anchor="_Toc178516361" w:history="1">
             <w:r>
               <w:rPr>
                 <w:rStyle w:val="Hyperlink"/>
@@ -1056,7 +1056,7 @@
                 <w:noProof/>
                 <w:webHidden/>
               </w:rPr>
-              <w:instrText xml:space="preserve"> PAGEREF _Toc178013855 \h </w:instrText>
+              <w:instrText xml:space="preserve"> PAGEREF _Toc178516361 \h </w:instrText>
             </w:r>
             <w:r>
               <w:rPr>
@@ -1097,7 +1097,7 @@
               <w14:ligatures w14:val="standardContextual"/>
             </w:rPr>
           </w:pPr>
-          <w:hyperlink w:anchor="_Toc178013856" w:history="1">
+          <w:hyperlink w:anchor="_Toc178516362" w:history="1">
             <w:r>
               <w:rPr>
                 <w:rStyle w:val="Hyperlink"/>
@@ -1124,7 +1124,7 @@
                 <w:noProof/>
                 <w:webHidden/>
               </w:rPr>
-              <w:instrText xml:space="preserve"> PAGEREF _Toc178013856 \h </w:instrText>
+              <w:instrText xml:space="preserve"> PAGEREF _Toc178516362 \h </w:instrText>
             </w:r>
             <w:r>
               <w:rPr>
@@ -1165,7 +1165,7 @@
               <w14:ligatures w14:val="standardContextual"/>
             </w:rPr>
           </w:pPr>
-          <w:hyperlink w:anchor="_Toc178013857" w:history="1">
+          <w:hyperlink w:anchor="_Toc178516363" w:history="1">
             <w:r>
               <w:rPr>
                 <w:rStyle w:val="Hyperlink"/>
@@ -1192,7 +1192,7 @@
                 <w:noProof/>
                 <w:webHidden/>
               </w:rPr>
-              <w:instrText xml:space="preserve"> PAGEREF _Toc178013857 \h </w:instrText>
+              <w:instrText xml:space="preserve"> PAGEREF _Toc178516363 \h </w:instrText>
             </w:r>
             <w:r>
               <w:rPr>
@@ -1233,7 +1233,7 @@
               <w14:ligatures w14:val="standardContextual"/>
             </w:rPr>
           </w:pPr>
-          <w:hyperlink w:anchor="_Toc178013858" w:history="1">
+          <w:hyperlink w:anchor="_Toc178516364" w:history="1">
             <w:r>
               <w:rPr>
                 <w:rStyle w:val="Hyperlink"/>
@@ -1260,7 +1260,7 @@
                 <w:noProof/>
                 <w:webHidden/>
               </w:rPr>
-              <w:instrText xml:space="preserve"> PAGEREF _Toc178013858 \h </w:instrText>
+              <w:instrText xml:space="preserve"> PAGEREF _Toc178516364 \h </w:instrText>
             </w:r>
             <w:r>
               <w:rPr>
@@ -1301,7 +1301,7 @@
               <w14:ligatures w14:val="standardContextual"/>
             </w:rPr>
           </w:pPr>
-          <w:hyperlink w:anchor="_Toc178013859" w:history="1">
+          <w:hyperlink w:anchor="_Toc178516365" w:history="1">
             <w:r>
               <w:rPr>
                 <w:rStyle w:val="Hyperlink"/>
@@ -1328,7 +1328,7 @@
                 <w:noProof/>
                 <w:webHidden/>
               </w:rPr>
-              <w:instrText xml:space="preserve"> PAGEREF _Toc178013859 \h </w:instrText>
+              <w:instrText xml:space="preserve"> PAGEREF _Toc178516365 \h </w:instrText>
             </w:r>
             <w:r>
               <w:rPr>
@@ -1369,7 +1369,7 @@
               <w14:ligatures w14:val="standardContextual"/>
             </w:rPr>
           </w:pPr>
-          <w:hyperlink w:anchor="_Toc178013860" w:history="1">
+          <w:hyperlink w:anchor="_Toc178516366" w:history="1">
             <w:r>
               <w:rPr>
                 <w:rStyle w:val="Hyperlink"/>
@@ -1396,7 +1396,7 @@
                 <w:noProof/>
                 <w:webHidden/>
               </w:rPr>
-              <w:instrText xml:space="preserve"> PAGEREF _Toc178013860 \h </w:instrText>
+              <w:instrText xml:space="preserve"> PAGEREF _Toc178516366 \h </w:instrText>
             </w:r>
             <w:r>
               <w:rPr>
@@ -1437,7 +1437,7 @@
               <w14:ligatures w14:val="standardContextual"/>
             </w:rPr>
           </w:pPr>
-          <w:hyperlink w:anchor="_Toc178013861" w:history="1">
+          <w:hyperlink w:anchor="_Toc178516367" w:history="1">
             <w:r>
               <w:rPr>
                 <w:rStyle w:val="Hyperlink"/>
@@ -1464,7 +1464,7 @@
                 <w:noProof/>
                 <w:webHidden/>
               </w:rPr>
-              <w:instrText xml:space="preserve"> PAGEREF _Toc178013861 \h </w:instrText>
+              <w:instrText xml:space="preserve"> PAGEREF _Toc178516367 \h </w:instrText>
             </w:r>
             <w:r>
               <w:rPr>
@@ -1505,7 +1505,7 @@
               <w14:ligatures w14:val="standardContextual"/>
             </w:rPr>
           </w:pPr>
-          <w:hyperlink w:anchor="_Toc178013862" w:history="1">
+          <w:hyperlink w:anchor="_Toc178516368" w:history="1">
             <w:r>
               <w:rPr>
                 <w:rStyle w:val="Hyperlink"/>
@@ -1532,7 +1532,7 @@
                 <w:noProof/>
                 <w:webHidden/>
               </w:rPr>
-              <w:instrText xml:space="preserve"> PAGEREF _Toc178013862 \h </w:instrText>
+              <w:instrText xml:space="preserve"> PAGEREF _Toc178516368 \h </w:instrText>
             </w:r>
             <w:r>
               <w:rPr>
@@ -1576,7 +1576,7 @@
               <w14:ligatures w14:val="standardContextual"/>
             </w:rPr>
           </w:pPr>
-          <w:hyperlink w:anchor="_Toc178013863" w:history="1">
+          <w:hyperlink w:anchor="_Toc178516369" w:history="1">
             <w:r>
               <w:rPr>
                 <w:rStyle w:val="Hyperlink"/>
@@ -1603,7 +1603,7 @@
                 <w:noProof/>
                 <w:webHidden/>
               </w:rPr>
-              <w:instrText xml:space="preserve"> PAGEREF _Toc178013863 \h </w:instrText>
+              <w:instrText xml:space="preserve"> PAGEREF _Toc178516369 \h </w:instrText>
             </w:r>
             <w:r>
               <w:rPr>
@@ -1647,7 +1647,7 @@
               <w14:ligatures w14:val="standardContextual"/>
             </w:rPr>
           </w:pPr>
-          <w:hyperlink w:anchor="_Toc178013864" w:history="1">
+          <w:hyperlink w:anchor="_Toc178516370" w:history="1">
             <w:r>
               <w:rPr>
                 <w:rStyle w:val="Hyperlink"/>
@@ -1674,7 +1674,7 @@
                 <w:noProof/>
                 <w:webHidden/>
               </w:rPr>
-              <w:instrText xml:space="preserve"> PAGEREF _Toc178013864 \h </w:instrText>
+              <w:instrText xml:space="preserve"> PAGEREF _Toc178516370 \h </w:instrText>
             </w:r>
             <w:r>
               <w:rPr>
@@ -1718,7 +1718,7 @@
               <w14:ligatures w14:val="standardContextual"/>
             </w:rPr>
           </w:pPr>
-          <w:hyperlink w:anchor="_Toc178013865" w:history="1">
+          <w:hyperlink w:anchor="_Toc178516371" w:history="1">
             <w:r>
               <w:rPr>
                 <w:rStyle w:val="Hyperlink"/>
@@ -1745,7 +1745,7 @@
                 <w:noProof/>
                 <w:webHidden/>
               </w:rPr>
-              <w:instrText xml:space="preserve"> PAGEREF _Toc178013865 \h </w:instrText>
+              <w:instrText xml:space="preserve"> PAGEREF _Toc178516371 \h </w:instrText>
             </w:r>
             <w:r>
               <w:rPr>
@@ -1789,7 +1789,7 @@
               <w14:ligatures w14:val="standardContextual"/>
             </w:rPr>
           </w:pPr>
-          <w:hyperlink w:anchor="_Toc178013866" w:history="1">
+          <w:hyperlink w:anchor="_Toc178516372" w:history="1">
             <w:r>
               <w:rPr>
                 <w:rStyle w:val="Hyperlink"/>
@@ -1816,7 +1816,7 @@
                 <w:noProof/>
                 <w:webHidden/>
               </w:rPr>
-              <w:instrText xml:space="preserve"> PAGEREF _Toc178013866 \h </w:instrText>
+              <w:instrText xml:space="preserve"> PAGEREF _Toc178516372 \h </w:instrText>
             </w:r>
             <w:r>
               <w:rPr>
@@ -1860,7 +1860,7 @@
               <w14:ligatures w14:val="standardContextual"/>
             </w:rPr>
           </w:pPr>
-          <w:hyperlink w:anchor="_Toc178013867" w:history="1">
+          <w:hyperlink w:anchor="_Toc178516373" w:history="1">
             <w:r>
               <w:rPr>
                 <w:rStyle w:val="Hyperlink"/>
@@ -1887,7 +1887,7 @@
                 <w:noProof/>
                 <w:webHidden/>
               </w:rPr>
-              <w:instrText xml:space="preserve"> PAGEREF _Toc178013867 \h </w:instrText>
+              <w:instrText xml:space="preserve"> PAGEREF _Toc178516373 \h </w:instrText>
             </w:r>
             <w:r>
               <w:rPr>
@@ -1928,13 +1928,13 @@
               <w14:ligatures w14:val="standardContextual"/>
             </w:rPr>
           </w:pPr>
-          <w:hyperlink w:anchor="_Toc178013868" w:history="1">
+          <w:hyperlink w:anchor="_Toc178516374" w:history="1">
             <w:r>
               <w:rPr>
                 <w:rStyle w:val="Hyperlink"/>
                 <w:noProof/>
               </w:rPr>
-              <w:t>2.2 Related Work and Identification of the Gap</w:t>
+              <w:t>2.2 Followed Methods of Detecting Hate Speech in Social Media</w:t>
             </w:r>
             <w:r>
               <w:rPr>
@@ -1955,7 +1955,7 @@
                 <w:noProof/>
                 <w:webHidden/>
               </w:rPr>
-              <w:instrText xml:space="preserve"> PAGEREF _Toc178013868 \h </w:instrText>
+              <w:instrText xml:space="preserve"> PAGEREF _Toc178516374 \h </w:instrText>
             </w:r>
             <w:r>
               <w:rPr>
@@ -1996,13 +1996,13 @@
               <w14:ligatures w14:val="standardContextual"/>
             </w:rPr>
           </w:pPr>
-          <w:hyperlink w:anchor="_Toc178013869" w:history="1">
+          <w:hyperlink w:anchor="_Toc178516375" w:history="1">
             <w:r>
               <w:rPr>
                 <w:rStyle w:val="Hyperlink"/>
                 <w:noProof/>
               </w:rPr>
-              <w:t>2.3 Significance of the Study</w:t>
+              <w:t>2.3 Identification of the Gap</w:t>
             </w:r>
             <w:r>
               <w:rPr>
@@ -2023,7 +2023,7 @@
                 <w:noProof/>
                 <w:webHidden/>
               </w:rPr>
-              <w:instrText xml:space="preserve"> PAGEREF _Toc178013869 \h </w:instrText>
+              <w:instrText xml:space="preserve"> PAGEREF _Toc178516375 \h </w:instrText>
             </w:r>
             <w:r>
               <w:rPr>
@@ -2043,7 +2043,7 @@
                 <w:noProof/>
                 <w:webHidden/>
               </w:rPr>
-              <w:t>18</w:t>
+              <w:t>17</w:t>
             </w:r>
             <w:r>
               <w:rPr>
@@ -2064,12 +2064,148 @@
               <w14:ligatures w14:val="standardContextual"/>
             </w:rPr>
           </w:pPr>
-          <w:hyperlink w:anchor="_Toc178013870" w:history="1">
+          <w:hyperlink w:anchor="_Toc178516376" w:history="1">
             <w:r>
               <w:rPr>
                 <w:rStyle w:val="Hyperlink"/>
                 <w:noProof/>
               </w:rPr>
+              <w:t>2.4 Previous Studies of related to the topic</w:t>
+            </w:r>
+            <w:r>
+              <w:rPr>
+                <w:noProof/>
+                <w:webHidden/>
+              </w:rPr>
+              <w:tab/>
+            </w:r>
+            <w:r>
+              <w:rPr>
+                <w:noProof/>
+                <w:webHidden/>
+              </w:rPr>
+              <w:fldChar w:fldCharType="begin"/>
+            </w:r>
+            <w:r>
+              <w:rPr>
+                <w:noProof/>
+                <w:webHidden/>
+              </w:rPr>
+              <w:instrText xml:space="preserve"> PAGEREF _Toc178516376 \h </w:instrText>
+            </w:r>
+            <w:r>
+              <w:rPr>
+                <w:noProof/>
+                <w:webHidden/>
+              </w:rPr>
+            </w:r>
+            <w:r>
+              <w:rPr>
+                <w:noProof/>
+                <w:webHidden/>
+              </w:rPr>
+              <w:fldChar w:fldCharType="separate"/>
+            </w:r>
+            <w:r>
+              <w:rPr>
+                <w:noProof/>
+                <w:webHidden/>
+              </w:rPr>
+              <w:t>18</w:t>
+            </w:r>
+            <w:r>
+              <w:rPr>
+                <w:noProof/>
+                <w:webHidden/>
+              </w:rPr>
+              <w:fldChar w:fldCharType="end"/>
+            </w:r>
+          </w:hyperlink>
+        </w:p>
+        <w:p>
+          <w:pPr>
+            <w:pStyle w:val="TOC1"/>
+            <w:rPr>
+              <w:rFonts w:asciiTheme="minorHAnsi" w:eastAsiaTheme="minorEastAsia" w:hAnsiTheme="minorHAnsi" w:cstheme="minorBidi"/>
+              <w:noProof/>
+              <w:kern w:val="2"/>
+              <w14:ligatures w14:val="standardContextual"/>
+            </w:rPr>
+          </w:pPr>
+          <w:hyperlink w:anchor="_Toc178516377" w:history="1">
+            <w:r>
+              <w:rPr>
+                <w:rStyle w:val="Hyperlink"/>
+                <w:noProof/>
+              </w:rPr>
+              <w:t>2.5 Significance of the Study</w:t>
+            </w:r>
+            <w:r>
+              <w:rPr>
+                <w:noProof/>
+                <w:webHidden/>
+              </w:rPr>
+              <w:tab/>
+            </w:r>
+            <w:r>
+              <w:rPr>
+                <w:noProof/>
+                <w:webHidden/>
+              </w:rPr>
+              <w:fldChar w:fldCharType="begin"/>
+            </w:r>
+            <w:r>
+              <w:rPr>
+                <w:noProof/>
+                <w:webHidden/>
+              </w:rPr>
+              <w:instrText xml:space="preserve"> PAGEREF _Toc178516377 \h </w:instrText>
+            </w:r>
+            <w:r>
+              <w:rPr>
+                <w:noProof/>
+                <w:webHidden/>
+              </w:rPr>
+            </w:r>
+            <w:r>
+              <w:rPr>
+                <w:noProof/>
+                <w:webHidden/>
+              </w:rPr>
+              <w:fldChar w:fldCharType="separate"/>
+            </w:r>
+            <w:r>
+              <w:rPr>
+                <w:noProof/>
+                <w:webHidden/>
+              </w:rPr>
+              <w:t>19</w:t>
+            </w:r>
+            <w:r>
+              <w:rPr>
+                <w:noProof/>
+                <w:webHidden/>
+              </w:rPr>
+              <w:fldChar w:fldCharType="end"/>
+            </w:r>
+          </w:hyperlink>
+        </w:p>
+        <w:p>
+          <w:pPr>
+            <w:pStyle w:val="TOC1"/>
+            <w:rPr>
+              <w:rFonts w:asciiTheme="minorHAnsi" w:eastAsiaTheme="minorEastAsia" w:hAnsiTheme="minorHAnsi" w:cstheme="minorBidi"/>
+              <w:noProof/>
+              <w:kern w:val="2"/>
+              <w14:ligatures w14:val="standardContextual"/>
+            </w:rPr>
+          </w:pPr>
+          <w:hyperlink w:anchor="_Toc178516378" w:history="1">
+            <w:r>
+              <w:rPr>
+                <w:rStyle w:val="Hyperlink"/>
+                <w:noProof/>
+              </w:rPr>
               <w:t>Chapter 3</w:t>
             </w:r>
             <w:r>
@@ -2091,7 +2227,7 @@
                 <w:noProof/>
                 <w:webHidden/>
               </w:rPr>
-              <w:instrText xml:space="preserve"> PAGEREF _Toc178013870 \h </w:instrText>
+              <w:instrText xml:space="preserve"> PAGEREF _Toc178516378 \h </w:instrText>
             </w:r>
             <w:r>
               <w:rPr>
@@ -2111,7 +2247,7 @@
                 <w:noProof/>
                 <w:webHidden/>
               </w:rPr>
-              <w:t>19</w:t>
+              <w:t>20</w:t>
             </w:r>
             <w:r>
               <w:rPr>
@@ -2231,7 +2367,7 @@
         </w:rPr>
       </w:pPr>
       <w:bookmarkStart w:id="0" w:name="_Toc160079940"/>
-      <w:bookmarkStart w:id="1" w:name="_Toc178013848"/>
+      <w:bookmarkStart w:id="1" w:name="_Toc178516354"/>
       <w:r>
         <w:rPr>
           <w:sz w:val="40"/>
@@ -2247,7 +2383,7 @@
         <w:pStyle w:val="Heading1"/>
         <w:spacing w:line="360" w:lineRule="auto"/>
       </w:pPr>
-      <w:bookmarkStart w:id="2" w:name="_Toc178013849"/>
+      <w:bookmarkStart w:id="2" w:name="_Toc178516355"/>
       <w:bookmarkEnd w:id="0"/>
       <w:r>
         <w:t>1.1 Introduction</w:t>
@@ -2270,11 +2406,16 @@
         <w:spacing w:line="360" w:lineRule="auto"/>
         <w:jc w:val="both"/>
       </w:pPr>
+      <w:proofErr w:type="gramStart"/>
       <w:r>
         <w:t>D</w:t>
       </w:r>
       <w:r>
-        <w:t>espite the fact that these instances are extremely widespread, there is a worrying tendency to minimize or ignore the importance of them. While some people consider hate speech and cyberbullying to be just forms of free speech, others blame a lack of regulations or even dismiss them as harmless internet jokes. The truth is far from that, however, those who are subjected to this kind of online abuse frequently experience severe mental suffering as well as negative social consequences such as depression and suicide.</w:t>
+        <w:t>espite the fact that</w:t>
+      </w:r>
+      <w:proofErr w:type="gramEnd"/>
+      <w:r>
+        <w:t xml:space="preserve"> these instances are extremely widespread, there is a worrying tendency to minimize or ignore the importance of them. While some people consider hate speech and cyberbullying to be just forms of free speech, others blame a lack of regulations or even dismiss them as harmless internet jokes. The truth is far from that, however, those who are subjected to this kind of online abuse frequently experience severe mental suffering as well as negative social consequences such as depression and suicide.</w:t>
       </w:r>
     </w:p>
     <w:p>
@@ -2284,7 +2425,15 @@
         <w:jc w:val="both"/>
       </w:pPr>
       <w:r>
-        <w:t xml:space="preserve">This study aims to address the urgent need for a proactive monitoring system customized for the Sri Lankan setting in light of these critical concerns. Our goal is to give an effective solution to protect the worth and well-being of Sri Lankan internet users by creating a cutting-edge tool that can identify hate speech and cyberbullying on social media platforms. </w:t>
+        <w:t xml:space="preserve">This study aims to address the urgent need for a proactive monitoring system customized for the Sri Lankan setting </w:t>
+      </w:r>
+      <w:proofErr w:type="gramStart"/>
+      <w:r>
+        <w:t>in light of</w:t>
+      </w:r>
+      <w:proofErr w:type="gramEnd"/>
+      <w:r>
+        <w:t xml:space="preserve"> these critical concerns. Our goal is to give an effective solution to protect the worth and well-being of Sri Lankan internet users by creating a cutting-edge tool that can identify hate speech and cyberbullying on social media platforms. </w:t>
       </w:r>
       <w:r>
         <w:t>Through</w:t>
@@ -2301,7 +2450,7 @@
         <w:pStyle w:val="Heading1"/>
         <w:spacing w:line="360" w:lineRule="auto"/>
       </w:pPr>
-      <w:bookmarkStart w:id="3" w:name="_Toc178013850"/>
+      <w:bookmarkStart w:id="3" w:name="_Toc178516356"/>
       <w:r>
         <w:t>1.2 Relevancy of The Topic</w:t>
       </w:r>
@@ -2315,9 +2464,11 @@
       <w:r>
         <w:t xml:space="preserve">Multiple </w:t>
       </w:r>
+      <w:proofErr w:type="gramStart"/>
       <w:r>
         <w:t>researches</w:t>
       </w:r>
+      <w:proofErr w:type="gramEnd"/>
       <w:r>
         <w:t xml:space="preserve"> </w:t>
       </w:r>
@@ -2374,10 +2525,34 @@
         <w:jc w:val="both"/>
       </w:pPr>
       <w:r>
-        <w:t xml:space="preserve">In a country like  Sri Lanka, there are multiple languages that people use such as Sinhala(mother language), English, and Tamil as the formal and general conversation language or as the written mode. In recent years people have discovered a communication linguistic mode known to be ‘Singlish’ which is a mix of Sinhala and English languages and this has widespread people use this language for their everyday conversations. This has not been identified as a formal language. Because of the widespread usage of this language, the importance of multi-lingual hate speech identification has arisen and </w:t>
-      </w:r>
-      <w:r>
-        <w:t>identifying and ensuring user safety and also identifying native hate speech has always been a threat to all social media users.</w:t>
+        <w:t xml:space="preserve">In a country </w:t>
+      </w:r>
+      <w:proofErr w:type="gramStart"/>
+      <w:r>
+        <w:t>like  Sri</w:t>
+      </w:r>
+      <w:proofErr w:type="gramEnd"/>
+      <w:r>
+        <w:t xml:space="preserve"> Lanka, there are multiple languages that people use such as Sinhala(mother language), English, and Tamil as the formal and general conversation language or as the written mode. In recent years people have discovered a communication linguistic mode known to be ‘Singlish’ which is a mix of Sinhala and English </w:t>
+      </w:r>
+      <w:proofErr w:type="gramStart"/>
+      <w:r>
+        <w:t>languages</w:t>
+      </w:r>
+      <w:proofErr w:type="gramEnd"/>
+      <w:r>
+        <w:t xml:space="preserve"> and this has widespread people use this language for their everyday conversations. This has not been identified as a formal language. Because of the widespread usage of this language, the importance of multi-lingual hate speech identification has arisen and </w:t>
+      </w:r>
+      <w:r>
+        <w:t xml:space="preserve">identifying and ensuring user safety </w:t>
+      </w:r>
+      <w:proofErr w:type="gramStart"/>
+      <w:r>
+        <w:t>and also</w:t>
+      </w:r>
+      <w:proofErr w:type="gramEnd"/>
+      <w:r>
+        <w:t xml:space="preserve"> identifying native hate speech has always been a threat to all social media users.</w:t>
       </w:r>
     </w:p>
     <w:p>
@@ -2416,7 +2591,15 @@
         <w:jc w:val="both"/>
       </w:pPr>
       <w:r>
-        <w:t>The study extends to using the multilingual approach to identify Singlish which is a challenge posed by code-switching, where people use mixed languages. Previous studies have laid the groundwork for hate speech detection and the current study aims to fill the gap in the context of bilingual or multilingual which will lead to novel advances in the domain, which are more important to regions like Sri Lanka.</w:t>
+        <w:t xml:space="preserve">The study extends to using the multilingual approach to identify </w:t>
+      </w:r>
+      <w:proofErr w:type="gramStart"/>
+      <w:r>
+        <w:t>Singlish</w:t>
+      </w:r>
+      <w:proofErr w:type="gramEnd"/>
+      <w:r>
+        <w:t xml:space="preserve"> which is a challenge posed by code-switching, where people use mixed languages. Previous studies have laid the groundwork for hate speech detection and the current study aims to fill the gap in the context of bilingual or multilingual which will lead to novel advances in the domain, which are more important to regions like Sri Lanka.</w:t>
       </w:r>
     </w:p>
     <w:p>
@@ -2436,7 +2619,7 @@
         <w:pStyle w:val="Heading1"/>
         <w:spacing w:line="360" w:lineRule="auto"/>
       </w:pPr>
-      <w:bookmarkStart w:id="4" w:name="_Toc178013851"/>
+      <w:bookmarkStart w:id="4" w:name="_Toc178516357"/>
       <w:r>
         <w:lastRenderedPageBreak/>
         <w:t>1.2 Background of the Study</w:t>
@@ -2450,7 +2633,23 @@
         <w:jc w:val="both"/>
       </w:pPr>
       <w:r>
-        <w:t>Social media offers fresh platforms for communication, information exchange, and self-expression, and it has quickly become a part of Sri Lankan day to day life. But despite its advantages, abuse has resulted in alarming problems. Misinformation, addiction, cyberbullying, and hate crimes have become important issues that affect both individuals and communities. Gaining an understanding of the motivations behind social media use in Sri Lanka is essential to appreciating its influence on society. For a variety of purposes, such as news access, your business advancement, and connections upkeep people interact with these platforms. Examining these driving forces indicates the ways in which social media shapes public opinion and behavior. Creating a safe environment for all social media users by mitigating the harmful forces that are reaching through social media.</w:t>
+        <w:t xml:space="preserve">Social media offers fresh platforms for communication, information exchange, and self-expression, and it has quickly become a part of </w:t>
+      </w:r>
+      <w:proofErr w:type="gramStart"/>
+      <w:r>
+        <w:t>Sri Lankan day</w:t>
+      </w:r>
+      <w:proofErr w:type="gramEnd"/>
+      <w:r>
+        <w:t xml:space="preserve"> to day life. But despite its advantages, abuse has resulted in alarming problems. Misinformation, addiction, cyberbullying, and hate crimes have become important issues that affect both individuals and communities. Gaining an understanding of the motivations behind social media use in Sri Lanka is essential to appreciating its influence on society. For a variety of purposes, such as news access, your business advancement, and connections upkeep people interact with these platforms. Examining these driving forces indicates the ways in which social media </w:t>
+      </w:r>
+      <w:proofErr w:type="gramStart"/>
+      <w:r>
+        <w:t>shapes</w:t>
+      </w:r>
+      <w:proofErr w:type="gramEnd"/>
+      <w:r>
+        <w:t xml:space="preserve"> public opinion and behavior. Creating a safe environment for all social media users by mitigating the harmful forces that are reaching through social media.</w:t>
       </w:r>
     </w:p>
     <w:p>
@@ -2458,7 +2657,7 @@
         <w:pStyle w:val="Heading2"/>
         <w:spacing w:line="360" w:lineRule="auto"/>
       </w:pPr>
-      <w:bookmarkStart w:id="5" w:name="_Toc178013852"/>
+      <w:bookmarkStart w:id="5" w:name="_Toc178516358"/>
       <w:r>
         <w:t>1.2.1 Growth of the usage of social media</w:t>
       </w:r>
@@ -2502,7 +2701,7 @@
         <w:pStyle w:val="Heading2"/>
         <w:spacing w:line="360" w:lineRule="auto"/>
       </w:pPr>
-      <w:bookmarkStart w:id="6" w:name="_Toc178013853"/>
+      <w:bookmarkStart w:id="6" w:name="_Toc178516359"/>
       <w:r>
         <w:t>1.2.2 Current context of social media-related negativities</w:t>
       </w:r>
@@ -2527,7 +2726,7 @@
         <w:pStyle w:val="Heading2"/>
         <w:spacing w:line="360" w:lineRule="auto"/>
       </w:pPr>
-      <w:bookmarkStart w:id="7" w:name="_Toc178013854"/>
+      <w:bookmarkStart w:id="7" w:name="_Toc178516360"/>
       <w:r>
         <w:t>1.2.3 Current barriers that have provided for the safety of users of</w:t>
       </w:r>
@@ -2546,7 +2745,15 @@
         <w:jc w:val="both"/>
       </w:pPr>
       <w:r>
-        <w:t>A growing number of Sri Lankans can benefit from the positive effects of enhanced online experience protection provided by the Sri Lankan police force established the Cybercrime Division. In addition, community groups and social activists are essential for supporting victims and encouraging users proper online behavior. By means of awareness programs and advocacy initiatives, they enable people to securely utilize social media and foster an online environment that values inclusion and respect. When combined, these programs offer a thorough strategy for preserving the dignity and general well-being of Sri Lankan social media users.</w:t>
+        <w:t xml:space="preserve">A growing number of Sri Lankans can benefit from the positive effects of enhanced online experience protection provided by the Sri Lankan police force established the Cybercrime Division. In addition, community groups and social activists are essential for supporting victims and encouraging </w:t>
+      </w:r>
+      <w:proofErr w:type="gramStart"/>
+      <w:r>
+        <w:t>users</w:t>
+      </w:r>
+      <w:proofErr w:type="gramEnd"/>
+      <w:r>
+        <w:t xml:space="preserve"> proper online behavior. By means of awareness programs and advocacy initiatives, they enable people to securely utilize social media and foster an online environment that values inclusion and respect. When combined, these programs offer a thorough strategy for preserving the dignity and general well-being of Sri Lankan social media users.</w:t>
       </w:r>
     </w:p>
     <w:p>
@@ -2554,7 +2761,7 @@
         <w:pStyle w:val="Heading1"/>
         <w:spacing w:line="360" w:lineRule="auto"/>
       </w:pPr>
-      <w:bookmarkStart w:id="8" w:name="_Toc178013855"/>
+      <w:bookmarkStart w:id="8" w:name="_Toc178516361"/>
       <w:r>
         <w:t>1.3 Problem Statement</w:t>
       </w:r>
@@ -2602,7 +2809,7 @@
         <w:pStyle w:val="Heading1"/>
         <w:spacing w:line="360" w:lineRule="auto"/>
       </w:pPr>
-      <w:bookmarkStart w:id="9" w:name="_Toc178013856"/>
+      <w:bookmarkStart w:id="9" w:name="_Toc178516362"/>
       <w:r>
         <w:t>1.4 Research Question</w:t>
       </w:r>
@@ -2617,7 +2824,15 @@
         <w:t xml:space="preserve">How to validate hate speech over freedom of expression and </w:t>
       </w:r>
       <w:r>
-        <w:t>build a detection model to identify hate speech which are generated using Singlish language which is a bilingual variation of Sinhala and English, to increase the platform safety of Facebook and improve the safety of the users of Facebook by creating a hate-free environment which has not been covered yet under the user protection layer of the Facebook.</w:t>
+        <w:t xml:space="preserve">build a detection model to identify hate speech which are generated using Singlish </w:t>
+      </w:r>
+      <w:proofErr w:type="gramStart"/>
+      <w:r>
+        <w:t>language</w:t>
+      </w:r>
+      <w:proofErr w:type="gramEnd"/>
+      <w:r>
+        <w:t xml:space="preserve"> which is a bilingual variation of Sinhala and English, to increase the platform safety of Facebook and improve the safety of the users of Facebook by creating a hate-free environment which has not been covered yet under the user protection layer of the Facebook.</w:t>
       </w:r>
     </w:p>
     <w:p>
@@ -2743,7 +2958,7 @@
         <w:pStyle w:val="Heading1"/>
         <w:spacing w:line="360" w:lineRule="auto"/>
       </w:pPr>
-      <w:bookmarkStart w:id="10" w:name="_Toc178013857"/>
+      <w:bookmarkStart w:id="10" w:name="_Toc178516363"/>
       <w:r>
         <w:t>1.5 Motivation</w:t>
       </w:r>
@@ -2772,8 +2987,13 @@
         <w:spacing w:line="360" w:lineRule="auto"/>
         <w:jc w:val="both"/>
       </w:pPr>
-      <w:r>
-        <w:t>Therefore the motivation of this study is to,</w:t>
+      <w:proofErr w:type="gramStart"/>
+      <w:r>
+        <w:t>Therefore</w:t>
+      </w:r>
+      <w:proofErr w:type="gramEnd"/>
+      <w:r>
+        <w:t xml:space="preserve"> the motivation of this study is to,</w:t>
       </w:r>
     </w:p>
     <w:p>
@@ -2785,7 +3005,15 @@
         <w:t xml:space="preserve">Improve the </w:t>
       </w:r>
       <w:r>
-        <w:t xml:space="preserve">Facebook user safety, providing and pro-active safety measure to encounter and eliminate hate speech without posting. And also to pave a path to </w:t>
+        <w:t xml:space="preserve">Facebook user safety, providing and pro-active safety measure to encounter and eliminate hate speech without posting. And </w:t>
+      </w:r>
+      <w:proofErr w:type="gramStart"/>
+      <w:r>
+        <w:t>also</w:t>
+      </w:r>
+      <w:proofErr w:type="gramEnd"/>
+      <w:r>
+        <w:t xml:space="preserve"> to pave a path to </w:t>
       </w:r>
       <w:r>
         <w:lastRenderedPageBreak/>
@@ -2796,7 +3024,7 @@
       <w:pPr>
         <w:pStyle w:val="Heading1"/>
       </w:pPr>
-      <w:bookmarkStart w:id="11" w:name="_Toc178013858"/>
+      <w:bookmarkStart w:id="11" w:name="_Toc178516364"/>
       <w:r>
         <w:t>1.6 Aim</w:t>
       </w:r>
@@ -2816,7 +3044,7 @@
         <w:pStyle w:val="Heading1"/>
         <w:spacing w:line="360" w:lineRule="auto"/>
       </w:pPr>
-      <w:bookmarkStart w:id="12" w:name="_Toc178013859"/>
+      <w:bookmarkStart w:id="12" w:name="_Toc178516365"/>
       <w:r>
         <w:t>1.</w:t>
       </w:r>
@@ -2858,7 +3086,15 @@
         <w:jc w:val="both"/>
       </w:pPr>
       <w:r>
-        <w:t>6.55 million users have been recorded for 2023 January. The community of Facebook has spread all across the island and it has increased drastically in recent years. This has affected both positively and negatively the society and the person's life. Facebook has become a threat to individuals' lives because it has become an addiction where people have lost their minds and given up on their work. Some have been isolated and become cyber victims through the fraud, harassment, and online crimes that have taken place through Facebook.</w:t>
+        <w:t xml:space="preserve">6.55 million users have been recorded for 2023 January. The community of Facebook has spread </w:t>
+      </w:r>
+      <w:proofErr w:type="gramStart"/>
+      <w:r>
+        <w:t>all across</w:t>
+      </w:r>
+      <w:proofErr w:type="gramEnd"/>
+      <w:r>
+        <w:t xml:space="preserve"> the island and it has increased drastically in recent years. This has affected both positively and negatively the society and the person's life. Facebook has become a threat to individuals' lives because it has become an addiction where people have lost their minds and given up on their work. Some have been isolated and become cyber victims through the fraud, harassment, and online crimes that have taken place through Facebook.</w:t>
       </w:r>
     </w:p>
     <w:p>
@@ -2902,11 +3138,27 @@
         <w:jc w:val="both"/>
       </w:pPr>
       <w:r>
-        <w:t>Facebook's extensive user base and significant influence over online discourse have led to several instances of hate crimes, hate speech, and cybercrimes worldwide. For example, the platform has come under fire for aiding in the spreading of hate speech that calls for violence against marginalized groups. Facebook has also been used to plan and carry out hate crimes, including the live-</w:t>
+        <w:t xml:space="preserve">Facebook's extensive user base and significant influence over online discourse have led to several instances of hate crimes, hate speech, and cybercrimes worldwide. For example, the platform has come under fire for aiding in the spreading of hate speech that calls for violence against marginalized groups. Facebook has also been used to plan and carry out hate crimes, including the </w:t>
+      </w:r>
+      <w:proofErr w:type="gramStart"/>
+      <w:r>
+        <w:t>live-</w:t>
       </w:r>
       <w:r>
         <w:lastRenderedPageBreak/>
-        <w:t>streaming of violent assaults. Additionally, phishing schemes and identity theft have become increasingly common on the network, taking advantage of users' weaknesses with regard to their personal data.</w:t>
+        <w:t>streaming</w:t>
+      </w:r>
+      <w:proofErr w:type="gramEnd"/>
+      <w:r>
+        <w:t xml:space="preserve"> of violent assaults. Additionally, phishing schemes and identity theft have become increasingly common on the network, taking advantage of users' weaknesses </w:t>
+      </w:r>
+      <w:proofErr w:type="gramStart"/>
+      <w:r>
+        <w:t>with regard to</w:t>
+      </w:r>
+      <w:proofErr w:type="gramEnd"/>
+      <w:r>
+        <w:t xml:space="preserve"> their personal data.</w:t>
       </w:r>
     </w:p>
     <w:p>
@@ -2939,7 +3191,15 @@
         <w:jc w:val="both"/>
       </w:pPr>
       <w:r>
-        <w:t>The negative consequences of hate speech have been restrained globally via the use of different mitigating strategies and legal procedures in reaction to its spread online. Using artificial intelligence systems and content moderation algorithms is one popular method for quickly identifying and eliminating hate speech. For instance, abusive content is now automatically detected and removed by Twitter and YouTube using pre-established criteria. The identified content is then reviewed by human moderators. In addition, a number of nations have proposed laws to hold online platforms responsible for allowing hate speech. As an example, the Digital Services Act proposed by the European Union imposes strict guidelines mandating that internet companies promptly delete any unlawful information, including hate speech, or risk paying severe penalties. Furthermore, the goal of awareness campaigns and educational programs is to provide users with the knowledge and skills necessary to identify and properly report hate speech, promoting an attitude of good citizenship and responsible online conduct. Through a blend of technological, legal, and instructional approaches, global stakeholders strive to establish online spaces that are safer, more welcoming, and devoid of hate speech's deleterious impacts</w:t>
+        <w:t xml:space="preserve">The negative consequences of hate speech have been restrained globally via the use of different mitigating strategies and legal procedures in reaction to its spread online. Using artificial intelligence systems and content moderation algorithms is one popular method for quickly identifying and eliminating hate speech. For instance, abusive content is now automatically detected and removed by Twitter and YouTube using pre-established criteria. The identified content is then reviewed by human moderators. In addition, </w:t>
+      </w:r>
+      <w:proofErr w:type="gramStart"/>
+      <w:r>
+        <w:t>a number of</w:t>
+      </w:r>
+      <w:proofErr w:type="gramEnd"/>
+      <w:r>
+        <w:t xml:space="preserve"> nations have proposed laws to hold online platforms responsible for allowing hate speech. As an example, the Digital Services Act proposed by the European Union imposes strict guidelines mandating that internet companies promptly delete any unlawful information, including hate speech, or risk paying severe penalties. Furthermore, the goal of awareness campaigns and educational programs is to provide users with the knowledge and skills necessary to identify and properly report hate speech, promoting an attitude of good citizenship and responsible online conduct. Through a blend of technological, legal, and instructional approaches, global stakeholders strive to establish online spaces that are safer, more welcoming, and devoid of hate speech's deleterious impacts</w:t>
       </w:r>
       <w:r>
         <w:t>.</w:t>
@@ -3148,7 +3408,15 @@
         <w:jc w:val="both"/>
       </w:pPr>
       <w:r>
-        <w:t>But it's important to take into account any possible downsides. Accuracy issues with automated detection algorithms might result in excessive censorship and the suppression of legitimate speech. Furthermore, creating and maintaining such a tool is heavy on resources and presents difficult ethical dilemmas relating to verbal freedom and censorship. Despite these difficulties, platforms looking to encourage safety and civility online should consider the potential rewards of putting in place a hate speech detection technology.</w:t>
+        <w:t xml:space="preserve">But it's important to </w:t>
+      </w:r>
+      <w:proofErr w:type="gramStart"/>
+      <w:r>
+        <w:t>take into account</w:t>
+      </w:r>
+      <w:proofErr w:type="gramEnd"/>
+      <w:r>
+        <w:t xml:space="preserve"> any possible downsides. Accuracy issues with automated detection algorithms might result in excessive censorship and the suppression of legitimate speech. Furthermore, creating and maintaining such a tool is heavy on resources and presents difficult ethical dilemmas relating to verbal freedom and censorship. Despite these difficulties, platforms looking to encourage safety and civility online should consider the potential rewards of putting in place a hate speech detection technology.</w:t>
       </w:r>
     </w:p>
     <w:p>
@@ -3171,7 +3439,23 @@
           <w:bCs/>
         </w:rPr>
         <w:lastRenderedPageBreak/>
-        <w:t>To Create a proper dataset for Singlish hate speech detection,</w:t>
+        <w:t xml:space="preserve">To Create a proper dataset for </w:t>
+      </w:r>
+      <w:proofErr w:type="gramStart"/>
+      <w:r>
+        <w:rPr>
+          <w:b/>
+          <w:bCs/>
+        </w:rPr>
+        <w:t>Singlish</w:t>
+      </w:r>
+      <w:proofErr w:type="gramEnd"/>
+      <w:r>
+        <w:rPr>
+          <w:b/>
+          <w:bCs/>
+        </w:rPr>
+        <w:t xml:space="preserve"> hate speech detection,</w:t>
       </w:r>
     </w:p>
     <w:p>
@@ -3182,7 +3466,23 @@
         <w:jc w:val="both"/>
       </w:pPr>
       <w:r>
-        <w:t>Creating a proper ultimate model requires a large number of data to train itself and also to test its efficiency on how it performs. Data set plays a vital role in the machine learning model creation and also to increase the efficiency and the effectiveness of the existing models.</w:t>
+        <w:t xml:space="preserve">Creating a proper ultimate model requires </w:t>
+      </w:r>
+      <w:proofErr w:type="gramStart"/>
+      <w:r>
+        <w:t>a large number of</w:t>
+      </w:r>
+      <w:proofErr w:type="gramEnd"/>
+      <w:r>
+        <w:t xml:space="preserve"> data to train itself and also to test its efficiency on how it performs. Data set plays a vital role in the machine learning model creation </w:t>
+      </w:r>
+      <w:proofErr w:type="gramStart"/>
+      <w:r>
+        <w:t>and also</w:t>
+      </w:r>
+      <w:proofErr w:type="gramEnd"/>
+      <w:r>
+        <w:t xml:space="preserve"> to increase the efficiency and the effectiveness of the existing models.</w:t>
       </w:r>
     </w:p>
     <w:p>
@@ -3237,7 +3537,15 @@
         <w:jc w:val="both"/>
       </w:pPr>
       <w:r>
-        <w:t>This will enable to identification of multilingual and bilingual hate speech by changing parameters and providing necessary datasets to train and test. Therefore this can be used for any similar context that is discussed in the study.</w:t>
+        <w:t xml:space="preserve">This will enable to identification of multilingual and bilingual hate speech by changing parameters and providing necessary datasets to train and test. </w:t>
+      </w:r>
+      <w:proofErr w:type="gramStart"/>
+      <w:r>
+        <w:t>Therefore</w:t>
+      </w:r>
+      <w:proofErr w:type="gramEnd"/>
+      <w:r>
+        <w:t xml:space="preserve"> this can be used for any similar context that is discussed in the study.</w:t>
       </w:r>
     </w:p>
     <w:p>
@@ -3256,7 +3564,7 @@
         <w:pStyle w:val="Heading1"/>
         <w:spacing w:line="360" w:lineRule="auto"/>
       </w:pPr>
-      <w:bookmarkStart w:id="13" w:name="_Toc178013860"/>
+      <w:bookmarkStart w:id="13" w:name="_Toc178516366"/>
       <w:r>
         <w:t>1.8 Challenges and Limitations</w:t>
       </w:r>
@@ -3287,7 +3595,23 @@
         <w:jc w:val="both"/>
       </w:pPr>
       <w:r>
-        <w:t>As a fresh undergraduate and has not been exposed into the process of creating a research or a research project. Therefore having a lack of experience will also be a disadvantage and will take time to figure out certain steps of the research process.</w:t>
+        <w:t xml:space="preserve">As a fresh undergraduate and has not been exposed into the process of creating </w:t>
+      </w:r>
+      <w:proofErr w:type="gramStart"/>
+      <w:r>
+        <w:t>a research</w:t>
+      </w:r>
+      <w:proofErr w:type="gramEnd"/>
+      <w:r>
+        <w:t xml:space="preserve"> or a research project. </w:t>
+      </w:r>
+      <w:proofErr w:type="gramStart"/>
+      <w:r>
+        <w:t>Therefore</w:t>
+      </w:r>
+      <w:proofErr w:type="gramEnd"/>
+      <w:r>
+        <w:t xml:space="preserve"> having a lack of experience will also be a disadvantage and will take time to figure out certain steps of the research process.</w:t>
       </w:r>
     </w:p>
     <w:p>
@@ -3450,7 +3774,7 @@
           <w:szCs w:val="36"/>
         </w:rPr>
       </w:pPr>
-      <w:bookmarkStart w:id="15" w:name="_Toc178013861"/>
+      <w:bookmarkStart w:id="15" w:name="_Toc178516367"/>
       <w:r>
         <w:rPr>
           <w:sz w:val="40"/>
@@ -3466,7 +3790,7 @@
         <w:pStyle w:val="Heading1"/>
         <w:spacing w:line="360" w:lineRule="auto"/>
       </w:pPr>
-      <w:bookmarkStart w:id="16" w:name="_Toc178013862"/>
+      <w:bookmarkStart w:id="16" w:name="_Toc178516368"/>
       <w:bookmarkEnd w:id="14"/>
       <w:r>
         <w:t>2.1 Literature Review</w:t>
@@ -3479,7 +3803,13 @@
         <w:jc w:val="both"/>
       </w:pPr>
       <w:r>
-        <w:t xml:space="preserve">Under this chapter, it provides the definition of hate speech and how it differentiates from free speech </w:t>
+        <w:t xml:space="preserve">Under this chapter, </w:t>
+      </w:r>
+      <w:r>
+        <w:t xml:space="preserve">this </w:t>
+      </w:r>
+      <w:r>
+        <w:t xml:space="preserve">provides the definition of hate speech and how it differentiates from free speech </w:t>
       </w:r>
       <w:r>
         <w:t xml:space="preserve">by using the existing studies and reports that are publicly available. The importance of the definition of both the terms </w:t>
@@ -3488,22 +3818,73 @@
         <w:t>is</w:t>
       </w:r>
       <w:r>
-        <w:t xml:space="preserve"> required to be clarified to conduct the study.</w:t>
-      </w:r>
-    </w:p>
-    <w:p>
-      <w:pPr>
-        <w:spacing w:line="360" w:lineRule="auto"/>
-        <w:jc w:val="both"/>
-      </w:pPr>
-      <w:r>
-        <w:t>Hate speech has a wide scope, where it has appeared in the digital world as well, therefore identifying defaming content and filtering hate from social media platforms has been a critical consideration when it comes to platform security. To</w:t>
+        <w:t xml:space="preserve"> required to be clarified to </w:t>
+      </w:r>
+      <w:r>
+        <w:t>proceed with</w:t>
+      </w:r>
+      <w:r>
+        <w:t xml:space="preserve"> the study.</w:t>
+      </w:r>
+    </w:p>
+    <w:p>
+      <w:pPr>
+        <w:spacing w:line="360" w:lineRule="auto"/>
+        <w:jc w:val="both"/>
+      </w:pPr>
+      <w:r>
+        <w:t xml:space="preserve">Hate speech has a wide scope, where it has appeared in the </w:t>
+      </w:r>
+      <w:r>
+        <w:t xml:space="preserve">real world as well as the </w:t>
+      </w:r>
+      <w:r>
+        <w:t>digital world</w:t>
+      </w:r>
+      <w:r>
+        <w:t>.</w:t>
+      </w:r>
+      <w:r>
+        <w:t xml:space="preserve"> </w:t>
+      </w:r>
+      <w:r>
+        <w:t>T</w:t>
+      </w:r>
+      <w:r>
+        <w:t>herefore</w:t>
+      </w:r>
+      <w:r>
+        <w:t>,</w:t>
+      </w:r>
+      <w:r>
+        <w:t xml:space="preserve"> identifying </w:t>
+      </w:r>
+      <w:r>
+        <w:t>hateful</w:t>
+      </w:r>
+      <w:r>
+        <w:t xml:space="preserve"> content and filtering hate from social media platforms has been a critical consideration when it comes to platform security. To</w:t>
       </w:r>
       <w:r>
         <w:t xml:space="preserve"> examine the existing models and methods to bridge the gap between hate speech detection and hate speech spreading using multilingual language/s </w:t>
       </w:r>
       <w:r>
-        <w:t>for purpose of getting existing findings to the current context of the study</w:t>
+        <w:t xml:space="preserve">for </w:t>
+      </w:r>
+      <w:r>
+        <w:t xml:space="preserve">the </w:t>
+      </w:r>
+      <w:r>
+        <w:t xml:space="preserve">purpose of getting existing findings </w:t>
+      </w:r>
+      <w:r>
+        <w:t xml:space="preserve">and available resources to </w:t>
+      </w:r>
+      <w:r>
+        <w:t>the current context of the study</w:t>
+      </w:r>
+      <w:r>
+        <w:t xml:space="preserve"> to ensure the safety of the platform and its users.</w:t>
       </w:r>
     </w:p>
     <w:p>
@@ -3511,7 +3892,7 @@
         <w:pStyle w:val="Heading2"/>
         <w:spacing w:line="360" w:lineRule="auto"/>
       </w:pPr>
-      <w:bookmarkStart w:id="17" w:name="_Toc178013863"/>
+      <w:bookmarkStart w:id="17" w:name="_Toc178516369"/>
       <w:r>
         <w:t>2.1.1 Definition of Hate Speech</w:t>
       </w:r>
@@ -3614,8 +3995,13 @@
         <w:spacing w:line="360" w:lineRule="auto"/>
         <w:jc w:val="both"/>
       </w:pPr>
-      <w:r>
-        <w:t xml:space="preserve">MacAvaney </w:t>
+      <w:proofErr w:type="spellStart"/>
+      <w:r>
+        <w:t>MacAvaney</w:t>
+      </w:r>
+      <w:proofErr w:type="spellEnd"/>
+      <w:r>
+        <w:t xml:space="preserve"> </w:t>
       </w:r>
       <w:r>
         <w:rPr>
@@ -3702,9 +4088,11 @@
       <w:r>
         <w:t xml:space="preserve">4. Whether </w:t>
       </w:r>
+      <w:proofErr w:type="spellStart"/>
       <w:r>
         <w:t>humour</w:t>
       </w:r>
+      <w:proofErr w:type="spellEnd"/>
       <w:r>
         <w:t xml:space="preserve"> can be considered </w:t>
       </w:r>
@@ -3720,7 +4108,7 @@
         <w:pStyle w:val="Heading2"/>
         <w:spacing w:line="360" w:lineRule="auto"/>
       </w:pPr>
-      <w:bookmarkStart w:id="18" w:name="_Toc178013864"/>
+      <w:bookmarkStart w:id="18" w:name="_Toc178516370"/>
       <w:r>
         <w:t>2.1.2 Definition of Free Speech</w:t>
       </w:r>
@@ -3750,7 +4138,11 @@
         <w:t xml:space="preserve"> is </w:t>
       </w:r>
       <w:r>
-        <w:t xml:space="preserve"> written as a human</w:t>
+        <w:t xml:space="preserve"> </w:t>
+      </w:r>
+      <w:r>
+        <w:lastRenderedPageBreak/>
+        <w:t>written as a human</w:t>
       </w:r>
       <w:r>
         <w:t xml:space="preserve"> right </w:t>
@@ -3802,11 +4194,7 @@
         <w:fldChar w:fldCharType="end"/>
       </w:r>
       <w:r>
-        <w:t xml:space="preserve">. The right </w:t>
-      </w:r>
-      <w:r>
-        <w:lastRenderedPageBreak/>
-        <w:t>has been granted from the 19</w:t>
+        <w:t>. The right has been granted from the 19</w:t>
       </w:r>
       <w:r>
         <w:rPr>
@@ -4056,7 +4444,17 @@
         <w:t>General Assembly</w:t>
       </w:r>
       <w:r>
-        <w:t xml:space="preserve"> 66/290 the basic right of a individual is to live in freedom and dignity without getting subjected to poverty and despair. This </w:t>
+        <w:t xml:space="preserve"> 66/290 the basic right of </w:t>
+      </w:r>
+      <w:proofErr w:type="spellStart"/>
+      <w:proofErr w:type="gramStart"/>
+      <w:r>
+        <w:t>a</w:t>
+      </w:r>
+      <w:proofErr w:type="spellEnd"/>
+      <w:proofErr w:type="gramEnd"/>
+      <w:r>
+        <w:t xml:space="preserve"> individual is to live in freedom and dignity without getting subjected to poverty and despair. This </w:t>
       </w:r>
       <w:r>
         <w:t>applies</w:t>
@@ -4112,7 +4510,7 @@
         <w:pStyle w:val="Heading2"/>
         <w:spacing w:line="360" w:lineRule="auto"/>
       </w:pPr>
-      <w:bookmarkStart w:id="19" w:name="_Toc178013865"/>
+      <w:bookmarkStart w:id="19" w:name="_Toc178516371"/>
       <w:r>
         <w:t>2.1.3 Hate Speech in Social Media</w:t>
       </w:r>
@@ -4128,7 +4526,7 @@
         <w:pStyle w:val="Heading2"/>
         <w:spacing w:line="360" w:lineRule="auto"/>
       </w:pPr>
-      <w:bookmarkStart w:id="20" w:name="_Toc178013866"/>
+      <w:bookmarkStart w:id="20" w:name="_Toc178516372"/>
       <w:r>
         <w:t>2.1.4 Hate Speech Detection</w:t>
       </w:r>
@@ -4144,31 +4542,49 @@
         <w:pStyle w:val="Heading2"/>
         <w:spacing w:line="360" w:lineRule="auto"/>
       </w:pPr>
-      <w:bookmarkStart w:id="21" w:name="_Toc178013867"/>
+      <w:bookmarkStart w:id="21" w:name="_Toc178516373"/>
       <w:r>
         <w:t>2.1.5 Bilingual and Multilingual Language Processing</w:t>
       </w:r>
       <w:bookmarkEnd w:id="21"/>
     </w:p>
-    <w:p>
-      <w:pPr>
-        <w:spacing w:line="360" w:lineRule="auto"/>
-      </w:pPr>
-    </w:p>
+    <w:p/>
     <w:p>
       <w:pPr>
         <w:pStyle w:val="Heading1"/>
-        <w:spacing w:line="360" w:lineRule="auto"/>
-      </w:pPr>
-      <w:bookmarkStart w:id="22" w:name="_Toc178013868"/>
-      <w:r>
-        <w:t>2.2 Related Work and Identification of the Gap</w:t>
+      </w:pPr>
+      <w:bookmarkStart w:id="22" w:name="_Toc178516374"/>
+      <w:r>
+        <w:t>2.2 Followed Methods of Detecting Hate Speech in Social Media</w:t>
       </w:r>
       <w:bookmarkEnd w:id="22"/>
     </w:p>
     <w:p>
       <w:pPr>
         <w:spacing w:line="360" w:lineRule="auto"/>
+      </w:pPr>
+    </w:p>
+    <w:p>
+      <w:pPr>
+        <w:pStyle w:val="Heading1"/>
+        <w:spacing w:line="360" w:lineRule="auto"/>
+      </w:pPr>
+      <w:bookmarkStart w:id="23" w:name="_Toc178516375"/>
+      <w:r>
+        <w:lastRenderedPageBreak/>
+        <w:t>2.</w:t>
+      </w:r>
+      <w:r>
+        <w:t>3</w:t>
+      </w:r>
+      <w:r>
+        <w:t xml:space="preserve"> Identification of the Gap</w:t>
+      </w:r>
+      <w:bookmarkEnd w:id="23"/>
+    </w:p>
+    <w:p>
+      <w:pPr>
+        <w:spacing w:line="360" w:lineRule="auto"/>
         <w:jc w:val="both"/>
       </w:pPr>
       <w:r>
@@ -4215,11 +4631,15 @@
         <w:t xml:space="preserve">online </w:t>
       </w:r>
       <w:r>
-        <w:t xml:space="preserve">hate speech identification has become a worldwide issue, researchers has conducted many studies </w:t>
-      </w:r>
-      <w:r>
-        <w:lastRenderedPageBreak/>
-        <w:t xml:space="preserve">on </w:t>
+        <w:t xml:space="preserve">hate speech identification has become a worldwide issue, researchers </w:t>
+      </w:r>
+      <w:proofErr w:type="gramStart"/>
+      <w:r>
+        <w:t>has</w:t>
+      </w:r>
+      <w:proofErr w:type="gramEnd"/>
+      <w:r>
+        <w:t xml:space="preserve"> conducted many studies on </w:t>
       </w:r>
       <w:r>
         <w:t>detection</w:t>
@@ -4230,9 +4650,11 @@
       <w:r>
         <w:t xml:space="preserve"> </w:t>
       </w:r>
+      <w:proofErr w:type="spellStart"/>
       <w:r>
         <w:t>Tontodimamma</w:t>
       </w:r>
+      <w:proofErr w:type="spellEnd"/>
       <w:r>
         <w:t xml:space="preserve"> </w:t>
       </w:r>
@@ -4291,12 +4713,6 @@
         <w:spacing w:line="360" w:lineRule="auto"/>
         <w:jc w:val="both"/>
       </w:pPr>
-    </w:p>
-    <w:p>
-      <w:pPr>
-        <w:spacing w:line="360" w:lineRule="auto"/>
-        <w:jc w:val="both"/>
-      </w:pPr>
       <w:r>
         <w:t xml:space="preserve">Most common and widely spread method is the keyword approach where it users terms from a ontology or dictionary to identify the potential keywords of hate speech related content </w:t>
       </w:r>
@@ -4537,15 +4953,31 @@
         <w:jc w:val="both"/>
       </w:pPr>
       <w:r>
-        <w:t>Using ML based technology to counter the hate speech which are spread using Singlish and English on Facebook will be help to decrease the number of hate speech cases and hate crime incidents.</w:t>
-      </w:r>
-      <w:r>
-        <w:rPr>
-          <w:b/>
-          <w:bCs/>
-          <w:sz w:val="32"/>
-          <w:szCs w:val="32"/>
-        </w:rPr>
+        <w:t xml:space="preserve">Using ML based technology to counter the hate speech which are spread using Singlish and English on Facebook will be </w:t>
+      </w:r>
+      <w:proofErr w:type="gramStart"/>
+      <w:r>
+        <w:t>help</w:t>
+      </w:r>
+      <w:proofErr w:type="gramEnd"/>
+      <w:r>
+        <w:t xml:space="preserve"> to decrease the number of hate speech cases and hate crime incidents.</w:t>
+      </w:r>
+    </w:p>
+    <w:p>
+      <w:pPr>
+        <w:pStyle w:val="Heading1"/>
+      </w:pPr>
+      <w:bookmarkStart w:id="24" w:name="_Toc178516376"/>
+      <w:r>
+        <w:lastRenderedPageBreak/>
+        <w:t xml:space="preserve">2.4 </w:t>
+      </w:r>
+      <w:r>
+        <w:t>Previous Studies related to the topic</w:t>
+      </w:r>
+      <w:bookmarkEnd w:id="24"/>
+      <w:r>
         <w:br w:type="page"/>
       </w:r>
     </w:p>
@@ -4554,12 +4986,18 @@
         <w:pStyle w:val="Heading1"/>
         <w:spacing w:line="360" w:lineRule="auto"/>
       </w:pPr>
-      <w:bookmarkStart w:id="23" w:name="_Toc178013869"/>
+      <w:bookmarkStart w:id="25" w:name="_Toc178516377"/>
       <w:r>
         <w:lastRenderedPageBreak/>
-        <w:t>2.3 Significance of the Study</w:t>
-      </w:r>
-      <w:bookmarkEnd w:id="23"/>
+        <w:t>2.</w:t>
+      </w:r>
+      <w:r>
+        <w:t>5</w:t>
+      </w:r>
+      <w:r>
+        <w:t xml:space="preserve"> Significance of the Study</w:t>
+      </w:r>
+      <w:bookmarkEnd w:id="25"/>
     </w:p>
     <w:p>
       <w:pPr>
@@ -4568,7 +5006,15 @@
         <w:jc w:val="both"/>
       </w:pPr>
       <w:r>
-        <w:t>The study addresses the issue of safety among Sri Lankan Facebook users. And also to demotivate and discourage the people who tend to commit those hate crimes. Since Facebook is a widespread platform where over 6.5 million users were recorded and because of a certain set of people their social well-being has become doubtful due to hate crimes.</w:t>
+        <w:t xml:space="preserve">The study addresses the issue of safety among Sri Lankan Facebook users. And </w:t>
+      </w:r>
+      <w:proofErr w:type="gramStart"/>
+      <w:r>
+        <w:t>also</w:t>
+      </w:r>
+      <w:proofErr w:type="gramEnd"/>
+      <w:r>
+        <w:t xml:space="preserve"> to demotivate and discourage the people who tend to commit those hate crimes. Since Facebook is a widespread platform where over 6.5 million users were recorded and because of a certain set of people their social well-being has become doubtful due to hate crimes.</w:t>
       </w:r>
     </w:p>
     <w:p>
@@ -4594,7 +5040,15 @@
         <w:t>,</w:t>
       </w:r>
       <w:r>
-        <w:t xml:space="preserve"> and many more. People do send text messages, Post content, and share content with or without captions and people do comment a lot on their content and as well as the other peoples’ content. The study helps to identify the text-based content that is added to Facebook as a status or comment using the suggested tool. </w:t>
+        <w:t xml:space="preserve"> and many more. People do send text messages, </w:t>
+      </w:r>
+      <w:proofErr w:type="gramStart"/>
+      <w:r>
+        <w:t>Post</w:t>
+      </w:r>
+      <w:proofErr w:type="gramEnd"/>
+      <w:r>
+        <w:t xml:space="preserve"> content, and share content with or without captions and people do comment a lot on their content and as well as the other peoples’ content. The study helps to identify the text-based content that is added to Facebook as a status or comment using the suggested tool. </w:t>
       </w:r>
     </w:p>
     <w:p>
@@ -4604,7 +5058,15 @@
         <w:jc w:val="both"/>
       </w:pPr>
       <w:r>
-        <w:t xml:space="preserve">Identify the hate speakers – With the pooling system, we are able to store data about hate speakers and will be able to identify their </w:t>
+        <w:t xml:space="preserve">Identify the hate speakers – With the pooling system, we </w:t>
+      </w:r>
+      <w:proofErr w:type="gramStart"/>
+      <w:r>
+        <w:t>are able to</w:t>
+      </w:r>
+      <w:proofErr w:type="gramEnd"/>
+      <w:r>
+        <w:t xml:space="preserve"> store data about hate speakers and will be able to identify their </w:t>
       </w:r>
       <w:r>
         <w:t>behavior</w:t>
@@ -4654,7 +5116,7 @@
           <w:szCs w:val="40"/>
         </w:rPr>
       </w:pPr>
-      <w:bookmarkStart w:id="24" w:name="_Toc178013870"/>
+      <w:bookmarkStart w:id="26" w:name="_Toc178516378"/>
       <w:r>
         <w:rPr>
           <w:sz w:val="40"/>
@@ -4663,7 +5125,7 @@
         <w:lastRenderedPageBreak/>
         <w:t>Chapter 3</w:t>
       </w:r>
-      <w:bookmarkEnd w:id="24"/>
+      <w:bookmarkEnd w:id="26"/>
     </w:p>
     <w:p>
       <w:pPr>

</xml_diff>

<commit_message>
research writing - ACER
</commit_message>
<xml_diff>
--- a/Working/[Re-Writing] Final Report.docx
+++ b/Working/[Re-Writing] Final Report.docx
@@ -401,7 +401,7 @@
           </mc:Choice>
           <mc:Fallback>
             <w:pict>
-              <v:line w14:anchorId="3259FB3D" id="Straight Connector 1" o:spid="_x0000_s1026" style="position:absolute;z-index:251660288;visibility:visible;mso-wrap-style:square;mso-wrap-distance-left:9pt;mso-wrap-distance-top:0;mso-wrap-distance-right:9pt;mso-wrap-distance-bottom:0;mso-position-horizontal:absolute;mso-position-horizontal-relative:text;mso-position-vertical:absolute;mso-position-vertical-relative:text" from="2.4pt,11.05pt" to="6in,11.05pt" o:gfxdata="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" strokecolor="#4f81bd [3204]" strokeweight="3pt">
+              <v:line w14:anchorId="7B2B81B4" id="Straight Connector 1" o:spid="_x0000_s1026" style="position:absolute;z-index:251660288;visibility:visible;mso-wrap-style:square;mso-wrap-distance-left:9pt;mso-wrap-distance-top:0;mso-wrap-distance-right:9pt;mso-wrap-distance-bottom:0;mso-position-horizontal:absolute;mso-position-horizontal-relative:text;mso-position-vertical:absolute;mso-position-vertical-relative:text" from="2.4pt,11.05pt" to="6in,11.05pt" o:gfxdata="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" strokecolor="#4f81bd [3204]" strokeweight="3pt">
                 <v:shadow on="t" color="black" opacity="22937f" origin=",.5" offset="0,.63889mm"/>
               </v:line>
             </w:pict>
@@ -544,7 +544,7 @@
           <w:r>
             <w:fldChar w:fldCharType="separate"/>
           </w:r>
-          <w:hyperlink w:anchor="_Toc178516354" w:history="1">
+          <w:hyperlink w:anchor="_Toc178703457" w:history="1">
             <w:r>
               <w:rPr>
                 <w:rStyle w:val="Hyperlink"/>
@@ -571,7 +571,7 @@
                 <w:noProof/>
                 <w:webHidden/>
               </w:rPr>
-              <w:instrText xml:space="preserve"> PAGEREF _Toc178516354 \h </w:instrText>
+              <w:instrText xml:space="preserve"> PAGEREF _Toc178703457 \h </w:instrText>
             </w:r>
             <w:r>
               <w:rPr>
@@ -591,7 +591,7 @@
                 <w:noProof/>
                 <w:webHidden/>
               </w:rPr>
-              <w:t>5</w:t>
+              <w:t>6</w:t>
             </w:r>
             <w:r>
               <w:rPr>
@@ -612,7 +612,7 @@
               <w14:ligatures w14:val="standardContextual"/>
             </w:rPr>
           </w:pPr>
-          <w:hyperlink w:anchor="_Toc178516355" w:history="1">
+          <w:hyperlink w:anchor="_Toc178703458" w:history="1">
             <w:r>
               <w:rPr>
                 <w:rStyle w:val="Hyperlink"/>
@@ -639,7 +639,7 @@
                 <w:noProof/>
                 <w:webHidden/>
               </w:rPr>
-              <w:instrText xml:space="preserve"> PAGEREF _Toc178516355 \h </w:instrText>
+              <w:instrText xml:space="preserve"> PAGEREF _Toc178703458 \h </w:instrText>
             </w:r>
             <w:r>
               <w:rPr>
@@ -659,7 +659,7 @@
                 <w:noProof/>
                 <w:webHidden/>
               </w:rPr>
-              <w:t>5</w:t>
+              <w:t>6</w:t>
             </w:r>
             <w:r>
               <w:rPr>
@@ -680,7 +680,7 @@
               <w14:ligatures w14:val="standardContextual"/>
             </w:rPr>
           </w:pPr>
-          <w:hyperlink w:anchor="_Toc178516356" w:history="1">
+          <w:hyperlink w:anchor="_Toc178703459" w:history="1">
             <w:r>
               <w:rPr>
                 <w:rStyle w:val="Hyperlink"/>
@@ -707,7 +707,7 @@
                 <w:noProof/>
                 <w:webHidden/>
               </w:rPr>
-              <w:instrText xml:space="preserve"> PAGEREF _Toc178516356 \h </w:instrText>
+              <w:instrText xml:space="preserve"> PAGEREF _Toc178703459 \h </w:instrText>
             </w:r>
             <w:r>
               <w:rPr>
@@ -727,7 +727,7 @@
                 <w:noProof/>
                 <w:webHidden/>
               </w:rPr>
-              <w:t>5</w:t>
+              <w:t>6</w:t>
             </w:r>
             <w:r>
               <w:rPr>
@@ -748,7 +748,7 @@
               <w14:ligatures w14:val="standardContextual"/>
             </w:rPr>
           </w:pPr>
-          <w:hyperlink w:anchor="_Toc178516357" w:history="1">
+          <w:hyperlink w:anchor="_Toc178703460" w:history="1">
             <w:r>
               <w:rPr>
                 <w:rStyle w:val="Hyperlink"/>
@@ -775,7 +775,7 @@
                 <w:noProof/>
                 <w:webHidden/>
               </w:rPr>
-              <w:instrText xml:space="preserve"> PAGEREF _Toc178516357 \h </w:instrText>
+              <w:instrText xml:space="preserve"> PAGEREF _Toc178703460 \h </w:instrText>
             </w:r>
             <w:r>
               <w:rPr>
@@ -795,7 +795,7 @@
                 <w:noProof/>
                 <w:webHidden/>
               </w:rPr>
-              <w:t>7</w:t>
+              <w:t>8</w:t>
             </w:r>
             <w:r>
               <w:rPr>
@@ -819,7 +819,7 @@
               <w14:ligatures w14:val="standardContextual"/>
             </w:rPr>
           </w:pPr>
-          <w:hyperlink w:anchor="_Toc178516358" w:history="1">
+          <w:hyperlink w:anchor="_Toc178703461" w:history="1">
             <w:r>
               <w:rPr>
                 <w:rStyle w:val="Hyperlink"/>
@@ -846,7 +846,7 @@
                 <w:noProof/>
                 <w:webHidden/>
               </w:rPr>
-              <w:instrText xml:space="preserve"> PAGEREF _Toc178516358 \h </w:instrText>
+              <w:instrText xml:space="preserve"> PAGEREF _Toc178703461 \h </w:instrText>
             </w:r>
             <w:r>
               <w:rPr>
@@ -866,7 +866,7 @@
                 <w:noProof/>
                 <w:webHidden/>
               </w:rPr>
-              <w:t>7</w:t>
+              <w:t>8</w:t>
             </w:r>
             <w:r>
               <w:rPr>
@@ -890,7 +890,7 @@
               <w14:ligatures w14:val="standardContextual"/>
             </w:rPr>
           </w:pPr>
-          <w:hyperlink w:anchor="_Toc178516359" w:history="1">
+          <w:hyperlink w:anchor="_Toc178703462" w:history="1">
             <w:r>
               <w:rPr>
                 <w:rStyle w:val="Hyperlink"/>
@@ -917,7 +917,7 @@
                 <w:noProof/>
                 <w:webHidden/>
               </w:rPr>
-              <w:instrText xml:space="preserve"> PAGEREF _Toc178516359 \h </w:instrText>
+              <w:instrText xml:space="preserve"> PAGEREF _Toc178703462 \h </w:instrText>
             </w:r>
             <w:r>
               <w:rPr>
@@ -937,7 +937,7 @@
                 <w:noProof/>
                 <w:webHidden/>
               </w:rPr>
-              <w:t>7</w:t>
+              <w:t>8</w:t>
             </w:r>
             <w:r>
               <w:rPr>
@@ -961,7 +961,7 @@
               <w14:ligatures w14:val="standardContextual"/>
             </w:rPr>
           </w:pPr>
-          <w:hyperlink w:anchor="_Toc178516360" w:history="1">
+          <w:hyperlink w:anchor="_Toc178703463" w:history="1">
             <w:r>
               <w:rPr>
                 <w:rStyle w:val="Hyperlink"/>
@@ -988,7 +988,7 @@
                 <w:noProof/>
                 <w:webHidden/>
               </w:rPr>
-              <w:instrText xml:space="preserve"> PAGEREF _Toc178516360 \h </w:instrText>
+              <w:instrText xml:space="preserve"> PAGEREF _Toc178703463 \h </w:instrText>
             </w:r>
             <w:r>
               <w:rPr>
@@ -1008,7 +1008,7 @@
                 <w:noProof/>
                 <w:webHidden/>
               </w:rPr>
-              <w:t>8</w:t>
+              <w:t>9</w:t>
             </w:r>
             <w:r>
               <w:rPr>
@@ -1029,7 +1029,7 @@
               <w14:ligatures w14:val="standardContextual"/>
             </w:rPr>
           </w:pPr>
-          <w:hyperlink w:anchor="_Toc178516361" w:history="1">
+          <w:hyperlink w:anchor="_Toc178703464" w:history="1">
             <w:r>
               <w:rPr>
                 <w:rStyle w:val="Hyperlink"/>
@@ -1056,7 +1056,7 @@
                 <w:noProof/>
                 <w:webHidden/>
               </w:rPr>
-              <w:instrText xml:space="preserve"> PAGEREF _Toc178516361 \h </w:instrText>
+              <w:instrText xml:space="preserve"> PAGEREF _Toc178703464 \h </w:instrText>
             </w:r>
             <w:r>
               <w:rPr>
@@ -1076,7 +1076,7 @@
                 <w:noProof/>
                 <w:webHidden/>
               </w:rPr>
-              <w:t>8</w:t>
+              <w:t>9</w:t>
             </w:r>
             <w:r>
               <w:rPr>
@@ -1097,7 +1097,7 @@
               <w14:ligatures w14:val="standardContextual"/>
             </w:rPr>
           </w:pPr>
-          <w:hyperlink w:anchor="_Toc178516362" w:history="1">
+          <w:hyperlink w:anchor="_Toc178703465" w:history="1">
             <w:r>
               <w:rPr>
                 <w:rStyle w:val="Hyperlink"/>
@@ -1124,7 +1124,7 @@
                 <w:noProof/>
                 <w:webHidden/>
               </w:rPr>
-              <w:instrText xml:space="preserve"> PAGEREF _Toc178516362 \h </w:instrText>
+              <w:instrText xml:space="preserve"> PAGEREF _Toc178703465 \h </w:instrText>
             </w:r>
             <w:r>
               <w:rPr>
@@ -1144,7 +1144,7 @@
                 <w:noProof/>
                 <w:webHidden/>
               </w:rPr>
-              <w:t>9</w:t>
+              <w:t>10</w:t>
             </w:r>
             <w:r>
               <w:rPr>
@@ -1165,7 +1165,7 @@
               <w14:ligatures w14:val="standardContextual"/>
             </w:rPr>
           </w:pPr>
-          <w:hyperlink w:anchor="_Toc178516363" w:history="1">
+          <w:hyperlink w:anchor="_Toc178703466" w:history="1">
             <w:r>
               <w:rPr>
                 <w:rStyle w:val="Hyperlink"/>
@@ -1192,7 +1192,7 @@
                 <w:noProof/>
                 <w:webHidden/>
               </w:rPr>
-              <w:instrText xml:space="preserve"> PAGEREF _Toc178516363 \h </w:instrText>
+              <w:instrText xml:space="preserve"> PAGEREF _Toc178703466 \h </w:instrText>
             </w:r>
             <w:r>
               <w:rPr>
@@ -1212,7 +1212,7 @@
                 <w:noProof/>
                 <w:webHidden/>
               </w:rPr>
-              <w:t>9</w:t>
+              <w:t>10</w:t>
             </w:r>
             <w:r>
               <w:rPr>
@@ -1233,7 +1233,7 @@
               <w14:ligatures w14:val="standardContextual"/>
             </w:rPr>
           </w:pPr>
-          <w:hyperlink w:anchor="_Toc178516364" w:history="1">
+          <w:hyperlink w:anchor="_Toc178703467" w:history="1">
             <w:r>
               <w:rPr>
                 <w:rStyle w:val="Hyperlink"/>
@@ -1260,7 +1260,7 @@
                 <w:noProof/>
                 <w:webHidden/>
               </w:rPr>
-              <w:instrText xml:space="preserve"> PAGEREF _Toc178516364 \h </w:instrText>
+              <w:instrText xml:space="preserve"> PAGEREF _Toc178703467 \h </w:instrText>
             </w:r>
             <w:r>
               <w:rPr>
@@ -1280,7 +1280,7 @@
                 <w:noProof/>
                 <w:webHidden/>
               </w:rPr>
-              <w:t>10</w:t>
+              <w:t>11</w:t>
             </w:r>
             <w:r>
               <w:rPr>
@@ -1301,7 +1301,7 @@
               <w14:ligatures w14:val="standardContextual"/>
             </w:rPr>
           </w:pPr>
-          <w:hyperlink w:anchor="_Toc178516365" w:history="1">
+          <w:hyperlink w:anchor="_Toc178703468" w:history="1">
             <w:r>
               <w:rPr>
                 <w:rStyle w:val="Hyperlink"/>
@@ -1328,7 +1328,7 @@
                 <w:noProof/>
                 <w:webHidden/>
               </w:rPr>
-              <w:instrText xml:space="preserve"> PAGEREF _Toc178516365 \h </w:instrText>
+              <w:instrText xml:space="preserve"> PAGEREF _Toc178703468 \h </w:instrText>
             </w:r>
             <w:r>
               <w:rPr>
@@ -1348,7 +1348,7 @@
                 <w:noProof/>
                 <w:webHidden/>
               </w:rPr>
-              <w:t>10</w:t>
+              <w:t>11</w:t>
             </w:r>
             <w:r>
               <w:rPr>
@@ -1369,7 +1369,7 @@
               <w14:ligatures w14:val="standardContextual"/>
             </w:rPr>
           </w:pPr>
-          <w:hyperlink w:anchor="_Toc178516366" w:history="1">
+          <w:hyperlink w:anchor="_Toc178703469" w:history="1">
             <w:r>
               <w:rPr>
                 <w:rStyle w:val="Hyperlink"/>
@@ -1396,7 +1396,7 @@
                 <w:noProof/>
                 <w:webHidden/>
               </w:rPr>
-              <w:instrText xml:space="preserve"> PAGEREF _Toc178516366 \h </w:instrText>
+              <w:instrText xml:space="preserve"> PAGEREF _Toc178703469 \h </w:instrText>
             </w:r>
             <w:r>
               <w:rPr>
@@ -1416,7 +1416,7 @@
                 <w:noProof/>
                 <w:webHidden/>
               </w:rPr>
-              <w:t>13</w:t>
+              <w:t>14</w:t>
             </w:r>
             <w:r>
               <w:rPr>
@@ -1437,7 +1437,7 @@
               <w14:ligatures w14:val="standardContextual"/>
             </w:rPr>
           </w:pPr>
-          <w:hyperlink w:anchor="_Toc178516367" w:history="1">
+          <w:hyperlink w:anchor="_Toc178703470" w:history="1">
             <w:r>
               <w:rPr>
                 <w:rStyle w:val="Hyperlink"/>
@@ -1464,7 +1464,7 @@
                 <w:noProof/>
                 <w:webHidden/>
               </w:rPr>
-              <w:instrText xml:space="preserve"> PAGEREF _Toc178516367 \h </w:instrText>
+              <w:instrText xml:space="preserve"> PAGEREF _Toc178703470 \h </w:instrText>
             </w:r>
             <w:r>
               <w:rPr>
@@ -1484,7 +1484,7 @@
                 <w:noProof/>
                 <w:webHidden/>
               </w:rPr>
-              <w:t>15</w:t>
+              <w:t>16</w:t>
             </w:r>
             <w:r>
               <w:rPr>
@@ -1505,7 +1505,7 @@
               <w14:ligatures w14:val="standardContextual"/>
             </w:rPr>
           </w:pPr>
-          <w:hyperlink w:anchor="_Toc178516368" w:history="1">
+          <w:hyperlink w:anchor="_Toc178703471" w:history="1">
             <w:r>
               <w:rPr>
                 <w:rStyle w:val="Hyperlink"/>
@@ -1532,7 +1532,7 @@
                 <w:noProof/>
                 <w:webHidden/>
               </w:rPr>
-              <w:instrText xml:space="preserve"> PAGEREF _Toc178516368 \h </w:instrText>
+              <w:instrText xml:space="preserve"> PAGEREF _Toc178703471 \h </w:instrText>
             </w:r>
             <w:r>
               <w:rPr>
@@ -1552,7 +1552,7 @@
                 <w:noProof/>
                 <w:webHidden/>
               </w:rPr>
-              <w:t>15</w:t>
+              <w:t>16</w:t>
             </w:r>
             <w:r>
               <w:rPr>
@@ -1576,7 +1576,7 @@
               <w14:ligatures w14:val="standardContextual"/>
             </w:rPr>
           </w:pPr>
-          <w:hyperlink w:anchor="_Toc178516369" w:history="1">
+          <w:hyperlink w:anchor="_Toc178703472" w:history="1">
             <w:r>
               <w:rPr>
                 <w:rStyle w:val="Hyperlink"/>
@@ -1603,7 +1603,7 @@
                 <w:noProof/>
                 <w:webHidden/>
               </w:rPr>
-              <w:instrText xml:space="preserve"> PAGEREF _Toc178516369 \h </w:instrText>
+              <w:instrText xml:space="preserve"> PAGEREF _Toc178703472 \h </w:instrText>
             </w:r>
             <w:r>
               <w:rPr>
@@ -1623,7 +1623,7 @@
                 <w:noProof/>
                 <w:webHidden/>
               </w:rPr>
-              <w:t>15</w:t>
+              <w:t>16</w:t>
             </w:r>
             <w:r>
               <w:rPr>
@@ -1647,7 +1647,7 @@
               <w14:ligatures w14:val="standardContextual"/>
             </w:rPr>
           </w:pPr>
-          <w:hyperlink w:anchor="_Toc178516370" w:history="1">
+          <w:hyperlink w:anchor="_Toc178703473" w:history="1">
             <w:r>
               <w:rPr>
                 <w:rStyle w:val="Hyperlink"/>
@@ -1674,7 +1674,7 @@
                 <w:noProof/>
                 <w:webHidden/>
               </w:rPr>
-              <w:instrText xml:space="preserve"> PAGEREF _Toc178516370 \h </w:instrText>
+              <w:instrText xml:space="preserve"> PAGEREF _Toc178703473 \h </w:instrText>
             </w:r>
             <w:r>
               <w:rPr>
@@ -1694,7 +1694,7 @@
                 <w:noProof/>
                 <w:webHidden/>
               </w:rPr>
-              <w:t>15</w:t>
+              <w:t>16</w:t>
             </w:r>
             <w:r>
               <w:rPr>
@@ -1718,13 +1718,13 @@
               <w14:ligatures w14:val="standardContextual"/>
             </w:rPr>
           </w:pPr>
-          <w:hyperlink w:anchor="_Toc178516371" w:history="1">
+          <w:hyperlink w:anchor="_Toc178703474" w:history="1">
             <w:r>
               <w:rPr>
                 <w:rStyle w:val="Hyperlink"/>
                 <w:noProof/>
               </w:rPr>
-              <w:t>2.1.3 Hate Speech in Social Media</w:t>
+              <w:t>2.1.3 Hate Speech vs Free Speech</w:t>
             </w:r>
             <w:r>
               <w:rPr>
@@ -1745,7 +1745,7 @@
                 <w:noProof/>
                 <w:webHidden/>
               </w:rPr>
-              <w:instrText xml:space="preserve"> PAGEREF _Toc178516371 \h </w:instrText>
+              <w:instrText xml:space="preserve"> PAGEREF _Toc178703474 \h </w:instrText>
             </w:r>
             <w:r>
               <w:rPr>
@@ -1765,7 +1765,7 @@
                 <w:noProof/>
                 <w:webHidden/>
               </w:rPr>
-              <w:t>16</w:t>
+              <w:t>17</w:t>
             </w:r>
             <w:r>
               <w:rPr>
@@ -1789,13 +1789,13 @@
               <w14:ligatures w14:val="standardContextual"/>
             </w:rPr>
           </w:pPr>
-          <w:hyperlink w:anchor="_Toc178516372" w:history="1">
+          <w:hyperlink w:anchor="_Toc178703475" w:history="1">
             <w:r>
               <w:rPr>
                 <w:rStyle w:val="Hyperlink"/>
                 <w:noProof/>
               </w:rPr>
-              <w:t>2.1.4 Hate Speech Detection</w:t>
+              <w:t>2.1.4 Hate Speech in Social Media</w:t>
             </w:r>
             <w:r>
               <w:rPr>
@@ -1816,7 +1816,7 @@
                 <w:noProof/>
                 <w:webHidden/>
               </w:rPr>
-              <w:instrText xml:space="preserve"> PAGEREF _Toc178516372 \h </w:instrText>
+              <w:instrText xml:space="preserve"> PAGEREF _Toc178703475 \h </w:instrText>
             </w:r>
             <w:r>
               <w:rPr>
@@ -1836,7 +1836,7 @@
                 <w:noProof/>
                 <w:webHidden/>
               </w:rPr>
-              <w:t>16</w:t>
+              <w:t>17</w:t>
             </w:r>
             <w:r>
               <w:rPr>
@@ -1860,13 +1860,13 @@
               <w14:ligatures w14:val="standardContextual"/>
             </w:rPr>
           </w:pPr>
-          <w:hyperlink w:anchor="_Toc178516373" w:history="1">
+          <w:hyperlink w:anchor="_Toc178703476" w:history="1">
             <w:r>
               <w:rPr>
                 <w:rStyle w:val="Hyperlink"/>
                 <w:noProof/>
               </w:rPr>
-              <w:t>2.1.5 Bilingual and Multilingual Language Processing</w:t>
+              <w:t>2.1.5 Hate Speech Detection</w:t>
             </w:r>
             <w:r>
               <w:rPr>
@@ -1887,7 +1887,7 @@
                 <w:noProof/>
                 <w:webHidden/>
               </w:rPr>
-              <w:instrText xml:space="preserve"> PAGEREF _Toc178516373 \h </w:instrText>
+              <w:instrText xml:space="preserve"> PAGEREF _Toc178703476 \h </w:instrText>
             </w:r>
             <w:r>
               <w:rPr>
@@ -1907,7 +1907,78 @@
                 <w:noProof/>
                 <w:webHidden/>
               </w:rPr>
-              <w:t>16</w:t>
+              <w:t>17</w:t>
+            </w:r>
+            <w:r>
+              <w:rPr>
+                <w:noProof/>
+                <w:webHidden/>
+              </w:rPr>
+              <w:fldChar w:fldCharType="end"/>
+            </w:r>
+          </w:hyperlink>
+        </w:p>
+        <w:p>
+          <w:pPr>
+            <w:pStyle w:val="TOC2"/>
+            <w:tabs>
+              <w:tab w:val="right" w:leader="dot" w:pos="8296"/>
+            </w:tabs>
+            <w:rPr>
+              <w:rFonts w:asciiTheme="minorHAnsi" w:eastAsiaTheme="minorEastAsia" w:hAnsiTheme="minorHAnsi" w:cstheme="minorBidi"/>
+              <w:noProof/>
+              <w:kern w:val="2"/>
+              <w14:ligatures w14:val="standardContextual"/>
+            </w:rPr>
+          </w:pPr>
+          <w:hyperlink w:anchor="_Toc178703477" w:history="1">
+            <w:r>
+              <w:rPr>
+                <w:rStyle w:val="Hyperlink"/>
+                <w:noProof/>
+              </w:rPr>
+              <w:t>2.1.6 Bilingual and Multilingual Language Processing</w:t>
+            </w:r>
+            <w:r>
+              <w:rPr>
+                <w:noProof/>
+                <w:webHidden/>
+              </w:rPr>
+              <w:tab/>
+            </w:r>
+            <w:r>
+              <w:rPr>
+                <w:noProof/>
+                <w:webHidden/>
+              </w:rPr>
+              <w:fldChar w:fldCharType="begin"/>
+            </w:r>
+            <w:r>
+              <w:rPr>
+                <w:noProof/>
+                <w:webHidden/>
+              </w:rPr>
+              <w:instrText xml:space="preserve"> PAGEREF _Toc178703477 \h </w:instrText>
+            </w:r>
+            <w:r>
+              <w:rPr>
+                <w:noProof/>
+                <w:webHidden/>
+              </w:rPr>
+            </w:r>
+            <w:r>
+              <w:rPr>
+                <w:noProof/>
+                <w:webHidden/>
+              </w:rPr>
+              <w:fldChar w:fldCharType="separate"/>
+            </w:r>
+            <w:r>
+              <w:rPr>
+                <w:noProof/>
+                <w:webHidden/>
+              </w:rPr>
+              <w:t>17</w:t>
             </w:r>
             <w:r>
               <w:rPr>
@@ -1928,7 +1999,7 @@
               <w14:ligatures w14:val="standardContextual"/>
             </w:rPr>
           </w:pPr>
-          <w:hyperlink w:anchor="_Toc178516374" w:history="1">
+          <w:hyperlink w:anchor="_Toc178703478" w:history="1">
             <w:r>
               <w:rPr>
                 <w:rStyle w:val="Hyperlink"/>
@@ -1955,7 +2026,7 @@
                 <w:noProof/>
                 <w:webHidden/>
               </w:rPr>
-              <w:instrText xml:space="preserve"> PAGEREF _Toc178516374 \h </w:instrText>
+              <w:instrText xml:space="preserve"> PAGEREF _Toc178703478 \h </w:instrText>
             </w:r>
             <w:r>
               <w:rPr>
@@ -1975,7 +2046,7 @@
                 <w:noProof/>
                 <w:webHidden/>
               </w:rPr>
-              <w:t>16</w:t>
+              <w:t>17</w:t>
             </w:r>
             <w:r>
               <w:rPr>
@@ -1996,7 +2067,7 @@
               <w14:ligatures w14:val="standardContextual"/>
             </w:rPr>
           </w:pPr>
-          <w:hyperlink w:anchor="_Toc178516375" w:history="1">
+          <w:hyperlink w:anchor="_Toc178703479" w:history="1">
             <w:r>
               <w:rPr>
                 <w:rStyle w:val="Hyperlink"/>
@@ -2023,7 +2094,7 @@
                 <w:noProof/>
                 <w:webHidden/>
               </w:rPr>
-              <w:instrText xml:space="preserve"> PAGEREF _Toc178516375 \h </w:instrText>
+              <w:instrText xml:space="preserve"> PAGEREF _Toc178703479 \h </w:instrText>
             </w:r>
             <w:r>
               <w:rPr>
@@ -2043,7 +2114,7 @@
                 <w:noProof/>
                 <w:webHidden/>
               </w:rPr>
-              <w:t>17</w:t>
+              <w:t>18</w:t>
             </w:r>
             <w:r>
               <w:rPr>
@@ -2064,13 +2135,13 @@
               <w14:ligatures w14:val="standardContextual"/>
             </w:rPr>
           </w:pPr>
-          <w:hyperlink w:anchor="_Toc178516376" w:history="1">
+          <w:hyperlink w:anchor="_Toc178703480" w:history="1">
             <w:r>
               <w:rPr>
                 <w:rStyle w:val="Hyperlink"/>
                 <w:noProof/>
               </w:rPr>
-              <w:t>2.4 Previous Studies of related to the topic</w:t>
+              <w:t>2.4 Previous Studies related to the topic</w:t>
             </w:r>
             <w:r>
               <w:rPr>
@@ -2091,7 +2162,7 @@
                 <w:noProof/>
                 <w:webHidden/>
               </w:rPr>
-              <w:instrText xml:space="preserve"> PAGEREF _Toc178516376 \h </w:instrText>
+              <w:instrText xml:space="preserve"> PAGEREF _Toc178703480 \h </w:instrText>
             </w:r>
             <w:r>
               <w:rPr>
@@ -2111,7 +2182,7 @@
                 <w:noProof/>
                 <w:webHidden/>
               </w:rPr>
-              <w:t>18</w:t>
+              <w:t>19</w:t>
             </w:r>
             <w:r>
               <w:rPr>
@@ -2132,7 +2203,7 @@
               <w14:ligatures w14:val="standardContextual"/>
             </w:rPr>
           </w:pPr>
-          <w:hyperlink w:anchor="_Toc178516377" w:history="1">
+          <w:hyperlink w:anchor="_Toc178703481" w:history="1">
             <w:r>
               <w:rPr>
                 <w:rStyle w:val="Hyperlink"/>
@@ -2159,7 +2230,7 @@
                 <w:noProof/>
                 <w:webHidden/>
               </w:rPr>
-              <w:instrText xml:space="preserve"> PAGEREF _Toc178516377 \h </w:instrText>
+              <w:instrText xml:space="preserve"> PAGEREF _Toc178703481 \h </w:instrText>
             </w:r>
             <w:r>
               <w:rPr>
@@ -2179,7 +2250,7 @@
                 <w:noProof/>
                 <w:webHidden/>
               </w:rPr>
-              <w:t>19</w:t>
+              <w:t>20</w:t>
             </w:r>
             <w:r>
               <w:rPr>
@@ -2200,7 +2271,7 @@
               <w14:ligatures w14:val="standardContextual"/>
             </w:rPr>
           </w:pPr>
-          <w:hyperlink w:anchor="_Toc178516378" w:history="1">
+          <w:hyperlink w:anchor="_Toc178703482" w:history="1">
             <w:r>
               <w:rPr>
                 <w:rStyle w:val="Hyperlink"/>
@@ -2227,7 +2298,7 @@
                 <w:noProof/>
                 <w:webHidden/>
               </w:rPr>
-              <w:instrText xml:space="preserve"> PAGEREF _Toc178516378 \h </w:instrText>
+              <w:instrText xml:space="preserve"> PAGEREF _Toc178703482 \h </w:instrText>
             </w:r>
             <w:r>
               <w:rPr>
@@ -2247,7 +2318,75 @@
                 <w:noProof/>
                 <w:webHidden/>
               </w:rPr>
-              <w:t>20</w:t>
+              <w:t>21</w:t>
+            </w:r>
+            <w:r>
+              <w:rPr>
+                <w:noProof/>
+                <w:webHidden/>
+              </w:rPr>
+              <w:fldChar w:fldCharType="end"/>
+            </w:r>
+          </w:hyperlink>
+        </w:p>
+        <w:p>
+          <w:pPr>
+            <w:pStyle w:val="TOC1"/>
+            <w:rPr>
+              <w:rFonts w:asciiTheme="minorHAnsi" w:eastAsiaTheme="minorEastAsia" w:hAnsiTheme="minorHAnsi" w:cstheme="minorBidi"/>
+              <w:noProof/>
+              <w:kern w:val="2"/>
+              <w14:ligatures w14:val="standardContextual"/>
+            </w:rPr>
+          </w:pPr>
+          <w:hyperlink w:anchor="_Toc178703483" w:history="1">
+            <w:r>
+              <w:rPr>
+                <w:rStyle w:val="Hyperlink"/>
+                <w:noProof/>
+              </w:rPr>
+              <w:t>References</w:t>
+            </w:r>
+            <w:r>
+              <w:rPr>
+                <w:noProof/>
+                <w:webHidden/>
+              </w:rPr>
+              <w:tab/>
+            </w:r>
+            <w:r>
+              <w:rPr>
+                <w:noProof/>
+                <w:webHidden/>
+              </w:rPr>
+              <w:fldChar w:fldCharType="begin"/>
+            </w:r>
+            <w:r>
+              <w:rPr>
+                <w:noProof/>
+                <w:webHidden/>
+              </w:rPr>
+              <w:instrText xml:space="preserve"> PAGEREF _Toc178703483 \h </w:instrText>
+            </w:r>
+            <w:r>
+              <w:rPr>
+                <w:noProof/>
+                <w:webHidden/>
+              </w:rPr>
+            </w:r>
+            <w:r>
+              <w:rPr>
+                <w:noProof/>
+                <w:webHidden/>
+              </w:rPr>
+              <w:fldChar w:fldCharType="separate"/>
+            </w:r>
+            <w:r>
+              <w:rPr>
+                <w:noProof/>
+                <w:webHidden/>
+              </w:rPr>
+              <w:t>22</w:t>
             </w:r>
             <w:r>
               <w:rPr>
@@ -2367,7 +2506,7 @@
         </w:rPr>
       </w:pPr>
       <w:bookmarkStart w:id="0" w:name="_Toc160079940"/>
-      <w:bookmarkStart w:id="1" w:name="_Toc178516354"/>
+      <w:bookmarkStart w:id="1" w:name="_Toc178703457"/>
       <w:r>
         <w:rPr>
           <w:sz w:val="40"/>
@@ -2383,7 +2522,7 @@
         <w:pStyle w:val="Heading1"/>
         <w:spacing w:line="360" w:lineRule="auto"/>
       </w:pPr>
-      <w:bookmarkStart w:id="2" w:name="_Toc178516355"/>
+      <w:bookmarkStart w:id="2" w:name="_Toc178703458"/>
       <w:bookmarkEnd w:id="0"/>
       <w:r>
         <w:t>1.1 Introduction</w:t>
@@ -2406,16 +2545,11 @@
         <w:spacing w:line="360" w:lineRule="auto"/>
         <w:jc w:val="both"/>
       </w:pPr>
-      <w:proofErr w:type="gramStart"/>
       <w:r>
         <w:t>D</w:t>
       </w:r>
       <w:r>
-        <w:t>espite the fact that</w:t>
-      </w:r>
-      <w:proofErr w:type="gramEnd"/>
-      <w:r>
-        <w:t xml:space="preserve"> these instances are extremely widespread, there is a worrying tendency to minimize or ignore the importance of them. While some people consider hate speech and cyberbullying to be just forms of free speech, others blame a lack of regulations or even dismiss them as harmless internet jokes. The truth is far from that, however, those who are subjected to this kind of online abuse frequently experience severe mental suffering as well as negative social consequences such as depression and suicide.</w:t>
+        <w:t>espite the fact that these instances are extremely widespread, there is a worrying tendency to minimize or ignore the importance of them. While some people consider hate speech and cyberbullying to be just forms of free speech, others blame a lack of regulations or even dismiss them as harmless internet jokes. The truth is far from that, however, those who are subjected to this kind of online abuse frequently experience severe mental suffering as well as negative social consequences such as depression and suicide.</w:t>
       </w:r>
     </w:p>
     <w:p>
@@ -2425,15 +2559,7 @@
         <w:jc w:val="both"/>
       </w:pPr>
       <w:r>
-        <w:t xml:space="preserve">This study aims to address the urgent need for a proactive monitoring system customized for the Sri Lankan setting </w:t>
-      </w:r>
-      <w:proofErr w:type="gramStart"/>
-      <w:r>
-        <w:t>in light of</w:t>
-      </w:r>
-      <w:proofErr w:type="gramEnd"/>
-      <w:r>
-        <w:t xml:space="preserve"> these critical concerns. Our goal is to give an effective solution to protect the worth and well-being of Sri Lankan internet users by creating a cutting-edge tool that can identify hate speech and cyberbullying on social media platforms. </w:t>
+        <w:t xml:space="preserve">This study aims to address the urgent need for a proactive monitoring system customized for the Sri Lankan setting in light of these critical concerns. Our goal is to give an effective solution to protect the worth and well-being of Sri Lankan internet users by creating a cutting-edge tool that can identify hate speech and cyberbullying on social media platforms. </w:t>
       </w:r>
       <w:r>
         <w:t>Through</w:t>
@@ -2450,7 +2576,7 @@
         <w:pStyle w:val="Heading1"/>
         <w:spacing w:line="360" w:lineRule="auto"/>
       </w:pPr>
-      <w:bookmarkStart w:id="3" w:name="_Toc178516356"/>
+      <w:bookmarkStart w:id="3" w:name="_Toc178703459"/>
       <w:r>
         <w:t>1.2 Relevancy of The Topic</w:t>
       </w:r>
@@ -2464,11 +2590,9 @@
       <w:r>
         <w:t xml:space="preserve">Multiple </w:t>
       </w:r>
-      <w:proofErr w:type="gramStart"/>
       <w:r>
         <w:t>researches</w:t>
       </w:r>
-      <w:proofErr w:type="gramEnd"/>
       <w:r>
         <w:t xml:space="preserve"> </w:t>
       </w:r>
@@ -2525,34 +2649,10 @@
         <w:jc w:val="both"/>
       </w:pPr>
       <w:r>
-        <w:t xml:space="preserve">In a country </w:t>
-      </w:r>
-      <w:proofErr w:type="gramStart"/>
-      <w:r>
-        <w:t>like  Sri</w:t>
-      </w:r>
-      <w:proofErr w:type="gramEnd"/>
-      <w:r>
-        <w:t xml:space="preserve"> Lanka, there are multiple languages that people use such as Sinhala(mother language), English, and Tamil as the formal and general conversation language or as the written mode. In recent years people have discovered a communication linguistic mode known to be ‘Singlish’ which is a mix of Sinhala and English </w:t>
-      </w:r>
-      <w:proofErr w:type="gramStart"/>
-      <w:r>
-        <w:t>languages</w:t>
-      </w:r>
-      <w:proofErr w:type="gramEnd"/>
-      <w:r>
-        <w:t xml:space="preserve"> and this has widespread people use this language for their everyday conversations. This has not been identified as a formal language. Because of the widespread usage of this language, the importance of multi-lingual hate speech identification has arisen and </w:t>
-      </w:r>
-      <w:r>
-        <w:t xml:space="preserve">identifying and ensuring user safety </w:t>
-      </w:r>
-      <w:proofErr w:type="gramStart"/>
-      <w:r>
-        <w:t>and also</w:t>
-      </w:r>
-      <w:proofErr w:type="gramEnd"/>
-      <w:r>
-        <w:t xml:space="preserve"> identifying native hate speech has always been a threat to all social media users.</w:t>
+        <w:t xml:space="preserve">In a country like  Sri Lanka, there are multiple languages that people use such as Sinhala(mother language), English, and Tamil as the formal and general conversation language or as the written mode. In recent years people have discovered a communication linguistic mode known to be ‘Singlish’ which is a mix of Sinhala and English languages and this has widespread people use this language for their everyday conversations. This has not been identified as a formal language. Because of the widespread usage of this language, the importance of multi-lingual hate speech identification has arisen and </w:t>
+      </w:r>
+      <w:r>
+        <w:t>identifying and ensuring user safety and also identifying native hate speech has always been a threat to all social media users.</w:t>
       </w:r>
     </w:p>
     <w:p>
@@ -2591,15 +2691,7 @@
         <w:jc w:val="both"/>
       </w:pPr>
       <w:r>
-        <w:t xml:space="preserve">The study extends to using the multilingual approach to identify </w:t>
-      </w:r>
-      <w:proofErr w:type="gramStart"/>
-      <w:r>
-        <w:t>Singlish</w:t>
-      </w:r>
-      <w:proofErr w:type="gramEnd"/>
-      <w:r>
-        <w:t xml:space="preserve"> which is a challenge posed by code-switching, where people use mixed languages. Previous studies have laid the groundwork for hate speech detection and the current study aims to fill the gap in the context of bilingual or multilingual which will lead to novel advances in the domain, which are more important to regions like Sri Lanka.</w:t>
+        <w:t>The study extends to using the multilingual approach to identify Singlish which is a challenge posed by code-switching, where people use mixed languages. Previous studies have laid the groundwork for hate speech detection and the current study aims to fill the gap in the context of bilingual or multilingual which will lead to novel advances in the domain, which are more important to regions like Sri Lanka.</w:t>
       </w:r>
     </w:p>
     <w:p>
@@ -2619,7 +2711,7 @@
         <w:pStyle w:val="Heading1"/>
         <w:spacing w:line="360" w:lineRule="auto"/>
       </w:pPr>
-      <w:bookmarkStart w:id="4" w:name="_Toc178516357"/>
+      <w:bookmarkStart w:id="4" w:name="_Toc178703460"/>
       <w:r>
         <w:lastRenderedPageBreak/>
         <w:t>1.2 Background of the Study</w:t>
@@ -2633,23 +2725,7 @@
         <w:jc w:val="both"/>
       </w:pPr>
       <w:r>
-        <w:t xml:space="preserve">Social media offers fresh platforms for communication, information exchange, and self-expression, and it has quickly become a part of </w:t>
-      </w:r>
-      <w:proofErr w:type="gramStart"/>
-      <w:r>
-        <w:t>Sri Lankan day</w:t>
-      </w:r>
-      <w:proofErr w:type="gramEnd"/>
-      <w:r>
-        <w:t xml:space="preserve"> to day life. But despite its advantages, abuse has resulted in alarming problems. Misinformation, addiction, cyberbullying, and hate crimes have become important issues that affect both individuals and communities. Gaining an understanding of the motivations behind social media use in Sri Lanka is essential to appreciating its influence on society. For a variety of purposes, such as news access, your business advancement, and connections upkeep people interact with these platforms. Examining these driving forces indicates the ways in which social media </w:t>
-      </w:r>
-      <w:proofErr w:type="gramStart"/>
-      <w:r>
-        <w:t>shapes</w:t>
-      </w:r>
-      <w:proofErr w:type="gramEnd"/>
-      <w:r>
-        <w:t xml:space="preserve"> public opinion and behavior. Creating a safe environment for all social media users by mitigating the harmful forces that are reaching through social media.</w:t>
+        <w:t>Social media offers fresh platforms for communication, information exchange, and self-expression, and it has quickly become a part of Sri Lankan day to day life. But despite its advantages, abuse has resulted in alarming problems. Misinformation, addiction, cyberbullying, and hate crimes have become important issues that affect both individuals and communities. Gaining an understanding of the motivations behind social media use in Sri Lanka is essential to appreciating its influence on society. For a variety of purposes, such as news access, your business advancement, and connections upkeep people interact with these platforms. Examining these driving forces indicates the ways in which social media shapes public opinion and behavior. Creating a safe environment for all social media users by mitigating the harmful forces that are reaching through social media.</w:t>
       </w:r>
     </w:p>
     <w:p>
@@ -2657,7 +2733,7 @@
         <w:pStyle w:val="Heading2"/>
         <w:spacing w:line="360" w:lineRule="auto"/>
       </w:pPr>
-      <w:bookmarkStart w:id="5" w:name="_Toc178516358"/>
+      <w:bookmarkStart w:id="5" w:name="_Toc178703461"/>
       <w:r>
         <w:t>1.2.1 Growth of the usage of social media</w:t>
       </w:r>
@@ -2701,7 +2777,7 @@
         <w:pStyle w:val="Heading2"/>
         <w:spacing w:line="360" w:lineRule="auto"/>
       </w:pPr>
-      <w:bookmarkStart w:id="6" w:name="_Toc178516359"/>
+      <w:bookmarkStart w:id="6" w:name="_Toc178703462"/>
       <w:r>
         <w:t>1.2.2 Current context of social media-related negativities</w:t>
       </w:r>
@@ -2726,7 +2802,7 @@
         <w:pStyle w:val="Heading2"/>
         <w:spacing w:line="360" w:lineRule="auto"/>
       </w:pPr>
-      <w:bookmarkStart w:id="7" w:name="_Toc178516360"/>
+      <w:bookmarkStart w:id="7" w:name="_Toc178703463"/>
       <w:r>
         <w:t>1.2.3 Current barriers that have provided for the safety of users of</w:t>
       </w:r>
@@ -2745,15 +2821,7 @@
         <w:jc w:val="both"/>
       </w:pPr>
       <w:r>
-        <w:t xml:space="preserve">A growing number of Sri Lankans can benefit from the positive effects of enhanced online experience protection provided by the Sri Lankan police force established the Cybercrime Division. In addition, community groups and social activists are essential for supporting victims and encouraging </w:t>
-      </w:r>
-      <w:proofErr w:type="gramStart"/>
-      <w:r>
-        <w:t>users</w:t>
-      </w:r>
-      <w:proofErr w:type="gramEnd"/>
-      <w:r>
-        <w:t xml:space="preserve"> proper online behavior. By means of awareness programs and advocacy initiatives, they enable people to securely utilize social media and foster an online environment that values inclusion and respect. When combined, these programs offer a thorough strategy for preserving the dignity and general well-being of Sri Lankan social media users.</w:t>
+        <w:t>A growing number of Sri Lankans can benefit from the positive effects of enhanced online experience protection provided by the Sri Lankan police force established the Cybercrime Division. In addition, community groups and social activists are essential for supporting victims and encouraging users proper online behavior. By means of awareness programs and advocacy initiatives, they enable people to securely utilize social media and foster an online environment that values inclusion and respect. When combined, these programs offer a thorough strategy for preserving the dignity and general well-being of Sri Lankan social media users.</w:t>
       </w:r>
     </w:p>
     <w:p>
@@ -2761,7 +2829,7 @@
         <w:pStyle w:val="Heading1"/>
         <w:spacing w:line="360" w:lineRule="auto"/>
       </w:pPr>
-      <w:bookmarkStart w:id="8" w:name="_Toc178516361"/>
+      <w:bookmarkStart w:id="8" w:name="_Toc178703464"/>
       <w:r>
         <w:t>1.3 Problem Statement</w:t>
       </w:r>
@@ -2809,7 +2877,7 @@
         <w:pStyle w:val="Heading1"/>
         <w:spacing w:line="360" w:lineRule="auto"/>
       </w:pPr>
-      <w:bookmarkStart w:id="9" w:name="_Toc178516362"/>
+      <w:bookmarkStart w:id="9" w:name="_Toc178703465"/>
       <w:r>
         <w:t>1.4 Research Question</w:t>
       </w:r>
@@ -2824,15 +2892,7 @@
         <w:t xml:space="preserve">How to validate hate speech over freedom of expression and </w:t>
       </w:r>
       <w:r>
-        <w:t xml:space="preserve">build a detection model to identify hate speech which are generated using Singlish </w:t>
-      </w:r>
-      <w:proofErr w:type="gramStart"/>
-      <w:r>
-        <w:t>language</w:t>
-      </w:r>
-      <w:proofErr w:type="gramEnd"/>
-      <w:r>
-        <w:t xml:space="preserve"> which is a bilingual variation of Sinhala and English, to increase the platform safety of Facebook and improve the safety of the users of Facebook by creating a hate-free environment which has not been covered yet under the user protection layer of the Facebook.</w:t>
+        <w:t>build a detection model to identify hate speech which are generated using Singlish language which is a bilingual variation of Sinhala and English, to increase the platform safety of Facebook and improve the safety of the users of Facebook by creating a hate-free environment which has not been covered yet under the user protection layer of the Facebook.</w:t>
       </w:r>
     </w:p>
     <w:p>
@@ -2958,7 +3018,7 @@
         <w:pStyle w:val="Heading1"/>
         <w:spacing w:line="360" w:lineRule="auto"/>
       </w:pPr>
-      <w:bookmarkStart w:id="10" w:name="_Toc178516363"/>
+      <w:bookmarkStart w:id="10" w:name="_Toc178703466"/>
       <w:r>
         <w:t>1.5 Motivation</w:t>
       </w:r>
@@ -2987,13 +3047,8 @@
         <w:spacing w:line="360" w:lineRule="auto"/>
         <w:jc w:val="both"/>
       </w:pPr>
-      <w:proofErr w:type="gramStart"/>
-      <w:r>
-        <w:t>Therefore</w:t>
-      </w:r>
-      <w:proofErr w:type="gramEnd"/>
-      <w:r>
-        <w:t xml:space="preserve"> the motivation of this study is to,</w:t>
+      <w:r>
+        <w:t>Therefore the motivation of this study is to,</w:t>
       </w:r>
     </w:p>
     <w:p>
@@ -3005,15 +3060,7 @@
         <w:t xml:space="preserve">Improve the </w:t>
       </w:r>
       <w:r>
-        <w:t xml:space="preserve">Facebook user safety, providing and pro-active safety measure to encounter and eliminate hate speech without posting. And </w:t>
-      </w:r>
-      <w:proofErr w:type="gramStart"/>
-      <w:r>
-        <w:t>also</w:t>
-      </w:r>
-      <w:proofErr w:type="gramEnd"/>
-      <w:r>
-        <w:t xml:space="preserve"> to pave a path to </w:t>
+        <w:t xml:space="preserve">Facebook user safety, providing and pro-active safety measure to encounter and eliminate hate speech without posting. And also to pave a path to </w:t>
       </w:r>
       <w:r>
         <w:lastRenderedPageBreak/>
@@ -3024,7 +3071,7 @@
       <w:pPr>
         <w:pStyle w:val="Heading1"/>
       </w:pPr>
-      <w:bookmarkStart w:id="11" w:name="_Toc178516364"/>
+      <w:bookmarkStart w:id="11" w:name="_Toc178703467"/>
       <w:r>
         <w:t>1.6 Aim</w:t>
       </w:r>
@@ -3044,7 +3091,7 @@
         <w:pStyle w:val="Heading1"/>
         <w:spacing w:line="360" w:lineRule="auto"/>
       </w:pPr>
-      <w:bookmarkStart w:id="12" w:name="_Toc178516365"/>
+      <w:bookmarkStart w:id="12" w:name="_Toc178703468"/>
       <w:r>
         <w:t>1.</w:t>
       </w:r>
@@ -3086,15 +3133,13 @@
         <w:jc w:val="both"/>
       </w:pPr>
       <w:r>
-        <w:t xml:space="preserve">6.55 million users have been recorded for 2023 January. The community of Facebook has spread </w:t>
-      </w:r>
-      <w:proofErr w:type="gramStart"/>
-      <w:r>
-        <w:t>all across</w:t>
-      </w:r>
-      <w:proofErr w:type="gramEnd"/>
-      <w:r>
-        <w:t xml:space="preserve"> the island and it has increased drastically in recent years. This has affected both positively and negatively the society and the person's life. Facebook has become a threat to individuals' lives because it has become an addiction where people have lost their minds and given up on their work. Some have been isolated and become cyber victims through the fraud, harassment, and online crimes that have taken place through Facebook.</w:t>
+        <w:t xml:space="preserve">6.55 million users have been recorded for </w:t>
+      </w:r>
+      <w:r>
+        <w:t>January 2023</w:t>
+      </w:r>
+      <w:r>
+        <w:t>. The community of Facebook has spread all across the island and it has increased drastically in recent years. This has affected both positively and negatively the society and the person's life. Facebook has become a threat to individuals' lives because it has become an addiction where people have lost their minds and given up on their work. Some have been isolated and become cyber victims through the fraud, harassment, and online crimes that have taken place through Facebook.</w:t>
       </w:r>
     </w:p>
     <w:p>
@@ -3138,27 +3183,11 @@
         <w:jc w:val="both"/>
       </w:pPr>
       <w:r>
-        <w:t xml:space="preserve">Facebook's extensive user base and significant influence over online discourse have led to several instances of hate crimes, hate speech, and cybercrimes worldwide. For example, the platform has come under fire for aiding in the spreading of hate speech that calls for violence against marginalized groups. Facebook has also been used to plan and carry out hate crimes, including the </w:t>
-      </w:r>
-      <w:proofErr w:type="gramStart"/>
-      <w:r>
-        <w:t>live-</w:t>
+        <w:t>Facebook's extensive user base and significant influence over online discourse have led to several instances of hate crimes, hate speech, and cybercrimes worldwide. For example, the platform has come under fire for aiding in the spreading of hate speech that calls for violence against marginalized groups. Facebook has also been used to plan and carry out hate crimes, including the live-</w:t>
       </w:r>
       <w:r>
         <w:lastRenderedPageBreak/>
-        <w:t>streaming</w:t>
-      </w:r>
-      <w:proofErr w:type="gramEnd"/>
-      <w:r>
-        <w:t xml:space="preserve"> of violent assaults. Additionally, phishing schemes and identity theft have become increasingly common on the network, taking advantage of users' weaknesses </w:t>
-      </w:r>
-      <w:proofErr w:type="gramStart"/>
-      <w:r>
-        <w:t>with regard to</w:t>
-      </w:r>
-      <w:proofErr w:type="gramEnd"/>
-      <w:r>
-        <w:t xml:space="preserve"> their personal data.</w:t>
+        <w:t>streaming of violent assaults. Additionally, phishing schemes and identity theft have become increasingly common on the network, taking advantage of users' weaknesses with regard to their personal data.</w:t>
       </w:r>
     </w:p>
     <w:p>
@@ -3191,15 +3220,7 @@
         <w:jc w:val="both"/>
       </w:pPr>
       <w:r>
-        <w:t xml:space="preserve">The negative consequences of hate speech have been restrained globally via the use of different mitigating strategies and legal procedures in reaction to its spread online. Using artificial intelligence systems and content moderation algorithms is one popular method for quickly identifying and eliminating hate speech. For instance, abusive content is now automatically detected and removed by Twitter and YouTube using pre-established criteria. The identified content is then reviewed by human moderators. In addition, </w:t>
-      </w:r>
-      <w:proofErr w:type="gramStart"/>
-      <w:r>
-        <w:t>a number of</w:t>
-      </w:r>
-      <w:proofErr w:type="gramEnd"/>
-      <w:r>
-        <w:t xml:space="preserve"> nations have proposed laws to hold online platforms responsible for allowing hate speech. As an example, the Digital Services Act proposed by the European Union imposes strict guidelines mandating that internet companies promptly delete any unlawful information, including hate speech, or risk paying severe penalties. Furthermore, the goal of awareness campaigns and educational programs is to provide users with the knowledge and skills necessary to identify and properly report hate speech, promoting an attitude of good citizenship and responsible online conduct. Through a blend of technological, legal, and instructional approaches, global stakeholders strive to establish online spaces that are safer, more welcoming, and devoid of hate speech's deleterious impacts</w:t>
+        <w:t>The negative consequences of hate speech have been restrained globally via the use of different mitigating strategies and legal procedures in reaction to its spread online. Using artificial intelligence systems and content moderation algorithms is one popular method for quickly identifying and eliminating hate speech. For instance, abusive content is now automatically detected and removed by Twitter and YouTube using pre-established criteria. The identified content is then reviewed by human moderators. In addition, a number of nations have proposed laws to hold online platforms responsible for allowing hate speech. As an example, the Digital Services Act proposed by the European Union imposes strict guidelines mandating that internet companies promptly delete any unlawful information, including hate speech, or risk paying severe penalties. Furthermore, the goal of awareness campaigns and educational programs is to provide users with the knowledge and skills necessary to identify and properly report hate speech, promoting an attitude of good citizenship and responsible online conduct. Through a blend of technological, legal, and instructional approaches, global stakeholders strive to establish online spaces that are safer, more welcoming, and devoid of hate speech's deleterious impacts</w:t>
       </w:r>
       <w:r>
         <w:t>.</w:t>
@@ -3235,74 +3256,63 @@
         <w:jc w:val="both"/>
       </w:pPr>
       <w:r>
-        <w:t xml:space="preserve">Hate speech has always been a problem in Sri Lanka, frequently increasing tensions between different ethnic and religious groups. Studies </w:t>
-      </w:r>
-      <w:r>
-        <w:rPr>
-          <w:highlight w:val="yellow"/>
-        </w:rPr>
+        <w:t>Hate speech has always been a problem in Sri Lanka, frequently increasing tensions between different ethnic and religious groups. Studies</w:t>
+      </w:r>
+      <w:r>
+        <w:t xml:space="preserve"> </w:t>
+      </w:r>
+      <w:r>
+        <w:t>demonstrate how common hate speech is on social media, especially when it comes to targeting minorities</w:t>
+      </w:r>
+      <w:r>
+        <w:t xml:space="preserve"> </w:t>
+      </w:r>
+      <w:r>
         <w:fldChar w:fldCharType="begin" w:fldLock="1"/>
       </w:r>
       <w:r>
-        <w:rPr>
-          <w:highlight w:val="yellow"/>
-        </w:rPr>
         <w:instrText>ADDIN CSL_CITATION {"citationItems":[{"id":"ITEM-1","itemData":{"author":[{"dropping-particle":"","family":"Samaratunge","given":"Shilpa","non-dropping-particle":"","parse-names":false,"suffix":""},{"dropping-particle":"","family":"Hattotuwa","given":"Sanjana","non-dropping-particle":"","parse-names":false,"suffix":""}],"id":"ITEM-1","issue":"September","issued":{"date-parts":[["2014"]]},"title":"Liking Violence","type":"article-journal"},"uris":["http://www.mendeley.com/documents/?uuid=7a42ab80-d992-4ecf-b4a4-18d63a733afb"]}],"mendeley":{"formattedCitation":"(Samaratunge and Hattotuwa, 2014)","plainTextFormattedCitation":"(Samaratunge and Hattotuwa, 2014)","previouslyFormattedCitation":"(Samaratunge and Hattotuwa, 2014)"},"properties":{"noteIndex":0},"schema":"https://github.com/citation-style-language/schema/raw/master/csl-citation.json"}</w:instrText>
       </w:r>
       <w:r>
-        <w:rPr>
-          <w:highlight w:val="yellow"/>
-        </w:rPr>
         <w:fldChar w:fldCharType="separate"/>
       </w:r>
       <w:r>
         <w:rPr>
           <w:noProof/>
-          <w:highlight w:val="yellow"/>
         </w:rPr>
         <w:t>(Samaratunge and Hattotuwa, 2014)</w:t>
       </w:r>
       <w:r>
-        <w:rPr>
-          <w:highlight w:val="yellow"/>
-        </w:rPr>
         <w:fldChar w:fldCharType="end"/>
       </w:r>
       <w:r>
+        <w:t xml:space="preserve">. Also, Sri Lankan police have made a separate division named the Cybercrime Division to address cyber-related issues. Different mitigating techniques have been put into place to address this problem. The International Covenant on Civil and Political Rights Act, for </w:t>
+      </w:r>
+      <w:r>
+        <w:lastRenderedPageBreak/>
+        <w:t>example, was passed by the Sri Lankan government and makes hate speech and incitement to violence illegal</w:t>
+      </w:r>
+      <w:r>
         <w:t xml:space="preserve"> </w:t>
       </w:r>
       <w:r>
-        <w:t xml:space="preserve">demonstrate how common hate speech is on social media, especially when it comes to targeting minorities. Also, Sri Lankan police have made a separate division named the Cybercrime Division to address cyber-related issues. Different mitigating techniques have been put into place to address this problem. The International Covenant on Civil and Political Rights Act, for </w:t>
-      </w:r>
-      <w:r>
-        <w:lastRenderedPageBreak/>
-        <w:t xml:space="preserve">example, was passed by the Sri Lankan government and makes hate speech and incitement to violence illegal </w:t>
+        <w:t>Social media companies have also implemented content moderation guidelines and hate speech detection and removal capabilities</w:t>
       </w:r>
       <w:r>
         <w:t xml:space="preserve"> </w:t>
       </w:r>
       <w:r>
-        <w:rPr>
-          <w:highlight w:val="yellow"/>
-        </w:rPr>
         <w:fldChar w:fldCharType="begin" w:fldLock="1"/>
       </w:r>
       <w:r>
-        <w:rPr>
-          <w:highlight w:val="yellow"/>
-        </w:rPr>
         <w:instrText>ADDIN CSL_CITATION {"citationItems":[{"id":"ITEM-1","itemData":{"URL":"https://www.ala.org/advocacy/intfreedom/hate","accessed":{"date-parts":[["2024","2","28"]]},"id":"ITEM-1","issued":{"date-parts":[["2023"]]},"title":"Hate speech and Hate Crimes","type":"webpage"},"uris":["http://www.mendeley.com/documents/?uuid=ad2388dc-4f86-42e3-bd39-c4abc4ea8467"]}],"mendeley":{"formattedCitation":"(&lt;i&gt;Hate speech and Hate Crimes&lt;/i&gt;, 2023)","plainTextFormattedCitation":"(Hate speech and Hate Crimes, 2023)","previouslyFormattedCitation":"(&lt;i&gt;Hate speech and Hate Crimes&lt;/i&gt;, 2023)"},"properties":{"noteIndex":0},"schema":"https://github.com/citation-style-language/schema/raw/master/csl-citation.json"}</w:instrText>
       </w:r>
       <w:r>
-        <w:rPr>
-          <w:highlight w:val="yellow"/>
-        </w:rPr>
         <w:fldChar w:fldCharType="separate"/>
       </w:r>
       <w:r>
         <w:rPr>
           <w:noProof/>
-          <w:highlight w:val="yellow"/>
         </w:rPr>
         <w:t>(</w:t>
       </w:r>
@@ -3310,28 +3320,20 @@
         <w:rPr>
           <w:i/>
           <w:noProof/>
-          <w:highlight w:val="yellow"/>
         </w:rPr>
         <w:t>Hate speech and Hate Crimes</w:t>
       </w:r>
       <w:r>
         <w:rPr>
           <w:noProof/>
-          <w:highlight w:val="yellow"/>
         </w:rPr>
         <w:t>, 2023)</w:t>
       </w:r>
       <w:r>
-        <w:rPr>
-          <w:highlight w:val="yellow"/>
-        </w:rPr>
         <w:fldChar w:fldCharType="end"/>
       </w:r>
       <w:r>
-        <w:t xml:space="preserve"> </w:t>
-      </w:r>
-      <w:r>
-        <w:t>Social media companies have also implemented content moderation guidelines and hate speech detection and removal capabilities. However, because of Sri Lanka's complicated sociopolitical environment, difficulties continue to arise in properly implementing these policies.</w:t>
+        <w:t>. However, because of Sri Lanka's complicated sociopolitical environment, difficulties continue to arise in properly implementing these policies.</w:t>
       </w:r>
     </w:p>
     <w:p>
@@ -3408,15 +3410,7 @@
         <w:jc w:val="both"/>
       </w:pPr>
       <w:r>
-        <w:t xml:space="preserve">But it's important to </w:t>
-      </w:r>
-      <w:proofErr w:type="gramStart"/>
-      <w:r>
-        <w:t>take into account</w:t>
-      </w:r>
-      <w:proofErr w:type="gramEnd"/>
-      <w:r>
-        <w:t xml:space="preserve"> any possible downsides. Accuracy issues with automated detection algorithms might result in excessive censorship and the suppression of legitimate speech. Furthermore, creating and maintaining such a tool is heavy on resources and presents difficult ethical dilemmas relating to verbal freedom and censorship. Despite these difficulties, platforms looking to encourage safety and civility online should consider the potential rewards of putting in place a hate speech detection technology.</w:t>
+        <w:t>But it's important to take into account any possible downsides. Accuracy issues with automated detection algorithms might result in excessive censorship and the suppression of legitimate speech. Furthermore, creating and maintaining such a tool is heavy on resources and presents difficult ethical dilemmas relating to verbal freedom and censorship. Despite these difficulties, platforms looking to encourage safety and civility online should consider the potential rewards of putting in place a hate speech detection technology.</w:t>
       </w:r>
     </w:p>
     <w:p>
@@ -3439,23 +3433,7 @@
           <w:bCs/>
         </w:rPr>
         <w:lastRenderedPageBreak/>
-        <w:t xml:space="preserve">To Create a proper dataset for </w:t>
-      </w:r>
-      <w:proofErr w:type="gramStart"/>
-      <w:r>
-        <w:rPr>
-          <w:b/>
-          <w:bCs/>
-        </w:rPr>
-        <w:t>Singlish</w:t>
-      </w:r>
-      <w:proofErr w:type="gramEnd"/>
-      <w:r>
-        <w:rPr>
-          <w:b/>
-          <w:bCs/>
-        </w:rPr>
-        <w:t xml:space="preserve"> hate speech detection,</w:t>
+        <w:t>To Create a proper dataset for Singlish hate speech detection,</w:t>
       </w:r>
     </w:p>
     <w:p>
@@ -3466,23 +3444,7 @@
         <w:jc w:val="both"/>
       </w:pPr>
       <w:r>
-        <w:t xml:space="preserve">Creating a proper ultimate model requires </w:t>
-      </w:r>
-      <w:proofErr w:type="gramStart"/>
-      <w:r>
-        <w:t>a large number of</w:t>
-      </w:r>
-      <w:proofErr w:type="gramEnd"/>
-      <w:r>
-        <w:t xml:space="preserve"> data to train itself and also to test its efficiency on how it performs. Data set plays a vital role in the machine learning model creation </w:t>
-      </w:r>
-      <w:proofErr w:type="gramStart"/>
-      <w:r>
-        <w:t>and also</w:t>
-      </w:r>
-      <w:proofErr w:type="gramEnd"/>
-      <w:r>
-        <w:t xml:space="preserve"> to increase the efficiency and the effectiveness of the existing models.</w:t>
+        <w:t>Creating a proper ultimate model requires a large number of data to train itself and also to test its efficiency on how it performs. Data set plays a vital role in the machine learning model creation and also to increase the efficiency and the effectiveness of the existing models.</w:t>
       </w:r>
     </w:p>
     <w:p>
@@ -3537,15 +3499,7 @@
         <w:jc w:val="both"/>
       </w:pPr>
       <w:r>
-        <w:t xml:space="preserve">This will enable to identification of multilingual and bilingual hate speech by changing parameters and providing necessary datasets to train and test. </w:t>
-      </w:r>
-      <w:proofErr w:type="gramStart"/>
-      <w:r>
-        <w:t>Therefore</w:t>
-      </w:r>
-      <w:proofErr w:type="gramEnd"/>
-      <w:r>
-        <w:t xml:space="preserve"> this can be used for any similar context that is discussed in the study.</w:t>
+        <w:t>This will enable to identification of multilingual and bilingual hate speech by changing parameters and providing necessary datasets to train and test. Therefore this can be used for any similar context that is discussed in the study.</w:t>
       </w:r>
     </w:p>
     <w:p>
@@ -3564,7 +3518,7 @@
         <w:pStyle w:val="Heading1"/>
         <w:spacing w:line="360" w:lineRule="auto"/>
       </w:pPr>
-      <w:bookmarkStart w:id="13" w:name="_Toc178516366"/>
+      <w:bookmarkStart w:id="13" w:name="_Toc178703469"/>
       <w:r>
         <w:t>1.8 Challenges and Limitations</w:t>
       </w:r>
@@ -3595,23 +3549,7 @@
         <w:jc w:val="both"/>
       </w:pPr>
       <w:r>
-        <w:t xml:space="preserve">As a fresh undergraduate and has not been exposed into the process of creating </w:t>
-      </w:r>
-      <w:proofErr w:type="gramStart"/>
-      <w:r>
-        <w:t>a research</w:t>
-      </w:r>
-      <w:proofErr w:type="gramEnd"/>
-      <w:r>
-        <w:t xml:space="preserve"> or a research project. </w:t>
-      </w:r>
-      <w:proofErr w:type="gramStart"/>
-      <w:r>
-        <w:t>Therefore</w:t>
-      </w:r>
-      <w:proofErr w:type="gramEnd"/>
-      <w:r>
-        <w:t xml:space="preserve"> having a lack of experience will also be a disadvantage and will take time to figure out certain steps of the research process.</w:t>
+        <w:t>As a fresh undergraduate and has not been exposed into the process of creating a research or a research project. Therefore having a lack of experience will also be a disadvantage and will take time to figure out certain steps of the research process.</w:t>
       </w:r>
     </w:p>
     <w:p>
@@ -3774,7 +3712,7 @@
           <w:szCs w:val="36"/>
         </w:rPr>
       </w:pPr>
-      <w:bookmarkStart w:id="15" w:name="_Toc178516367"/>
+      <w:bookmarkStart w:id="15" w:name="_Toc178703470"/>
       <w:r>
         <w:rPr>
           <w:sz w:val="40"/>
@@ -3790,7 +3728,7 @@
         <w:pStyle w:val="Heading1"/>
         <w:spacing w:line="360" w:lineRule="auto"/>
       </w:pPr>
-      <w:bookmarkStart w:id="16" w:name="_Toc178516368"/>
+      <w:bookmarkStart w:id="16" w:name="_Toc178703471"/>
       <w:bookmarkEnd w:id="14"/>
       <w:r>
         <w:t>2.1 Literature Review</w:t>
@@ -3892,7 +3830,7 @@
         <w:pStyle w:val="Heading2"/>
         <w:spacing w:line="360" w:lineRule="auto"/>
       </w:pPr>
-      <w:bookmarkStart w:id="17" w:name="_Toc178516369"/>
+      <w:bookmarkStart w:id="17" w:name="_Toc178703472"/>
       <w:r>
         <w:t>2.1.1 Definition of Hate Speech</w:t>
       </w:r>
@@ -3907,6 +3845,9 @@
         <w:t>Hate speech cannot be clearly defined due to its variance of usage among the platforms, users, and contexts</w:t>
       </w:r>
       <w:r>
+        <w:t xml:space="preserve"> </w:t>
+      </w:r>
+      <w:r>
         <w:rPr>
           <w:highlight w:val="yellow"/>
         </w:rPr>
@@ -3987,6 +3928,27 @@
         <w:fldChar w:fldCharType="end"/>
       </w:r>
       <w:r>
+        <w:t xml:space="preserve">, </w:t>
+      </w:r>
+      <w:r>
+        <w:fldChar w:fldCharType="begin" w:fldLock="1"/>
+      </w:r>
+      <w:r>
+        <w:instrText>ADDIN CSL_CITATION {"citationItems":[{"id":"ITEM-1","itemData":{"DOI":"10.1145/3078714.3078723","ISBN":"9781450347082","abstract":"Social media platforms provide an inexpensive communication medium that allows anyone to quickly reach millions of users. Consequently, in these platforms anyone can publish content and anyone interested in the content can obtain it, representing a transformative revolution in our society. However, this same potential of social media systems brings together an important challenge - these systems provide space for discourses that are harmful to certain groups of people. This challenge manifests itself with a number of variations, including bullying, offensive content, and hate speech. Specifically, authorities of many countries today are rapidly recognizing hate speech as a serious problem, specially because it is hard to create barriers on the Internet to prevent the dissemination of hate across countries or minorities. In this paper, we provide the first of a kind systematic large scale measurement and analysis study of hate speech in online social media. We aim to understand the abundance of hate speech in online social media, the most common hate expressions, the effect of anonymity on hate speech and the most hated groups across regions. In order to achieve our objectives, we gather traces from two social media systems: Whisper and Twitter. We then develop and validate a methodology to identify hate speech on both of these systems. Our results identify hate speech forms and unveil a set of important patterns, providing not only a broader understanding of online hate speech, but also offering directions for detection and prevention approaches.","author":[{"dropping-particle":"","family":"Mondal","given":"Mainack","non-dropping-particle":"","parse-names":false,"suffix":""},{"dropping-particle":"","family":"Silva","given":"Leandro Araújo","non-dropping-particle":"","parse-names":false,"suffix":""},{"dropping-particle":"","family":"Benevenuto","given":"Fabrício","non-dropping-particle":"","parse-names":false,"suffix":""}],"container-title":"HT 2017 - Proceedings of the 28th ACM Conference on Hypertext and Social Media","id":"ITEM-1","issued":{"date-parts":[["2017"]]},"page":"85-94","title":"A measurement study of hate speech in social media","type":"article-journal"},"uris":["http://www.mendeley.com/documents/?uuid=abb9da79-947f-4540-8923-6e88a06279a8"]}],"mendeley":{"formattedCitation":"(Mondal, Silva and Benevenuto, 2017)","plainTextFormattedCitation":"(Mondal, Silva and Benevenuto, 2017)","previouslyFormattedCitation":"(Mondal, Silva and Benevenuto, 2017)"},"properties":{"noteIndex":0},"schema":"https://github.com/citation-style-language/schema/raw/master/csl-citation.json"}</w:instrText>
+      </w:r>
+      <w:r>
+        <w:fldChar w:fldCharType="separate"/>
+      </w:r>
+      <w:r>
+        <w:rPr>
+          <w:noProof/>
+        </w:rPr>
+        <w:t>(Mondal, Silva and Benevenuto, 2017)</w:t>
+      </w:r>
+      <w:r>
+        <w:fldChar w:fldCharType="end"/>
+      </w:r>
+      <w:r>
         <w:t xml:space="preserve">. </w:t>
       </w:r>
     </w:p>
@@ -4108,8 +4070,9 @@
         <w:pStyle w:val="Heading2"/>
         <w:spacing w:line="360" w:lineRule="auto"/>
       </w:pPr>
-      <w:bookmarkStart w:id="18" w:name="_Toc178516370"/>
-      <w:r>
+      <w:bookmarkStart w:id="18" w:name="_Toc178703473"/>
+      <w:r>
+        <w:lastRenderedPageBreak/>
         <w:t>2.1.2 Definition of Free Speech</w:t>
       </w:r>
       <w:bookmarkEnd w:id="18"/>
@@ -4138,36 +4101,1116 @@
         <w:t xml:space="preserve"> is </w:t>
       </w:r>
       <w:r>
+        <w:t xml:space="preserve"> written as a human</w:t>
+      </w:r>
+      <w:r>
+        <w:t xml:space="preserve"> right </w:t>
+      </w:r>
+      <w:r>
+        <w:rPr>
+          <w:highlight w:val="yellow"/>
+        </w:rPr>
+        <w:fldChar w:fldCharType="begin" w:fldLock="1"/>
+      </w:r>
+      <w:r>
+        <w:rPr>
+          <w:highlight w:val="yellow"/>
+        </w:rPr>
+        <w:instrText>ADDIN CSL_CITATION {"citationItems":[{"id":"ITEM-1","itemData":{"URL":"https://www.un.org/en/about-us/universal-declaration-of-human-rights","accessed":{"date-parts":[["2024","2","27"]]},"id":"ITEM-1","issued":{"date-parts":[["0"]]},"title":"Universal Declaration of Human Rights","type":"webpage"},"uris":["http://www.mendeley.com/documents/?uuid=39942b59-c073-46a2-b778-9173fffb68db"]}],"mendeley":{"formattedCitation":"(&lt;i&gt;Universal Declaration of Human Rights&lt;/i&gt;, no date)","plainTextFormattedCitation":"(Universal Declaration of Human Rights, no date)","previouslyFormattedCitation":"(&lt;i&gt;Universal Declaration of Human Rights&lt;/i&gt;, no date)"},"properties":{"noteIndex":0},"schema":"https://github.com/citation-style-language/schema/raw/master/csl-citation.json"}</w:instrText>
+      </w:r>
+      <w:r>
+        <w:rPr>
+          <w:highlight w:val="yellow"/>
+        </w:rPr>
+        <w:fldChar w:fldCharType="separate"/>
+      </w:r>
+      <w:r>
+        <w:rPr>
+          <w:noProof/>
+          <w:highlight w:val="yellow"/>
+        </w:rPr>
+        <w:t>(</w:t>
+      </w:r>
+      <w:r>
+        <w:rPr>
+          <w:i/>
+          <w:noProof/>
+          <w:highlight w:val="yellow"/>
+        </w:rPr>
+        <w:t>Universal Declaration of Human Rights</w:t>
+      </w:r>
+      <w:r>
+        <w:rPr>
+          <w:noProof/>
+          <w:highlight w:val="yellow"/>
+        </w:rPr>
+        <w:t>, no date)</w:t>
+      </w:r>
+      <w:r>
+        <w:rPr>
+          <w:highlight w:val="yellow"/>
+        </w:rPr>
+        <w:fldChar w:fldCharType="end"/>
+      </w:r>
+      <w:r>
+        <w:t>. The right has been granted from the 19</w:t>
+      </w:r>
+      <w:r>
+        <w:rPr>
+          <w:vertAlign w:val="superscript"/>
+        </w:rPr>
+        <w:t>th</w:t>
+      </w:r>
+      <w:r>
+        <w:t xml:space="preserve"> of the International Covenant on Civil and Political Rights, adopted in 1966 </w:t>
+      </w:r>
+      <w:r>
+        <w:rPr>
+          <w:highlight w:val="yellow"/>
+        </w:rPr>
+        <w:fldChar w:fldCharType="begin" w:fldLock="1"/>
+      </w:r>
+      <w:r>
+        <w:rPr>
+          <w:highlight w:val="yellow"/>
+        </w:rPr>
+        <w:instrText>ADDIN CSL_CITATION {"citationItems":[{"id":"ITEM-1","itemData":{"URL":"https://www.dagdok.org/un-by-subject/human-rights/freedom-of-opinion-and-expression/#:~:text=These principles constitute the foundation,entered into force in 1976.","accessed":{"date-parts":[["2024","2","28"]]},"id":"ITEM-1","issued":{"date-parts":[["2024"]]},"title":"Freedom of Opinion and Expression","type":"webpage"},"uris":["http://www.mendeley.com/documents/?uuid=353ab166-8585-498a-96f3-4c33d0d82fe7"]}],"mendeley":{"formattedCitation":"(&lt;i&gt;Freedom of Opinion and Expression&lt;/i&gt;, 2024)","plainTextFormattedCitation":"(Freedom of Opinion and Expression, 2024)","previouslyFormattedCitation":"(&lt;i&gt;Freedom of Opinion and Expression&lt;/i&gt;, 2024)"},"properties":{"noteIndex":0},"schema":"https://github.com/citation-style-language/schema/raw/master/csl-citation.json"}</w:instrText>
+      </w:r>
+      <w:r>
+        <w:rPr>
+          <w:highlight w:val="yellow"/>
+        </w:rPr>
+        <w:fldChar w:fldCharType="separate"/>
+      </w:r>
+      <w:r>
+        <w:rPr>
+          <w:noProof/>
+          <w:highlight w:val="yellow"/>
+        </w:rPr>
+        <w:t>(</w:t>
+      </w:r>
+      <w:r>
+        <w:rPr>
+          <w:i/>
+          <w:noProof/>
+          <w:highlight w:val="yellow"/>
+        </w:rPr>
+        <w:t>Freedom of Opinion and Expression</w:t>
+      </w:r>
+      <w:r>
+        <w:rPr>
+          <w:noProof/>
+          <w:highlight w:val="yellow"/>
+        </w:rPr>
+        <w:t>, 2024)</w:t>
+      </w:r>
+      <w:r>
+        <w:rPr>
+          <w:highlight w:val="yellow"/>
+        </w:rPr>
+        <w:fldChar w:fldCharType="end"/>
+      </w:r>
+      <w:r>
+        <w:t xml:space="preserve">. </w:t>
+      </w:r>
+    </w:p>
+    <w:p>
+      <w:pPr>
+        <w:spacing w:line="360" w:lineRule="auto"/>
+        <w:jc w:val="both"/>
+      </w:pPr>
+      <w:r>
+        <w:t xml:space="preserve">Free speech is invoked as the communication and expression exchanged with other parties with the moral of communicating </w:t>
+      </w:r>
+      <w:r>
+        <w:rPr>
+          <w:highlight w:val="yellow"/>
+        </w:rPr>
+        <w:fldChar w:fldCharType="begin" w:fldLock="1"/>
+      </w:r>
+      <w:r>
+        <w:rPr>
+          <w:highlight w:val="yellow"/>
+        </w:rPr>
+        <w:instrText>ADDIN CSL_CITATION {"citationItems":[{"id":"ITEM-1","itemData":{"DOI":"10.1146/annurev-polisci-051517-012343","ISSN":"10942939","abstract":"Should hate speech be banned? This article contends that the debate on this question must be disaggregated into discrete analytical stages, lest its participants continue to talk past one another. The first concerns the scope of the moral right to freedom of expression, and whether hate speech falls within the right's protective ambit. If it does, hate speech bans are necessarily unjust. If not, we turn to the second stage, which assesses whether speakers have moral duties to refrain from hate speech. The article canvasses several possible duties from which such a duty could be derived, including duties not to threaten, harass, offend, defame, or incite. If there is a duty to refrain from hate speech, it is yet a further question whether the duty should actually be enforced. This third stage depends on pragmatic concerns involving epistemic fallibility, the abuse of state power, and the benefits of counter-speech over coercion.","author":[{"dropping-particle":"","family":"Howard","given":"Jeffrey W.","non-dropping-particle":"","parse-names":false,"suffix":""}],"container-title":"Annual Review of Political Science","id":"ITEM-1","issued":{"date-parts":[["2019"]]},"page":"93-109","title":"Free speech and hate speech","type":"article-journal","volume":"22"},"uris":["http://www.mendeley.com/documents/?uuid=77cabca4-4051-46c7-9bd1-2e1dadd55c1a"]}],"mendeley":{"formattedCitation":"(Howard, 2019)","plainTextFormattedCitation":"(Howard, 2019)","previouslyFormattedCitation":"(Howard, 2019)"},"properties":{"noteIndex":0},"schema":"https://github.com/citation-style-language/schema/raw/master/csl-citation.json"}</w:instrText>
+      </w:r>
+      <w:r>
+        <w:rPr>
+          <w:highlight w:val="yellow"/>
+        </w:rPr>
+        <w:fldChar w:fldCharType="separate"/>
+      </w:r>
+      <w:r>
+        <w:rPr>
+          <w:noProof/>
+          <w:highlight w:val="yellow"/>
+        </w:rPr>
+        <w:t>(Howard, 2019)</w:t>
+      </w:r>
+      <w:r>
+        <w:rPr>
+          <w:highlight w:val="yellow"/>
+        </w:rPr>
+        <w:fldChar w:fldCharType="end"/>
+      </w:r>
+      <w:r>
+        <w:rPr>
+          <w:highlight w:val="yellow"/>
+        </w:rPr>
+        <w:t>.</w:t>
+      </w:r>
+      <w:r>
         <w:t xml:space="preserve"> </w:t>
       </w:r>
+    </w:p>
+    <w:p>
+      <w:pPr>
+        <w:pStyle w:val="Heading2"/>
+        <w:spacing w:line="360" w:lineRule="auto"/>
+      </w:pPr>
+      <w:bookmarkStart w:id="19" w:name="_Toc178703474"/>
+      <w:r>
+        <w:t>2.1.3 Hate Speech vs Free Speech</w:t>
+      </w:r>
+      <w:bookmarkEnd w:id="19"/>
+    </w:p>
+    <w:p>
+      <w:pPr>
+        <w:spacing w:line="360" w:lineRule="auto"/>
+        <w:jc w:val="both"/>
+      </w:pPr>
+      <w:r>
+        <w:t xml:space="preserve">Hate speech has been covered by the freedom of expression most of the time since it has been amended to the country's jurisdictions </w:t>
+      </w:r>
+      <w:r>
+        <w:rPr>
+          <w:highlight w:val="yellow"/>
+        </w:rPr>
+        <w:fldChar w:fldCharType="begin" w:fldLock="1"/>
+      </w:r>
+      <w:r>
+        <w:rPr>
+          <w:highlight w:val="yellow"/>
+        </w:rPr>
+        <w:instrText>ADDIN CSL_CITATION {"citationItems":[{"id":"ITEM-1","itemData":{"DOI":"10.1093/jicj/mqaa023","ISSN":"14781395","abstract":"This article looks at the international criminal law on hate speech that falls short of directand public incitement to commit genocide. Using the most egregious form of hate speech that has been prosecuted as an international crime-that of direct and public incitement to genocide- A s a baseline, the author analyses the legal parameters of hate speech as persecution (a crime against humanity) and hate speech as instigation (a mode of liability). In so doing, the author critically reviews the International Residual Mechanism for the International Criminal Tribunals' (IRMCT) appeal judgment in the Šešelj case (Šešelj Appeal Judgment) in the light of prior case law of the International Military Tribunal of Nuremberg (IMT) and the International Criminal Tribunals for Rwanda and the former Yugoslavia (ICTR and ICTY respectively). The author submits that a plain reading of the Šešelj Appeal Judgment supports the view that it is only the more extreme form of incitement to violence, incitement to commit crimes, followed by actual violent acts, that may constitute hate speech amounting to the crime of persecution: Incitement to discrimination or incitement to hatred as such do not qualify. Whether 'incitement to violence' absent the commission of crimes could qualify as persecution (a crime against humanity) remains an unsettled point. With regard to hate speech as instigation, the Šešelj Appeal Judgment's restatement and application of the law causes less controversy: The substantial causal connection required for instigation was found to be direct in the circumstances of that case-even though directness is not a legal requirement for instigation. The author concludes that both these interpretations of hate speech are consistent with the earlier ad hoc tribunals' jurisprudence and, more generally, with international human rights law which, with some controversial exceptions, allows criminalization only of the most extreme forms of incitement to violence.","author":[{"dropping-particle":"","family":"Fino","given":"Audrey","non-dropping-particle":"","parse-names":false,"suffix":""}],"container-title":"Journal of International Criminal Justice","id":"ITEM-1","issue":"1","issued":{"date-parts":[["2020"]]},"page":"31-57","title":"Defining Hate Speech","type":"article-journal","volume":"18"},"uris":["http://www.mendeley.com/documents/?uuid=05e4a108-7395-4a0f-8c98-833d93334e49"]}],"mendeley":{"formattedCitation":"(Fino, 2020)","plainTextFormattedCitation":"(Fino, 2020)","previouslyFormattedCitation":"(Fino, 2020)"},"properties":{"noteIndex":0},"schema":"https://github.com/citation-style-language/schema/raw/master/csl-citation.json"}</w:instrText>
+      </w:r>
+      <w:r>
+        <w:rPr>
+          <w:highlight w:val="yellow"/>
+        </w:rPr>
+        <w:fldChar w:fldCharType="separate"/>
+      </w:r>
+      <w:r>
+        <w:rPr>
+          <w:noProof/>
+          <w:highlight w:val="yellow"/>
+        </w:rPr>
+        <w:t>(Fino, 2020)</w:t>
+      </w:r>
+      <w:r>
+        <w:rPr>
+          <w:highlight w:val="yellow"/>
+        </w:rPr>
+        <w:fldChar w:fldCharType="end"/>
+      </w:r>
+      <w:r>
+        <w:t xml:space="preserve"> </w:t>
+      </w:r>
+      <w:r>
+        <w:fldChar w:fldCharType="begin" w:fldLock="1"/>
+      </w:r>
+      <w:r>
+        <w:instrText>ADDIN CSL_CITATION {"citationItems":[{"id":"ITEM-1","itemData":{"DOI":"10.1145/3078714.3078723","ISBN":"9781450347082","abstract":"Social media platforms provide an inexpensive communication medium that allows anyone to quickly reach millions of users. Consequently, in these platforms anyone can publish content and anyone interested in the content can obtain it, representing a transformative revolution in our society. However, this same potential of social media systems brings together an important challenge - these systems provide space for discourses that are harmful to certain groups of people. This challenge manifests itself with a number of variations, including bullying, offensive content, and hate speech. Specifically, authorities of many countries today are rapidly recognizing hate speech as a serious problem, specially because it is hard to create barriers on the Internet to prevent the dissemination of hate across countries or minorities. In this paper, we provide the first of a kind systematic large scale measurement and analysis study of hate speech in online social media. We aim to understand the abundance of hate speech in online social media, the most common hate expressions, the effect of anonymity on hate speech and the most hated groups across regions. In order to achieve our objectives, we gather traces from two social media systems: Whisper and Twitter. We then develop and validate a methodology to identify hate speech on both of these systems. Our results identify hate speech forms and unveil a set of important patterns, providing not only a broader understanding of online hate speech, but also offering directions for detection and prevention approaches.","author":[{"dropping-particle":"","family":"Mondal","given":"Mainack","non-dropping-particle":"","parse-names":false,"suffix":""},{"dropping-particle":"","family":"Silva","given":"Leandro Araújo","non-dropping-particle":"","parse-names":false,"suffix":""},{"dropping-particle":"","family":"Benevenuto","given":"Fabrício","non-dropping-particle":"","parse-names":false,"suffix":""}],"container-title":"HT 2017 - Proceedings of the 28th ACM Conference on Hypertext and Social Media","id":"ITEM-1","issued":{"date-parts":[["2017"]]},"page":"85-94","title":"A measurement study of hate speech in social media","type":"article-journal"},"uris":["http://www.mendeley.com/documents/?uuid=abb9da79-947f-4540-8923-6e88a06279a8"]}],"mendeley":{"formattedCitation":"(Mondal, Silva and Benevenuto, 2017)","plainTextFormattedCitation":"(Mondal, Silva and Benevenuto, 2017)","previouslyFormattedCitation":"(Mondal, Silva and Benevenuto, 2017)"},"properties":{"noteIndex":0},"schema":"https://github.com/citation-style-language/schema/raw/master/csl-citation.json"}</w:instrText>
+      </w:r>
+      <w:r>
+        <w:fldChar w:fldCharType="separate"/>
+      </w:r>
+      <w:r>
+        <w:rPr>
+          <w:noProof/>
+        </w:rPr>
+        <w:t>(Mondal, Silva and Benevenuto, 2017)</w:t>
+      </w:r>
+      <w:r>
+        <w:fldChar w:fldCharType="end"/>
+      </w:r>
+      <w:r>
+        <w:t>. Since hate speech has no legal definition this has been neglected and this has been taken into consideration with the escalation of the number of cases and victims by the hate speech and for the identification of such instances</w:t>
+      </w:r>
+      <w:r>
+        <w:t>,</w:t>
+      </w:r>
+      <w:r>
+        <w:t xml:space="preserve"> </w:t>
+      </w:r>
+      <w:r>
+        <w:t xml:space="preserve">the Federal Bureau of </w:t>
+      </w:r>
+      <w:r>
+        <w:t>I</w:t>
+      </w:r>
+      <w:r>
+        <w:t>nvestigation</w:t>
+      </w:r>
+      <w:r>
+        <w:t xml:space="preserve"> named this </w:t>
+      </w:r>
+      <w:r>
+        <w:t>as</w:t>
+      </w:r>
+      <w:r>
+        <w:t xml:space="preserve"> hate crimes for further investigations </w:t>
+      </w:r>
+      <w:r>
+        <w:rPr>
+          <w:highlight w:val="yellow"/>
+        </w:rPr>
+        <w:fldChar w:fldCharType="begin" w:fldLock="1"/>
+      </w:r>
+      <w:r>
+        <w:rPr>
+          <w:highlight w:val="yellow"/>
+        </w:rPr>
+        <w:instrText>ADDIN CSL_CITATION {"citationItems":[{"id":"ITEM-1","itemData":{"URL":"https://www.ala.org/advocacy/intfreedom/hate","accessed":{"date-parts":[["2024","2","28"]]},"id":"ITEM-1","issued":{"date-parts":[["2023"]]},"title":"Hate speech and Hate Crimes","type":"webpage"},"uris":["http://www.mendeley.com/documents/?uuid=ad2388dc-4f86-42e3-bd39-c4abc4ea8467"]}],"mendeley":{"formattedCitation":"(&lt;i&gt;Hate speech and Hate Crimes&lt;/i&gt;, 2023)","plainTextFormattedCitation":"(Hate speech and Hate Crimes, 2023)","previouslyFormattedCitation":"(&lt;i&gt;Hate speech and Hate Crimes&lt;/i&gt;, 2023)"},"properties":{"noteIndex":0},"schema":"https://github.com/citation-style-language/schema/raw/master/csl-citation.json"}</w:instrText>
+      </w:r>
+      <w:r>
+        <w:rPr>
+          <w:highlight w:val="yellow"/>
+        </w:rPr>
+        <w:fldChar w:fldCharType="separate"/>
+      </w:r>
+      <w:r>
+        <w:rPr>
+          <w:noProof/>
+          <w:highlight w:val="yellow"/>
+        </w:rPr>
+        <w:t>(</w:t>
+      </w:r>
+      <w:r>
+        <w:rPr>
+          <w:i/>
+          <w:noProof/>
+          <w:highlight w:val="yellow"/>
+        </w:rPr>
+        <w:t>Hate speech and Hate Crimes</w:t>
+      </w:r>
+      <w:r>
+        <w:rPr>
+          <w:noProof/>
+          <w:highlight w:val="yellow"/>
+        </w:rPr>
+        <w:t>, 2023)</w:t>
+      </w:r>
+      <w:r>
+        <w:rPr>
+          <w:highlight w:val="yellow"/>
+        </w:rPr>
+        <w:fldChar w:fldCharType="end"/>
+      </w:r>
+      <w:r>
+        <w:rPr>
+          <w:highlight w:val="yellow"/>
+        </w:rPr>
+        <w:t>.</w:t>
+      </w:r>
+      <w:r>
+        <w:t xml:space="preserve"> </w:t>
+      </w:r>
+    </w:p>
+    <w:p>
+      <w:pPr>
+        <w:spacing w:line="360" w:lineRule="auto"/>
+        <w:jc w:val="both"/>
+      </w:pPr>
+      <w:r>
+        <w:t>In Sri Lanka</w:t>
+      </w:r>
+      <w:r>
+        <w:t>,</w:t>
+      </w:r>
+      <w:r>
+        <w:t xml:space="preserve"> hate speech has </w:t>
+      </w:r>
+      <w:r>
+        <w:t xml:space="preserve">been </w:t>
+      </w:r>
+      <w:r>
+        <w:t>taken under consideration and added as a challenge in the digital age due to the increasing number of social media users including Facebook. According to the Human Security Handbook</w:t>
+      </w:r>
+      <w:r>
+        <w:t>,</w:t>
+      </w:r>
+      <w:r>
+        <w:t xml:space="preserve"> 2016 promotion for human security which </w:t>
+      </w:r>
+      <w:r>
+        <w:t>was</w:t>
+      </w:r>
+      <w:r>
+        <w:t xml:space="preserve"> addressed </w:t>
+      </w:r>
+      <w:r>
+        <w:t>in</w:t>
+      </w:r>
+      <w:r>
+        <w:t xml:space="preserve"> </w:t>
+      </w:r>
+      <w:r>
+        <w:t xml:space="preserve">the </w:t>
+      </w:r>
+      <w:r>
+        <w:t xml:space="preserve">2012 </w:t>
+      </w:r>
+      <w:r>
+        <w:t>General Assembly</w:t>
+      </w:r>
+      <w:r>
+        <w:t xml:space="preserve"> 66/290 the basic right of </w:t>
+      </w:r>
+      <w:r>
+        <w:t>an</w:t>
+      </w:r>
+      <w:r>
+        <w:t xml:space="preserve"> individual is to live in freedom and dignity without getting subjected to poverty and despair. This </w:t>
+      </w:r>
+      <w:r>
+        <w:t>applies</w:t>
+      </w:r>
+      <w:r>
+        <w:t xml:space="preserve"> to all communities and individuals with equal rights as humans </w:t>
+      </w:r>
+      <w:r>
+        <w:rPr>
+          <w:highlight w:val="yellow"/>
+        </w:rPr>
+        <w:fldChar w:fldCharType="begin" w:fldLock="1"/>
+      </w:r>
+      <w:r>
+        <w:rPr>
+          <w:highlight w:val="yellow"/>
+        </w:rPr>
+        <w:instrText>ADDIN CSL_CITATION {"citationItems":[{"id":"ITEM-1","itemData":{"URL":"https://www.defence.lk/Article/view_article/27635","author":[{"dropping-particle":"","family":"Patabendige","given":"Charani LCM","non-dropping-particle":"","parse-names":false,"suffix":""}],"id":"ITEM-1","issued":{"date-parts":[["2023"]]},"title":"Human Security Perspectives on Hate Speech","type":"webpage"},"uris":["http://www.mendeley.com/documents/?uuid=fc06964b-1d9f-42da-aaf3-eed542cfb5b4"]}],"mendeley":{"formattedCitation":"(Patabendige, 2023)","plainTextFormattedCitation":"(Patabendige, 2023)","previouslyFormattedCitation":"(Patabendige, 2023)"},"properties":{"noteIndex":0},"schema":"https://github.com/citation-style-language/schema/raw/master/csl-citation.json"}</w:instrText>
+      </w:r>
+      <w:r>
+        <w:rPr>
+          <w:highlight w:val="yellow"/>
+        </w:rPr>
+        <w:fldChar w:fldCharType="separate"/>
+      </w:r>
+      <w:r>
+        <w:rPr>
+          <w:noProof/>
+          <w:highlight w:val="yellow"/>
+        </w:rPr>
+        <w:t>(Patabendige, 2023)</w:t>
+      </w:r>
+      <w:r>
+        <w:rPr>
+          <w:highlight w:val="yellow"/>
+        </w:rPr>
+        <w:fldChar w:fldCharType="end"/>
+      </w:r>
+      <w:r>
+        <w:rPr>
+          <w:highlight w:val="yellow"/>
+        </w:rPr>
+        <w:t>.</w:t>
+      </w:r>
+    </w:p>
+    <w:p>
+      <w:pPr>
+        <w:pStyle w:val="Heading2"/>
+        <w:spacing w:line="360" w:lineRule="auto"/>
+      </w:pPr>
+      <w:bookmarkStart w:id="20" w:name="_Toc178703475"/>
+      <w:r>
+        <w:t>2.1.</w:t>
+      </w:r>
+      <w:r>
+        <w:t>4</w:t>
+      </w:r>
+      <w:r>
+        <w:t xml:space="preserve"> Hate Speech in Social Media</w:t>
+      </w:r>
+      <w:bookmarkEnd w:id="20"/>
+    </w:p>
+    <w:p>
+      <w:pPr>
+        <w:spacing w:line="360" w:lineRule="auto"/>
+        <w:jc w:val="both"/>
+      </w:pPr>
+      <w:r>
+        <w:t>The i</w:t>
+      </w:r>
+      <w:r>
+        <w:t xml:space="preserve">nternet has been the tool that has made globalization possible and which has given access to the world, ever since </w:t>
+      </w:r>
+      <w:r>
+        <w:t xml:space="preserve">hate speech has been planted by certain users and created internet as a tool to defame and spread hate against communities and groups of people. </w:t>
+      </w:r>
+      <w:r>
+        <w:t xml:space="preserve">By the end of 2000, there were 17.1 million websites and 1.1  billion domains were recorded up to date </w:t>
+      </w:r>
+      <w:r>
+        <w:fldChar w:fldCharType="begin" w:fldLock="1"/>
+      </w:r>
+      <w:r>
+        <w:instrText>ADDIN CSL_CITATION {"citationItems":[{"id":"ITEM-1","itemData":{"URL":"https://www.digitalsilk.com/digital-trends/how-many-websites-are-there/#:~:text=As of 2024%2C there are,are actively maintained and visited.","author":[{"dropping-particle":"","family":"DigitalSilk","given":"","non-dropping-particle":"","parse-names":false,"suffix":""}],"id":"ITEM-1","issued":{"date-parts":[["2024"]]},"title":"How Many Websites Are There In 2024?","type":"webpage"},"uris":["http://www.mendeley.com/documents/?uuid=919eea61-5040-4fbe-ac2b-21e927dd4664"]}],"mendeley":{"formattedCitation":"(DigitalSilk, 2024)","plainTextFormattedCitation":"(DigitalSilk, 2024)","previouslyFormattedCitation":"(DigitalSilk, 2024)"},"properties":{"noteIndex":0},"schema":"https://github.com/citation-style-language/schema/raw/master/csl-citation.json"}</w:instrText>
+      </w:r>
+      <w:r>
+        <w:fldChar w:fldCharType="separate"/>
+      </w:r>
+      <w:r>
+        <w:rPr>
+          <w:noProof/>
+        </w:rPr>
+        <w:t>(DigitalSilk, 2024)</w:t>
+      </w:r>
+      <w:r>
+        <w:fldChar w:fldCharType="end"/>
+      </w:r>
+      <w:r>
+        <w:t>. In 2004 there was an attempt record to identify web pages that contained hateful content, Spreading racism, and extremism.</w:t>
+      </w:r>
+    </w:p>
+    <w:p>
+      <w:pPr>
+        <w:spacing w:line="360" w:lineRule="auto"/>
+        <w:jc w:val="both"/>
+      </w:pPr>
       <w:r>
         <w:lastRenderedPageBreak/>
-        <w:t>written as a human</w:t>
-      </w:r>
-      <w:r>
-        <w:t xml:space="preserve"> right </w:t>
-      </w:r>
-      <w:r>
-        <w:rPr>
-          <w:highlight w:val="yellow"/>
-        </w:rPr>
+        <w:t xml:space="preserve">A Study that was conducted in 2015 incorporated with UNESCO </w:t>
+      </w:r>
+      <w:r>
         <w:fldChar w:fldCharType="begin" w:fldLock="1"/>
       </w:r>
       <w:r>
-        <w:rPr>
-          <w:highlight w:val="yellow"/>
-        </w:rPr>
-        <w:instrText>ADDIN CSL_CITATION {"citationItems":[{"id":"ITEM-1","itemData":{"URL":"https://www.un.org/en/about-us/universal-declaration-of-human-rights","accessed":{"date-parts":[["2024","2","27"]]},"id":"ITEM-1","issued":{"date-parts":[["0"]]},"title":"Universal Declaration of Human Rights","type":"webpage"},"uris":["http://www.mendeley.com/documents/?uuid=39942b59-c073-46a2-b778-9173fffb68db"]}],"mendeley":{"formattedCitation":"(&lt;i&gt;Universal Declaration of Human Rights&lt;/i&gt;, no date)","plainTextFormattedCitation":"(Universal Declaration of Human Rights, no date)","previouslyFormattedCitation":"(&lt;i&gt;Universal Declaration of Human Rights&lt;/i&gt;, no date)"},"properties":{"noteIndex":0},"schema":"https://github.com/citation-style-language/schema/raw/master/csl-citation.json"}</w:instrText>
-      </w:r>
-      <w:r>
-        <w:rPr>
-          <w:highlight w:val="yellow"/>
-        </w:rPr>
+        <w:instrText>ADDIN CSL_CITATION {"citationItems":[{"id":"ITEM-1","itemData":{"ISBN":"2013206534","abstract":"Seiring dengan kemajuan ilmu pengetahuan dan teknologi yang menjadi pusat perhatian dunia. Maka manusia dituntut untuk menciptakan peralatan-peralatan canggih untuk teknologi muktahir. Baik itu dalam bidang bisnis, perdagangan, kesehatan, militer, pendidikan, komunikasi dan budaya maupun bidang-bidang lainnya. Maka teknologi ini membawa perubahan pada peralatan-peralatan yang dulunya bekerja secara analog mulai dikembangkan secara digital, dan bahkan yang bekerjanya secara manual sekarang banyak dikembangkan secara otomatis, seperti kamera digital, handycam, dan sebagainya, dalam pembacaan pengukuran juga sudah dikembangkan ke dalam teknik digital. Contohnya perangkat Load Cell. Dan keuntungan menggunakan Load Cell adalah untuk mempermudah dalam pembacaan data untuk meminimalkan kesalahan dalam pembacaan data yang disebabkan adanya human error.Pada pemilihan Load Cell bertujuan untuk memilih kecocokan dalam membuat rancang bangun alat uji tarik kapasitas 3 ton, dimana dalam pemilihan ini kami memilih jenis load cell “S” karna alat yang kita rancang adalah uji tarik bukan uji tekan. Dengan kapasitas load cell 5 ton. Untuk membuat jarak aman dalam pengujian specimen ST41. Load Cell menggunakan system perangkat elektronik pengolahan data yang menjadi sebuah kurva tegangan regangan. Data-data yang diperoleh tersebut berupa besarnya pembebanan hasil dari pengujian specimen ST41. Kata","author":[{"dropping-particle":"","family":"Iginio Gagliardone, Danit Gal, Thiago Alves, Gabriela Martinez","given":"UNESCO","non-dropping-particle":"","parse-names":false,"suffix":""}],"id":"ITEM-1","issued":{"date-parts":[["2016"]]},"number-of-pages":"1-23","title":"Countering online hate speech","type":"book"},"uris":["http://www.mendeley.com/documents/?uuid=24284a78-b6cf-4b1b-8ea5-da5309db71a5"]}],"mendeley":{"formattedCitation":"(Iginio Gagliardone, Danit Gal, Thiago Alves, Gabriela Martinez, 2016)","plainTextFormattedCitation":"(Iginio Gagliardone, Danit Gal, Thiago Alves, Gabriela Martinez, 2016)","previouslyFormattedCitation":"(Iginio Gagliardone, Danit Gal, Thiago Alves, Gabriela Martinez, 2016)"},"properties":{"noteIndex":0},"schema":"https://github.com/citation-style-language/schema/raw/master/csl-citation.json"}</w:instrText>
+      </w:r>
+      <w:r>
         <w:fldChar w:fldCharType="separate"/>
       </w:r>
       <w:r>
         <w:rPr>
           <w:noProof/>
+        </w:rPr>
+        <w:t>(Iginio Gagliardone, Danit Gal, Thiago Alves, Gabriela Martinez, 2016)</w:t>
+      </w:r>
+      <w:r>
+        <w:fldChar w:fldCharType="end"/>
+      </w:r>
+      <w:r>
+        <w:t xml:space="preserve"> has shown that </w:t>
+      </w:r>
+      <w:r>
+        <w:t xml:space="preserve">this has been a growing problem within digital communities and their users and platforms like Facebook </w:t>
+      </w:r>
+      <w:r>
+        <w:t xml:space="preserve">are not </w:t>
+      </w:r>
+      <w:r>
+        <w:t xml:space="preserve">reactive to hate speech </w:t>
+      </w:r>
+      <w:r>
+        <w:t>unless</w:t>
+      </w:r>
+      <w:r>
+        <w:t xml:space="preserve"> their users have reported it. There </w:t>
+      </w:r>
+      <w:r>
+        <w:t>was</w:t>
+      </w:r>
+      <w:r>
+        <w:t xml:space="preserve"> no other option provided to the users to ensure their safety.</w:t>
+      </w:r>
+    </w:p>
+    <w:p>
+      <w:pPr>
+        <w:spacing w:line="360" w:lineRule="auto"/>
+        <w:jc w:val="both"/>
+      </w:pPr>
+      <w:r>
+        <w:t xml:space="preserve">Hate speech can be identified directly and indirectly where a person could post against another person, or to a community and there could be a third party who is not a part of the conversation but has encountered with the hate content which is known to be hate spreading </w:t>
+      </w:r>
+      <w:r>
+        <w:fldChar w:fldCharType="begin" w:fldLock="1"/>
+      </w:r>
+      <w:r>
+        <w:instrText>ADDIN CSL_CITATION {"citationItems":[{"id":"ITEM-1","itemData":{"DOI":"10.1109/ICAN56228.2022.10007283","ISBN":"9781665499446","abstract":"In the age of social media and mobile internet, the development of autonomous methods for online detection of hate speech or abusive language is vital for societal and community empowerment because social media is accessible worldwide via the internet. Anybody may simply attack someone or a group who adheres to a different culture or ideology on social media. While everyone has the freedom to express their own opinions, it should not be destructive, and everyone has the right to be free to say anything. To learn about hate speech, a review process include a large number of research articles which were published in the period of year 2017 to year 2022. After an exhaustive review process, we have found the common findings, strengths, weaknesses, gaps and solution approaches &amp; their results.","author":[{"dropping-particle":"","family":"Jain","given":"Archika","non-dropping-particle":"","parse-names":false,"suffix":""},{"dropping-particle":"","family":"Sharma","given":"Sandhya","non-dropping-particle":"","parse-names":false,"suffix":""}],"container-title":"ICAN 2022 - 3rd International Conference on Computing, Analytics and Networks - Proceedings","id":"ITEM-1","issued":{"date-parts":[["2022"]]},"page":"1-6","publisher":"IEEE","title":"A Survey on Identification of Hate Speech on Social Media Post","type":"article-journal"},"uris":["http://www.mendeley.com/documents/?uuid=599215e4-0eac-4674-8149-17685c65e147"]}],"mendeley":{"formattedCitation":"(Jain and Sharma, 2022)","plainTextFormattedCitation":"(Jain and Sharma, 2022)","previouslyFormattedCitation":"(Jain and Sharma, 2022)"},"properties":{"noteIndex":0},"schema":"https://github.com/citation-style-language/schema/raw/master/csl-citation.json"}</w:instrText>
+      </w:r>
+      <w:r>
+        <w:fldChar w:fldCharType="separate"/>
+      </w:r>
+      <w:r>
+        <w:rPr>
+          <w:noProof/>
+        </w:rPr>
+        <w:t>(Jain and Sharma, 2022)</w:t>
+      </w:r>
+      <w:r>
+        <w:fldChar w:fldCharType="end"/>
+      </w:r>
+      <w:r>
+        <w:t>.</w:t>
+      </w:r>
+    </w:p>
+    <w:p>
+      <w:pPr>
+        <w:pStyle w:val="Heading2"/>
+        <w:spacing w:line="360" w:lineRule="auto"/>
+      </w:pPr>
+      <w:bookmarkStart w:id="21" w:name="_Toc178703476"/>
+      <w:r>
+        <w:t>2.1.</w:t>
+      </w:r>
+      <w:r>
+        <w:t>5</w:t>
+      </w:r>
+      <w:r>
+        <w:t xml:space="preserve"> Hate Speech Detection</w:t>
+      </w:r>
+      <w:bookmarkEnd w:id="21"/>
+    </w:p>
+    <w:p>
+      <w:pPr>
+        <w:spacing w:line="360" w:lineRule="auto"/>
+        <w:jc w:val="both"/>
+      </w:pPr>
+      <w:r>
+        <w:t>Over the period</w:t>
+      </w:r>
+      <w:r>
+        <w:t xml:space="preserve"> number of</w:t>
+      </w:r>
+      <w:r>
+        <w:t xml:space="preserve"> hate speech and hate content </w:t>
+      </w:r>
+      <w:r>
+        <w:t>posts has increased drastically. Gender-based (male and female), transgender communities, minorities, and religious-based debates are known to be the root cause for the nowadays hate spreading content.</w:t>
+      </w:r>
+    </w:p>
+    <w:p>
+      <w:pPr>
+        <w:spacing w:line="360" w:lineRule="auto"/>
+        <w:jc w:val="both"/>
+      </w:pPr>
+      <w:r>
+        <w:t xml:space="preserve">Due to the rapidly increasing instances of hate crime cases, people have conducted many studies over the period by testing and getting the newest technologies and methods to capture hate speech. Studies are conducted based on manual keyword picking to use machine learning to identify hate speech </w:t>
+      </w:r>
+      <w:r>
+        <w:fldChar w:fldCharType="begin" w:fldLock="1"/>
+      </w:r>
+      <w:r>
+        <w:instrText>ADDIN CSL_CITATION {"citationItems":[{"id":"ITEM-1","itemData":{"DOI":"10.1109/SMARTGENCON51891.2021.9645877","ISBN":"9781665425032","abstract":"Proliferation of social media platforms in recent past has resulted into upsurge in the number of users. Advent of these sites have paved way for the users to easily express share and communicate. In such a scenario, it is imperative to analyze the content and identify nasty content so as to avoid unpleasant situations. Machine learning techniques are extensively used for this purpose. In this paper, we propose a language model for the identification of hate speech in twitter data. Distil-BERT, a context aware embedding model along with Support Vector Machine (SVM) for the classification of hate speech has been used. SVM with a 10-fold cross validation and linear kernel has been found to provide better accuracy as compared to existing models. Results show that accuracy is improved with the use of context aware embedding model.","author":[{"dropping-particle":"","family":"Kavatagi","given":"Sanjana","non-dropping-particle":"","parse-names":false,"suffix":""},{"dropping-particle":"","family":"Rachh","given":"Rashmi","non-dropping-particle":"","parse-names":false,"suffix":""}],"container-title":"2021 International Conference on Smart Generation Computing, Communication and Networking, SMART GENCON 2021","id":"ITEM-1","issued":{"date-parts":[["2021"]]},"page":"1-4","publisher":"IEEE","title":"A Context Aware Embedding for the Detection of Hate Speech in Social Media Networks","type":"article-journal"},"uris":["http://www.mendeley.com/documents/?uuid=41d4aa52-8134-49cd-b6ca-7538e0c7f486"]},{"id":"ITEM-2","itemData":{"DOI":"10.1109/ICAN56228.2022.10007283","ISBN":"9781665499446","abstract":"In the age of social media and mobile internet, the development of autonomous methods for online detection of hate speech or abusive language is vital for societal and community empowerment because social media is accessible worldwide via the internet. Anybody may simply attack someone or a group who adheres to a different culture or ideology on social media. While everyone has the freedom to express their own opinions, it should not be destructive, and everyone has the right to be free to say anything. To learn about hate speech, a review process include a large number of research articles which were published in the period of year 2017 to year 2022. After an exhaustive review process, we have found the common findings, strengths, weaknesses, gaps and solution approaches &amp; their results.","author":[{"dropping-particle":"","family":"Jain","given":"Archika","non-dropping-particle":"","parse-names":false,"suffix":""},{"dropping-particle":"","family":"Sharma","given":"Sandhya","non-dropping-particle":"","parse-names":false,"suffix":""}],"container-title":"ICAN 2022 - 3rd International Conference on Computing, Analytics and Networks - Proceedings","id":"ITEM-2","issued":{"date-parts":[["2022"]]},"page":"1-6","publisher":"IEEE","title":"A Survey on Identification of Hate Speech on Social Media Post","type":"article-journal"},"uris":["http://www.mendeley.com/documents/?uuid=599215e4-0eac-4674-8149-17685c65e147"]}],"mendeley":{"formattedCitation":"(Kavatagi and Rachh, 2021; Jain and Sharma, 2022)","plainTextFormattedCitation":"(Kavatagi and Rachh, 2021; Jain and Sharma, 2022)","previouslyFormattedCitation":"(Kavatagi and Rachh, 2021; Jain and Sharma, 2022)"},"properties":{"noteIndex":0},"schema":"https://github.com/citation-style-language/schema/raw/master/csl-citation.json"}</w:instrText>
+      </w:r>
+      <w:r>
+        <w:fldChar w:fldCharType="separate"/>
+      </w:r>
+      <w:r>
+        <w:rPr>
+          <w:noProof/>
+        </w:rPr>
+        <w:t>(Kavatagi and Rachh, 2021; Jain and Sharma, 2022)</w:t>
+      </w:r>
+      <w:r>
+        <w:fldChar w:fldCharType="end"/>
+      </w:r>
+      <w:r>
+        <w:t>.</w:t>
+      </w:r>
+    </w:p>
+    <w:p>
+      <w:pPr>
+        <w:spacing w:line="360" w:lineRule="auto"/>
+        <w:jc w:val="both"/>
+      </w:pPr>
+      <w:r>
+        <w:t xml:space="preserve">The complexity of the domain has increased due to the information accessibility and technological literacy of the people. There fore to detect hate speech researchers had to build their own strategies based on the contextual perspective of the approach </w:t>
+      </w:r>
+      <w:r>
+        <w:fldChar w:fldCharType="begin" w:fldLock="1"/>
+      </w:r>
+      <w:r>
+        <w:instrText>ADDIN CSL_CITATION {"citationItems":[{"id":"ITEM-1","itemData":{"DOI":"10.1016/j.avb.2021.101608","ISSN":"18736335","abstract":"This systematic review aimed to explore the research papers related to how Internet and social media may, or may not, constitute an opportunity to online hate speech. 67 studies out of 2389 papers found in the searches, were eligible for analysis. We included articles that addressed online hate speech or cyberhate between 2015 and 2019. Meta-analysis could not be conducted due to the broad diversity of studies and measure units. The reviewed studies provided exploratory data about the Internet and social media as a space for online hate speech, types of cyberhate, terrorism as online hate trigger, online hate expressions and most common methods to assess online hate speech. As a general consensus on what is cyberhate, this is conceptualized as the use of violent, aggressive or offensive language, focused on a specific group of people who share a common property, which can be religion, race, gender or sex or political affiliation through the use of Internet and Social Networks, based on a power imbalance, which can be carried out repeatedly, systematically and uncontrollably, through digital media and often motivated by ideologies.","author":[{"dropping-particle":"","family":"Castaño-Pulgarín","given":"Sergio Andrés","non-dropping-particle":"","parse-names":false,"suffix":""},{"dropping-particle":"","family":"Suárez-Betancur","given":"Natalia","non-dropping-particle":"","parse-names":false,"suffix":""},{"dropping-particle":"","family":"Vega","given":"Luz Magnolia Tilano","non-dropping-particle":"","parse-names":false,"suffix":""},{"dropping-particle":"","family":"López","given":"Harvey Mauricio Herrera","non-dropping-particle":"","parse-names":false,"suffix":""}],"container-title":"Aggression and Violent Behavior","id":"ITEM-1","issue":"March","issued":{"date-parts":[["2021"]]},"title":"Internet, social media and online hate speech. Systematic review","type":"article-journal","volume":"58"},"uris":["http://www.mendeley.com/documents/?uuid=1c63d14f-36e3-4b3e-8eda-298477719542"]}],"mendeley":{"formattedCitation":"(Castaño-Pulgarín &lt;i&gt;et al.&lt;/i&gt;, 2021)","plainTextFormattedCitation":"(Castaño-Pulgarín et al., 2021)"},"properties":{"noteIndex":0},"schema":"https://github.com/citation-style-language/schema/raw/master/csl-citation.json"}</w:instrText>
+      </w:r>
+      <w:r>
+        <w:fldChar w:fldCharType="separate"/>
+      </w:r>
+      <w:r>
+        <w:rPr>
+          <w:noProof/>
+        </w:rPr>
+        <w:t xml:space="preserve">(Castaño-Pulgarín </w:t>
+      </w:r>
+      <w:r>
+        <w:rPr>
+          <w:i/>
+          <w:noProof/>
+        </w:rPr>
+        <w:t>et al.</w:t>
+      </w:r>
+      <w:r>
+        <w:rPr>
+          <w:noProof/>
+        </w:rPr>
+        <w:t>, 2021)</w:t>
+      </w:r>
+      <w:r>
+        <w:fldChar w:fldCharType="end"/>
+      </w:r>
+      <w:r>
+        <w:t xml:space="preserve">. Text based hate speech has no emotions or expressions therefore understanding the meaning and the context is considered as a challenge. </w:t>
+      </w:r>
+    </w:p>
+    <w:p>
+      <w:pPr>
+        <w:spacing w:line="360" w:lineRule="auto"/>
+        <w:jc w:val="both"/>
+      </w:pPr>
+    </w:p>
+    <w:p>
+      <w:pPr>
+        <w:pStyle w:val="Heading2"/>
+        <w:spacing w:line="360" w:lineRule="auto"/>
+      </w:pPr>
+      <w:bookmarkStart w:id="22" w:name="_Toc178703477"/>
+      <w:r>
+        <w:t>2.1.</w:t>
+      </w:r>
+      <w:r>
+        <w:t>6</w:t>
+      </w:r>
+      <w:r>
+        <w:t xml:space="preserve"> Bilingual and Multilingual Language </w:t>
+      </w:r>
+      <w:bookmarkEnd w:id="22"/>
+      <w:r>
+        <w:t>Hate Speech</w:t>
+      </w:r>
+    </w:p>
+    <w:p/>
+    <w:p>
+      <w:pPr>
+        <w:pStyle w:val="Heading1"/>
+      </w:pPr>
+      <w:bookmarkStart w:id="23" w:name="_Toc178703478"/>
+      <w:r>
+        <w:lastRenderedPageBreak/>
+        <w:t>2.2 Followed Methods of Detecting Hate Speech in Social Media</w:t>
+      </w:r>
+      <w:bookmarkEnd w:id="23"/>
+    </w:p>
+    <w:p>
+      <w:pPr>
+        <w:spacing w:line="360" w:lineRule="auto"/>
+      </w:pPr>
+    </w:p>
+    <w:p>
+      <w:pPr>
+        <w:pStyle w:val="Heading1"/>
+        <w:spacing w:line="360" w:lineRule="auto"/>
+      </w:pPr>
+      <w:bookmarkStart w:id="24" w:name="_Toc178703479"/>
+      <w:r>
+        <w:t>2.</w:t>
+      </w:r>
+      <w:r>
+        <w:t>3</w:t>
+      </w:r>
+      <w:r>
+        <w:t xml:space="preserve"> Identification of the Gap</w:t>
+      </w:r>
+      <w:bookmarkEnd w:id="24"/>
+    </w:p>
+    <w:p>
+      <w:pPr>
+        <w:spacing w:line="360" w:lineRule="auto"/>
+        <w:jc w:val="both"/>
+      </w:pPr>
+      <w:r>
+        <w:t>A previously</w:t>
+      </w:r>
+      <w:r>
+        <w:t xml:space="preserve"> conducted study related to hate speech </w:t>
+      </w:r>
+      <w:r>
+        <w:rPr>
+          <w:highlight w:val="yellow"/>
+        </w:rPr>
+        <w:fldChar w:fldCharType="begin" w:fldLock="1"/>
+      </w:r>
+      <w:r>
+        <w:rPr>
+          <w:highlight w:val="yellow"/>
+        </w:rPr>
+        <w:instrText>ADDIN CSL_CITATION {"citationItems":[{"id":"ITEM-1","itemData":{"DOI":"10.1177/1468796817709846","ISSN":"17412706","abstract":"There is a growing body of literature on whether or not online hate speech, or cyberhate, might be special compared to offline hate speech. This article aims to both critique and augment that literature by emphasising a distinctive feature of the Internet and of cyberhate that, unlike other features, such as ease of access, size of audience, and anonymity, is often overlooked: namely, instantaneousness. This article also asks whether there is anything special about online (as compared to offline) hate speech that might warrant governments and intergovernmental organisations contracting out, so to speak, the responsibility for tackling online hate speech to the very Internet companies which provide the websites and services that hate speakers utilise.","author":[{"dropping-particle":"","family":"Brown","given":"Alexander","non-dropping-particle":"","parse-names":false,"suffix":""}],"container-title":"Ethnicities","id":"ITEM-1","issue":"3","issued":{"date-parts":[["2018"]]},"page":"297-326","title":"What is so special about online (as compared to offline) hate speech?","type":"article-journal","volume":"18"},"uris":["http://www.mendeley.com/documents/?uuid=273606f0-76f5-4a5b-837a-350a17a3b206"]}],"mendeley":{"formattedCitation":"(Brown, 2018)","plainTextFormattedCitation":"(Brown, 2018)","previouslyFormattedCitation":"(Brown, 2018)"},"properties":{"noteIndex":0},"schema":"https://github.com/citation-style-language/schema/raw/master/csl-citation.json"}</w:instrText>
+      </w:r>
+      <w:r>
+        <w:rPr>
+          <w:highlight w:val="yellow"/>
+        </w:rPr>
+        <w:fldChar w:fldCharType="separate"/>
+      </w:r>
+      <w:r>
+        <w:rPr>
+          <w:noProof/>
+          <w:highlight w:val="yellow"/>
+        </w:rPr>
+        <w:t>(Brown, 2018)</w:t>
+      </w:r>
+      <w:r>
+        <w:rPr>
+          <w:highlight w:val="yellow"/>
+        </w:rPr>
+        <w:fldChar w:fldCharType="end"/>
+      </w:r>
+      <w:r>
+        <w:t xml:space="preserve"> identified that hate speech can be in both physical and online methods. </w:t>
+      </w:r>
+      <w:r>
+        <w:t xml:space="preserve">Since </w:t>
+      </w:r>
+      <w:r>
+        <w:t xml:space="preserve">online </w:t>
+      </w:r>
+      <w:r>
+        <w:t xml:space="preserve">hate speech identification has become a worldwide issue, researchers </w:t>
+      </w:r>
+      <w:r>
+        <w:t>have</w:t>
+      </w:r>
+      <w:r>
+        <w:t xml:space="preserve"> conducted many studies on </w:t>
+      </w:r>
+      <w:r>
+        <w:t>detection</w:t>
+      </w:r>
+      <w:r>
+        <w:t xml:space="preserve"> and mitigation methods.</w:t>
+      </w:r>
+      <w:r>
+        <w:t xml:space="preserve"> </w:t>
+      </w:r>
+      <w:proofErr w:type="spellStart"/>
+      <w:r>
+        <w:t>Tontodimamma</w:t>
+      </w:r>
+      <w:proofErr w:type="spellEnd"/>
+      <w:r>
+        <w:t xml:space="preserve"> </w:t>
+      </w:r>
+      <w:r>
+        <w:rPr>
+          <w:highlight w:val="yellow"/>
+        </w:rPr>
+        <w:fldChar w:fldCharType="begin" w:fldLock="1"/>
+      </w:r>
+      <w:r>
+        <w:rPr>
+          <w:highlight w:val="yellow"/>
+        </w:rPr>
+        <w:instrText>ADDIN CSL_CITATION {"citationItems":[{"id":"ITEM-1","itemData":{"DOI":"10.1007/s11192-020-03737-6","ISBN":"0123456789","ISSN":"15882861","abstract":"The exponential growth of social media has brought with it an increasing propagation of hate speech and hate based propaganda. Hate speech is commonly defined as any communication that disparages a person or a group on the basis of some characteristics such as race, colour, ethnicity, gender, sexual orientation, nationality, religion. Online hate diffusion has now developed into a serious problem and this has led to a number of international initiatives being proposed, aimed at qualifying the problem and developing effective counter-measures. The aim of this paper is to analyse the knowledge structure of hate speech literature and the evolution of related topics. We apply co-word analysis methods to identify different topics treated in the field. The analysed database was downloaded from Scopus, focusing on a number of publications during the last thirty years. Topic and network analyses of literature showed that the main research topics can be divided into three areas: “general debate hate speech versus freedom of expression”,“hate-speech automatic detection and classification by machine-learning strategies”, and “gendered hate speech and cyberbullying”. The understanding of how research fronts interact led to stress the relevance of machine learning approaches to correctly assess hatred forms of online speech.","author":[{"dropping-particle":"","family":"Tontodimamma","given":"Alice","non-dropping-particle":"","parse-names":false,"suffix":""},{"dropping-particle":"","family":"Nissi","given":"Eugenia","non-dropping-particle":"","parse-names":false,"suffix":""},{"dropping-particle":"","family":"Sarra","given":"Annalina","non-dropping-particle":"","parse-names":false,"suffix":""},{"dropping-particle":"","family":"Fontanella","given":"Lara","non-dropping-particle":"","parse-names":false,"suffix":""}],"container-title":"Scientometrics","id":"ITEM-1","issue":"1","issued":{"date-parts":[["2021"]]},"page":"157-179","publisher":"Springer International Publishing","title":"Thirty years of research into hate speech: topics of interest and their evolution","type":"article-journal","volume":"126"},"uris":["http://www.mendeley.com/documents/?uuid=1f2837ea-7c63-45f3-b764-c82fdf81d294"]}],"mendeley":{"formattedCitation":"(Tontodimamma &lt;i&gt;et al.&lt;/i&gt;, 2021)","plainTextFormattedCitation":"(Tontodimamma et al., 2021)","previouslyFormattedCitation":"(Tontodimamma &lt;i&gt;et al.&lt;/i&gt;, 2021)"},"properties":{"noteIndex":0},"schema":"https://github.com/citation-style-language/schema/raw/master/csl-citation.json"}</w:instrText>
+      </w:r>
+      <w:r>
+        <w:rPr>
+          <w:highlight w:val="yellow"/>
+        </w:rPr>
+        <w:fldChar w:fldCharType="separate"/>
+      </w:r>
+      <w:r>
+        <w:rPr>
+          <w:noProof/>
+          <w:highlight w:val="yellow"/>
+        </w:rPr>
+        <w:t xml:space="preserve">(Tontodimamma </w:t>
+      </w:r>
+      <w:r>
+        <w:rPr>
+          <w:i/>
+          <w:noProof/>
+          <w:highlight w:val="yellow"/>
+        </w:rPr>
+        <w:t>et al.</w:t>
+      </w:r>
+      <w:r>
+        <w:rPr>
+          <w:noProof/>
+          <w:highlight w:val="yellow"/>
+        </w:rPr>
+        <w:t>, 2021)</w:t>
+      </w:r>
+      <w:r>
+        <w:rPr>
+          <w:highlight w:val="yellow"/>
+        </w:rPr>
+        <w:fldChar w:fldCharType="end"/>
+      </w:r>
+      <w:r>
+        <w:t xml:space="preserve"> </w:t>
+      </w:r>
+      <w:r>
+        <w:t>took</w:t>
+      </w:r>
+      <w:r>
+        <w:t xml:space="preserve"> the thirty years of details related to hate speech and created a study of the yearly hate </w:t>
+      </w:r>
+      <w:r>
+        <w:t>speech related</w:t>
+      </w:r>
+      <w:r>
+        <w:t xml:space="preserve"> publication and created </w:t>
+      </w:r>
+      <w:r>
+        <w:t xml:space="preserve">an </w:t>
+      </w:r>
+      <w:r>
+        <w:t xml:space="preserve">analytical report by distributed over the years which signifies the importance of hate speech detection. </w:t>
+      </w:r>
+    </w:p>
+    <w:p>
+      <w:pPr>
+        <w:spacing w:line="360" w:lineRule="auto"/>
+        <w:jc w:val="both"/>
+      </w:pPr>
+      <w:r>
+        <w:t>The most</w:t>
+      </w:r>
+      <w:r>
+        <w:t xml:space="preserve"> common and widely spread method is the keyword approach </w:t>
+      </w:r>
+      <w:r>
+        <w:t>which</w:t>
+      </w:r>
+      <w:r>
+        <w:t xml:space="preserve"> users </w:t>
+      </w:r>
+      <w:r>
+        <w:t>terms</w:t>
+      </w:r>
+      <w:r>
+        <w:t xml:space="preserve"> from a</w:t>
+      </w:r>
+      <w:r>
+        <w:t>n</w:t>
+      </w:r>
+      <w:r>
+        <w:t xml:space="preserve"> ontology or dictionary to identify the potential keywords of hate speech related content </w:t>
+      </w:r>
+      <w:r>
+        <w:rPr>
+          <w:highlight w:val="yellow"/>
+        </w:rPr>
+        <w:fldChar w:fldCharType="begin" w:fldLock="1"/>
+      </w:r>
+      <w:r>
+        <w:rPr>
+          <w:highlight w:val="yellow"/>
+        </w:rPr>
+        <w:instrText>ADDIN CSL_CITATION {"citationItems":[{"id":"ITEM-1","itemData":{"DOI":"10.1371/journal.pone.0221152","ISBN":"1111111111","ISSN":"19326203","PMID":"31430308","abstract":"As online content continues to grow, so does the spread of hate speech. We identify and examine challenges faced by online automatic approaches for hate speech detection in text. Among these difficulties are subtleties in language, differing definitions on what constitutes hate speech, and limitations of data availability for training and testing of these systems. Furthermore, many recent approaches suffer from an interpretability problem—that is, it can be difficult to understand why the systems make the decisions that they do. We propose a multi-view SVM approach that achieves near state-of-the-art performance, while being simpler and producing more easily interpretable decisions than neural methods. We also discuss both technical and practical challenges that remain for this task.","author":[{"dropping-particle":"","family":"MacAvaney","given":"Sean","non-dropping-particle":"","parse-names":false,"suffix":""},{"dropping-particle":"","family":"Yao","given":"Hao Ren","non-dropping-particle":"","parse-names":false,"suffix":""},{"dropping-particle":"","family":"Yang","given":"Eugene","non-dropping-particle":"","parse-names":false,"suffix":""},{"dropping-particle":"","family":"Russell","given":"Katina","non-dropping-particle":"","parse-names":false,"suffix":""},{"dropping-particle":"","family":"Goharian","given":"Nazli","non-dropping-particle":"","parse-names":false,"suffix":""},{"dropping-particle":"","family":"Frieder","given":"Ophir","non-dropping-particle":"","parse-names":false,"suffix":""}],"container-title":"PLoS ONE","id":"ITEM-1","issue":"8","issued":{"date-parts":[["2019"]]},"page":"1-16","title":"Hate speech detection: Challenges and solutions","type":"article-journal","volume":"14"},"uris":["http://www.mendeley.com/documents/?uuid=e32849d3-8d30-4d7d-b31d-404bf12a8b72"]}],"mendeley":{"formattedCitation":"(MacAvaney &lt;i&gt;et al.&lt;/i&gt;, 2019)","plainTextFormattedCitation":"(MacAvaney et al., 2019)","previouslyFormattedCitation":"(MacAvaney &lt;i&gt;et al.&lt;/i&gt;, 2019)"},"properties":{"noteIndex":0},"schema":"https://github.com/citation-style-language/schema/raw/master/csl-citation.json"}</w:instrText>
+      </w:r>
+      <w:r>
+        <w:rPr>
+          <w:highlight w:val="yellow"/>
+        </w:rPr>
+        <w:fldChar w:fldCharType="separate"/>
+      </w:r>
+      <w:r>
+        <w:rPr>
+          <w:noProof/>
+          <w:highlight w:val="yellow"/>
+        </w:rPr>
+        <w:t xml:space="preserve">(MacAvaney </w:t>
+      </w:r>
+      <w:r>
+        <w:rPr>
+          <w:i/>
+          <w:noProof/>
+          <w:highlight w:val="yellow"/>
+        </w:rPr>
+        <w:t>et al.</w:t>
+      </w:r>
+      <w:r>
+        <w:rPr>
+          <w:noProof/>
+          <w:highlight w:val="yellow"/>
+        </w:rPr>
+        <w:t>, 2019)</w:t>
+      </w:r>
+      <w:r>
+        <w:rPr>
+          <w:highlight w:val="yellow"/>
+        </w:rPr>
+        <w:fldChar w:fldCharType="end"/>
+      </w:r>
+      <w:r>
+        <w:t xml:space="preserve">. Counter messaging is also an approach to address the individuals or the accounts that are directly or indirectly spreading hate speech among those platforms </w:t>
+      </w:r>
+      <w:r>
+        <w:rPr>
+          <w:highlight w:val="yellow"/>
+        </w:rPr>
+        <w:fldChar w:fldCharType="begin" w:fldLock="1"/>
+      </w:r>
+      <w:r>
+        <w:rPr>
+          <w:highlight w:val="yellow"/>
+        </w:rPr>
+        <w:instrText>ADDIN CSL_CITATION {"citationItems":[{"id":"ITEM-1","itemData":{"author":[{"dropping-particle":"","family":"Samaratunge","given":"Shilpa","non-dropping-particle":"","parse-names":false,"suffix":""},{"dropping-particle":"","family":"Hattotuwa","given":"Sanjana","non-dropping-particle":"","parse-names":false,"suffix":""}],"id":"ITEM-1","issue":"September","issued":{"date-parts":[["2014"]]},"title":"Liking Violence","type":"article-journal"},"uris":["http://www.mendeley.com/documents/?uuid=7a42ab80-d992-4ecf-b4a4-18d63a733afb"]},{"id":"ITEM-2","itemData":{"DOI":"10.4324/9780367766924-ress7-0","author":[{"dropping-particle":"","family":"Hattotuwa","given":"Sanjana","non-dropping-particle":"","parse-names":false,"suffix":""},{"dropping-particle":"","family":"Wickremesinhe","given":"Roshini","non-dropping-particle":"","parse-names":false,"suffix":""}],"container-title":"Social Media in Sport","id":"ITEM-2","issued":{"date-parts":[["2023"]]},"title":"Social Media in Sport","type":"article-journal"},"uris":["http://www.mendeley.com/documents/?uuid=0d298f81-e036-4f4e-b0fd-b21dd44b79a5"]}],"mendeley":{"formattedCitation":"(Samaratunge and Hattotuwa, 2014; Hattotuwa and Wickremesinhe, 2023)","plainTextFormattedCitation":"(Samaratunge and Hattotuwa, 2014; Hattotuwa and Wickremesinhe, 2023)","previouslyFormattedCitation":"(Samaratunge and Hattotuwa, 2014; Hattotuwa and Wickremesinhe, 2023)"},"properties":{"noteIndex":0},"schema":"https://github.com/citation-style-language/schema/raw/master/csl-citation.json"}</w:instrText>
+      </w:r>
+      <w:r>
+        <w:rPr>
+          <w:highlight w:val="yellow"/>
+        </w:rPr>
+        <w:fldChar w:fldCharType="separate"/>
+      </w:r>
+      <w:r>
+        <w:rPr>
+          <w:noProof/>
+          <w:highlight w:val="yellow"/>
+        </w:rPr>
+        <w:t>(Samaratunge and Hattotuwa, 2014; Hattotuwa and Wickremesinhe, 2023)</w:t>
+      </w:r>
+      <w:r>
+        <w:rPr>
+          <w:highlight w:val="yellow"/>
+        </w:rPr>
+        <w:fldChar w:fldCharType="end"/>
+      </w:r>
+      <w:r>
+        <w:t xml:space="preserve">. Deep learning has been considered as the more prominent ML technology where it can be trained itself to achieve the specified goals. Such technologies </w:t>
+      </w:r>
+      <w:r>
+        <w:t>have</w:t>
+      </w:r>
+      <w:r>
+        <w:t xml:space="preserve"> been </w:t>
+      </w:r>
+      <w:r>
+        <w:t>used</w:t>
+      </w:r>
+      <w:r>
+        <w:t xml:space="preserve"> to identify inflammatory language and hate speech by using four different deep learning models </w:t>
+      </w:r>
+      <w:r>
+        <w:rPr>
+          <w:highlight w:val="yellow"/>
+        </w:rPr>
+        <w:fldChar w:fldCharType="begin" w:fldLock="1"/>
+      </w:r>
+      <w:r>
+        <w:rPr>
+          <w:highlight w:val="yellow"/>
+        </w:rPr>
+        <w:instrText>ADDIN CSL_CITATION {"citationItems":[{"id":"ITEM-1","itemData":{"DOI":"10.1109/ICCE-Berlin58801.2023.10375620","ISBN":"9798350324150","ISSN":"21666822","abstract":"There have been growing worries about the effects of the widespread use of hate speech and harsh language on social media sites like Twitter. Effective strategies for recognising and reducing such dangerous material are necessary for resolving this problem. In this research, we give a detailed analysis of four deep learning models for identifying hate speech and inflammatory language on Twitter: the Long Short-Term Memory (LSTM), the Recurrent Neural Network (RNN), the Bidirectional LSTM (Bi-LSTM), and the Gated Recurrent Unit (GRU). We downloaded a large dataset from Kaggle that was curated for hate speech identification and used it in our experiment. We built each model after preprocessing and tokenization, then tweaked their hyperparameters for maximum efficiency. The models' abilities to detect hate speech were evaluated using standard measures including accuracy, precision, recall, and Fl-score. Our findings show that there is a wide range of effectiveness amongst models in terms of identifying hate speech and inflammatory language on Twitter. In terms of accuracy and Fl-scores, the Bi-LSTM and GRU models were superior to the LSTM and RNN. The results of this study imply that using bidirectional and gated processes may increase the models' capability of understanding the interdependencies and contexts of tweets, and hence, their classification accuracy.","author":[{"dropping-particle":"","family":"Gaurav","given":"Akshat","non-dropping-particle":"","parse-names":false,"suffix":""},{"dropping-particle":"","family":"Gupta","given":"Brij B.","non-dropping-particle":"","parse-names":false,"suffix":""},{"dropping-particle":"","family":"Chui","given":"Kwok Tai","non-dropping-particle":"","parse-names":false,"suffix":""},{"dropping-particle":"","family":"Arya","given":"Varsha","non-dropping-particle":"","parse-names":false,"suffix":""},{"dropping-particle":"","family":"Chaurasia","given":"Priyanka","non-dropping-particle":"","parse-names":false,"suffix":""}],"container-title":"IEEE International Conference on Consumer Electronics - Berlin, ICCE-Berlin","id":"ITEM-1","issued":{"date-parts":[["2023"]]},"page":"1-6","publisher":"IEEE","title":"Deep Learning Based Hate Speech Detection on Twitter","type":"article-journal"},"uris":["http://www.mendeley.com/documents/?uuid=816a4127-2063-49d1-8779-bd23cc2dd44c"]}],"mendeley":{"formattedCitation":"(Gaurav &lt;i&gt;et al.&lt;/i&gt;, 2023)","plainTextFormattedCitation":"(Gaurav et al., 2023)","previouslyFormattedCitation":"(Gaurav &lt;i&gt;et al.&lt;/i&gt;, 2023)"},"properties":{"noteIndex":0},"schema":"https://github.com/citation-style-language/schema/raw/master/csl-citation.json"}</w:instrText>
+      </w:r>
+      <w:r>
+        <w:rPr>
+          <w:highlight w:val="yellow"/>
+        </w:rPr>
+        <w:fldChar w:fldCharType="separate"/>
+      </w:r>
+      <w:r>
+        <w:rPr>
+          <w:noProof/>
+          <w:highlight w:val="yellow"/>
+        </w:rPr>
+        <w:t xml:space="preserve">(Gaurav </w:t>
+      </w:r>
+      <w:r>
+        <w:rPr>
+          <w:i/>
+          <w:noProof/>
+          <w:highlight w:val="yellow"/>
+        </w:rPr>
+        <w:t>et al.</w:t>
+      </w:r>
+      <w:r>
+        <w:rPr>
+          <w:noProof/>
+          <w:highlight w:val="yellow"/>
+        </w:rPr>
+        <w:t>, 2023)</w:t>
+      </w:r>
+      <w:r>
+        <w:rPr>
+          <w:highlight w:val="yellow"/>
+        </w:rPr>
+        <w:fldChar w:fldCharType="end"/>
+      </w:r>
+      <w:r>
+        <w:t xml:space="preserve">. Neural network is another prominent technology that has been used to detect hate speech in comparative platform </w:t>
+      </w:r>
+      <w:r>
+        <w:rPr>
+          <w:highlight w:val="yellow"/>
+        </w:rPr>
+        <w:fldChar w:fldCharType="begin" w:fldLock="1"/>
+      </w:r>
+      <w:r>
+        <w:rPr>
+          <w:highlight w:val="yellow"/>
+        </w:rPr>
+        <w:instrText>ADDIN CSL_CITATION {"citationItems":[{"id":"ITEM-1","itemData":{"DOI":"10.3390/s19214654","ISSN":"14248220","PMID":"31717760","abstract":"Social Media are sensors in the real world that can be used to measure the pulse of societies. However, the massive and unfiltered feed of messages posted in social media is a phenomenon that nowadays raises social alarms, especially when these messages contain hate speech targeted to a specific individual or group. In this context, governments and non-governmental organizations (NGOs) are concerned about the possible negative impact that these messages can have on individuals or on the society. In this paper, we present HaterNet, an intelligent system currently being used by the Spanish National Office Against Hate Crimes of the Spanish State Secretariat for Security that identifies and monitors the evolution of hate speech in Twitter. The contributions of this research are many-fold: (1) It introduces the first intelligent system that monitors and visualizes, using social network analysis techniques, hate speech in Social Media. (2) It introduces a novel public dataset on hate speech in Spanish consisting of 6000 expert-labeled tweets. (3) It compares several classification approaches based on different document representation strategies and text classification models. (4) The best approach consists of a combination of a LTSM+MLP neural network that takes as input the tweet’s word, emoji, and expression tokens’ embeddings enriched by the tf-idf, and obtains an area under the curve (AUC) of 0.828 on our dataset, outperforming previous methods presented in the literature.","author":[{"dropping-particle":"","family":"Pereira-Kohatsu","given":"Juan Carlos","non-dropping-particle":"","parse-names":false,"suffix":""},{"dropping-particle":"","family":"Quijano-Sánchez","given":"Lara","non-dropping-particle":"","parse-names":false,"suffix":""},{"dropping-particle":"","family":"Liberatore","given":"Federico","non-dropping-particle":"","parse-names":false,"suffix":""},{"dropping-particle":"","family":"Camacho-Collados","given":"Miguel","non-dropping-particle":"","parse-names":false,"suffix":""}],"container-title":"Sensors (Switzerland)","id":"ITEM-1","issue":"21","issued":{"date-parts":[["2019"]]},"page":"1-37","title":"Detecting and monitoring hate speech in twitter","type":"article-journal","volume":"19"},"uris":["http://www.mendeley.com/documents/?uuid=60d8751c-a5b8-4020-94b5-ed637fb14f3a"]}],"mendeley":{"formattedCitation":"(Pereira-Kohatsu &lt;i&gt;et al.&lt;/i&gt;, 2019)","plainTextFormattedCitation":"(Pereira-Kohatsu et al., 2019)","previouslyFormattedCitation":"(Pereira-Kohatsu &lt;i&gt;et al.&lt;/i&gt;, 2019)"},"properties":{"noteIndex":0},"schema":"https://github.com/citation-style-language/schema/raw/master/csl-citation.json"}</w:instrText>
+      </w:r>
+      <w:r>
+        <w:rPr>
+          <w:highlight w:val="yellow"/>
+        </w:rPr>
+        <w:fldChar w:fldCharType="separate"/>
+      </w:r>
+      <w:r>
+        <w:rPr>
+          <w:noProof/>
+          <w:highlight w:val="yellow"/>
+        </w:rPr>
+        <w:t xml:space="preserve">(Pereira-Kohatsu </w:t>
+      </w:r>
+      <w:r>
+        <w:rPr>
+          <w:i/>
+          <w:noProof/>
+          <w:highlight w:val="yellow"/>
+        </w:rPr>
+        <w:t>et al.</w:t>
+      </w:r>
+      <w:r>
+        <w:rPr>
+          <w:noProof/>
+          <w:highlight w:val="yellow"/>
+        </w:rPr>
+        <w:t>, 2019)</w:t>
+      </w:r>
+      <w:r>
+        <w:rPr>
+          <w:highlight w:val="yellow"/>
+        </w:rPr>
+        <w:fldChar w:fldCharType="end"/>
+      </w:r>
+      <w:r>
+        <w:t xml:space="preserve">. These technologies have laid the base ideation of creating a hate speech detection tool which is contextually related to Sri Lanka. According to the Sri Lankan stats </w:t>
+      </w:r>
+      <w:r>
+        <w:rPr>
+          <w:highlight w:val="yellow"/>
+        </w:rPr>
+        <w:fldChar w:fldCharType="begin" w:fldLock="1"/>
+      </w:r>
+      <w:r>
+        <w:rPr>
+          <w:highlight w:val="yellow"/>
+        </w:rPr>
+        <w:instrText>ADDIN CSL_CITATION {"citationItems":[{"id":"ITEM-1","itemData":{"URL":"https://gs.statcounter.com/social-media-stats/all/sri-lanka","accessed":{"date-parts":[["2024","2","28"]]},"id":"ITEM-1","issued":{"date-parts":[["2024"]]},"title":"Social media stats Sri Lanka","type":"webpage"},"uris":["http://www.mendeley.com/documents/?uuid=78c376b2-9077-4862-bba7-ad02da8f5a56"]}],"mendeley":{"formattedCitation":"(&lt;i&gt;Social media stats Sri Lanka&lt;/i&gt;, 2024)","plainTextFormattedCitation":"(Social media stats Sri Lanka, 2024)","previouslyFormattedCitation":"(&lt;i&gt;Social media stats Sri Lanka&lt;/i&gt;, 2024)"},"properties":{"noteIndex":0},"schema":"https://github.com/citation-style-language/schema/raw/master/csl-citation.json"}</w:instrText>
+      </w:r>
+      <w:r>
+        <w:rPr>
+          <w:highlight w:val="yellow"/>
+        </w:rPr>
+        <w:fldChar w:fldCharType="separate"/>
+      </w:r>
+      <w:r>
+        <w:rPr>
+          <w:noProof/>
           <w:highlight w:val="yellow"/>
         </w:rPr>
         <w:t>(</w:t>
@@ -4178,14 +5221,14 @@
           <w:noProof/>
           <w:highlight w:val="yellow"/>
         </w:rPr>
-        <w:t>Universal Declaration of Human Rights</w:t>
-      </w:r>
-      <w:r>
-        <w:rPr>
-          <w:noProof/>
-          <w:highlight w:val="yellow"/>
-        </w:rPr>
-        <w:t>, no date)</w:t>
+        <w:t>Social media stats Sri Lanka</w:t>
+      </w:r>
+      <w:r>
+        <w:rPr>
+          <w:noProof/>
+          <w:highlight w:val="yellow"/>
+        </w:rPr>
+        <w:t>, 2024)</w:t>
       </w:r>
       <w:r>
         <w:rPr>
@@ -4194,810 +5237,88 @@
         <w:fldChar w:fldCharType="end"/>
       </w:r>
       <w:r>
-        <w:t>. The right has been granted from the 19</w:t>
-      </w:r>
-      <w:r>
-        <w:rPr>
-          <w:vertAlign w:val="superscript"/>
-        </w:rPr>
-        <w:t>th</w:t>
-      </w:r>
-      <w:r>
-        <w:t xml:space="preserve"> of the International Covenant on Civil and Political Rights, adopted in 1966 </w:t>
-      </w:r>
-      <w:r>
-        <w:rPr>
-          <w:highlight w:val="yellow"/>
-        </w:rPr>
-        <w:fldChar w:fldCharType="begin" w:fldLock="1"/>
-      </w:r>
-      <w:r>
-        <w:rPr>
-          <w:highlight w:val="yellow"/>
-        </w:rPr>
-        <w:instrText>ADDIN CSL_CITATION {"citationItems":[{"id":"ITEM-1","itemData":{"URL":"https://www.dagdok.org/un-by-subject/human-rights/freedom-of-opinion-and-expression/#:~:text=These principles constitute the foundation,entered into force in 1976.","accessed":{"date-parts":[["2024","2","28"]]},"id":"ITEM-1","issued":{"date-parts":[["2024"]]},"title":"Freedom of Opinion and Expression","type":"webpage"},"uris":["http://www.mendeley.com/documents/?uuid=353ab166-8585-498a-96f3-4c33d0d82fe7"]}],"mendeley":{"formattedCitation":"(&lt;i&gt;Freedom of Opinion and Expression&lt;/i&gt;, 2024)","plainTextFormattedCitation":"(Freedom of Opinion and Expression, 2024)","previouslyFormattedCitation":"(&lt;i&gt;Freedom of Opinion and Expression&lt;/i&gt;, 2024)"},"properties":{"noteIndex":0},"schema":"https://github.com/citation-style-language/schema/raw/master/csl-citation.json"}</w:instrText>
-      </w:r>
-      <w:r>
-        <w:rPr>
-          <w:highlight w:val="yellow"/>
-        </w:rPr>
-        <w:fldChar w:fldCharType="separate"/>
-      </w:r>
-      <w:r>
-        <w:rPr>
-          <w:noProof/>
-          <w:highlight w:val="yellow"/>
-        </w:rPr>
-        <w:t>(</w:t>
-      </w:r>
-      <w:r>
-        <w:rPr>
-          <w:i/>
-          <w:noProof/>
-          <w:highlight w:val="yellow"/>
-        </w:rPr>
-        <w:t>Freedom of Opinion and Expression</w:t>
-      </w:r>
-      <w:r>
-        <w:rPr>
-          <w:noProof/>
-          <w:highlight w:val="yellow"/>
-        </w:rPr>
-        <w:t>, 2024)</w:t>
-      </w:r>
-      <w:r>
-        <w:rPr>
-          <w:highlight w:val="yellow"/>
-        </w:rPr>
-        <w:fldChar w:fldCharType="end"/>
-      </w:r>
-      <w:r>
-        <w:t xml:space="preserve">. </w:t>
-      </w:r>
-    </w:p>
-    <w:p>
-      <w:pPr>
-        <w:spacing w:line="360" w:lineRule="auto"/>
-        <w:jc w:val="both"/>
-      </w:pPr>
-      <w:r>
-        <w:t xml:space="preserve">Free speech is invoked as the communication and expression exchanged with other parties with the moral of communicating </w:t>
-      </w:r>
-      <w:r>
-        <w:rPr>
-          <w:highlight w:val="yellow"/>
-        </w:rPr>
-        <w:fldChar w:fldCharType="begin" w:fldLock="1"/>
-      </w:r>
-      <w:r>
-        <w:rPr>
-          <w:highlight w:val="yellow"/>
-        </w:rPr>
-        <w:instrText>ADDIN CSL_CITATION {"citationItems":[{"id":"ITEM-1","itemData":{"DOI":"10.1146/annurev-polisci-051517-012343","ISSN":"10942939","abstract":"Should hate speech be banned? This article contends that the debate on this question must be disaggregated into discrete analytical stages, lest its participants continue to talk past one another. The first concerns the scope of the moral right to freedom of expression, and whether hate speech falls within the right's protective ambit. If it does, hate speech bans are necessarily unjust. If not, we turn to the second stage, which assesses whether speakers have moral duties to refrain from hate speech. The article canvasses several possible duties from which such a duty could be derived, including duties not to threaten, harass, offend, defame, or incite. If there is a duty to refrain from hate speech, it is yet a further question whether the duty should actually be enforced. This third stage depends on pragmatic concerns involving epistemic fallibility, the abuse of state power, and the benefits of counter-speech over coercion.","author":[{"dropping-particle":"","family":"Howard","given":"Jeffrey W.","non-dropping-particle":"","parse-names":false,"suffix":""}],"container-title":"Annual Review of Political Science","id":"ITEM-1","issued":{"date-parts":[["2019"]]},"page":"93-109","title":"Free speech and hate speech","type":"article-journal","volume":"22"},"uris":["http://www.mendeley.com/documents/?uuid=77cabca4-4051-46c7-9bd1-2e1dadd55c1a"]}],"mendeley":{"formattedCitation":"(Howard, 2019)","plainTextFormattedCitation":"(Howard, 2019)","previouslyFormattedCitation":"(Howard, 2019)"},"properties":{"noteIndex":0},"schema":"https://github.com/citation-style-language/schema/raw/master/csl-citation.json"}</w:instrText>
-      </w:r>
-      <w:r>
-        <w:rPr>
-          <w:highlight w:val="yellow"/>
-        </w:rPr>
-        <w:fldChar w:fldCharType="separate"/>
-      </w:r>
-      <w:r>
-        <w:rPr>
-          <w:noProof/>
-          <w:highlight w:val="yellow"/>
-        </w:rPr>
-        <w:t>(Howard, 2019)</w:t>
-      </w:r>
-      <w:r>
-        <w:rPr>
-          <w:highlight w:val="yellow"/>
-        </w:rPr>
-        <w:fldChar w:fldCharType="end"/>
-      </w:r>
-      <w:r>
-        <w:rPr>
-          <w:highlight w:val="yellow"/>
-        </w:rPr>
-        <w:t>.</w:t>
-      </w:r>
-      <w:r>
-        <w:t xml:space="preserve"> </w:t>
-      </w:r>
-    </w:p>
-    <w:p>
-      <w:pPr>
-        <w:spacing w:line="360" w:lineRule="auto"/>
-        <w:jc w:val="both"/>
-      </w:pPr>
-      <w:r>
-        <w:t xml:space="preserve">Hate speech has been covered by the freedom of expression most of the time since it has been amended to the country's jurisdictions </w:t>
-      </w:r>
-      <w:r>
-        <w:rPr>
-          <w:highlight w:val="yellow"/>
-        </w:rPr>
-        <w:fldChar w:fldCharType="begin" w:fldLock="1"/>
-      </w:r>
-      <w:r>
-        <w:rPr>
-          <w:highlight w:val="yellow"/>
-        </w:rPr>
-        <w:instrText>ADDIN CSL_CITATION {"citationItems":[{"id":"ITEM-1","itemData":{"DOI":"10.1093/jicj/mqaa023","ISSN":"14781395","abstract":"This article looks at the international criminal law on hate speech that falls short of directand public incitement to commit genocide. Using the most egregious form of hate speech that has been prosecuted as an international crime-that of direct and public incitement to genocide- A s a baseline, the author analyses the legal parameters of hate speech as persecution (a crime against humanity) and hate speech as instigation (a mode of liability). In so doing, the author critically reviews the International Residual Mechanism for the International Criminal Tribunals' (IRMCT) appeal judgment in the Šešelj case (Šešelj Appeal Judgment) in the light of prior case law of the International Military Tribunal of Nuremberg (IMT) and the International Criminal Tribunals for Rwanda and the former Yugoslavia (ICTR and ICTY respectively). The author submits that a plain reading of the Šešelj Appeal Judgment supports the view that it is only the more extreme form of incitement to violence, incitement to commit crimes, followed by actual violent acts, that may constitute hate speech amounting to the crime of persecution: Incitement to discrimination or incitement to hatred as such do not qualify. Whether 'incitement to violence' absent the commission of crimes could qualify as persecution (a crime against humanity) remains an unsettled point. With regard to hate speech as instigation, the Šešelj Appeal Judgment's restatement and application of the law causes less controversy: The substantial causal connection required for instigation was found to be direct in the circumstances of that case-even though directness is not a legal requirement for instigation. The author concludes that both these interpretations of hate speech are consistent with the earlier ad hoc tribunals' jurisprudence and, more generally, with international human rights law which, with some controversial exceptions, allows criminalization only of the most extreme forms of incitement to violence.","author":[{"dropping-particle":"","family":"Fino","given":"Audrey","non-dropping-particle":"","parse-names":false,"suffix":""}],"container-title":"Journal of International Criminal Justice","id":"ITEM-1","issue":"1","issued":{"date-parts":[["2020"]]},"page":"31-57","title":"Defining Hate Speech","type":"article-journal","volume":"18"},"uris":["http://www.mendeley.com/documents/?uuid=05e4a108-7395-4a0f-8c98-833d93334e49"]}],"mendeley":{"formattedCitation":"(Fino, 2020)","plainTextFormattedCitation":"(Fino, 2020)","previouslyFormattedCitation":"(Fino, 2020)"},"properties":{"noteIndex":0},"schema":"https://github.com/citation-style-language/schema/raw/master/csl-citation.json"}</w:instrText>
-      </w:r>
-      <w:r>
-        <w:rPr>
-          <w:highlight w:val="yellow"/>
-        </w:rPr>
-        <w:fldChar w:fldCharType="separate"/>
-      </w:r>
-      <w:r>
-        <w:rPr>
-          <w:noProof/>
-          <w:highlight w:val="yellow"/>
-        </w:rPr>
-        <w:t>(Fino, 2020)</w:t>
-      </w:r>
-      <w:r>
-        <w:rPr>
-          <w:highlight w:val="yellow"/>
-        </w:rPr>
-        <w:fldChar w:fldCharType="end"/>
-      </w:r>
-      <w:r>
-        <w:t xml:space="preserve">. Since hate speech has no legal definition this has been neglected and this has been taken into consideration with the escalation of the number of cases and victims by the hate speech and for the identification of such instances FBI named this has hate crimes for further investigations </w:t>
-      </w:r>
-      <w:r>
-        <w:rPr>
-          <w:highlight w:val="yellow"/>
-        </w:rPr>
-        <w:fldChar w:fldCharType="begin" w:fldLock="1"/>
-      </w:r>
-      <w:r>
-        <w:rPr>
-          <w:highlight w:val="yellow"/>
-        </w:rPr>
-        <w:instrText>ADDIN CSL_CITATION {"citationItems":[{"id":"ITEM-1","itemData":{"URL":"https://www.ala.org/advocacy/intfreedom/hate","accessed":{"date-parts":[["2024","2","28"]]},"id":"ITEM-1","issued":{"date-parts":[["2023"]]},"title":"Hate speech and Hate Crimes","type":"webpage"},"uris":["http://www.mendeley.com/documents/?uuid=ad2388dc-4f86-42e3-bd39-c4abc4ea8467"]}],"mendeley":{"formattedCitation":"(&lt;i&gt;Hate speech and Hate Crimes&lt;/i&gt;, 2023)","plainTextFormattedCitation":"(Hate speech and Hate Crimes, 2023)","previouslyFormattedCitation":"(&lt;i&gt;Hate speech and Hate Crimes&lt;/i&gt;, 2023)"},"properties":{"noteIndex":0},"schema":"https://github.com/citation-style-language/schema/raw/master/csl-citation.json"}</w:instrText>
-      </w:r>
-      <w:r>
-        <w:rPr>
-          <w:highlight w:val="yellow"/>
-        </w:rPr>
-        <w:fldChar w:fldCharType="separate"/>
-      </w:r>
-      <w:r>
-        <w:rPr>
-          <w:noProof/>
-          <w:highlight w:val="yellow"/>
-        </w:rPr>
-        <w:t>(</w:t>
-      </w:r>
-      <w:r>
-        <w:rPr>
-          <w:i/>
-          <w:noProof/>
-          <w:highlight w:val="yellow"/>
-        </w:rPr>
-        <w:t>Hate speech and Hate Crimes</w:t>
-      </w:r>
-      <w:r>
-        <w:rPr>
-          <w:noProof/>
-          <w:highlight w:val="yellow"/>
-        </w:rPr>
-        <w:t>, 2023)</w:t>
-      </w:r>
-      <w:r>
-        <w:rPr>
-          <w:highlight w:val="yellow"/>
-        </w:rPr>
-        <w:fldChar w:fldCharType="end"/>
-      </w:r>
-      <w:r>
-        <w:rPr>
-          <w:highlight w:val="yellow"/>
-        </w:rPr>
-        <w:t>.</w:t>
-      </w:r>
-      <w:r>
-        <w:t xml:space="preserve"> </w:t>
-      </w:r>
-    </w:p>
-    <w:p>
-      <w:pPr>
-        <w:spacing w:line="360" w:lineRule="auto"/>
-        <w:jc w:val="both"/>
-      </w:pPr>
-      <w:r>
-        <w:t>In Sri Lanka</w:t>
+        <w:t xml:space="preserve"> of social media</w:t>
       </w:r>
       <w:r>
         <w:t>,</w:t>
       </w:r>
       <w:r>
-        <w:t xml:space="preserve"> hate speech has </w:t>
-      </w:r>
-      <w:r>
-        <w:t xml:space="preserve">been </w:t>
-      </w:r>
-      <w:r>
-        <w:t>taken under consideration and added as a challenge in the digital age due to the increasing number of social media users including Facebook. According to the Human Security Handbook</w:t>
-      </w:r>
-      <w:r>
-        <w:t>,</w:t>
-      </w:r>
-      <w:r>
-        <w:t xml:space="preserve"> 2016 promotion for human security which </w:t>
-      </w:r>
-      <w:r>
-        <w:t>was</w:t>
-      </w:r>
-      <w:r>
-        <w:t xml:space="preserve"> addressed on </w:t>
-      </w:r>
-      <w:r>
-        <w:t xml:space="preserve">the </w:t>
-      </w:r>
-      <w:r>
-        <w:t xml:space="preserve">2012 </w:t>
-      </w:r>
-      <w:r>
-        <w:t>General Assembly</w:t>
-      </w:r>
-      <w:r>
-        <w:t xml:space="preserve"> 66/290 the basic right of </w:t>
-      </w:r>
-      <w:proofErr w:type="spellStart"/>
-      <w:proofErr w:type="gramStart"/>
-      <w:r>
-        <w:t>a</w:t>
-      </w:r>
-      <w:proofErr w:type="spellEnd"/>
-      <w:proofErr w:type="gramEnd"/>
-      <w:r>
-        <w:t xml:space="preserve"> individual is to live in freedom and dignity without getting subjected to poverty and despair. This </w:t>
-      </w:r>
-      <w:r>
-        <w:t>applies</w:t>
-      </w:r>
-      <w:r>
-        <w:t xml:space="preserve"> to all communities and individuals with equal rights as humans </w:t>
-      </w:r>
-      <w:r>
-        <w:rPr>
-          <w:highlight w:val="yellow"/>
-        </w:rPr>
-        <w:fldChar w:fldCharType="begin" w:fldLock="1"/>
-      </w:r>
-      <w:r>
-        <w:rPr>
-          <w:highlight w:val="yellow"/>
-        </w:rPr>
-        <w:instrText>ADDIN CSL_CITATION {"citationItems":[{"id":"ITEM-1","itemData":{"URL":"https://www.defence.lk/Article/view_article/27635","author":[{"dropping-particle":"","family":"Patabendige","given":"Charani LCM","non-dropping-particle":"","parse-names":false,"suffix":""}],"id":"ITEM-1","issued":{"date-parts":[["2023"]]},"title":"Human Security Perspectives on Hate Speech","type":"webpage"},"uris":["http://www.mendeley.com/documents/?uuid=fc06964b-1d9f-42da-aaf3-eed542cfb5b4"]}],"mendeley":{"formattedCitation":"(Patabendige, 2023)","plainTextFormattedCitation":"(Patabendige, 2023)","previouslyFormattedCitation":"(Patabendige, 2023)"},"properties":{"noteIndex":0},"schema":"https://github.com/citation-style-language/schema/raw/master/csl-citation.json"}</w:instrText>
-      </w:r>
-      <w:r>
-        <w:rPr>
-          <w:highlight w:val="yellow"/>
-        </w:rPr>
-        <w:fldChar w:fldCharType="separate"/>
-      </w:r>
-      <w:r>
-        <w:rPr>
-          <w:noProof/>
-          <w:highlight w:val="yellow"/>
-        </w:rPr>
-        <w:t>(Patabendige, 2023)</w:t>
-      </w:r>
-      <w:r>
-        <w:rPr>
-          <w:highlight w:val="yellow"/>
-        </w:rPr>
-        <w:fldChar w:fldCharType="end"/>
-      </w:r>
-      <w:r>
-        <w:rPr>
-          <w:highlight w:val="yellow"/>
-        </w:rPr>
-        <w:t>.</w:t>
-      </w:r>
-    </w:p>
-    <w:p>
-      <w:pPr>
-        <w:spacing w:line="360" w:lineRule="auto"/>
-      </w:pPr>
-    </w:p>
-    <w:p>
-      <w:pPr>
-        <w:pStyle w:val="Heading2"/>
-        <w:spacing w:line="360" w:lineRule="auto"/>
-      </w:pPr>
-      <w:bookmarkStart w:id="19" w:name="_Toc178516371"/>
-      <w:r>
-        <w:t>2.1.3 Hate Speech in Social Media</w:t>
-      </w:r>
-      <w:bookmarkEnd w:id="19"/>
-    </w:p>
-    <w:p>
-      <w:pPr>
-        <w:spacing w:line="360" w:lineRule="auto"/>
-      </w:pPr>
-    </w:p>
-    <w:p>
-      <w:pPr>
-        <w:pStyle w:val="Heading2"/>
-        <w:spacing w:line="360" w:lineRule="auto"/>
-      </w:pPr>
-      <w:bookmarkStart w:id="20" w:name="_Toc178516372"/>
-      <w:r>
-        <w:t>2.1.4 Hate Speech Detection</w:t>
-      </w:r>
-      <w:bookmarkEnd w:id="20"/>
-    </w:p>
-    <w:p>
-      <w:pPr>
-        <w:spacing w:line="360" w:lineRule="auto"/>
-      </w:pPr>
-    </w:p>
-    <w:p>
-      <w:pPr>
-        <w:pStyle w:val="Heading2"/>
-        <w:spacing w:line="360" w:lineRule="auto"/>
-      </w:pPr>
-      <w:bookmarkStart w:id="21" w:name="_Toc178516373"/>
-      <w:r>
-        <w:t>2.1.5 Bilingual and Multilingual Language Processing</w:t>
-      </w:r>
-      <w:bookmarkEnd w:id="21"/>
-    </w:p>
-    <w:p/>
+        <w:t xml:space="preserve"> Facebook is the widespread and most dominating platform compared to other platforms. Due to the larger number of users, </w:t>
+      </w:r>
+      <w:r>
+        <w:t xml:space="preserve">a </w:t>
+      </w:r>
+      <w:r>
+        <w:t xml:space="preserve">number of hate speech cases and hate crimes have been reported on Facebook. The loophole with the Facebook community standards and the hate speech is the language most people use </w:t>
+      </w:r>
+      <w:r>
+        <w:t>on Facebook</w:t>
+      </w:r>
+      <w:r>
+        <w:t xml:space="preserve"> is not only English and Sinhala. The user created language known as Singlish which uses English letters to pronounce or write Sinhala terms that basically can be identified as a combination of Sinhala and English languages. </w:t>
+      </w:r>
+    </w:p>
+    <w:p>
+      <w:pPr>
+        <w:spacing w:line="360" w:lineRule="auto"/>
+        <w:jc w:val="both"/>
+      </w:pPr>
+      <w:r>
+        <w:lastRenderedPageBreak/>
+        <w:t xml:space="preserve">Using </w:t>
+      </w:r>
+      <w:r>
+        <w:t>machine learning</w:t>
+      </w:r>
+      <w:r>
+        <w:t xml:space="preserve"> based technology to counter the hate speech which </w:t>
+      </w:r>
+      <w:r>
+        <w:t>is</w:t>
+      </w:r>
+      <w:r>
+        <w:t xml:space="preserve"> spread using Singlish and English on Facebook will </w:t>
+      </w:r>
+      <w:r>
+        <w:t>help</w:t>
+      </w:r>
+      <w:r>
+        <w:t xml:space="preserve"> to decrease the number of hate speech cases and hate crime incidents.</w:t>
+      </w:r>
+    </w:p>
     <w:p>
       <w:pPr>
         <w:pStyle w:val="Heading1"/>
       </w:pPr>
-      <w:bookmarkStart w:id="22" w:name="_Toc178516374"/>
-      <w:r>
-        <w:t>2.2 Followed Methods of Detecting Hate Speech in Social Media</w:t>
-      </w:r>
-      <w:bookmarkEnd w:id="22"/>
-    </w:p>
-    <w:p>
-      <w:pPr>
-        <w:spacing w:line="360" w:lineRule="auto"/>
-      </w:pPr>
+      <w:bookmarkStart w:id="25" w:name="_Toc178703480"/>
+      <w:r>
+        <w:t xml:space="preserve">2.4 </w:t>
+      </w:r>
+      <w:r>
+        <w:t>Previous Studies related to the topic</w:t>
+      </w:r>
+      <w:bookmarkEnd w:id="25"/>
+      <w:r>
+        <w:br w:type="page"/>
+      </w:r>
     </w:p>
     <w:p>
       <w:pPr>
         <w:pStyle w:val="Heading1"/>
         <w:spacing w:line="360" w:lineRule="auto"/>
       </w:pPr>
-      <w:bookmarkStart w:id="23" w:name="_Toc178516375"/>
+      <w:bookmarkStart w:id="26" w:name="_Toc178703481"/>
       <w:r>
         <w:lastRenderedPageBreak/>
         <w:t>2.</w:t>
       </w:r>
       <w:r>
-        <w:t>3</w:t>
-      </w:r>
-      <w:r>
-        <w:t xml:space="preserve"> Identification of the Gap</w:t>
-      </w:r>
-      <w:bookmarkEnd w:id="23"/>
-    </w:p>
-    <w:p>
-      <w:pPr>
-        <w:spacing w:line="360" w:lineRule="auto"/>
-        <w:jc w:val="both"/>
-      </w:pPr>
-      <w:r>
-        <w:t xml:space="preserve">Previously conducted study related to hate speech </w:t>
-      </w:r>
-      <w:r>
-        <w:rPr>
-          <w:highlight w:val="yellow"/>
-        </w:rPr>
-        <w:fldChar w:fldCharType="begin" w:fldLock="1"/>
-      </w:r>
-      <w:r>
-        <w:rPr>
-          <w:highlight w:val="yellow"/>
-        </w:rPr>
-        <w:instrText>ADDIN CSL_CITATION {"citationItems":[{"id":"ITEM-1","itemData":{"DOI":"10.1177/1468796817709846","ISSN":"17412706","abstract":"There is a growing body of literature on whether or not online hate speech, or cyberhate, might be special compared to offline hate speech. This article aims to both critique and augment that literature by emphasising a distinctive feature of the Internet and of cyberhate that, unlike other features, such as ease of access, size of audience, and anonymity, is often overlooked: namely, instantaneousness. This article also asks whether there is anything special about online (as compared to offline) hate speech that might warrant governments and intergovernmental organisations contracting out, so to speak, the responsibility for tackling online hate speech to the very Internet companies which provide the websites and services that hate speakers utilise.","author":[{"dropping-particle":"","family":"Brown","given":"Alexander","non-dropping-particle":"","parse-names":false,"suffix":""}],"container-title":"Ethnicities","id":"ITEM-1","issue":"3","issued":{"date-parts":[["2018"]]},"page":"297-326","title":"What is so special about online (as compared to offline) hate speech?","type":"article-journal","volume":"18"},"uris":["http://www.mendeley.com/documents/?uuid=273606f0-76f5-4a5b-837a-350a17a3b206"]}],"mendeley":{"formattedCitation":"(Brown, 2018)","plainTextFormattedCitation":"(Brown, 2018)","previouslyFormattedCitation":"(Brown, 2018)"},"properties":{"noteIndex":0},"schema":"https://github.com/citation-style-language/schema/raw/master/csl-citation.json"}</w:instrText>
-      </w:r>
-      <w:r>
-        <w:rPr>
-          <w:highlight w:val="yellow"/>
-        </w:rPr>
-        <w:fldChar w:fldCharType="separate"/>
-      </w:r>
-      <w:r>
-        <w:rPr>
-          <w:noProof/>
-          <w:highlight w:val="yellow"/>
-        </w:rPr>
-        <w:t>(Brown, 2018)</w:t>
-      </w:r>
-      <w:r>
-        <w:rPr>
-          <w:highlight w:val="yellow"/>
-        </w:rPr>
-        <w:fldChar w:fldCharType="end"/>
-      </w:r>
-      <w:r>
-        <w:t xml:space="preserve"> identified that the hate speech can be in both physical and online methods. </w:t>
-      </w:r>
-      <w:r>
-        <w:t xml:space="preserve">Since the </w:t>
-      </w:r>
-      <w:r>
-        <w:t xml:space="preserve">online </w:t>
-      </w:r>
-      <w:r>
-        <w:t xml:space="preserve">hate speech identification has become a worldwide issue, researchers </w:t>
-      </w:r>
-      <w:proofErr w:type="gramStart"/>
-      <w:r>
-        <w:t>has</w:t>
-      </w:r>
-      <w:proofErr w:type="gramEnd"/>
-      <w:r>
-        <w:t xml:space="preserve"> conducted many studies on </w:t>
-      </w:r>
-      <w:r>
-        <w:t>detection</w:t>
-      </w:r>
-      <w:r>
-        <w:t xml:space="preserve"> and mitigation methods.</w:t>
-      </w:r>
-      <w:r>
-        <w:t xml:space="preserve"> </w:t>
-      </w:r>
-      <w:proofErr w:type="spellStart"/>
-      <w:r>
-        <w:t>Tontodimamma</w:t>
-      </w:r>
-      <w:proofErr w:type="spellEnd"/>
-      <w:r>
-        <w:t xml:space="preserve"> </w:t>
-      </w:r>
-      <w:r>
-        <w:rPr>
-          <w:highlight w:val="yellow"/>
-        </w:rPr>
-        <w:fldChar w:fldCharType="begin" w:fldLock="1"/>
-      </w:r>
-      <w:r>
-        <w:rPr>
-          <w:highlight w:val="yellow"/>
-        </w:rPr>
-        <w:instrText>ADDIN CSL_CITATION {"citationItems":[{"id":"ITEM-1","itemData":{"DOI":"10.1007/s11192-020-03737-6","ISBN":"0123456789","ISSN":"15882861","abstract":"The exponential growth of social media has brought with it an increasing propagation of hate speech and hate based propaganda. Hate speech is commonly defined as any communication that disparages a person or a group on the basis of some characteristics such as race, colour, ethnicity, gender, sexual orientation, nationality, religion. Online hate diffusion has now developed into a serious problem and this has led to a number of international initiatives being proposed, aimed at qualifying the problem and developing effective counter-measures. The aim of this paper is to analyse the knowledge structure of hate speech literature and the evolution of related topics. We apply co-word analysis methods to identify different topics treated in the field. The analysed database was downloaded from Scopus, focusing on a number of publications during the last thirty years. Topic and network analyses of literature showed that the main research topics can be divided into three areas: “general debate hate speech versus freedom of expression”,“hate-speech automatic detection and classification by machine-learning strategies”, and “gendered hate speech and cyberbullying”. The understanding of how research fronts interact led to stress the relevance of machine learning approaches to correctly assess hatred forms of online speech.","author":[{"dropping-particle":"","family":"Tontodimamma","given":"Alice","non-dropping-particle":"","parse-names":false,"suffix":""},{"dropping-particle":"","family":"Nissi","given":"Eugenia","non-dropping-particle":"","parse-names":false,"suffix":""},{"dropping-particle":"","family":"Sarra","given":"Annalina","non-dropping-particle":"","parse-names":false,"suffix":""},{"dropping-particle":"","family":"Fontanella","given":"Lara","non-dropping-particle":"","parse-names":false,"suffix":""}],"container-title":"Scientometrics","id":"ITEM-1","issue":"1","issued":{"date-parts":[["2021"]]},"page":"157-179","publisher":"Springer International Publishing","title":"Thirty years of research into hate speech: topics of interest and their evolution","type":"article-journal","volume":"126"},"uris":["http://www.mendeley.com/documents/?uuid=1f2837ea-7c63-45f3-b764-c82fdf81d294"]}],"mendeley":{"formattedCitation":"(Tontodimamma &lt;i&gt;et al.&lt;/i&gt;, 2021)","plainTextFormattedCitation":"(Tontodimamma et al., 2021)","previouslyFormattedCitation":"(Tontodimamma &lt;i&gt;et al.&lt;/i&gt;, 2021)"},"properties":{"noteIndex":0},"schema":"https://github.com/citation-style-language/schema/raw/master/csl-citation.json"}</w:instrText>
-      </w:r>
-      <w:r>
-        <w:rPr>
-          <w:highlight w:val="yellow"/>
-        </w:rPr>
-        <w:fldChar w:fldCharType="separate"/>
-      </w:r>
-      <w:r>
-        <w:rPr>
-          <w:noProof/>
-          <w:highlight w:val="yellow"/>
-        </w:rPr>
-        <w:t xml:space="preserve">(Tontodimamma </w:t>
-      </w:r>
-      <w:r>
-        <w:rPr>
-          <w:i/>
-          <w:noProof/>
-          <w:highlight w:val="yellow"/>
-        </w:rPr>
-        <w:t>et al.</w:t>
-      </w:r>
-      <w:r>
-        <w:rPr>
-          <w:noProof/>
-          <w:highlight w:val="yellow"/>
-        </w:rPr>
-        <w:t>, 2021)</w:t>
-      </w:r>
-      <w:r>
-        <w:rPr>
-          <w:highlight w:val="yellow"/>
-        </w:rPr>
-        <w:fldChar w:fldCharType="end"/>
-      </w:r>
-      <w:r>
-        <w:t xml:space="preserve"> has taken the thirty years of details related to hate speech and created a study of the yearly hate speech related publication and created analytical report by distributed over the years which signifies the importance of the hate speech detection. </w:t>
-      </w:r>
-    </w:p>
-    <w:p>
-      <w:pPr>
-        <w:spacing w:line="360" w:lineRule="auto"/>
-        <w:jc w:val="both"/>
-      </w:pPr>
-      <w:r>
-        <w:t xml:space="preserve">Most common and widely spread method is the keyword approach where it users terms from a ontology or dictionary to identify the potential keywords of hate speech related content </w:t>
-      </w:r>
-      <w:r>
-        <w:rPr>
-          <w:highlight w:val="yellow"/>
-        </w:rPr>
-        <w:fldChar w:fldCharType="begin" w:fldLock="1"/>
-      </w:r>
-      <w:r>
-        <w:rPr>
-          <w:highlight w:val="yellow"/>
-        </w:rPr>
-        <w:instrText>ADDIN CSL_CITATION {"citationItems":[{"id":"ITEM-1","itemData":{"DOI":"10.1371/journal.pone.0221152","ISBN":"1111111111","ISSN":"19326203","PMID":"31430308","abstract":"As online content continues to grow, so does the spread of hate speech. We identify and examine challenges faced by online automatic approaches for hate speech detection in text. Among these difficulties are subtleties in language, differing definitions on what constitutes hate speech, and limitations of data availability for training and testing of these systems. Furthermore, many recent approaches suffer from an interpretability problem—that is, it can be difficult to understand why the systems make the decisions that they do. We propose a multi-view SVM approach that achieves near state-of-the-art performance, while being simpler and producing more easily interpretable decisions than neural methods. We also discuss both technical and practical challenges that remain for this task.","author":[{"dropping-particle":"","family":"MacAvaney","given":"Sean","non-dropping-particle":"","parse-names":false,"suffix":""},{"dropping-particle":"","family":"Yao","given":"Hao Ren","non-dropping-particle":"","parse-names":false,"suffix":""},{"dropping-particle":"","family":"Yang","given":"Eugene","non-dropping-particle":"","parse-names":false,"suffix":""},{"dropping-particle":"","family":"Russell","given":"Katina","non-dropping-particle":"","parse-names":false,"suffix":""},{"dropping-particle":"","family":"Goharian","given":"Nazli","non-dropping-particle":"","parse-names":false,"suffix":""},{"dropping-particle":"","family":"Frieder","given":"Ophir","non-dropping-particle":"","parse-names":false,"suffix":""}],"container-title":"PLoS ONE","id":"ITEM-1","issue":"8","issued":{"date-parts":[["2019"]]},"page":"1-16","title":"Hate speech detection: Challenges and solutions","type":"article-journal","volume":"14"},"uris":["http://www.mendeley.com/documents/?uuid=e32849d3-8d30-4d7d-b31d-404bf12a8b72"]}],"mendeley":{"formattedCitation":"(MacAvaney &lt;i&gt;et al.&lt;/i&gt;, 2019)","plainTextFormattedCitation":"(MacAvaney et al., 2019)","previouslyFormattedCitation":"(MacAvaney &lt;i&gt;et al.&lt;/i&gt;, 2019)"},"properties":{"noteIndex":0},"schema":"https://github.com/citation-style-language/schema/raw/master/csl-citation.json"}</w:instrText>
-      </w:r>
-      <w:r>
-        <w:rPr>
-          <w:highlight w:val="yellow"/>
-        </w:rPr>
-        <w:fldChar w:fldCharType="separate"/>
-      </w:r>
-      <w:r>
-        <w:rPr>
-          <w:noProof/>
-          <w:highlight w:val="yellow"/>
-        </w:rPr>
-        <w:t xml:space="preserve">(MacAvaney </w:t>
-      </w:r>
-      <w:r>
-        <w:rPr>
-          <w:i/>
-          <w:noProof/>
-          <w:highlight w:val="yellow"/>
-        </w:rPr>
-        <w:t>et al.</w:t>
-      </w:r>
-      <w:r>
-        <w:rPr>
-          <w:noProof/>
-          <w:highlight w:val="yellow"/>
-        </w:rPr>
-        <w:t>, 2019)</w:t>
-      </w:r>
-      <w:r>
-        <w:rPr>
-          <w:highlight w:val="yellow"/>
-        </w:rPr>
-        <w:fldChar w:fldCharType="end"/>
-      </w:r>
-      <w:r>
-        <w:t xml:space="preserve">. Counter messaging is also an approach to address the individuals or the accounts that are directly or indirectly spreading hate speech among those platforms </w:t>
-      </w:r>
-      <w:r>
-        <w:rPr>
-          <w:highlight w:val="yellow"/>
-        </w:rPr>
-        <w:fldChar w:fldCharType="begin" w:fldLock="1"/>
-      </w:r>
-      <w:r>
-        <w:rPr>
-          <w:highlight w:val="yellow"/>
-        </w:rPr>
-        <w:instrText>ADDIN CSL_CITATION {"citationItems":[{"id":"ITEM-1","itemData":{"author":[{"dropping-particle":"","family":"Samaratunge","given":"Shilpa","non-dropping-particle":"","parse-names":false,"suffix":""},{"dropping-particle":"","family":"Hattotuwa","given":"Sanjana","non-dropping-particle":"","parse-names":false,"suffix":""}],"id":"ITEM-1","issue":"September","issued":{"date-parts":[["2014"]]},"title":"Liking Violence","type":"article-journal"},"uris":["http://www.mendeley.com/documents/?uuid=7a42ab80-d992-4ecf-b4a4-18d63a733afb"]},{"id":"ITEM-2","itemData":{"DOI":"10.4324/9780367766924-ress7-0","author":[{"dropping-particle":"","family":"Hattotuwa","given":"Sanjana","non-dropping-particle":"","parse-names":false,"suffix":""},{"dropping-particle":"","family":"Wickremesinhe","given":"Roshini","non-dropping-particle":"","parse-names":false,"suffix":""}],"container-title":"Social Media in Sport","id":"ITEM-2","issued":{"date-parts":[["2023"]]},"title":"Social Media in Sport","type":"article-journal"},"uris":["http://www.mendeley.com/documents/?uuid=0d298f81-e036-4f4e-b0fd-b21dd44b79a5"]}],"mendeley":{"formattedCitation":"(Samaratunge and Hattotuwa, 2014; Hattotuwa and Wickremesinhe, 2023)","plainTextFormattedCitation":"(Samaratunge and Hattotuwa, 2014; Hattotuwa and Wickremesinhe, 2023)","previouslyFormattedCitation":"(Samaratunge and Hattotuwa, 2014; Hattotuwa and Wickremesinhe, 2023)"},"properties":{"noteIndex":0},"schema":"https://github.com/citation-style-language/schema/raw/master/csl-citation.json"}</w:instrText>
-      </w:r>
-      <w:r>
-        <w:rPr>
-          <w:highlight w:val="yellow"/>
-        </w:rPr>
-        <w:fldChar w:fldCharType="separate"/>
-      </w:r>
-      <w:r>
-        <w:rPr>
-          <w:noProof/>
-          <w:highlight w:val="yellow"/>
-        </w:rPr>
-        <w:t>(Samaratunge and Hattotuwa, 2014; Hattotuwa and Wickremesinhe, 2023)</w:t>
-      </w:r>
-      <w:r>
-        <w:rPr>
-          <w:highlight w:val="yellow"/>
-        </w:rPr>
-        <w:fldChar w:fldCharType="end"/>
-      </w:r>
-      <w:r>
-        <w:t xml:space="preserve">. Deep learning has been considered as the more prominent ML technology where it can be trained itself to achieve the specified goals. Such technologies has been using to identify inflammatory language and hate speech by using four different deep learning models </w:t>
-      </w:r>
-      <w:r>
-        <w:rPr>
-          <w:highlight w:val="yellow"/>
-        </w:rPr>
-        <w:fldChar w:fldCharType="begin" w:fldLock="1"/>
-      </w:r>
-      <w:r>
-        <w:rPr>
-          <w:highlight w:val="yellow"/>
-        </w:rPr>
-        <w:instrText>ADDIN CSL_CITATION {"citationItems":[{"id":"ITEM-1","itemData":{"DOI":"10.1109/ICCE-Berlin58801.2023.10375620","ISBN":"9798350324150","ISSN":"21666822","abstract":"There have been growing worries about the effects of the widespread use of hate speech and harsh language on social media sites like Twitter. Effective strategies for recognising and reducing such dangerous material are necessary for resolving this problem. In this research, we give a detailed analysis of four deep learning models for identifying hate speech and inflammatory language on Twitter: the Long Short-Term Memory (LSTM), the Recurrent Neural Network (RNN), the Bidirectional LSTM (Bi-LSTM), and the Gated Recurrent Unit (GRU). We downloaded a large dataset from Kaggle that was curated for hate speech identification and used it in our experiment. We built each model after preprocessing and tokenization, then tweaked their hyperparameters for maximum efficiency. The models' abilities to detect hate speech were evaluated using standard measures including accuracy, precision, recall, and Fl-score. Our findings show that there is a wide range of effectiveness amongst models in terms of identifying hate speech and inflammatory language on Twitter. In terms of accuracy and Fl-scores, the Bi-LSTM and GRU models were superior to the LSTM and RNN. The results of this study imply that using bidirectional and gated processes may increase the models' capability of understanding the interdependencies and contexts of tweets, and hence, their classification accuracy.","author":[{"dropping-particle":"","family":"Gaurav","given":"Akshat","non-dropping-particle":"","parse-names":false,"suffix":""},{"dropping-particle":"","family":"Gupta","given":"Brij B.","non-dropping-particle":"","parse-names":false,"suffix":""},{"dropping-particle":"","family":"Chui","given":"Kwok Tai","non-dropping-particle":"","parse-names":false,"suffix":""},{"dropping-particle":"","family":"Arya","given":"Varsha","non-dropping-particle":"","parse-names":false,"suffix":""},{"dropping-particle":"","family":"Chaurasia","given":"Priyanka","non-dropping-particle":"","parse-names":false,"suffix":""}],"container-title":"IEEE International Conference on Consumer Electronics - Berlin, ICCE-Berlin","id":"ITEM-1","issued":{"date-parts":[["2023"]]},"page":"1-6","publisher":"IEEE","title":"Deep Learning Based Hate Speech Detection on Twitter","type":"article-journal"},"uris":["http://www.mendeley.com/documents/?uuid=816a4127-2063-49d1-8779-bd23cc2dd44c"]}],"mendeley":{"formattedCitation":"(Gaurav &lt;i&gt;et al.&lt;/i&gt;, 2023)","plainTextFormattedCitation":"(Gaurav et al., 2023)","previouslyFormattedCitation":"(Gaurav &lt;i&gt;et al.&lt;/i&gt;, 2023)"},"properties":{"noteIndex":0},"schema":"https://github.com/citation-style-language/schema/raw/master/csl-citation.json"}</w:instrText>
-      </w:r>
-      <w:r>
-        <w:rPr>
-          <w:highlight w:val="yellow"/>
-        </w:rPr>
-        <w:fldChar w:fldCharType="separate"/>
-      </w:r>
-      <w:r>
-        <w:rPr>
-          <w:noProof/>
-          <w:highlight w:val="yellow"/>
-        </w:rPr>
-        <w:t xml:space="preserve">(Gaurav </w:t>
-      </w:r>
-      <w:r>
-        <w:rPr>
-          <w:i/>
-          <w:noProof/>
-          <w:highlight w:val="yellow"/>
-        </w:rPr>
-        <w:t>et al.</w:t>
-      </w:r>
-      <w:r>
-        <w:rPr>
-          <w:noProof/>
-          <w:highlight w:val="yellow"/>
-        </w:rPr>
-        <w:t>, 2023)</w:t>
-      </w:r>
-      <w:r>
-        <w:rPr>
-          <w:highlight w:val="yellow"/>
-        </w:rPr>
-        <w:fldChar w:fldCharType="end"/>
-      </w:r>
-      <w:r>
-        <w:t xml:space="preserve">. Neural network is another prominent technology that has been used to detect hate speech in comparative platform </w:t>
-      </w:r>
-      <w:r>
-        <w:rPr>
-          <w:highlight w:val="yellow"/>
-        </w:rPr>
-        <w:fldChar w:fldCharType="begin" w:fldLock="1"/>
-      </w:r>
-      <w:r>
-        <w:rPr>
-          <w:highlight w:val="yellow"/>
-        </w:rPr>
-        <w:instrText>ADDIN CSL_CITATION {"citationItems":[{"id":"ITEM-1","itemData":{"DOI":"10.3390/s19214654","ISSN":"14248220","PMID":"31717760","abstract":"Social Media are sensors in the real world that can be used to measure the pulse of societies. However, the massive and unfiltered feed of messages posted in social media is a phenomenon that nowadays raises social alarms, especially when these messages contain hate speech targeted to a specific individual or group. In this context, governments and non-governmental organizations (NGOs) are concerned about the possible negative impact that these messages can have on individuals or on the society. In this paper, we present HaterNet, an intelligent system currently being used by the Spanish National Office Against Hate Crimes of the Spanish State Secretariat for Security that identifies and monitors the evolution of hate speech in Twitter. The contributions of this research are many-fold: (1) It introduces the first intelligent system that monitors and visualizes, using social network analysis techniques, hate speech in Social Media. (2) It introduces a novel public dataset on hate speech in Spanish consisting of 6000 expert-labeled tweets. (3) It compares several classification approaches based on different document representation strategies and text classification models. (4) The best approach consists of a combination of a LTSM+MLP neural network that takes as input the tweet’s word, emoji, and expression tokens’ embeddings enriched by the tf-idf, and obtains an area under the curve (AUC) of 0.828 on our dataset, outperforming previous methods presented in the literature.","author":[{"dropping-particle":"","family":"Pereira-Kohatsu","given":"Juan Carlos","non-dropping-particle":"","parse-names":false,"suffix":""},{"dropping-particle":"","family":"Quijano-Sánchez","given":"Lara","non-dropping-particle":"","parse-names":false,"suffix":""},{"dropping-particle":"","family":"Liberatore","given":"Federico","non-dropping-particle":"","parse-names":false,"suffix":""},{"dropping-particle":"","family":"Camacho-Collados","given":"Miguel","non-dropping-particle":"","parse-names":false,"suffix":""}],"container-title":"Sensors (Switzerland)","id":"ITEM-1","issue":"21","issued":{"date-parts":[["2019"]]},"page":"1-37","title":"Detecting and monitoring hate speech in twitter","type":"article-journal","volume":"19"},"uris":["http://www.mendeley.com/documents/?uuid=60d8751c-a5b8-4020-94b5-ed637fb14f3a"]}],"mendeley":{"formattedCitation":"(Pereira-Kohatsu &lt;i&gt;et al.&lt;/i&gt;, 2019)","plainTextFormattedCitation":"(Pereira-Kohatsu et al., 2019)","previouslyFormattedCitation":"(Pereira-Kohatsu &lt;i&gt;et al.&lt;/i&gt;, 2019)"},"properties":{"noteIndex":0},"schema":"https://github.com/citation-style-language/schema/raw/master/csl-citation.json"}</w:instrText>
-      </w:r>
-      <w:r>
-        <w:rPr>
-          <w:highlight w:val="yellow"/>
-        </w:rPr>
-        <w:fldChar w:fldCharType="separate"/>
-      </w:r>
-      <w:r>
-        <w:rPr>
-          <w:noProof/>
-          <w:highlight w:val="yellow"/>
-        </w:rPr>
-        <w:t xml:space="preserve">(Pereira-Kohatsu </w:t>
-      </w:r>
-      <w:r>
-        <w:rPr>
-          <w:i/>
-          <w:noProof/>
-          <w:highlight w:val="yellow"/>
-        </w:rPr>
-        <w:t>et al.</w:t>
-      </w:r>
-      <w:r>
-        <w:rPr>
-          <w:noProof/>
-          <w:highlight w:val="yellow"/>
-        </w:rPr>
-        <w:t>, 2019)</w:t>
-      </w:r>
-      <w:r>
-        <w:rPr>
-          <w:highlight w:val="yellow"/>
-        </w:rPr>
-        <w:fldChar w:fldCharType="end"/>
-      </w:r>
-      <w:r>
-        <w:t xml:space="preserve">. These technologies have laid the base ideation of creating a hate speech detection tool which is contextually related to Sri Lanka. According to the Sri Lankan stats </w:t>
-      </w:r>
-      <w:r>
-        <w:rPr>
-          <w:highlight w:val="yellow"/>
-        </w:rPr>
-        <w:fldChar w:fldCharType="begin" w:fldLock="1"/>
-      </w:r>
-      <w:r>
-        <w:rPr>
-          <w:highlight w:val="yellow"/>
-        </w:rPr>
-        <w:instrText>ADDIN CSL_CITATION {"citationItems":[{"id":"ITEM-1","itemData":{"URL":"https://gs.statcounter.com/social-media-stats/all/sri-lanka","accessed":{"date-parts":[["2024","2","28"]]},"id":"ITEM-1","issued":{"date-parts":[["2024"]]},"title":"Social media stats Sri Lanka","type":"webpage"},"uris":["http://www.mendeley.com/documents/?uuid=78c376b2-9077-4862-bba7-ad02da8f5a56"]}],"mendeley":{"formattedCitation":"(&lt;i&gt;Social media stats Sri Lanka&lt;/i&gt;, 2024)","plainTextFormattedCitation":"(Social media stats Sri Lanka, 2024)","previouslyFormattedCitation":"(&lt;i&gt;Social media stats Sri Lanka&lt;/i&gt;, 2024)"},"properties":{"noteIndex":0},"schema":"https://github.com/citation-style-language/schema/raw/master/csl-citation.json"}</w:instrText>
-      </w:r>
-      <w:r>
-        <w:rPr>
-          <w:highlight w:val="yellow"/>
-        </w:rPr>
-        <w:fldChar w:fldCharType="separate"/>
-      </w:r>
-      <w:r>
-        <w:rPr>
-          <w:noProof/>
-          <w:highlight w:val="yellow"/>
-        </w:rPr>
-        <w:t>(</w:t>
-      </w:r>
-      <w:r>
-        <w:rPr>
-          <w:i/>
-          <w:noProof/>
-          <w:highlight w:val="yellow"/>
-        </w:rPr>
-        <w:t>Social media stats Sri Lanka</w:t>
-      </w:r>
-      <w:r>
-        <w:rPr>
-          <w:noProof/>
-          <w:highlight w:val="yellow"/>
-        </w:rPr>
-        <w:t>, 2024)</w:t>
-      </w:r>
-      <w:r>
-        <w:rPr>
-          <w:highlight w:val="yellow"/>
-        </w:rPr>
-        <w:fldChar w:fldCharType="end"/>
-      </w:r>
-      <w:r>
-        <w:t xml:space="preserve"> of social media Facebook is the widespread and most dominating platform compared to other platforms. Due to the larger number of users, number of hate speech cases and hate crimes have been reported on Facebook. The loophole with the Facebook community standards and the hate speech is the language most people use in face book is not only English and Sinhala. The user created language known as the Singlish which uses English letters to pronounce or write the Sinhala terms that basically can be identified as a combination of Sinhala and English languages. </w:t>
-      </w:r>
-    </w:p>
-    <w:p>
-      <w:pPr>
-        <w:spacing w:line="360" w:lineRule="auto"/>
-        <w:jc w:val="both"/>
-      </w:pPr>
-      <w:r>
-        <w:t xml:space="preserve">Using ML based technology to counter the hate speech which are spread using Singlish and English on Facebook will be </w:t>
-      </w:r>
-      <w:proofErr w:type="gramStart"/>
-      <w:r>
-        <w:t>help</w:t>
-      </w:r>
-      <w:proofErr w:type="gramEnd"/>
-      <w:r>
-        <w:t xml:space="preserve"> to decrease the number of hate speech cases and hate crime incidents.</w:t>
-      </w:r>
-    </w:p>
-    <w:p>
-      <w:pPr>
-        <w:pStyle w:val="Heading1"/>
-      </w:pPr>
-      <w:bookmarkStart w:id="24" w:name="_Toc178516376"/>
-      <w:r>
-        <w:lastRenderedPageBreak/>
-        <w:t xml:space="preserve">2.4 </w:t>
-      </w:r>
-      <w:r>
-        <w:t>Previous Studies related to the topic</w:t>
-      </w:r>
-      <w:bookmarkEnd w:id="24"/>
-      <w:r>
-        <w:br w:type="page"/>
-      </w:r>
-    </w:p>
-    <w:p>
-      <w:pPr>
-        <w:pStyle w:val="Heading1"/>
-        <w:spacing w:line="360" w:lineRule="auto"/>
-      </w:pPr>
-      <w:bookmarkStart w:id="25" w:name="_Toc178516377"/>
-      <w:r>
-        <w:lastRenderedPageBreak/>
-        <w:t>2.</w:t>
-      </w:r>
-      <w:r>
         <w:t>5</w:t>
       </w:r>
       <w:r>
         <w:t xml:space="preserve"> Significance of the Study</w:t>
       </w:r>
-      <w:bookmarkEnd w:id="25"/>
+      <w:bookmarkEnd w:id="26"/>
     </w:p>
     <w:p>
       <w:pPr>
@@ -5006,15 +5327,7 @@
         <w:jc w:val="both"/>
       </w:pPr>
       <w:r>
-        <w:t xml:space="preserve">The study addresses the issue of safety among Sri Lankan Facebook users. And </w:t>
-      </w:r>
-      <w:proofErr w:type="gramStart"/>
-      <w:r>
-        <w:t>also</w:t>
-      </w:r>
-      <w:proofErr w:type="gramEnd"/>
-      <w:r>
-        <w:t xml:space="preserve"> to demotivate and discourage the people who tend to commit those hate crimes. Since Facebook is a widespread platform where over 6.5 million users were recorded and because of a certain set of people their social well-being has become doubtful due to hate crimes.</w:t>
+        <w:t>The study addresses the issue of safety among Sri Lankan Facebook users. And also to demotivate and discourage the people who tend to commit those hate crimes. Since Facebook is a widespread platform where over 6.5 million users were recorded and because of a certain set of people their social well-being has become doubtful due to hate crimes.</w:t>
       </w:r>
     </w:p>
     <w:p>
@@ -5040,15 +5353,7 @@
         <w:t>,</w:t>
       </w:r>
       <w:r>
-        <w:t xml:space="preserve"> and many more. People do send text messages, </w:t>
-      </w:r>
-      <w:proofErr w:type="gramStart"/>
-      <w:r>
-        <w:t>Post</w:t>
-      </w:r>
-      <w:proofErr w:type="gramEnd"/>
-      <w:r>
-        <w:t xml:space="preserve"> content, and share content with or without captions and people do comment a lot on their content and as well as the other peoples’ content. The study helps to identify the text-based content that is added to Facebook as a status or comment using the suggested tool. </w:t>
+        <w:t xml:space="preserve"> and many more. People do send text messages, Post content, and share content with or without captions and people do comment a lot on their content and as well as the other peoples’ content. The study helps to identify the text-based content that is added to Facebook as a status or comment using the suggested tool. </w:t>
       </w:r>
     </w:p>
     <w:p>
@@ -5058,15 +5363,7 @@
         <w:jc w:val="both"/>
       </w:pPr>
       <w:r>
-        <w:t xml:space="preserve">Identify the hate speakers – With the pooling system, we </w:t>
-      </w:r>
-      <w:proofErr w:type="gramStart"/>
-      <w:r>
-        <w:t>are able to</w:t>
-      </w:r>
-      <w:proofErr w:type="gramEnd"/>
-      <w:r>
-        <w:t xml:space="preserve"> store data about hate speakers and will be able to identify their </w:t>
+        <w:t xml:space="preserve">Identify the hate speakers – With the pooling system, we are able to store data about hate speakers and will be able to identify their </w:t>
       </w:r>
       <w:r>
         <w:t>behavior</w:t>
@@ -5116,7 +5413,7 @@
           <w:szCs w:val="40"/>
         </w:rPr>
       </w:pPr>
-      <w:bookmarkStart w:id="26" w:name="_Toc178516378"/>
+      <w:bookmarkStart w:id="27" w:name="_Toc178703482"/>
       <w:r>
         <w:rPr>
           <w:sz w:val="40"/>
@@ -5125,17 +5422,731 @@
         <w:lastRenderedPageBreak/>
         <w:t>Chapter 3</w:t>
       </w:r>
-      <w:bookmarkEnd w:id="26"/>
-    </w:p>
-    <w:p>
-      <w:pPr>
-        <w:spacing w:line="360" w:lineRule="auto"/>
-      </w:pPr>
-    </w:p>
-    <w:p>
-      <w:pPr>
-        <w:spacing w:line="360" w:lineRule="auto"/>
-      </w:pPr>
+      <w:bookmarkEnd w:id="27"/>
+    </w:p>
+    <w:p>
+      <w:pPr>
+        <w:spacing w:line="360" w:lineRule="auto"/>
+      </w:pPr>
+    </w:p>
+    <w:p>
+      <w:pPr>
+        <w:spacing w:after="200" w:line="276" w:lineRule="auto"/>
+      </w:pPr>
+      <w:r>
+        <w:br w:type="page"/>
+      </w:r>
+    </w:p>
+    <w:p>
+      <w:pPr>
+        <w:pStyle w:val="Heading1"/>
+        <w:spacing w:line="360" w:lineRule="auto"/>
+      </w:pPr>
+      <w:bookmarkStart w:id="28" w:name="_Toc178703483"/>
+      <w:r>
+        <w:lastRenderedPageBreak/>
+        <w:t>References</w:t>
+      </w:r>
+      <w:bookmarkEnd w:id="28"/>
+      <w:r>
+        <w:t xml:space="preserve"> </w:t>
+      </w:r>
+    </w:p>
+    <w:p>
+      <w:pPr>
+        <w:widowControl w:val="0"/>
+        <w:autoSpaceDE w:val="0"/>
+        <w:autoSpaceDN w:val="0"/>
+        <w:adjustRightInd w:val="0"/>
+        <w:spacing w:line="360" w:lineRule="auto"/>
+        <w:rPr>
+          <w:noProof/>
+        </w:rPr>
+      </w:pPr>
+      <w:r>
+        <w:fldChar w:fldCharType="begin" w:fldLock="1"/>
+      </w:r>
+      <w:r>
+        <w:instrText xml:space="preserve">ADDIN Mendeley Bibliography CSL_BIBLIOGRAPHY </w:instrText>
+      </w:r>
+      <w:r>
+        <w:fldChar w:fldCharType="separate"/>
+      </w:r>
+      <w:r>
+        <w:rPr>
+          <w:noProof/>
+        </w:rPr>
+        <w:t xml:space="preserve">Brown, A. (2018) ‘What is so special about online (as compared to offline) hate speech?’, </w:t>
+      </w:r>
+      <w:r>
+        <w:rPr>
+          <w:i/>
+          <w:iCs/>
+          <w:noProof/>
+        </w:rPr>
+        <w:t>Ethnicities</w:t>
+      </w:r>
+      <w:r>
+        <w:rPr>
+          <w:noProof/>
+        </w:rPr>
+        <w:t>, 18(3), pp. 297–326. Available at: https://doi.org/10.1177/1468796817709846.</w:t>
+      </w:r>
+    </w:p>
+    <w:p>
+      <w:pPr>
+        <w:widowControl w:val="0"/>
+        <w:autoSpaceDE w:val="0"/>
+        <w:autoSpaceDN w:val="0"/>
+        <w:adjustRightInd w:val="0"/>
+        <w:spacing w:line="360" w:lineRule="auto"/>
+        <w:rPr>
+          <w:noProof/>
+        </w:rPr>
+      </w:pPr>
+      <w:r>
+        <w:rPr>
+          <w:noProof/>
+        </w:rPr>
+        <w:t xml:space="preserve">Castaño-Pulgarín, S.A. </w:t>
+      </w:r>
+      <w:r>
+        <w:rPr>
+          <w:i/>
+          <w:iCs/>
+          <w:noProof/>
+        </w:rPr>
+        <w:t>et al.</w:t>
+      </w:r>
+      <w:r>
+        <w:rPr>
+          <w:noProof/>
+        </w:rPr>
+        <w:t xml:space="preserve"> (2021) ‘Internet, social media and online hate speech. Systematic review’, </w:t>
+      </w:r>
+      <w:r>
+        <w:rPr>
+          <w:i/>
+          <w:iCs/>
+          <w:noProof/>
+        </w:rPr>
+        <w:t>Aggression and Violent Behavior</w:t>
+      </w:r>
+      <w:r>
+        <w:rPr>
+          <w:noProof/>
+        </w:rPr>
+        <w:t>, 58(March). Available at: https://doi.org/10.1016/j.avb.2021.101608.</w:t>
+      </w:r>
+    </w:p>
+    <w:p>
+      <w:pPr>
+        <w:widowControl w:val="0"/>
+        <w:autoSpaceDE w:val="0"/>
+        <w:autoSpaceDN w:val="0"/>
+        <w:adjustRightInd w:val="0"/>
+        <w:spacing w:line="360" w:lineRule="auto"/>
+        <w:rPr>
+          <w:noProof/>
+        </w:rPr>
+      </w:pPr>
+      <w:r>
+        <w:rPr>
+          <w:noProof/>
+        </w:rPr>
+        <w:t xml:space="preserve">DigitalSilk (2024) </w:t>
+      </w:r>
+      <w:r>
+        <w:rPr>
+          <w:i/>
+          <w:iCs/>
+          <w:noProof/>
+        </w:rPr>
+        <w:t>How Many Websites Are There In 2024?</w:t>
+      </w:r>
+      <w:r>
+        <w:rPr>
+          <w:noProof/>
+        </w:rPr>
+        <w:t xml:space="preserve"> Available at: https://www.digitalsilk.com/digital-trends/how-many-websites-are-there/#:~:text=As of 2024%2C there are,are actively maintained and visited.</w:t>
+      </w:r>
+    </w:p>
+    <w:p>
+      <w:pPr>
+        <w:widowControl w:val="0"/>
+        <w:autoSpaceDE w:val="0"/>
+        <w:autoSpaceDN w:val="0"/>
+        <w:adjustRightInd w:val="0"/>
+        <w:spacing w:line="360" w:lineRule="auto"/>
+        <w:rPr>
+          <w:noProof/>
+        </w:rPr>
+      </w:pPr>
+      <w:r>
+        <w:rPr>
+          <w:noProof/>
+        </w:rPr>
+        <w:t xml:space="preserve">Fino, A. (2020) ‘Defining Hate Speech’, </w:t>
+      </w:r>
+      <w:r>
+        <w:rPr>
+          <w:i/>
+          <w:iCs/>
+          <w:noProof/>
+        </w:rPr>
+        <w:t>Journal of International Criminal Justice</w:t>
+      </w:r>
+      <w:r>
+        <w:rPr>
+          <w:noProof/>
+        </w:rPr>
+        <w:t>, 18(1), pp. 31–57. Available at: https://doi.org/10.1093/jicj/mqaa023.</w:t>
+      </w:r>
+    </w:p>
+    <w:p>
+      <w:pPr>
+        <w:widowControl w:val="0"/>
+        <w:autoSpaceDE w:val="0"/>
+        <w:autoSpaceDN w:val="0"/>
+        <w:adjustRightInd w:val="0"/>
+        <w:spacing w:line="360" w:lineRule="auto"/>
+        <w:rPr>
+          <w:noProof/>
+        </w:rPr>
+      </w:pPr>
+      <w:r>
+        <w:rPr>
+          <w:i/>
+          <w:iCs/>
+          <w:noProof/>
+        </w:rPr>
+        <w:t>Freedom of Opinion and Expression</w:t>
+      </w:r>
+      <w:r>
+        <w:rPr>
+          <w:noProof/>
+        </w:rPr>
+        <w:t xml:space="preserve"> (2024). Available at: https://www.dagdok.org/un-by-subject/human-rights/freedom-of-opinion-and-expression/#:~:text=These principles constitute the foundation,entered into force in 1976. (Accessed: 28 February 2024).</w:t>
+      </w:r>
+    </w:p>
+    <w:p>
+      <w:pPr>
+        <w:widowControl w:val="0"/>
+        <w:autoSpaceDE w:val="0"/>
+        <w:autoSpaceDN w:val="0"/>
+        <w:adjustRightInd w:val="0"/>
+        <w:spacing w:line="360" w:lineRule="auto"/>
+        <w:rPr>
+          <w:noProof/>
+        </w:rPr>
+      </w:pPr>
+      <w:r>
+        <w:rPr>
+          <w:noProof/>
+        </w:rPr>
+        <w:t xml:space="preserve">Gaurav, A. </w:t>
+      </w:r>
+      <w:r>
+        <w:rPr>
+          <w:i/>
+          <w:iCs/>
+          <w:noProof/>
+        </w:rPr>
+        <w:t>et al.</w:t>
+      </w:r>
+      <w:r>
+        <w:rPr>
+          <w:noProof/>
+        </w:rPr>
+        <w:t xml:space="preserve"> (2023) ‘Deep Learning Based Hate Speech Detection on Twitter’, </w:t>
+      </w:r>
+      <w:r>
+        <w:rPr>
+          <w:i/>
+          <w:iCs/>
+          <w:noProof/>
+        </w:rPr>
+        <w:t>IEEE International Conference on Consumer Electronics - Berlin, ICCE-Berlin</w:t>
+      </w:r>
+      <w:r>
+        <w:rPr>
+          <w:noProof/>
+        </w:rPr>
+        <w:t>, pp. 1–6. Available at: https://doi.org/10.1109/ICCE-Berlin58801.2023.10375620.</w:t>
+      </w:r>
+    </w:p>
+    <w:p>
+      <w:pPr>
+        <w:widowControl w:val="0"/>
+        <w:autoSpaceDE w:val="0"/>
+        <w:autoSpaceDN w:val="0"/>
+        <w:adjustRightInd w:val="0"/>
+        <w:spacing w:line="360" w:lineRule="auto"/>
+        <w:rPr>
+          <w:noProof/>
+        </w:rPr>
+      </w:pPr>
+      <w:r>
+        <w:rPr>
+          <w:i/>
+          <w:iCs/>
+          <w:noProof/>
+        </w:rPr>
+        <w:t>Hate speech and Hate Crimes</w:t>
+      </w:r>
+      <w:r>
+        <w:rPr>
+          <w:noProof/>
+        </w:rPr>
+        <w:t xml:space="preserve"> (2023). Available at: https://www.ala.org/advocacy/intfreedom/hate (Accessed: 28 February 2024).</w:t>
+      </w:r>
+    </w:p>
+    <w:p>
+      <w:pPr>
+        <w:widowControl w:val="0"/>
+        <w:autoSpaceDE w:val="0"/>
+        <w:autoSpaceDN w:val="0"/>
+        <w:adjustRightInd w:val="0"/>
+        <w:spacing w:line="360" w:lineRule="auto"/>
+        <w:rPr>
+          <w:noProof/>
+        </w:rPr>
+      </w:pPr>
+      <w:r>
+        <w:rPr>
+          <w:noProof/>
+        </w:rPr>
+        <w:t xml:space="preserve">Hattotuwa, S. and Wickremesinhe, R. (2023) ‘Social Media in Sport’, </w:t>
+      </w:r>
+      <w:r>
+        <w:rPr>
+          <w:i/>
+          <w:iCs/>
+          <w:noProof/>
+        </w:rPr>
+        <w:t>Social Media in Sport</w:t>
+      </w:r>
+      <w:r>
+        <w:rPr>
+          <w:noProof/>
+        </w:rPr>
+        <w:t xml:space="preserve"> [Preprint]. Available at: https://doi.org/10.4324/9780367766924-ress7-0.</w:t>
+      </w:r>
+    </w:p>
+    <w:p>
+      <w:pPr>
+        <w:widowControl w:val="0"/>
+        <w:autoSpaceDE w:val="0"/>
+        <w:autoSpaceDN w:val="0"/>
+        <w:adjustRightInd w:val="0"/>
+        <w:spacing w:line="360" w:lineRule="auto"/>
+        <w:rPr>
+          <w:noProof/>
+        </w:rPr>
+      </w:pPr>
+      <w:r>
+        <w:rPr>
+          <w:noProof/>
+        </w:rPr>
+        <w:t xml:space="preserve">Howard, J.W. (2019) ‘Free speech and hate speech’, </w:t>
+      </w:r>
+      <w:r>
+        <w:rPr>
+          <w:i/>
+          <w:iCs/>
+          <w:noProof/>
+        </w:rPr>
+        <w:t>Annual Review of Political Science</w:t>
+      </w:r>
+      <w:r>
+        <w:rPr>
+          <w:noProof/>
+        </w:rPr>
+        <w:t>, 22, pp. 93–109. Available at: https://doi.org/10.1146/annurev-polisci-051517-012343.</w:t>
+      </w:r>
+    </w:p>
+    <w:p>
+      <w:pPr>
+        <w:widowControl w:val="0"/>
+        <w:autoSpaceDE w:val="0"/>
+        <w:autoSpaceDN w:val="0"/>
+        <w:adjustRightInd w:val="0"/>
+        <w:spacing w:line="360" w:lineRule="auto"/>
+        <w:rPr>
+          <w:noProof/>
+        </w:rPr>
+      </w:pPr>
+      <w:r>
+        <w:rPr>
+          <w:noProof/>
+        </w:rPr>
+        <w:t xml:space="preserve">Iginio Gagliardone, Danit Gal, Thiago Alves, Gabriela Martinez, U. (2016) </w:t>
+      </w:r>
+      <w:r>
+        <w:rPr>
+          <w:i/>
+          <w:iCs/>
+          <w:noProof/>
+        </w:rPr>
+        <w:t>Countering online hate speech</w:t>
+      </w:r>
+      <w:r>
+        <w:rPr>
+          <w:noProof/>
+        </w:rPr>
+        <w:t>.</w:t>
+      </w:r>
+    </w:p>
+    <w:p>
+      <w:pPr>
+        <w:widowControl w:val="0"/>
+        <w:autoSpaceDE w:val="0"/>
+        <w:autoSpaceDN w:val="0"/>
+        <w:adjustRightInd w:val="0"/>
+        <w:spacing w:line="360" w:lineRule="auto"/>
+        <w:rPr>
+          <w:noProof/>
+        </w:rPr>
+      </w:pPr>
+      <w:r>
+        <w:rPr>
+          <w:noProof/>
+        </w:rPr>
+        <w:t xml:space="preserve">Jain, A. and Sharma, S. (2022) ‘A Survey on Identification of Hate Speech on Social </w:t>
+      </w:r>
+      <w:r>
+        <w:rPr>
+          <w:noProof/>
+        </w:rPr>
+        <w:lastRenderedPageBreak/>
+        <w:t xml:space="preserve">Media Post’, </w:t>
+      </w:r>
+      <w:r>
+        <w:rPr>
+          <w:i/>
+          <w:iCs/>
+          <w:noProof/>
+        </w:rPr>
+        <w:t>ICAN 2022 - 3rd International Conference on Computing, Analytics and Networks - Proceedings</w:t>
+      </w:r>
+      <w:r>
+        <w:rPr>
+          <w:noProof/>
+        </w:rPr>
+        <w:t>, pp. 1–6. Available at: https://doi.org/10.1109/ICAN56228.2022.10007283.</w:t>
+      </w:r>
+    </w:p>
+    <w:p>
+      <w:pPr>
+        <w:widowControl w:val="0"/>
+        <w:autoSpaceDE w:val="0"/>
+        <w:autoSpaceDN w:val="0"/>
+        <w:adjustRightInd w:val="0"/>
+        <w:spacing w:line="360" w:lineRule="auto"/>
+        <w:rPr>
+          <w:noProof/>
+        </w:rPr>
+      </w:pPr>
+      <w:r>
+        <w:rPr>
+          <w:noProof/>
+        </w:rPr>
+        <w:t xml:space="preserve">Kavatagi, S. and Rachh, R. (2021) ‘A Context Aware Embedding for the Detection of Hate Speech in Social Media Networks’, </w:t>
+      </w:r>
+      <w:r>
+        <w:rPr>
+          <w:i/>
+          <w:iCs/>
+          <w:noProof/>
+        </w:rPr>
+        <w:t>2021 International Conference on Smart Generation Computing, Communication and Networking, SMART GENCON 2021</w:t>
+      </w:r>
+      <w:r>
+        <w:rPr>
+          <w:noProof/>
+        </w:rPr>
+        <w:t>, pp. 1–4. Available at: https://doi.org/10.1109/SMARTGENCON51891.2021.9645877.</w:t>
+      </w:r>
+    </w:p>
+    <w:p>
+      <w:pPr>
+        <w:widowControl w:val="0"/>
+        <w:autoSpaceDE w:val="0"/>
+        <w:autoSpaceDN w:val="0"/>
+        <w:adjustRightInd w:val="0"/>
+        <w:spacing w:line="360" w:lineRule="auto"/>
+        <w:rPr>
+          <w:noProof/>
+        </w:rPr>
+      </w:pPr>
+      <w:r>
+        <w:rPr>
+          <w:noProof/>
+        </w:rPr>
+        <w:t xml:space="preserve">MacAvaney, S. </w:t>
+      </w:r>
+      <w:r>
+        <w:rPr>
+          <w:i/>
+          <w:iCs/>
+          <w:noProof/>
+        </w:rPr>
+        <w:t>et al.</w:t>
+      </w:r>
+      <w:r>
+        <w:rPr>
+          <w:noProof/>
+        </w:rPr>
+        <w:t xml:space="preserve"> (2019) ‘Hate speech detection: Challenges and solutions’, </w:t>
+      </w:r>
+      <w:r>
+        <w:rPr>
+          <w:i/>
+          <w:iCs/>
+          <w:noProof/>
+        </w:rPr>
+        <w:t>PLoS ONE</w:t>
+      </w:r>
+      <w:r>
+        <w:rPr>
+          <w:noProof/>
+        </w:rPr>
+        <w:t>, 14(8), pp. 1–16. Available at: https://doi.org/10.1371/journal.pone.0221152.</w:t>
+      </w:r>
+    </w:p>
+    <w:p>
+      <w:pPr>
+        <w:widowControl w:val="0"/>
+        <w:autoSpaceDE w:val="0"/>
+        <w:autoSpaceDN w:val="0"/>
+        <w:adjustRightInd w:val="0"/>
+        <w:spacing w:line="360" w:lineRule="auto"/>
+        <w:rPr>
+          <w:noProof/>
+        </w:rPr>
+      </w:pPr>
+      <w:r>
+        <w:rPr>
+          <w:noProof/>
+        </w:rPr>
+        <w:t xml:space="preserve">Mondal, M., Silva, L.A. and Benevenuto, F. (2017) ‘A measurement study of hate speech in social media’, </w:t>
+      </w:r>
+      <w:r>
+        <w:rPr>
+          <w:i/>
+          <w:iCs/>
+          <w:noProof/>
+        </w:rPr>
+        <w:t>HT 2017 - Proceedings of the 28th ACM Conference on Hypertext and Social Media</w:t>
+      </w:r>
+      <w:r>
+        <w:rPr>
+          <w:noProof/>
+        </w:rPr>
+        <w:t>, pp. 85–94. Available at: https://doi.org/10.1145/3078714.3078723.</w:t>
+      </w:r>
+    </w:p>
+    <w:p>
+      <w:pPr>
+        <w:widowControl w:val="0"/>
+        <w:autoSpaceDE w:val="0"/>
+        <w:autoSpaceDN w:val="0"/>
+        <w:adjustRightInd w:val="0"/>
+        <w:spacing w:line="360" w:lineRule="auto"/>
+        <w:rPr>
+          <w:noProof/>
+        </w:rPr>
+      </w:pPr>
+      <w:r>
+        <w:rPr>
+          <w:noProof/>
+        </w:rPr>
+        <w:t xml:space="preserve">Patabendige, C.L. (2023) </w:t>
+      </w:r>
+      <w:r>
+        <w:rPr>
+          <w:i/>
+          <w:iCs/>
+          <w:noProof/>
+        </w:rPr>
+        <w:t>Human Security Perspectives on Hate Speech</w:t>
+      </w:r>
+      <w:r>
+        <w:rPr>
+          <w:noProof/>
+        </w:rPr>
+        <w:t>. Available at: https://www.defence.lk/Article/view_article/27635.</w:t>
+      </w:r>
+    </w:p>
+    <w:p>
+      <w:pPr>
+        <w:widowControl w:val="0"/>
+        <w:autoSpaceDE w:val="0"/>
+        <w:autoSpaceDN w:val="0"/>
+        <w:adjustRightInd w:val="0"/>
+        <w:spacing w:line="360" w:lineRule="auto"/>
+        <w:rPr>
+          <w:noProof/>
+        </w:rPr>
+      </w:pPr>
+      <w:r>
+        <w:rPr>
+          <w:noProof/>
+        </w:rPr>
+        <w:t xml:space="preserve">Pereira-Kohatsu, J.C. </w:t>
+      </w:r>
+      <w:r>
+        <w:rPr>
+          <w:i/>
+          <w:iCs/>
+          <w:noProof/>
+        </w:rPr>
+        <w:t>et al.</w:t>
+      </w:r>
+      <w:r>
+        <w:rPr>
+          <w:noProof/>
+        </w:rPr>
+        <w:t xml:space="preserve"> (2019) ‘Detecting and monitoring hate speech in twitter’, </w:t>
+      </w:r>
+      <w:r>
+        <w:rPr>
+          <w:i/>
+          <w:iCs/>
+          <w:noProof/>
+        </w:rPr>
+        <w:t>Sensors (Switzerland)</w:t>
+      </w:r>
+      <w:r>
+        <w:rPr>
+          <w:noProof/>
+        </w:rPr>
+        <w:t>, 19(21), pp. 1–37. Available at: https://doi.org/10.3390/s19214654.</w:t>
+      </w:r>
+    </w:p>
+    <w:p>
+      <w:pPr>
+        <w:widowControl w:val="0"/>
+        <w:autoSpaceDE w:val="0"/>
+        <w:autoSpaceDN w:val="0"/>
+        <w:adjustRightInd w:val="0"/>
+        <w:spacing w:line="360" w:lineRule="auto"/>
+        <w:rPr>
+          <w:noProof/>
+        </w:rPr>
+      </w:pPr>
+      <w:r>
+        <w:rPr>
+          <w:noProof/>
+        </w:rPr>
+        <w:t>Samaratunge, S. and Hattotuwa, S. (2014) ‘Liking Violence’, (September).</w:t>
+      </w:r>
+    </w:p>
+    <w:p>
+      <w:pPr>
+        <w:widowControl w:val="0"/>
+        <w:autoSpaceDE w:val="0"/>
+        <w:autoSpaceDN w:val="0"/>
+        <w:adjustRightInd w:val="0"/>
+        <w:spacing w:line="360" w:lineRule="auto"/>
+        <w:rPr>
+          <w:noProof/>
+        </w:rPr>
+      </w:pPr>
+      <w:r>
+        <w:rPr>
+          <w:i/>
+          <w:iCs/>
+          <w:noProof/>
+        </w:rPr>
+        <w:t>Social media stats Sri Lanka</w:t>
+      </w:r>
+      <w:r>
+        <w:rPr>
+          <w:noProof/>
+        </w:rPr>
+        <w:t xml:space="preserve"> (2024). Available at: https://gs.statcounter.com/social-media-stats/all/sri-lanka (Accessed: 28 February 2024).</w:t>
+      </w:r>
+    </w:p>
+    <w:p>
+      <w:pPr>
+        <w:widowControl w:val="0"/>
+        <w:autoSpaceDE w:val="0"/>
+        <w:autoSpaceDN w:val="0"/>
+        <w:adjustRightInd w:val="0"/>
+        <w:spacing w:line="360" w:lineRule="auto"/>
+        <w:rPr>
+          <w:noProof/>
+        </w:rPr>
+      </w:pPr>
+      <w:r>
+        <w:rPr>
+          <w:noProof/>
+        </w:rPr>
+        <w:t xml:space="preserve">Tontodimamma, A. </w:t>
+      </w:r>
+      <w:r>
+        <w:rPr>
+          <w:i/>
+          <w:iCs/>
+          <w:noProof/>
+        </w:rPr>
+        <w:t>et al.</w:t>
+      </w:r>
+      <w:r>
+        <w:rPr>
+          <w:noProof/>
+        </w:rPr>
+        <w:t xml:space="preserve"> (2021) ‘Thirty years of research into hate speech: topics of interest and their evolution’, </w:t>
+      </w:r>
+      <w:r>
+        <w:rPr>
+          <w:i/>
+          <w:iCs/>
+          <w:noProof/>
+        </w:rPr>
+        <w:t>Scientometrics</w:t>
+      </w:r>
+      <w:r>
+        <w:rPr>
+          <w:noProof/>
+        </w:rPr>
+        <w:t>, 126(1), pp. 157–179. Available at: https://doi.org/10.1007/s11192-020-03737-6.</w:t>
+      </w:r>
+    </w:p>
+    <w:p>
+      <w:pPr>
+        <w:widowControl w:val="0"/>
+        <w:autoSpaceDE w:val="0"/>
+        <w:autoSpaceDN w:val="0"/>
+        <w:adjustRightInd w:val="0"/>
+        <w:spacing w:line="360" w:lineRule="auto"/>
+        <w:rPr>
+          <w:noProof/>
+        </w:rPr>
+      </w:pPr>
+      <w:r>
+        <w:rPr>
+          <w:i/>
+          <w:iCs/>
+          <w:noProof/>
+        </w:rPr>
+        <w:t>Universal Declaration of Human Rights</w:t>
+      </w:r>
+      <w:r>
+        <w:rPr>
+          <w:noProof/>
+        </w:rPr>
+        <w:t xml:space="preserve"> (no date). Available at: https://www.un.org/en/about-us/universal-declaration-of-human-rights (Accessed: 27 February 2024).</w:t>
+      </w:r>
+    </w:p>
+    <w:p>
+      <w:pPr>
+        <w:spacing w:line="360" w:lineRule="auto"/>
+      </w:pPr>
+      <w:r>
+        <w:fldChar w:fldCharType="end"/>
+      </w:r>
     </w:p>
     <w:sectPr>
       <w:pgSz w:w="11906" w:h="16838" w:code="9"/>
@@ -6401,7 +7412,6 @@
   <w:style w:type="character" w:default="1" w:styleId="DefaultParagraphFont">
     <w:name w:val="Default Paragraph Font"/>
     <w:uiPriority w:val="1"/>
-    <w:semiHidden/>
     <w:unhideWhenUsed/>
   </w:style>
   <w:style w:type="table" w:default="1" w:styleId="TableNormal">

</xml_diff>

<commit_message>
LR writing  - ACER
</commit_message>
<xml_diff>
--- a/Working/[Re-Writing] Final Report.docx
+++ b/Working/[Re-Writing] Final Report.docx
@@ -401,7 +401,7 @@
           </mc:Choice>
           <mc:Fallback>
             <w:pict>
-              <v:line w14:anchorId="7B2B81B4" id="Straight Connector 1" o:spid="_x0000_s1026" style="position:absolute;z-index:251660288;visibility:visible;mso-wrap-style:square;mso-wrap-distance-left:9pt;mso-wrap-distance-top:0;mso-wrap-distance-right:9pt;mso-wrap-distance-bottom:0;mso-position-horizontal:absolute;mso-position-horizontal-relative:text;mso-position-vertical:absolute;mso-position-vertical-relative:text" from="2.4pt,11.05pt" to="6in,11.05pt" o:gfxdata="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" strokecolor="#4f81bd [3204]" strokeweight="3pt">
+              <v:line w14:anchorId="6C344892" id="Straight Connector 1" o:spid="_x0000_s1026" style="position:absolute;z-index:251660288;visibility:visible;mso-wrap-style:square;mso-wrap-distance-left:9pt;mso-wrap-distance-top:0;mso-wrap-distance-right:9pt;mso-wrap-distance-bottom:0;mso-position-horizontal:absolute;mso-position-horizontal-relative:text;mso-position-vertical:absolute;mso-position-vertical-relative:text" from="2.4pt,11.05pt" to="6in,11.05pt" o:gfxdata="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" strokecolor="#4f81bd [3204]" strokeweight="3pt">
                 <v:shadow on="t" color="black" opacity="22937f" origin=",.5" offset="0,.63889mm"/>
               </v:line>
             </w:pict>
@@ -2505,8 +2505,8 @@
           <w:szCs w:val="40"/>
         </w:rPr>
       </w:pPr>
-      <w:bookmarkStart w:id="0" w:name="_Toc160079940"/>
-      <w:bookmarkStart w:id="1" w:name="_Toc178703457"/>
+      <w:bookmarkStart w:id="0" w:name="_Toc178703457"/>
+      <w:bookmarkStart w:id="1" w:name="_Toc160079940"/>
       <w:r>
         <w:rPr>
           <w:sz w:val="40"/>
@@ -2515,67 +2515,80 @@
         <w:lastRenderedPageBreak/>
         <w:t>Chapter 1</w:t>
       </w:r>
+      <w:bookmarkEnd w:id="0"/>
+    </w:p>
+    <w:p>
+      <w:pPr>
+        <w:pStyle w:val="Heading1"/>
+        <w:spacing w:line="360" w:lineRule="auto"/>
+      </w:pPr>
+      <w:bookmarkStart w:id="2" w:name="_Toc178703458"/>
       <w:bookmarkEnd w:id="1"/>
+      <w:r>
+        <w:t>1.1 Introduction</w:t>
+      </w:r>
+      <w:bookmarkEnd w:id="2"/>
+    </w:p>
+    <w:p>
+      <w:pPr>
+        <w:pStyle w:val="NormalWeb"/>
+        <w:spacing w:line="360" w:lineRule="auto"/>
+        <w:jc w:val="both"/>
+      </w:pPr>
+      <w:r>
+        <w:t xml:space="preserve">The use of social media and the internet has increased significantly in Sri Lanka in recent years, following worldwide trends toward increased digital connectivity. The nation's communication and interaction dynamics have experienced an important transformation due to the growing number of people using online platforms. But in addition to this digital transformation, hate speech, hate crimes, and cyberbullying on social media are widespread problems in Sri Lanka and many other countries. </w:t>
+      </w:r>
+    </w:p>
+    <w:p>
+      <w:pPr>
+        <w:pStyle w:val="NormalWeb"/>
+        <w:spacing w:line="360" w:lineRule="auto"/>
+        <w:jc w:val="both"/>
+      </w:pPr>
+      <w:proofErr w:type="gramStart"/>
+      <w:r>
+        <w:t>D</w:t>
+      </w:r>
+      <w:r>
+        <w:t>espite the fact that</w:t>
+      </w:r>
+      <w:proofErr w:type="gramEnd"/>
+      <w:r>
+        <w:t xml:space="preserve"> these instances are extremely widespread, there is a worrying tendency to minimize or ignore the importance of them. While some people consider hate speech and cyberbullying to be just forms of free speech, others blame a lack of regulations or even dismiss them as harmless internet jokes. The truth is far from that, however, those who are subjected to this kind of online abuse frequently experience severe mental suffering as well as negative social consequences such as depression and suicide.</w:t>
+      </w:r>
+    </w:p>
+    <w:p>
+      <w:pPr>
+        <w:pStyle w:val="NormalWeb"/>
+        <w:spacing w:line="360" w:lineRule="auto"/>
+        <w:jc w:val="both"/>
+      </w:pPr>
+      <w:r>
+        <w:t xml:space="preserve">This study aims to address the urgent need for a proactive monitoring system customized for the Sri Lankan setting </w:t>
+      </w:r>
+      <w:proofErr w:type="gramStart"/>
+      <w:r>
+        <w:t>in light of</w:t>
+      </w:r>
+      <w:proofErr w:type="gramEnd"/>
+      <w:r>
+        <w:t xml:space="preserve"> these critical concerns. Our goal is to give an effective solution to protect the worth and well-being of Sri Lankan internet users by creating a cutting-edge tool that can identify hate speech and cyberbullying on social media platforms. </w:t>
+      </w:r>
+      <w:r>
+        <w:t>Through</w:t>
+      </w:r>
+      <w:r>
+        <w:t xml:space="preserve"> this research, we hope to strengthen the resilience and security of people and communities in the realm of the internet and develop an inclusive and respectful online culture.</w:t>
+      </w:r>
+      <w:r>
+        <w:t xml:space="preserve"> </w:t>
+      </w:r>
     </w:p>
     <w:p>
       <w:pPr>
         <w:pStyle w:val="Heading1"/>
         <w:spacing w:line="360" w:lineRule="auto"/>
       </w:pPr>
-      <w:bookmarkStart w:id="2" w:name="_Toc178703458"/>
-      <w:bookmarkEnd w:id="0"/>
-      <w:r>
-        <w:t>1.1 Introduction</w:t>
-      </w:r>
-      <w:bookmarkEnd w:id="2"/>
-    </w:p>
-    <w:p>
-      <w:pPr>
-        <w:pStyle w:val="NormalWeb"/>
-        <w:spacing w:line="360" w:lineRule="auto"/>
-        <w:jc w:val="both"/>
-      </w:pPr>
-      <w:r>
-        <w:t xml:space="preserve">The use of social media and the internet has increased significantly in Sri Lanka in recent years, following worldwide trends toward increased digital connectivity. The nation's communication and interaction dynamics have experienced an important transformation due to the growing number of people using online platforms. But in addition to this digital transformation, hate speech, hate crimes, and cyberbullying on social media are widespread problems in Sri Lanka and many other countries. </w:t>
-      </w:r>
-    </w:p>
-    <w:p>
-      <w:pPr>
-        <w:pStyle w:val="NormalWeb"/>
-        <w:spacing w:line="360" w:lineRule="auto"/>
-        <w:jc w:val="both"/>
-      </w:pPr>
-      <w:r>
-        <w:t>D</w:t>
-      </w:r>
-      <w:r>
-        <w:t>espite the fact that these instances are extremely widespread, there is a worrying tendency to minimize or ignore the importance of them. While some people consider hate speech and cyberbullying to be just forms of free speech, others blame a lack of regulations or even dismiss them as harmless internet jokes. The truth is far from that, however, those who are subjected to this kind of online abuse frequently experience severe mental suffering as well as negative social consequences such as depression and suicide.</w:t>
-      </w:r>
-    </w:p>
-    <w:p>
-      <w:pPr>
-        <w:pStyle w:val="NormalWeb"/>
-        <w:spacing w:line="360" w:lineRule="auto"/>
-        <w:jc w:val="both"/>
-      </w:pPr>
-      <w:r>
-        <w:t xml:space="preserve">This study aims to address the urgent need for a proactive monitoring system customized for the Sri Lankan setting in light of these critical concerns. Our goal is to give an effective solution to protect the worth and well-being of Sri Lankan internet users by creating a cutting-edge tool that can identify hate speech and cyberbullying on social media platforms. </w:t>
-      </w:r>
-      <w:r>
-        <w:t>Through</w:t>
-      </w:r>
-      <w:r>
-        <w:t xml:space="preserve"> this research, we hope to strengthen the resilience and security of people and communities in the realm of the internet and develop an inclusive and respectful online culture.</w:t>
-      </w:r>
-      <w:r>
-        <w:t xml:space="preserve"> </w:t>
-      </w:r>
-    </w:p>
-    <w:p>
-      <w:pPr>
-        <w:pStyle w:val="Heading1"/>
-        <w:spacing w:line="360" w:lineRule="auto"/>
-      </w:pPr>
       <w:bookmarkStart w:id="3" w:name="_Toc178703459"/>
       <w:r>
         <w:t>1.2 Relevancy of The Topic</w:t>
@@ -2590,9 +2603,11 @@
       <w:r>
         <w:t xml:space="preserve">Multiple </w:t>
       </w:r>
+      <w:proofErr w:type="gramStart"/>
       <w:r>
         <w:t>researches</w:t>
       </w:r>
+      <w:proofErr w:type="gramEnd"/>
       <w:r>
         <w:t xml:space="preserve"> </w:t>
       </w:r>
@@ -2649,10 +2664,34 @@
         <w:jc w:val="both"/>
       </w:pPr>
       <w:r>
-        <w:t xml:space="preserve">In a country like  Sri Lanka, there are multiple languages that people use such as Sinhala(mother language), English, and Tamil as the formal and general conversation language or as the written mode. In recent years people have discovered a communication linguistic mode known to be ‘Singlish’ which is a mix of Sinhala and English languages and this has widespread people use this language for their everyday conversations. This has not been identified as a formal language. Because of the widespread usage of this language, the importance of multi-lingual hate speech identification has arisen and </w:t>
-      </w:r>
-      <w:r>
-        <w:t>identifying and ensuring user safety and also identifying native hate speech has always been a threat to all social media users.</w:t>
+        <w:t xml:space="preserve">In a country </w:t>
+      </w:r>
+      <w:proofErr w:type="gramStart"/>
+      <w:r>
+        <w:t>like  Sri</w:t>
+      </w:r>
+      <w:proofErr w:type="gramEnd"/>
+      <w:r>
+        <w:t xml:space="preserve"> Lanka, there are multiple languages that people use such as Sinhala(mother language), English, and Tamil as the formal and general conversation language or as the written mode. In recent years people have discovered a communication linguistic mode known to be ‘Singlish’ which is a mix of Sinhala and English </w:t>
+      </w:r>
+      <w:proofErr w:type="gramStart"/>
+      <w:r>
+        <w:t>languages</w:t>
+      </w:r>
+      <w:proofErr w:type="gramEnd"/>
+      <w:r>
+        <w:t xml:space="preserve"> and this has widespread people use this language for their everyday conversations. This has not been identified as a formal language. Because of the widespread usage of this language, the importance of multi-lingual hate speech identification has arisen and </w:t>
+      </w:r>
+      <w:r>
+        <w:t xml:space="preserve">identifying and ensuring user safety </w:t>
+      </w:r>
+      <w:proofErr w:type="gramStart"/>
+      <w:r>
+        <w:t>and also</w:t>
+      </w:r>
+      <w:proofErr w:type="gramEnd"/>
+      <w:r>
+        <w:t xml:space="preserve"> identifying native hate speech has always been a threat to all social media users.</w:t>
       </w:r>
     </w:p>
     <w:p>
@@ -2691,7 +2730,15 @@
         <w:jc w:val="both"/>
       </w:pPr>
       <w:r>
-        <w:t>The study extends to using the multilingual approach to identify Singlish which is a challenge posed by code-switching, where people use mixed languages. Previous studies have laid the groundwork for hate speech detection and the current study aims to fill the gap in the context of bilingual or multilingual which will lead to novel advances in the domain, which are more important to regions like Sri Lanka.</w:t>
+        <w:t xml:space="preserve">The study extends to using the multilingual approach to identify </w:t>
+      </w:r>
+      <w:proofErr w:type="gramStart"/>
+      <w:r>
+        <w:t>Singlish</w:t>
+      </w:r>
+      <w:proofErr w:type="gramEnd"/>
+      <w:r>
+        <w:t xml:space="preserve"> which is a challenge posed by code-switching, where people use mixed languages. Previous studies have laid the groundwork for hate speech detection and the current study aims to fill the gap in the context of bilingual or multilingual which will lead to novel advances in the domain, which are more important to regions like Sri Lanka.</w:t>
       </w:r>
     </w:p>
     <w:p>
@@ -2725,7 +2772,23 @@
         <w:jc w:val="both"/>
       </w:pPr>
       <w:r>
-        <w:t>Social media offers fresh platforms for communication, information exchange, and self-expression, and it has quickly become a part of Sri Lankan day to day life. But despite its advantages, abuse has resulted in alarming problems. Misinformation, addiction, cyberbullying, and hate crimes have become important issues that affect both individuals and communities. Gaining an understanding of the motivations behind social media use in Sri Lanka is essential to appreciating its influence on society. For a variety of purposes, such as news access, your business advancement, and connections upkeep people interact with these platforms. Examining these driving forces indicates the ways in which social media shapes public opinion and behavior. Creating a safe environment for all social media users by mitigating the harmful forces that are reaching through social media.</w:t>
+        <w:t xml:space="preserve">Social media offers fresh platforms for communication, information exchange, and self-expression, and it has quickly become a part of </w:t>
+      </w:r>
+      <w:proofErr w:type="gramStart"/>
+      <w:r>
+        <w:t>Sri Lankan day</w:t>
+      </w:r>
+      <w:proofErr w:type="gramEnd"/>
+      <w:r>
+        <w:t xml:space="preserve"> to day life. But despite its advantages, abuse has resulted in alarming problems. Misinformation, addiction, cyberbullying, and hate crimes have become important issues that affect both individuals and communities. Gaining an understanding of the motivations behind social media use in Sri Lanka is essential to appreciating its influence on society. For a variety of purposes, such as news access, your business advancement, and connections upkeep people interact with these platforms. Examining these driving forces indicates the ways in which social media </w:t>
+      </w:r>
+      <w:proofErr w:type="gramStart"/>
+      <w:r>
+        <w:t>shapes</w:t>
+      </w:r>
+      <w:proofErr w:type="gramEnd"/>
+      <w:r>
+        <w:t xml:space="preserve"> public opinion and behavior. Creating a safe environment for all social media users by mitigating the harmful forces that are reaching through social media.</w:t>
       </w:r>
     </w:p>
     <w:p>
@@ -2821,7 +2884,15 @@
         <w:jc w:val="both"/>
       </w:pPr>
       <w:r>
-        <w:t>A growing number of Sri Lankans can benefit from the positive effects of enhanced online experience protection provided by the Sri Lankan police force established the Cybercrime Division. In addition, community groups and social activists are essential for supporting victims and encouraging users proper online behavior. By means of awareness programs and advocacy initiatives, they enable people to securely utilize social media and foster an online environment that values inclusion and respect. When combined, these programs offer a thorough strategy for preserving the dignity and general well-being of Sri Lankan social media users.</w:t>
+        <w:t xml:space="preserve">A growing number of Sri Lankans can benefit from the positive effects of enhanced online experience protection provided by the Sri Lankan police force established the Cybercrime Division. In addition, community groups and social activists are essential for supporting victims and encouraging </w:t>
+      </w:r>
+      <w:proofErr w:type="gramStart"/>
+      <w:r>
+        <w:t>users</w:t>
+      </w:r>
+      <w:proofErr w:type="gramEnd"/>
+      <w:r>
+        <w:t xml:space="preserve"> proper online behavior. By means of awareness programs and advocacy initiatives, they enable people to securely utilize social media and foster an online environment that values inclusion and respect. When combined, these programs offer a thorough strategy for preserving the dignity and general well-being of Sri Lankan social media users.</w:t>
       </w:r>
     </w:p>
     <w:p>
@@ -2892,7 +2963,15 @@
         <w:t xml:space="preserve">How to validate hate speech over freedom of expression and </w:t>
       </w:r>
       <w:r>
-        <w:t>build a detection model to identify hate speech which are generated using Singlish language which is a bilingual variation of Sinhala and English, to increase the platform safety of Facebook and improve the safety of the users of Facebook by creating a hate-free environment which has not been covered yet under the user protection layer of the Facebook.</w:t>
+        <w:t xml:space="preserve">build a detection model to identify hate speech which are generated using Singlish </w:t>
+      </w:r>
+      <w:proofErr w:type="gramStart"/>
+      <w:r>
+        <w:t>language</w:t>
+      </w:r>
+      <w:proofErr w:type="gramEnd"/>
+      <w:r>
+        <w:t xml:space="preserve"> which is a bilingual variation of Sinhala and English, to increase the platform safety of Facebook and improve the safety of the users of Facebook by creating a hate-free environment which has not been covered yet under the user protection layer of the Facebook.</w:t>
       </w:r>
     </w:p>
     <w:p>
@@ -3047,8 +3126,13 @@
         <w:spacing w:line="360" w:lineRule="auto"/>
         <w:jc w:val="both"/>
       </w:pPr>
-      <w:r>
-        <w:t>Therefore the motivation of this study is to,</w:t>
+      <w:proofErr w:type="gramStart"/>
+      <w:r>
+        <w:t>Therefore</w:t>
+      </w:r>
+      <w:proofErr w:type="gramEnd"/>
+      <w:r>
+        <w:t xml:space="preserve"> the motivation of this study is to,</w:t>
       </w:r>
     </w:p>
     <w:p>
@@ -3060,7 +3144,15 @@
         <w:t xml:space="preserve">Improve the </w:t>
       </w:r>
       <w:r>
-        <w:t xml:space="preserve">Facebook user safety, providing and pro-active safety measure to encounter and eliminate hate speech without posting. And also to pave a path to </w:t>
+        <w:t xml:space="preserve">Facebook user safety, providing and pro-active safety measure to encounter and eliminate hate speech without posting. And </w:t>
+      </w:r>
+      <w:proofErr w:type="gramStart"/>
+      <w:r>
+        <w:t>also</w:t>
+      </w:r>
+      <w:proofErr w:type="gramEnd"/>
+      <w:r>
+        <w:t xml:space="preserve"> to pave a path to </w:t>
       </w:r>
       <w:r>
         <w:lastRenderedPageBreak/>
@@ -3139,7 +3231,15 @@
         <w:t>January 2023</w:t>
       </w:r>
       <w:r>
-        <w:t>. The community of Facebook has spread all across the island and it has increased drastically in recent years. This has affected both positively and negatively the society and the person's life. Facebook has become a threat to individuals' lives because it has become an addiction where people have lost their minds and given up on their work. Some have been isolated and become cyber victims through the fraud, harassment, and online crimes that have taken place through Facebook.</w:t>
+        <w:t xml:space="preserve">. The community of Facebook has spread </w:t>
+      </w:r>
+      <w:proofErr w:type="gramStart"/>
+      <w:r>
+        <w:t>all across</w:t>
+      </w:r>
+      <w:proofErr w:type="gramEnd"/>
+      <w:r>
+        <w:t xml:space="preserve"> the island and it has increased drastically in recent years. This has affected both positively and negatively the society and the person's life. Facebook has become a threat to individuals' lives because it has become an addiction where people have lost their minds and given up on their work. Some have been isolated and become cyber victims through the fraud, harassment, and online crimes that have taken place through Facebook.</w:t>
       </w:r>
     </w:p>
     <w:p>
@@ -3183,11 +3283,27 @@
         <w:jc w:val="both"/>
       </w:pPr>
       <w:r>
-        <w:t>Facebook's extensive user base and significant influence over online discourse have led to several instances of hate crimes, hate speech, and cybercrimes worldwide. For example, the platform has come under fire for aiding in the spreading of hate speech that calls for violence against marginalized groups. Facebook has also been used to plan and carry out hate crimes, including the live-</w:t>
+        <w:t xml:space="preserve">Facebook's extensive user base and significant influence over online discourse have led to several instances of hate crimes, hate speech, and cybercrimes worldwide. For example, the platform has come under fire for aiding in the spreading of hate speech that calls for violence against marginalized groups. Facebook has also been used to plan and carry out hate crimes, including the </w:t>
+      </w:r>
+      <w:proofErr w:type="gramStart"/>
+      <w:r>
+        <w:t>live-</w:t>
       </w:r>
       <w:r>
         <w:lastRenderedPageBreak/>
-        <w:t>streaming of violent assaults. Additionally, phishing schemes and identity theft have become increasingly common on the network, taking advantage of users' weaknesses with regard to their personal data.</w:t>
+        <w:t>streaming</w:t>
+      </w:r>
+      <w:proofErr w:type="gramEnd"/>
+      <w:r>
+        <w:t xml:space="preserve"> of violent assaults. Additionally, phishing schemes and identity theft have become increasingly common on the network, taking advantage of users' weaknesses </w:t>
+      </w:r>
+      <w:proofErr w:type="gramStart"/>
+      <w:r>
+        <w:t>with regard to</w:t>
+      </w:r>
+      <w:proofErr w:type="gramEnd"/>
+      <w:r>
+        <w:t xml:space="preserve"> their personal data.</w:t>
       </w:r>
     </w:p>
     <w:p>
@@ -3220,7 +3336,15 @@
         <w:jc w:val="both"/>
       </w:pPr>
       <w:r>
-        <w:t>The negative consequences of hate speech have been restrained globally via the use of different mitigating strategies and legal procedures in reaction to its spread online. Using artificial intelligence systems and content moderation algorithms is one popular method for quickly identifying and eliminating hate speech. For instance, abusive content is now automatically detected and removed by Twitter and YouTube using pre-established criteria. The identified content is then reviewed by human moderators. In addition, a number of nations have proposed laws to hold online platforms responsible for allowing hate speech. As an example, the Digital Services Act proposed by the European Union imposes strict guidelines mandating that internet companies promptly delete any unlawful information, including hate speech, or risk paying severe penalties. Furthermore, the goal of awareness campaigns and educational programs is to provide users with the knowledge and skills necessary to identify and properly report hate speech, promoting an attitude of good citizenship and responsible online conduct. Through a blend of technological, legal, and instructional approaches, global stakeholders strive to establish online spaces that are safer, more welcoming, and devoid of hate speech's deleterious impacts</w:t>
+        <w:t xml:space="preserve">The negative consequences of hate speech have been restrained globally via the use of different mitigating strategies and legal procedures in reaction to its spread online. Using artificial intelligence systems and content moderation algorithms is one popular method for quickly identifying and eliminating hate speech. For instance, abusive content is now automatically detected and removed by Twitter and YouTube using pre-established criteria. The identified content is then reviewed by human moderators. In addition, </w:t>
+      </w:r>
+      <w:proofErr w:type="gramStart"/>
+      <w:r>
+        <w:t>a number of</w:t>
+      </w:r>
+      <w:proofErr w:type="gramEnd"/>
+      <w:r>
+        <w:t xml:space="preserve"> nations have proposed laws to hold online platforms responsible for allowing hate speech. As an example, the Digital Services Act proposed by the European Union imposes strict guidelines mandating that internet companies promptly delete any unlawful information, including hate speech, or risk paying severe penalties. Furthermore, the goal of awareness campaigns and educational programs is to provide users with the knowledge and skills necessary to identify and properly report hate speech, promoting an attitude of good citizenship and responsible online conduct. Through a blend of technological, legal, and instructional approaches, global stakeholders strive to establish online spaces that are safer, more welcoming, and devoid of hate speech's deleterious impacts</w:t>
       </w:r>
       <w:r>
         <w:t>.</w:t>
@@ -3410,7 +3534,15 @@
         <w:jc w:val="both"/>
       </w:pPr>
       <w:r>
-        <w:t>But it's important to take into account any possible downsides. Accuracy issues with automated detection algorithms might result in excessive censorship and the suppression of legitimate speech. Furthermore, creating and maintaining such a tool is heavy on resources and presents difficult ethical dilemmas relating to verbal freedom and censorship. Despite these difficulties, platforms looking to encourage safety and civility online should consider the potential rewards of putting in place a hate speech detection technology.</w:t>
+        <w:t xml:space="preserve">But it's important to </w:t>
+      </w:r>
+      <w:proofErr w:type="gramStart"/>
+      <w:r>
+        <w:t>take into account</w:t>
+      </w:r>
+      <w:proofErr w:type="gramEnd"/>
+      <w:r>
+        <w:t xml:space="preserve"> any possible downsides. Accuracy issues with automated detection algorithms might result in excessive censorship and the suppression of legitimate speech. Furthermore, creating and maintaining such a tool is heavy on resources and presents difficult ethical dilemmas relating to verbal freedom and censorship. Despite these difficulties, platforms looking to encourage safety and civility online should consider the potential rewards of putting in place a hate speech detection technology.</w:t>
       </w:r>
     </w:p>
     <w:p>
@@ -3433,7 +3565,23 @@
           <w:bCs/>
         </w:rPr>
         <w:lastRenderedPageBreak/>
-        <w:t>To Create a proper dataset for Singlish hate speech detection,</w:t>
+        <w:t xml:space="preserve">To Create a proper dataset for </w:t>
+      </w:r>
+      <w:proofErr w:type="gramStart"/>
+      <w:r>
+        <w:rPr>
+          <w:b/>
+          <w:bCs/>
+        </w:rPr>
+        <w:t>Singlish</w:t>
+      </w:r>
+      <w:proofErr w:type="gramEnd"/>
+      <w:r>
+        <w:rPr>
+          <w:b/>
+          <w:bCs/>
+        </w:rPr>
+        <w:t xml:space="preserve"> hate speech detection,</w:t>
       </w:r>
     </w:p>
     <w:p>
@@ -3444,7 +3592,23 @@
         <w:jc w:val="both"/>
       </w:pPr>
       <w:r>
-        <w:t>Creating a proper ultimate model requires a large number of data to train itself and also to test its efficiency on how it performs. Data set plays a vital role in the machine learning model creation and also to increase the efficiency and the effectiveness of the existing models.</w:t>
+        <w:t xml:space="preserve">Creating a proper ultimate model requires </w:t>
+      </w:r>
+      <w:proofErr w:type="gramStart"/>
+      <w:r>
+        <w:t>a large number of</w:t>
+      </w:r>
+      <w:proofErr w:type="gramEnd"/>
+      <w:r>
+        <w:t xml:space="preserve"> data to train itself and also to test its efficiency on how it performs. Data set plays a vital role in the machine learning model creation </w:t>
+      </w:r>
+      <w:proofErr w:type="gramStart"/>
+      <w:r>
+        <w:t>and also</w:t>
+      </w:r>
+      <w:proofErr w:type="gramEnd"/>
+      <w:r>
+        <w:t xml:space="preserve"> to increase the efficiency and the effectiveness of the existing models.</w:t>
       </w:r>
     </w:p>
     <w:p>
@@ -3499,7 +3663,15 @@
         <w:jc w:val="both"/>
       </w:pPr>
       <w:r>
-        <w:t>This will enable to identification of multilingual and bilingual hate speech by changing parameters and providing necessary datasets to train and test. Therefore this can be used for any similar context that is discussed in the study.</w:t>
+        <w:t xml:space="preserve">This will enable to identification of multilingual and bilingual hate speech by changing parameters and providing necessary datasets to train and test. </w:t>
+      </w:r>
+      <w:proofErr w:type="gramStart"/>
+      <w:r>
+        <w:t>Therefore</w:t>
+      </w:r>
+      <w:proofErr w:type="gramEnd"/>
+      <w:r>
+        <w:t xml:space="preserve"> this can be used for any similar context that is discussed in the study.</w:t>
       </w:r>
     </w:p>
     <w:p>
@@ -3549,7 +3721,23 @@
         <w:jc w:val="both"/>
       </w:pPr>
       <w:r>
-        <w:t>As a fresh undergraduate and has not been exposed into the process of creating a research or a research project. Therefore having a lack of experience will also be a disadvantage and will take time to figure out certain steps of the research process.</w:t>
+        <w:t xml:space="preserve">As a fresh undergraduate and has not been exposed into the process of creating </w:t>
+      </w:r>
+      <w:proofErr w:type="gramStart"/>
+      <w:r>
+        <w:t>a research</w:t>
+      </w:r>
+      <w:proofErr w:type="gramEnd"/>
+      <w:r>
+        <w:t xml:space="preserve"> or a research project. </w:t>
+      </w:r>
+      <w:proofErr w:type="gramStart"/>
+      <w:r>
+        <w:t>Therefore</w:t>
+      </w:r>
+      <w:proofErr w:type="gramEnd"/>
+      <w:r>
+        <w:t xml:space="preserve"> having a lack of experience will also be a disadvantage and will take time to figure out certain steps of the research process.</w:t>
       </w:r>
     </w:p>
     <w:p>
@@ -4543,7 +4731,15 @@
         <w:t>The i</w:t>
       </w:r>
       <w:r>
-        <w:t xml:space="preserve">nternet has been the tool that has made globalization possible and which has given access to the world, ever since </w:t>
+        <w:t xml:space="preserve">nternet has been the tool that has made globalization </w:t>
+      </w:r>
+      <w:proofErr w:type="gramStart"/>
+      <w:r>
+        <w:t>possible</w:t>
+      </w:r>
+      <w:proofErr w:type="gramEnd"/>
+      <w:r>
+        <w:t xml:space="preserve"> and which has given access to the world, ever since </w:t>
       </w:r>
       <w:r>
         <w:t xml:space="preserve">hate speech has been planted by certain users and created internet as a tool to defame and spread hate against communities and groups of people. </w:t>
@@ -4732,7 +4928,7 @@
         <w:fldChar w:fldCharType="begin" w:fldLock="1"/>
       </w:r>
       <w:r>
-        <w:instrText>ADDIN CSL_CITATION {"citationItems":[{"id":"ITEM-1","itemData":{"DOI":"10.1016/j.avb.2021.101608","ISSN":"18736335","abstract":"This systematic review aimed to explore the research papers related to how Internet and social media may, or may not, constitute an opportunity to online hate speech. 67 studies out of 2389 papers found in the searches, were eligible for analysis. We included articles that addressed online hate speech or cyberhate between 2015 and 2019. Meta-analysis could not be conducted due to the broad diversity of studies and measure units. The reviewed studies provided exploratory data about the Internet and social media as a space for online hate speech, types of cyberhate, terrorism as online hate trigger, online hate expressions and most common methods to assess online hate speech. As a general consensus on what is cyberhate, this is conceptualized as the use of violent, aggressive or offensive language, focused on a specific group of people who share a common property, which can be religion, race, gender or sex or political affiliation through the use of Internet and Social Networks, based on a power imbalance, which can be carried out repeatedly, systematically and uncontrollably, through digital media and often motivated by ideologies.","author":[{"dropping-particle":"","family":"Castaño-Pulgarín","given":"Sergio Andrés","non-dropping-particle":"","parse-names":false,"suffix":""},{"dropping-particle":"","family":"Suárez-Betancur","given":"Natalia","non-dropping-particle":"","parse-names":false,"suffix":""},{"dropping-particle":"","family":"Vega","given":"Luz Magnolia Tilano","non-dropping-particle":"","parse-names":false,"suffix":""},{"dropping-particle":"","family":"López","given":"Harvey Mauricio Herrera","non-dropping-particle":"","parse-names":false,"suffix":""}],"container-title":"Aggression and Violent Behavior","id":"ITEM-1","issue":"March","issued":{"date-parts":[["2021"]]},"title":"Internet, social media and online hate speech. Systematic review","type":"article-journal","volume":"58"},"uris":["http://www.mendeley.com/documents/?uuid=1c63d14f-36e3-4b3e-8eda-298477719542"]}],"mendeley":{"formattedCitation":"(Castaño-Pulgarín &lt;i&gt;et al.&lt;/i&gt;, 2021)","plainTextFormattedCitation":"(Castaño-Pulgarín et al., 2021)"},"properties":{"noteIndex":0},"schema":"https://github.com/citation-style-language/schema/raw/master/csl-citation.json"}</w:instrText>
+        <w:instrText>ADDIN CSL_CITATION {"citationItems":[{"id":"ITEM-1","itemData":{"DOI":"10.1016/j.avb.2021.101608","ISSN":"18736335","abstract":"This systematic review aimed to explore the research papers related to how Internet and social media may, or may not, constitute an opportunity to online hate speech. 67 studies out of 2389 papers found in the searches, were eligible for analysis. We included articles that addressed online hate speech or cyberhate between 2015 and 2019. Meta-analysis could not be conducted due to the broad diversity of studies and measure units. The reviewed studies provided exploratory data about the Internet and social media as a space for online hate speech, types of cyberhate, terrorism as online hate trigger, online hate expressions and most common methods to assess online hate speech. As a general consensus on what is cyberhate, this is conceptualized as the use of violent, aggressive or offensive language, focused on a specific group of people who share a common property, which can be religion, race, gender or sex or political affiliation through the use of Internet and Social Networks, based on a power imbalance, which can be carried out repeatedly, systematically and uncontrollably, through digital media and often motivated by ideologies.","author":[{"dropping-particle":"","family":"Castaño-Pulgarín","given":"Sergio Andrés","non-dropping-particle":"","parse-names":false,"suffix":""},{"dropping-particle":"","family":"Suárez-Betancur","given":"Natalia","non-dropping-particle":"","parse-names":false,"suffix":""},{"dropping-particle":"","family":"Vega","given":"Luz Magnolia Tilano","non-dropping-particle":"","parse-names":false,"suffix":""},{"dropping-particle":"","family":"López","given":"Harvey Mauricio Herrera","non-dropping-particle":"","parse-names":false,"suffix":""}],"container-title":"Aggression and Violent Behavior","id":"ITEM-1","issue":"March","issued":{"date-parts":[["2021"]]},"title":"Internet, social media and online hate speech. Systematic review","type":"article-journal","volume":"58"},"uris":["http://www.mendeley.com/documents/?uuid=1c63d14f-36e3-4b3e-8eda-298477719542"]}],"mendeley":{"formattedCitation":"(Castaño-Pulgarín &lt;i&gt;et al.&lt;/i&gt;, 2021)","plainTextFormattedCitation":"(Castaño-Pulgarín et al., 2021)","previouslyFormattedCitation":"(Castaño-Pulgarín &lt;i&gt;et al.&lt;/i&gt;, 2021)"},"properties":{"noteIndex":0},"schema":"https://github.com/citation-style-language/schema/raw/master/csl-citation.json"}</w:instrText>
       </w:r>
       <w:r>
         <w:fldChar w:fldCharType="separate"/>
@@ -4765,12 +4961,6 @@
     </w:p>
     <w:p>
       <w:pPr>
-        <w:spacing w:line="360" w:lineRule="auto"/>
-        <w:jc w:val="both"/>
-      </w:pPr>
-    </w:p>
-    <w:p>
-      <w:pPr>
         <w:pStyle w:val="Heading2"/>
         <w:spacing w:line="360" w:lineRule="auto"/>
       </w:pPr>
@@ -4789,17 +4979,313 @@
         <w:t>Hate Speech</w:t>
       </w:r>
     </w:p>
-    <w:p/>
+    <w:p>
+      <w:pPr>
+        <w:spacing w:line="360" w:lineRule="auto"/>
+        <w:jc w:val="both"/>
+      </w:pPr>
+      <w:r>
+        <w:t>Hate speech detection on social media platforms like Facebook has become a widely spreading research domain with the identification as a threat to humanity and a concern that affects human life. Each study encounters issues and provides a solution to mitigate each. With new trends and with human nature they find a way to counter each solution that the researchers have suggested in their studies.</w:t>
+      </w:r>
+    </w:p>
+    <w:p>
+      <w:pPr>
+        <w:spacing w:line="360" w:lineRule="auto"/>
+        <w:jc w:val="both"/>
+      </w:pPr>
+      <w:r>
+        <w:lastRenderedPageBreak/>
+        <w:t xml:space="preserve">Multilingual and Bilingual communication is a </w:t>
+      </w:r>
+      <w:proofErr w:type="gramStart"/>
+      <w:r>
+        <w:t>community based</w:t>
+      </w:r>
+      <w:proofErr w:type="gramEnd"/>
+      <w:r>
+        <w:t xml:space="preserve"> language model that people have created over time to create an effective communication method. Singlish is a language that the people living in Sri Lanka are currently using. Multilingual and bilingual languages are used to spread hate </w:t>
+      </w:r>
+      <w:proofErr w:type="gramStart"/>
+      <w:r>
+        <w:t>due to</w:t>
+      </w:r>
+      <w:proofErr w:type="gramEnd"/>
+      <w:r>
+        <w:t xml:space="preserve"> </w:t>
+      </w:r>
+      <w:r>
+        <w:t>they are novel</w:t>
+      </w:r>
+      <w:r>
+        <w:t xml:space="preserve"> and identifying such language</w:t>
+      </w:r>
+      <w:r>
+        <w:t>s</w:t>
+      </w:r>
+      <w:r>
+        <w:t xml:space="preserve"> with mixed characteristics </w:t>
+      </w:r>
+      <w:r>
+        <w:t>is</w:t>
+      </w:r>
+      <w:r>
+        <w:t xml:space="preserve"> not possible as </w:t>
+      </w:r>
+      <w:r>
+        <w:t xml:space="preserve">same as </w:t>
+      </w:r>
+      <w:r>
+        <w:t>standard languages</w:t>
+      </w:r>
+      <w:r>
+        <w:t xml:space="preserve"> such as English, French, Sinhala, etc.</w:t>
+      </w:r>
+      <w:r>
+        <w:t xml:space="preserve"> Many studies have been conducted to </w:t>
+      </w:r>
+      <w:r>
+        <w:t xml:space="preserve">capitalize on the issue of spreading </w:t>
+      </w:r>
+      <w:r>
+        <w:t xml:space="preserve">hate speech in bilingual or multilingual </w:t>
+      </w:r>
+      <w:r>
+        <w:t>languages</w:t>
+      </w:r>
+      <w:r>
+        <w:t xml:space="preserve">, </w:t>
+      </w:r>
+      <w:r>
+        <w:t>each study has identified single or more approaches to address this issue.</w:t>
+      </w:r>
+    </w:p>
     <w:p>
       <w:pPr>
         <w:pStyle w:val="Heading1"/>
+        <w:spacing w:line="360" w:lineRule="auto"/>
+        <w:jc w:val="both"/>
       </w:pPr>
       <w:bookmarkStart w:id="23" w:name="_Toc178703478"/>
       <w:r>
+        <w:t xml:space="preserve">2.2 </w:t>
+      </w:r>
+      <w:bookmarkEnd w:id="23"/>
+      <w:r>
+        <w:t>Previous Studies related to the topic</w:t>
+      </w:r>
+    </w:p>
+    <w:p>
+      <w:pPr>
+        <w:spacing w:line="360" w:lineRule="auto"/>
+        <w:jc w:val="both"/>
+      </w:pPr>
+      <w:proofErr w:type="spellStart"/>
+      <w:r>
+        <w:t>Multilingial</w:t>
+      </w:r>
+      <w:proofErr w:type="spellEnd"/>
+      <w:r>
+        <w:t xml:space="preserve"> and bilingual hate speech detection provides a broader scope due to the usage of number of languages. This widens the scope and increases the complexity depending on the languages and the number of languages.</w:t>
+      </w:r>
+      <w:r>
+        <w:t xml:space="preserve"> H</w:t>
+      </w:r>
+      <w:r>
+        <w:t>ate speech detection in a multilingual setting often requires a combination of machine learning, linguistic analysis, and cultural context</w:t>
+      </w:r>
+      <w:r>
+        <w:t>. Previous studies related to the subject topic that have specifically targeted complexity, cultural nuances, and code switching between languages are expressed</w:t>
+      </w:r>
+    </w:p>
+    <w:p>
+      <w:pPr>
+        <w:spacing w:line="360" w:lineRule="auto"/>
+        <w:jc w:val="both"/>
+      </w:pPr>
+      <w:r>
+        <w:t xml:space="preserve">The characteristic of multilingual and bi-lingual languages is there are no certain boundaries or limits to control over their user abilities for those languages have a broader scope in changing their state and code switching between languages. The “meta learning” technique is an approach where its users are able to use it to build a rapid solution with a limited number of data </w:t>
+      </w:r>
+      <w:r>
+        <w:fldChar w:fldCharType="begin" w:fldLock="1"/>
+      </w:r>
+      <w:r>
+        <w:instrText>ADDIN CSL_CITATION {"citationItems":[{"id":"ITEM-1","itemData":{"DOI":"10.1109/TENCON58879.2023.10322364","ISBN":"9798350302196","ISSN":"21593450","abstract":"A rapid increase in users on social media has given rise to a vast amount of user-generated content, including hate speech and offensive language. Such content can have serious negative consequences, ranging from psychological harm to inciting violence and discrimination. Existing studies have explored different deep learning and Natural language processing (NLP) methods to perform hate speech detection, and these solutions have yielded significant performance. Most existing solutions are limited to detecting hate speech only in English with less focus on content generated in other languages, particularly in low-resource or regional languages. The goal of this paper is to address this challenge of hate speech detection for low-resource languages and propose a tool that could provide a real-time prediction for social media posts. In this study, the main focus was on English, Hindi, Hinglish, Bengali, and Marathi languages which are commonly used in social media platforms in India. A meta-learning-based model was employed to perform hate speech detection in these languages. The proposed method helps to overcome the limitation of data scarcity and provides fast adaptation to an unseen target language. Extensive experiments were conducted on datasets comprised of different regional languages spoken in India. Accuracy, Precision, recall, and F1-score metrics are used to evaluate the model's performance. The results show that when the dataset size is small, meta-learning-based models perform better than traditional fine-tuned language models.","author":[{"dropping-particle":"","family":"Prasad","given":"Deepak","non-dropping-particle":"","parse-names":false,"suffix":""},{"dropping-particle":"V.","family":"Kadambari","given":"K.","non-dropping-particle":"","parse-names":false,"suffix":""},{"dropping-particle":"","family":"Mukati","given":"Raghav","non-dropping-particle":"","parse-names":false,"suffix":""},{"dropping-particle":"","family":"Singariya","given":"Sunny","non-dropping-particle":"","parse-names":false,"suffix":""}],"container-title":"IEEE Region 10 Annual International Conference, Proceedings/TENCON","id":"ITEM-1","issued":{"date-parts":[["2023"]]},"page":"31-35","publisher":"IEEE","title":"Real-Time Multi-Lingual Hate and Offensive Speech Detection in Social Networks Using Meta-Learning","type":"article-journal"},"uris":["http://www.mendeley.com/documents/?uuid=f2b2d125-3947-434b-a923-5228bcedbd43"]}],"mendeley":{"formattedCitation":"(Prasad &lt;i&gt;et al.&lt;/i&gt;, 2023)","plainTextFormattedCitation":"(Prasad et al., 2023)","previouslyFormattedCitation":"(Prasad &lt;i&gt;et al.&lt;/i&gt;, 2023)"},"properties":{"noteIndex":0},"schema":"https://github.com/citation-style-language/schema/raw/master/csl-citation.json"}</w:instrText>
+      </w:r>
+      <w:r>
+        <w:fldChar w:fldCharType="separate"/>
+      </w:r>
+      <w:r>
+        <w:rPr>
+          <w:noProof/>
+        </w:rPr>
+        <w:t xml:space="preserve">(Prasad </w:t>
+      </w:r>
+      <w:r>
+        <w:rPr>
+          <w:i/>
+          <w:noProof/>
+        </w:rPr>
+        <w:t>et al.</w:t>
+      </w:r>
+      <w:r>
+        <w:rPr>
+          <w:noProof/>
+        </w:rPr>
+        <w:t>, 2023)</w:t>
+      </w:r>
+      <w:r>
+        <w:fldChar w:fldCharType="end"/>
+      </w:r>
+      <w:r>
+        <w:t>. The author has conducted a test and has gained positive results using Bengali and English as the reference languages.</w:t>
+      </w:r>
+    </w:p>
+    <w:p>
+      <w:pPr>
+        <w:spacing w:line="360" w:lineRule="auto"/>
+        <w:jc w:val="both"/>
+      </w:pPr>
+      <w:r>
+        <w:t xml:space="preserve">Code mixed languages that are frequently used in such scenarios. Identifying linguistic characters in multilingual and bilingual contexts requires a large </w:t>
+      </w:r>
+      <w:proofErr w:type="gramStart"/>
+      <w:r>
+        <w:t>number</w:t>
+      </w:r>
+      <w:proofErr w:type="gramEnd"/>
+      <w:r>
+        <w:t xml:space="preserve"> of data. Connecting two models and bridging their different capabilities on lexicons and pre-trainability is another successful approach to identifying hate speech </w:t>
+      </w:r>
+      <w:r>
+        <w:fldChar w:fldCharType="begin" w:fldLock="1"/>
+      </w:r>
+      <w:r>
+        <w:instrText>ADDIN CSL_CITATION {"citationItems":[{"id":"ITEM-1","itemData":{"DOI":"10.1109/ICIC56845.2022.10006940","ISBN":"9798350345711","abstract":"Hate speech in social media is becoming a relevant issue recently. Several studies have been proposed to deal with the hate speech phenomena in online communication. However, detecting hate speech messages from social media data is not a trivial task. Previous works have mentioned the problem of code-mixed languages in hate speech detection. As a matter of fact, Indonesia consists of several regions, each with its own local languages. Naturally, Indonesians tend to mix their own local language with Bahasa Indonesia when communicating in everyday conversation, including in social media communication, which contributes to the difficulty of processing Indonesian social media data. In this study, we plan to investigate hate speech detection in code-mixed Indonesian social media by exploiting several available multilingual language resources. Our experiment shows that the current available multilingual language model could not improve the model performance compared to the models which utilized the monolingual Indonesian language model. We also found that the most recent neural-based models are able to obtain better performance than the traditional model. For future work, we plan to implement a transfer learning approach to detect hate speech in Indonesian social media, specifically to deal with the code-mixed issue.","author":[{"dropping-particle":"","family":"Pamungkas","given":"Endang Wahyu","non-dropping-particle":"","parse-names":false,"suffix":""},{"dropping-particle":"","family":"Fatmawati","given":"Azizah","non-dropping-particle":"","parse-names":false,"suffix":""},{"dropping-particle":"","family":"Nugroho","given":"Yusuf Sulistyo","non-dropping-particle":"","parse-names":false,"suffix":""},{"dropping-particle":"","family":"Gunawan","given":"Dedi","non-dropping-particle":"","parse-names":false,"suffix":""},{"dropping-particle":"","family":"Sudarmilah","given":"Endah","non-dropping-particle":"","parse-names":false,"suffix":""}],"container-title":"2022 7th International Conference on Informatics and Computing, ICIC 2022","id":"ITEM-1","issued":{"date-parts":[["2022"]]},"page":"1-5","publisher":"IEEE","title":"Hate Speech Detection in Code-Mixed Indonesian Social Media: Exploiting Multilingual Languages Resources","type":"article-journal"},"uris":["http://www.mendeley.com/documents/?uuid=1792fa8e-f6cc-4647-ad0c-b52946afac0b"]},{"id":"ITEM-2","itemData":{"DOI":"10.1109/TENCON58879.2023.10322364","ISBN":"9798350302196","ISSN":"21593450","abstract":"A rapid increase in users on social media has given rise to a vast amount of user-generated content, including hate speech and offensive language. Such content can have serious negative consequences, ranging from psychological harm to inciting violence and discrimination. Existing studies have explored different deep learning and Natural language processing (NLP) methods to perform hate speech detection, and these solutions have yielded significant performance. Most existing solutions are limited to detecting hate speech only in English with less focus on content generated in other languages, particularly in low-resource or regional languages. The goal of this paper is to address this challenge of hate speech detection for low-resource languages and propose a tool that could provide a real-time prediction for social media posts. In this study, the main focus was on English, Hindi, Hinglish, Bengali, and Marathi languages which are commonly used in social media platforms in India. A meta-learning-based model was employed to perform hate speech detection in these languages. The proposed method helps to overcome the limitation of data scarcity and provides fast adaptation to an unseen target language. Extensive experiments were conducted on datasets comprised of different regional languages spoken in India. Accuracy, Precision, recall, and F1-score metrics are used to evaluate the model's performance. The results show that when the dataset size is small, meta-learning-based models perform better than traditional fine-tuned language models.","author":[{"dropping-particle":"","family":"Prasad","given":"Deepak","non-dropping-particle":"","parse-names":false,"suffix":""},{"dropping-particle":"V.","family":"Kadambari","given":"K.","non-dropping-particle":"","parse-names":false,"suffix":""},{"dropping-particle":"","family":"Mukati","given":"Raghav","non-dropping-particle":"","parse-names":false,"suffix":""},{"dropping-particle":"","family":"Singariya","given":"Sunny","non-dropping-particle":"","parse-names":false,"suffix":""}],"container-title":"IEEE Region 10 Annual International Conference, Proceedings/TENCON","id":"ITEM-2","issued":{"date-parts":[["2023"]]},"page":"31-35","publisher":"IEEE","title":"Real-Time Multi-Lingual Hate and Offensive Speech Detection in Social Networks Using Meta-Learning","type":"article-journal"},"uris":["http://www.mendeley.com/documents/?uuid=f2b2d125-3947-434b-a923-5228bcedbd43"]}],"mendeley":{"formattedCitation":"(Pamungkas &lt;i&gt;et al.&lt;/i&gt;, 2022; Prasad &lt;i&gt;et al.&lt;/i&gt;, 2023)","plainTextFormattedCitation":"(Pamungkas et al., 2022; Prasad et al., 2023)","previouslyFormattedCitation":"(Pamungkas &lt;i&gt;et al.&lt;/i&gt;, 2022; Prasad &lt;i&gt;et al.&lt;/i&gt;, 2023)"},"properties":{"noteIndex":0},"schema":"https://github.com/citation-style-language/schema/raw/master/csl-citation.json"}</w:instrText>
+      </w:r>
+      <w:r>
+        <w:fldChar w:fldCharType="separate"/>
+      </w:r>
+      <w:r>
+        <w:rPr>
+          <w:noProof/>
+        </w:rPr>
+        <w:t xml:space="preserve">(Pamungkas </w:t>
+      </w:r>
+      <w:r>
+        <w:rPr>
+          <w:i/>
+          <w:noProof/>
+        </w:rPr>
+        <w:t>et al.</w:t>
+      </w:r>
+      <w:r>
+        <w:rPr>
+          <w:noProof/>
+        </w:rPr>
+        <w:t xml:space="preserve">, 2022; Prasad </w:t>
+      </w:r>
+      <w:r>
+        <w:rPr>
+          <w:i/>
+          <w:noProof/>
+        </w:rPr>
+        <w:t>et al.</w:t>
+      </w:r>
+      <w:r>
+        <w:rPr>
+          <w:noProof/>
+        </w:rPr>
+        <w:t>, 2023)</w:t>
+      </w:r>
+      <w:r>
+        <w:fldChar w:fldCharType="end"/>
+      </w:r>
+      <w:r>
+        <w:t>. Pre-trained models are very much effective in capitalizing on the challenges that occur due to code switching and code-mixed language linguistical characteristics.</w:t>
+      </w:r>
+    </w:p>
+    <w:p>
+      <w:pPr>
+        <w:spacing w:line="360" w:lineRule="auto"/>
+        <w:jc w:val="both"/>
+      </w:pPr>
+      <w:r>
         <w:lastRenderedPageBreak/>
-        <w:t>2.2 Followed Methods of Detecting Hate Speech in Social Media</w:t>
-      </w:r>
-      <w:bookmarkEnd w:id="23"/>
+        <w:t>A s</w:t>
+      </w:r>
+      <w:r>
+        <w:t xml:space="preserve">imilar </w:t>
+      </w:r>
+      <w:r>
+        <w:t xml:space="preserve">Study has been conducted to create a connection and integrate the linguistic characters of languages </w:t>
+      </w:r>
+      <w:r>
+        <w:fldChar w:fldCharType="begin" w:fldLock="1"/>
+      </w:r>
+      <w:r>
+        <w:instrText>ADDIN CSL_CITATION {"citationItems":[{"id":"ITEM-1","itemData":{"DOI":"10.1109/ACCESS.2024.3452987","ISSN":"21693536","abstract":"The rise of social media has enabled individuals with biased perspectives to spread hate speech, directing it toward individuals based on characteristics such as race, gender, religion, or sexual orientation. Constructive interactions in varied communities can greatly enhance self-esteem, yet it is vital to consider that adverse comments may affect individuals' social standing and emotional health. The crucial task of detecting and addressing this type of content is imperative for reducing its negative effects on communities and individuals alike. The rising occurrence highlights the urgency for enhanced methods and robust regulations on digital platforms to protect humans from such prejudicial and damaging conduct. Hate speech typically appears as a deliberate hostile action aimed at a particular group, often with the intent to demean or isolate them based on various facets of their identity. Research on hate speech predominantly targets resource-aware languages like English, German, and Chinese. Conversely, resource-limited languages, including European languages such as Italian, Spanish, and Portuguese, alongside Asian languages like Roman Urdu, Korean, and Indonesian, present obstacles. These challenges arise from a lack of linguistic resources, making the extraction of information a more strenuous task. This study is focused on the detection and improvement of multilingual hate speech detection across 13 different languages. To conduct a thorough analysis, we carried out a series of experiments that ranged from classical machine learning techniques and mainstream deep learning approaches to recent transformer-based methods. Through hyperparameter tuning, optimization techniques, and generative configurations, we achieved robust and generalized performance capable of effectively identifying hate speech across various dialects. Specifically, we achieved a notable enhancement in detection performance, with precision and recall metrics exceeding baseline models by up to 10% across several lesser-studied languages. Additionally, our work extends the capabilities of explainable AI within this context, offering deeper insights into model decisions, which is crucial for regulatory and ethical considerations in AI deployment. Our study presents substantial performance improvements across various datasets and languages through meticulous comparisons. For example, our model significantly outperformed existing benchmarks: it achieved F1-scores of 0.90 in Germa…","author":[{"dropping-particle":"","family":"Hashmi","given":"Ehtesham","non-dropping-particle":"","parse-names":false,"suffix":""},{"dropping-particle":"","family":"Yayilgan","given":"Sule Yildirim","non-dropping-particle":"","parse-names":false,"suffix":""},{"dropping-particle":"","family":"Hameed","given":"Ibrahim A.","non-dropping-particle":"","parse-names":false,"suffix":""},{"dropping-particle":"","family":"Yamin","given":"Muhammad Mudassar","non-dropping-particle":"","parse-names":false,"suffix":""},{"dropping-particle":"","family":"Ullah","given":"Mohib","non-dropping-particle":"","parse-names":false,"suffix":""},{"dropping-particle":"","family":"Abomhara","given":"Mohamed","non-dropping-particle":"","parse-names":false,"suffix":""}],"container-title":"IEEE Access","id":"ITEM-1","issue":"August","issued":{"date-parts":[["2024"]]},"page":"121507-121537","publisher":"IEEE","title":"Enhancing Multilingual Hate Speech Detection: From Language-Specific Insights to Cross-Linguistic Integration","type":"article-journal","volume":"12"},"uris":["http://www.mendeley.com/documents/?uuid=6fee6572-b71d-4097-893a-0e841e88fb5b"]}],"mendeley":{"formattedCitation":"(Hashmi &lt;i&gt;et al.&lt;/i&gt;, 2024)","plainTextFormattedCitation":"(Hashmi et al., 2024)"},"properties":{"noteIndex":0},"schema":"https://github.com/citation-style-language/schema/raw/master/csl-citation.json"}</w:instrText>
+      </w:r>
+      <w:r>
+        <w:fldChar w:fldCharType="separate"/>
+      </w:r>
+      <w:r>
+        <w:rPr>
+          <w:noProof/>
+        </w:rPr>
+        <w:t xml:space="preserve">(Hashmi </w:t>
+      </w:r>
+      <w:r>
+        <w:rPr>
+          <w:i/>
+          <w:noProof/>
+        </w:rPr>
+        <w:t>et al.</w:t>
+      </w:r>
+      <w:r>
+        <w:rPr>
+          <w:noProof/>
+        </w:rPr>
+        <w:t>, 2024)</w:t>
+      </w:r>
+      <w:r>
+        <w:fldChar w:fldCharType="end"/>
+      </w:r>
+      <w:r>
+        <w:t>. A thorough study was conducted o</w:t>
+      </w:r>
+      <w:r>
+        <w:t>n</w:t>
+      </w:r>
+      <w:r>
+        <w:t xml:space="preserve"> each language to identify linguistic insights </w:t>
+      </w:r>
+      <w:r>
+        <w:t>in </w:t>
+      </w:r>
+      <w:r>
+        <w:t xml:space="preserve">each language </w:t>
+      </w:r>
+      <w:r>
+        <w:t xml:space="preserve">and applying them to a detection model will enable </w:t>
+      </w:r>
+      <w:r>
+        <w:t xml:space="preserve">to </w:t>
+      </w:r>
+      <w:r>
+        <w:t xml:space="preserve">understanding the relationships between the languages. This will increase the performance of the system and its accuracy due to the identification of the patterns of using hate speech in each language or getting cues on the correlation between the </w:t>
+      </w:r>
+      <w:r>
+        <w:t>two languages.</w:t>
+      </w:r>
+      <w:r>
+        <w:t xml:space="preserve"> </w:t>
+      </w:r>
+    </w:p>
+    <w:p>
+      <w:pPr>
+        <w:spacing w:line="360" w:lineRule="auto"/>
+        <w:jc w:val="both"/>
+      </w:pPr>
     </w:p>
     <w:p>
       <w:pPr>
@@ -5243,13 +5729,22 @@
         <w:t>,</w:t>
       </w:r>
       <w:r>
-        <w:t xml:space="preserve"> Facebook is the widespread and most dominating platform compared to other platforms. Due to the larger number of users, </w:t>
-      </w:r>
+        <w:t xml:space="preserve"> Facebook is the widespread and most dominating platform compared to </w:t>
+      </w:r>
+      <w:r>
+        <w:lastRenderedPageBreak/>
+        <w:t xml:space="preserve">other platforms. Due to the larger number of users, </w:t>
+      </w:r>
+      <w:proofErr w:type="gramStart"/>
       <w:r>
         <w:t xml:space="preserve">a </w:t>
       </w:r>
       <w:r>
-        <w:t xml:space="preserve">number of hate speech cases and hate crimes have been reported on Facebook. The loophole with the Facebook community standards and the hate speech is the language most people use </w:t>
+        <w:t>number of</w:t>
+      </w:r>
+      <w:proofErr w:type="gramEnd"/>
+      <w:r>
+        <w:t xml:space="preserve"> hate speech cases and hate crimes have been reported on Facebook. The loophole with the Facebook community standards and the hate speech is the language most people use </w:t>
       </w:r>
       <w:r>
         <w:t>on Facebook</w:t>
@@ -5264,7 +5759,6 @@
         <w:jc w:val="both"/>
       </w:pPr>
       <w:r>
-        <w:lastRenderedPageBreak/>
         <w:t xml:space="preserve">Using </w:t>
       </w:r>
       <w:r>
@@ -5294,10 +5788,10 @@
       <w:r>
         <w:t xml:space="preserve">2.4 </w:t>
       </w:r>
-      <w:r>
-        <w:t>Previous Studies related to the topic</w:t>
-      </w:r>
       <w:bookmarkEnd w:id="25"/>
+      <w:r>
+        <w:t>Current context of the subject</w:t>
+      </w:r>
       <w:r>
         <w:br w:type="page"/>
       </w:r>
@@ -5327,7 +5821,15 @@
         <w:jc w:val="both"/>
       </w:pPr>
       <w:r>
-        <w:t>The study addresses the issue of safety among Sri Lankan Facebook users. And also to demotivate and discourage the people who tend to commit those hate crimes. Since Facebook is a widespread platform where over 6.5 million users were recorded and because of a certain set of people their social well-being has become doubtful due to hate crimes.</w:t>
+        <w:t xml:space="preserve">The study addresses the issue of safety among Sri Lankan Facebook users. And </w:t>
+      </w:r>
+      <w:proofErr w:type="gramStart"/>
+      <w:r>
+        <w:t>also</w:t>
+      </w:r>
+      <w:proofErr w:type="gramEnd"/>
+      <w:r>
+        <w:t xml:space="preserve"> to demotivate and discourage the people who tend to commit those hate crimes. Since Facebook is a widespread platform where over 6.5 million users were recorded and because of a certain set of people their social well-being has become doubtful due to hate crimes.</w:t>
       </w:r>
     </w:p>
     <w:p>
@@ -5353,7 +5855,15 @@
         <w:t>,</w:t>
       </w:r>
       <w:r>
-        <w:t xml:space="preserve"> and many more. People do send text messages, Post content, and share content with or without captions and people do comment a lot on their content and as well as the other peoples’ content. The study helps to identify the text-based content that is added to Facebook as a status or comment using the suggested tool. </w:t>
+        <w:t xml:space="preserve"> and many more. People do send text messages, </w:t>
+      </w:r>
+      <w:proofErr w:type="gramStart"/>
+      <w:r>
+        <w:t>Post</w:t>
+      </w:r>
+      <w:proofErr w:type="gramEnd"/>
+      <w:r>
+        <w:t xml:space="preserve"> content, and share content with or without captions and people do comment a lot on their content and as well as the other peoples’ content. The study helps to identify the text-based content that is added to Facebook as a status or comment using the suggested tool. </w:t>
       </w:r>
     </w:p>
     <w:p>
@@ -5363,7 +5873,15 @@
         <w:jc w:val="both"/>
       </w:pPr>
       <w:r>
-        <w:t xml:space="preserve">Identify the hate speakers – With the pooling system, we are able to store data about hate speakers and will be able to identify their </w:t>
+        <w:t xml:space="preserve">Identify the hate speakers – With the pooling system, we </w:t>
+      </w:r>
+      <w:proofErr w:type="gramStart"/>
+      <w:r>
+        <w:t>are able to</w:t>
+      </w:r>
+      <w:proofErr w:type="gramEnd"/>
+      <w:r>
+        <w:t xml:space="preserve"> store data about hate speakers and will be able to identify their </w:t>
       </w:r>
       <w:r>
         <w:t>behavior</w:t>
@@ -5688,17 +6206,37 @@
       </w:pPr>
       <w:r>
         <w:rPr>
+          <w:noProof/>
+        </w:rPr>
+        <w:t xml:space="preserve">Hashmi, E. </w:t>
+      </w:r>
+      <w:r>
+        <w:rPr>
           <w:i/>
           <w:iCs/>
           <w:noProof/>
         </w:rPr>
-        <w:t>Hate speech and Hate Crimes</w:t>
-      </w:r>
-      <w:r>
-        <w:rPr>
-          <w:noProof/>
-        </w:rPr>
-        <w:t xml:space="preserve"> (2023). Available at: https://www.ala.org/advocacy/intfreedom/hate (Accessed: 28 February 2024).</w:t>
+        <w:t>et al.</w:t>
+      </w:r>
+      <w:r>
+        <w:rPr>
+          <w:noProof/>
+        </w:rPr>
+        <w:t xml:space="preserve"> (2024) ‘Enhancing Multilingual Hate Speech Detection: From Language-Specific Insights to Cross-Linguistic Integration’, </w:t>
+      </w:r>
+      <w:r>
+        <w:rPr>
+          <w:i/>
+          <w:iCs/>
+          <w:noProof/>
+        </w:rPr>
+        <w:t>IEEE Access</w:t>
+      </w:r>
+      <w:r>
+        <w:rPr>
+          <w:noProof/>
+        </w:rPr>
+        <w:t>, 12(August), pp. 121507–121537. Available at: https://doi.org/10.1109/ACCESS.2024.3452987.</w:t>
       </w:r>
     </w:p>
     <w:p>
@@ -5714,23 +6252,17 @@
       </w:pPr>
       <w:r>
         <w:rPr>
-          <w:noProof/>
-        </w:rPr>
-        <w:t xml:space="preserve">Hattotuwa, S. and Wickremesinhe, R. (2023) ‘Social Media in Sport’, </w:t>
-      </w:r>
-      <w:r>
-        <w:rPr>
           <w:i/>
           <w:iCs/>
           <w:noProof/>
         </w:rPr>
-        <w:t>Social Media in Sport</w:t>
-      </w:r>
-      <w:r>
-        <w:rPr>
-          <w:noProof/>
-        </w:rPr>
-        <w:t xml:space="preserve"> [Preprint]. Available at: https://doi.org/10.4324/9780367766924-ress7-0.</w:t>
+        <w:t>Hate speech and Hate Crimes</w:t>
+      </w:r>
+      <w:r>
+        <w:rPr>
+          <w:noProof/>
+        </w:rPr>
+        <w:t xml:space="preserve"> (2023). Available at: https://www.ala.org/advocacy/intfreedom/hate (Accessed: 28 February 2024).</w:t>
       </w:r>
     </w:p>
     <w:p>
@@ -5748,7 +6280,7 @@
         <w:rPr>
           <w:noProof/>
         </w:rPr>
-        <w:t xml:space="preserve">Howard, J.W. (2019) ‘Free speech and hate speech’, </w:t>
+        <w:t xml:space="preserve">Hattotuwa, S. and Wickremesinhe, R. (2023) ‘Social Media in Sport’, </w:t>
       </w:r>
       <w:r>
         <w:rPr>
@@ -5756,13 +6288,13 @@
           <w:iCs/>
           <w:noProof/>
         </w:rPr>
-        <w:t>Annual Review of Political Science</w:t>
-      </w:r>
-      <w:r>
-        <w:rPr>
-          <w:noProof/>
-        </w:rPr>
-        <w:t>, 22, pp. 93–109. Available at: https://doi.org/10.1146/annurev-polisci-051517-012343.</w:t>
+        <w:t>Social Media in Sport</w:t>
+      </w:r>
+      <w:r>
+        <w:rPr>
+          <w:noProof/>
+        </w:rPr>
+        <w:t xml:space="preserve"> [Preprint]. Available at: https://doi.org/10.4324/9780367766924-ress7-0.</w:t>
       </w:r>
     </w:p>
     <w:p>
@@ -5780,7 +6312,7 @@
         <w:rPr>
           <w:noProof/>
         </w:rPr>
-        <w:t xml:space="preserve">Iginio Gagliardone, Danit Gal, Thiago Alves, Gabriela Martinez, U. (2016) </w:t>
+        <w:t xml:space="preserve">Howard, J.W. (2019) ‘Free speech and hate speech’, </w:t>
       </w:r>
       <w:r>
         <w:rPr>
@@ -5788,13 +6320,13 @@
           <w:iCs/>
           <w:noProof/>
         </w:rPr>
-        <w:t>Countering online hate speech</w:t>
-      </w:r>
-      <w:r>
-        <w:rPr>
-          <w:noProof/>
-        </w:rPr>
-        <w:t>.</w:t>
+        <w:t>Annual Review of Political Science</w:t>
+      </w:r>
+      <w:r>
+        <w:rPr>
+          <w:noProof/>
+        </w:rPr>
+        <w:t>, 22, pp. 93–109. Available at: https://doi.org/10.1146/annurev-polisci-051517-012343.</w:t>
       </w:r>
     </w:p>
     <w:p>
@@ -5812,14 +6344,8 @@
         <w:rPr>
           <w:noProof/>
         </w:rPr>
-        <w:t xml:space="preserve">Jain, A. and Sharma, S. (2022) ‘A Survey on Identification of Hate Speech on Social </w:t>
-      </w:r>
-      <w:r>
-        <w:rPr>
-          <w:noProof/>
-        </w:rPr>
         <w:lastRenderedPageBreak/>
-        <w:t xml:space="preserve">Media Post’, </w:t>
+        <w:t xml:space="preserve">Iginio Gagliardone, Danit Gal, Thiago Alves, Gabriela Martinez, U. (2016) </w:t>
       </w:r>
       <w:r>
         <w:rPr>
@@ -5827,13 +6353,13 @@
           <w:iCs/>
           <w:noProof/>
         </w:rPr>
-        <w:t>ICAN 2022 - 3rd International Conference on Computing, Analytics and Networks - Proceedings</w:t>
-      </w:r>
-      <w:r>
-        <w:rPr>
-          <w:noProof/>
-        </w:rPr>
-        <w:t>, pp. 1–6. Available at: https://doi.org/10.1109/ICAN56228.2022.10007283.</w:t>
+        <w:t>Countering online hate speech</w:t>
+      </w:r>
+      <w:r>
+        <w:rPr>
+          <w:noProof/>
+        </w:rPr>
+        <w:t>.</w:t>
       </w:r>
     </w:p>
     <w:p>
@@ -5851,7 +6377,7 @@
         <w:rPr>
           <w:noProof/>
         </w:rPr>
-        <w:t xml:space="preserve">Kavatagi, S. and Rachh, R. (2021) ‘A Context Aware Embedding for the Detection of Hate Speech in Social Media Networks’, </w:t>
+        <w:t xml:space="preserve">Jain, A. and Sharma, S. (2022) ‘A Survey on Identification of Hate Speech on Social Media Post’, </w:t>
       </w:r>
       <w:r>
         <w:rPr>
@@ -5859,13 +6385,13 @@
           <w:iCs/>
           <w:noProof/>
         </w:rPr>
-        <w:t>2021 International Conference on Smart Generation Computing, Communication and Networking, SMART GENCON 2021</w:t>
-      </w:r>
-      <w:r>
-        <w:rPr>
-          <w:noProof/>
-        </w:rPr>
-        <w:t>, pp. 1–4. Available at: https://doi.org/10.1109/SMARTGENCON51891.2021.9645877.</w:t>
+        <w:t>ICAN 2022 - 3rd International Conference on Computing, Analytics and Networks - Proceedings</w:t>
+      </w:r>
+      <w:r>
+        <w:rPr>
+          <w:noProof/>
+        </w:rPr>
+        <w:t>, pp. 1–6. Available at: https://doi.org/10.1109/ICAN56228.2022.10007283.</w:t>
       </w:r>
     </w:p>
     <w:p>
@@ -5883,7 +6409,7 @@
         <w:rPr>
           <w:noProof/>
         </w:rPr>
-        <w:t xml:space="preserve">MacAvaney, S. </w:t>
+        <w:t xml:space="preserve">Kavatagi, S. and Rachh, R. (2021) ‘A Context Aware Embedding for the Detection of Hate Speech in Social Media Networks’, </w:t>
       </w:r>
       <w:r>
         <w:rPr>
@@ -5891,27 +6417,13 @@
           <w:iCs/>
           <w:noProof/>
         </w:rPr>
-        <w:t>et al.</w:t>
-      </w:r>
-      <w:r>
-        <w:rPr>
-          <w:noProof/>
-        </w:rPr>
-        <w:t xml:space="preserve"> (2019) ‘Hate speech detection: Challenges and solutions’, </w:t>
-      </w:r>
-      <w:r>
-        <w:rPr>
-          <w:i/>
-          <w:iCs/>
-          <w:noProof/>
-        </w:rPr>
-        <w:t>PLoS ONE</w:t>
-      </w:r>
-      <w:r>
-        <w:rPr>
-          <w:noProof/>
-        </w:rPr>
-        <w:t>, 14(8), pp. 1–16. Available at: https://doi.org/10.1371/journal.pone.0221152.</w:t>
+        <w:t>2021 International Conference on Smart Generation Computing, Communication and Networking, SMART GENCON 2021</w:t>
+      </w:r>
+      <w:r>
+        <w:rPr>
+          <w:noProof/>
+        </w:rPr>
+        <w:t>, pp. 1–4. Available at: https://doi.org/10.1109/SMARTGENCON51891.2021.9645877.</w:t>
       </w:r>
     </w:p>
     <w:p>
@@ -5929,7 +6441,7 @@
         <w:rPr>
           <w:noProof/>
         </w:rPr>
-        <w:t xml:space="preserve">Mondal, M., Silva, L.A. and Benevenuto, F. (2017) ‘A measurement study of hate speech in social media’, </w:t>
+        <w:t xml:space="preserve">MacAvaney, S. </w:t>
       </w:r>
       <w:r>
         <w:rPr>
@@ -5937,13 +6449,27 @@
           <w:iCs/>
           <w:noProof/>
         </w:rPr>
-        <w:t>HT 2017 - Proceedings of the 28th ACM Conference on Hypertext and Social Media</w:t>
-      </w:r>
-      <w:r>
-        <w:rPr>
-          <w:noProof/>
-        </w:rPr>
-        <w:t>, pp. 85–94. Available at: https://doi.org/10.1145/3078714.3078723.</w:t>
+        <w:t>et al.</w:t>
+      </w:r>
+      <w:r>
+        <w:rPr>
+          <w:noProof/>
+        </w:rPr>
+        <w:t xml:space="preserve"> (2019) ‘Hate speech detection: Challenges and solutions’, </w:t>
+      </w:r>
+      <w:r>
+        <w:rPr>
+          <w:i/>
+          <w:iCs/>
+          <w:noProof/>
+        </w:rPr>
+        <w:t>PLoS ONE</w:t>
+      </w:r>
+      <w:r>
+        <w:rPr>
+          <w:noProof/>
+        </w:rPr>
+        <w:t>, 14(8), pp. 1–16. Available at: https://doi.org/10.1371/journal.pone.0221152.</w:t>
       </w:r>
     </w:p>
     <w:p>
@@ -5961,7 +6487,7 @@
         <w:rPr>
           <w:noProof/>
         </w:rPr>
-        <w:t xml:space="preserve">Patabendige, C.L. (2023) </w:t>
+        <w:t xml:space="preserve">Mondal, M., Silva, L.A. and Benevenuto, F. (2017) ‘A measurement study of hate speech in social media’, </w:t>
       </w:r>
       <w:r>
         <w:rPr>
@@ -5969,13 +6495,13 @@
           <w:iCs/>
           <w:noProof/>
         </w:rPr>
-        <w:t>Human Security Perspectives on Hate Speech</w:t>
-      </w:r>
-      <w:r>
-        <w:rPr>
-          <w:noProof/>
-        </w:rPr>
-        <w:t>. Available at: https://www.defence.lk/Article/view_article/27635.</w:t>
+        <w:t>HT 2017 - Proceedings of the 28th ACM Conference on Hypertext and Social Media</w:t>
+      </w:r>
+      <w:r>
+        <w:rPr>
+          <w:noProof/>
+        </w:rPr>
+        <w:t>, pp. 85–94. Available at: https://doi.org/10.1145/3078714.3078723.</w:t>
       </w:r>
     </w:p>
     <w:p>
@@ -5993,7 +6519,7 @@
         <w:rPr>
           <w:noProof/>
         </w:rPr>
-        <w:t xml:space="preserve">Pereira-Kohatsu, J.C. </w:t>
+        <w:t xml:space="preserve">Pamungkas, E.W. </w:t>
       </w:r>
       <w:r>
         <w:rPr>
@@ -6007,7 +6533,7 @@
         <w:rPr>
           <w:noProof/>
         </w:rPr>
-        <w:t xml:space="preserve"> (2019) ‘Detecting and monitoring hate speech in twitter’, </w:t>
+        <w:t xml:space="preserve"> (2022) ‘Hate Speech Detection in Code-Mixed Indonesian Social Media: Exploiting Multilingual Languages Resources’, </w:t>
       </w:r>
       <w:r>
         <w:rPr>
@@ -6015,13 +6541,13 @@
           <w:iCs/>
           <w:noProof/>
         </w:rPr>
-        <w:t>Sensors (Switzerland)</w:t>
-      </w:r>
-      <w:r>
-        <w:rPr>
-          <w:noProof/>
-        </w:rPr>
-        <w:t>, 19(21), pp. 1–37. Available at: https://doi.org/10.3390/s19214654.</w:t>
+        <w:t>2022 7th International Conference on Informatics and Computing, ICIC 2022</w:t>
+      </w:r>
+      <w:r>
+        <w:rPr>
+          <w:noProof/>
+        </w:rPr>
+        <w:t>, pp. 1–5. Available at: https://doi.org/10.1109/ICIC56845.2022.10006940.</w:t>
       </w:r>
     </w:p>
     <w:p>
@@ -6039,6 +6565,131 @@
         <w:rPr>
           <w:noProof/>
         </w:rPr>
+        <w:t xml:space="preserve">Patabendige, C.L. (2023) </w:t>
+      </w:r>
+      <w:r>
+        <w:rPr>
+          <w:i/>
+          <w:iCs/>
+          <w:noProof/>
+        </w:rPr>
+        <w:t>Human Security Perspectives on Hate Speech</w:t>
+      </w:r>
+      <w:r>
+        <w:rPr>
+          <w:noProof/>
+        </w:rPr>
+        <w:t>. Available at: https://www.defence.lk/Article/view_article/27635.</w:t>
+      </w:r>
+    </w:p>
+    <w:p>
+      <w:pPr>
+        <w:widowControl w:val="0"/>
+        <w:autoSpaceDE w:val="0"/>
+        <w:autoSpaceDN w:val="0"/>
+        <w:adjustRightInd w:val="0"/>
+        <w:spacing w:line="360" w:lineRule="auto"/>
+        <w:rPr>
+          <w:noProof/>
+        </w:rPr>
+      </w:pPr>
+      <w:r>
+        <w:rPr>
+          <w:noProof/>
+        </w:rPr>
+        <w:t xml:space="preserve">Pereira-Kohatsu, J.C. </w:t>
+      </w:r>
+      <w:r>
+        <w:rPr>
+          <w:i/>
+          <w:iCs/>
+          <w:noProof/>
+        </w:rPr>
+        <w:t>et al.</w:t>
+      </w:r>
+      <w:r>
+        <w:rPr>
+          <w:noProof/>
+        </w:rPr>
+        <w:t xml:space="preserve"> (2019) ‘Detecting and monitoring hate speech in twitter’, </w:t>
+      </w:r>
+      <w:r>
+        <w:rPr>
+          <w:i/>
+          <w:iCs/>
+          <w:noProof/>
+        </w:rPr>
+        <w:t>Sensors (Switzerland)</w:t>
+      </w:r>
+      <w:r>
+        <w:rPr>
+          <w:noProof/>
+        </w:rPr>
+        <w:t>, 19(21), pp. 1–37. Available at: https://doi.org/10.3390/s19214654.</w:t>
+      </w:r>
+    </w:p>
+    <w:p>
+      <w:pPr>
+        <w:widowControl w:val="0"/>
+        <w:autoSpaceDE w:val="0"/>
+        <w:autoSpaceDN w:val="0"/>
+        <w:adjustRightInd w:val="0"/>
+        <w:spacing w:line="360" w:lineRule="auto"/>
+        <w:rPr>
+          <w:noProof/>
+        </w:rPr>
+      </w:pPr>
+      <w:r>
+        <w:rPr>
+          <w:noProof/>
+        </w:rPr>
+        <w:t xml:space="preserve">Prasad, D. </w:t>
+      </w:r>
+      <w:r>
+        <w:rPr>
+          <w:i/>
+          <w:iCs/>
+          <w:noProof/>
+        </w:rPr>
+        <w:t>et al.</w:t>
+      </w:r>
+      <w:r>
+        <w:rPr>
+          <w:noProof/>
+        </w:rPr>
+        <w:t xml:space="preserve"> (2023) ‘Real-Time Multi-Lingual Hate and Offensive Speech Detection in Social Networks Using Meta-Learning’, </w:t>
+      </w:r>
+      <w:r>
+        <w:rPr>
+          <w:i/>
+          <w:iCs/>
+          <w:noProof/>
+        </w:rPr>
+        <w:t>IEEE Region 10 Annual International Conference, Proceedings/TENCON</w:t>
+      </w:r>
+      <w:r>
+        <w:rPr>
+          <w:noProof/>
+        </w:rPr>
+        <w:t>, pp. 31–35. Available at: https://doi.org/10.1109/TENCON58879.2023.10322364.</w:t>
+      </w:r>
+    </w:p>
+    <w:p>
+      <w:pPr>
+        <w:widowControl w:val="0"/>
+        <w:autoSpaceDE w:val="0"/>
+        <w:autoSpaceDN w:val="0"/>
+        <w:adjustRightInd w:val="0"/>
+        <w:spacing w:line="360" w:lineRule="auto"/>
+        <w:rPr>
+          <w:noProof/>
+        </w:rPr>
+      </w:pPr>
+      <w:r>
+        <w:rPr>
+          <w:noProof/>
+        </w:rPr>
+        <w:lastRenderedPageBreak/>
         <w:t>Samaratunge, S. and Hattotuwa, S. (2014) ‘Liking Violence’, (September).</w:t>
       </w:r>
     </w:p>

</xml_diff>

<commit_message>
report writing - ACER
</commit_message>
<xml_diff>
--- a/Working/[Re-Writing] Final Report.docx
+++ b/Working/[Re-Writing] Final Report.docx
@@ -401,7 +401,7 @@
           </mc:Choice>
           <mc:Fallback>
             <w:pict>
-              <v:line w14:anchorId="6C344892" id="Straight Connector 1" o:spid="_x0000_s1026" style="position:absolute;z-index:251660288;visibility:visible;mso-wrap-style:square;mso-wrap-distance-left:9pt;mso-wrap-distance-top:0;mso-wrap-distance-right:9pt;mso-wrap-distance-bottom:0;mso-position-horizontal:absolute;mso-position-horizontal-relative:text;mso-position-vertical:absolute;mso-position-vertical-relative:text" from="2.4pt,11.05pt" to="6in,11.05pt" o:gfxdata="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" strokecolor="#4f81bd [3204]" strokeweight="3pt">
+              <v:line w14:anchorId="1F56C2C9" id="Straight Connector 1" o:spid="_x0000_s1026" style="position:absolute;z-index:251660288;visibility:visible;mso-wrap-style:square;mso-wrap-distance-left:9pt;mso-wrap-distance-top:0;mso-wrap-distance-right:9pt;mso-wrap-distance-bottom:0;mso-position-horizontal:absolute;mso-position-horizontal-relative:text;mso-position-vertical:absolute;mso-position-vertical-relative:text" from="2.4pt,11.05pt" to="6in,11.05pt" o:gfxdata="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" strokecolor="#4f81bd [3204]" strokeweight="3pt">
                 <v:shadow on="t" color="black" opacity="22937f" origin=",.5" offset="0,.63889mm"/>
               </v:line>
             </w:pict>
@@ -544,7 +544,7 @@
           <w:r>
             <w:fldChar w:fldCharType="separate"/>
           </w:r>
-          <w:hyperlink w:anchor="_Toc178703457" w:history="1">
+          <w:hyperlink w:anchor="_Toc179325941" w:history="1">
             <w:r>
               <w:rPr>
                 <w:rStyle w:val="Hyperlink"/>
@@ -571,7 +571,7 @@
                 <w:noProof/>
                 <w:webHidden/>
               </w:rPr>
-              <w:instrText xml:space="preserve"> PAGEREF _Toc178703457 \h </w:instrText>
+              <w:instrText xml:space="preserve"> PAGEREF _Toc179325941 \h </w:instrText>
             </w:r>
             <w:r>
               <w:rPr>
@@ -612,7 +612,7 @@
               <w14:ligatures w14:val="standardContextual"/>
             </w:rPr>
           </w:pPr>
-          <w:hyperlink w:anchor="_Toc178703458" w:history="1">
+          <w:hyperlink w:anchor="_Toc179325942" w:history="1">
             <w:r>
               <w:rPr>
                 <w:rStyle w:val="Hyperlink"/>
@@ -639,7 +639,7 @@
                 <w:noProof/>
                 <w:webHidden/>
               </w:rPr>
-              <w:instrText xml:space="preserve"> PAGEREF _Toc178703458 \h </w:instrText>
+              <w:instrText xml:space="preserve"> PAGEREF _Toc179325942 \h </w:instrText>
             </w:r>
             <w:r>
               <w:rPr>
@@ -680,7 +680,7 @@
               <w14:ligatures w14:val="standardContextual"/>
             </w:rPr>
           </w:pPr>
-          <w:hyperlink w:anchor="_Toc178703459" w:history="1">
+          <w:hyperlink w:anchor="_Toc179325943" w:history="1">
             <w:r>
               <w:rPr>
                 <w:rStyle w:val="Hyperlink"/>
@@ -707,7 +707,7 @@
                 <w:noProof/>
                 <w:webHidden/>
               </w:rPr>
-              <w:instrText xml:space="preserve"> PAGEREF _Toc178703459 \h </w:instrText>
+              <w:instrText xml:space="preserve"> PAGEREF _Toc179325943 \h </w:instrText>
             </w:r>
             <w:r>
               <w:rPr>
@@ -748,7 +748,7 @@
               <w14:ligatures w14:val="standardContextual"/>
             </w:rPr>
           </w:pPr>
-          <w:hyperlink w:anchor="_Toc178703460" w:history="1">
+          <w:hyperlink w:anchor="_Toc179325944" w:history="1">
             <w:r>
               <w:rPr>
                 <w:rStyle w:val="Hyperlink"/>
@@ -775,7 +775,7 @@
                 <w:noProof/>
                 <w:webHidden/>
               </w:rPr>
-              <w:instrText xml:space="preserve"> PAGEREF _Toc178703460 \h </w:instrText>
+              <w:instrText xml:space="preserve"> PAGEREF _Toc179325944 \h </w:instrText>
             </w:r>
             <w:r>
               <w:rPr>
@@ -819,7 +819,7 @@
               <w14:ligatures w14:val="standardContextual"/>
             </w:rPr>
           </w:pPr>
-          <w:hyperlink w:anchor="_Toc178703461" w:history="1">
+          <w:hyperlink w:anchor="_Toc179325945" w:history="1">
             <w:r>
               <w:rPr>
                 <w:rStyle w:val="Hyperlink"/>
@@ -846,7 +846,7 @@
                 <w:noProof/>
                 <w:webHidden/>
               </w:rPr>
-              <w:instrText xml:space="preserve"> PAGEREF _Toc178703461 \h </w:instrText>
+              <w:instrText xml:space="preserve"> PAGEREF _Toc179325945 \h </w:instrText>
             </w:r>
             <w:r>
               <w:rPr>
@@ -890,7 +890,7 @@
               <w14:ligatures w14:val="standardContextual"/>
             </w:rPr>
           </w:pPr>
-          <w:hyperlink w:anchor="_Toc178703462" w:history="1">
+          <w:hyperlink w:anchor="_Toc179325946" w:history="1">
             <w:r>
               <w:rPr>
                 <w:rStyle w:val="Hyperlink"/>
@@ -917,7 +917,7 @@
                 <w:noProof/>
                 <w:webHidden/>
               </w:rPr>
-              <w:instrText xml:space="preserve"> PAGEREF _Toc178703462 \h </w:instrText>
+              <w:instrText xml:space="preserve"> PAGEREF _Toc179325946 \h </w:instrText>
             </w:r>
             <w:r>
               <w:rPr>
@@ -961,7 +961,7 @@
               <w14:ligatures w14:val="standardContextual"/>
             </w:rPr>
           </w:pPr>
-          <w:hyperlink w:anchor="_Toc178703463" w:history="1">
+          <w:hyperlink w:anchor="_Toc179325947" w:history="1">
             <w:r>
               <w:rPr>
                 <w:rStyle w:val="Hyperlink"/>
@@ -988,7 +988,7 @@
                 <w:noProof/>
                 <w:webHidden/>
               </w:rPr>
-              <w:instrText xml:space="preserve"> PAGEREF _Toc178703463 \h </w:instrText>
+              <w:instrText xml:space="preserve"> PAGEREF _Toc179325947 \h </w:instrText>
             </w:r>
             <w:r>
               <w:rPr>
@@ -1029,7 +1029,7 @@
               <w14:ligatures w14:val="standardContextual"/>
             </w:rPr>
           </w:pPr>
-          <w:hyperlink w:anchor="_Toc178703464" w:history="1">
+          <w:hyperlink w:anchor="_Toc179325948" w:history="1">
             <w:r>
               <w:rPr>
                 <w:rStyle w:val="Hyperlink"/>
@@ -1056,7 +1056,7 @@
                 <w:noProof/>
                 <w:webHidden/>
               </w:rPr>
-              <w:instrText xml:space="preserve"> PAGEREF _Toc178703464 \h </w:instrText>
+              <w:instrText xml:space="preserve"> PAGEREF _Toc179325948 \h </w:instrText>
             </w:r>
             <w:r>
               <w:rPr>
@@ -1097,7 +1097,7 @@
               <w14:ligatures w14:val="standardContextual"/>
             </w:rPr>
           </w:pPr>
-          <w:hyperlink w:anchor="_Toc178703465" w:history="1">
+          <w:hyperlink w:anchor="_Toc179325949" w:history="1">
             <w:r>
               <w:rPr>
                 <w:rStyle w:val="Hyperlink"/>
@@ -1124,7 +1124,7 @@
                 <w:noProof/>
                 <w:webHidden/>
               </w:rPr>
-              <w:instrText xml:space="preserve"> PAGEREF _Toc178703465 \h </w:instrText>
+              <w:instrText xml:space="preserve"> PAGEREF _Toc179325949 \h </w:instrText>
             </w:r>
             <w:r>
               <w:rPr>
@@ -1165,7 +1165,7 @@
               <w14:ligatures w14:val="standardContextual"/>
             </w:rPr>
           </w:pPr>
-          <w:hyperlink w:anchor="_Toc178703466" w:history="1">
+          <w:hyperlink w:anchor="_Toc179325950" w:history="1">
             <w:r>
               <w:rPr>
                 <w:rStyle w:val="Hyperlink"/>
@@ -1192,7 +1192,7 @@
                 <w:noProof/>
                 <w:webHidden/>
               </w:rPr>
-              <w:instrText xml:space="preserve"> PAGEREF _Toc178703466 \h </w:instrText>
+              <w:instrText xml:space="preserve"> PAGEREF _Toc179325950 \h </w:instrText>
             </w:r>
             <w:r>
               <w:rPr>
@@ -1233,7 +1233,7 @@
               <w14:ligatures w14:val="standardContextual"/>
             </w:rPr>
           </w:pPr>
-          <w:hyperlink w:anchor="_Toc178703467" w:history="1">
+          <w:hyperlink w:anchor="_Toc179325951" w:history="1">
             <w:r>
               <w:rPr>
                 <w:rStyle w:val="Hyperlink"/>
@@ -1260,7 +1260,7 @@
                 <w:noProof/>
                 <w:webHidden/>
               </w:rPr>
-              <w:instrText xml:space="preserve"> PAGEREF _Toc178703467 \h </w:instrText>
+              <w:instrText xml:space="preserve"> PAGEREF _Toc179325951 \h </w:instrText>
             </w:r>
             <w:r>
               <w:rPr>
@@ -1301,7 +1301,7 @@
               <w14:ligatures w14:val="standardContextual"/>
             </w:rPr>
           </w:pPr>
-          <w:hyperlink w:anchor="_Toc178703468" w:history="1">
+          <w:hyperlink w:anchor="_Toc179325952" w:history="1">
             <w:r>
               <w:rPr>
                 <w:rStyle w:val="Hyperlink"/>
@@ -1328,7 +1328,7 @@
                 <w:noProof/>
                 <w:webHidden/>
               </w:rPr>
-              <w:instrText xml:space="preserve"> PAGEREF _Toc178703468 \h </w:instrText>
+              <w:instrText xml:space="preserve"> PAGEREF _Toc179325952 \h </w:instrText>
             </w:r>
             <w:r>
               <w:rPr>
@@ -1369,7 +1369,7 @@
               <w14:ligatures w14:val="standardContextual"/>
             </w:rPr>
           </w:pPr>
-          <w:hyperlink w:anchor="_Toc178703469" w:history="1">
+          <w:hyperlink w:anchor="_Toc179325953" w:history="1">
             <w:r>
               <w:rPr>
                 <w:rStyle w:val="Hyperlink"/>
@@ -1396,7 +1396,7 @@
                 <w:noProof/>
                 <w:webHidden/>
               </w:rPr>
-              <w:instrText xml:space="preserve"> PAGEREF _Toc178703469 \h </w:instrText>
+              <w:instrText xml:space="preserve"> PAGEREF _Toc179325953 \h </w:instrText>
             </w:r>
             <w:r>
               <w:rPr>
@@ -1437,7 +1437,7 @@
               <w14:ligatures w14:val="standardContextual"/>
             </w:rPr>
           </w:pPr>
-          <w:hyperlink w:anchor="_Toc178703470" w:history="1">
+          <w:hyperlink w:anchor="_Toc179325954" w:history="1">
             <w:r>
               <w:rPr>
                 <w:rStyle w:val="Hyperlink"/>
@@ -1464,7 +1464,7 @@
                 <w:noProof/>
                 <w:webHidden/>
               </w:rPr>
-              <w:instrText xml:space="preserve"> PAGEREF _Toc178703470 \h </w:instrText>
+              <w:instrText xml:space="preserve"> PAGEREF _Toc179325954 \h </w:instrText>
             </w:r>
             <w:r>
               <w:rPr>
@@ -1505,7 +1505,7 @@
               <w14:ligatures w14:val="standardContextual"/>
             </w:rPr>
           </w:pPr>
-          <w:hyperlink w:anchor="_Toc178703471" w:history="1">
+          <w:hyperlink w:anchor="_Toc179325955" w:history="1">
             <w:r>
               <w:rPr>
                 <w:rStyle w:val="Hyperlink"/>
@@ -1532,7 +1532,7 @@
                 <w:noProof/>
                 <w:webHidden/>
               </w:rPr>
-              <w:instrText xml:space="preserve"> PAGEREF _Toc178703471 \h </w:instrText>
+              <w:instrText xml:space="preserve"> PAGEREF _Toc179325955 \h </w:instrText>
             </w:r>
             <w:r>
               <w:rPr>
@@ -1576,7 +1576,7 @@
               <w14:ligatures w14:val="standardContextual"/>
             </w:rPr>
           </w:pPr>
-          <w:hyperlink w:anchor="_Toc178703472" w:history="1">
+          <w:hyperlink w:anchor="_Toc179325956" w:history="1">
             <w:r>
               <w:rPr>
                 <w:rStyle w:val="Hyperlink"/>
@@ -1603,7 +1603,7 @@
                 <w:noProof/>
                 <w:webHidden/>
               </w:rPr>
-              <w:instrText xml:space="preserve"> PAGEREF _Toc178703472 \h </w:instrText>
+              <w:instrText xml:space="preserve"> PAGEREF _Toc179325956 \h </w:instrText>
             </w:r>
             <w:r>
               <w:rPr>
@@ -1647,7 +1647,7 @@
               <w14:ligatures w14:val="standardContextual"/>
             </w:rPr>
           </w:pPr>
-          <w:hyperlink w:anchor="_Toc178703473" w:history="1">
+          <w:hyperlink w:anchor="_Toc179325957" w:history="1">
             <w:r>
               <w:rPr>
                 <w:rStyle w:val="Hyperlink"/>
@@ -1674,7 +1674,7 @@
                 <w:noProof/>
                 <w:webHidden/>
               </w:rPr>
-              <w:instrText xml:space="preserve"> PAGEREF _Toc178703473 \h </w:instrText>
+              <w:instrText xml:space="preserve"> PAGEREF _Toc179325957 \h </w:instrText>
             </w:r>
             <w:r>
               <w:rPr>
@@ -1694,7 +1694,7 @@
                 <w:noProof/>
                 <w:webHidden/>
               </w:rPr>
-              <w:t>16</w:t>
+              <w:t>17</w:t>
             </w:r>
             <w:r>
               <w:rPr>
@@ -1718,7 +1718,7 @@
               <w14:ligatures w14:val="standardContextual"/>
             </w:rPr>
           </w:pPr>
-          <w:hyperlink w:anchor="_Toc178703474" w:history="1">
+          <w:hyperlink w:anchor="_Toc179325958" w:history="1">
             <w:r>
               <w:rPr>
                 <w:rStyle w:val="Hyperlink"/>
@@ -1745,7 +1745,7 @@
                 <w:noProof/>
                 <w:webHidden/>
               </w:rPr>
-              <w:instrText xml:space="preserve"> PAGEREF _Toc178703474 \h </w:instrText>
+              <w:instrText xml:space="preserve"> PAGEREF _Toc179325958 \h </w:instrText>
             </w:r>
             <w:r>
               <w:rPr>
@@ -1789,7 +1789,7 @@
               <w14:ligatures w14:val="standardContextual"/>
             </w:rPr>
           </w:pPr>
-          <w:hyperlink w:anchor="_Toc178703475" w:history="1">
+          <w:hyperlink w:anchor="_Toc179325959" w:history="1">
             <w:r>
               <w:rPr>
                 <w:rStyle w:val="Hyperlink"/>
@@ -1816,7 +1816,7 @@
                 <w:noProof/>
                 <w:webHidden/>
               </w:rPr>
-              <w:instrText xml:space="preserve"> PAGEREF _Toc178703475 \h </w:instrText>
+              <w:instrText xml:space="preserve"> PAGEREF _Toc179325959 \h </w:instrText>
             </w:r>
             <w:r>
               <w:rPr>
@@ -1860,7 +1860,7 @@
               <w14:ligatures w14:val="standardContextual"/>
             </w:rPr>
           </w:pPr>
-          <w:hyperlink w:anchor="_Toc178703476" w:history="1">
+          <w:hyperlink w:anchor="_Toc179325960" w:history="1">
             <w:r>
               <w:rPr>
                 <w:rStyle w:val="Hyperlink"/>
@@ -1887,7 +1887,7 @@
                 <w:noProof/>
                 <w:webHidden/>
               </w:rPr>
-              <w:instrText xml:space="preserve"> PAGEREF _Toc178703476 \h </w:instrText>
+              <w:instrText xml:space="preserve"> PAGEREF _Toc179325960 \h </w:instrText>
             </w:r>
             <w:r>
               <w:rPr>
@@ -1907,7 +1907,7 @@
                 <w:noProof/>
                 <w:webHidden/>
               </w:rPr>
-              <w:t>17</w:t>
+              <w:t>18</w:t>
             </w:r>
             <w:r>
               <w:rPr>
@@ -1931,13 +1931,13 @@
               <w14:ligatures w14:val="standardContextual"/>
             </w:rPr>
           </w:pPr>
-          <w:hyperlink w:anchor="_Toc178703477" w:history="1">
+          <w:hyperlink w:anchor="_Toc179325961" w:history="1">
             <w:r>
               <w:rPr>
                 <w:rStyle w:val="Hyperlink"/>
                 <w:noProof/>
               </w:rPr>
-              <w:t>2.1.6 Bilingual and Multilingual Language Processing</w:t>
+              <w:t>2.1.6 Bilingual and Multilingual Language Hate Speech</w:t>
             </w:r>
             <w:r>
               <w:rPr>
@@ -1958,7 +1958,7 @@
                 <w:noProof/>
                 <w:webHidden/>
               </w:rPr>
-              <w:instrText xml:space="preserve"> PAGEREF _Toc178703477 \h </w:instrText>
+              <w:instrText xml:space="preserve"> PAGEREF _Toc179325961 \h </w:instrText>
             </w:r>
             <w:r>
               <w:rPr>
@@ -1978,7 +1978,7 @@
                 <w:noProof/>
                 <w:webHidden/>
               </w:rPr>
-              <w:t>17</w:t>
+              <w:t>18</w:t>
             </w:r>
             <w:r>
               <w:rPr>
@@ -1999,13 +1999,13 @@
               <w14:ligatures w14:val="standardContextual"/>
             </w:rPr>
           </w:pPr>
-          <w:hyperlink w:anchor="_Toc178703478" w:history="1">
+          <w:hyperlink w:anchor="_Toc179325962" w:history="1">
             <w:r>
               <w:rPr>
                 <w:rStyle w:val="Hyperlink"/>
                 <w:noProof/>
               </w:rPr>
-              <w:t>2.2 Followed Methods of Detecting Hate Speech in Social Media</w:t>
+              <w:t>2.2 Previous Studies related to the topic</w:t>
             </w:r>
             <w:r>
               <w:rPr>
@@ -2026,7 +2026,7 @@
                 <w:noProof/>
                 <w:webHidden/>
               </w:rPr>
-              <w:instrText xml:space="preserve"> PAGEREF _Toc178703478 \h </w:instrText>
+              <w:instrText xml:space="preserve"> PAGEREF _Toc179325962 \h </w:instrText>
             </w:r>
             <w:r>
               <w:rPr>
@@ -2046,7 +2046,7 @@
                 <w:noProof/>
                 <w:webHidden/>
               </w:rPr>
-              <w:t>17</w:t>
+              <w:t>19</w:t>
             </w:r>
             <w:r>
               <w:rPr>
@@ -2067,7 +2067,7 @@
               <w14:ligatures w14:val="standardContextual"/>
             </w:rPr>
           </w:pPr>
-          <w:hyperlink w:anchor="_Toc178703479" w:history="1">
+          <w:hyperlink w:anchor="_Toc179325963" w:history="1">
             <w:r>
               <w:rPr>
                 <w:rStyle w:val="Hyperlink"/>
@@ -2094,7 +2094,7 @@
                 <w:noProof/>
                 <w:webHidden/>
               </w:rPr>
-              <w:instrText xml:space="preserve"> PAGEREF _Toc178703479 \h </w:instrText>
+              <w:instrText xml:space="preserve"> PAGEREF _Toc179325963 \h </w:instrText>
             </w:r>
             <w:r>
               <w:rPr>
@@ -2114,7 +2114,7 @@
                 <w:noProof/>
                 <w:webHidden/>
               </w:rPr>
-              <w:t>18</w:t>
+              <w:t>21</w:t>
             </w:r>
             <w:r>
               <w:rPr>
@@ -2135,13 +2135,13 @@
               <w14:ligatures w14:val="standardContextual"/>
             </w:rPr>
           </w:pPr>
-          <w:hyperlink w:anchor="_Toc178703480" w:history="1">
+          <w:hyperlink w:anchor="_Toc179325964" w:history="1">
             <w:r>
               <w:rPr>
                 <w:rStyle w:val="Hyperlink"/>
                 <w:noProof/>
               </w:rPr>
-              <w:t>2.4 Previous Studies related to the topic</w:t>
+              <w:t>2.4 Current context of the subject</w:t>
             </w:r>
             <w:r>
               <w:rPr>
@@ -2162,7 +2162,7 @@
                 <w:noProof/>
                 <w:webHidden/>
               </w:rPr>
-              <w:instrText xml:space="preserve"> PAGEREF _Toc178703480 \h </w:instrText>
+              <w:instrText xml:space="preserve"> PAGEREF _Toc179325964 \h </w:instrText>
             </w:r>
             <w:r>
               <w:rPr>
@@ -2182,7 +2182,7 @@
                 <w:noProof/>
                 <w:webHidden/>
               </w:rPr>
-              <w:t>19</w:t>
+              <w:t>22</w:t>
             </w:r>
             <w:r>
               <w:rPr>
@@ -2203,7 +2203,7 @@
               <w14:ligatures w14:val="standardContextual"/>
             </w:rPr>
           </w:pPr>
-          <w:hyperlink w:anchor="_Toc178703481" w:history="1">
+          <w:hyperlink w:anchor="_Toc179325965" w:history="1">
             <w:r>
               <w:rPr>
                 <w:rStyle w:val="Hyperlink"/>
@@ -2230,7 +2230,7 @@
                 <w:noProof/>
                 <w:webHidden/>
               </w:rPr>
-              <w:instrText xml:space="preserve"> PAGEREF _Toc178703481 \h </w:instrText>
+              <w:instrText xml:space="preserve"> PAGEREF _Toc179325965 \h </w:instrText>
             </w:r>
             <w:r>
               <w:rPr>
@@ -2250,7 +2250,7 @@
                 <w:noProof/>
                 <w:webHidden/>
               </w:rPr>
-              <w:t>20</w:t>
+              <w:t>23</w:t>
             </w:r>
             <w:r>
               <w:rPr>
@@ -2271,13 +2271,13 @@
               <w14:ligatures w14:val="standardContextual"/>
             </w:rPr>
           </w:pPr>
-          <w:hyperlink w:anchor="_Toc178703482" w:history="1">
+          <w:hyperlink w:anchor="_Toc179325966" w:history="1">
             <w:r>
               <w:rPr>
                 <w:rStyle w:val="Hyperlink"/>
                 <w:noProof/>
               </w:rPr>
-              <w:t>Chapter 3</w:t>
+              <w:t>2.6 Reflection</w:t>
             </w:r>
             <w:r>
               <w:rPr>
@@ -2298,7 +2298,7 @@
                 <w:noProof/>
                 <w:webHidden/>
               </w:rPr>
-              <w:instrText xml:space="preserve"> PAGEREF _Toc178703482 \h </w:instrText>
+              <w:instrText xml:space="preserve"> PAGEREF _Toc179325966 \h </w:instrText>
             </w:r>
             <w:r>
               <w:rPr>
@@ -2318,7 +2318,7 @@
                 <w:noProof/>
                 <w:webHidden/>
               </w:rPr>
-              <w:t>21</w:t>
+              <w:t>23</w:t>
             </w:r>
             <w:r>
               <w:rPr>
@@ -2339,12 +2339,80 @@
               <w14:ligatures w14:val="standardContextual"/>
             </w:rPr>
           </w:pPr>
-          <w:hyperlink w:anchor="_Toc178703483" w:history="1">
+          <w:hyperlink w:anchor="_Toc179325967" w:history="1">
             <w:r>
               <w:rPr>
                 <w:rStyle w:val="Hyperlink"/>
                 <w:noProof/>
               </w:rPr>
+              <w:t>Chapter 3</w:t>
+            </w:r>
+            <w:r>
+              <w:rPr>
+                <w:noProof/>
+                <w:webHidden/>
+              </w:rPr>
+              <w:tab/>
+            </w:r>
+            <w:r>
+              <w:rPr>
+                <w:noProof/>
+                <w:webHidden/>
+              </w:rPr>
+              <w:fldChar w:fldCharType="begin"/>
+            </w:r>
+            <w:r>
+              <w:rPr>
+                <w:noProof/>
+                <w:webHidden/>
+              </w:rPr>
+              <w:instrText xml:space="preserve"> PAGEREF _Toc179325967 \h </w:instrText>
+            </w:r>
+            <w:r>
+              <w:rPr>
+                <w:noProof/>
+                <w:webHidden/>
+              </w:rPr>
+            </w:r>
+            <w:r>
+              <w:rPr>
+                <w:noProof/>
+                <w:webHidden/>
+              </w:rPr>
+              <w:fldChar w:fldCharType="separate"/>
+            </w:r>
+            <w:r>
+              <w:rPr>
+                <w:noProof/>
+                <w:webHidden/>
+              </w:rPr>
+              <w:t>25</w:t>
+            </w:r>
+            <w:r>
+              <w:rPr>
+                <w:noProof/>
+                <w:webHidden/>
+              </w:rPr>
+              <w:fldChar w:fldCharType="end"/>
+            </w:r>
+          </w:hyperlink>
+        </w:p>
+        <w:p>
+          <w:pPr>
+            <w:pStyle w:val="TOC1"/>
+            <w:rPr>
+              <w:rFonts w:asciiTheme="minorHAnsi" w:eastAsiaTheme="minorEastAsia" w:hAnsiTheme="minorHAnsi" w:cstheme="minorBidi"/>
+              <w:noProof/>
+              <w:kern w:val="2"/>
+              <w14:ligatures w14:val="standardContextual"/>
+            </w:rPr>
+          </w:pPr>
+          <w:hyperlink w:anchor="_Toc179325968" w:history="1">
+            <w:r>
+              <w:rPr>
+                <w:rStyle w:val="Hyperlink"/>
+                <w:noProof/>
+              </w:rPr>
               <w:t>References</w:t>
             </w:r>
             <w:r>
@@ -2366,7 +2434,7 @@
                 <w:noProof/>
                 <w:webHidden/>
               </w:rPr>
-              <w:instrText xml:space="preserve"> PAGEREF _Toc178703483 \h </w:instrText>
+              <w:instrText xml:space="preserve"> PAGEREF _Toc179325968 \h </w:instrText>
             </w:r>
             <w:r>
               <w:rPr>
@@ -2386,7 +2454,7 @@
                 <w:noProof/>
                 <w:webHidden/>
               </w:rPr>
-              <w:t>22</w:t>
+              <w:t>26</w:t>
             </w:r>
             <w:r>
               <w:rPr>
@@ -2404,6 +2472,7 @@
               <w:bCs/>
               <w:noProof/>
             </w:rPr>
+            <w:lastRenderedPageBreak/>
             <w:fldChar w:fldCharType="end"/>
           </w:r>
         </w:p>
@@ -2505,8 +2574,8 @@
           <w:szCs w:val="40"/>
         </w:rPr>
       </w:pPr>
-      <w:bookmarkStart w:id="0" w:name="_Toc178703457"/>
-      <w:bookmarkStart w:id="1" w:name="_Toc160079940"/>
+      <w:bookmarkStart w:id="0" w:name="_Toc160079940"/>
+      <w:bookmarkStart w:id="1" w:name="_Toc179325941"/>
       <w:r>
         <w:rPr>
           <w:sz w:val="40"/>
@@ -2515,81 +2584,81 @@
         <w:lastRenderedPageBreak/>
         <w:t>Chapter 1</w:t>
       </w:r>
+      <w:bookmarkEnd w:id="1"/>
+    </w:p>
+    <w:p>
+      <w:pPr>
+        <w:pStyle w:val="Heading1"/>
+        <w:spacing w:line="360" w:lineRule="auto"/>
+      </w:pPr>
+      <w:bookmarkStart w:id="2" w:name="_Toc179325942"/>
       <w:bookmarkEnd w:id="0"/>
+      <w:r>
+        <w:t>1.1 Introduction</w:t>
+      </w:r>
+      <w:bookmarkEnd w:id="2"/>
+    </w:p>
+    <w:p>
+      <w:pPr>
+        <w:pStyle w:val="NormalWeb"/>
+        <w:spacing w:line="360" w:lineRule="auto"/>
+        <w:jc w:val="both"/>
+      </w:pPr>
+      <w:r>
+        <w:t xml:space="preserve">The use of social media and the internet has increased significantly in Sri Lanka in recent years, following worldwide trends toward increased digital connectivity. The nation's communication and interaction dynamics have experienced an important transformation due to the growing number of people using online platforms. But in addition to this digital transformation, hate speech, hate crimes, and cyberbullying on social media are widespread problems in Sri Lanka and many other countries. </w:t>
+      </w:r>
+    </w:p>
+    <w:p>
+      <w:pPr>
+        <w:pStyle w:val="NormalWeb"/>
+        <w:spacing w:line="360" w:lineRule="auto"/>
+        <w:jc w:val="both"/>
+      </w:pPr>
+      <w:proofErr w:type="gramStart"/>
+      <w:r>
+        <w:t>D</w:t>
+      </w:r>
+      <w:r>
+        <w:t>espite the fact that</w:t>
+      </w:r>
+      <w:proofErr w:type="gramEnd"/>
+      <w:r>
+        <w:t xml:space="preserve"> these instances are extremely widespread, there is a worrying tendency to minimize or ignore the importance of them. While some people consider hate speech and cyberbullying to be just forms of free speech, others blame a lack of regulations or even dismiss them as harmless internet jokes. The truth is far from that, however, those who are subjected to this kind of online abuse frequently experience severe mental suffering as well as negative social consequences such as depression and suicide.</w:t>
+      </w:r>
+    </w:p>
+    <w:p>
+      <w:pPr>
+        <w:pStyle w:val="NormalWeb"/>
+        <w:spacing w:line="360" w:lineRule="auto"/>
+        <w:jc w:val="both"/>
+      </w:pPr>
+      <w:r>
+        <w:t xml:space="preserve">This study aims to address the urgent need for a proactive monitoring system customized for the Sri Lankan setting </w:t>
+      </w:r>
+      <w:proofErr w:type="gramStart"/>
+      <w:r>
+        <w:t>in light of</w:t>
+      </w:r>
+      <w:proofErr w:type="gramEnd"/>
+      <w:r>
+        <w:t xml:space="preserve"> these critical concerns. Our goal is to give an effective solution to protect the worth and well-being of Sri Lankan internet users by creating a cutting-edge tool that can identify hate speech and cyberbullying on social media platforms. </w:t>
+      </w:r>
+      <w:r>
+        <w:t>Through</w:t>
+      </w:r>
+      <w:r>
+        <w:t xml:space="preserve"> this research, we hope to strengthen the resilience and security of people and communities in the realm of the internet and develop an inclusive and respectful online culture.</w:t>
+      </w:r>
+      <w:r>
+        <w:t xml:space="preserve"> </w:t>
+      </w:r>
     </w:p>
     <w:p>
       <w:pPr>
         <w:pStyle w:val="Heading1"/>
         <w:spacing w:line="360" w:lineRule="auto"/>
       </w:pPr>
-      <w:bookmarkStart w:id="2" w:name="_Toc178703458"/>
-      <w:bookmarkEnd w:id="1"/>
-      <w:r>
-        <w:t>1.1 Introduction</w:t>
-      </w:r>
-      <w:bookmarkEnd w:id="2"/>
-    </w:p>
-    <w:p>
-      <w:pPr>
-        <w:pStyle w:val="NormalWeb"/>
-        <w:spacing w:line="360" w:lineRule="auto"/>
-        <w:jc w:val="both"/>
-      </w:pPr>
-      <w:r>
-        <w:t xml:space="preserve">The use of social media and the internet has increased significantly in Sri Lanka in recent years, following worldwide trends toward increased digital connectivity. The nation's communication and interaction dynamics have experienced an important transformation due to the growing number of people using online platforms. But in addition to this digital transformation, hate speech, hate crimes, and cyberbullying on social media are widespread problems in Sri Lanka and many other countries. </w:t>
-      </w:r>
-    </w:p>
-    <w:p>
-      <w:pPr>
-        <w:pStyle w:val="NormalWeb"/>
-        <w:spacing w:line="360" w:lineRule="auto"/>
-        <w:jc w:val="both"/>
-      </w:pPr>
-      <w:proofErr w:type="gramStart"/>
-      <w:r>
-        <w:t>D</w:t>
-      </w:r>
-      <w:r>
-        <w:t>espite the fact that</w:t>
-      </w:r>
-      <w:proofErr w:type="gramEnd"/>
-      <w:r>
-        <w:t xml:space="preserve"> these instances are extremely widespread, there is a worrying tendency to minimize or ignore the importance of them. While some people consider hate speech and cyberbullying to be just forms of free speech, others blame a lack of regulations or even dismiss them as harmless internet jokes. The truth is far from that, however, those who are subjected to this kind of online abuse frequently experience severe mental suffering as well as negative social consequences such as depression and suicide.</w:t>
-      </w:r>
-    </w:p>
-    <w:p>
-      <w:pPr>
-        <w:pStyle w:val="NormalWeb"/>
-        <w:spacing w:line="360" w:lineRule="auto"/>
-        <w:jc w:val="both"/>
-      </w:pPr>
-      <w:r>
-        <w:t xml:space="preserve">This study aims to address the urgent need for a proactive monitoring system customized for the Sri Lankan setting </w:t>
-      </w:r>
-      <w:proofErr w:type="gramStart"/>
-      <w:r>
-        <w:t>in light of</w:t>
-      </w:r>
-      <w:proofErr w:type="gramEnd"/>
-      <w:r>
-        <w:t xml:space="preserve"> these critical concerns. Our goal is to give an effective solution to protect the worth and well-being of Sri Lankan internet users by creating a cutting-edge tool that can identify hate speech and cyberbullying on social media platforms. </w:t>
-      </w:r>
-      <w:r>
-        <w:t>Through</w:t>
-      </w:r>
-      <w:r>
-        <w:t xml:space="preserve"> this research, we hope to strengthen the resilience and security of people and communities in the realm of the internet and develop an inclusive and respectful online culture.</w:t>
-      </w:r>
-      <w:r>
-        <w:t xml:space="preserve"> </w:t>
-      </w:r>
-    </w:p>
-    <w:p>
-      <w:pPr>
-        <w:pStyle w:val="Heading1"/>
-        <w:spacing w:line="360" w:lineRule="auto"/>
-      </w:pPr>
-      <w:bookmarkStart w:id="3" w:name="_Toc178703459"/>
+      <w:bookmarkStart w:id="3" w:name="_Toc179325943"/>
       <w:r>
         <w:t>1.2 Relevancy of The Topic</w:t>
       </w:r>
@@ -2758,7 +2827,7 @@
         <w:pStyle w:val="Heading1"/>
         <w:spacing w:line="360" w:lineRule="auto"/>
       </w:pPr>
-      <w:bookmarkStart w:id="4" w:name="_Toc178703460"/>
+      <w:bookmarkStart w:id="4" w:name="_Toc179325944"/>
       <w:r>
         <w:lastRenderedPageBreak/>
         <w:t>1.2 Background of the Study</w:t>
@@ -2796,7 +2865,7 @@
         <w:pStyle w:val="Heading2"/>
         <w:spacing w:line="360" w:lineRule="auto"/>
       </w:pPr>
-      <w:bookmarkStart w:id="5" w:name="_Toc178703461"/>
+      <w:bookmarkStart w:id="5" w:name="_Toc179325945"/>
       <w:r>
         <w:t>1.2.1 Growth of the usage of social media</w:t>
       </w:r>
@@ -2840,7 +2909,7 @@
         <w:pStyle w:val="Heading2"/>
         <w:spacing w:line="360" w:lineRule="auto"/>
       </w:pPr>
-      <w:bookmarkStart w:id="6" w:name="_Toc178703462"/>
+      <w:bookmarkStart w:id="6" w:name="_Toc179325946"/>
       <w:r>
         <w:t>1.2.2 Current context of social media-related negativities</w:t>
       </w:r>
@@ -2865,7 +2934,7 @@
         <w:pStyle w:val="Heading2"/>
         <w:spacing w:line="360" w:lineRule="auto"/>
       </w:pPr>
-      <w:bookmarkStart w:id="7" w:name="_Toc178703463"/>
+      <w:bookmarkStart w:id="7" w:name="_Toc179325947"/>
       <w:r>
         <w:t>1.2.3 Current barriers that have provided for the safety of users of</w:t>
       </w:r>
@@ -2900,7 +2969,7 @@
         <w:pStyle w:val="Heading1"/>
         <w:spacing w:line="360" w:lineRule="auto"/>
       </w:pPr>
-      <w:bookmarkStart w:id="8" w:name="_Toc178703464"/>
+      <w:bookmarkStart w:id="8" w:name="_Toc179325948"/>
       <w:r>
         <w:t>1.3 Problem Statement</w:t>
       </w:r>
@@ -2948,7 +3017,7 @@
         <w:pStyle w:val="Heading1"/>
         <w:spacing w:line="360" w:lineRule="auto"/>
       </w:pPr>
-      <w:bookmarkStart w:id="9" w:name="_Toc178703465"/>
+      <w:bookmarkStart w:id="9" w:name="_Toc179325949"/>
       <w:r>
         <w:t>1.4 Research Question</w:t>
       </w:r>
@@ -3097,7 +3166,7 @@
         <w:pStyle w:val="Heading1"/>
         <w:spacing w:line="360" w:lineRule="auto"/>
       </w:pPr>
-      <w:bookmarkStart w:id="10" w:name="_Toc178703466"/>
+      <w:bookmarkStart w:id="10" w:name="_Toc179325950"/>
       <w:r>
         <w:t>1.5 Motivation</w:t>
       </w:r>
@@ -3163,7 +3232,7 @@
       <w:pPr>
         <w:pStyle w:val="Heading1"/>
       </w:pPr>
-      <w:bookmarkStart w:id="11" w:name="_Toc178703467"/>
+      <w:bookmarkStart w:id="11" w:name="_Toc179325951"/>
       <w:r>
         <w:t>1.6 Aim</w:t>
       </w:r>
@@ -3183,7 +3252,7 @@
         <w:pStyle w:val="Heading1"/>
         <w:spacing w:line="360" w:lineRule="auto"/>
       </w:pPr>
-      <w:bookmarkStart w:id="12" w:name="_Toc178703468"/>
+      <w:bookmarkStart w:id="12" w:name="_Toc179325952"/>
       <w:r>
         <w:t>1.</w:t>
       </w:r>
@@ -3690,7 +3759,7 @@
         <w:pStyle w:val="Heading1"/>
         <w:spacing w:line="360" w:lineRule="auto"/>
       </w:pPr>
-      <w:bookmarkStart w:id="13" w:name="_Toc178703469"/>
+      <w:bookmarkStart w:id="13" w:name="_Toc179325953"/>
       <w:r>
         <w:t>1.8 Challenges and Limitations</w:t>
       </w:r>
@@ -3900,7 +3969,7 @@
           <w:szCs w:val="36"/>
         </w:rPr>
       </w:pPr>
-      <w:bookmarkStart w:id="15" w:name="_Toc178703470"/>
+      <w:bookmarkStart w:id="15" w:name="_Toc179325954"/>
       <w:r>
         <w:rPr>
           <w:sz w:val="40"/>
@@ -3916,7 +3985,7 @@
         <w:pStyle w:val="Heading1"/>
         <w:spacing w:line="360" w:lineRule="auto"/>
       </w:pPr>
-      <w:bookmarkStart w:id="16" w:name="_Toc178703471"/>
+      <w:bookmarkStart w:id="16" w:name="_Toc179325955"/>
       <w:bookmarkEnd w:id="14"/>
       <w:r>
         <w:t>2.1 Literature Review</w:t>
@@ -4018,7 +4087,7 @@
         <w:pStyle w:val="Heading2"/>
         <w:spacing w:line="360" w:lineRule="auto"/>
       </w:pPr>
-      <w:bookmarkStart w:id="17" w:name="_Toc178703472"/>
+      <w:bookmarkStart w:id="17" w:name="_Toc179325956"/>
       <w:r>
         <w:t>2.1.1 Definition of Hate Speech</w:t>
       </w:r>
@@ -4258,7 +4327,7 @@
         <w:pStyle w:val="Heading2"/>
         <w:spacing w:line="360" w:lineRule="auto"/>
       </w:pPr>
-      <w:bookmarkStart w:id="18" w:name="_Toc178703473"/>
+      <w:bookmarkStart w:id="18" w:name="_Toc179325957"/>
       <w:r>
         <w:lastRenderedPageBreak/>
         <w:t>2.1.2 Definition of Free Speech</w:t>
@@ -4456,7 +4525,7 @@
         <w:pStyle w:val="Heading2"/>
         <w:spacing w:line="360" w:lineRule="auto"/>
       </w:pPr>
-      <w:bookmarkStart w:id="19" w:name="_Toc178703474"/>
+      <w:bookmarkStart w:id="19" w:name="_Toc179325958"/>
       <w:r>
         <w:t>2.1.3 Hate Speech vs Free Speech</w:t>
       </w:r>
@@ -4710,7 +4779,7 @@
         <w:pStyle w:val="Heading2"/>
         <w:spacing w:line="360" w:lineRule="auto"/>
       </w:pPr>
-      <w:bookmarkStart w:id="20" w:name="_Toc178703475"/>
+      <w:bookmarkStart w:id="20" w:name="_Toc179325959"/>
       <w:r>
         <w:t>2.1.</w:t>
       </w:r>
@@ -4856,7 +4925,7 @@
         <w:pStyle w:val="Heading2"/>
         <w:spacing w:line="360" w:lineRule="auto"/>
       </w:pPr>
-      <w:bookmarkStart w:id="21" w:name="_Toc178703476"/>
+      <w:bookmarkStart w:id="21" w:name="_Toc179325960"/>
       <w:r>
         <w:t>2.1.</w:t>
       </w:r>
@@ -4964,7 +5033,7 @@
         <w:pStyle w:val="Heading2"/>
         <w:spacing w:line="360" w:lineRule="auto"/>
       </w:pPr>
-      <w:bookmarkStart w:id="22" w:name="_Toc178703477"/>
+      <w:bookmarkStart w:id="22" w:name="_Toc179325961"/>
       <w:r>
         <w:t>2.1.</w:t>
       </w:r>
@@ -4974,10 +5043,10 @@
       <w:r>
         <w:t xml:space="preserve"> Bilingual and Multilingual Language </w:t>
       </w:r>
+      <w:r>
+        <w:t>Hate Speech</w:t>
+      </w:r>
       <w:bookmarkEnd w:id="22"/>
-      <w:r>
-        <w:t>Hate Speech</w:t>
-      </w:r>
     </w:p>
     <w:p>
       <w:pPr>
@@ -5065,51 +5134,313 @@
         <w:spacing w:line="360" w:lineRule="auto"/>
         <w:jc w:val="both"/>
       </w:pPr>
-      <w:bookmarkStart w:id="23" w:name="_Toc178703478"/>
+      <w:bookmarkStart w:id="23" w:name="_Toc179325962"/>
       <w:r>
         <w:t xml:space="preserve">2.2 </w:t>
       </w:r>
+      <w:r>
+        <w:t>Previous Studies related to the topic</w:t>
+      </w:r>
       <w:bookmarkEnd w:id="23"/>
-      <w:r>
-        <w:t>Previous Studies related to the topic</w:t>
-      </w:r>
-    </w:p>
-    <w:p>
-      <w:pPr>
-        <w:spacing w:line="360" w:lineRule="auto"/>
-        <w:jc w:val="both"/>
-      </w:pPr>
+    </w:p>
+    <w:p>
+      <w:pPr>
+        <w:spacing w:line="360" w:lineRule="auto"/>
+        <w:jc w:val="both"/>
+      </w:pPr>
+      <w:r>
+        <w:t>Multiling</w:t>
+      </w:r>
+      <w:r>
+        <w:t>u</w:t>
+      </w:r>
+      <w:r>
+        <w:t xml:space="preserve">al and bilingual hate speech detection provides a broader scope due to the usage of </w:t>
+      </w:r>
+      <w:r>
+        <w:t>the </w:t>
+      </w:r>
+      <w:r>
+        <w:t>number of languages. This widens the scope and increases the complexity depending on the languages and the number of languages.</w:t>
+      </w:r>
+      <w:r>
+        <w:t xml:space="preserve"> H</w:t>
+      </w:r>
+      <w:r>
+        <w:t>ate speech detection in a multilingual setting often requires a combination of machine learning, linguistic analysis, and cultural context</w:t>
+      </w:r>
+      <w:r>
+        <w:t>. Previous studies related to the subject topic that have specifically targeted complexity, cultural nuances, and code switching between languages are expressed</w:t>
+      </w:r>
+    </w:p>
+    <w:p>
+      <w:pPr>
+        <w:spacing w:line="360" w:lineRule="auto"/>
+        <w:jc w:val="both"/>
+      </w:pPr>
+      <w:r>
+        <w:t xml:space="preserve">The characteristic of multilingual and bi-lingual languages is there are no certain boundaries or limits to control over their user abilities for those languages have a broader scope in changing their state and code switching between languages. The “meta learning” technique is an approach where its users are able to use it to build a rapid solution with a limited number of data </w:t>
+      </w:r>
+      <w:r>
+        <w:fldChar w:fldCharType="begin" w:fldLock="1"/>
+      </w:r>
+      <w:r>
+        <w:instrText>ADDIN CSL_CITATION {"citationItems":[{"id":"ITEM-1","itemData":{"DOI":"10.1109/TENCON58879.2023.10322364","ISBN":"9798350302196","ISSN":"21593450","abstract":"A rapid increase in users on social media has given rise to a vast amount of user-generated content, including hate speech and offensive language. Such content can have serious negative consequences, ranging from psychological harm to inciting violence and discrimination. Existing studies have explored different deep learning and Natural language processing (NLP) methods to perform hate speech detection, and these solutions have yielded significant performance. Most existing solutions are limited to detecting hate speech only in English with less focus on content generated in other languages, particularly in low-resource or regional languages. The goal of this paper is to address this challenge of hate speech detection for low-resource languages and propose a tool that could provide a real-time prediction for social media posts. In this study, the main focus was on English, Hindi, Hinglish, Bengali, and Marathi languages which are commonly used in social media platforms in India. A meta-learning-based model was employed to perform hate speech detection in these languages. The proposed method helps to overcome the limitation of data scarcity and provides fast adaptation to an unseen target language. Extensive experiments were conducted on datasets comprised of different regional languages spoken in India. Accuracy, Precision, recall, and F1-score metrics are used to evaluate the model's performance. The results show that when the dataset size is small, meta-learning-based models perform better than traditional fine-tuned language models.","author":[{"dropping-particle":"","family":"Prasad","given":"Deepak","non-dropping-particle":"","parse-names":false,"suffix":""},{"dropping-particle":"V.","family":"Kadambari","given":"K.","non-dropping-particle":"","parse-names":false,"suffix":""},{"dropping-particle":"","family":"Mukati","given":"Raghav","non-dropping-particle":"","parse-names":false,"suffix":""},{"dropping-particle":"","family":"Singariya","given":"Sunny","non-dropping-particle":"","parse-names":false,"suffix":""}],"container-title":"IEEE Region 10 Annual International Conference, Proceedings/TENCON","id":"ITEM-1","issued":{"date-parts":[["2023"]]},"page":"31-35","publisher":"IEEE","title":"Real-Time Multi-Lingual Hate and Offensive Speech Detection in Social Networks Using Meta-Learning","type":"article-journal"},"uris":["http://www.mendeley.com/documents/?uuid=f2b2d125-3947-434b-a923-5228bcedbd43"]}],"mendeley":{"formattedCitation":"(Prasad &lt;i&gt;et al.&lt;/i&gt;, 2023)","plainTextFormattedCitation":"(Prasad et al., 2023)","previouslyFormattedCitation":"(Prasad &lt;i&gt;et al.&lt;/i&gt;, 2023)"},"properties":{"noteIndex":0},"schema":"https://github.com/citation-style-language/schema/raw/master/csl-citation.json"}</w:instrText>
+      </w:r>
+      <w:r>
+        <w:fldChar w:fldCharType="separate"/>
+      </w:r>
+      <w:r>
+        <w:rPr>
+          <w:noProof/>
+        </w:rPr>
+        <w:t xml:space="preserve">(Prasad </w:t>
+      </w:r>
+      <w:r>
+        <w:rPr>
+          <w:i/>
+          <w:noProof/>
+        </w:rPr>
+        <w:t>et al.</w:t>
+      </w:r>
+      <w:r>
+        <w:rPr>
+          <w:noProof/>
+        </w:rPr>
+        <w:t>, 2023)</w:t>
+      </w:r>
+      <w:r>
+        <w:fldChar w:fldCharType="end"/>
+      </w:r>
+      <w:r>
+        <w:t>. The author has conducted a test and has gained positive results using Bengali and English as the reference languages.</w:t>
+      </w:r>
+    </w:p>
+    <w:p>
+      <w:pPr>
+        <w:spacing w:line="360" w:lineRule="auto"/>
+        <w:jc w:val="both"/>
+      </w:pPr>
+      <w:r>
+        <w:t xml:space="preserve">Code mixed languages that are frequently used in such scenarios. Identifying linguistic characters in multilingual and bilingual contexts requires a large </w:t>
+      </w:r>
+      <w:proofErr w:type="gramStart"/>
+      <w:r>
+        <w:t>number</w:t>
+      </w:r>
+      <w:proofErr w:type="gramEnd"/>
+      <w:r>
+        <w:t xml:space="preserve"> of data. Connecting two models and bridging their different capabilities on lexicons and pre-trainability is another successful approach to identifying hate speech </w:t>
+      </w:r>
+      <w:r>
+        <w:fldChar w:fldCharType="begin" w:fldLock="1"/>
+      </w:r>
+      <w:r>
+        <w:instrText>ADDIN CSL_CITATION {"citationItems":[{"id":"ITEM-1","itemData":{"DOI":"10.1109/ICIC56845.2022.10006940","ISBN":"9798350345711","abstract":"Hate speech in social media is becoming a relevant issue recently. Several studies have been proposed to deal with the hate speech phenomena in online communication. However, detecting hate speech messages from social media data is not a trivial task. Previous works have mentioned the problem of code-mixed languages in hate speech detection. As a matter of fact, Indonesia consists of several regions, each with its own local languages. Naturally, Indonesians tend to mix their own local language with Bahasa Indonesia when communicating in everyday conversation, including in social media communication, which contributes to the difficulty of processing Indonesian social media data. In this study, we plan to investigate hate speech detection in code-mixed Indonesian social media by exploiting several available multilingual language resources. Our experiment shows that the current available multilingual language model could not improve the model performance compared to the models which utilized the monolingual Indonesian language model. We also found that the most recent neural-based models are able to obtain better performance than the traditional model. For future work, we plan to implement a transfer learning approach to detect hate speech in Indonesian social media, specifically to deal with the code-mixed issue.","author":[{"dropping-particle":"","family":"Pamungkas","given":"Endang Wahyu","non-dropping-particle":"","parse-names":false,"suffix":""},{"dropping-particle":"","family":"Fatmawati","given":"Azizah","non-dropping-particle":"","parse-names":false,"suffix":""},{"dropping-particle":"","family":"Nugroho","given":"Yusuf Sulistyo","non-dropping-particle":"","parse-names":false,"suffix":""},{"dropping-particle":"","family":"Gunawan","given":"Dedi","non-dropping-particle":"","parse-names":false,"suffix":""},{"dropping-particle":"","family":"Sudarmilah","given":"Endah","non-dropping-particle":"","parse-names":false,"suffix":""}],"container-title":"2022 7th International Conference on Informatics and Computing, ICIC 2022","id":"ITEM-1","issued":{"date-parts":[["2022"]]},"page":"1-5","publisher":"IEEE","title":"Hate Speech Detection in Code-Mixed Indonesian Social Media: Exploiting Multilingual Languages Resources","type":"article-journal"},"uris":["http://www.mendeley.com/documents/?uuid=1792fa8e-f6cc-4647-ad0c-b52946afac0b"]},{"id":"ITEM-2","itemData":{"DOI":"10.1109/TENCON58879.2023.10322364","ISBN":"9798350302196","ISSN":"21593450","abstract":"A rapid increase in users on social media has given rise to a vast amount of user-generated content, including hate speech and offensive language. Such content can have serious negative consequences, ranging from psychological harm to inciting violence and discrimination. Existing studies have explored different deep learning and Natural language processing (NLP) methods to perform hate speech detection, and these solutions have yielded significant performance. Most existing solutions are limited to detecting hate speech only in English with less focus on content generated in other languages, particularly in low-resource or regional languages. The goal of this paper is to address this challenge of hate speech detection for low-resource languages and propose a tool that could provide a real-time prediction for social media posts. In this study, the main focus was on English, Hindi, Hinglish, Bengali, and Marathi languages which are commonly used in social media platforms in India. A meta-learning-based model was employed to perform hate speech detection in these languages. The proposed method helps to overcome the limitation of data scarcity and provides fast adaptation to an unseen target language. Extensive experiments were conducted on datasets comprised of different regional languages spoken in India. Accuracy, Precision, recall, and F1-score metrics are used to evaluate the model's performance. The results show that when the dataset size is small, meta-learning-based models perform better than traditional fine-tuned language models.","author":[{"dropping-particle":"","family":"Prasad","given":"Deepak","non-dropping-particle":"","parse-names":false,"suffix":""},{"dropping-particle":"V.","family":"Kadambari","given":"K.","non-dropping-particle":"","parse-names":false,"suffix":""},{"dropping-particle":"","family":"Mukati","given":"Raghav","non-dropping-particle":"","parse-names":false,"suffix":""},{"dropping-particle":"","family":"Singariya","given":"Sunny","non-dropping-particle":"","parse-names":false,"suffix":""}],"container-title":"IEEE Region 10 Annual International Conference, Proceedings/TENCON","id":"ITEM-2","issued":{"date-parts":[["2023"]]},"page":"31-35","publisher":"IEEE","title":"Real-Time Multi-Lingual Hate and Offensive Speech Detection in Social Networks Using Meta-Learning","type":"article-journal"},"uris":["http://www.mendeley.com/documents/?uuid=f2b2d125-3947-434b-a923-5228bcedbd43"]}],"mendeley":{"formattedCitation":"(Pamungkas &lt;i&gt;et al.&lt;/i&gt;, 2022; Prasad &lt;i&gt;et al.&lt;/i&gt;, 2023)","plainTextFormattedCitation":"(Pamungkas et al., 2022; Prasad et al., 2023)","previouslyFormattedCitation":"(Pamungkas &lt;i&gt;et al.&lt;/i&gt;, 2022; Prasad &lt;i&gt;et al.&lt;/i&gt;, 2023)"},"properties":{"noteIndex":0},"schema":"https://github.com/citation-style-language/schema/raw/master/csl-citation.json"}</w:instrText>
+      </w:r>
+      <w:r>
+        <w:fldChar w:fldCharType="separate"/>
+      </w:r>
+      <w:r>
+        <w:rPr>
+          <w:noProof/>
+        </w:rPr>
+        <w:t xml:space="preserve">(Pamungkas </w:t>
+      </w:r>
+      <w:r>
+        <w:rPr>
+          <w:i/>
+          <w:noProof/>
+        </w:rPr>
+        <w:t>et al.</w:t>
+      </w:r>
+      <w:r>
+        <w:rPr>
+          <w:noProof/>
+        </w:rPr>
+        <w:t xml:space="preserve">, 2022; Prasad </w:t>
+      </w:r>
+      <w:r>
+        <w:rPr>
+          <w:i/>
+          <w:noProof/>
+        </w:rPr>
+        <w:t>et al.</w:t>
+      </w:r>
+      <w:r>
+        <w:rPr>
+          <w:noProof/>
+        </w:rPr>
+        <w:t>, 2023)</w:t>
+      </w:r>
+      <w:r>
+        <w:fldChar w:fldCharType="end"/>
+      </w:r>
+      <w:r>
+        <w:t>. Pre-trained models are very much effective in capitalizing on the challenges that occur due to code switching and code-mixed language linguistical characteristics.</w:t>
+      </w:r>
+    </w:p>
+    <w:p>
+      <w:pPr>
+        <w:spacing w:line="360" w:lineRule="auto"/>
+        <w:jc w:val="both"/>
+      </w:pPr>
+      <w:r>
+        <w:lastRenderedPageBreak/>
+        <w:t xml:space="preserve">Novel approaches such as deep learning techniques such as neural network are used to increase the performance and the accuracy of detecting hate speech detection in code mixed content. HSDH is a model that was built to identify hate speech using ‘Hinglish’ which is a mix of Hindi and English languages. A very large number of data was available when making the model which </w:t>
+      </w:r>
+      <w:r>
+        <w:t>w</w:t>
+      </w:r>
+      <w:r>
+        <w:t xml:space="preserve">as an advantage when conducting the study </w:t>
+      </w:r>
+      <w:r>
+        <w:fldChar w:fldCharType="begin" w:fldLock="1"/>
+      </w:r>
+      <w:r>
+        <w:instrText>ADDIN CSL_CITATION {"citationItems":[{"id":"ITEM-1","itemData":{"DOI":"10.1109/ICCCNT56998.2023.10306709","ISBN":"9798350335095","abstract":"The phenomenal rise of social media platforms like Twitter, Facebook, Instagram, and Reddit has led to the blending of native languages or regional tongues with English for the purpose of improving communication in linguistically open geographic regions around the world. There are many ways in which Holocaust denial can lead to an increase in violence, from direct assault to purging out of compassion. Online, people are very hostile to one another. Distinguishing between language that incites hatred and language that is disparaging is a fundamental challenge in the categorization and tracking of extremely toxic lexical features. Our research focuses on identifying harmful tweets composed in Hinglish, a fusion of Hindi and the Roman alphabet. We propose a system in this paper for classifying tweets as either abusive, neutral, or offensive. The help of Hindi-English offensive tweet dataset is comprised of tweets written in the code-transferred language of Hindi and is further subdivided into three groups: neutral, abusive, and hateful. We studied the abusive and hate speech dataset with transfer learning and pre-trained the proposed model on Hinglish-processed English tweets. With our proposed model, we were able to improve accuracy to 98.54 percent.","author":[{"dropping-particle":"","family":"Kumar Kaliyar","given":"Rohit","non-dropping-particle":"","parse-names":false,"suffix":""},{"dropping-particle":"","family":"Goswami","given":"Anurag","non-dropping-particle":"","parse-names":false,"suffix":""},{"dropping-particle":"","family":"Sharma","given":"Ujali","non-dropping-particle":"","parse-names":false,"suffix":""},{"dropping-particle":"","family":"Kanojia","given":"Kanika","non-dropping-particle":"","parse-names":false,"suffix":""},{"dropping-particle":"","family":"Agrawal","given":"Mohit","non-dropping-particle":"","parse-names":false,"suffix":""}],"container-title":"2023 14th International Conference on Computing Communication and Networking Technologies, ICCCNT 2023","id":"ITEM-1","issued":{"date-parts":[["2023"]]},"page":"1-6","publisher":"IEEE","title":"HSDH: Detection of Hate Speech on social media with an effective deep neural network for code-mixed Hinglish data","type":"article-journal"},"uris":["http://www.mendeley.com/documents/?uuid=23f3244e-fbc7-4dfa-b1ff-78d9f7b62c1e"]}],"mendeley":{"formattedCitation":"(Kumar Kaliyar &lt;i&gt;et al.&lt;/i&gt;, 2023)","plainTextFormattedCitation":"(Kumar Kaliyar et al., 2023)","previouslyFormattedCitation":"(Kumar Kaliyar &lt;i&gt;et al.&lt;/i&gt;, 2023)"},"properties":{"noteIndex":0},"schema":"https://github.com/citation-style-language/schema/raw/master/csl-citation.json"}</w:instrText>
+      </w:r>
+      <w:r>
+        <w:fldChar w:fldCharType="separate"/>
+      </w:r>
+      <w:r>
+        <w:rPr>
+          <w:noProof/>
+        </w:rPr>
+        <w:t xml:space="preserve">(Kumar Kaliyar </w:t>
+      </w:r>
+      <w:r>
+        <w:rPr>
+          <w:i/>
+          <w:noProof/>
+        </w:rPr>
+        <w:t>et al.</w:t>
+      </w:r>
+      <w:r>
+        <w:rPr>
+          <w:noProof/>
+        </w:rPr>
+        <w:t>, 2023)</w:t>
+      </w:r>
+      <w:r>
+        <w:fldChar w:fldCharType="end"/>
+      </w:r>
+      <w:r>
+        <w:t>.</w:t>
+      </w:r>
+      <w:r>
+        <w:t xml:space="preserve"> Using the deep learning approach has strengthened the study.</w:t>
+      </w:r>
+    </w:p>
+    <w:p>
+      <w:pPr>
+        <w:spacing w:line="360" w:lineRule="auto"/>
+        <w:jc w:val="both"/>
+      </w:pPr>
+      <w:r>
+        <w:t>A s</w:t>
+      </w:r>
+      <w:r>
+        <w:t xml:space="preserve">imilar </w:t>
+      </w:r>
+      <w:r>
+        <w:t xml:space="preserve">Study has been conducted to create a connection and integrate the linguistic characters of languages </w:t>
+      </w:r>
+      <w:r>
+        <w:fldChar w:fldCharType="begin" w:fldLock="1"/>
+      </w:r>
+      <w:r>
+        <w:instrText>ADDIN CSL_CITATION {"citationItems":[{"id":"ITEM-1","itemData":{"DOI":"10.1109/ACCESS.2024.3452987","ISSN":"21693536","abstract":"The rise of social media has enabled individuals with biased perspectives to spread hate speech, directing it toward individuals based on characteristics such as race, gender, religion, or sexual orientation. Constructive interactions in varied communities can greatly enhance self-esteem, yet it is vital to consider that adverse comments may affect individuals' social standing and emotional health. The crucial task of detecting and addressing this type of content is imperative for reducing its negative effects on communities and individuals alike. The rising occurrence highlights the urgency for enhanced methods and robust regulations on digital platforms to protect humans from such prejudicial and damaging conduct. Hate speech typically appears as a deliberate hostile action aimed at a particular group, often with the intent to demean or isolate them based on various facets of their identity. Research on hate speech predominantly targets resource-aware languages like English, German, and Chinese. Conversely, resource-limited languages, including European languages such as Italian, Spanish, and Portuguese, alongside Asian languages like Roman Urdu, Korean, and Indonesian, present obstacles. These challenges arise from a lack of linguistic resources, making the extraction of information a more strenuous task. This study is focused on the detection and improvement of multilingual hate speech detection across 13 different languages. To conduct a thorough analysis, we carried out a series of experiments that ranged from classical machine learning techniques and mainstream deep learning approaches to recent transformer-based methods. Through hyperparameter tuning, optimization techniques, and generative configurations, we achieved robust and generalized performance capable of effectively identifying hate speech across various dialects. Specifically, we achieved a notable enhancement in detection performance, with precision and recall metrics exceeding baseline models by up to 10% across several lesser-studied languages. Additionally, our work extends the capabilities of explainable AI within this context, offering deeper insights into model decisions, which is crucial for regulatory and ethical considerations in AI deployment. Our study presents substantial performance improvements across various datasets and languages through meticulous comparisons. For example, our model significantly outperformed existing benchmarks: it achieved F1-scores of 0.90 in Germa…","author":[{"dropping-particle":"","family":"Hashmi","given":"Ehtesham","non-dropping-particle":"","parse-names":false,"suffix":""},{"dropping-particle":"","family":"Yayilgan","given":"Sule Yildirim","non-dropping-particle":"","parse-names":false,"suffix":""},{"dropping-particle":"","family":"Hameed","given":"Ibrahim A.","non-dropping-particle":"","parse-names":false,"suffix":""},{"dropping-particle":"","family":"Yamin","given":"Muhammad Mudassar","non-dropping-particle":"","parse-names":false,"suffix":""},{"dropping-particle":"","family":"Ullah","given":"Mohib","non-dropping-particle":"","parse-names":false,"suffix":""},{"dropping-particle":"","family":"Abomhara","given":"Mohamed","non-dropping-particle":"","parse-names":false,"suffix":""}],"container-title":"IEEE Access","id":"ITEM-1","issue":"August","issued":{"date-parts":[["2024"]]},"page":"121507-121537","publisher":"IEEE","title":"Enhancing Multilingual Hate Speech Detection: From Language-Specific Insights to Cross-Linguistic Integration","type":"article-journal","volume":"12"},"uris":["http://www.mendeley.com/documents/?uuid=6fee6572-b71d-4097-893a-0e841e88fb5b"]}],"mendeley":{"formattedCitation":"(Hashmi &lt;i&gt;et al.&lt;/i&gt;, 2024)","plainTextFormattedCitation":"(Hashmi et al., 2024)","previouslyFormattedCitation":"(Hashmi &lt;i&gt;et al.&lt;/i&gt;, 2024)"},"properties":{"noteIndex":0},"schema":"https://github.com/citation-style-language/schema/raw/master/csl-citation.json"}</w:instrText>
+      </w:r>
+      <w:r>
+        <w:fldChar w:fldCharType="separate"/>
+      </w:r>
+      <w:r>
+        <w:rPr>
+          <w:noProof/>
+        </w:rPr>
+        <w:t xml:space="preserve">(Hashmi </w:t>
+      </w:r>
+      <w:r>
+        <w:rPr>
+          <w:i/>
+          <w:noProof/>
+        </w:rPr>
+        <w:t>et al.</w:t>
+      </w:r>
+      <w:r>
+        <w:rPr>
+          <w:noProof/>
+        </w:rPr>
+        <w:t>, 2024)</w:t>
+      </w:r>
+      <w:r>
+        <w:fldChar w:fldCharType="end"/>
+      </w:r>
+      <w:r>
+        <w:t>. A thorough study was conducted o</w:t>
+      </w:r>
+      <w:r>
+        <w:t>n</w:t>
+      </w:r>
+      <w:r>
+        <w:t xml:space="preserve"> each language to identify linguistic insights </w:t>
+      </w:r>
+      <w:r>
+        <w:t>in </w:t>
+      </w:r>
+      <w:r>
+        <w:t xml:space="preserve">each language </w:t>
+      </w:r>
+      <w:r>
+        <w:t xml:space="preserve">and applying them to a detection model will enable </w:t>
+      </w:r>
+      <w:r>
+        <w:t xml:space="preserve">to </w:t>
+      </w:r>
+      <w:r>
+        <w:t xml:space="preserve">understanding the relationships between the languages. This will increase the performance of the system and its accuracy due to the identification of the patterns of using hate speech in each language or getting cues on the correlation between the </w:t>
+      </w:r>
+      <w:r>
+        <w:t>two languages.</w:t>
+      </w:r>
+      <w:r>
+        <w:t xml:space="preserve"> </w:t>
+      </w:r>
+    </w:p>
+    <w:p>
+      <w:pPr>
+        <w:spacing w:line="360" w:lineRule="auto"/>
+        <w:jc w:val="both"/>
+      </w:pPr>
+      <w:r>
+        <w:t xml:space="preserve">The resource requirement of such systems varies from one another. The resource requirement depends on the complexity of the system, complexity and interdependencies between data, number of data, number of technologies/ algorithms/ models, etc. </w:t>
+      </w:r>
+      <w:proofErr w:type="gramStart"/>
+      <w:r>
+        <w:t>Therefore</w:t>
+      </w:r>
+      <w:proofErr w:type="gramEnd"/>
+      <w:r>
+        <w:t xml:space="preserve"> handling such scenarios in a sustainable method is another approach to countering hate speech without creating and regression on other stakeholders/ factors. MLHS-</w:t>
+      </w:r>
       <w:proofErr w:type="spellStart"/>
       <w:r>
-        <w:t>Multilingial</w:t>
+        <w:t>CGCapNet</w:t>
       </w:r>
       <w:proofErr w:type="spellEnd"/>
       <w:r>
-        <w:t xml:space="preserve"> and bilingual hate speech detection provides a broader scope due to the usage of number of languages. This widens the scope and increases the complexity depending on the languages and the number of languages.</w:t>
-      </w:r>
-      <w:r>
-        <w:t xml:space="preserve"> H</w:t>
-      </w:r>
-      <w:r>
-        <w:t>ate speech detection in a multilingual setting often requires a combination of machine learning, linguistic analysis, and cultural context</w:t>
-      </w:r>
-      <w:r>
-        <w:t>. Previous studies related to the subject topic that have specifically targeted complexity, cultural nuances, and code switching between languages are expressed</w:t>
-      </w:r>
-    </w:p>
-    <w:p>
-      <w:pPr>
-        <w:spacing w:line="360" w:lineRule="auto"/>
-        <w:jc w:val="both"/>
-      </w:pPr>
-      <w:r>
-        <w:t xml:space="preserve">The characteristic of multilingual and bi-lingual languages is there are no certain boundaries or limits to control over their user abilities for those languages have a broader scope in changing their state and code switching between languages. The “meta learning” technique is an approach where its users are able to use it to build a rapid solution with a limited number of data </w:t>
+        <w:t xml:space="preserve"> is a lightweight model that is able to handle identify hate speech complex scenarios related to hate speech detection</w:t>
+      </w:r>
+      <w:r>
+        <w:t xml:space="preserve"> </w:t>
       </w:r>
       <w:r>
         <w:fldChar w:fldCharType="begin" w:fldLock="1"/>
       </w:r>
       <w:r>
-        <w:instrText>ADDIN CSL_CITATION {"citationItems":[{"id":"ITEM-1","itemData":{"DOI":"10.1109/TENCON58879.2023.10322364","ISBN":"9798350302196","ISSN":"21593450","abstract":"A rapid increase in users on social media has given rise to a vast amount of user-generated content, including hate speech and offensive language. Such content can have serious negative consequences, ranging from psychological harm to inciting violence and discrimination. Existing studies have explored different deep learning and Natural language processing (NLP) methods to perform hate speech detection, and these solutions have yielded significant performance. Most existing solutions are limited to detecting hate speech only in English with less focus on content generated in other languages, particularly in low-resource or regional languages. The goal of this paper is to address this challenge of hate speech detection for low-resource languages and propose a tool that could provide a real-time prediction for social media posts. In this study, the main focus was on English, Hindi, Hinglish, Bengali, and Marathi languages which are commonly used in social media platforms in India. A meta-learning-based model was employed to perform hate speech detection in these languages. The proposed method helps to overcome the limitation of data scarcity and provides fast adaptation to an unseen target language. Extensive experiments were conducted on datasets comprised of different regional languages spoken in India. Accuracy, Precision, recall, and F1-score metrics are used to evaluate the model's performance. The results show that when the dataset size is small, meta-learning-based models perform better than traditional fine-tuned language models.","author":[{"dropping-particle":"","family":"Prasad","given":"Deepak","non-dropping-particle":"","parse-names":false,"suffix":""},{"dropping-particle":"V.","family":"Kadambari","given":"K.","non-dropping-particle":"","parse-names":false,"suffix":""},{"dropping-particle":"","family":"Mukati","given":"Raghav","non-dropping-particle":"","parse-names":false,"suffix":""},{"dropping-particle":"","family":"Singariya","given":"Sunny","non-dropping-particle":"","parse-names":false,"suffix":""}],"container-title":"IEEE Region 10 Annual International Conference, Proceedings/TENCON","id":"ITEM-1","issued":{"date-parts":[["2023"]]},"page":"31-35","publisher":"IEEE","title":"Real-Time Multi-Lingual Hate and Offensive Speech Detection in Social Networks Using Meta-Learning","type":"article-journal"},"uris":["http://www.mendeley.com/documents/?uuid=f2b2d125-3947-434b-a923-5228bcedbd43"]}],"mendeley":{"formattedCitation":"(Prasad &lt;i&gt;et al.&lt;/i&gt;, 2023)","plainTextFormattedCitation":"(Prasad et al., 2023)","previouslyFormattedCitation":"(Prasad &lt;i&gt;et al.&lt;/i&gt;, 2023)"},"properties":{"noteIndex":0},"schema":"https://github.com/citation-style-language/schema/raw/master/csl-citation.json"}</w:instrText>
+        <w:instrText>ADDIN CSL_CITATION {"citationItems":[{"id":"ITEM-1","itemData":{"DOI":"10.1109/ACCESS.2024.3434664","ISSN":"21693536","abstract":"The rapid advancement of computer technology and the widespread adoption of online social media platforms have inadvertently provided fertile ground for individuals with antisocial inclinations to thrive, ushering in a range of security concerns, including the proliferation of fake profiles, hate speech, social bots, and the spread of unfounded rumors. Among these issues, a prominent concern is the prevalence of hate speech within online social networks (OSNs). However, the relevance of numerous studies on hate speech detection has been limited, as they primarily focus on a single language, often English. In response, our research embarks on an exhaustive exploration of multilingual hate speech across 12 distinct languages, offering a novel approach by adapting hate speech detection resources across linguistic boundaries. This study presents the development of a robust, lightweight and multilingual hate speech detection model, known as MLHS-CGCapNet, which combines convolutional and bidirectional gated recurrent units with a capsule network. With commendable accuracy, recall and f-score values of 0.89, 0.80, and 0.84, respectively, our proposed model exhibits strong performance, even when handling an imbalanced dataset. Notably, during the training and validation phases, the suggested model showcases exceptional effectiveness, achieving accuracy values of 0.93 and 0.90, respectively, particularly in the challenging context of imbalanced data. In comparison to both baseline and state-of-the-art techniques, our model offers superior performance.","author":[{"dropping-particle":"","family":"Kousar","given":"Abida","non-dropping-particle":"","parse-names":false,"suffix":""},{"dropping-particle":"","family":"Ahmad","given":"Jameel","non-dropping-particle":"","parse-names":false,"suffix":""},{"dropping-particle":"","family":"Ijaz","given":"Khalid","non-dropping-particle":"","parse-names":false,"suffix":""},{"dropping-particle":"","family":"Yousef","given":"Amr","non-dropping-particle":"","parse-names":false,"suffix":""},{"dropping-particle":"","family":"Ahmed Shaikh","given":"Zaffar","non-dropping-particle":"","parse-names":false,"suffix":""},{"dropping-particle":"","family":"Khosa","given":"Ikramullah","non-dropping-particle":"","parse-names":false,"suffix":""},{"dropping-particle":"","family":"Chavali","given":"Durga","non-dropping-particle":"","parse-names":false,"suffix":""},{"dropping-particle":"","family":"Anjum","given":"Mohd","non-dropping-particle":"","parse-names":false,"suffix":""}],"container-title":"IEEE Access","id":"ITEM-1","issue":"June","issued":{"date-parts":[["2024"]]},"page":"106631-106644","publisher":"IEEE","title":"MLHS-CGCapNet: A Lightweight Model for Multilingual Hate Speech Detection","type":"article-journal","volume":"12"},"uris":["http://www.mendeley.com/documents/?uuid=aa84f712-fbd1-4db7-b77c-b1c9482f3c2a"]}],"mendeley":{"formattedCitation":"(Kousar &lt;i&gt;et al.&lt;/i&gt;, 2024)","plainTextFormattedCitation":"(Kousar et al., 2024)","previouslyFormattedCitation":"(Kousar &lt;i&gt;et al.&lt;/i&gt;, 2024)"},"properties":{"noteIndex":0},"schema":"https://github.com/citation-style-language/schema/raw/master/csl-citation.json"}</w:instrText>
       </w:r>
       <w:r>
         <w:fldChar w:fldCharType="separate"/>
@@ -5118,7 +5449,7 @@
         <w:rPr>
           <w:noProof/>
         </w:rPr>
-        <w:t xml:space="preserve">(Prasad </w:t>
+        <w:t xml:space="preserve">(Kousar </w:t>
       </w:r>
       <w:r>
         <w:rPr>
@@ -5131,36 +5462,70 @@
         <w:rPr>
           <w:noProof/>
         </w:rPr>
-        <w:t>, 2023)</w:t>
+        <w:t>, 2024)</w:t>
       </w:r>
       <w:r>
         <w:fldChar w:fldCharType="end"/>
       </w:r>
       <w:r>
-        <w:t>. The author has conducted a test and has gained positive results using Bengali and English as the reference languages.</w:t>
-      </w:r>
-    </w:p>
-    <w:p>
-      <w:pPr>
-        <w:spacing w:line="360" w:lineRule="auto"/>
-        <w:jc w:val="both"/>
-      </w:pPr>
-      <w:r>
-        <w:t xml:space="preserve">Code mixed languages that are frequently used in such scenarios. Identifying linguistic characters in multilingual and bilingual contexts requires a large </w:t>
-      </w:r>
-      <w:proofErr w:type="gramStart"/>
-      <w:r>
-        <w:t>number</w:t>
-      </w:r>
-      <w:proofErr w:type="gramEnd"/>
-      <w:r>
-        <w:t xml:space="preserve"> of data. Connecting two models and bridging their different capabilities on lexicons and pre-trainability is another successful approach to identifying hate speech </w:t>
+        <w:t>. Remarkably this handles multilingual environments without keeping or acquiring large computational resources.</w:t>
+      </w:r>
+    </w:p>
+    <w:p>
+      <w:pPr>
+        <w:spacing w:line="360" w:lineRule="auto"/>
+        <w:jc w:val="both"/>
+      </w:pPr>
+      <w:r>
+        <w:t xml:space="preserve">Transformer based models are another successful approach and models like BERT </w:t>
+      </w:r>
+      <w:r>
+        <w:t>are</w:t>
+      </w:r>
+      <w:r>
+        <w:t xml:space="preserve"> an advanced approach compared to other studies. </w:t>
+      </w:r>
+      <w:r>
+        <w:t>The a</w:t>
+      </w:r>
+      <w:r>
+        <w:t xml:space="preserve">uthor has </w:t>
+      </w:r>
+      <w:r>
+        <w:t>been </w:t>
+      </w:r>
+      <w:r>
+        <w:t>able to enhance and leverage the BERT’s deep contextual understanding and detection capabilities in code mixed setting</w:t>
+      </w:r>
+      <w:r>
+        <w:t>s</w:t>
+      </w:r>
+      <w:r>
+        <w:t>. Bert has to be pre</w:t>
+      </w:r>
+      <w:r>
+        <w:t>-</w:t>
+      </w:r>
+      <w:r>
+        <w:t xml:space="preserve">trained against the data set in order to handle </w:t>
+      </w:r>
+      <w:r>
+        <w:t>the </w:t>
+      </w:r>
+      <w:r>
+        <w:t xml:space="preserve">complexities of code mixing in languages </w:t>
+      </w:r>
+      <w:r>
+        <w:t>when detecting hate speech</w:t>
+      </w:r>
+      <w:r>
+        <w:t xml:space="preserve"> </w:t>
       </w:r>
       <w:r>
         <w:fldChar w:fldCharType="begin" w:fldLock="1"/>
       </w:r>
       <w:r>
-        <w:instrText>ADDIN CSL_CITATION {"citationItems":[{"id":"ITEM-1","itemData":{"DOI":"10.1109/ICIC56845.2022.10006940","ISBN":"9798350345711","abstract":"Hate speech in social media is becoming a relevant issue recently. Several studies have been proposed to deal with the hate speech phenomena in online communication. However, detecting hate speech messages from social media data is not a trivial task. Previous works have mentioned the problem of code-mixed languages in hate speech detection. As a matter of fact, Indonesia consists of several regions, each with its own local languages. Naturally, Indonesians tend to mix their own local language with Bahasa Indonesia when communicating in everyday conversation, including in social media communication, which contributes to the difficulty of processing Indonesian social media data. In this study, we plan to investigate hate speech detection in code-mixed Indonesian social media by exploiting several available multilingual language resources. Our experiment shows that the current available multilingual language model could not improve the model performance compared to the models which utilized the monolingual Indonesian language model. We also found that the most recent neural-based models are able to obtain better performance than the traditional model. For future work, we plan to implement a transfer learning approach to detect hate speech in Indonesian social media, specifically to deal with the code-mixed issue.","author":[{"dropping-particle":"","family":"Pamungkas","given":"Endang Wahyu","non-dropping-particle":"","parse-names":false,"suffix":""},{"dropping-particle":"","family":"Fatmawati","given":"Azizah","non-dropping-particle":"","parse-names":false,"suffix":""},{"dropping-particle":"","family":"Nugroho","given":"Yusuf Sulistyo","non-dropping-particle":"","parse-names":false,"suffix":""},{"dropping-particle":"","family":"Gunawan","given":"Dedi","non-dropping-particle":"","parse-names":false,"suffix":""},{"dropping-particle":"","family":"Sudarmilah","given":"Endah","non-dropping-particle":"","parse-names":false,"suffix":""}],"container-title":"2022 7th International Conference on Informatics and Computing, ICIC 2022","id":"ITEM-1","issued":{"date-parts":[["2022"]]},"page":"1-5","publisher":"IEEE","title":"Hate Speech Detection in Code-Mixed Indonesian Social Media: Exploiting Multilingual Languages Resources","type":"article-journal"},"uris":["http://www.mendeley.com/documents/?uuid=1792fa8e-f6cc-4647-ad0c-b52946afac0b"]},{"id":"ITEM-2","itemData":{"DOI":"10.1109/TENCON58879.2023.10322364","ISBN":"9798350302196","ISSN":"21593450","abstract":"A rapid increase in users on social media has given rise to a vast amount of user-generated content, including hate speech and offensive language. Such content can have serious negative consequences, ranging from psychological harm to inciting violence and discrimination. Existing studies have explored different deep learning and Natural language processing (NLP) methods to perform hate speech detection, and these solutions have yielded significant performance. Most existing solutions are limited to detecting hate speech only in English with less focus on content generated in other languages, particularly in low-resource or regional languages. The goal of this paper is to address this challenge of hate speech detection for low-resource languages and propose a tool that could provide a real-time prediction for social media posts. In this study, the main focus was on English, Hindi, Hinglish, Bengali, and Marathi languages which are commonly used in social media platforms in India. A meta-learning-based model was employed to perform hate speech detection in these languages. The proposed method helps to overcome the limitation of data scarcity and provides fast adaptation to an unseen target language. Extensive experiments were conducted on datasets comprised of different regional languages spoken in India. Accuracy, Precision, recall, and F1-score metrics are used to evaluate the model's performance. The results show that when the dataset size is small, meta-learning-based models perform better than traditional fine-tuned language models.","author":[{"dropping-particle":"","family":"Prasad","given":"Deepak","non-dropping-particle":"","parse-names":false,"suffix":""},{"dropping-particle":"V.","family":"Kadambari","given":"K.","non-dropping-particle":"","parse-names":false,"suffix":""},{"dropping-particle":"","family":"Mukati","given":"Raghav","non-dropping-particle":"","parse-names":false,"suffix":""},{"dropping-particle":"","family":"Singariya","given":"Sunny","non-dropping-particle":"","parse-names":false,"suffix":""}],"container-title":"IEEE Region 10 Annual International Conference, Proceedings/TENCON","id":"ITEM-2","issued":{"date-parts":[["2023"]]},"page":"31-35","publisher":"IEEE","title":"Real-Time Multi-Lingual Hate and Offensive Speech Detection in Social Networks Using Meta-Learning","type":"article-journal"},"uris":["http://www.mendeley.com/documents/?uuid=f2b2d125-3947-434b-a923-5228bcedbd43"]}],"mendeley":{"formattedCitation":"(Pamungkas &lt;i&gt;et al.&lt;/i&gt;, 2022; Prasad &lt;i&gt;et al.&lt;/i&gt;, 2023)","plainTextFormattedCitation":"(Pamungkas et al., 2022; Prasad et al., 2023)","previouslyFormattedCitation":"(Pamungkas &lt;i&gt;et al.&lt;/i&gt;, 2022; Prasad &lt;i&gt;et al.&lt;/i&gt;, 2023)"},"properties":{"noteIndex":0},"schema":"https://github.com/citation-style-language/schema/raw/master/csl-citation.json"}</w:instrText>
+        <w:instrText>ADDIN CSL_CITATION {"citationItems":[{"id":"ITEM-1","itemData":{"DOI":"10.1109/IC3SIS54991.2022.9885339","ISBN":"9781665468831","abstract":"Hate speech detection is a very popular research area for past few years. Hate speech is given various definition by various researchers. In this paper we try to analyse the use of BERT embedding in hate speech detection in low resource language like Malayalam. The crucial challenge faced by researchers in this area are that most non-English languages are represented in code-mixed form in Social media. Here we work with transformer-based models to classify tweets as hate or non-hate content. Hence this is a novel approach that uses BERT in non-English text.","author":[{"dropping-particle":"","family":"Deepasree Varma","given":"P.","non-dropping-particle":"","parse-names":false,"suffix":""},{"dropping-particle":"","family":"Vinod","given":"P.","non-dropping-particle":"","parse-names":false,"suffix":""},{"dropping-particle":"","family":"Nandakumar","given":"M.","non-dropping-particle":"","parse-names":false,"suffix":""},{"dropping-particle":"","family":"Akshay","given":"K.","non-dropping-particle":"","parse-names":false,"suffix":""},{"dropping-particle":"","family":"Madhu","given":"Akhil","non-dropping-particle":"","parse-names":false,"suffix":""}],"container-title":"Proceedings of International Conference on Computing, Communication, Security and Intelligent Systems, IC3SIS 2022","id":"ITEM-1","issued":{"date-parts":[["2022"]]},"page":"1-6","publisher":"IEEE","title":"Hate Speech detection in English and Malayalam Code-Mixed Text using BERT embedding","type":"article-journal"},"uris":["http://www.mendeley.com/documents/?uuid=647520e5-a039-4df5-9171-46f46d576e2d"]}],"mendeley":{"formattedCitation":"(Deepasree Varma &lt;i&gt;et al.&lt;/i&gt;, 2022)","plainTextFormattedCitation":"(Deepasree Varma et al., 2022)"},"properties":{"noteIndex":0},"schema":"https://github.com/citation-style-language/schema/raw/master/csl-citation.json"}</w:instrText>
       </w:r>
       <w:r>
         <w:fldChar w:fldCharType="separate"/>
@@ -5169,7 +5534,7 @@
         <w:rPr>
           <w:noProof/>
         </w:rPr>
-        <w:t xml:space="preserve">(Pamungkas </w:t>
+        <w:t xml:space="preserve">(Deepasree Varma </w:t>
       </w:r>
       <w:r>
         <w:rPr>
@@ -5182,631 +5547,528 @@
         <w:rPr>
           <w:noProof/>
         </w:rPr>
-        <w:t xml:space="preserve">, 2022; Prasad </w:t>
-      </w:r>
-      <w:r>
-        <w:rPr>
-          <w:i/>
-          <w:noProof/>
-        </w:rPr>
-        <w:t>et al.</w:t>
-      </w:r>
-      <w:r>
-        <w:rPr>
-          <w:noProof/>
-        </w:rPr>
-        <w:t>, 2023)</w:t>
+        <w:t>, 2022)</w:t>
       </w:r>
       <w:r>
         <w:fldChar w:fldCharType="end"/>
       </w:r>
       <w:r>
-        <w:t>. Pre-trained models are very much effective in capitalizing on the challenges that occur due to code switching and code-mixed language linguistical characteristics.</w:t>
-      </w:r>
-    </w:p>
-    <w:p>
-      <w:pPr>
-        <w:spacing w:line="360" w:lineRule="auto"/>
-        <w:jc w:val="both"/>
-      </w:pPr>
-      <w:r>
-        <w:lastRenderedPageBreak/>
-        <w:t>A s</w:t>
-      </w:r>
-      <w:r>
-        <w:t xml:space="preserve">imilar </w:t>
-      </w:r>
-      <w:r>
-        <w:t xml:space="preserve">Study has been conducted to create a connection and integrate the linguistic characters of languages </w:t>
-      </w:r>
-      <w:r>
-        <w:fldChar w:fldCharType="begin" w:fldLock="1"/>
-      </w:r>
-      <w:r>
-        <w:instrText>ADDIN CSL_CITATION {"citationItems":[{"id":"ITEM-1","itemData":{"DOI":"10.1109/ACCESS.2024.3452987","ISSN":"21693536","abstract":"The rise of social media has enabled individuals with biased perspectives to spread hate speech, directing it toward individuals based on characteristics such as race, gender, religion, or sexual orientation. Constructive interactions in varied communities can greatly enhance self-esteem, yet it is vital to consider that adverse comments may affect individuals' social standing and emotional health. The crucial task of detecting and addressing this type of content is imperative for reducing its negative effects on communities and individuals alike. The rising occurrence highlights the urgency for enhanced methods and robust regulations on digital platforms to protect humans from such prejudicial and damaging conduct. Hate speech typically appears as a deliberate hostile action aimed at a particular group, often with the intent to demean or isolate them based on various facets of their identity. Research on hate speech predominantly targets resource-aware languages like English, German, and Chinese. Conversely, resource-limited languages, including European languages such as Italian, Spanish, and Portuguese, alongside Asian languages like Roman Urdu, Korean, and Indonesian, present obstacles. These challenges arise from a lack of linguistic resources, making the extraction of information a more strenuous task. This study is focused on the detection and improvement of multilingual hate speech detection across 13 different languages. To conduct a thorough analysis, we carried out a series of experiments that ranged from classical machine learning techniques and mainstream deep learning approaches to recent transformer-based methods. Through hyperparameter tuning, optimization techniques, and generative configurations, we achieved robust and generalized performance capable of effectively identifying hate speech across various dialects. Specifically, we achieved a notable enhancement in detection performance, with precision and recall metrics exceeding baseline models by up to 10% across several lesser-studied languages. Additionally, our work extends the capabilities of explainable AI within this context, offering deeper insights into model decisions, which is crucial for regulatory and ethical considerations in AI deployment. Our study presents substantial performance improvements across various datasets and languages through meticulous comparisons. For example, our model significantly outperformed existing benchmarks: it achieved F1-scores of 0.90 in Germa…","author":[{"dropping-particle":"","family":"Hashmi","given":"Ehtesham","non-dropping-particle":"","parse-names":false,"suffix":""},{"dropping-particle":"","family":"Yayilgan","given":"Sule Yildirim","non-dropping-particle":"","parse-names":false,"suffix":""},{"dropping-particle":"","family":"Hameed","given":"Ibrahim A.","non-dropping-particle":"","parse-names":false,"suffix":""},{"dropping-particle":"","family":"Yamin","given":"Muhammad Mudassar","non-dropping-particle":"","parse-names":false,"suffix":""},{"dropping-particle":"","family":"Ullah","given":"Mohib","non-dropping-particle":"","parse-names":false,"suffix":""},{"dropping-particle":"","family":"Abomhara","given":"Mohamed","non-dropping-particle":"","parse-names":false,"suffix":""}],"container-title":"IEEE Access","id":"ITEM-1","issue":"August","issued":{"date-parts":[["2024"]]},"page":"121507-121537","publisher":"IEEE","title":"Enhancing Multilingual Hate Speech Detection: From Language-Specific Insights to Cross-Linguistic Integration","type":"article-journal","volume":"12"},"uris":["http://www.mendeley.com/documents/?uuid=6fee6572-b71d-4097-893a-0e841e88fb5b"]}],"mendeley":{"formattedCitation":"(Hashmi &lt;i&gt;et al.&lt;/i&gt;, 2024)","plainTextFormattedCitation":"(Hashmi et al., 2024)"},"properties":{"noteIndex":0},"schema":"https://github.com/citation-style-language/schema/raw/master/csl-citation.json"}</w:instrText>
-      </w:r>
-      <w:r>
-        <w:fldChar w:fldCharType="separate"/>
-      </w:r>
-      <w:r>
-        <w:rPr>
-          <w:noProof/>
-        </w:rPr>
-        <w:t xml:space="preserve">(Hashmi </w:t>
-      </w:r>
-      <w:r>
-        <w:rPr>
-          <w:i/>
-          <w:noProof/>
-        </w:rPr>
-        <w:t>et al.</w:t>
-      </w:r>
-      <w:r>
-        <w:rPr>
-          <w:noProof/>
-        </w:rPr>
-        <w:t>, 2024)</w:t>
-      </w:r>
-      <w:r>
-        <w:fldChar w:fldCharType="end"/>
-      </w:r>
-      <w:r>
-        <w:t>. A thorough study was conducted o</w:t>
-      </w:r>
-      <w:r>
-        <w:t>n</w:t>
-      </w:r>
-      <w:r>
-        <w:t xml:space="preserve"> each language to identify linguistic insights </w:t>
-      </w:r>
-      <w:r>
-        <w:t>in </w:t>
-      </w:r>
-      <w:r>
-        <w:t xml:space="preserve">each language </w:t>
-      </w:r>
-      <w:r>
-        <w:t xml:space="preserve">and applying them to a detection model will enable </w:t>
-      </w:r>
-      <w:r>
-        <w:t xml:space="preserve">to </w:t>
-      </w:r>
-      <w:r>
-        <w:t xml:space="preserve">understanding the relationships between the languages. This will increase the performance of the system and its accuracy due to the identification of the patterns of using hate speech in each language or getting cues on the correlation between the </w:t>
-      </w:r>
-      <w:r>
-        <w:t>two languages.</w:t>
-      </w:r>
-      <w:r>
-        <w:t xml:space="preserve"> </w:t>
-      </w:r>
-    </w:p>
-    <w:p>
-      <w:pPr>
-        <w:spacing w:line="360" w:lineRule="auto"/>
-        <w:jc w:val="both"/>
-      </w:pPr>
-    </w:p>
-    <w:p>
-      <w:pPr>
-        <w:spacing w:line="360" w:lineRule="auto"/>
-      </w:pPr>
+        <w:t>.</w:t>
+      </w:r>
     </w:p>
     <w:p>
       <w:pPr>
         <w:pStyle w:val="Heading1"/>
         <w:spacing w:line="360" w:lineRule="auto"/>
       </w:pPr>
-      <w:bookmarkStart w:id="24" w:name="_Toc178703479"/>
-      <w:r>
-        <w:t>2.</w:t>
-      </w:r>
-      <w:r>
-        <w:t>3</w:t>
-      </w:r>
-      <w:r>
-        <w:t xml:space="preserve"> Identification of the Gap</w:t>
-      </w:r>
-      <w:bookmarkEnd w:id="24"/>
-    </w:p>
-    <w:p>
-      <w:pPr>
-        <w:spacing w:line="360" w:lineRule="auto"/>
-        <w:jc w:val="both"/>
-      </w:pPr>
-      <w:r>
-        <w:t>A previously</w:t>
-      </w:r>
-      <w:r>
-        <w:t xml:space="preserve"> conducted study related to hate speech </w:t>
-      </w:r>
-      <w:r>
-        <w:rPr>
-          <w:highlight w:val="yellow"/>
-        </w:rPr>
-        <w:fldChar w:fldCharType="begin" w:fldLock="1"/>
-      </w:r>
-      <w:r>
-        <w:rPr>
-          <w:highlight w:val="yellow"/>
-        </w:rPr>
-        <w:instrText>ADDIN CSL_CITATION {"citationItems":[{"id":"ITEM-1","itemData":{"DOI":"10.1177/1468796817709846","ISSN":"17412706","abstract":"There is a growing body of literature on whether or not online hate speech, or cyberhate, might be special compared to offline hate speech. This article aims to both critique and augment that literature by emphasising a distinctive feature of the Internet and of cyberhate that, unlike other features, such as ease of access, size of audience, and anonymity, is often overlooked: namely, instantaneousness. This article also asks whether there is anything special about online (as compared to offline) hate speech that might warrant governments and intergovernmental organisations contracting out, so to speak, the responsibility for tackling online hate speech to the very Internet companies which provide the websites and services that hate speakers utilise.","author":[{"dropping-particle":"","family":"Brown","given":"Alexander","non-dropping-particle":"","parse-names":false,"suffix":""}],"container-title":"Ethnicities","id":"ITEM-1","issue":"3","issued":{"date-parts":[["2018"]]},"page":"297-326","title":"What is so special about online (as compared to offline) hate speech?","type":"article-journal","volume":"18"},"uris":["http://www.mendeley.com/documents/?uuid=273606f0-76f5-4a5b-837a-350a17a3b206"]}],"mendeley":{"formattedCitation":"(Brown, 2018)","plainTextFormattedCitation":"(Brown, 2018)","previouslyFormattedCitation":"(Brown, 2018)"},"properties":{"noteIndex":0},"schema":"https://github.com/citation-style-language/schema/raw/master/csl-citation.json"}</w:instrText>
-      </w:r>
-      <w:r>
-        <w:rPr>
-          <w:highlight w:val="yellow"/>
-        </w:rPr>
-        <w:fldChar w:fldCharType="separate"/>
-      </w:r>
-      <w:r>
-        <w:rPr>
-          <w:noProof/>
-          <w:highlight w:val="yellow"/>
-        </w:rPr>
-        <w:t>(Brown, 2018)</w:t>
-      </w:r>
-      <w:r>
-        <w:rPr>
-          <w:highlight w:val="yellow"/>
-        </w:rPr>
-        <w:fldChar w:fldCharType="end"/>
-      </w:r>
-      <w:r>
-        <w:t xml:space="preserve"> identified that hate speech can be in both physical and online methods. </w:t>
-      </w:r>
-      <w:r>
-        <w:t xml:space="preserve">Since </w:t>
-      </w:r>
-      <w:r>
-        <w:t xml:space="preserve">online </w:t>
-      </w:r>
-      <w:r>
-        <w:t xml:space="preserve">hate speech identification has become a worldwide issue, researchers </w:t>
-      </w:r>
-      <w:r>
-        <w:t>have</w:t>
-      </w:r>
-      <w:r>
-        <w:t xml:space="preserve"> conducted many studies on </w:t>
-      </w:r>
-      <w:r>
-        <w:t>detection</w:t>
-      </w:r>
-      <w:r>
-        <w:t xml:space="preserve"> and mitigation methods.</w:t>
-      </w:r>
-      <w:r>
-        <w:t xml:space="preserve"> </w:t>
-      </w:r>
-      <w:proofErr w:type="spellStart"/>
-      <w:r>
-        <w:t>Tontodimamma</w:t>
-      </w:r>
-      <w:proofErr w:type="spellEnd"/>
-      <w:r>
-        <w:t xml:space="preserve"> </w:t>
-      </w:r>
-      <w:r>
-        <w:rPr>
-          <w:highlight w:val="yellow"/>
-        </w:rPr>
-        <w:fldChar w:fldCharType="begin" w:fldLock="1"/>
-      </w:r>
-      <w:r>
-        <w:rPr>
-          <w:highlight w:val="yellow"/>
-        </w:rPr>
-        <w:instrText>ADDIN CSL_CITATION {"citationItems":[{"id":"ITEM-1","itemData":{"DOI":"10.1007/s11192-020-03737-6","ISBN":"0123456789","ISSN":"15882861","abstract":"The exponential growth of social media has brought with it an increasing propagation of hate speech and hate based propaganda. Hate speech is commonly defined as any communication that disparages a person or a group on the basis of some characteristics such as race, colour, ethnicity, gender, sexual orientation, nationality, religion. Online hate diffusion has now developed into a serious problem and this has led to a number of international initiatives being proposed, aimed at qualifying the problem and developing effective counter-measures. The aim of this paper is to analyse the knowledge structure of hate speech literature and the evolution of related topics. We apply co-word analysis methods to identify different topics treated in the field. The analysed database was downloaded from Scopus, focusing on a number of publications during the last thirty years. Topic and network analyses of literature showed that the main research topics can be divided into three areas: “general debate hate speech versus freedom of expression”,“hate-speech automatic detection and classification by machine-learning strategies”, and “gendered hate speech and cyberbullying”. The understanding of how research fronts interact led to stress the relevance of machine learning approaches to correctly assess hatred forms of online speech.","author":[{"dropping-particle":"","family":"Tontodimamma","given":"Alice","non-dropping-particle":"","parse-names":false,"suffix":""},{"dropping-particle":"","family":"Nissi","given":"Eugenia","non-dropping-particle":"","parse-names":false,"suffix":""},{"dropping-particle":"","family":"Sarra","given":"Annalina","non-dropping-particle":"","parse-names":false,"suffix":""},{"dropping-particle":"","family":"Fontanella","given":"Lara","non-dropping-particle":"","parse-names":false,"suffix":""}],"container-title":"Scientometrics","id":"ITEM-1","issue":"1","issued":{"date-parts":[["2021"]]},"page":"157-179","publisher":"Springer International Publishing","title":"Thirty years of research into hate speech: topics of interest and their evolution","type":"article-journal","volume":"126"},"uris":["http://www.mendeley.com/documents/?uuid=1f2837ea-7c63-45f3-b764-c82fdf81d294"]}],"mendeley":{"formattedCitation":"(Tontodimamma &lt;i&gt;et al.&lt;/i&gt;, 2021)","plainTextFormattedCitation":"(Tontodimamma et al., 2021)","previouslyFormattedCitation":"(Tontodimamma &lt;i&gt;et al.&lt;/i&gt;, 2021)"},"properties":{"noteIndex":0},"schema":"https://github.com/citation-style-language/schema/raw/master/csl-citation.json"}</w:instrText>
-      </w:r>
-      <w:r>
-        <w:rPr>
-          <w:highlight w:val="yellow"/>
-        </w:rPr>
-        <w:fldChar w:fldCharType="separate"/>
-      </w:r>
-      <w:r>
-        <w:rPr>
-          <w:noProof/>
-          <w:highlight w:val="yellow"/>
-        </w:rPr>
-        <w:t xml:space="preserve">(Tontodimamma </w:t>
-      </w:r>
-      <w:r>
-        <w:rPr>
-          <w:i/>
-          <w:noProof/>
-          <w:highlight w:val="yellow"/>
-        </w:rPr>
-        <w:t>et al.</w:t>
-      </w:r>
-      <w:r>
-        <w:rPr>
-          <w:noProof/>
-          <w:highlight w:val="yellow"/>
-        </w:rPr>
-        <w:t>, 2021)</w:t>
-      </w:r>
-      <w:r>
-        <w:rPr>
-          <w:highlight w:val="yellow"/>
-        </w:rPr>
-        <w:fldChar w:fldCharType="end"/>
-      </w:r>
-      <w:r>
-        <w:t xml:space="preserve"> </w:t>
-      </w:r>
-      <w:r>
-        <w:t>took</w:t>
-      </w:r>
-      <w:r>
-        <w:t xml:space="preserve"> the thirty years of details related to hate speech and created a study of the yearly hate </w:t>
-      </w:r>
-      <w:r>
-        <w:t>speech related</w:t>
-      </w:r>
-      <w:r>
-        <w:t xml:space="preserve"> publication and created </w:t>
-      </w:r>
-      <w:r>
-        <w:t xml:space="preserve">an </w:t>
-      </w:r>
-      <w:r>
-        <w:t xml:space="preserve">analytical report by distributed over the years which signifies the importance of hate speech detection. </w:t>
-      </w:r>
-    </w:p>
-    <w:p>
-      <w:pPr>
-        <w:spacing w:line="360" w:lineRule="auto"/>
-        <w:jc w:val="both"/>
-      </w:pPr>
-      <w:r>
-        <w:t>The most</w:t>
-      </w:r>
-      <w:r>
-        <w:t xml:space="preserve"> common and widely spread method is the keyword approach </w:t>
-      </w:r>
-      <w:r>
-        <w:t>which</w:t>
-      </w:r>
-      <w:r>
-        <w:t xml:space="preserve"> users </w:t>
-      </w:r>
-      <w:r>
-        <w:t>terms</w:t>
-      </w:r>
-      <w:r>
-        <w:t xml:space="preserve"> from a</w:t>
-      </w:r>
-      <w:r>
-        <w:t>n</w:t>
-      </w:r>
-      <w:r>
-        <w:t xml:space="preserve"> ontology or dictionary to identify the potential keywords of hate speech related content </w:t>
-      </w:r>
-      <w:r>
-        <w:rPr>
-          <w:highlight w:val="yellow"/>
-        </w:rPr>
-        <w:fldChar w:fldCharType="begin" w:fldLock="1"/>
-      </w:r>
-      <w:r>
-        <w:rPr>
-          <w:highlight w:val="yellow"/>
-        </w:rPr>
-        <w:instrText>ADDIN CSL_CITATION {"citationItems":[{"id":"ITEM-1","itemData":{"DOI":"10.1371/journal.pone.0221152","ISBN":"1111111111","ISSN":"19326203","PMID":"31430308","abstract":"As online content continues to grow, so does the spread of hate speech. We identify and examine challenges faced by online automatic approaches for hate speech detection in text. Among these difficulties are subtleties in language, differing definitions on what constitutes hate speech, and limitations of data availability for training and testing of these systems. Furthermore, many recent approaches suffer from an interpretability problem—that is, it can be difficult to understand why the systems make the decisions that they do. We propose a multi-view SVM approach that achieves near state-of-the-art performance, while being simpler and producing more easily interpretable decisions than neural methods. We also discuss both technical and practical challenges that remain for this task.","author":[{"dropping-particle":"","family":"MacAvaney","given":"Sean","non-dropping-particle":"","parse-names":false,"suffix":""},{"dropping-particle":"","family":"Yao","given":"Hao Ren","non-dropping-particle":"","parse-names":false,"suffix":""},{"dropping-particle":"","family":"Yang","given":"Eugene","non-dropping-particle":"","parse-names":false,"suffix":""},{"dropping-particle":"","family":"Russell","given":"Katina","non-dropping-particle":"","parse-names":false,"suffix":""},{"dropping-particle":"","family":"Goharian","given":"Nazli","non-dropping-particle":"","parse-names":false,"suffix":""},{"dropping-particle":"","family":"Frieder","given":"Ophir","non-dropping-particle":"","parse-names":false,"suffix":""}],"container-title":"PLoS ONE","id":"ITEM-1","issue":"8","issued":{"date-parts":[["2019"]]},"page":"1-16","title":"Hate speech detection: Challenges and solutions","type":"article-journal","volume":"14"},"uris":["http://www.mendeley.com/documents/?uuid=e32849d3-8d30-4d7d-b31d-404bf12a8b72"]}],"mendeley":{"formattedCitation":"(MacAvaney &lt;i&gt;et al.&lt;/i&gt;, 2019)","plainTextFormattedCitation":"(MacAvaney et al., 2019)","previouslyFormattedCitation":"(MacAvaney &lt;i&gt;et al.&lt;/i&gt;, 2019)"},"properties":{"noteIndex":0},"schema":"https://github.com/citation-style-language/schema/raw/master/csl-citation.json"}</w:instrText>
-      </w:r>
-      <w:r>
-        <w:rPr>
-          <w:highlight w:val="yellow"/>
-        </w:rPr>
-        <w:fldChar w:fldCharType="separate"/>
-      </w:r>
-      <w:r>
-        <w:rPr>
-          <w:noProof/>
-          <w:highlight w:val="yellow"/>
-        </w:rPr>
-        <w:t xml:space="preserve">(MacAvaney </w:t>
-      </w:r>
-      <w:r>
-        <w:rPr>
-          <w:i/>
-          <w:noProof/>
-          <w:highlight w:val="yellow"/>
-        </w:rPr>
-        <w:t>et al.</w:t>
-      </w:r>
-      <w:r>
-        <w:rPr>
-          <w:noProof/>
-          <w:highlight w:val="yellow"/>
-        </w:rPr>
-        <w:t>, 2019)</w:t>
-      </w:r>
-      <w:r>
-        <w:rPr>
-          <w:highlight w:val="yellow"/>
-        </w:rPr>
-        <w:fldChar w:fldCharType="end"/>
-      </w:r>
-      <w:r>
-        <w:t xml:space="preserve">. Counter messaging is also an approach to address the individuals or the accounts that are directly or indirectly spreading hate speech among those platforms </w:t>
-      </w:r>
-      <w:r>
-        <w:rPr>
-          <w:highlight w:val="yellow"/>
-        </w:rPr>
-        <w:fldChar w:fldCharType="begin" w:fldLock="1"/>
-      </w:r>
-      <w:r>
-        <w:rPr>
-          <w:highlight w:val="yellow"/>
-        </w:rPr>
-        <w:instrText>ADDIN CSL_CITATION {"citationItems":[{"id":"ITEM-1","itemData":{"author":[{"dropping-particle":"","family":"Samaratunge","given":"Shilpa","non-dropping-particle":"","parse-names":false,"suffix":""},{"dropping-particle":"","family":"Hattotuwa","given":"Sanjana","non-dropping-particle":"","parse-names":false,"suffix":""}],"id":"ITEM-1","issue":"September","issued":{"date-parts":[["2014"]]},"title":"Liking Violence","type":"article-journal"},"uris":["http://www.mendeley.com/documents/?uuid=7a42ab80-d992-4ecf-b4a4-18d63a733afb"]},{"id":"ITEM-2","itemData":{"DOI":"10.4324/9780367766924-ress7-0","author":[{"dropping-particle":"","family":"Hattotuwa","given":"Sanjana","non-dropping-particle":"","parse-names":false,"suffix":""},{"dropping-particle":"","family":"Wickremesinhe","given":"Roshini","non-dropping-particle":"","parse-names":false,"suffix":""}],"container-title":"Social Media in Sport","id":"ITEM-2","issued":{"date-parts":[["2023"]]},"title":"Social Media in Sport","type":"article-journal"},"uris":["http://www.mendeley.com/documents/?uuid=0d298f81-e036-4f4e-b0fd-b21dd44b79a5"]}],"mendeley":{"formattedCitation":"(Samaratunge and Hattotuwa, 2014; Hattotuwa and Wickremesinhe, 2023)","plainTextFormattedCitation":"(Samaratunge and Hattotuwa, 2014; Hattotuwa and Wickremesinhe, 2023)","previouslyFormattedCitation":"(Samaratunge and Hattotuwa, 2014; Hattotuwa and Wickremesinhe, 2023)"},"properties":{"noteIndex":0},"schema":"https://github.com/citation-style-language/schema/raw/master/csl-citation.json"}</w:instrText>
-      </w:r>
-      <w:r>
-        <w:rPr>
-          <w:highlight w:val="yellow"/>
-        </w:rPr>
-        <w:fldChar w:fldCharType="separate"/>
-      </w:r>
-      <w:r>
-        <w:rPr>
-          <w:noProof/>
-          <w:highlight w:val="yellow"/>
-        </w:rPr>
-        <w:t>(Samaratunge and Hattotuwa, 2014; Hattotuwa and Wickremesinhe, 2023)</w:t>
-      </w:r>
-      <w:r>
-        <w:rPr>
-          <w:highlight w:val="yellow"/>
-        </w:rPr>
-        <w:fldChar w:fldCharType="end"/>
-      </w:r>
-      <w:r>
-        <w:t xml:space="preserve">. Deep learning has been considered as the more prominent ML technology where it can be trained itself to achieve the specified goals. Such technologies </w:t>
-      </w:r>
-      <w:r>
-        <w:t>have</w:t>
-      </w:r>
-      <w:r>
-        <w:t xml:space="preserve"> been </w:t>
-      </w:r>
-      <w:r>
-        <w:t>used</w:t>
-      </w:r>
-      <w:r>
-        <w:t xml:space="preserve"> to identify inflammatory language and hate speech by using four different deep learning models </w:t>
-      </w:r>
-      <w:r>
-        <w:rPr>
-          <w:highlight w:val="yellow"/>
-        </w:rPr>
-        <w:fldChar w:fldCharType="begin" w:fldLock="1"/>
-      </w:r>
-      <w:r>
-        <w:rPr>
-          <w:highlight w:val="yellow"/>
-        </w:rPr>
-        <w:instrText>ADDIN CSL_CITATION {"citationItems":[{"id":"ITEM-1","itemData":{"DOI":"10.1109/ICCE-Berlin58801.2023.10375620","ISBN":"9798350324150","ISSN":"21666822","abstract":"There have been growing worries about the effects of the widespread use of hate speech and harsh language on social media sites like Twitter. Effective strategies for recognising and reducing such dangerous material are necessary for resolving this problem. In this research, we give a detailed analysis of four deep learning models for identifying hate speech and inflammatory language on Twitter: the Long Short-Term Memory (LSTM), the Recurrent Neural Network (RNN), the Bidirectional LSTM (Bi-LSTM), and the Gated Recurrent Unit (GRU). We downloaded a large dataset from Kaggle that was curated for hate speech identification and used it in our experiment. We built each model after preprocessing and tokenization, then tweaked their hyperparameters for maximum efficiency. The models' abilities to detect hate speech were evaluated using standard measures including accuracy, precision, recall, and Fl-score. Our findings show that there is a wide range of effectiveness amongst models in terms of identifying hate speech and inflammatory language on Twitter. In terms of accuracy and Fl-scores, the Bi-LSTM and GRU models were superior to the LSTM and RNN. The results of this study imply that using bidirectional and gated processes may increase the models' capability of understanding the interdependencies and contexts of tweets, and hence, their classification accuracy.","author":[{"dropping-particle":"","family":"Gaurav","given":"Akshat","non-dropping-particle":"","parse-names":false,"suffix":""},{"dropping-particle":"","family":"Gupta","given":"Brij B.","non-dropping-particle":"","parse-names":false,"suffix":""},{"dropping-particle":"","family":"Chui","given":"Kwok Tai","non-dropping-particle":"","parse-names":false,"suffix":""},{"dropping-particle":"","family":"Arya","given":"Varsha","non-dropping-particle":"","parse-names":false,"suffix":""},{"dropping-particle":"","family":"Chaurasia","given":"Priyanka","non-dropping-particle":"","parse-names":false,"suffix":""}],"container-title":"IEEE International Conference on Consumer Electronics - Berlin, ICCE-Berlin","id":"ITEM-1","issued":{"date-parts":[["2023"]]},"page":"1-6","publisher":"IEEE","title":"Deep Learning Based Hate Speech Detection on Twitter","type":"article-journal"},"uris":["http://www.mendeley.com/documents/?uuid=816a4127-2063-49d1-8779-bd23cc2dd44c"]}],"mendeley":{"formattedCitation":"(Gaurav &lt;i&gt;et al.&lt;/i&gt;, 2023)","plainTextFormattedCitation":"(Gaurav et al., 2023)","previouslyFormattedCitation":"(Gaurav &lt;i&gt;et al.&lt;/i&gt;, 2023)"},"properties":{"noteIndex":0},"schema":"https://github.com/citation-style-language/schema/raw/master/csl-citation.json"}</w:instrText>
-      </w:r>
-      <w:r>
-        <w:rPr>
-          <w:highlight w:val="yellow"/>
-        </w:rPr>
-        <w:fldChar w:fldCharType="separate"/>
-      </w:r>
-      <w:r>
-        <w:rPr>
-          <w:noProof/>
-          <w:highlight w:val="yellow"/>
-        </w:rPr>
-        <w:t xml:space="preserve">(Gaurav </w:t>
-      </w:r>
-      <w:r>
-        <w:rPr>
-          <w:i/>
-          <w:noProof/>
-          <w:highlight w:val="yellow"/>
-        </w:rPr>
-        <w:t>et al.</w:t>
-      </w:r>
-      <w:r>
-        <w:rPr>
-          <w:noProof/>
-          <w:highlight w:val="yellow"/>
-        </w:rPr>
-        <w:t>, 2023)</w:t>
-      </w:r>
-      <w:r>
-        <w:rPr>
-          <w:highlight w:val="yellow"/>
-        </w:rPr>
-        <w:fldChar w:fldCharType="end"/>
-      </w:r>
-      <w:r>
-        <w:t xml:space="preserve">. Neural network is another prominent technology that has been used to detect hate speech in comparative platform </w:t>
-      </w:r>
-      <w:r>
-        <w:rPr>
-          <w:highlight w:val="yellow"/>
-        </w:rPr>
-        <w:fldChar w:fldCharType="begin" w:fldLock="1"/>
-      </w:r>
-      <w:r>
-        <w:rPr>
-          <w:highlight w:val="yellow"/>
-        </w:rPr>
-        <w:instrText>ADDIN CSL_CITATION {"citationItems":[{"id":"ITEM-1","itemData":{"DOI":"10.3390/s19214654","ISSN":"14248220","PMID":"31717760","abstract":"Social Media are sensors in the real world that can be used to measure the pulse of societies. However, the massive and unfiltered feed of messages posted in social media is a phenomenon that nowadays raises social alarms, especially when these messages contain hate speech targeted to a specific individual or group. In this context, governments and non-governmental organizations (NGOs) are concerned about the possible negative impact that these messages can have on individuals or on the society. In this paper, we present HaterNet, an intelligent system currently being used by the Spanish National Office Against Hate Crimes of the Spanish State Secretariat for Security that identifies and monitors the evolution of hate speech in Twitter. The contributions of this research are many-fold: (1) It introduces the first intelligent system that monitors and visualizes, using social network analysis techniques, hate speech in Social Media. (2) It introduces a novel public dataset on hate speech in Spanish consisting of 6000 expert-labeled tweets. (3) It compares several classification approaches based on different document representation strategies and text classification models. (4) The best approach consists of a combination of a LTSM+MLP neural network that takes as input the tweet’s word, emoji, and expression tokens’ embeddings enriched by the tf-idf, and obtains an area under the curve (AUC) of 0.828 on our dataset, outperforming previous methods presented in the literature.","author":[{"dropping-particle":"","family":"Pereira-Kohatsu","given":"Juan Carlos","non-dropping-particle":"","parse-names":false,"suffix":""},{"dropping-particle":"","family":"Quijano-Sánchez","given":"Lara","non-dropping-particle":"","parse-names":false,"suffix":""},{"dropping-particle":"","family":"Liberatore","given":"Federico","non-dropping-particle":"","parse-names":false,"suffix":""},{"dropping-particle":"","family":"Camacho-Collados","given":"Miguel","non-dropping-particle":"","parse-names":false,"suffix":""}],"container-title":"Sensors (Switzerland)","id":"ITEM-1","issue":"21","issued":{"date-parts":[["2019"]]},"page":"1-37","title":"Detecting and monitoring hate speech in twitter","type":"article-journal","volume":"19"},"uris":["http://www.mendeley.com/documents/?uuid=60d8751c-a5b8-4020-94b5-ed637fb14f3a"]}],"mendeley":{"formattedCitation":"(Pereira-Kohatsu &lt;i&gt;et al.&lt;/i&gt;, 2019)","plainTextFormattedCitation":"(Pereira-Kohatsu et al., 2019)","previouslyFormattedCitation":"(Pereira-Kohatsu &lt;i&gt;et al.&lt;/i&gt;, 2019)"},"properties":{"noteIndex":0},"schema":"https://github.com/citation-style-language/schema/raw/master/csl-citation.json"}</w:instrText>
-      </w:r>
-      <w:r>
-        <w:rPr>
-          <w:highlight w:val="yellow"/>
-        </w:rPr>
-        <w:fldChar w:fldCharType="separate"/>
-      </w:r>
-      <w:r>
-        <w:rPr>
-          <w:noProof/>
-          <w:highlight w:val="yellow"/>
-        </w:rPr>
-        <w:t xml:space="preserve">(Pereira-Kohatsu </w:t>
-      </w:r>
-      <w:r>
-        <w:rPr>
-          <w:i/>
-          <w:noProof/>
-          <w:highlight w:val="yellow"/>
-        </w:rPr>
-        <w:t>et al.</w:t>
-      </w:r>
-      <w:r>
-        <w:rPr>
-          <w:noProof/>
-          <w:highlight w:val="yellow"/>
-        </w:rPr>
-        <w:t>, 2019)</w:t>
-      </w:r>
-      <w:r>
-        <w:rPr>
-          <w:highlight w:val="yellow"/>
-        </w:rPr>
-        <w:fldChar w:fldCharType="end"/>
-      </w:r>
-      <w:r>
-        <w:t xml:space="preserve">. These technologies have laid the base ideation of creating a hate speech detection tool which is contextually related to Sri Lanka. According to the Sri Lankan stats </w:t>
-      </w:r>
-      <w:r>
-        <w:rPr>
-          <w:highlight w:val="yellow"/>
-        </w:rPr>
-        <w:fldChar w:fldCharType="begin" w:fldLock="1"/>
-      </w:r>
-      <w:r>
-        <w:rPr>
-          <w:highlight w:val="yellow"/>
-        </w:rPr>
-        <w:instrText>ADDIN CSL_CITATION {"citationItems":[{"id":"ITEM-1","itemData":{"URL":"https://gs.statcounter.com/social-media-stats/all/sri-lanka","accessed":{"date-parts":[["2024","2","28"]]},"id":"ITEM-1","issued":{"date-parts":[["2024"]]},"title":"Social media stats Sri Lanka","type":"webpage"},"uris":["http://www.mendeley.com/documents/?uuid=78c376b2-9077-4862-bba7-ad02da8f5a56"]}],"mendeley":{"formattedCitation":"(&lt;i&gt;Social media stats Sri Lanka&lt;/i&gt;, 2024)","plainTextFormattedCitation":"(Social media stats Sri Lanka, 2024)","previouslyFormattedCitation":"(&lt;i&gt;Social media stats Sri Lanka&lt;/i&gt;, 2024)"},"properties":{"noteIndex":0},"schema":"https://github.com/citation-style-language/schema/raw/master/csl-citation.json"}</w:instrText>
-      </w:r>
-      <w:r>
-        <w:rPr>
-          <w:highlight w:val="yellow"/>
-        </w:rPr>
-        <w:fldChar w:fldCharType="separate"/>
-      </w:r>
-      <w:r>
-        <w:rPr>
-          <w:noProof/>
-          <w:highlight w:val="yellow"/>
-        </w:rPr>
-        <w:t>(</w:t>
-      </w:r>
-      <w:r>
-        <w:rPr>
-          <w:i/>
-          <w:noProof/>
-          <w:highlight w:val="yellow"/>
-        </w:rPr>
-        <w:t>Social media stats Sri Lanka</w:t>
-      </w:r>
-      <w:r>
-        <w:rPr>
-          <w:noProof/>
-          <w:highlight w:val="yellow"/>
-        </w:rPr>
-        <w:t>, 2024)</w:t>
-      </w:r>
-      <w:r>
-        <w:rPr>
-          <w:highlight w:val="yellow"/>
-        </w:rPr>
-        <w:fldChar w:fldCharType="end"/>
-      </w:r>
-      <w:r>
-        <w:t xml:space="preserve"> of social media</w:t>
-      </w:r>
-      <w:r>
-        <w:t>,</w:t>
-      </w:r>
-      <w:r>
-        <w:t xml:space="preserve"> Facebook is the widespread and most dominating platform compared to </w:t>
-      </w:r>
-      <w:r>
-        <w:lastRenderedPageBreak/>
-        <w:t xml:space="preserve">other platforms. Due to the larger number of users, </w:t>
-      </w:r>
-      <w:proofErr w:type="gramStart"/>
-      <w:r>
-        <w:t xml:space="preserve">a </w:t>
-      </w:r>
-      <w:r>
-        <w:t>number of</w:t>
-      </w:r>
-      <w:proofErr w:type="gramEnd"/>
-      <w:r>
-        <w:t xml:space="preserve"> hate speech cases and hate crimes have been reported on Facebook. The loophole with the Facebook community standards and the hate speech is the language most people use </w:t>
-      </w:r>
-      <w:r>
-        <w:t>on Facebook</w:t>
-      </w:r>
-      <w:r>
-        <w:t xml:space="preserve"> is not only English and Sinhala. The user created language known as Singlish which uses English letters to pronounce or write Sinhala terms that basically can be identified as a combination of Sinhala and English languages. </w:t>
-      </w:r>
-    </w:p>
-    <w:p>
-      <w:pPr>
-        <w:spacing w:line="360" w:lineRule="auto"/>
-        <w:jc w:val="both"/>
-      </w:pPr>
-      <w:r>
-        <w:t xml:space="preserve">Using </w:t>
-      </w:r>
-      <w:r>
-        <w:t>machine learning</w:t>
-      </w:r>
-      <w:r>
-        <w:t xml:space="preserve"> based technology to counter the hate speech which </w:t>
-      </w:r>
-      <w:r>
-        <w:t>is</w:t>
-      </w:r>
-      <w:r>
-        <w:t xml:space="preserve"> spread using Singlish and English on Facebook will </w:t>
-      </w:r>
-      <w:r>
-        <w:t>help</w:t>
-      </w:r>
-      <w:r>
-        <w:t xml:space="preserve"> to decrease the number of hate speech cases and hate crime incidents.</w:t>
-      </w:r>
-    </w:p>
-    <w:p>
-      <w:pPr>
-        <w:pStyle w:val="Heading1"/>
-      </w:pPr>
-      <w:bookmarkStart w:id="25" w:name="_Toc178703480"/>
-      <w:r>
-        <w:t xml:space="preserve">2.4 </w:t>
-      </w:r>
-      <w:bookmarkEnd w:id="25"/>
-      <w:r>
-        <w:t>Current context of the subject</w:t>
-      </w:r>
-      <w:r>
-        <w:br w:type="page"/>
-      </w:r>
-    </w:p>
-    <w:p>
-      <w:pPr>
-        <w:pStyle w:val="Heading1"/>
-        <w:spacing w:line="360" w:lineRule="auto"/>
-      </w:pPr>
-      <w:bookmarkStart w:id="26" w:name="_Toc178703481"/>
+      <w:bookmarkStart w:id="24" w:name="_Toc179325963"/>
       <w:r>
         <w:lastRenderedPageBreak/>
         <w:t>2.</w:t>
       </w:r>
       <w:r>
+        <w:t>3</w:t>
+      </w:r>
+      <w:r>
+        <w:t xml:space="preserve"> Identification of the Gap</w:t>
+      </w:r>
+      <w:bookmarkEnd w:id="24"/>
+    </w:p>
+    <w:p>
+      <w:pPr>
+        <w:spacing w:line="360" w:lineRule="auto"/>
+        <w:jc w:val="both"/>
+      </w:pPr>
+      <w:r>
+        <w:t>A previously</w:t>
+      </w:r>
+      <w:r>
+        <w:t xml:space="preserve"> conducted study related to hate speech </w:t>
+      </w:r>
+      <w:r>
+        <w:rPr>
+          <w:highlight w:val="yellow"/>
+        </w:rPr>
+        <w:fldChar w:fldCharType="begin" w:fldLock="1"/>
+      </w:r>
+      <w:r>
+        <w:rPr>
+          <w:highlight w:val="yellow"/>
+        </w:rPr>
+        <w:instrText>ADDIN CSL_CITATION {"citationItems":[{"id":"ITEM-1","itemData":{"DOI":"10.1177/1468796817709846","ISSN":"17412706","abstract":"There is a growing body of literature on whether or not online hate speech, or cyberhate, might be special compared to offline hate speech. This article aims to both critique and augment that literature by emphasising a distinctive feature of the Internet and of cyberhate that, unlike other features, such as ease of access, size of audience, and anonymity, is often overlooked: namely, instantaneousness. This article also asks whether there is anything special about online (as compared to offline) hate speech that might warrant governments and intergovernmental organisations contracting out, so to speak, the responsibility for tackling online hate speech to the very Internet companies which provide the websites and services that hate speakers utilise.","author":[{"dropping-particle":"","family":"Brown","given":"Alexander","non-dropping-particle":"","parse-names":false,"suffix":""}],"container-title":"Ethnicities","id":"ITEM-1","issue":"3","issued":{"date-parts":[["2018"]]},"page":"297-326","title":"What is so special about online (as compared to offline) hate speech?","type":"article-journal","volume":"18"},"uris":["http://www.mendeley.com/documents/?uuid=273606f0-76f5-4a5b-837a-350a17a3b206"]}],"mendeley":{"formattedCitation":"(Brown, 2018)","plainTextFormattedCitation":"(Brown, 2018)","previouslyFormattedCitation":"(Brown, 2018)"},"properties":{"noteIndex":0},"schema":"https://github.com/citation-style-language/schema/raw/master/csl-citation.json"}</w:instrText>
+      </w:r>
+      <w:r>
+        <w:rPr>
+          <w:highlight w:val="yellow"/>
+        </w:rPr>
+        <w:fldChar w:fldCharType="separate"/>
+      </w:r>
+      <w:r>
+        <w:rPr>
+          <w:noProof/>
+          <w:highlight w:val="yellow"/>
+        </w:rPr>
+        <w:t>(Brown, 2018)</w:t>
+      </w:r>
+      <w:r>
+        <w:rPr>
+          <w:highlight w:val="yellow"/>
+        </w:rPr>
+        <w:fldChar w:fldCharType="end"/>
+      </w:r>
+      <w:r>
+        <w:t xml:space="preserve"> identified that hate speech can be in both physical and online methods. </w:t>
+      </w:r>
+      <w:r>
+        <w:t xml:space="preserve">Since </w:t>
+      </w:r>
+      <w:r>
+        <w:t xml:space="preserve">online </w:t>
+      </w:r>
+      <w:r>
+        <w:t xml:space="preserve">hate speech identification has become a worldwide issue, researchers </w:t>
+      </w:r>
+      <w:r>
+        <w:t>have</w:t>
+      </w:r>
+      <w:r>
+        <w:t xml:space="preserve"> conducted many studies on </w:t>
+      </w:r>
+      <w:r>
+        <w:t>detection</w:t>
+      </w:r>
+      <w:r>
+        <w:t xml:space="preserve"> and mitigation methods.</w:t>
+      </w:r>
+      <w:r>
+        <w:t xml:space="preserve"> </w:t>
+      </w:r>
+      <w:proofErr w:type="spellStart"/>
+      <w:r>
+        <w:t>Tontodimamma</w:t>
+      </w:r>
+      <w:proofErr w:type="spellEnd"/>
+      <w:r>
+        <w:t xml:space="preserve"> </w:t>
+      </w:r>
+      <w:r>
+        <w:rPr>
+          <w:highlight w:val="yellow"/>
+        </w:rPr>
+        <w:fldChar w:fldCharType="begin" w:fldLock="1"/>
+      </w:r>
+      <w:r>
+        <w:rPr>
+          <w:highlight w:val="yellow"/>
+        </w:rPr>
+        <w:instrText>ADDIN CSL_CITATION {"citationItems":[{"id":"ITEM-1","itemData":{"DOI":"10.1007/s11192-020-03737-6","ISBN":"0123456789","ISSN":"15882861","abstract":"The exponential growth of social media has brought with it an increasing propagation of hate speech and hate based propaganda. Hate speech is commonly defined as any communication that disparages a person or a group on the basis of some characteristics such as race, colour, ethnicity, gender, sexual orientation, nationality, religion. Online hate diffusion has now developed into a serious problem and this has led to a number of international initiatives being proposed, aimed at qualifying the problem and developing effective counter-measures. The aim of this paper is to analyse the knowledge structure of hate speech literature and the evolution of related topics. We apply co-word analysis methods to identify different topics treated in the field. The analysed database was downloaded from Scopus, focusing on a number of publications during the last thirty years. Topic and network analyses of literature showed that the main research topics can be divided into three areas: “general debate hate speech versus freedom of expression”,“hate-speech automatic detection and classification by machine-learning strategies”, and “gendered hate speech and cyberbullying”. The understanding of how research fronts interact led to stress the relevance of machine learning approaches to correctly assess hatred forms of online speech.","author":[{"dropping-particle":"","family":"Tontodimamma","given":"Alice","non-dropping-particle":"","parse-names":false,"suffix":""},{"dropping-particle":"","family":"Nissi","given":"Eugenia","non-dropping-particle":"","parse-names":false,"suffix":""},{"dropping-particle":"","family":"Sarra","given":"Annalina","non-dropping-particle":"","parse-names":false,"suffix":""},{"dropping-particle":"","family":"Fontanella","given":"Lara","non-dropping-particle":"","parse-names":false,"suffix":""}],"container-title":"Scientometrics","id":"ITEM-1","issue":"1","issued":{"date-parts":[["2021"]]},"page":"157-179","publisher":"Springer International Publishing","title":"Thirty years of research into hate speech: topics of interest and their evolution","type":"article-journal","volume":"126"},"uris":["http://www.mendeley.com/documents/?uuid=1f2837ea-7c63-45f3-b764-c82fdf81d294"]}],"mendeley":{"formattedCitation":"(Tontodimamma &lt;i&gt;et al.&lt;/i&gt;, 2021)","plainTextFormattedCitation":"(Tontodimamma et al., 2021)","previouslyFormattedCitation":"(Tontodimamma &lt;i&gt;et al.&lt;/i&gt;, 2021)"},"properties":{"noteIndex":0},"schema":"https://github.com/citation-style-language/schema/raw/master/csl-citation.json"}</w:instrText>
+      </w:r>
+      <w:r>
+        <w:rPr>
+          <w:highlight w:val="yellow"/>
+        </w:rPr>
+        <w:fldChar w:fldCharType="separate"/>
+      </w:r>
+      <w:r>
+        <w:rPr>
+          <w:noProof/>
+          <w:highlight w:val="yellow"/>
+        </w:rPr>
+        <w:t xml:space="preserve">(Tontodimamma </w:t>
+      </w:r>
+      <w:r>
+        <w:rPr>
+          <w:i/>
+          <w:noProof/>
+          <w:highlight w:val="yellow"/>
+        </w:rPr>
+        <w:t>et al.</w:t>
+      </w:r>
+      <w:r>
+        <w:rPr>
+          <w:noProof/>
+          <w:highlight w:val="yellow"/>
+        </w:rPr>
+        <w:t>, 2021)</w:t>
+      </w:r>
+      <w:r>
+        <w:rPr>
+          <w:highlight w:val="yellow"/>
+        </w:rPr>
+        <w:fldChar w:fldCharType="end"/>
+      </w:r>
+      <w:r>
+        <w:t xml:space="preserve"> </w:t>
+      </w:r>
+      <w:r>
+        <w:t>took</w:t>
+      </w:r>
+      <w:r>
+        <w:t xml:space="preserve"> the thirty years of details related to hate speech and created a study of the yearly hate </w:t>
+      </w:r>
+      <w:r>
+        <w:t>speech related</w:t>
+      </w:r>
+      <w:r>
+        <w:t xml:space="preserve"> publication and created </w:t>
+      </w:r>
+      <w:r>
+        <w:t xml:space="preserve">an </w:t>
+      </w:r>
+      <w:r>
+        <w:t xml:space="preserve">analytical report by distributed over the years which signifies the importance of hate speech detection. </w:t>
+      </w:r>
+    </w:p>
+    <w:p>
+      <w:pPr>
+        <w:spacing w:line="360" w:lineRule="auto"/>
+        <w:jc w:val="both"/>
+      </w:pPr>
+      <w:r>
+        <w:t>The most</w:t>
+      </w:r>
+      <w:r>
+        <w:t xml:space="preserve"> common and widely spread method is the keyword approach </w:t>
+      </w:r>
+      <w:r>
+        <w:t>which</w:t>
+      </w:r>
+      <w:r>
+        <w:t xml:space="preserve"> users </w:t>
+      </w:r>
+      <w:r>
+        <w:t>terms</w:t>
+      </w:r>
+      <w:r>
+        <w:t xml:space="preserve"> from a</w:t>
+      </w:r>
+      <w:r>
+        <w:t>n</w:t>
+      </w:r>
+      <w:r>
+        <w:t xml:space="preserve"> ontology or dictionary to identify the potential keywords of hate speech related content </w:t>
+      </w:r>
+      <w:r>
+        <w:rPr>
+          <w:highlight w:val="yellow"/>
+        </w:rPr>
+        <w:fldChar w:fldCharType="begin" w:fldLock="1"/>
+      </w:r>
+      <w:r>
+        <w:rPr>
+          <w:highlight w:val="yellow"/>
+        </w:rPr>
+        <w:instrText>ADDIN CSL_CITATION {"citationItems":[{"id":"ITEM-1","itemData":{"DOI":"10.1371/journal.pone.0221152","ISBN":"1111111111","ISSN":"19326203","PMID":"31430308","abstract":"As online content continues to grow, so does the spread of hate speech. We identify and examine challenges faced by online automatic approaches for hate speech detection in text. Among these difficulties are subtleties in language, differing definitions on what constitutes hate speech, and limitations of data availability for training and testing of these systems. Furthermore, many recent approaches suffer from an interpretability problem—that is, it can be difficult to understand why the systems make the decisions that they do. We propose a multi-view SVM approach that achieves near state-of-the-art performance, while being simpler and producing more easily interpretable decisions than neural methods. We also discuss both technical and practical challenges that remain for this task.","author":[{"dropping-particle":"","family":"MacAvaney","given":"Sean","non-dropping-particle":"","parse-names":false,"suffix":""},{"dropping-particle":"","family":"Yao","given":"Hao Ren","non-dropping-particle":"","parse-names":false,"suffix":""},{"dropping-particle":"","family":"Yang","given":"Eugene","non-dropping-particle":"","parse-names":false,"suffix":""},{"dropping-particle":"","family":"Russell","given":"Katina","non-dropping-particle":"","parse-names":false,"suffix":""},{"dropping-particle":"","family":"Goharian","given":"Nazli","non-dropping-particle":"","parse-names":false,"suffix":""},{"dropping-particle":"","family":"Frieder","given":"Ophir","non-dropping-particle":"","parse-names":false,"suffix":""}],"container-title":"PLoS ONE","id":"ITEM-1","issue":"8","issued":{"date-parts":[["2019"]]},"page":"1-16","title":"Hate speech detection: Challenges and solutions","type":"article-journal","volume":"14"},"uris":["http://www.mendeley.com/documents/?uuid=e32849d3-8d30-4d7d-b31d-404bf12a8b72"]}],"mendeley":{"formattedCitation":"(MacAvaney &lt;i&gt;et al.&lt;/i&gt;, 2019)","plainTextFormattedCitation":"(MacAvaney et al., 2019)","previouslyFormattedCitation":"(MacAvaney &lt;i&gt;et al.&lt;/i&gt;, 2019)"},"properties":{"noteIndex":0},"schema":"https://github.com/citation-style-language/schema/raw/master/csl-citation.json"}</w:instrText>
+      </w:r>
+      <w:r>
+        <w:rPr>
+          <w:highlight w:val="yellow"/>
+        </w:rPr>
+        <w:fldChar w:fldCharType="separate"/>
+      </w:r>
+      <w:r>
+        <w:rPr>
+          <w:noProof/>
+          <w:highlight w:val="yellow"/>
+        </w:rPr>
+        <w:t xml:space="preserve">(MacAvaney </w:t>
+      </w:r>
+      <w:r>
+        <w:rPr>
+          <w:i/>
+          <w:noProof/>
+          <w:highlight w:val="yellow"/>
+        </w:rPr>
+        <w:t>et al.</w:t>
+      </w:r>
+      <w:r>
+        <w:rPr>
+          <w:noProof/>
+          <w:highlight w:val="yellow"/>
+        </w:rPr>
+        <w:t>, 2019)</w:t>
+      </w:r>
+      <w:r>
+        <w:rPr>
+          <w:highlight w:val="yellow"/>
+        </w:rPr>
+        <w:fldChar w:fldCharType="end"/>
+      </w:r>
+      <w:r>
+        <w:t xml:space="preserve">. Counter messaging is also an approach to address the individuals or the accounts that are directly or indirectly spreading hate speech among those platforms </w:t>
+      </w:r>
+      <w:r>
+        <w:rPr>
+          <w:highlight w:val="yellow"/>
+        </w:rPr>
+        <w:fldChar w:fldCharType="begin" w:fldLock="1"/>
+      </w:r>
+      <w:r>
+        <w:rPr>
+          <w:highlight w:val="yellow"/>
+        </w:rPr>
+        <w:instrText>ADDIN CSL_CITATION {"citationItems":[{"id":"ITEM-1","itemData":{"author":[{"dropping-particle":"","family":"Samaratunge","given":"Shilpa","non-dropping-particle":"","parse-names":false,"suffix":""},{"dropping-particle":"","family":"Hattotuwa","given":"Sanjana","non-dropping-particle":"","parse-names":false,"suffix":""}],"id":"ITEM-1","issue":"September","issued":{"date-parts":[["2014"]]},"title":"Liking Violence","type":"article-journal"},"uris":["http://www.mendeley.com/documents/?uuid=7a42ab80-d992-4ecf-b4a4-18d63a733afb"]},{"id":"ITEM-2","itemData":{"DOI":"10.4324/9780367766924-ress7-0","author":[{"dropping-particle":"","family":"Hattotuwa","given":"Sanjana","non-dropping-particle":"","parse-names":false,"suffix":""},{"dropping-particle":"","family":"Wickremesinhe","given":"Roshini","non-dropping-particle":"","parse-names":false,"suffix":""}],"container-title":"Social Media in Sport","id":"ITEM-2","issued":{"date-parts":[["2023"]]},"title":"Social Media in Sport","type":"article-journal"},"uris":["http://www.mendeley.com/documents/?uuid=0d298f81-e036-4f4e-b0fd-b21dd44b79a5"]}],"mendeley":{"formattedCitation":"(Samaratunge and Hattotuwa, 2014; Hattotuwa and Wickremesinhe, 2023)","plainTextFormattedCitation":"(Samaratunge and Hattotuwa, 2014; Hattotuwa and Wickremesinhe, 2023)","previouslyFormattedCitation":"(Samaratunge and Hattotuwa, 2014; Hattotuwa and Wickremesinhe, 2023)"},"properties":{"noteIndex":0},"schema":"https://github.com/citation-style-language/schema/raw/master/csl-citation.json"}</w:instrText>
+      </w:r>
+      <w:r>
+        <w:rPr>
+          <w:highlight w:val="yellow"/>
+        </w:rPr>
+        <w:fldChar w:fldCharType="separate"/>
+      </w:r>
+      <w:r>
+        <w:rPr>
+          <w:noProof/>
+          <w:highlight w:val="yellow"/>
+        </w:rPr>
+        <w:t>(Samaratunge and Hattotuwa, 2014; Hattotuwa and Wickremesinhe, 2023)</w:t>
+      </w:r>
+      <w:r>
+        <w:rPr>
+          <w:highlight w:val="yellow"/>
+        </w:rPr>
+        <w:fldChar w:fldCharType="end"/>
+      </w:r>
+      <w:r>
+        <w:t xml:space="preserve">. Deep learning has been considered as the more prominent ML technology where it can be trained itself to achieve the specified goals. Such technologies </w:t>
+      </w:r>
+      <w:r>
+        <w:t>have</w:t>
+      </w:r>
+      <w:r>
+        <w:t xml:space="preserve"> been </w:t>
+      </w:r>
+      <w:r>
+        <w:t>used</w:t>
+      </w:r>
+      <w:r>
+        <w:t xml:space="preserve"> to identify inflammatory language and hate speech by using four different deep learning models </w:t>
+      </w:r>
+      <w:r>
+        <w:rPr>
+          <w:highlight w:val="yellow"/>
+        </w:rPr>
+        <w:fldChar w:fldCharType="begin" w:fldLock="1"/>
+      </w:r>
+      <w:r>
+        <w:rPr>
+          <w:highlight w:val="yellow"/>
+        </w:rPr>
+        <w:instrText>ADDIN CSL_CITATION {"citationItems":[{"id":"ITEM-1","itemData":{"DOI":"10.1109/ICCE-Berlin58801.2023.10375620","ISBN":"9798350324150","ISSN":"21666822","abstract":"There have been growing worries about the effects of the widespread use of hate speech and harsh language on social media sites like Twitter. Effective strategies for recognising and reducing such dangerous material are necessary for resolving this problem. In this research, we give a detailed analysis of four deep learning models for identifying hate speech and inflammatory language on Twitter: the Long Short-Term Memory (LSTM), the Recurrent Neural Network (RNN), the Bidirectional LSTM (Bi-LSTM), and the Gated Recurrent Unit (GRU). We downloaded a large dataset from Kaggle that was curated for hate speech identification and used it in our experiment. We built each model after preprocessing and tokenization, then tweaked their hyperparameters for maximum efficiency. The models' abilities to detect hate speech were evaluated using standard measures including accuracy, precision, recall, and Fl-score. Our findings show that there is a wide range of effectiveness amongst models in terms of identifying hate speech and inflammatory language on Twitter. In terms of accuracy and Fl-scores, the Bi-LSTM and GRU models were superior to the LSTM and RNN. The results of this study imply that using bidirectional and gated processes may increase the models' capability of understanding the interdependencies and contexts of tweets, and hence, their classification accuracy.","author":[{"dropping-particle":"","family":"Gaurav","given":"Akshat","non-dropping-particle":"","parse-names":false,"suffix":""},{"dropping-particle":"","family":"Gupta","given":"Brij B.","non-dropping-particle":"","parse-names":false,"suffix":""},{"dropping-particle":"","family":"Chui","given":"Kwok Tai","non-dropping-particle":"","parse-names":false,"suffix":""},{"dropping-particle":"","family":"Arya","given":"Varsha","non-dropping-particle":"","parse-names":false,"suffix":""},{"dropping-particle":"","family":"Chaurasia","given":"Priyanka","non-dropping-particle":"","parse-names":false,"suffix":""}],"container-title":"IEEE International Conference on Consumer Electronics - Berlin, ICCE-Berlin","id":"ITEM-1","issued":{"date-parts":[["2023"]]},"page":"1-6","publisher":"IEEE","title":"Deep Learning Based Hate Speech Detection on Twitter","type":"article-journal"},"uris":["http://www.mendeley.com/documents/?uuid=816a4127-2063-49d1-8779-bd23cc2dd44c"]}],"mendeley":{"formattedCitation":"(Gaurav &lt;i&gt;et al.&lt;/i&gt;, 2023)","plainTextFormattedCitation":"(Gaurav et al., 2023)","previouslyFormattedCitation":"(Gaurav &lt;i&gt;et al.&lt;/i&gt;, 2023)"},"properties":{"noteIndex":0},"schema":"https://github.com/citation-style-language/schema/raw/master/csl-citation.json"}</w:instrText>
+      </w:r>
+      <w:r>
+        <w:rPr>
+          <w:highlight w:val="yellow"/>
+        </w:rPr>
+        <w:fldChar w:fldCharType="separate"/>
+      </w:r>
+      <w:r>
+        <w:rPr>
+          <w:noProof/>
+          <w:highlight w:val="yellow"/>
+        </w:rPr>
+        <w:t xml:space="preserve">(Gaurav </w:t>
+      </w:r>
+      <w:r>
+        <w:rPr>
+          <w:i/>
+          <w:noProof/>
+          <w:highlight w:val="yellow"/>
+        </w:rPr>
+        <w:t>et al.</w:t>
+      </w:r>
+      <w:r>
+        <w:rPr>
+          <w:noProof/>
+          <w:highlight w:val="yellow"/>
+        </w:rPr>
+        <w:t>, 2023)</w:t>
+      </w:r>
+      <w:r>
+        <w:rPr>
+          <w:highlight w:val="yellow"/>
+        </w:rPr>
+        <w:fldChar w:fldCharType="end"/>
+      </w:r>
+      <w:r>
+        <w:t xml:space="preserve">. Neural network is another prominent technology that has been used to detect hate speech in comparative platform </w:t>
+      </w:r>
+      <w:r>
+        <w:rPr>
+          <w:highlight w:val="yellow"/>
+        </w:rPr>
+        <w:fldChar w:fldCharType="begin" w:fldLock="1"/>
+      </w:r>
+      <w:r>
+        <w:rPr>
+          <w:highlight w:val="yellow"/>
+        </w:rPr>
+        <w:instrText>ADDIN CSL_CITATION {"citationItems":[{"id":"ITEM-1","itemData":{"DOI":"10.3390/s19214654","ISSN":"14248220","PMID":"31717760","abstract":"Social Media are sensors in the real world that can be used to measure the pulse of societies. However, the massive and unfiltered feed of messages posted in social media is a phenomenon that nowadays raises social alarms, especially when these messages contain hate speech targeted to a specific individual or group. In this context, governments and non-governmental organizations (NGOs) are concerned about the possible negative impact that these messages can have on individuals or on the society. In this paper, we present HaterNet, an intelligent system currently being used by the Spanish National Office Against Hate Crimes of the Spanish State Secretariat for Security that identifies and monitors the evolution of hate speech in Twitter. The contributions of this research are many-fold: (1) It introduces the first intelligent system that monitors and visualizes, using social network analysis techniques, hate speech in Social Media. (2) It introduces a novel public dataset on hate speech in Spanish consisting of 6000 expert-labeled tweets. (3) It compares several classification approaches based on different document representation strategies and text classification models. (4) The best approach consists of a combination of a LTSM+MLP neural network that takes as input the tweet’s word, emoji, and expression tokens’ embeddings enriched by the tf-idf, and obtains an area under the curve (AUC) of 0.828 on our dataset, outperforming previous methods presented in the literature.","author":[{"dropping-particle":"","family":"Pereira-Kohatsu","given":"Juan Carlos","non-dropping-particle":"","parse-names":false,"suffix":""},{"dropping-particle":"","family":"Quijano-Sánchez","given":"Lara","non-dropping-particle":"","parse-names":false,"suffix":""},{"dropping-particle":"","family":"Liberatore","given":"Federico","non-dropping-particle":"","parse-names":false,"suffix":""},{"dropping-particle":"","family":"Camacho-Collados","given":"Miguel","non-dropping-particle":"","parse-names":false,"suffix":""}],"container-title":"Sensors (Switzerland)","id":"ITEM-1","issue":"21","issued":{"date-parts":[["2019"]]},"page":"1-37","title":"Detecting and monitoring hate speech in twitter","type":"article-journal","volume":"19"},"uris":["http://www.mendeley.com/documents/?uuid=60d8751c-a5b8-4020-94b5-ed637fb14f3a"]}],"mendeley":{"formattedCitation":"(Pereira-Kohatsu &lt;i&gt;et al.&lt;/i&gt;, 2019)","plainTextFormattedCitation":"(Pereira-Kohatsu et al., 2019)","previouslyFormattedCitation":"(Pereira-Kohatsu &lt;i&gt;et al.&lt;/i&gt;, 2019)"},"properties":{"noteIndex":0},"schema":"https://github.com/citation-style-language/schema/raw/master/csl-citation.json"}</w:instrText>
+      </w:r>
+      <w:r>
+        <w:rPr>
+          <w:highlight w:val="yellow"/>
+        </w:rPr>
+        <w:fldChar w:fldCharType="separate"/>
+      </w:r>
+      <w:r>
+        <w:rPr>
+          <w:noProof/>
+          <w:highlight w:val="yellow"/>
+        </w:rPr>
+        <w:t xml:space="preserve">(Pereira-Kohatsu </w:t>
+      </w:r>
+      <w:r>
+        <w:rPr>
+          <w:i/>
+          <w:noProof/>
+          <w:highlight w:val="yellow"/>
+        </w:rPr>
+        <w:t>et al.</w:t>
+      </w:r>
+      <w:r>
+        <w:rPr>
+          <w:noProof/>
+          <w:highlight w:val="yellow"/>
+        </w:rPr>
+        <w:t>, 2019)</w:t>
+      </w:r>
+      <w:r>
+        <w:rPr>
+          <w:highlight w:val="yellow"/>
+        </w:rPr>
+        <w:fldChar w:fldCharType="end"/>
+      </w:r>
+      <w:r>
+        <w:t xml:space="preserve">. These technologies have laid the base ideation of creating a hate speech detection tool which is contextually related to Sri Lanka. According to the Sri Lankan stats </w:t>
+      </w:r>
+      <w:r>
+        <w:rPr>
+          <w:highlight w:val="yellow"/>
+        </w:rPr>
+        <w:fldChar w:fldCharType="begin" w:fldLock="1"/>
+      </w:r>
+      <w:r>
+        <w:rPr>
+          <w:highlight w:val="yellow"/>
+        </w:rPr>
+        <w:instrText>ADDIN CSL_CITATION {"citationItems":[{"id":"ITEM-1","itemData":{"URL":"https://gs.statcounter.com/social-media-stats/all/sri-lanka","accessed":{"date-parts":[["2024","2","28"]]},"id":"ITEM-1","issued":{"date-parts":[["2024"]]},"title":"Social media stats Sri Lanka","type":"webpage"},"uris":["http://www.mendeley.com/documents/?uuid=78c376b2-9077-4862-bba7-ad02da8f5a56"]}],"mendeley":{"formattedCitation":"(&lt;i&gt;Social media stats Sri Lanka&lt;/i&gt;, 2024)","plainTextFormattedCitation":"(Social media stats Sri Lanka, 2024)","previouslyFormattedCitation":"(&lt;i&gt;Social media stats Sri Lanka&lt;/i&gt;, 2024)"},"properties":{"noteIndex":0},"schema":"https://github.com/citation-style-language/schema/raw/master/csl-citation.json"}</w:instrText>
+      </w:r>
+      <w:r>
+        <w:rPr>
+          <w:highlight w:val="yellow"/>
+        </w:rPr>
+        <w:fldChar w:fldCharType="separate"/>
+      </w:r>
+      <w:r>
+        <w:rPr>
+          <w:noProof/>
+          <w:highlight w:val="yellow"/>
+        </w:rPr>
+        <w:t>(</w:t>
+      </w:r>
+      <w:r>
+        <w:rPr>
+          <w:i/>
+          <w:noProof/>
+          <w:highlight w:val="yellow"/>
+        </w:rPr>
+        <w:t>Social media stats Sri Lanka</w:t>
+      </w:r>
+      <w:r>
+        <w:rPr>
+          <w:noProof/>
+          <w:highlight w:val="yellow"/>
+        </w:rPr>
+        <w:t>, 2024)</w:t>
+      </w:r>
+      <w:r>
+        <w:rPr>
+          <w:highlight w:val="yellow"/>
+        </w:rPr>
+        <w:fldChar w:fldCharType="end"/>
+      </w:r>
+      <w:r>
+        <w:t xml:space="preserve"> of social media</w:t>
+      </w:r>
+      <w:r>
+        <w:t>,</w:t>
+      </w:r>
+      <w:r>
+        <w:t xml:space="preserve"> Facebook is the widespread and most dominating platform compared to other platforms. Due to the larger number of users, </w:t>
+      </w:r>
+      <w:proofErr w:type="gramStart"/>
+      <w:r>
+        <w:t xml:space="preserve">a </w:t>
+      </w:r>
+      <w:r>
+        <w:t>number of</w:t>
+      </w:r>
+      <w:proofErr w:type="gramEnd"/>
+      <w:r>
+        <w:t xml:space="preserve"> hate speech cases and hate crimes have been reported on Facebook. The loophole with the Facebook community standards and the hate speech is the language most people use </w:t>
+      </w:r>
+      <w:r>
+        <w:t>on Facebook</w:t>
+      </w:r>
+      <w:r>
+        <w:t xml:space="preserve"> is not only English and Sinhala. The user created language known as Singlish which uses English letters to pronounce or write Sinhala terms that basically can be identified as a combination of Sinhala and English languages. </w:t>
+      </w:r>
+    </w:p>
+    <w:p>
+      <w:pPr>
+        <w:spacing w:line="360" w:lineRule="auto"/>
+        <w:jc w:val="both"/>
+      </w:pPr>
+      <w:r>
+        <w:t xml:space="preserve">Using </w:t>
+      </w:r>
+      <w:r>
+        <w:t>machine learning</w:t>
+      </w:r>
+      <w:r>
+        <w:t xml:space="preserve"> based technology to counter the hate speech which </w:t>
+      </w:r>
+      <w:r>
+        <w:t>is</w:t>
+      </w:r>
+      <w:r>
+        <w:t xml:space="preserve"> spread using Singlish and English on Facebook will </w:t>
+      </w:r>
+      <w:r>
+        <w:t>help</w:t>
+      </w:r>
+      <w:r>
+        <w:t xml:space="preserve"> to decrease the number of hate speech cases and hate crime incidents.</w:t>
+      </w:r>
+    </w:p>
+    <w:p>
+      <w:pPr>
+        <w:pStyle w:val="Heading1"/>
+      </w:pPr>
+      <w:bookmarkStart w:id="25" w:name="_Toc179325964"/>
+      <w:r>
+        <w:lastRenderedPageBreak/>
+        <w:t xml:space="preserve">2.4 </w:t>
+      </w:r>
+      <w:r>
+        <w:t>Current context of the subject</w:t>
+      </w:r>
+      <w:bookmarkEnd w:id="25"/>
+      <w:r>
+        <w:br w:type="page"/>
+      </w:r>
+    </w:p>
+    <w:p>
+      <w:pPr>
+        <w:pStyle w:val="Heading1"/>
+        <w:spacing w:line="360" w:lineRule="auto"/>
+      </w:pPr>
+      <w:bookmarkStart w:id="26" w:name="_Toc179325965"/>
+      <w:r>
+        <w:lastRenderedPageBreak/>
+        <w:t>2.</w:t>
+      </w:r>
+      <w:r>
         <w:t>5</w:t>
       </w:r>
       <w:r>
@@ -5914,13 +6176,317 @@
     </w:p>
     <w:p>
       <w:pPr>
-        <w:spacing w:after="200" w:line="276" w:lineRule="auto"/>
-        <w:rPr>
-          <w:rFonts w:eastAsia="Times New Roman"/>
-        </w:rPr>
-      </w:pPr>
-      <w:r>
-        <w:br w:type="page"/>
+        <w:pStyle w:val="Heading1"/>
+        <w:spacing w:line="360" w:lineRule="auto"/>
+      </w:pPr>
+      <w:bookmarkStart w:id="27" w:name="_Toc179325966"/>
+      <w:r>
+        <w:lastRenderedPageBreak/>
+        <w:t>2.6 Refl</w:t>
+      </w:r>
+      <w:r>
+        <w:t>ection</w:t>
+      </w:r>
+      <w:bookmarkEnd w:id="27"/>
+    </w:p>
+    <w:p>
+      <w:pPr>
+        <w:spacing w:line="360" w:lineRule="auto"/>
+        <w:jc w:val="both"/>
+        <w:rPr>
+          <w:highlight w:val="yellow"/>
+        </w:rPr>
+      </w:pPr>
+      <w:r>
+        <w:t xml:space="preserve">In this study and with the provided content I as the author, have come to an understanding of the critical importance </w:t>
+      </w:r>
+      <w:r>
+        <w:t>of defining and differentiating terms like hate speech, free speech</w:t>
+      </w:r>
+      <w:r>
+        <w:t xml:space="preserve">, and the respective relationship between one another. </w:t>
+      </w:r>
+      <w:r>
+        <w:rPr>
+          <w:highlight w:val="yellow"/>
+        </w:rPr>
+        <w:t xml:space="preserve">These terms are not only central to the broader conversation surrounding online communication but also vital in understanding the role they play on social media platforms like Facebook, where much of this </w:t>
+      </w:r>
+      <w:r>
+        <w:rPr>
+          <w:highlight w:val="yellow"/>
+        </w:rPr>
+        <w:t xml:space="preserve">hate </w:t>
+      </w:r>
+      <w:r>
+        <w:rPr>
+          <w:highlight w:val="yellow"/>
+        </w:rPr>
+        <w:t>speech occurs</w:t>
+      </w:r>
+      <w:r>
+        <w:rPr>
+          <w:highlight w:val="yellow"/>
+        </w:rPr>
+        <w:t xml:space="preserve"> using Singlish. </w:t>
+      </w:r>
+      <w:r>
+        <w:rPr>
+          <w:highlight w:val="yellow"/>
+        </w:rPr>
+        <w:t>This understanding is particularly relevant in Sri Lanka</w:t>
+      </w:r>
+      <w:r>
+        <w:rPr>
+          <w:highlight w:val="yellow"/>
+        </w:rPr>
+        <w:t>.</w:t>
+      </w:r>
+    </w:p>
+    <w:p>
+      <w:pPr>
+        <w:spacing w:line="360" w:lineRule="auto"/>
+        <w:jc w:val="both"/>
+      </w:pPr>
+      <w:r>
+        <w:rPr>
+          <w:highlight w:val="yellow"/>
+        </w:rPr>
+        <w:t>Hate speech is generally understood as any form of expression that incites violence, discrimination, or hatred against a group or individual based on attributes like race, ethnicity, religion, or gender. It is harmful because it creates divisions within society, often escalating conflicts and marginalizing vulnerable communities. This makes the detection of hate speech crucial, especially on social media platforms where it can spread quickly and reach large audiences.</w:t>
+      </w:r>
+      <w:r>
+        <w:t xml:space="preserve"> </w:t>
+      </w:r>
+      <w:r>
+        <w:rPr>
+          <w:highlight w:val="yellow"/>
+        </w:rPr>
+        <w:t>On the other hand, free speech refers to the right of individuals to express their opinions without censorship or punishment, even if those opinions are unpopular or offensive to some. Free speech is a cornerstone of democratic societies and is protected by laws in many countries, allowing people to openly debate ideas and express their thoughts. However, it has limits, especially when it crosses into hate speech, which causes harm and threatens public safety. The challenge is finding a balance between protecting free speech and preventing the spread of hate.</w:t>
+      </w:r>
+    </w:p>
+    <w:p>
+      <w:pPr>
+        <w:spacing w:line="360" w:lineRule="auto"/>
+        <w:jc w:val="both"/>
+      </w:pPr>
+      <w:r>
+        <w:rPr>
+          <w:highlight w:val="yellow"/>
+        </w:rPr>
+        <w:t>In exploring the literature, it became clear that understanding the line between hate speech and free speech is essential. While everyone has the right to express their views, this right does not extend to speech that encourages harm or violence. The relationship between hate speech and free speech is a topic of ongoing debate, especially on social media platforms where millions of users post content daily. Platforms like Facebook have policies in place to remove hate speech, but these policies are not always perfect. The vast amount of content and the speed at which it is shared make it difficult to monitor and moderate effectively.</w:t>
+      </w:r>
+    </w:p>
+    <w:p>
+      <w:pPr>
+        <w:spacing w:line="360" w:lineRule="auto"/>
+        <w:jc w:val="both"/>
+      </w:pPr>
+      <w:r>
+        <w:rPr>
+          <w:highlight w:val="yellow"/>
+        </w:rPr>
+        <w:t xml:space="preserve">Through my review of studies on multilingual and bilingual hate speech detection, I have learned that identifying hate speech in code-mixed languages like Singlish requires more than just applying existing models designed for standard languages like </w:t>
+      </w:r>
+      <w:r>
+        <w:rPr>
+          <w:highlight w:val="yellow"/>
+        </w:rPr>
+        <w:lastRenderedPageBreak/>
+        <w:t>English. It requires a deep understanding of the language's variations and the context in which it is used. The flexibility of Singlish allows users to express themselves in ways that are not easily captured by traditional models, which is why the development of language-specific datasets is so important.</w:t>
+      </w:r>
+    </w:p>
+    <w:p>
+      <w:pPr>
+        <w:spacing w:line="360" w:lineRule="auto"/>
+        <w:jc w:val="both"/>
+      </w:pPr>
+      <w:r>
+        <w:t>In a multilingual context, it is required to identify each of the language characteristics and their behavior. Such as context, environment, cultural effect, etc.</w:t>
+      </w:r>
+    </w:p>
+    <w:p>
+      <w:pPr>
+        <w:spacing w:line="360" w:lineRule="auto"/>
+        <w:jc w:val="both"/>
+      </w:pPr>
+      <w:r>
+        <w:rPr>
+          <w:highlight w:val="yellow"/>
+        </w:rPr>
+        <w:t>However, the use of Singlish presents a unique challenge for hate speech detection. Due to its flexibility and lack of formal structure, Singlish can vary greatly in how it is written, making it difficult for automated systems to detect hate speech. Additionally, because it is a relatively informal and community-created language, there are very few datasets available for Singlish, which makes training machine learning models for hate speech detection even more difficult.</w:t>
+      </w:r>
+      <w:r>
+        <w:t xml:space="preserve"> </w:t>
+      </w:r>
+      <w:r>
+        <w:rPr>
+          <w:highlight w:val="yellow"/>
+        </w:rPr>
+        <w:t>The lack of comprehensive Singlish datasets makes it difficult to build accurate hate speech detection models, which means that much of the hate speech in this language may go unnoticed or unaddressed. This is particularly concerning in Sri Lanka, where Singlish is commonly used on platforms like Facebook to spread hate speech. As Singlish continues to evolve, the need for more sophisticated models that can detect hate speech in this unique language is becoming increasingly clear.</w:t>
+      </w:r>
+    </w:p>
+    <w:p>
+      <w:pPr>
+        <w:spacing w:line="360" w:lineRule="auto"/>
+        <w:jc w:val="both"/>
+      </w:pPr>
+      <w:r>
+        <w:rPr>
+          <w:highlight w:val="yellow"/>
+        </w:rPr>
+        <w:t>V</w:t>
+      </w:r>
+      <w:r>
+        <w:rPr>
+          <w:highlight w:val="yellow"/>
+        </w:rPr>
+        <w:t>arious approaches have been followed to address the issue of hate speech, especially in multilingual or code-mixed environments</w:t>
+      </w:r>
+      <w:r>
+        <w:t xml:space="preserve">. </w:t>
+      </w:r>
+      <w:r>
+        <w:t>Multiple studies and their respective researchers</w:t>
+      </w:r>
+      <w:r>
+        <w:t xml:space="preserve"> have experimented with different models and techniques to improve the accuracy of detection systems while overcoming the challenges posed by linguistic diversity and</w:t>
+      </w:r>
+      <w:r>
+        <w:t xml:space="preserve"> other informal factors.</w:t>
+      </w:r>
+    </w:p>
+    <w:p>
+      <w:pPr>
+        <w:spacing w:line="360" w:lineRule="auto"/>
+        <w:jc w:val="both"/>
+      </w:pPr>
+      <w:r>
+        <w:t>The HSDH, for instance, focuses on hate speech detection in code-mixed data, particularly Hinglish (Hindi</w:t>
+      </w:r>
+      <w:r>
+        <w:t xml:space="preserve"> and </w:t>
+      </w:r>
+      <w:r>
+        <w:t xml:space="preserve">English). This research uses deep neural networks to </w:t>
+      </w:r>
+      <w:r>
+        <w:t xml:space="preserve">better </w:t>
+      </w:r>
+      <w:r>
+        <w:t xml:space="preserve">capture the nuanced patterns in such </w:t>
+      </w:r>
+      <w:r>
+        <w:t>contexts</w:t>
+      </w:r>
+      <w:r>
+        <w:t xml:space="preserve">. </w:t>
+      </w:r>
+      <w:r>
+        <w:rPr>
+          <w:highlight w:val="yellow"/>
+        </w:rPr>
+        <w:t>The strength of this approach lies in its ability to identify hate speech within sentences that combine words from multiple languages</w:t>
+      </w:r>
+      <w:r>
+        <w:rPr>
+          <w:highlight w:val="yellow"/>
+        </w:rPr>
+        <w:t>.</w:t>
+      </w:r>
+      <w:r>
+        <w:t xml:space="preserve"> </w:t>
+      </w:r>
+    </w:p>
+    <w:p>
+      <w:pPr>
+        <w:spacing w:line="360" w:lineRule="auto"/>
+        <w:jc w:val="both"/>
+      </w:pPr>
+      <w:r>
+        <w:rPr>
+          <w:highlight w:val="yellow"/>
+        </w:rPr>
+        <w:t>MLHS-</w:t>
+      </w:r>
+      <w:proofErr w:type="spellStart"/>
+      <w:r>
+        <w:rPr>
+          <w:highlight w:val="yellow"/>
+        </w:rPr>
+        <w:t>CGCapNet</w:t>
+      </w:r>
+      <w:proofErr w:type="spellEnd"/>
+      <w:r>
+        <w:rPr>
+          <w:highlight w:val="yellow"/>
+        </w:rPr>
+        <w:t>, introduces a lightweight model designed for multilingual hate speech detection. This model focuses on reducing computational complexity while maintaining accuracy across multiple languages. The importance of this approach is that it enables the detection of hate speech on resource-constrained devices</w:t>
+      </w:r>
+      <w:r>
+        <w:rPr>
+          <w:highlight w:val="yellow"/>
+        </w:rPr>
+        <w:t xml:space="preserve">. </w:t>
+      </w:r>
+      <w:r>
+        <w:rPr>
+          <w:highlight w:val="yellow"/>
+        </w:rPr>
+        <w:t xml:space="preserve">Given the </w:t>
+      </w:r>
+      <w:r>
+        <w:rPr>
+          <w:highlight w:val="yellow"/>
+        </w:rPr>
+        <w:lastRenderedPageBreak/>
+        <w:t>widespread use of mobile devices in Sri Lanka, an approach like MLHS-</w:t>
+      </w:r>
+      <w:proofErr w:type="spellStart"/>
+      <w:r>
+        <w:rPr>
+          <w:highlight w:val="yellow"/>
+        </w:rPr>
+        <w:t>CGCapNet</w:t>
+      </w:r>
+      <w:proofErr w:type="spellEnd"/>
+      <w:r>
+        <w:rPr>
+          <w:highlight w:val="yellow"/>
+        </w:rPr>
+        <w:t xml:space="preserve"> is highly relevant. Its lightweight nature makes it more practical for real-time hate speech detection on platforms like Facebook</w:t>
+      </w:r>
+      <w:r>
+        <w:t xml:space="preserve">. </w:t>
+      </w:r>
+    </w:p>
+    <w:p>
+      <w:pPr>
+        <w:spacing w:line="360" w:lineRule="auto"/>
+        <w:jc w:val="both"/>
+      </w:pPr>
+      <w:r>
+        <w:t>BERT has been highly effective in detecting hate speech due to its deep contextual understanding of language, capturing both the meaning and sentiment of words in different contexts. In multilingual or code-mixed environments, pre</w:t>
+      </w:r>
+      <w:r>
+        <w:t>-</w:t>
+      </w:r>
+      <w:r>
+        <w:t>trained models are particularly useful because they can leverag</w:t>
+      </w:r>
+      <w:r>
+        <w:t>e</w:t>
+      </w:r>
+      <w:r>
+        <w:t xml:space="preserve"> knowledge from large amounts of previously learned multilingual data.</w:t>
+      </w:r>
+    </w:p>
+    <w:p>
+      <w:pPr>
+        <w:spacing w:line="360" w:lineRule="auto"/>
+        <w:jc w:val="both"/>
+      </w:pPr>
+      <w:r>
+        <w:t>[My comment]</w:t>
       </w:r>
     </w:p>
     <w:p>
@@ -5931,16 +6497,15 @@
           <w:szCs w:val="40"/>
         </w:rPr>
       </w:pPr>
-      <w:bookmarkStart w:id="27" w:name="_Toc178703482"/>
+      <w:bookmarkStart w:id="28" w:name="_Toc179325967"/>
       <w:r>
         <w:rPr>
           <w:sz w:val="40"/>
           <w:szCs w:val="40"/>
         </w:rPr>
-        <w:lastRenderedPageBreak/>
         <w:t>Chapter 3</w:t>
       </w:r>
-      <w:bookmarkEnd w:id="27"/>
+      <w:bookmarkEnd w:id="28"/>
     </w:p>
     <w:p>
       <w:pPr>
@@ -5960,12 +6525,12 @@
         <w:pStyle w:val="Heading1"/>
         <w:spacing w:line="360" w:lineRule="auto"/>
       </w:pPr>
-      <w:bookmarkStart w:id="28" w:name="_Toc178703483"/>
+      <w:bookmarkStart w:id="29" w:name="_Toc179325968"/>
       <w:r>
         <w:lastRenderedPageBreak/>
         <w:t>References</w:t>
       </w:r>
-      <w:bookmarkEnd w:id="28"/>
+      <w:bookmarkEnd w:id="29"/>
       <w:r>
         <w:t xml:space="preserve"> </w:t>
       </w:r>
@@ -6072,7 +6637,7 @@
         <w:rPr>
           <w:noProof/>
         </w:rPr>
-        <w:t xml:space="preserve">DigitalSilk (2024) </w:t>
+        <w:t xml:space="preserve">Deepasree Varma, P. </w:t>
       </w:r>
       <w:r>
         <w:rPr>
@@ -6080,13 +6645,27 @@
           <w:iCs/>
           <w:noProof/>
         </w:rPr>
-        <w:t>How Many Websites Are There In 2024?</w:t>
-      </w:r>
-      <w:r>
-        <w:rPr>
-          <w:noProof/>
-        </w:rPr>
-        <w:t xml:space="preserve"> Available at: https://www.digitalsilk.com/digital-trends/how-many-websites-are-there/#:~:text=As of 2024%2C there are,are actively maintained and visited.</w:t>
+        <w:t>et al.</w:t>
+      </w:r>
+      <w:r>
+        <w:rPr>
+          <w:noProof/>
+        </w:rPr>
+        <w:t xml:space="preserve"> (2022) ‘Hate Speech detection in English and Malayalam Code-Mixed Text using BERT embedding’, </w:t>
+      </w:r>
+      <w:r>
+        <w:rPr>
+          <w:i/>
+          <w:iCs/>
+          <w:noProof/>
+        </w:rPr>
+        <w:t>Proceedings of International Conference on Computing, Communication, Security and Intelligent Systems, IC3SIS 2022</w:t>
+      </w:r>
+      <w:r>
+        <w:rPr>
+          <w:noProof/>
+        </w:rPr>
+        <w:t>, pp. 1–6. Available at: https://doi.org/10.1109/IC3SIS54991.2022.9885339.</w:t>
       </w:r>
     </w:p>
     <w:p>
@@ -6104,7 +6683,7 @@
         <w:rPr>
           <w:noProof/>
         </w:rPr>
-        <w:t xml:space="preserve">Fino, A. (2020) ‘Defining Hate Speech’, </w:t>
+        <w:t xml:space="preserve">DigitalSilk (2024) </w:t>
       </w:r>
       <w:r>
         <w:rPr>
@@ -6112,13 +6691,13 @@
           <w:iCs/>
           <w:noProof/>
         </w:rPr>
-        <w:t>Journal of International Criminal Justice</w:t>
-      </w:r>
-      <w:r>
-        <w:rPr>
-          <w:noProof/>
-        </w:rPr>
-        <w:t>, 18(1), pp. 31–57. Available at: https://doi.org/10.1093/jicj/mqaa023.</w:t>
+        <w:t>How Many Websites Are There In 2024?</w:t>
+      </w:r>
+      <w:r>
+        <w:rPr>
+          <w:noProof/>
+        </w:rPr>
+        <w:t xml:space="preserve"> Available at: https://www.digitalsilk.com/digital-trends/how-many-websites-are-there/#:~:text=As of 2024%2C there are,are actively maintained and visited.</w:t>
       </w:r>
     </w:p>
     <w:p>
@@ -6134,17 +6713,23 @@
       </w:pPr>
       <w:r>
         <w:rPr>
+          <w:noProof/>
+        </w:rPr>
+        <w:t xml:space="preserve">Fino, A. (2020) ‘Defining Hate Speech’, </w:t>
+      </w:r>
+      <w:r>
+        <w:rPr>
           <w:i/>
           <w:iCs/>
           <w:noProof/>
         </w:rPr>
-        <w:t>Freedom of Opinion and Expression</w:t>
-      </w:r>
-      <w:r>
-        <w:rPr>
-          <w:noProof/>
-        </w:rPr>
-        <w:t xml:space="preserve"> (2024). Available at: https://www.dagdok.org/un-by-subject/human-rights/freedom-of-opinion-and-expression/#:~:text=These principles constitute the foundation,entered into force in 1976. (Accessed: 28 February 2024).</w:t>
+        <w:t>Journal of International Criminal Justice</w:t>
+      </w:r>
+      <w:r>
+        <w:rPr>
+          <w:noProof/>
+        </w:rPr>
+        <w:t>, 18(1), pp. 31–57. Available at: https://doi.org/10.1093/jicj/mqaa023.</w:t>
       </w:r>
     </w:p>
     <w:p>
@@ -6160,37 +6745,17 @@
       </w:pPr>
       <w:r>
         <w:rPr>
-          <w:noProof/>
-        </w:rPr>
-        <w:t xml:space="preserve">Gaurav, A. </w:t>
-      </w:r>
-      <w:r>
-        <w:rPr>
           <w:i/>
           <w:iCs/>
           <w:noProof/>
         </w:rPr>
-        <w:t>et al.</w:t>
-      </w:r>
-      <w:r>
-        <w:rPr>
-          <w:noProof/>
-        </w:rPr>
-        <w:t xml:space="preserve"> (2023) ‘Deep Learning Based Hate Speech Detection on Twitter’, </w:t>
-      </w:r>
-      <w:r>
-        <w:rPr>
-          <w:i/>
-          <w:iCs/>
-          <w:noProof/>
-        </w:rPr>
-        <w:t>IEEE International Conference on Consumer Electronics - Berlin, ICCE-Berlin</w:t>
-      </w:r>
-      <w:r>
-        <w:rPr>
-          <w:noProof/>
-        </w:rPr>
-        <w:t>, pp. 1–6. Available at: https://doi.org/10.1109/ICCE-Berlin58801.2023.10375620.</w:t>
+        <w:t>Freedom of Opinion and Expression</w:t>
+      </w:r>
+      <w:r>
+        <w:rPr>
+          <w:noProof/>
+        </w:rPr>
+        <w:t xml:space="preserve"> (2024). Available at: https://www.dagdok.org/un-by-subject/human-rights/freedom-of-opinion-and-expression/#:~:text=These principles constitute the foundation,entered into force in 1976. (Accessed: 28 February 2024).</w:t>
       </w:r>
     </w:p>
     <w:p>
@@ -6208,7 +6773,7 @@
         <w:rPr>
           <w:noProof/>
         </w:rPr>
-        <w:t xml:space="preserve">Hashmi, E. </w:t>
+        <w:t xml:space="preserve">Gaurav, A. </w:t>
       </w:r>
       <w:r>
         <w:rPr>
@@ -6222,7 +6787,7 @@
         <w:rPr>
           <w:noProof/>
         </w:rPr>
-        <w:t xml:space="preserve"> (2024) ‘Enhancing Multilingual Hate Speech Detection: From Language-Specific Insights to Cross-Linguistic Integration’, </w:t>
+        <w:t xml:space="preserve"> (2023) ‘Deep Learning Based Hate Speech Detection on Twitter’, </w:t>
       </w:r>
       <w:r>
         <w:rPr>
@@ -6230,13 +6795,13 @@
           <w:iCs/>
           <w:noProof/>
         </w:rPr>
-        <w:t>IEEE Access</w:t>
-      </w:r>
-      <w:r>
-        <w:rPr>
-          <w:noProof/>
-        </w:rPr>
-        <w:t>, 12(August), pp. 121507–121537. Available at: https://doi.org/10.1109/ACCESS.2024.3452987.</w:t>
+        <w:t>IEEE International Conference on Consumer Electronics - Berlin, ICCE-Berlin</w:t>
+      </w:r>
+      <w:r>
+        <w:rPr>
+          <w:noProof/>
+        </w:rPr>
+        <w:t>, pp. 1–6. Available at: https://doi.org/10.1109/ICCE-Berlin58801.2023.10375620.</w:t>
       </w:r>
     </w:p>
     <w:p>
@@ -6252,17 +6817,37 @@
       </w:pPr>
       <w:r>
         <w:rPr>
+          <w:noProof/>
+        </w:rPr>
+        <w:t xml:space="preserve">Hashmi, E. </w:t>
+      </w:r>
+      <w:r>
+        <w:rPr>
           <w:i/>
           <w:iCs/>
           <w:noProof/>
         </w:rPr>
-        <w:t>Hate speech and Hate Crimes</w:t>
-      </w:r>
-      <w:r>
-        <w:rPr>
-          <w:noProof/>
-        </w:rPr>
-        <w:t xml:space="preserve"> (2023). Available at: https://www.ala.org/advocacy/intfreedom/hate (Accessed: 28 February 2024).</w:t>
+        <w:t>et al.</w:t>
+      </w:r>
+      <w:r>
+        <w:rPr>
+          <w:noProof/>
+        </w:rPr>
+        <w:t xml:space="preserve"> (2024) ‘Enhancing Multilingual Hate Speech Detection: From Language-Specific Insights to Cross-Linguistic Integration’, </w:t>
+      </w:r>
+      <w:r>
+        <w:rPr>
+          <w:i/>
+          <w:iCs/>
+          <w:noProof/>
+        </w:rPr>
+        <w:t>IEEE Access</w:t>
+      </w:r>
+      <w:r>
+        <w:rPr>
+          <w:noProof/>
+        </w:rPr>
+        <w:t>, 12(August), pp. 121507–121537. Available at: https://doi.org/10.1109/ACCESS.2024.3452987.</w:t>
       </w:r>
     </w:p>
     <w:p>
@@ -6278,23 +6863,17 @@
       </w:pPr>
       <w:r>
         <w:rPr>
-          <w:noProof/>
-        </w:rPr>
-        <w:t xml:space="preserve">Hattotuwa, S. and Wickremesinhe, R. (2023) ‘Social Media in Sport’, </w:t>
-      </w:r>
-      <w:r>
-        <w:rPr>
           <w:i/>
           <w:iCs/>
           <w:noProof/>
         </w:rPr>
-        <w:t>Social Media in Sport</w:t>
-      </w:r>
-      <w:r>
-        <w:rPr>
-          <w:noProof/>
-        </w:rPr>
-        <w:t xml:space="preserve"> [Preprint]. Available at: https://doi.org/10.4324/9780367766924-ress7-0.</w:t>
+        <w:t>Hate speech and Hate Crimes</w:t>
+      </w:r>
+      <w:r>
+        <w:rPr>
+          <w:noProof/>
+        </w:rPr>
+        <w:t xml:space="preserve"> (2023). Available at: https://www.ala.org/advocacy/intfreedom/hate (Accessed: 28 February 2024).</w:t>
       </w:r>
     </w:p>
     <w:p>
@@ -6312,7 +6891,7 @@
         <w:rPr>
           <w:noProof/>
         </w:rPr>
-        <w:t xml:space="preserve">Howard, J.W. (2019) ‘Free speech and hate speech’, </w:t>
+        <w:t xml:space="preserve">Hattotuwa, S. and Wickremesinhe, R. (2023) ‘Social Media in Sport’, </w:t>
       </w:r>
       <w:r>
         <w:rPr>
@@ -6320,13 +6899,22 @@
           <w:iCs/>
           <w:noProof/>
         </w:rPr>
-        <w:t>Annual Review of Political Science</w:t>
-      </w:r>
-      <w:r>
-        <w:rPr>
-          <w:noProof/>
-        </w:rPr>
-        <w:t>, 22, pp. 93–109. Available at: https://doi.org/10.1146/annurev-polisci-051517-012343.</w:t>
+        <w:t xml:space="preserve">Social Media in </w:t>
+      </w:r>
+      <w:r>
+        <w:rPr>
+          <w:i/>
+          <w:iCs/>
+          <w:noProof/>
+        </w:rPr>
+        <w:lastRenderedPageBreak/>
+        <w:t>Sport</w:t>
+      </w:r>
+      <w:r>
+        <w:rPr>
+          <w:noProof/>
+        </w:rPr>
+        <w:t xml:space="preserve"> [Preprint]. Available at: https://doi.org/10.4324/9780367766924-ress7-0.</w:t>
       </w:r>
     </w:p>
     <w:p>
@@ -6344,8 +6932,7 @@
         <w:rPr>
           <w:noProof/>
         </w:rPr>
-        <w:lastRenderedPageBreak/>
-        <w:t xml:space="preserve">Iginio Gagliardone, Danit Gal, Thiago Alves, Gabriela Martinez, U. (2016) </w:t>
+        <w:t xml:space="preserve">Howard, J.W. (2019) ‘Free speech and hate speech’, </w:t>
       </w:r>
       <w:r>
         <w:rPr>
@@ -6353,13 +6940,13 @@
           <w:iCs/>
           <w:noProof/>
         </w:rPr>
-        <w:t>Countering online hate speech</w:t>
-      </w:r>
-      <w:r>
-        <w:rPr>
-          <w:noProof/>
-        </w:rPr>
-        <w:t>.</w:t>
+        <w:t>Annual Review of Political Science</w:t>
+      </w:r>
+      <w:r>
+        <w:rPr>
+          <w:noProof/>
+        </w:rPr>
+        <w:t>, 22, pp. 93–109. Available at: https://doi.org/10.1146/annurev-polisci-051517-012343.</w:t>
       </w:r>
     </w:p>
     <w:p>
@@ -6377,7 +6964,7 @@
         <w:rPr>
           <w:noProof/>
         </w:rPr>
-        <w:t xml:space="preserve">Jain, A. and Sharma, S. (2022) ‘A Survey on Identification of Hate Speech on Social Media Post’, </w:t>
+        <w:t xml:space="preserve">Iginio Gagliardone, Danit Gal, Thiago Alves, Gabriela Martinez, U. (2016) </w:t>
       </w:r>
       <w:r>
         <w:rPr>
@@ -6385,13 +6972,13 @@
           <w:iCs/>
           <w:noProof/>
         </w:rPr>
-        <w:t>ICAN 2022 - 3rd International Conference on Computing, Analytics and Networks - Proceedings</w:t>
-      </w:r>
-      <w:r>
-        <w:rPr>
-          <w:noProof/>
-        </w:rPr>
-        <w:t>, pp. 1–6. Available at: https://doi.org/10.1109/ICAN56228.2022.10007283.</w:t>
+        <w:t>Countering online hate speech</w:t>
+      </w:r>
+      <w:r>
+        <w:rPr>
+          <w:noProof/>
+        </w:rPr>
+        <w:t>.</w:t>
       </w:r>
     </w:p>
     <w:p>
@@ -6409,7 +6996,7 @@
         <w:rPr>
           <w:noProof/>
         </w:rPr>
-        <w:t xml:space="preserve">Kavatagi, S. and Rachh, R. (2021) ‘A Context Aware Embedding for the Detection of Hate Speech in Social Media Networks’, </w:t>
+        <w:t xml:space="preserve">Jain, A. and Sharma, S. (2022) ‘A Survey on Identification of Hate Speech on Social Media Post’, </w:t>
       </w:r>
       <w:r>
         <w:rPr>
@@ -6417,13 +7004,13 @@
           <w:iCs/>
           <w:noProof/>
         </w:rPr>
-        <w:t>2021 International Conference on Smart Generation Computing, Communication and Networking, SMART GENCON 2021</w:t>
-      </w:r>
-      <w:r>
-        <w:rPr>
-          <w:noProof/>
-        </w:rPr>
-        <w:t>, pp. 1–4. Available at: https://doi.org/10.1109/SMARTGENCON51891.2021.9645877.</w:t>
+        <w:t>ICAN 2022 - 3rd International Conference on Computing, Analytics and Networks - Proceedings</w:t>
+      </w:r>
+      <w:r>
+        <w:rPr>
+          <w:noProof/>
+        </w:rPr>
+        <w:t>, pp. 1–6. Available at: https://doi.org/10.1109/ICAN56228.2022.10007283.</w:t>
       </w:r>
     </w:p>
     <w:p>
@@ -6441,7 +7028,7 @@
         <w:rPr>
           <w:noProof/>
         </w:rPr>
-        <w:t xml:space="preserve">MacAvaney, S. </w:t>
+        <w:t xml:space="preserve">Kavatagi, S. and Rachh, R. (2021) ‘A Context Aware Embedding for the Detection of Hate Speech in Social Media Networks’, </w:t>
       </w:r>
       <w:r>
         <w:rPr>
@@ -6449,27 +7036,13 @@
           <w:iCs/>
           <w:noProof/>
         </w:rPr>
-        <w:t>et al.</w:t>
-      </w:r>
-      <w:r>
-        <w:rPr>
-          <w:noProof/>
-        </w:rPr>
-        <w:t xml:space="preserve"> (2019) ‘Hate speech detection: Challenges and solutions’, </w:t>
-      </w:r>
-      <w:r>
-        <w:rPr>
-          <w:i/>
-          <w:iCs/>
-          <w:noProof/>
-        </w:rPr>
-        <w:t>PLoS ONE</w:t>
-      </w:r>
-      <w:r>
-        <w:rPr>
-          <w:noProof/>
-        </w:rPr>
-        <w:t>, 14(8), pp. 1–16. Available at: https://doi.org/10.1371/journal.pone.0221152.</w:t>
+        <w:t>2021 International Conference on Smart Generation Computing, Communication and Networking, SMART GENCON 2021</w:t>
+      </w:r>
+      <w:r>
+        <w:rPr>
+          <w:noProof/>
+        </w:rPr>
+        <w:t>, pp. 1–4. Available at: https://doi.org/10.1109/SMARTGENCON51891.2021.9645877.</w:t>
       </w:r>
     </w:p>
     <w:p>
@@ -6487,7 +7060,7 @@
         <w:rPr>
           <w:noProof/>
         </w:rPr>
-        <w:t xml:space="preserve">Mondal, M., Silva, L.A. and Benevenuto, F. (2017) ‘A measurement study of hate speech in social media’, </w:t>
+        <w:t xml:space="preserve">Kousar, A. </w:t>
       </w:r>
       <w:r>
         <w:rPr>
@@ -6495,13 +7068,27 @@
           <w:iCs/>
           <w:noProof/>
         </w:rPr>
-        <w:t>HT 2017 - Proceedings of the 28th ACM Conference on Hypertext and Social Media</w:t>
-      </w:r>
-      <w:r>
-        <w:rPr>
-          <w:noProof/>
-        </w:rPr>
-        <w:t>, pp. 85–94. Available at: https://doi.org/10.1145/3078714.3078723.</w:t>
+        <w:t>et al.</w:t>
+      </w:r>
+      <w:r>
+        <w:rPr>
+          <w:noProof/>
+        </w:rPr>
+        <w:t xml:space="preserve"> (2024) ‘MLHS-CGCapNet: A Lightweight Model for Multilingual Hate Speech Detection’, </w:t>
+      </w:r>
+      <w:r>
+        <w:rPr>
+          <w:i/>
+          <w:iCs/>
+          <w:noProof/>
+        </w:rPr>
+        <w:t>IEEE Access</w:t>
+      </w:r>
+      <w:r>
+        <w:rPr>
+          <w:noProof/>
+        </w:rPr>
+        <w:t>, 12(June), pp. 106631–106644. Available at: https://doi.org/10.1109/ACCESS.2024.3434664.</w:t>
       </w:r>
     </w:p>
     <w:p>
@@ -6519,7 +7106,7 @@
         <w:rPr>
           <w:noProof/>
         </w:rPr>
-        <w:t xml:space="preserve">Pamungkas, E.W. </w:t>
+        <w:t xml:space="preserve">Kumar Kaliyar, R. </w:t>
       </w:r>
       <w:r>
         <w:rPr>
@@ -6533,7 +7120,7 @@
         <w:rPr>
           <w:noProof/>
         </w:rPr>
-        <w:t xml:space="preserve"> (2022) ‘Hate Speech Detection in Code-Mixed Indonesian Social Media: Exploiting Multilingual Languages Resources’, </w:t>
+        <w:t xml:space="preserve"> (2023) ‘HSDH: Detection of Hate Speech on social media with an effective deep neural network for code-mixed Hinglish data’, </w:t>
       </w:r>
       <w:r>
         <w:rPr>
@@ -6541,13 +7128,13 @@
           <w:iCs/>
           <w:noProof/>
         </w:rPr>
-        <w:t>2022 7th International Conference on Informatics and Computing, ICIC 2022</w:t>
-      </w:r>
-      <w:r>
-        <w:rPr>
-          <w:noProof/>
-        </w:rPr>
-        <w:t>, pp. 1–5. Available at: https://doi.org/10.1109/ICIC56845.2022.10006940.</w:t>
+        <w:t>2023 14th International Conference on Computing Communication and Networking Technologies, ICCCNT 2023</w:t>
+      </w:r>
+      <w:r>
+        <w:rPr>
+          <w:noProof/>
+        </w:rPr>
+        <w:t>, pp. 1–6. Available at: https://doi.org/10.1109/ICCCNT56998.2023.10306709.</w:t>
       </w:r>
     </w:p>
     <w:p>
@@ -6565,7 +7152,7 @@
         <w:rPr>
           <w:noProof/>
         </w:rPr>
-        <w:t xml:space="preserve">Patabendige, C.L. (2023) </w:t>
+        <w:t xml:space="preserve">MacAvaney, S. </w:t>
       </w:r>
       <w:r>
         <w:rPr>
@@ -6573,13 +7160,27 @@
           <w:iCs/>
           <w:noProof/>
         </w:rPr>
-        <w:t>Human Security Perspectives on Hate Speech</w:t>
-      </w:r>
-      <w:r>
-        <w:rPr>
-          <w:noProof/>
-        </w:rPr>
-        <w:t>. Available at: https://www.defence.lk/Article/view_article/27635.</w:t>
+        <w:t>et al.</w:t>
+      </w:r>
+      <w:r>
+        <w:rPr>
+          <w:noProof/>
+        </w:rPr>
+        <w:t xml:space="preserve"> (2019) ‘Hate speech detection: Challenges and solutions’, </w:t>
+      </w:r>
+      <w:r>
+        <w:rPr>
+          <w:i/>
+          <w:iCs/>
+          <w:noProof/>
+        </w:rPr>
+        <w:t>PLoS ONE</w:t>
+      </w:r>
+      <w:r>
+        <w:rPr>
+          <w:noProof/>
+        </w:rPr>
+        <w:t>, 14(8), pp. 1–16. Available at: https://doi.org/10.1371/journal.pone.0221152.</w:t>
       </w:r>
     </w:p>
     <w:p>
@@ -6597,7 +7198,7 @@
         <w:rPr>
           <w:noProof/>
         </w:rPr>
-        <w:t xml:space="preserve">Pereira-Kohatsu, J.C. </w:t>
+        <w:t xml:space="preserve">Mondal, M., Silva, L.A. and Benevenuto, F. (2017) ‘A measurement study of hate speech in social media’, </w:t>
       </w:r>
       <w:r>
         <w:rPr>
@@ -6605,27 +7206,13 @@
           <w:iCs/>
           <w:noProof/>
         </w:rPr>
-        <w:t>et al.</w:t>
-      </w:r>
-      <w:r>
-        <w:rPr>
-          <w:noProof/>
-        </w:rPr>
-        <w:t xml:space="preserve"> (2019) ‘Detecting and monitoring hate speech in twitter’, </w:t>
-      </w:r>
-      <w:r>
-        <w:rPr>
-          <w:i/>
-          <w:iCs/>
-          <w:noProof/>
-        </w:rPr>
-        <w:t>Sensors (Switzerland)</w:t>
-      </w:r>
-      <w:r>
-        <w:rPr>
-          <w:noProof/>
-        </w:rPr>
-        <w:t>, 19(21), pp. 1–37. Available at: https://doi.org/10.3390/s19214654.</w:t>
+        <w:t>HT 2017 - Proceedings of the 28th ACM Conference on Hypertext and Social Media</w:t>
+      </w:r>
+      <w:r>
+        <w:rPr>
+          <w:noProof/>
+        </w:rPr>
+        <w:t>, pp. 85–94. Available at: https://doi.org/10.1145/3078714.3078723.</w:t>
       </w:r>
     </w:p>
     <w:p>
@@ -6643,7 +7230,7 @@
         <w:rPr>
           <w:noProof/>
         </w:rPr>
-        <w:t xml:space="preserve">Prasad, D. </w:t>
+        <w:t xml:space="preserve">Pamungkas, E.W. </w:t>
       </w:r>
       <w:r>
         <w:rPr>
@@ -6657,7 +7244,14 @@
         <w:rPr>
           <w:noProof/>
         </w:rPr>
-        <w:t xml:space="preserve"> (2023) ‘Real-Time Multi-Lingual Hate and Offensive Speech Detection in Social Networks Using Meta-Learning’, </w:t>
+        <w:t xml:space="preserve"> (2022) ‘Hate Speech Detection in Code-Mixed Indonesian </w:t>
+      </w:r>
+      <w:r>
+        <w:rPr>
+          <w:noProof/>
+        </w:rPr>
+        <w:lastRenderedPageBreak/>
+        <w:t xml:space="preserve">Social Media: Exploiting Multilingual Languages Resources’, </w:t>
       </w:r>
       <w:r>
         <w:rPr>
@@ -6665,13 +7259,13 @@
           <w:iCs/>
           <w:noProof/>
         </w:rPr>
-        <w:t>IEEE Region 10 Annual International Conference, Proceedings/TENCON</w:t>
-      </w:r>
-      <w:r>
-        <w:rPr>
-          <w:noProof/>
-        </w:rPr>
-        <w:t>, pp. 31–35. Available at: https://doi.org/10.1109/TENCON58879.2023.10322364.</w:t>
+        <w:t>2022 7th International Conference on Informatics and Computing, ICIC 2022</w:t>
+      </w:r>
+      <w:r>
+        <w:rPr>
+          <w:noProof/>
+        </w:rPr>
+        <w:t>, pp. 1–5. Available at: https://doi.org/10.1109/ICIC56845.2022.10006940.</w:t>
       </w:r>
     </w:p>
     <w:p>
@@ -6689,7 +7283,130 @@
         <w:rPr>
           <w:noProof/>
         </w:rPr>
-        <w:lastRenderedPageBreak/>
+        <w:t xml:space="preserve">Patabendige, C.L. (2023) </w:t>
+      </w:r>
+      <w:r>
+        <w:rPr>
+          <w:i/>
+          <w:iCs/>
+          <w:noProof/>
+        </w:rPr>
+        <w:t>Human Security Perspectives on Hate Speech</w:t>
+      </w:r>
+      <w:r>
+        <w:rPr>
+          <w:noProof/>
+        </w:rPr>
+        <w:t>. Available at: https://www.defence.lk/Article/view_article/27635.</w:t>
+      </w:r>
+    </w:p>
+    <w:p>
+      <w:pPr>
+        <w:widowControl w:val="0"/>
+        <w:autoSpaceDE w:val="0"/>
+        <w:autoSpaceDN w:val="0"/>
+        <w:adjustRightInd w:val="0"/>
+        <w:spacing w:line="360" w:lineRule="auto"/>
+        <w:rPr>
+          <w:noProof/>
+        </w:rPr>
+      </w:pPr>
+      <w:r>
+        <w:rPr>
+          <w:noProof/>
+        </w:rPr>
+        <w:t xml:space="preserve">Pereira-Kohatsu, J.C. </w:t>
+      </w:r>
+      <w:r>
+        <w:rPr>
+          <w:i/>
+          <w:iCs/>
+          <w:noProof/>
+        </w:rPr>
+        <w:t>et al.</w:t>
+      </w:r>
+      <w:r>
+        <w:rPr>
+          <w:noProof/>
+        </w:rPr>
+        <w:t xml:space="preserve"> (2019) ‘Detecting and monitoring hate speech in twitter’, </w:t>
+      </w:r>
+      <w:r>
+        <w:rPr>
+          <w:i/>
+          <w:iCs/>
+          <w:noProof/>
+        </w:rPr>
+        <w:t>Sensors (Switzerland)</w:t>
+      </w:r>
+      <w:r>
+        <w:rPr>
+          <w:noProof/>
+        </w:rPr>
+        <w:t>, 19(21), pp. 1–37. Available at: https://doi.org/10.3390/s19214654.</w:t>
+      </w:r>
+    </w:p>
+    <w:p>
+      <w:pPr>
+        <w:widowControl w:val="0"/>
+        <w:autoSpaceDE w:val="0"/>
+        <w:autoSpaceDN w:val="0"/>
+        <w:adjustRightInd w:val="0"/>
+        <w:spacing w:line="360" w:lineRule="auto"/>
+        <w:rPr>
+          <w:noProof/>
+        </w:rPr>
+      </w:pPr>
+      <w:r>
+        <w:rPr>
+          <w:noProof/>
+        </w:rPr>
+        <w:t xml:space="preserve">Prasad, D. </w:t>
+      </w:r>
+      <w:r>
+        <w:rPr>
+          <w:i/>
+          <w:iCs/>
+          <w:noProof/>
+        </w:rPr>
+        <w:t>et al.</w:t>
+      </w:r>
+      <w:r>
+        <w:rPr>
+          <w:noProof/>
+        </w:rPr>
+        <w:t xml:space="preserve"> (2023) ‘Real-Time Multi-Lingual Hate and Offensive Speech Detection in Social Networks Using Meta-Learning’, </w:t>
+      </w:r>
+      <w:r>
+        <w:rPr>
+          <w:i/>
+          <w:iCs/>
+          <w:noProof/>
+        </w:rPr>
+        <w:t>IEEE Region 10 Annual International Conference, Proceedings/TENCON</w:t>
+      </w:r>
+      <w:r>
+        <w:rPr>
+          <w:noProof/>
+        </w:rPr>
+        <w:t>, pp. 31–35. Available at: https://doi.org/10.1109/TENCON58879.2023.10322364.</w:t>
+      </w:r>
+    </w:p>
+    <w:p>
+      <w:pPr>
+        <w:widowControl w:val="0"/>
+        <w:autoSpaceDE w:val="0"/>
+        <w:autoSpaceDN w:val="0"/>
+        <w:adjustRightInd w:val="0"/>
+        <w:spacing w:line="360" w:lineRule="auto"/>
+        <w:rPr>
+          <w:noProof/>
+        </w:rPr>
+      </w:pPr>
+      <w:r>
+        <w:rPr>
+          <w:noProof/>
+        </w:rPr>
         <w:t>Samaratunge, S. and Hattotuwa, S. (2014) ‘Liking Violence’, (September).</w:t>
       </w:r>
     </w:p>

</xml_diff>

<commit_message>
updating doc with chapters - ACER
</commit_message>
<xml_diff>
--- a/Working/[Re-Writing] Final Report.docx
+++ b/Working/[Re-Writing] Final Report.docx
@@ -401,7 +401,7 @@
           </mc:Choice>
           <mc:Fallback>
             <w:pict>
-              <v:line w14:anchorId="1F56C2C9" id="Straight Connector 1" o:spid="_x0000_s1026" style="position:absolute;z-index:251660288;visibility:visible;mso-wrap-style:square;mso-wrap-distance-left:9pt;mso-wrap-distance-top:0;mso-wrap-distance-right:9pt;mso-wrap-distance-bottom:0;mso-position-horizontal:absolute;mso-position-horizontal-relative:text;mso-position-vertical:absolute;mso-position-vertical-relative:text" from="2.4pt,11.05pt" to="6in,11.05pt" o:gfxdata="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" strokecolor="#4f81bd [3204]" strokeweight="3pt">
+              <v:line w14:anchorId="31566679" id="Straight Connector 1" o:spid="_x0000_s1026" style="position:absolute;z-index:251660288;visibility:visible;mso-wrap-style:square;mso-wrap-distance-left:9pt;mso-wrap-distance-top:0;mso-wrap-distance-right:9pt;mso-wrap-distance-bottom:0;mso-position-horizontal:absolute;mso-position-horizontal-relative:text;mso-position-vertical:absolute;mso-position-vertical-relative:text" from="2.4pt,11.05pt" to="6in,11.05pt" o:gfxdata="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" strokecolor="#4f81bd [3204]" strokeweight="3pt">
                 <v:shadow on="t" color="black" opacity="22937f" origin=",.5" offset="0,.63889mm"/>
               </v:line>
             </w:pict>
@@ -520,8 +520,14 @@
         <w:p>
           <w:pPr>
             <w:pStyle w:val="TOCHeading"/>
+            <w:rPr>
+              <w:rStyle w:val="Heading1Char"/>
+            </w:rPr>
           </w:pPr>
           <w:r>
+            <w:rPr>
+              <w:rStyle w:val="Heading1Char"/>
+            </w:rPr>
             <w:t>Contents</w:t>
           </w:r>
         </w:p>
@@ -544,7 +550,7 @@
           <w:r>
             <w:fldChar w:fldCharType="separate"/>
           </w:r>
-          <w:hyperlink w:anchor="_Toc179325941" w:history="1">
+          <w:hyperlink w:anchor="_Toc179912419" w:history="1">
             <w:r>
               <w:rPr>
                 <w:rStyle w:val="Hyperlink"/>
@@ -571,7 +577,7 @@
                 <w:noProof/>
                 <w:webHidden/>
               </w:rPr>
-              <w:instrText xml:space="preserve"> PAGEREF _Toc179325941 \h </w:instrText>
+              <w:instrText xml:space="preserve"> PAGEREF _Toc179912419 \h </w:instrText>
             </w:r>
             <w:r>
               <w:rPr>
@@ -612,7 +618,7 @@
               <w14:ligatures w14:val="standardContextual"/>
             </w:rPr>
           </w:pPr>
-          <w:hyperlink w:anchor="_Toc179325942" w:history="1">
+          <w:hyperlink w:anchor="_Toc179912420" w:history="1">
             <w:r>
               <w:rPr>
                 <w:rStyle w:val="Hyperlink"/>
@@ -639,7 +645,7 @@
                 <w:noProof/>
                 <w:webHidden/>
               </w:rPr>
-              <w:instrText xml:space="preserve"> PAGEREF _Toc179325942 \h </w:instrText>
+              <w:instrText xml:space="preserve"> PAGEREF _Toc179912420 \h </w:instrText>
             </w:r>
             <w:r>
               <w:rPr>
@@ -680,7 +686,7 @@
               <w14:ligatures w14:val="standardContextual"/>
             </w:rPr>
           </w:pPr>
-          <w:hyperlink w:anchor="_Toc179325943" w:history="1">
+          <w:hyperlink w:anchor="_Toc179912421" w:history="1">
             <w:r>
               <w:rPr>
                 <w:rStyle w:val="Hyperlink"/>
@@ -707,7 +713,7 @@
                 <w:noProof/>
                 <w:webHidden/>
               </w:rPr>
-              <w:instrText xml:space="preserve"> PAGEREF _Toc179325943 \h </w:instrText>
+              <w:instrText xml:space="preserve"> PAGEREF _Toc179912421 \h </w:instrText>
             </w:r>
             <w:r>
               <w:rPr>
@@ -748,7 +754,7 @@
               <w14:ligatures w14:val="standardContextual"/>
             </w:rPr>
           </w:pPr>
-          <w:hyperlink w:anchor="_Toc179325944" w:history="1">
+          <w:hyperlink w:anchor="_Toc179912422" w:history="1">
             <w:r>
               <w:rPr>
                 <w:rStyle w:val="Hyperlink"/>
@@ -775,7 +781,7 @@
                 <w:noProof/>
                 <w:webHidden/>
               </w:rPr>
-              <w:instrText xml:space="preserve"> PAGEREF _Toc179325944 \h </w:instrText>
+              <w:instrText xml:space="preserve"> PAGEREF _Toc179912422 \h </w:instrText>
             </w:r>
             <w:r>
               <w:rPr>
@@ -819,7 +825,7 @@
               <w14:ligatures w14:val="standardContextual"/>
             </w:rPr>
           </w:pPr>
-          <w:hyperlink w:anchor="_Toc179325945" w:history="1">
+          <w:hyperlink w:anchor="_Toc179912423" w:history="1">
             <w:r>
               <w:rPr>
                 <w:rStyle w:val="Hyperlink"/>
@@ -846,7 +852,7 @@
                 <w:noProof/>
                 <w:webHidden/>
               </w:rPr>
-              <w:instrText xml:space="preserve"> PAGEREF _Toc179325945 \h </w:instrText>
+              <w:instrText xml:space="preserve"> PAGEREF _Toc179912423 \h </w:instrText>
             </w:r>
             <w:r>
               <w:rPr>
@@ -890,7 +896,7 @@
               <w14:ligatures w14:val="standardContextual"/>
             </w:rPr>
           </w:pPr>
-          <w:hyperlink w:anchor="_Toc179325946" w:history="1">
+          <w:hyperlink w:anchor="_Toc179912424" w:history="1">
             <w:r>
               <w:rPr>
                 <w:rStyle w:val="Hyperlink"/>
@@ -917,7 +923,7 @@
                 <w:noProof/>
                 <w:webHidden/>
               </w:rPr>
-              <w:instrText xml:space="preserve"> PAGEREF _Toc179325946 \h </w:instrText>
+              <w:instrText xml:space="preserve"> PAGEREF _Toc179912424 \h </w:instrText>
             </w:r>
             <w:r>
               <w:rPr>
@@ -961,7 +967,7 @@
               <w14:ligatures w14:val="standardContextual"/>
             </w:rPr>
           </w:pPr>
-          <w:hyperlink w:anchor="_Toc179325947" w:history="1">
+          <w:hyperlink w:anchor="_Toc179912425" w:history="1">
             <w:r>
               <w:rPr>
                 <w:rStyle w:val="Hyperlink"/>
@@ -988,7 +994,7 @@
                 <w:noProof/>
                 <w:webHidden/>
               </w:rPr>
-              <w:instrText xml:space="preserve"> PAGEREF _Toc179325947 \h </w:instrText>
+              <w:instrText xml:space="preserve"> PAGEREF _Toc179912425 \h </w:instrText>
             </w:r>
             <w:r>
               <w:rPr>
@@ -1029,7 +1035,7 @@
               <w14:ligatures w14:val="standardContextual"/>
             </w:rPr>
           </w:pPr>
-          <w:hyperlink w:anchor="_Toc179325948" w:history="1">
+          <w:hyperlink w:anchor="_Toc179912426" w:history="1">
             <w:r>
               <w:rPr>
                 <w:rStyle w:val="Hyperlink"/>
@@ -1056,7 +1062,7 @@
                 <w:noProof/>
                 <w:webHidden/>
               </w:rPr>
-              <w:instrText xml:space="preserve"> PAGEREF _Toc179325948 \h </w:instrText>
+              <w:instrText xml:space="preserve"> PAGEREF _Toc179912426 \h </w:instrText>
             </w:r>
             <w:r>
               <w:rPr>
@@ -1097,7 +1103,7 @@
               <w14:ligatures w14:val="standardContextual"/>
             </w:rPr>
           </w:pPr>
-          <w:hyperlink w:anchor="_Toc179325949" w:history="1">
+          <w:hyperlink w:anchor="_Toc179912427" w:history="1">
             <w:r>
               <w:rPr>
                 <w:rStyle w:val="Hyperlink"/>
@@ -1124,7 +1130,7 @@
                 <w:noProof/>
                 <w:webHidden/>
               </w:rPr>
-              <w:instrText xml:space="preserve"> PAGEREF _Toc179325949 \h </w:instrText>
+              <w:instrText xml:space="preserve"> PAGEREF _Toc179912427 \h </w:instrText>
             </w:r>
             <w:r>
               <w:rPr>
@@ -1165,7 +1171,7 @@
               <w14:ligatures w14:val="standardContextual"/>
             </w:rPr>
           </w:pPr>
-          <w:hyperlink w:anchor="_Toc179325950" w:history="1">
+          <w:hyperlink w:anchor="_Toc179912428" w:history="1">
             <w:r>
               <w:rPr>
                 <w:rStyle w:val="Hyperlink"/>
@@ -1192,7 +1198,7 @@
                 <w:noProof/>
                 <w:webHidden/>
               </w:rPr>
-              <w:instrText xml:space="preserve"> PAGEREF _Toc179325950 \h </w:instrText>
+              <w:instrText xml:space="preserve"> PAGEREF _Toc179912428 \h </w:instrText>
             </w:r>
             <w:r>
               <w:rPr>
@@ -1233,7 +1239,7 @@
               <w14:ligatures w14:val="standardContextual"/>
             </w:rPr>
           </w:pPr>
-          <w:hyperlink w:anchor="_Toc179325951" w:history="1">
+          <w:hyperlink w:anchor="_Toc179912429" w:history="1">
             <w:r>
               <w:rPr>
                 <w:rStyle w:val="Hyperlink"/>
@@ -1260,7 +1266,7 @@
                 <w:noProof/>
                 <w:webHidden/>
               </w:rPr>
-              <w:instrText xml:space="preserve"> PAGEREF _Toc179325951 \h </w:instrText>
+              <w:instrText xml:space="preserve"> PAGEREF _Toc179912429 \h </w:instrText>
             </w:r>
             <w:r>
               <w:rPr>
@@ -1301,13 +1307,27 @@
               <w14:ligatures w14:val="standardContextual"/>
             </w:rPr>
           </w:pPr>
-          <w:hyperlink w:anchor="_Toc179325952" w:history="1">
+          <w:hyperlink w:anchor="_Toc179912430" w:history="1">
             <w:r>
               <w:rPr>
                 <w:rStyle w:val="Hyperlink"/>
                 <w:noProof/>
               </w:rPr>
-              <w:t>1.7 Objectives of Study</w:t>
+              <w:t>1.7 Objectives of St</w:t>
+            </w:r>
+            <w:r>
+              <w:rPr>
+                <w:rStyle w:val="Hyperlink"/>
+                <w:noProof/>
+              </w:rPr>
+              <w:t>u</w:t>
+            </w:r>
+            <w:r>
+              <w:rPr>
+                <w:rStyle w:val="Hyperlink"/>
+                <w:noProof/>
+              </w:rPr>
+              <w:t>dy</w:t>
             </w:r>
             <w:r>
               <w:rPr>
@@ -1328,7 +1348,7 @@
                 <w:noProof/>
                 <w:webHidden/>
               </w:rPr>
-              <w:instrText xml:space="preserve"> PAGEREF _Toc179325952 \h </w:instrText>
+              <w:instrText xml:space="preserve"> PAGEREF _Toc179912430 \h </w:instrText>
             </w:r>
             <w:r>
               <w:rPr>
@@ -1369,7 +1389,7 @@
               <w14:ligatures w14:val="standardContextual"/>
             </w:rPr>
           </w:pPr>
-          <w:hyperlink w:anchor="_Toc179325953" w:history="1">
+          <w:hyperlink w:anchor="_Toc179912431" w:history="1">
             <w:r>
               <w:rPr>
                 <w:rStyle w:val="Hyperlink"/>
@@ -1396,7 +1416,7 @@
                 <w:noProof/>
                 <w:webHidden/>
               </w:rPr>
-              <w:instrText xml:space="preserve"> PAGEREF _Toc179325953 \h </w:instrText>
+              <w:instrText xml:space="preserve"> PAGEREF _Toc179912431 \h </w:instrText>
             </w:r>
             <w:r>
               <w:rPr>
@@ -1437,7 +1457,7 @@
               <w14:ligatures w14:val="standardContextual"/>
             </w:rPr>
           </w:pPr>
-          <w:hyperlink w:anchor="_Toc179325954" w:history="1">
+          <w:hyperlink w:anchor="_Toc179912432" w:history="1">
             <w:r>
               <w:rPr>
                 <w:rStyle w:val="Hyperlink"/>
@@ -1464,7 +1484,7 @@
                 <w:noProof/>
                 <w:webHidden/>
               </w:rPr>
-              <w:instrText xml:space="preserve"> PAGEREF _Toc179325954 \h </w:instrText>
+              <w:instrText xml:space="preserve"> PAGEREF _Toc179912432 \h </w:instrText>
             </w:r>
             <w:r>
               <w:rPr>
@@ -1505,7 +1525,7 @@
               <w14:ligatures w14:val="standardContextual"/>
             </w:rPr>
           </w:pPr>
-          <w:hyperlink w:anchor="_Toc179325955" w:history="1">
+          <w:hyperlink w:anchor="_Toc179912433" w:history="1">
             <w:r>
               <w:rPr>
                 <w:rStyle w:val="Hyperlink"/>
@@ -1532,7 +1552,7 @@
                 <w:noProof/>
                 <w:webHidden/>
               </w:rPr>
-              <w:instrText xml:space="preserve"> PAGEREF _Toc179325955 \h </w:instrText>
+              <w:instrText xml:space="preserve"> PAGEREF _Toc179912433 \h </w:instrText>
             </w:r>
             <w:r>
               <w:rPr>
@@ -1576,7 +1596,7 @@
               <w14:ligatures w14:val="standardContextual"/>
             </w:rPr>
           </w:pPr>
-          <w:hyperlink w:anchor="_Toc179325956" w:history="1">
+          <w:hyperlink w:anchor="_Toc179912434" w:history="1">
             <w:r>
               <w:rPr>
                 <w:rStyle w:val="Hyperlink"/>
@@ -1603,7 +1623,7 @@
                 <w:noProof/>
                 <w:webHidden/>
               </w:rPr>
-              <w:instrText xml:space="preserve"> PAGEREF _Toc179325956 \h </w:instrText>
+              <w:instrText xml:space="preserve"> PAGEREF _Toc179912434 \h </w:instrText>
             </w:r>
             <w:r>
               <w:rPr>
@@ -1647,7 +1667,7 @@
               <w14:ligatures w14:val="standardContextual"/>
             </w:rPr>
           </w:pPr>
-          <w:hyperlink w:anchor="_Toc179325957" w:history="1">
+          <w:hyperlink w:anchor="_Toc179912435" w:history="1">
             <w:r>
               <w:rPr>
                 <w:rStyle w:val="Hyperlink"/>
@@ -1674,7 +1694,7 @@
                 <w:noProof/>
                 <w:webHidden/>
               </w:rPr>
-              <w:instrText xml:space="preserve"> PAGEREF _Toc179325957 \h </w:instrText>
+              <w:instrText xml:space="preserve"> PAGEREF _Toc179912435 \h </w:instrText>
             </w:r>
             <w:r>
               <w:rPr>
@@ -1718,7 +1738,7 @@
               <w14:ligatures w14:val="standardContextual"/>
             </w:rPr>
           </w:pPr>
-          <w:hyperlink w:anchor="_Toc179325958" w:history="1">
+          <w:hyperlink w:anchor="_Toc179912436" w:history="1">
             <w:r>
               <w:rPr>
                 <w:rStyle w:val="Hyperlink"/>
@@ -1745,7 +1765,7 @@
                 <w:noProof/>
                 <w:webHidden/>
               </w:rPr>
-              <w:instrText xml:space="preserve"> PAGEREF _Toc179325958 \h </w:instrText>
+              <w:instrText xml:space="preserve"> PAGEREF _Toc179912436 \h </w:instrText>
             </w:r>
             <w:r>
               <w:rPr>
@@ -1789,7 +1809,7 @@
               <w14:ligatures w14:val="standardContextual"/>
             </w:rPr>
           </w:pPr>
-          <w:hyperlink w:anchor="_Toc179325959" w:history="1">
+          <w:hyperlink w:anchor="_Toc179912437" w:history="1">
             <w:r>
               <w:rPr>
                 <w:rStyle w:val="Hyperlink"/>
@@ -1816,7 +1836,7 @@
                 <w:noProof/>
                 <w:webHidden/>
               </w:rPr>
-              <w:instrText xml:space="preserve"> PAGEREF _Toc179325959 \h </w:instrText>
+              <w:instrText xml:space="preserve"> PAGEREF _Toc179912437 \h </w:instrText>
             </w:r>
             <w:r>
               <w:rPr>
@@ -1860,7 +1880,7 @@
               <w14:ligatures w14:val="standardContextual"/>
             </w:rPr>
           </w:pPr>
-          <w:hyperlink w:anchor="_Toc179325960" w:history="1">
+          <w:hyperlink w:anchor="_Toc179912438" w:history="1">
             <w:r>
               <w:rPr>
                 <w:rStyle w:val="Hyperlink"/>
@@ -1887,7 +1907,7 @@
                 <w:noProof/>
                 <w:webHidden/>
               </w:rPr>
-              <w:instrText xml:space="preserve"> PAGEREF _Toc179325960 \h </w:instrText>
+              <w:instrText xml:space="preserve"> PAGEREF _Toc179912438 \h </w:instrText>
             </w:r>
             <w:r>
               <w:rPr>
@@ -1931,7 +1951,7 @@
               <w14:ligatures w14:val="standardContextual"/>
             </w:rPr>
           </w:pPr>
-          <w:hyperlink w:anchor="_Toc179325961" w:history="1">
+          <w:hyperlink w:anchor="_Toc179912439" w:history="1">
             <w:r>
               <w:rPr>
                 <w:rStyle w:val="Hyperlink"/>
@@ -1958,7 +1978,7 @@
                 <w:noProof/>
                 <w:webHidden/>
               </w:rPr>
-              <w:instrText xml:space="preserve"> PAGEREF _Toc179325961 \h </w:instrText>
+              <w:instrText xml:space="preserve"> PAGEREF _Toc179912439 \h </w:instrText>
             </w:r>
             <w:r>
               <w:rPr>
@@ -1999,7 +2019,7 @@
               <w14:ligatures w14:val="standardContextual"/>
             </w:rPr>
           </w:pPr>
-          <w:hyperlink w:anchor="_Toc179325962" w:history="1">
+          <w:hyperlink w:anchor="_Toc179912440" w:history="1">
             <w:r>
               <w:rPr>
                 <w:rStyle w:val="Hyperlink"/>
@@ -2026,7 +2046,7 @@
                 <w:noProof/>
                 <w:webHidden/>
               </w:rPr>
-              <w:instrText xml:space="preserve"> PAGEREF _Toc179325962 \h </w:instrText>
+              <w:instrText xml:space="preserve"> PAGEREF _Toc179912440 \h </w:instrText>
             </w:r>
             <w:r>
               <w:rPr>
@@ -2067,7 +2087,7 @@
               <w14:ligatures w14:val="standardContextual"/>
             </w:rPr>
           </w:pPr>
-          <w:hyperlink w:anchor="_Toc179325963" w:history="1">
+          <w:hyperlink w:anchor="_Toc179912441" w:history="1">
             <w:r>
               <w:rPr>
                 <w:rStyle w:val="Hyperlink"/>
@@ -2094,7 +2114,7 @@
                 <w:noProof/>
                 <w:webHidden/>
               </w:rPr>
-              <w:instrText xml:space="preserve"> PAGEREF _Toc179325963 \h </w:instrText>
+              <w:instrText xml:space="preserve"> PAGEREF _Toc179912441 \h </w:instrText>
             </w:r>
             <w:r>
               <w:rPr>
@@ -2135,7 +2155,7 @@
               <w14:ligatures w14:val="standardContextual"/>
             </w:rPr>
           </w:pPr>
-          <w:hyperlink w:anchor="_Toc179325964" w:history="1">
+          <w:hyperlink w:anchor="_Toc179912442" w:history="1">
             <w:r>
               <w:rPr>
                 <w:rStyle w:val="Hyperlink"/>
@@ -2162,7 +2182,7 @@
                 <w:noProof/>
                 <w:webHidden/>
               </w:rPr>
-              <w:instrText xml:space="preserve"> PAGEREF _Toc179325964 \h </w:instrText>
+              <w:instrText xml:space="preserve"> PAGEREF _Toc179912442 \h </w:instrText>
             </w:r>
             <w:r>
               <w:rPr>
@@ -2203,7 +2223,7 @@
               <w14:ligatures w14:val="standardContextual"/>
             </w:rPr>
           </w:pPr>
-          <w:hyperlink w:anchor="_Toc179325965" w:history="1">
+          <w:hyperlink w:anchor="_Toc179912443" w:history="1">
             <w:r>
               <w:rPr>
                 <w:rStyle w:val="Hyperlink"/>
@@ -2230,7 +2250,7 @@
                 <w:noProof/>
                 <w:webHidden/>
               </w:rPr>
-              <w:instrText xml:space="preserve"> PAGEREF _Toc179325965 \h </w:instrText>
+              <w:instrText xml:space="preserve"> PAGEREF _Toc179912443 \h </w:instrText>
             </w:r>
             <w:r>
               <w:rPr>
@@ -2271,7 +2291,7 @@
               <w14:ligatures w14:val="standardContextual"/>
             </w:rPr>
           </w:pPr>
-          <w:hyperlink w:anchor="_Toc179325966" w:history="1">
+          <w:hyperlink w:anchor="_Toc179912444" w:history="1">
             <w:r>
               <w:rPr>
                 <w:rStyle w:val="Hyperlink"/>
@@ -2298,7 +2318,7 @@
                 <w:noProof/>
                 <w:webHidden/>
               </w:rPr>
-              <w:instrText xml:space="preserve"> PAGEREF _Toc179325966 \h </w:instrText>
+              <w:instrText xml:space="preserve"> PAGEREF _Toc179912444 \h </w:instrText>
             </w:r>
             <w:r>
               <w:rPr>
@@ -2318,7 +2338,7 @@
                 <w:noProof/>
                 <w:webHidden/>
               </w:rPr>
-              <w:t>23</w:t>
+              <w:t>24</w:t>
             </w:r>
             <w:r>
               <w:rPr>
@@ -2339,7 +2359,7 @@
               <w14:ligatures w14:val="standardContextual"/>
             </w:rPr>
           </w:pPr>
-          <w:hyperlink w:anchor="_Toc179325967" w:history="1">
+          <w:hyperlink w:anchor="_Toc179912445" w:history="1">
             <w:r>
               <w:rPr>
                 <w:rStyle w:val="Hyperlink"/>
@@ -2366,7 +2386,7 @@
                 <w:noProof/>
                 <w:webHidden/>
               </w:rPr>
-              <w:instrText xml:space="preserve"> PAGEREF _Toc179325967 \h </w:instrText>
+              <w:instrText xml:space="preserve"> PAGEREF _Toc179912445 \h </w:instrText>
             </w:r>
             <w:r>
               <w:rPr>
@@ -2386,7 +2406,7 @@
                 <w:noProof/>
                 <w:webHidden/>
               </w:rPr>
-              <w:t>25</w:t>
+              <w:t>26</w:t>
             </w:r>
             <w:r>
               <w:rPr>
@@ -2407,7 +2427,7 @@
               <w14:ligatures w14:val="standardContextual"/>
             </w:rPr>
           </w:pPr>
-          <w:hyperlink w:anchor="_Toc179325968" w:history="1">
+          <w:hyperlink w:anchor="_Toc179912446" w:history="1">
             <w:r>
               <w:rPr>
                 <w:rStyle w:val="Hyperlink"/>
@@ -2434,7 +2454,7 @@
                 <w:noProof/>
                 <w:webHidden/>
               </w:rPr>
-              <w:instrText xml:space="preserve"> PAGEREF _Toc179325968 \h </w:instrText>
+              <w:instrText xml:space="preserve"> PAGEREF _Toc179912446 \h </w:instrText>
             </w:r>
             <w:r>
               <w:rPr>
@@ -2454,7 +2474,7 @@
                 <w:noProof/>
                 <w:webHidden/>
               </w:rPr>
-              <w:t>26</w:t>
+              <w:t>27</w:t>
             </w:r>
             <w:r>
               <w:rPr>
@@ -2575,7 +2595,7 @@
         </w:rPr>
       </w:pPr>
       <w:bookmarkStart w:id="0" w:name="_Toc160079940"/>
-      <w:bookmarkStart w:id="1" w:name="_Toc179325941"/>
+      <w:bookmarkStart w:id="1" w:name="_Toc179912419"/>
       <w:r>
         <w:rPr>
           <w:sz w:val="40"/>
@@ -2591,7 +2611,7 @@
         <w:pStyle w:val="Heading1"/>
         <w:spacing w:line="360" w:lineRule="auto"/>
       </w:pPr>
-      <w:bookmarkStart w:id="2" w:name="_Toc179325942"/>
+      <w:bookmarkStart w:id="2" w:name="_Toc179912420"/>
       <w:bookmarkEnd w:id="0"/>
       <w:r>
         <w:t>1.1 Introduction</w:t>
@@ -2658,7 +2678,7 @@
         <w:pStyle w:val="Heading1"/>
         <w:spacing w:line="360" w:lineRule="auto"/>
       </w:pPr>
-      <w:bookmarkStart w:id="3" w:name="_Toc179325943"/>
+      <w:bookmarkStart w:id="3" w:name="_Toc179912421"/>
       <w:r>
         <w:t>1.2 Relevancy of The Topic</w:t>
       </w:r>
@@ -2827,7 +2847,7 @@
         <w:pStyle w:val="Heading1"/>
         <w:spacing w:line="360" w:lineRule="auto"/>
       </w:pPr>
-      <w:bookmarkStart w:id="4" w:name="_Toc179325944"/>
+      <w:bookmarkStart w:id="4" w:name="_Toc179912422"/>
       <w:r>
         <w:lastRenderedPageBreak/>
         <w:t>1.2 Background of the Study</w:t>
@@ -2865,7 +2885,7 @@
         <w:pStyle w:val="Heading2"/>
         <w:spacing w:line="360" w:lineRule="auto"/>
       </w:pPr>
-      <w:bookmarkStart w:id="5" w:name="_Toc179325945"/>
+      <w:bookmarkStart w:id="5" w:name="_Toc179912423"/>
       <w:r>
         <w:t>1.2.1 Growth of the usage of social media</w:t>
       </w:r>
@@ -2909,7 +2929,7 @@
         <w:pStyle w:val="Heading2"/>
         <w:spacing w:line="360" w:lineRule="auto"/>
       </w:pPr>
-      <w:bookmarkStart w:id="6" w:name="_Toc179325946"/>
+      <w:bookmarkStart w:id="6" w:name="_Toc179912424"/>
       <w:r>
         <w:t>1.2.2 Current context of social media-related negativities</w:t>
       </w:r>
@@ -2926,7 +2946,13 @@
       </w:r>
       <w:r>
         <w:lastRenderedPageBreak/>
-        <w:t>harassment, threats, and discrimination. Hate crime victims frequently experience severe psychological suffering, anxiety about their safety, and social exclusion. Furthermore, the increase of hate speech and cyberbullying worsens tensions among communities and threatens the harmony of society.</w:t>
+        <w:t xml:space="preserve">harassment, threats, and discrimination. Hate crime victims frequently experience severe psychological suffering, anxiety about their safety, and social exclusion. Furthermore, the increase </w:t>
+      </w:r>
+      <w:r>
+        <w:t>in</w:t>
+      </w:r>
+      <w:r>
+        <w:t xml:space="preserve"> hate speech and cyberbullying worsens tensions among communities and threatens the harmony of society.</w:t>
       </w:r>
     </w:p>
     <w:p>
@@ -2934,7 +2960,7 @@
         <w:pStyle w:val="Heading2"/>
         <w:spacing w:line="360" w:lineRule="auto"/>
       </w:pPr>
-      <w:bookmarkStart w:id="7" w:name="_Toc179325947"/>
+      <w:bookmarkStart w:id="7" w:name="_Toc179912425"/>
       <w:r>
         <w:t>1.2.3 Current barriers that have provided for the safety of users of</w:t>
       </w:r>
@@ -2953,15 +2979,25 @@
         <w:jc w:val="both"/>
       </w:pPr>
       <w:r>
-        <w:t xml:space="preserve">A growing number of Sri Lankans can benefit from the positive effects of enhanced online experience protection provided by the Sri Lankan police force established the Cybercrime Division. In addition, community groups and social activists are essential for supporting victims and encouraging </w:t>
-      </w:r>
-      <w:proofErr w:type="gramStart"/>
-      <w:r>
-        <w:t>users</w:t>
-      </w:r>
-      <w:proofErr w:type="gramEnd"/>
-      <w:r>
-        <w:t xml:space="preserve"> proper online behavior. By means of awareness programs and advocacy initiatives, they enable people to securely utilize social media and foster an online environment that values inclusion and respect. When combined, these programs offer a thorough strategy for preserving the dignity and general well-being of Sri Lankan social media users.</w:t>
+        <w:t xml:space="preserve">A growing number of Sri Lankans can benefit from the positive effects of enhanced online experience protection provided by the Sri Lankan police force established </w:t>
+      </w:r>
+      <w:r>
+        <w:t>by </w:t>
+      </w:r>
+      <w:r>
+        <w:t xml:space="preserve">the Cybercrime Division. In addition, community groups and social activists are essential for supporting victims and encouraging users </w:t>
+      </w:r>
+      <w:r>
+        <w:t>to engage in </w:t>
+      </w:r>
+      <w:r>
+        <w:t xml:space="preserve">proper online behavior. </w:t>
+      </w:r>
+      <w:r>
+        <w:t>Awareness programs and advocacy initiatives </w:t>
+      </w:r>
+      <w:r>
+        <w:t>enable people to securely utilize social media and foster an online environment that values inclusion and respect. When combined, these programs offer a thorough strategy for preserving the dignity and general well-being of Sri Lankan social media users.</w:t>
       </w:r>
     </w:p>
     <w:p>
@@ -2969,7 +3005,7 @@
         <w:pStyle w:val="Heading1"/>
         <w:spacing w:line="360" w:lineRule="auto"/>
       </w:pPr>
-      <w:bookmarkStart w:id="8" w:name="_Toc179325948"/>
+      <w:bookmarkStart w:id="8" w:name="_Toc179912426"/>
       <w:r>
         <w:t>1.3 Problem Statement</w:t>
       </w:r>
@@ -2981,7 +3017,10 @@
         <w:jc w:val="both"/>
       </w:pPr>
       <w:r>
-        <w:t xml:space="preserve">as the major issue related to hate speech is the increasing number of victims. Victims who are not able to defend themselves from their insecurities are more likely to be isolated from society. This leads to escalated psychological issues such as depression and attempts to suicide. </w:t>
+        <w:t>T</w:t>
+      </w:r>
+      <w:r>
+        <w:t xml:space="preserve">he major issue related to hate speech is the increasing number of victims. Victims who are not able to defend themselves from their insecurities are more likely to be isolated from society. This leads to escalated psychological issues such as depression and attempts to suicide. </w:t>
       </w:r>
     </w:p>
     <w:p>
@@ -3017,7 +3056,7 @@
         <w:pStyle w:val="Heading1"/>
         <w:spacing w:line="360" w:lineRule="auto"/>
       </w:pPr>
-      <w:bookmarkStart w:id="9" w:name="_Toc179325949"/>
+      <w:bookmarkStart w:id="9" w:name="_Toc179912427"/>
       <w:r>
         <w:t>1.4 Research Question</w:t>
       </w:r>
@@ -3060,95 +3099,6 @@
     </w:p>
     <w:p>
       <w:pPr>
-        <w:pStyle w:val="NormalWeb"/>
-        <w:numPr>
-          <w:ilvl w:val="0"/>
-          <w:numId w:val="2"/>
-        </w:numPr>
-        <w:spacing w:line="360" w:lineRule="auto"/>
-        <w:ind w:left="567" w:hanging="425"/>
-        <w:jc w:val="both"/>
-      </w:pPr>
-      <w:r>
-        <w:t>What are methods that hate speech spread over Facebook?</w:t>
-      </w:r>
-    </w:p>
-    <w:p>
-      <w:pPr>
-        <w:pStyle w:val="NormalWeb"/>
-        <w:numPr>
-          <w:ilvl w:val="0"/>
-          <w:numId w:val="2"/>
-        </w:numPr>
-        <w:spacing w:line="360" w:lineRule="auto"/>
-        <w:ind w:left="567" w:hanging="425"/>
-        <w:jc w:val="both"/>
-      </w:pPr>
-      <w:r>
-        <w:t>What are the negative effects of hate speech?</w:t>
-      </w:r>
-    </w:p>
-    <w:p>
-      <w:pPr>
-        <w:pStyle w:val="NormalWeb"/>
-        <w:numPr>
-          <w:ilvl w:val="0"/>
-          <w:numId w:val="2"/>
-        </w:numPr>
-        <w:spacing w:line="360" w:lineRule="auto"/>
-        <w:ind w:left="567" w:hanging="425"/>
-        <w:jc w:val="both"/>
-      </w:pPr>
-      <w:r>
-        <w:t>How are cyberbullying and hate crimes related to each other?</w:t>
-      </w:r>
-    </w:p>
-    <w:p>
-      <w:pPr>
-        <w:pStyle w:val="NormalWeb"/>
-        <w:numPr>
-          <w:ilvl w:val="0"/>
-          <w:numId w:val="2"/>
-        </w:numPr>
-        <w:spacing w:line="360" w:lineRule="auto"/>
-        <w:ind w:left="567" w:hanging="425"/>
-        <w:jc w:val="both"/>
-      </w:pPr>
-      <w:r>
-        <w:t>What are the positive impacts of filtering hate speech?</w:t>
-      </w:r>
-    </w:p>
-    <w:p>
-      <w:pPr>
-        <w:pStyle w:val="NormalWeb"/>
-        <w:numPr>
-          <w:ilvl w:val="0"/>
-          <w:numId w:val="2"/>
-        </w:numPr>
-        <w:spacing w:line="360" w:lineRule="auto"/>
-        <w:ind w:left="567" w:hanging="425"/>
-        <w:jc w:val="both"/>
-      </w:pPr>
-      <w:r>
-        <w:t>Why do people use hate speech? And what are their motives?</w:t>
-      </w:r>
-    </w:p>
-    <w:p>
-      <w:pPr>
-        <w:pStyle w:val="NormalWeb"/>
-        <w:numPr>
-          <w:ilvl w:val="0"/>
-          <w:numId w:val="2"/>
-        </w:numPr>
-        <w:spacing w:line="360" w:lineRule="auto"/>
-        <w:ind w:left="567" w:hanging="425"/>
-      </w:pPr>
-      <w:r>
-        <w:t>What are the current hate speech detection methodologies?</w:t>
-      </w:r>
-    </w:p>
-    <w:p>
-      <w:pPr>
         <w:pStyle w:val="ListParagraph"/>
         <w:numPr>
           <w:ilvl w:val="0"/>
@@ -3158,7 +3108,49 @@
         <w:ind w:left="567" w:hanging="425"/>
       </w:pPr>
       <w:r>
-        <w:t>Will hate speech detection affect to the freedom of speech?</w:t>
+        <w:t>Will hate speech detection affect the freedom of speech?</w:t>
+      </w:r>
+    </w:p>
+    <w:p>
+      <w:pPr>
+        <w:pStyle w:val="ListParagraph"/>
+        <w:numPr>
+          <w:ilvl w:val="0"/>
+          <w:numId w:val="2"/>
+        </w:numPr>
+        <w:spacing w:line="360" w:lineRule="auto"/>
+        <w:ind w:left="567" w:hanging="425"/>
+      </w:pPr>
+      <w:r>
+        <w:t>What are methods that hate speech spread over Facebook?</w:t>
+      </w:r>
+    </w:p>
+    <w:p>
+      <w:pPr>
+        <w:pStyle w:val="ListParagraph"/>
+        <w:numPr>
+          <w:ilvl w:val="0"/>
+          <w:numId w:val="2"/>
+        </w:numPr>
+        <w:spacing w:line="360" w:lineRule="auto"/>
+        <w:ind w:left="567" w:hanging="425"/>
+      </w:pPr>
+      <w:r>
+        <w:t>How are cyberbullying and hate crimes related to each other?</w:t>
+      </w:r>
+    </w:p>
+    <w:p>
+      <w:pPr>
+        <w:pStyle w:val="ListParagraph"/>
+        <w:numPr>
+          <w:ilvl w:val="0"/>
+          <w:numId w:val="2"/>
+        </w:numPr>
+        <w:spacing w:line="360" w:lineRule="auto"/>
+        <w:ind w:left="567" w:hanging="425"/>
+      </w:pPr>
+      <w:r>
+        <w:t>What are the current hate speech detection methodologies?</w:t>
       </w:r>
     </w:p>
     <w:p>
@@ -3166,7 +3158,7 @@
         <w:pStyle w:val="Heading1"/>
         <w:spacing w:line="360" w:lineRule="auto"/>
       </w:pPr>
-      <w:bookmarkStart w:id="10" w:name="_Toc179325950"/>
+      <w:bookmarkStart w:id="10" w:name="_Toc179912428"/>
       <w:r>
         <w:t>1.5 Motivation</w:t>
       </w:r>
@@ -3187,72 +3179,79 @@
         <w:jc w:val="both"/>
       </w:pPr>
       <w:r>
-        <w:t>Hence, the current study is focused on ensuring Facebook user safety and platform safety against hate speech which occurs in the Singlish language.</w:t>
-      </w:r>
-    </w:p>
-    <w:p>
-      <w:pPr>
-        <w:spacing w:line="360" w:lineRule="auto"/>
-        <w:jc w:val="both"/>
-      </w:pPr>
+        <w:t xml:space="preserve">Hence, the current study is focused on ensuring Facebook user safety and platform safety against hate speech </w:t>
+      </w:r>
+      <w:r>
+        <w:t>t</w:t>
+      </w:r>
+      <w:r>
+        <w:t>h</w:t>
+      </w:r>
+      <w:r>
+        <w:t>at</w:t>
+      </w:r>
+      <w:r>
+        <w:t xml:space="preserve"> occurs in the Singlish language.</w:t>
+      </w:r>
+    </w:p>
+    <w:p>
+      <w:pPr>
+        <w:spacing w:line="360" w:lineRule="auto"/>
+        <w:jc w:val="both"/>
+      </w:pPr>
+      <w:r>
+        <w:t>Therefore,</w:t>
+      </w:r>
+      <w:r>
+        <w:t xml:space="preserve"> the motivation of this study is to,</w:t>
+      </w:r>
+    </w:p>
+    <w:p>
+      <w:pPr>
+        <w:spacing w:line="360" w:lineRule="auto"/>
+        <w:jc w:val="both"/>
+      </w:pPr>
+      <w:r>
+        <w:t xml:space="preserve">Improve the </w:t>
+      </w:r>
+      <w:r>
+        <w:t xml:space="preserve">Facebook user safety, providing and pro-active safety measure to encounter and eliminate hate speech without posting. And </w:t>
+      </w:r>
       <w:proofErr w:type="gramStart"/>
       <w:r>
-        <w:t>Therefore</w:t>
+        <w:t>also</w:t>
       </w:r>
       <w:proofErr w:type="gramEnd"/>
       <w:r>
-        <w:t xml:space="preserve"> the motivation of this study is to,</w:t>
-      </w:r>
-    </w:p>
-    <w:p>
-      <w:pPr>
-        <w:spacing w:line="360" w:lineRule="auto"/>
-        <w:jc w:val="both"/>
-      </w:pPr>
-      <w:r>
-        <w:t xml:space="preserve">Improve the </w:t>
-      </w:r>
-      <w:r>
-        <w:t xml:space="preserve">Facebook user safety, providing and pro-active safety measure to encounter and eliminate hate speech without posting. And </w:t>
-      </w:r>
-      <w:proofErr w:type="gramStart"/>
-      <w:r>
-        <w:t>also</w:t>
-      </w:r>
-      <w:proofErr w:type="gramEnd"/>
-      <w:r>
-        <w:t xml:space="preserve"> to pave a path to </w:t>
-      </w:r>
+        <w:t xml:space="preserve"> to pave a path to eliminate hate speech that has been created using bilingual and multilingual languages.</w:t>
+      </w:r>
+    </w:p>
+    <w:p>
+      <w:pPr>
+        <w:pStyle w:val="Heading1"/>
+      </w:pPr>
+      <w:bookmarkStart w:id="11" w:name="_Toc179912429"/>
       <w:r>
         <w:lastRenderedPageBreak/>
-        <w:t>eliminate hate speech that has been created using bilingual and multilingual languages.</w:t>
+        <w:t>1.6 Aim</w:t>
+      </w:r>
+      <w:bookmarkEnd w:id="11"/>
+    </w:p>
+    <w:p>
+      <w:pPr>
+        <w:spacing w:line="360" w:lineRule="auto"/>
+        <w:jc w:val="both"/>
+      </w:pPr>
+      <w:r>
+        <w:t>The current research project’s aim is to identify the gap between hate speech detection and provide a solution to bridge the gap between the current context and ensure Facebook user safety and platform safety</w:t>
       </w:r>
     </w:p>
     <w:p>
       <w:pPr>
         <w:pStyle w:val="Heading1"/>
-      </w:pPr>
-      <w:bookmarkStart w:id="11" w:name="_Toc179325951"/>
-      <w:r>
-        <w:t>1.6 Aim</w:t>
-      </w:r>
-      <w:bookmarkEnd w:id="11"/>
-    </w:p>
-    <w:p>
-      <w:pPr>
-        <w:spacing w:line="360" w:lineRule="auto"/>
-        <w:jc w:val="both"/>
-      </w:pPr>
-      <w:r>
-        <w:t>The current research project’s aim is to identify the gap between hate speech detection and provide a solution to bridge the gap between the current context and ensure Facebook user safety and platform safety</w:t>
-      </w:r>
-    </w:p>
-    <w:p>
-      <w:pPr>
-        <w:pStyle w:val="Heading1"/>
-        <w:spacing w:line="360" w:lineRule="auto"/>
-      </w:pPr>
-      <w:bookmarkStart w:id="12" w:name="_Toc179325952"/>
+        <w:spacing w:line="360" w:lineRule="auto"/>
+      </w:pPr>
+      <w:bookmarkStart w:id="12" w:name="_Toc179912430"/>
       <w:r>
         <w:t>1.</w:t>
       </w:r>
@@ -3356,11 +3355,7 @@
       </w:r>
       <w:proofErr w:type="gramStart"/>
       <w:r>
-        <w:t>live-</w:t>
-      </w:r>
-      <w:r>
-        <w:lastRenderedPageBreak/>
-        <w:t>streaming</w:t>
+        <w:t>live-streaming</w:t>
       </w:r>
       <w:proofErr w:type="gramEnd"/>
       <w:r>
@@ -3394,6 +3389,7 @@
           <w:b/>
           <w:bCs/>
         </w:rPr>
+        <w:lastRenderedPageBreak/>
         <w:t>To study mitigation techniques and regulation steps that are taken to control hate speech in the world.</w:t>
       </w:r>
     </w:p>
@@ -3479,54 +3475,54 @@
         <w:fldChar w:fldCharType="end"/>
       </w:r>
       <w:r>
-        <w:t xml:space="preserve">. Also, Sri Lankan police have made a separate division named the Cybercrime Division to address cyber-related issues. Different mitigating techniques have been put into place to address this problem. The International Covenant on Civil and Political Rights Act, for </w:t>
+        <w:t>. Also, Sri Lankan police have made a separate division named the Cybercrime Division to address cyber-related issues. Different mitigating techniques have been put into place to address this problem. The International Covenant on Civil and Political Rights Act, for example, was passed by the Sri Lankan government and makes hate speech and incitement to violence illegal</w:t>
+      </w:r>
+      <w:r>
+        <w:t xml:space="preserve"> </w:t>
+      </w:r>
+      <w:r>
+        <w:t>Social media companies have also implemented content moderation guidelines and hate speech detection and removal capabilities</w:t>
+      </w:r>
+      <w:r>
+        <w:t xml:space="preserve"> </w:t>
+      </w:r>
+      <w:r>
+        <w:fldChar w:fldCharType="begin" w:fldLock="1"/>
+      </w:r>
+      <w:r>
+        <w:instrText>ADDIN CSL_CITATION {"citationItems":[{"id":"ITEM-1","itemData":{"URL":"https://www.ala.org/advocacy/intfreedom/hate","accessed":{"date-parts":[["2024","2","28"]]},"id":"ITEM-1","issued":{"date-parts":[["2023"]]},"title":"Hate speech and Hate Crimes","type":"webpage"},"uris":["http://www.mendeley.com/documents/?uuid=ad2388dc-4f86-42e3-bd39-c4abc4ea8467"]}],"mendeley":{"formattedCitation":"(&lt;i&gt;Hate speech and Hate Crimes&lt;/i&gt;, 2023)","plainTextFormattedCitation":"(Hate speech and Hate Crimes, 2023)","previouslyFormattedCitation":"(&lt;i&gt;Hate speech and Hate Crimes&lt;/i&gt;, 2023)"},"properties":{"noteIndex":0},"schema":"https://github.com/citation-style-language/schema/raw/master/csl-citation.json"}</w:instrText>
+      </w:r>
+      <w:r>
+        <w:fldChar w:fldCharType="separate"/>
+      </w:r>
+      <w:r>
+        <w:rPr>
+          <w:noProof/>
+        </w:rPr>
+        <w:t>(</w:t>
+      </w:r>
+      <w:r>
+        <w:rPr>
+          <w:i/>
+          <w:noProof/>
+        </w:rPr>
+        <w:t>Hate speech and Hate Crimes</w:t>
+      </w:r>
+      <w:r>
+        <w:rPr>
+          <w:noProof/>
+        </w:rPr>
+        <w:t>, 2023)</w:t>
+      </w:r>
+      <w:r>
+        <w:fldChar w:fldCharType="end"/>
+      </w:r>
+      <w:r>
+        <w:t xml:space="preserve">. However, because of Sri Lanka's </w:t>
       </w:r>
       <w:r>
         <w:lastRenderedPageBreak/>
-        <w:t>example, was passed by the Sri Lankan government and makes hate speech and incitement to violence illegal</w:t>
-      </w:r>
-      <w:r>
-        <w:t xml:space="preserve"> </w:t>
-      </w:r>
-      <w:r>
-        <w:t>Social media companies have also implemented content moderation guidelines and hate speech detection and removal capabilities</w:t>
-      </w:r>
-      <w:r>
-        <w:t xml:space="preserve"> </w:t>
-      </w:r>
-      <w:r>
-        <w:fldChar w:fldCharType="begin" w:fldLock="1"/>
-      </w:r>
-      <w:r>
-        <w:instrText>ADDIN CSL_CITATION {"citationItems":[{"id":"ITEM-1","itemData":{"URL":"https://www.ala.org/advocacy/intfreedom/hate","accessed":{"date-parts":[["2024","2","28"]]},"id":"ITEM-1","issued":{"date-parts":[["2023"]]},"title":"Hate speech and Hate Crimes","type":"webpage"},"uris":["http://www.mendeley.com/documents/?uuid=ad2388dc-4f86-42e3-bd39-c4abc4ea8467"]}],"mendeley":{"formattedCitation":"(&lt;i&gt;Hate speech and Hate Crimes&lt;/i&gt;, 2023)","plainTextFormattedCitation":"(Hate speech and Hate Crimes, 2023)","previouslyFormattedCitation":"(&lt;i&gt;Hate speech and Hate Crimes&lt;/i&gt;, 2023)"},"properties":{"noteIndex":0},"schema":"https://github.com/citation-style-language/schema/raw/master/csl-citation.json"}</w:instrText>
-      </w:r>
-      <w:r>
-        <w:fldChar w:fldCharType="separate"/>
-      </w:r>
-      <w:r>
-        <w:rPr>
-          <w:noProof/>
-        </w:rPr>
-        <w:t>(</w:t>
-      </w:r>
-      <w:r>
-        <w:rPr>
-          <w:i/>
-          <w:noProof/>
-        </w:rPr>
-        <w:t>Hate speech and Hate Crimes</w:t>
-      </w:r>
-      <w:r>
-        <w:rPr>
-          <w:noProof/>
-        </w:rPr>
-        <w:t>, 2023)</w:t>
-      </w:r>
-      <w:r>
-        <w:fldChar w:fldCharType="end"/>
-      </w:r>
-      <w:r>
-        <w:t>. However, because of Sri Lanka's complicated sociopolitical environment, difficulties continue to arise in properly implementing these policies.</w:t>
+        <w:t>complicated sociopolitical environment, difficulties continue to arise in properly implementing these policies.</w:t>
       </w:r>
     </w:p>
     <w:p>
@@ -3633,7 +3629,6 @@
           <w:b/>
           <w:bCs/>
         </w:rPr>
-        <w:lastRenderedPageBreak/>
         <w:t xml:space="preserve">To Create a proper dataset for </w:t>
       </w:r>
       <w:proofErr w:type="gramStart"/>
@@ -3669,7 +3664,11 @@
       </w:r>
       <w:proofErr w:type="gramEnd"/>
       <w:r>
-        <w:t xml:space="preserve"> data to train itself and also to test its efficiency on how it performs. Data set plays a vital role in the machine learning model creation </w:t>
+        <w:t xml:space="preserve"> data to train itself and also to test its efficiency on how it performs. Data set plays a vital role in the </w:t>
+      </w:r>
+      <w:r>
+        <w:lastRenderedPageBreak/>
+        <w:t xml:space="preserve">machine learning model creation </w:t>
       </w:r>
       <w:proofErr w:type="gramStart"/>
       <w:r>
@@ -3759,7 +3758,7 @@
         <w:pStyle w:val="Heading1"/>
         <w:spacing w:line="360" w:lineRule="auto"/>
       </w:pPr>
-      <w:bookmarkStart w:id="13" w:name="_Toc179325953"/>
+      <w:bookmarkStart w:id="13" w:name="_Toc179912431"/>
       <w:r>
         <w:t>1.8 Challenges and Limitations</w:t>
       </w:r>
@@ -3862,7 +3861,6 @@
         <w:jc w:val="both"/>
       </w:pPr>
       <w:r>
-        <w:lastRenderedPageBreak/>
         <w:t>Finding and spending time on creating inappropriate data sets.</w:t>
       </w:r>
     </w:p>
@@ -3905,6 +3903,7 @@
         <w:jc w:val="both"/>
       </w:pPr>
       <w:r>
+        <w:lastRenderedPageBreak/>
         <w:t>Finding individuals who are supportive of providing data and information for such studies</w:t>
       </w:r>
     </w:p>
@@ -3969,7 +3968,7 @@
           <w:szCs w:val="36"/>
         </w:rPr>
       </w:pPr>
-      <w:bookmarkStart w:id="15" w:name="_Toc179325954"/>
+      <w:bookmarkStart w:id="15" w:name="_Toc179912432"/>
       <w:r>
         <w:rPr>
           <w:sz w:val="40"/>
@@ -3985,7 +3984,7 @@
         <w:pStyle w:val="Heading1"/>
         <w:spacing w:line="360" w:lineRule="auto"/>
       </w:pPr>
-      <w:bookmarkStart w:id="16" w:name="_Toc179325955"/>
+      <w:bookmarkStart w:id="16" w:name="_Toc179912433"/>
       <w:bookmarkEnd w:id="14"/>
       <w:r>
         <w:t>2.1 Literature Review</w:t>
@@ -4087,7 +4086,7 @@
         <w:pStyle w:val="Heading2"/>
         <w:spacing w:line="360" w:lineRule="auto"/>
       </w:pPr>
-      <w:bookmarkStart w:id="17" w:name="_Toc179325956"/>
+      <w:bookmarkStart w:id="17" w:name="_Toc179912434"/>
       <w:r>
         <w:t>2.1.1 Definition of Hate Speech</w:t>
       </w:r>
@@ -4327,7 +4326,7 @@
         <w:pStyle w:val="Heading2"/>
         <w:spacing w:line="360" w:lineRule="auto"/>
       </w:pPr>
-      <w:bookmarkStart w:id="18" w:name="_Toc179325957"/>
+      <w:bookmarkStart w:id="18" w:name="_Toc179912435"/>
       <w:r>
         <w:lastRenderedPageBreak/>
         <w:t>2.1.2 Definition of Free Speech</w:t>
@@ -4525,7 +4524,7 @@
         <w:pStyle w:val="Heading2"/>
         <w:spacing w:line="360" w:lineRule="auto"/>
       </w:pPr>
-      <w:bookmarkStart w:id="19" w:name="_Toc179325958"/>
+      <w:bookmarkStart w:id="19" w:name="_Toc179912436"/>
       <w:r>
         <w:t>2.1.3 Hate Speech vs Free Speech</w:t>
       </w:r>
@@ -4779,7 +4778,7 @@
         <w:pStyle w:val="Heading2"/>
         <w:spacing w:line="360" w:lineRule="auto"/>
       </w:pPr>
-      <w:bookmarkStart w:id="20" w:name="_Toc179325959"/>
+      <w:bookmarkStart w:id="20" w:name="_Toc179912437"/>
       <w:r>
         <w:t>2.1.</w:t>
       </w:r>
@@ -4925,7 +4924,7 @@
         <w:pStyle w:val="Heading2"/>
         <w:spacing w:line="360" w:lineRule="auto"/>
       </w:pPr>
-      <w:bookmarkStart w:id="21" w:name="_Toc179325960"/>
+      <w:bookmarkStart w:id="21" w:name="_Toc179912438"/>
       <w:r>
         <w:t>2.1.</w:t>
       </w:r>
@@ -5033,7 +5032,7 @@
         <w:pStyle w:val="Heading2"/>
         <w:spacing w:line="360" w:lineRule="auto"/>
       </w:pPr>
-      <w:bookmarkStart w:id="22" w:name="_Toc179325961"/>
+      <w:bookmarkStart w:id="22" w:name="_Toc179912439"/>
       <w:r>
         <w:t>2.1.</w:t>
       </w:r>
@@ -5134,7 +5133,7 @@
         <w:spacing w:line="360" w:lineRule="auto"/>
         <w:jc w:val="both"/>
       </w:pPr>
-      <w:bookmarkStart w:id="23" w:name="_Toc179325962"/>
+      <w:bookmarkStart w:id="23" w:name="_Toc179912440"/>
       <w:r>
         <w:t xml:space="preserve">2.2 </w:t>
       </w:r>
@@ -5561,7 +5560,7 @@
         <w:pStyle w:val="Heading1"/>
         <w:spacing w:line="360" w:lineRule="auto"/>
       </w:pPr>
-      <w:bookmarkStart w:id="24" w:name="_Toc179325963"/>
+      <w:bookmarkStart w:id="24" w:name="_Toc179912441"/>
       <w:r>
         <w:lastRenderedPageBreak/>
         <w:t>2.</w:t>
@@ -6045,7 +6044,7 @@
       <w:pPr>
         <w:pStyle w:val="Heading1"/>
       </w:pPr>
-      <w:bookmarkStart w:id="25" w:name="_Toc179325964"/>
+      <w:bookmarkStart w:id="25" w:name="_Toc179912442"/>
       <w:r>
         <w:lastRenderedPageBreak/>
         <w:t xml:space="preserve">2.4 </w:t>
@@ -6063,7 +6062,7 @@
         <w:pStyle w:val="Heading1"/>
         <w:spacing w:line="360" w:lineRule="auto"/>
       </w:pPr>
-      <w:bookmarkStart w:id="26" w:name="_Toc179325965"/>
+      <w:bookmarkStart w:id="26" w:name="_Toc179912443"/>
       <w:r>
         <w:lastRenderedPageBreak/>
         <w:t>2.</w:t>
@@ -6179,7 +6178,7 @@
         <w:pStyle w:val="Heading1"/>
         <w:spacing w:line="360" w:lineRule="auto"/>
       </w:pPr>
-      <w:bookmarkStart w:id="27" w:name="_Toc179325966"/>
+      <w:bookmarkStart w:id="27" w:name="_Toc179912444"/>
       <w:r>
         <w:lastRenderedPageBreak/>
         <w:t>2.6 Refl</w:t>
@@ -6210,37 +6209,7 @@
         <w:rPr>
           <w:highlight w:val="yellow"/>
         </w:rPr>
-        <w:t xml:space="preserve">These terms are not only central to the broader conversation surrounding online communication but also vital in understanding the role they play on social media platforms like Facebook, where much of this </w:t>
-      </w:r>
-      <w:r>
-        <w:rPr>
-          <w:highlight w:val="yellow"/>
-        </w:rPr>
-        <w:t xml:space="preserve">hate </w:t>
-      </w:r>
-      <w:r>
-        <w:rPr>
-          <w:highlight w:val="yellow"/>
-        </w:rPr>
-        <w:t>speech occurs</w:t>
-      </w:r>
-      <w:r>
-        <w:rPr>
-          <w:highlight w:val="yellow"/>
-        </w:rPr>
-        <w:t xml:space="preserve"> using Singlish. </w:t>
-      </w:r>
-      <w:r>
-        <w:rPr>
-          <w:highlight w:val="yellow"/>
-        </w:rPr>
-        <w:t>This understanding is particularly relevant in Sri Lanka</w:t>
-      </w:r>
-      <w:r>
-        <w:rPr>
-          <w:highlight w:val="yellow"/>
-        </w:rPr>
-        <w:t>.</w:t>
+        <w:t>These terms are not only central to the broader conversation surrounding online communication but also vital in understanding the role they play on social media platforms like Facebook, where much of this hate speech occurs using Singlish. This understanding is particularly relevant in Sri Lanka.</w:t>
       </w:r>
     </w:p>
     <w:p>
@@ -6334,13 +6303,7 @@
         <w:rPr>
           <w:highlight w:val="yellow"/>
         </w:rPr>
-        <w:t>V</w:t>
-      </w:r>
-      <w:r>
-        <w:rPr>
-          <w:highlight w:val="yellow"/>
-        </w:rPr>
-        <w:t>arious approaches have been followed to address the issue of hate speech, especially in multilingual or code-mixed environments</w:t>
+        <w:t>Various approaches have been followed to address the issue of hate speech, especially in multilingual or code-mixed environments</w:t>
       </w:r>
       <w:r>
         <w:t xml:space="preserve">. </w:t>
@@ -6420,19 +6383,7 @@
         <w:rPr>
           <w:highlight w:val="yellow"/>
         </w:rPr>
-        <w:t>, introduces a lightweight model designed for multilingual hate speech detection. This model focuses on reducing computational complexity while maintaining accuracy across multiple languages. The importance of this approach is that it enables the detection of hate speech on resource-constrained devices</w:t>
-      </w:r>
-      <w:r>
-        <w:rPr>
-          <w:highlight w:val="yellow"/>
-        </w:rPr>
-        <w:t xml:space="preserve">. </w:t>
-      </w:r>
-      <w:r>
-        <w:rPr>
-          <w:highlight w:val="yellow"/>
-        </w:rPr>
-        <w:t xml:space="preserve">Given the </w:t>
+        <w:t xml:space="preserve">, introduces a lightweight model designed for multilingual hate speech detection. This model focuses on reducing computational complexity while maintaining accuracy across multiple languages. The importance of this approach is that it enables the detection of hate speech on resource-constrained devices. Given the </w:t>
       </w:r>
       <w:r>
         <w:rPr>
@@ -6492,12 +6443,13 @@
     <w:p>
       <w:pPr>
         <w:pStyle w:val="Heading1"/>
+        <w:spacing w:line="360" w:lineRule="auto"/>
         <w:rPr>
           <w:sz w:val="40"/>
           <w:szCs w:val="40"/>
         </w:rPr>
       </w:pPr>
-      <w:bookmarkStart w:id="28" w:name="_Toc179325967"/>
+      <w:bookmarkStart w:id="28" w:name="_Toc179912445"/>
       <w:r>
         <w:rPr>
           <w:sz w:val="40"/>
@@ -6506,11 +6458,737 @@
         <w:t>Chapter 3</w:t>
       </w:r>
       <w:bookmarkEnd w:id="28"/>
-    </w:p>
-    <w:p>
-      <w:pPr>
-        <w:spacing w:line="360" w:lineRule="auto"/>
-      </w:pPr>
+      <w:r>
+        <w:rPr>
+          <w:sz w:val="40"/>
+          <w:szCs w:val="40"/>
+        </w:rPr>
+        <w:t xml:space="preserve"> - Methodology</w:t>
+      </w:r>
+    </w:p>
+    <w:p>
+      <w:pPr>
+        <w:pStyle w:val="Heading2"/>
+        <w:spacing w:line="360" w:lineRule="auto"/>
+      </w:pPr>
+      <w:r>
+        <w:t>3.1 Chapter Overview</w:t>
+      </w:r>
+    </w:p>
+    <w:p>
+      <w:pPr>
+        <w:spacing w:line="360" w:lineRule="auto"/>
+      </w:pPr>
+      <w:r>
+        <w:t xml:space="preserve">Chapter methodology covers the entire suggested solution and the implementation of the solution. It provides the necessary justifications on how the provided solution will address the subject problem of detecting hate speech in Singlish on Facebook to ensure user safety and platform safety. </w:t>
+      </w:r>
+    </w:p>
+    <w:p>
+      <w:pPr>
+        <w:spacing w:line="360" w:lineRule="auto"/>
+      </w:pPr>
+      <w:r>
+        <w:t xml:space="preserve">Furthermore, with the comprehensive literature review that has been conducted, </w:t>
+      </w:r>
+      <w:r>
+        <w:t>the </w:t>
+      </w:r>
+      <w:r>
+        <w:t>Implementation approach</w:t>
+      </w:r>
+      <w:r>
+        <w:t xml:space="preserve"> for the solution has change</w:t>
+      </w:r>
+      <w:r>
+        <w:t>d,</w:t>
+      </w:r>
+      <w:r>
+        <w:t xml:space="preserve"> and </w:t>
+      </w:r>
+      <w:r>
+        <w:t>the implementation of the solution has been conducted in stages wise.</w:t>
+      </w:r>
+    </w:p>
+    <w:p>
+      <w:pPr>
+        <w:pStyle w:val="Heading3"/>
+        <w:spacing w:line="360" w:lineRule="auto"/>
+      </w:pPr>
+      <w:r>
+        <w:t>3.1.1 Objectives</w:t>
+      </w:r>
+    </w:p>
+    <w:p>
+      <w:pPr>
+        <w:spacing w:line="360" w:lineRule="auto"/>
+        <w:jc w:val="both"/>
+      </w:pPr>
+      <w:r>
+        <w:t>5 main</w:t>
+      </w:r>
+      <w:r>
+        <w:t xml:space="preserve"> </w:t>
+      </w:r>
+      <w:r>
+        <w:t>o</w:t>
+      </w:r>
+      <w:r>
+        <w:t>bjectives have been placed to conduct this chapter. These objectives overlay when creating the methodology and selecting the appropriate frameworks that help to build an effective model to detect hate speech in Singlish.</w:t>
+      </w:r>
+    </w:p>
+    <w:p>
+      <w:pPr>
+        <w:pStyle w:val="ListParagraph"/>
+        <w:numPr>
+          <w:ilvl w:val="0"/>
+          <w:numId w:val="7"/>
+        </w:numPr>
+        <w:spacing w:after="81" w:line="360" w:lineRule="auto"/>
+        <w:jc w:val="both"/>
+        <w:rPr>
+          <w:b/>
+          <w:bCs/>
+        </w:rPr>
+      </w:pPr>
+      <w:r>
+        <w:rPr>
+          <w:b/>
+          <w:bCs/>
+        </w:rPr>
+        <w:t>Create an accurate data collection/data set for hate speech detection in bi-lingual language Singlish</w:t>
+      </w:r>
+    </w:p>
+    <w:p>
+      <w:pPr>
+        <w:pStyle w:val="ListParagraph"/>
+        <w:spacing w:after="81" w:line="360" w:lineRule="auto"/>
+        <w:jc w:val="both"/>
+      </w:pPr>
+      <w:r>
+        <w:t>To make an effective model data is required for any further workings. English and Sinhala as separate languages, have multiple sources to get data sets for hate speech. As per the subject of the study, Singlish is a bilingual language format that is written in English letters to provide the Sinhala meaning terms and as a new-found language</w:t>
+      </w:r>
+      <w:r>
+        <w:t>,</w:t>
+      </w:r>
+      <w:r>
+        <w:t xml:space="preserve"> it is lacking with the data</w:t>
+      </w:r>
+      <w:r>
+        <w:t>sets</w:t>
+      </w:r>
+      <w:r>
+        <w:t xml:space="preserve"> to work with. To </w:t>
+      </w:r>
+      <w:r>
+        <w:lastRenderedPageBreak/>
+        <w:t xml:space="preserve">get along with the study it is required to have a sufficient dataset including non-hate and hate speech content to lay the foundation for this study </w:t>
+      </w:r>
+      <w:proofErr w:type="gramStart"/>
+      <w:r>
+        <w:t>and also</w:t>
+      </w:r>
+      <w:proofErr w:type="gramEnd"/>
+      <w:r>
+        <w:t xml:space="preserve"> for future research in the same </w:t>
+      </w:r>
+      <w:r>
+        <w:t>domain</w:t>
+      </w:r>
+      <w:r>
+        <w:t>.</w:t>
+      </w:r>
+    </w:p>
+    <w:p>
+      <w:pPr>
+        <w:pStyle w:val="ListParagraph"/>
+        <w:spacing w:after="81" w:line="360" w:lineRule="auto"/>
+        <w:jc w:val="both"/>
+      </w:pPr>
+    </w:p>
+    <w:p>
+      <w:pPr>
+        <w:pStyle w:val="ListParagraph"/>
+        <w:numPr>
+          <w:ilvl w:val="0"/>
+          <w:numId w:val="7"/>
+        </w:numPr>
+        <w:spacing w:after="81" w:line="360" w:lineRule="auto"/>
+        <w:jc w:val="both"/>
+        <w:rPr>
+          <w:b/>
+          <w:bCs/>
+        </w:rPr>
+      </w:pPr>
+      <w:r>
+        <w:rPr>
+          <w:b/>
+          <w:bCs/>
+        </w:rPr>
+        <w:t>Discover data preprocessing techniques</w:t>
+      </w:r>
+    </w:p>
+    <w:p>
+      <w:pPr>
+        <w:pStyle w:val="ListParagraph"/>
+        <w:spacing w:after="81" w:line="360" w:lineRule="auto"/>
+        <w:jc w:val="both"/>
+      </w:pPr>
+      <w:r>
+        <w:t xml:space="preserve">Data pre-processing is the major process of data classification and language-based detection systems. </w:t>
+      </w:r>
+      <w:r>
+        <w:t>T</w:t>
+      </w:r>
+      <w:r>
+        <w:t xml:space="preserve">he </w:t>
+      </w:r>
+      <w:proofErr w:type="spellStart"/>
+      <w:proofErr w:type="gramStart"/>
+      <w:r>
+        <w:t>pre</w:t>
+      </w:r>
+      <w:r>
+        <w:t xml:space="preserve"> </w:t>
+      </w:r>
+      <w:r>
+        <w:t>processing</w:t>
+      </w:r>
+      <w:proofErr w:type="spellEnd"/>
+      <w:proofErr w:type="gramEnd"/>
+      <w:r>
+        <w:t xml:space="preserve"> identifies the language, text normalization</w:t>
+      </w:r>
+      <w:r>
+        <w:t>,</w:t>
+      </w:r>
+      <w:r>
+        <w:t xml:space="preserve"> and tokenization of the text input.</w:t>
+      </w:r>
+    </w:p>
+    <w:p>
+      <w:pPr>
+        <w:pStyle w:val="ListParagraph"/>
+        <w:numPr>
+          <w:ilvl w:val="0"/>
+          <w:numId w:val="8"/>
+        </w:numPr>
+        <w:spacing w:after="81" w:line="360" w:lineRule="auto"/>
+        <w:jc w:val="both"/>
+      </w:pPr>
+      <w:r>
+        <w:t>Language Identification – identifies the language of the text input.</w:t>
+      </w:r>
+    </w:p>
+    <w:p>
+      <w:pPr>
+        <w:pStyle w:val="ListParagraph"/>
+        <w:numPr>
+          <w:ilvl w:val="0"/>
+          <w:numId w:val="8"/>
+        </w:numPr>
+        <w:spacing w:after="81" w:line="360" w:lineRule="auto"/>
+        <w:jc w:val="both"/>
+      </w:pPr>
+      <w:r>
+        <w:t>Text normalization- removes the noises, punctuations and converts to a uniform lowercase term and standardizes the given text input</w:t>
+      </w:r>
+    </w:p>
+    <w:p>
+      <w:pPr>
+        <w:pStyle w:val="ListParagraph"/>
+        <w:numPr>
+          <w:ilvl w:val="0"/>
+          <w:numId w:val="8"/>
+        </w:numPr>
+        <w:spacing w:after="81" w:line="360" w:lineRule="auto"/>
+        <w:jc w:val="both"/>
+      </w:pPr>
+      <w:r>
+        <w:t xml:space="preserve">Tokenization – removes the stop words such as “the”, “a”, “is”, and “am”, </w:t>
+      </w:r>
+      <w:r>
+        <w:t>etc. A</w:t>
+      </w:r>
+      <w:r>
+        <w:t xml:space="preserve">nd creates individual tokens for </w:t>
+      </w:r>
+      <w:proofErr w:type="gramStart"/>
+      <w:r>
+        <w:t>each and every</w:t>
+      </w:r>
+      <w:proofErr w:type="gramEnd"/>
+      <w:r>
+        <w:t xml:space="preserve"> word in the given statement.</w:t>
+      </w:r>
+    </w:p>
+    <w:p>
+      <w:pPr>
+        <w:pStyle w:val="ListParagraph"/>
+        <w:numPr>
+          <w:ilvl w:val="0"/>
+          <w:numId w:val="8"/>
+        </w:numPr>
+        <w:spacing w:after="81" w:line="360" w:lineRule="auto"/>
+        <w:jc w:val="both"/>
+      </w:pPr>
+      <w:r>
+        <w:t>Vectorizing – which makes the tokenized words into machine-understandable language for machine learning purposes.</w:t>
+      </w:r>
+    </w:p>
+    <w:p>
+      <w:pPr>
+        <w:pStyle w:val="ListParagraph"/>
+        <w:spacing w:after="81" w:line="360" w:lineRule="auto"/>
+        <w:ind w:left="1440"/>
+        <w:jc w:val="both"/>
+      </w:pPr>
+    </w:p>
+    <w:p>
+      <w:pPr>
+        <w:pStyle w:val="ListParagraph"/>
+        <w:numPr>
+          <w:ilvl w:val="0"/>
+          <w:numId w:val="7"/>
+        </w:numPr>
+        <w:spacing w:after="81" w:line="360" w:lineRule="auto"/>
+        <w:jc w:val="both"/>
+        <w:rPr>
+          <w:b/>
+          <w:bCs/>
+        </w:rPr>
+      </w:pPr>
+      <w:r>
+        <w:rPr>
+          <w:b/>
+          <w:bCs/>
+        </w:rPr>
+        <w:t>Compare and contrast the existing machine learning models to optimize the gap between hate speech detection systems</w:t>
+      </w:r>
+    </w:p>
+    <w:p>
+      <w:pPr>
+        <w:pStyle w:val="ListParagraph"/>
+        <w:spacing w:after="81" w:line="360" w:lineRule="auto"/>
+        <w:jc w:val="both"/>
+      </w:pPr>
+      <w:r>
+        <w:t>T</w:t>
+      </w:r>
+      <w:r>
+        <w:t>he previous chapter</w:t>
+      </w:r>
+      <w:r>
+        <w:t xml:space="preserve"> (Chapter 2)</w:t>
+      </w:r>
+      <w:r>
+        <w:t xml:space="preserve"> and conducting the pre-study related to hate speech detection have given the most efficient and effective solutions and findings relevant to the subject. By inheriting and getting inspiration from the existing studies </w:t>
+      </w:r>
+      <w:r>
+        <w:t xml:space="preserve">and their </w:t>
+      </w:r>
+      <w:r>
+        <w:t>discoveries helps to develop a better solution to identify the potential threats and risk</w:t>
+      </w:r>
+      <w:r>
+        <w:t>s</w:t>
+      </w:r>
+      <w:r>
+        <w:t xml:space="preserve"> along with the opportunities that create an advantage to make a better, optimized, effective, and efficient bilingual hate speech detection system.</w:t>
+      </w:r>
+    </w:p>
+    <w:p>
+      <w:pPr>
+        <w:pStyle w:val="ListParagraph"/>
+        <w:spacing w:after="81" w:line="360" w:lineRule="auto"/>
+        <w:jc w:val="both"/>
+      </w:pPr>
+    </w:p>
+    <w:p>
+      <w:pPr>
+        <w:pStyle w:val="ListParagraph"/>
+        <w:numPr>
+          <w:ilvl w:val="0"/>
+          <w:numId w:val="7"/>
+        </w:numPr>
+        <w:spacing w:after="81" w:line="360" w:lineRule="auto"/>
+        <w:jc w:val="both"/>
+        <w:rPr>
+          <w:b/>
+          <w:bCs/>
+        </w:rPr>
+      </w:pPr>
+      <w:r>
+        <w:rPr>
+          <w:b/>
+          <w:bCs/>
+        </w:rPr>
+        <w:t>Identify limitations and strengths to fine-tune the language model</w:t>
+      </w:r>
+    </w:p>
+    <w:p>
+      <w:pPr>
+        <w:pStyle w:val="ListParagraph"/>
+        <w:spacing w:after="81" w:line="360" w:lineRule="auto"/>
+        <w:jc w:val="both"/>
+      </w:pPr>
+      <w:r>
+        <w:t xml:space="preserve">Using traditional techniques/algorithms to process with novel techniques such as deep learning approaches </w:t>
+      </w:r>
+      <w:proofErr w:type="gramStart"/>
+      <w:r>
+        <w:t>are able to</w:t>
+      </w:r>
+      <w:proofErr w:type="gramEnd"/>
+      <w:r>
+        <w:t xml:space="preserve"> evaluate one another to find strengths and weaknesses in between.</w:t>
+      </w:r>
+    </w:p>
+    <w:p>
+      <w:pPr>
+        <w:pStyle w:val="ListParagraph"/>
+        <w:spacing w:after="81" w:line="360" w:lineRule="auto"/>
+        <w:jc w:val="both"/>
+      </w:pPr>
+      <w:r>
+        <w:t>I</w:t>
+      </w:r>
+      <w:r>
+        <w:t xml:space="preserve">nheriting the strengths and omitting the weaknesses </w:t>
+      </w:r>
+      <w:r>
+        <w:t>in</w:t>
+      </w:r>
+      <w:r>
+        <w:t xml:space="preserve"> the existing model will help to create a novel solution with better accuracy.</w:t>
+      </w:r>
+    </w:p>
+    <w:p>
+      <w:pPr>
+        <w:pStyle w:val="ListParagraph"/>
+        <w:spacing w:after="81" w:line="360" w:lineRule="auto"/>
+        <w:jc w:val="both"/>
+      </w:pPr>
+      <w:r>
+        <w:lastRenderedPageBreak/>
+        <w:t>Pre-trained modes can capture more accurate linguistic features on models that are currently available and fine-tuned considering the limitations and the strengths.</w:t>
+      </w:r>
+    </w:p>
+    <w:p>
+      <w:pPr>
+        <w:pStyle w:val="ListParagraph"/>
+        <w:spacing w:after="81" w:line="360" w:lineRule="auto"/>
+        <w:jc w:val="both"/>
+      </w:pPr>
+    </w:p>
+    <w:p>
+      <w:pPr>
+        <w:pStyle w:val="ListParagraph"/>
+        <w:numPr>
+          <w:ilvl w:val="0"/>
+          <w:numId w:val="7"/>
+        </w:numPr>
+        <w:spacing w:after="81" w:line="360" w:lineRule="auto"/>
+        <w:jc w:val="both"/>
+        <w:rPr>
+          <w:b/>
+          <w:bCs/>
+        </w:rPr>
+      </w:pPr>
+      <w:r>
+        <w:rPr>
+          <w:b/>
+          <w:bCs/>
+        </w:rPr>
+        <w:t>Evaluating the developed novel model</w:t>
+      </w:r>
+    </w:p>
+    <w:p>
+      <w:pPr>
+        <w:pStyle w:val="ListParagraph"/>
+        <w:spacing w:after="81" w:line="360" w:lineRule="auto"/>
+        <w:jc w:val="both"/>
+      </w:pPr>
+      <w:r>
+        <w:t>Precision, Accuracy, and recall are the three main matrices to evaluate and test against the model to identify the limits of the trained model. Effectiveness of the system and fulfills the initial requirement of identifying hate speech using bilingual language.</w:t>
+      </w:r>
+    </w:p>
+    <w:p>
+      <w:pPr>
+        <w:pStyle w:val="Heading2"/>
+        <w:spacing w:line="360" w:lineRule="auto"/>
+      </w:pPr>
+      <w:r>
+        <w:t xml:space="preserve">3.2 </w:t>
+      </w:r>
+      <w:r>
+        <w:t>Suggested Solution</w:t>
+      </w:r>
+    </w:p>
+    <w:p>
+      <w:pPr>
+        <w:spacing w:line="360" w:lineRule="auto"/>
+      </w:pPr>
+    </w:p>
+    <w:p>
+      <w:pPr>
+        <w:pStyle w:val="Heading2"/>
+        <w:spacing w:line="360" w:lineRule="auto"/>
+      </w:pPr>
+      <w:r>
+        <w:t>3.3 Research Framework</w:t>
+      </w:r>
+    </w:p>
+    <w:p>
+      <w:pPr>
+        <w:spacing w:line="360" w:lineRule="auto"/>
+      </w:pPr>
+    </w:p>
+    <w:p>
+      <w:pPr>
+        <w:pStyle w:val="Heading2"/>
+        <w:spacing w:line="360" w:lineRule="auto"/>
+      </w:pPr>
+      <w:r>
+        <w:t>3.4 Research Philosophy</w:t>
+      </w:r>
+    </w:p>
+    <w:p>
+      <w:pPr>
+        <w:spacing w:line="360" w:lineRule="auto"/>
+      </w:pPr>
+    </w:p>
+    <w:p>
+      <w:pPr>
+        <w:pStyle w:val="Heading2"/>
+        <w:spacing w:line="360" w:lineRule="auto"/>
+      </w:pPr>
+      <w:r>
+        <w:t>3.5 Research Execution Mode</w:t>
+      </w:r>
+    </w:p>
+    <w:p>
+      <w:pPr>
+        <w:spacing w:line="360" w:lineRule="auto"/>
+      </w:pPr>
+    </w:p>
+    <w:p>
+      <w:pPr>
+        <w:pStyle w:val="Heading2"/>
+        <w:spacing w:line="360" w:lineRule="auto"/>
+      </w:pPr>
+      <w:r>
+        <w:t>3.6 Data Collection Method</w:t>
+      </w:r>
+    </w:p>
+    <w:p>
+      <w:pPr>
+        <w:spacing w:after="81" w:line="360" w:lineRule="auto"/>
+        <w:jc w:val="both"/>
+      </w:pPr>
+      <w:r>
+        <w:t>In this study, a quantitative approach will be used to implement on detection of hate speech in Singlish. The primary source of data gathering will be extracting hateful and non-hateful text, text-based content which are posted in Singlish from potential social media platforms such as Facebook, x, YouTube, TikTok, etc. By following this approach will allow to get natural expression through extraction and different forms of the terms that are used to interpret the same idea. As the secondary method of collecting data is getting the existing dataset which has been taken into making the previous studies under the same domain area. This approach will bridge the gaps between both primary and secondary approaches to create a robust and more effective machine-learning model to detect accurate hateful content and will create a sufficient and up-to-date data set for further enhancements.</w:t>
+      </w:r>
+    </w:p>
+    <w:p>
+      <w:pPr>
+        <w:spacing w:line="360" w:lineRule="auto"/>
+      </w:pPr>
+    </w:p>
+    <w:p>
+      <w:pPr>
+        <w:spacing w:line="360" w:lineRule="auto"/>
+      </w:pPr>
+    </w:p>
+    <w:p>
+      <w:pPr>
+        <w:pStyle w:val="Heading2"/>
+        <w:spacing w:line="360" w:lineRule="auto"/>
+      </w:pPr>
+      <w:r>
+        <w:t>3.7 Data Analysis Techniques</w:t>
+      </w:r>
+    </w:p>
+    <w:p>
+      <w:pPr>
+        <w:spacing w:after="81" w:line="360" w:lineRule="auto"/>
+        <w:jc w:val="both"/>
+      </w:pPr>
+      <w:r>
+        <w:t>Considering the linguistic landscape of the study, to analyze the collected data to generate an accurate outcome number of analyzing steps are needed to be followed within the model.</w:t>
+      </w:r>
+    </w:p>
+    <w:p>
+      <w:pPr>
+        <w:spacing w:after="81" w:line="360" w:lineRule="auto"/>
+        <w:jc w:val="both"/>
+      </w:pPr>
+      <w:r>
+        <w:t xml:space="preserve">At first, collected data are needed to be pre-processed which is the process of cleaning the data before analyzing. </w:t>
+      </w:r>
+      <w:proofErr w:type="gramStart"/>
+      <w:r>
+        <w:t>Therefore</w:t>
+      </w:r>
+      <w:proofErr w:type="gramEnd"/>
+      <w:r>
+        <w:t xml:space="preserve"> eliminating noises, removing stop words, hashtags, special characters, URLs, symbols emojis, numerical values, and symbols from the data. And making them uniform data by making </w:t>
+      </w:r>
+      <w:proofErr w:type="gramStart"/>
+      <w:r>
+        <w:t>each and every</w:t>
+      </w:r>
+      <w:proofErr w:type="gramEnd"/>
+      <w:r>
+        <w:t xml:space="preserve"> character to lowercase. After normalizing the uniformed terms are needed to run through a process of tokenization where it splits the text slack into individual word tokens</w:t>
+      </w:r>
+      <w:r>
+        <w:rPr>
+          <w:highlight w:val="yellow"/>
+        </w:rPr>
+        <w:t>. BERT</w:t>
+      </w:r>
+      <w:r>
+        <w:t xml:space="preserve"> will be the most relevant technique to use to split and tokenize the text. Tokenized texts are more humanized and to make them machine-understandable, tokenized data are required to vectorize. Which is a process that converts the tokenized text into numerical values which are machine understandable for further operations. </w:t>
+      </w:r>
+      <w:r>
+        <w:rPr>
+          <w:highlight w:val="yellow"/>
+        </w:rPr>
+        <w:t xml:space="preserve">Techniques such as </w:t>
+      </w:r>
+      <w:proofErr w:type="spellStart"/>
+      <w:r>
+        <w:rPr>
+          <w:highlight w:val="yellow"/>
+        </w:rPr>
+        <w:t>mBERT</w:t>
+      </w:r>
+      <w:proofErr w:type="spellEnd"/>
+      <w:r>
+        <w:rPr>
+          <w:highlight w:val="yellow"/>
+        </w:rPr>
+        <w:t xml:space="preserve">. and BERT for contextual embedding and Word2Vec, and </w:t>
+      </w:r>
+      <w:proofErr w:type="spellStart"/>
+      <w:r>
+        <w:rPr>
+          <w:highlight w:val="yellow"/>
+        </w:rPr>
+        <w:t>GloVe</w:t>
+      </w:r>
+      <w:proofErr w:type="spellEnd"/>
+      <w:r>
+        <w:rPr>
+          <w:highlight w:val="yellow"/>
+        </w:rPr>
+        <w:t xml:space="preserve"> for word embedding are being used.</w:t>
+      </w:r>
+    </w:p>
+    <w:p>
+      <w:pPr>
+        <w:spacing w:line="360" w:lineRule="auto"/>
+        <w:jc w:val="both"/>
+      </w:pPr>
+      <w:r>
+        <w:t>Vectorized data are now can be analyzed to generate accurate output running through the model.</w:t>
+      </w:r>
+    </w:p>
+    <w:p>
+      <w:pPr>
+        <w:pStyle w:val="Heading2"/>
+        <w:spacing w:line="360" w:lineRule="auto"/>
+      </w:pPr>
+      <w:r>
+        <w:t>3.8 Ethical Considerations</w:t>
+      </w:r>
+    </w:p>
+    <w:p>
+      <w:pPr>
+        <w:spacing w:after="81" w:line="360" w:lineRule="auto"/>
+        <w:jc w:val="both"/>
+        <w:rPr>
+          <w:b/>
+          <w:bCs/>
+        </w:rPr>
+      </w:pPr>
+      <w:r>
+        <w:rPr>
+          <w:b/>
+          <w:bCs/>
+        </w:rPr>
+        <w:t xml:space="preserve">Data Privacy </w:t>
+      </w:r>
+    </w:p>
+    <w:p>
+      <w:pPr>
+        <w:spacing w:after="81" w:line="360" w:lineRule="auto"/>
+        <w:jc w:val="both"/>
+      </w:pPr>
+      <w:r>
+        <w:t xml:space="preserve">Privacy of the collected data will be upheld with the author and no user, </w:t>
+      </w:r>
+      <w:proofErr w:type="gramStart"/>
+      <w:r>
+        <w:t>user name</w:t>
+      </w:r>
+      <w:proofErr w:type="gramEnd"/>
+      <w:r>
+        <w:t xml:space="preserve">, or person identification mechanism wasn’t used or is not being used. Only the statements that were posted to the social media platforms were taken to examine the model. </w:t>
+      </w:r>
+    </w:p>
+    <w:p>
+      <w:pPr>
+        <w:spacing w:after="81" w:line="360" w:lineRule="auto"/>
+        <w:jc w:val="both"/>
+        <w:rPr>
+          <w:b/>
+          <w:bCs/>
+        </w:rPr>
+      </w:pPr>
+      <w:r>
+        <w:rPr>
+          <w:b/>
+          <w:bCs/>
+        </w:rPr>
+        <w:t>Bias and Fairness</w:t>
+      </w:r>
+    </w:p>
+    <w:p>
+      <w:pPr>
+        <w:spacing w:after="81" w:line="360" w:lineRule="auto"/>
+        <w:jc w:val="both"/>
+      </w:pPr>
+      <w:r>
+        <w:t>Three models identified contexts in three different perspectives are used to get multiple perspectives and get a better view of the posted content. This will increase the fairness of the data classification and will be unbiased when making the decisions. This will affect to accuracy and precision as well.</w:t>
+      </w:r>
+    </w:p>
+    <w:p>
+      <w:pPr>
+        <w:spacing w:after="81" w:line="360" w:lineRule="auto"/>
+        <w:jc w:val="both"/>
+        <w:rPr>
+          <w:b/>
+          <w:bCs/>
+        </w:rPr>
+      </w:pPr>
+      <w:r>
+        <w:rPr>
+          <w:b/>
+          <w:bCs/>
+        </w:rPr>
+        <w:t xml:space="preserve">Impact on Freedom of Expression </w:t>
+      </w:r>
+    </w:p>
+    <w:p>
+      <w:pPr>
+        <w:spacing w:after="81" w:line="360" w:lineRule="auto"/>
+        <w:jc w:val="both"/>
+      </w:pPr>
+      <w:r>
+        <w:lastRenderedPageBreak/>
+        <w:t>Hate speech is bounded by the freedom of expressions. Balance is required to identify the contextual aspects of criticism and hateful contexts. Classification may affect to the freedom of expression by identifying a valid criticism as a hateful context. By using the necessary parameters model can be recalibrated to balance the ratio of freedom of speech and as well as the hate speech</w:t>
+      </w:r>
     </w:p>
     <w:p>
       <w:pPr>
@@ -6523,9 +7201,143 @@
     <w:p>
       <w:pPr>
         <w:pStyle w:val="Heading1"/>
-        <w:spacing w:line="360" w:lineRule="auto"/>
-      </w:pPr>
-      <w:bookmarkStart w:id="29" w:name="_Toc179325968"/>
+      </w:pPr>
+      <w:r>
+        <w:lastRenderedPageBreak/>
+        <w:t>Chapter 4</w:t>
+      </w:r>
+    </w:p>
+    <w:p>
+      <w:pPr>
+        <w:pStyle w:val="Heading2"/>
+      </w:pPr>
+      <w:r>
+        <w:t xml:space="preserve">4.1 </w:t>
+      </w:r>
+      <w:r>
+        <w:t>Model Evaluation</w:t>
+      </w:r>
+    </w:p>
+    <w:p>
+      <w:pPr>
+        <w:pStyle w:val="Heading2"/>
+      </w:pPr>
+      <w:r>
+        <w:t>4.2 Model Features and Description</w:t>
+      </w:r>
+    </w:p>
+    <w:p>
+      <w:pPr>
+        <w:pStyle w:val="Heading2"/>
+      </w:pPr>
+      <w:r>
+        <w:t>4.</w:t>
+      </w:r>
+      <w:r>
+        <w:t>3</w:t>
+      </w:r>
+      <w:r>
+        <w:t xml:space="preserve"> UML Modeling</w:t>
+      </w:r>
+    </w:p>
+    <w:p>
+      <w:pPr>
+        <w:pStyle w:val="Heading2"/>
+      </w:pPr>
+      <w:r>
+        <w:t>4.</w:t>
+      </w:r>
+      <w:r>
+        <w:t>4</w:t>
+      </w:r>
+      <w:r>
+        <w:t xml:space="preserve"> Technical Considerations</w:t>
+      </w:r>
+    </w:p>
+    <w:p>
+      <w:pPr>
+        <w:pStyle w:val="Heading2"/>
+      </w:pPr>
+      <w:r>
+        <w:t>4.</w:t>
+      </w:r>
+      <w:r>
+        <w:t>5</w:t>
+      </w:r>
+      <w:r>
+        <w:t xml:space="preserve"> Output and Artifacts</w:t>
+      </w:r>
+    </w:p>
+    <w:p>
+      <w:pPr>
+        <w:pStyle w:val="Heading2"/>
+      </w:pPr>
+      <w:r>
+        <w:t>4.</w:t>
+      </w:r>
+      <w:r>
+        <w:t>6</w:t>
+      </w:r>
+      <w:r>
+        <w:t xml:space="preserve"> Model Construction</w:t>
+      </w:r>
+    </w:p>
+    <w:p>
+      <w:pPr>
+        <w:spacing w:after="200" w:line="276" w:lineRule="auto"/>
+      </w:pPr>
+      <w:r>
+        <w:br w:type="page"/>
+      </w:r>
+    </w:p>
+    <w:p>
+      <w:pPr>
+        <w:pStyle w:val="Heading1"/>
+      </w:pPr>
+      <w:r>
+        <w:lastRenderedPageBreak/>
+        <w:t>Chapter 5</w:t>
+      </w:r>
+    </w:p>
+    <w:p>
+      <w:pPr>
+        <w:pStyle w:val="Heading2"/>
+      </w:pPr>
+      <w:r>
+        <w:t>5.1 Discussion</w:t>
+      </w:r>
+    </w:p>
+    <w:p>
+      <w:pPr>
+        <w:pStyle w:val="Heading2"/>
+      </w:pPr>
+      <w:r>
+        <w:t xml:space="preserve">5.2 Conclusion </w:t>
+      </w:r>
+    </w:p>
+    <w:p>
+      <w:pPr>
+        <w:pStyle w:val="Heading2"/>
+      </w:pPr>
+      <w:r>
+        <w:t>5.3 Future Work</w:t>
+      </w:r>
+    </w:p>
+    <w:p/>
+    <w:p>
+      <w:pPr>
+        <w:pStyle w:val="Heading2"/>
+      </w:pPr>
+      <w:r>
+        <w:br w:type="page"/>
+      </w:r>
+    </w:p>
+    <w:p>
+      <w:pPr>
+        <w:pStyle w:val="Heading1"/>
+        <w:spacing w:line="360" w:lineRule="auto"/>
+      </w:pPr>
+      <w:bookmarkStart w:id="29" w:name="_Toc179912446"/>
       <w:r>
         <w:lastRenderedPageBreak/>
         <w:t>References</w:t>
@@ -7516,6 +8328,53 @@
         <w:fldChar w:fldCharType="end"/>
       </w:r>
     </w:p>
+    <w:p>
+      <w:pPr>
+        <w:spacing w:after="200" w:line="276" w:lineRule="auto"/>
+      </w:pPr>
+    </w:p>
+    <w:p>
+      <w:pPr>
+        <w:spacing w:after="200" w:line="276" w:lineRule="auto"/>
+      </w:pPr>
+      <w:r>
+        <w:br w:type="page"/>
+      </w:r>
+    </w:p>
+    <w:p>
+      <w:pPr>
+        <w:pStyle w:val="Heading1"/>
+      </w:pPr>
+      <w:r>
+        <w:lastRenderedPageBreak/>
+        <w:t>Appendix</w:t>
+      </w:r>
+    </w:p>
+    <w:p>
+      <w:pPr>
+        <w:pStyle w:val="Heading2"/>
+      </w:pPr>
+      <w:r>
+        <w:t>Front-End Implementation</w:t>
+      </w:r>
+    </w:p>
+    <w:p>
+      <w:pPr>
+        <w:pStyle w:val="Heading2"/>
+      </w:pPr>
+      <w:r>
+        <w:t>Model Implementation</w:t>
+      </w:r>
+    </w:p>
+    <w:p>
+      <w:pPr>
+        <w:pStyle w:val="Heading2"/>
+      </w:pPr>
+      <w:r>
+        <w:t>Output</w:t>
+      </w:r>
+    </w:p>
+    <w:p/>
     <w:sectPr>
       <w:pgSz w:w="11906" w:h="16838" w:code="9"/>
       <w:pgMar w:top="1440" w:right="1440" w:bottom="1440" w:left="2160" w:header="720" w:footer="720" w:gutter="0"/>
@@ -7910,6 +8769,119 @@
     </w:lvl>
   </w:abstractNum>
   <w:abstractNum w:abstractNumId="4" w15:restartNumberingAfterBreak="0">
+    <w:nsid w:val="3F3A628D"/>
+    <w:multiLevelType w:val="hybridMultilevel"/>
+    <w:tmpl w:val="74E615B8"/>
+    <w:lvl w:ilvl="0" w:tplc="04090001">
+      <w:start w:val="1"/>
+      <w:numFmt w:val="bullet"/>
+      <w:lvlText w:val=""/>
+      <w:lvlJc w:val="left"/>
+      <w:pPr>
+        <w:ind w:left="1440" w:hanging="360"/>
+      </w:pPr>
+      <w:rPr>
+        <w:rFonts w:ascii="Symbol" w:hAnsi="Symbol" w:hint="default"/>
+      </w:rPr>
+    </w:lvl>
+    <w:lvl w:ilvl="1" w:tplc="04090003" w:tentative="1">
+      <w:start w:val="1"/>
+      <w:numFmt w:val="bullet"/>
+      <w:lvlText w:val="o"/>
+      <w:lvlJc w:val="left"/>
+      <w:pPr>
+        <w:ind w:left="2160" w:hanging="360"/>
+      </w:pPr>
+      <w:rPr>
+        <w:rFonts w:ascii="Courier New" w:hAnsi="Courier New" w:cs="Courier New" w:hint="default"/>
+      </w:rPr>
+    </w:lvl>
+    <w:lvl w:ilvl="2" w:tplc="04090005" w:tentative="1">
+      <w:start w:val="1"/>
+      <w:numFmt w:val="bullet"/>
+      <w:lvlText w:val=""/>
+      <w:lvlJc w:val="left"/>
+      <w:pPr>
+        <w:ind w:left="2880" w:hanging="360"/>
+      </w:pPr>
+      <w:rPr>
+        <w:rFonts w:ascii="Wingdings" w:hAnsi="Wingdings" w:hint="default"/>
+      </w:rPr>
+    </w:lvl>
+    <w:lvl w:ilvl="3" w:tplc="04090001" w:tentative="1">
+      <w:start w:val="1"/>
+      <w:numFmt w:val="bullet"/>
+      <w:lvlText w:val=""/>
+      <w:lvlJc w:val="left"/>
+      <w:pPr>
+        <w:ind w:left="3600" w:hanging="360"/>
+      </w:pPr>
+      <w:rPr>
+        <w:rFonts w:ascii="Symbol" w:hAnsi="Symbol" w:hint="default"/>
+      </w:rPr>
+    </w:lvl>
+    <w:lvl w:ilvl="4" w:tplc="04090003" w:tentative="1">
+      <w:start w:val="1"/>
+      <w:numFmt w:val="bullet"/>
+      <w:lvlText w:val="o"/>
+      <w:lvlJc w:val="left"/>
+      <w:pPr>
+        <w:ind w:left="4320" w:hanging="360"/>
+      </w:pPr>
+      <w:rPr>
+        <w:rFonts w:ascii="Courier New" w:hAnsi="Courier New" w:cs="Courier New" w:hint="default"/>
+      </w:rPr>
+    </w:lvl>
+    <w:lvl w:ilvl="5" w:tplc="04090005" w:tentative="1">
+      <w:start w:val="1"/>
+      <w:numFmt w:val="bullet"/>
+      <w:lvlText w:val=""/>
+      <w:lvlJc w:val="left"/>
+      <w:pPr>
+        <w:ind w:left="5040" w:hanging="360"/>
+      </w:pPr>
+      <w:rPr>
+        <w:rFonts w:ascii="Wingdings" w:hAnsi="Wingdings" w:hint="default"/>
+      </w:rPr>
+    </w:lvl>
+    <w:lvl w:ilvl="6" w:tplc="04090001" w:tentative="1">
+      <w:start w:val="1"/>
+      <w:numFmt w:val="bullet"/>
+      <w:lvlText w:val=""/>
+      <w:lvlJc w:val="left"/>
+      <w:pPr>
+        <w:ind w:left="5760" w:hanging="360"/>
+      </w:pPr>
+      <w:rPr>
+        <w:rFonts w:ascii="Symbol" w:hAnsi="Symbol" w:hint="default"/>
+      </w:rPr>
+    </w:lvl>
+    <w:lvl w:ilvl="7" w:tplc="04090003" w:tentative="1">
+      <w:start w:val="1"/>
+      <w:numFmt w:val="bullet"/>
+      <w:lvlText w:val="o"/>
+      <w:lvlJc w:val="left"/>
+      <w:pPr>
+        <w:ind w:left="6480" w:hanging="360"/>
+      </w:pPr>
+      <w:rPr>
+        <w:rFonts w:ascii="Courier New" w:hAnsi="Courier New" w:cs="Courier New" w:hint="default"/>
+      </w:rPr>
+    </w:lvl>
+    <w:lvl w:ilvl="8" w:tplc="04090005" w:tentative="1">
+      <w:start w:val="1"/>
+      <w:numFmt w:val="bullet"/>
+      <w:lvlText w:val=""/>
+      <w:lvlJc w:val="left"/>
+      <w:pPr>
+        <w:ind w:left="7200" w:hanging="360"/>
+      </w:pPr>
+      <w:rPr>
+        <w:rFonts w:ascii="Wingdings" w:hAnsi="Wingdings" w:hint="default"/>
+      </w:rPr>
+    </w:lvl>
+  </w:abstractNum>
+  <w:abstractNum w:abstractNumId="5" w15:restartNumberingAfterBreak="0">
     <w:nsid w:val="4EE732D1"/>
     <w:multiLevelType w:val="multilevel"/>
     <w:tmpl w:val="91307A92"/>
@@ -8031,7 +9003,96 @@
       </w:rPr>
     </w:lvl>
   </w:abstractNum>
-  <w:abstractNum w:abstractNumId="5" w15:restartNumberingAfterBreak="0">
+  <w:abstractNum w:abstractNumId="6" w15:restartNumberingAfterBreak="0">
+    <w:nsid w:val="594B4E3A"/>
+    <w:multiLevelType w:val="hybridMultilevel"/>
+    <w:tmpl w:val="C466143C"/>
+    <w:lvl w:ilvl="0" w:tplc="0409000F">
+      <w:start w:val="1"/>
+      <w:numFmt w:val="decimal"/>
+      <w:lvlText w:val="%1."/>
+      <w:lvlJc w:val="left"/>
+      <w:pPr>
+        <w:ind w:left="720" w:hanging="360"/>
+      </w:pPr>
+      <w:rPr>
+        <w:rFonts w:hint="default"/>
+      </w:rPr>
+    </w:lvl>
+    <w:lvl w:ilvl="1" w:tplc="04090019" w:tentative="1">
+      <w:start w:val="1"/>
+      <w:numFmt w:val="lowerLetter"/>
+      <w:lvlText w:val="%2."/>
+      <w:lvlJc w:val="left"/>
+      <w:pPr>
+        <w:ind w:left="1440" w:hanging="360"/>
+      </w:pPr>
+    </w:lvl>
+    <w:lvl w:ilvl="2" w:tplc="0409001B" w:tentative="1">
+      <w:start w:val="1"/>
+      <w:numFmt w:val="lowerRoman"/>
+      <w:lvlText w:val="%3."/>
+      <w:lvlJc w:val="right"/>
+      <w:pPr>
+        <w:ind w:left="2160" w:hanging="180"/>
+      </w:pPr>
+    </w:lvl>
+    <w:lvl w:ilvl="3" w:tplc="0409000F" w:tentative="1">
+      <w:start w:val="1"/>
+      <w:numFmt w:val="decimal"/>
+      <w:lvlText w:val="%4."/>
+      <w:lvlJc w:val="left"/>
+      <w:pPr>
+        <w:ind w:left="2880" w:hanging="360"/>
+      </w:pPr>
+    </w:lvl>
+    <w:lvl w:ilvl="4" w:tplc="04090019" w:tentative="1">
+      <w:start w:val="1"/>
+      <w:numFmt w:val="lowerLetter"/>
+      <w:lvlText w:val="%5."/>
+      <w:lvlJc w:val="left"/>
+      <w:pPr>
+        <w:ind w:left="3600" w:hanging="360"/>
+      </w:pPr>
+    </w:lvl>
+    <w:lvl w:ilvl="5" w:tplc="0409001B" w:tentative="1">
+      <w:start w:val="1"/>
+      <w:numFmt w:val="lowerRoman"/>
+      <w:lvlText w:val="%6."/>
+      <w:lvlJc w:val="right"/>
+      <w:pPr>
+        <w:ind w:left="4320" w:hanging="180"/>
+      </w:pPr>
+    </w:lvl>
+    <w:lvl w:ilvl="6" w:tplc="0409000F" w:tentative="1">
+      <w:start w:val="1"/>
+      <w:numFmt w:val="decimal"/>
+      <w:lvlText w:val="%7."/>
+      <w:lvlJc w:val="left"/>
+      <w:pPr>
+        <w:ind w:left="5040" w:hanging="360"/>
+      </w:pPr>
+    </w:lvl>
+    <w:lvl w:ilvl="7" w:tplc="04090019" w:tentative="1">
+      <w:start w:val="1"/>
+      <w:numFmt w:val="lowerLetter"/>
+      <w:lvlText w:val="%8."/>
+      <w:lvlJc w:val="left"/>
+      <w:pPr>
+        <w:ind w:left="5760" w:hanging="360"/>
+      </w:pPr>
+    </w:lvl>
+    <w:lvl w:ilvl="8" w:tplc="0409001B" w:tentative="1">
+      <w:start w:val="1"/>
+      <w:numFmt w:val="lowerRoman"/>
+      <w:lvlText w:val="%9."/>
+      <w:lvlJc w:val="right"/>
+      <w:pPr>
+        <w:ind w:left="6480" w:hanging="180"/>
+      </w:pPr>
+    </w:lvl>
+  </w:abstractNum>
+  <w:abstractNum w:abstractNumId="7" w15:restartNumberingAfterBreak="0">
     <w:nsid w:val="5B4E79C4"/>
     <w:multiLevelType w:val="multilevel"/>
     <w:tmpl w:val="29947918"/>
@@ -8145,7 +9206,7 @@
     </w:lvl>
   </w:abstractNum>
   <w:num w:numId="1" w16cid:durableId="856626536">
-    <w:abstractNumId w:val="4"/>
+    <w:abstractNumId w:val="5"/>
   </w:num>
   <w:num w:numId="2" w16cid:durableId="244874664">
     <w:abstractNumId w:val="2"/>
@@ -8157,10 +9218,16 @@
     <w:abstractNumId w:val="0"/>
   </w:num>
   <w:num w:numId="5" w16cid:durableId="260526682">
-    <w:abstractNumId w:val="5"/>
+    <w:abstractNumId w:val="7"/>
   </w:num>
   <w:num w:numId="6" w16cid:durableId="29183054">
     <w:abstractNumId w:val="1"/>
+  </w:num>
+  <w:num w:numId="7" w16cid:durableId="845175999">
+    <w:abstractNumId w:val="6"/>
+  </w:num>
+  <w:num w:numId="8" w16cid:durableId="1155149731">
+    <w:abstractNumId w:val="4"/>
   </w:num>
 </w:numbering>
 </file>

</xml_diff>

<commit_message>
Updating document - ACER
</commit_message>
<xml_diff>
--- a/Working/[Re-Writing] Final Report.docx
+++ b/Working/[Re-Writing] Final Report.docx
@@ -29,7 +29,7 @@
                     <pic:cNvPicPr/>
                   </pic:nvPicPr>
                   <pic:blipFill rotWithShape="1">
-                    <a:blip r:embed="rId6"/>
+                    <a:blip r:embed="rId8"/>
                     <a:srcRect l="2237"/>
                     <a:stretch/>
                   </pic:blipFill>
@@ -401,7 +401,7 @@
           </mc:Choice>
           <mc:Fallback>
             <w:pict>
-              <v:line w14:anchorId="31566679" id="Straight Connector 1" o:spid="_x0000_s1026" style="position:absolute;z-index:251660288;visibility:visible;mso-wrap-style:square;mso-wrap-distance-left:9pt;mso-wrap-distance-top:0;mso-wrap-distance-right:9pt;mso-wrap-distance-bottom:0;mso-position-horizontal:absolute;mso-position-horizontal-relative:text;mso-position-vertical:absolute;mso-position-vertical-relative:text" from="2.4pt,11.05pt" to="6in,11.05pt" o:gfxdata="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" strokecolor="#4f81bd [3204]" strokeweight="3pt">
+              <v:line w14:anchorId="19F5715E" id="Straight Connector 1" o:spid="_x0000_s1026" style="position:absolute;z-index:251660288;visibility:visible;mso-wrap-style:square;mso-wrap-distance-left:9pt;mso-wrap-distance-top:0;mso-wrap-distance-right:9pt;mso-wrap-distance-bottom:0;mso-position-horizontal:absolute;mso-position-horizontal-relative:text;mso-position-vertical:absolute;mso-position-vertical-relative:text" from="2.4pt,11.05pt" to="6in,11.05pt" o:gfxdata="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" strokecolor="#4f81bd [3204]" strokeweight="3pt">
                 <v:shadow on="t" color="black" opacity="22937f" origin=",.5" offset="0,.63889mm"/>
               </v:line>
             </w:pict>
@@ -550,7 +550,7 @@
           <w:r>
             <w:fldChar w:fldCharType="separate"/>
           </w:r>
-          <w:hyperlink w:anchor="_Toc179912419" w:history="1">
+          <w:hyperlink w:anchor="_Toc179931866" w:history="1">
             <w:r>
               <w:rPr>
                 <w:rStyle w:val="Hyperlink"/>
@@ -577,7 +577,7 @@
                 <w:noProof/>
                 <w:webHidden/>
               </w:rPr>
-              <w:instrText xml:space="preserve"> PAGEREF _Toc179912419 \h </w:instrText>
+              <w:instrText xml:space="preserve"> PAGEREF _Toc179931866 \h </w:instrText>
             </w:r>
             <w:r>
               <w:rPr>
@@ -597,7 +597,7 @@
                 <w:noProof/>
                 <w:webHidden/>
               </w:rPr>
-              <w:t>6</w:t>
+              <w:t>7</w:t>
             </w:r>
             <w:r>
               <w:rPr>
@@ -618,7 +618,7 @@
               <w14:ligatures w14:val="standardContextual"/>
             </w:rPr>
           </w:pPr>
-          <w:hyperlink w:anchor="_Toc179912420" w:history="1">
+          <w:hyperlink w:anchor="_Toc179931867" w:history="1">
             <w:r>
               <w:rPr>
                 <w:rStyle w:val="Hyperlink"/>
@@ -645,7 +645,7 @@
                 <w:noProof/>
                 <w:webHidden/>
               </w:rPr>
-              <w:instrText xml:space="preserve"> PAGEREF _Toc179912420 \h </w:instrText>
+              <w:instrText xml:space="preserve"> PAGEREF _Toc179931867 \h </w:instrText>
             </w:r>
             <w:r>
               <w:rPr>
@@ -665,7 +665,7 @@
                 <w:noProof/>
                 <w:webHidden/>
               </w:rPr>
-              <w:t>6</w:t>
+              <w:t>7</w:t>
             </w:r>
             <w:r>
               <w:rPr>
@@ -686,7 +686,7 @@
               <w14:ligatures w14:val="standardContextual"/>
             </w:rPr>
           </w:pPr>
-          <w:hyperlink w:anchor="_Toc179912421" w:history="1">
+          <w:hyperlink w:anchor="_Toc179931868" w:history="1">
             <w:r>
               <w:rPr>
                 <w:rStyle w:val="Hyperlink"/>
@@ -713,7 +713,7 @@
                 <w:noProof/>
                 <w:webHidden/>
               </w:rPr>
-              <w:instrText xml:space="preserve"> PAGEREF _Toc179912421 \h </w:instrText>
+              <w:instrText xml:space="preserve"> PAGEREF _Toc179931868 \h </w:instrText>
             </w:r>
             <w:r>
               <w:rPr>
@@ -733,7 +733,7 @@
                 <w:noProof/>
                 <w:webHidden/>
               </w:rPr>
-              <w:t>6</w:t>
+              <w:t>7</w:t>
             </w:r>
             <w:r>
               <w:rPr>
@@ -754,7 +754,7 @@
               <w14:ligatures w14:val="standardContextual"/>
             </w:rPr>
           </w:pPr>
-          <w:hyperlink w:anchor="_Toc179912422" w:history="1">
+          <w:hyperlink w:anchor="_Toc179931869" w:history="1">
             <w:r>
               <w:rPr>
                 <w:rStyle w:val="Hyperlink"/>
@@ -781,7 +781,7 @@
                 <w:noProof/>
                 <w:webHidden/>
               </w:rPr>
-              <w:instrText xml:space="preserve"> PAGEREF _Toc179912422 \h </w:instrText>
+              <w:instrText xml:space="preserve"> PAGEREF _Toc179931869 \h </w:instrText>
             </w:r>
             <w:r>
               <w:rPr>
@@ -801,7 +801,7 @@
                 <w:noProof/>
                 <w:webHidden/>
               </w:rPr>
-              <w:t>8</w:t>
+              <w:t>9</w:t>
             </w:r>
             <w:r>
               <w:rPr>
@@ -825,7 +825,7 @@
               <w14:ligatures w14:val="standardContextual"/>
             </w:rPr>
           </w:pPr>
-          <w:hyperlink w:anchor="_Toc179912423" w:history="1">
+          <w:hyperlink w:anchor="_Toc179931870" w:history="1">
             <w:r>
               <w:rPr>
                 <w:rStyle w:val="Hyperlink"/>
@@ -852,7 +852,7 @@
                 <w:noProof/>
                 <w:webHidden/>
               </w:rPr>
-              <w:instrText xml:space="preserve"> PAGEREF _Toc179912423 \h </w:instrText>
+              <w:instrText xml:space="preserve"> PAGEREF _Toc179931870 \h </w:instrText>
             </w:r>
             <w:r>
               <w:rPr>
@@ -872,7 +872,7 @@
                 <w:noProof/>
                 <w:webHidden/>
               </w:rPr>
-              <w:t>8</w:t>
+              <w:t>9</w:t>
             </w:r>
             <w:r>
               <w:rPr>
@@ -896,7 +896,7 @@
               <w14:ligatures w14:val="standardContextual"/>
             </w:rPr>
           </w:pPr>
-          <w:hyperlink w:anchor="_Toc179912424" w:history="1">
+          <w:hyperlink w:anchor="_Toc179931871" w:history="1">
             <w:r>
               <w:rPr>
                 <w:rStyle w:val="Hyperlink"/>
@@ -923,7 +923,7 @@
                 <w:noProof/>
                 <w:webHidden/>
               </w:rPr>
-              <w:instrText xml:space="preserve"> PAGEREF _Toc179912424 \h </w:instrText>
+              <w:instrText xml:space="preserve"> PAGEREF _Toc179931871 \h </w:instrText>
             </w:r>
             <w:r>
               <w:rPr>
@@ -943,7 +943,7 @@
                 <w:noProof/>
                 <w:webHidden/>
               </w:rPr>
-              <w:t>8</w:t>
+              <w:t>9</w:t>
             </w:r>
             <w:r>
               <w:rPr>
@@ -967,7 +967,7 @@
               <w14:ligatures w14:val="standardContextual"/>
             </w:rPr>
           </w:pPr>
-          <w:hyperlink w:anchor="_Toc179912425" w:history="1">
+          <w:hyperlink w:anchor="_Toc179931872" w:history="1">
             <w:r>
               <w:rPr>
                 <w:rStyle w:val="Hyperlink"/>
@@ -994,7 +994,7 @@
                 <w:noProof/>
                 <w:webHidden/>
               </w:rPr>
-              <w:instrText xml:space="preserve"> PAGEREF _Toc179912425 \h </w:instrText>
+              <w:instrText xml:space="preserve"> PAGEREF _Toc179931872 \h </w:instrText>
             </w:r>
             <w:r>
               <w:rPr>
@@ -1014,7 +1014,7 @@
                 <w:noProof/>
                 <w:webHidden/>
               </w:rPr>
-              <w:t>9</w:t>
+              <w:t>10</w:t>
             </w:r>
             <w:r>
               <w:rPr>
@@ -1035,7 +1035,7 @@
               <w14:ligatures w14:val="standardContextual"/>
             </w:rPr>
           </w:pPr>
-          <w:hyperlink w:anchor="_Toc179912426" w:history="1">
+          <w:hyperlink w:anchor="_Toc179931873" w:history="1">
             <w:r>
               <w:rPr>
                 <w:rStyle w:val="Hyperlink"/>
@@ -1062,7 +1062,7 @@
                 <w:noProof/>
                 <w:webHidden/>
               </w:rPr>
-              <w:instrText xml:space="preserve"> PAGEREF _Toc179912426 \h </w:instrText>
+              <w:instrText xml:space="preserve"> PAGEREF _Toc179931873 \h </w:instrText>
             </w:r>
             <w:r>
               <w:rPr>
@@ -1082,7 +1082,7 @@
                 <w:noProof/>
                 <w:webHidden/>
               </w:rPr>
-              <w:t>9</w:t>
+              <w:t>10</w:t>
             </w:r>
             <w:r>
               <w:rPr>
@@ -1103,7 +1103,7 @@
               <w14:ligatures w14:val="standardContextual"/>
             </w:rPr>
           </w:pPr>
-          <w:hyperlink w:anchor="_Toc179912427" w:history="1">
+          <w:hyperlink w:anchor="_Toc179931874" w:history="1">
             <w:r>
               <w:rPr>
                 <w:rStyle w:val="Hyperlink"/>
@@ -1130,7 +1130,7 @@
                 <w:noProof/>
                 <w:webHidden/>
               </w:rPr>
-              <w:instrText xml:space="preserve"> PAGEREF _Toc179912427 \h </w:instrText>
+              <w:instrText xml:space="preserve"> PAGEREF _Toc179931874 \h </w:instrText>
             </w:r>
             <w:r>
               <w:rPr>
@@ -1150,7 +1150,7 @@
                 <w:noProof/>
                 <w:webHidden/>
               </w:rPr>
-              <w:t>10</w:t>
+              <w:t>11</w:t>
             </w:r>
             <w:r>
               <w:rPr>
@@ -1171,7 +1171,7 @@
               <w14:ligatures w14:val="standardContextual"/>
             </w:rPr>
           </w:pPr>
-          <w:hyperlink w:anchor="_Toc179912428" w:history="1">
+          <w:hyperlink w:anchor="_Toc179931875" w:history="1">
             <w:r>
               <w:rPr>
                 <w:rStyle w:val="Hyperlink"/>
@@ -1198,7 +1198,7 @@
                 <w:noProof/>
                 <w:webHidden/>
               </w:rPr>
-              <w:instrText xml:space="preserve"> PAGEREF _Toc179912428 \h </w:instrText>
+              <w:instrText xml:space="preserve"> PAGEREF _Toc179931875 \h </w:instrText>
             </w:r>
             <w:r>
               <w:rPr>
@@ -1218,7 +1218,7 @@
                 <w:noProof/>
                 <w:webHidden/>
               </w:rPr>
-              <w:t>10</w:t>
+              <w:t>11</w:t>
             </w:r>
             <w:r>
               <w:rPr>
@@ -1239,7 +1239,7 @@
               <w14:ligatures w14:val="standardContextual"/>
             </w:rPr>
           </w:pPr>
-          <w:hyperlink w:anchor="_Toc179912429" w:history="1">
+          <w:hyperlink w:anchor="_Toc179931876" w:history="1">
             <w:r>
               <w:rPr>
                 <w:rStyle w:val="Hyperlink"/>
@@ -1266,7 +1266,7 @@
                 <w:noProof/>
                 <w:webHidden/>
               </w:rPr>
-              <w:instrText xml:space="preserve"> PAGEREF _Toc179912429 \h </w:instrText>
+              <w:instrText xml:space="preserve"> PAGEREF _Toc179931876 \h </w:instrText>
             </w:r>
             <w:r>
               <w:rPr>
@@ -1286,7 +1286,7 @@
                 <w:noProof/>
                 <w:webHidden/>
               </w:rPr>
-              <w:t>11</w:t>
+              <w:t>12</w:t>
             </w:r>
             <w:r>
               <w:rPr>
@@ -1307,27 +1307,13 @@
               <w14:ligatures w14:val="standardContextual"/>
             </w:rPr>
           </w:pPr>
-          <w:hyperlink w:anchor="_Toc179912430" w:history="1">
+          <w:hyperlink w:anchor="_Toc179931877" w:history="1">
             <w:r>
               <w:rPr>
                 <w:rStyle w:val="Hyperlink"/>
                 <w:noProof/>
               </w:rPr>
-              <w:t>1.7 Objectives of St</w:t>
-            </w:r>
-            <w:r>
-              <w:rPr>
-                <w:rStyle w:val="Hyperlink"/>
-                <w:noProof/>
-              </w:rPr>
-              <w:t>u</w:t>
-            </w:r>
-            <w:r>
-              <w:rPr>
-                <w:rStyle w:val="Hyperlink"/>
-                <w:noProof/>
-              </w:rPr>
-              <w:t>dy</w:t>
+              <w:t>1.7 Objectives of Study</w:t>
             </w:r>
             <w:r>
               <w:rPr>
@@ -1348,7 +1334,7 @@
                 <w:noProof/>
                 <w:webHidden/>
               </w:rPr>
-              <w:instrText xml:space="preserve"> PAGEREF _Toc179912430 \h </w:instrText>
+              <w:instrText xml:space="preserve"> PAGEREF _Toc179931877 \h </w:instrText>
             </w:r>
             <w:r>
               <w:rPr>
@@ -1368,7 +1354,7 @@
                 <w:noProof/>
                 <w:webHidden/>
               </w:rPr>
-              <w:t>11</w:t>
+              <w:t>12</w:t>
             </w:r>
             <w:r>
               <w:rPr>
@@ -1389,7 +1375,7 @@
               <w14:ligatures w14:val="standardContextual"/>
             </w:rPr>
           </w:pPr>
-          <w:hyperlink w:anchor="_Toc179912431" w:history="1">
+          <w:hyperlink w:anchor="_Toc179931878" w:history="1">
             <w:r>
               <w:rPr>
                 <w:rStyle w:val="Hyperlink"/>
@@ -1416,7 +1402,7 @@
                 <w:noProof/>
                 <w:webHidden/>
               </w:rPr>
-              <w:instrText xml:space="preserve"> PAGEREF _Toc179912431 \h </w:instrText>
+              <w:instrText xml:space="preserve"> PAGEREF _Toc179931878 \h </w:instrText>
             </w:r>
             <w:r>
               <w:rPr>
@@ -1436,7 +1422,7 @@
                 <w:noProof/>
                 <w:webHidden/>
               </w:rPr>
-              <w:t>14</w:t>
+              <w:t>15</w:t>
             </w:r>
             <w:r>
               <w:rPr>
@@ -1457,13 +1443,13 @@
               <w14:ligatures w14:val="standardContextual"/>
             </w:rPr>
           </w:pPr>
-          <w:hyperlink w:anchor="_Toc179912432" w:history="1">
+          <w:hyperlink w:anchor="_Toc179931879" w:history="1">
             <w:r>
               <w:rPr>
                 <w:rStyle w:val="Hyperlink"/>
                 <w:noProof/>
               </w:rPr>
-              <w:t>Chapter 2</w:t>
+              <w:t>1.9 Outlined Solution</w:t>
             </w:r>
             <w:r>
               <w:rPr>
@@ -1484,7 +1470,7 @@
                 <w:noProof/>
                 <w:webHidden/>
               </w:rPr>
-              <w:instrText xml:space="preserve"> PAGEREF _Toc179912432 \h </w:instrText>
+              <w:instrText xml:space="preserve"> PAGEREF _Toc179931879 \h </w:instrText>
             </w:r>
             <w:r>
               <w:rPr>
@@ -1525,12 +1511,80 @@
               <w14:ligatures w14:val="standardContextual"/>
             </w:rPr>
           </w:pPr>
-          <w:hyperlink w:anchor="_Toc179912433" w:history="1">
+          <w:hyperlink w:anchor="_Toc179931880" w:history="1">
             <w:r>
               <w:rPr>
                 <w:rStyle w:val="Hyperlink"/>
                 <w:noProof/>
               </w:rPr>
+              <w:t>Chapter 2</w:t>
+            </w:r>
+            <w:r>
+              <w:rPr>
+                <w:noProof/>
+                <w:webHidden/>
+              </w:rPr>
+              <w:tab/>
+            </w:r>
+            <w:r>
+              <w:rPr>
+                <w:noProof/>
+                <w:webHidden/>
+              </w:rPr>
+              <w:fldChar w:fldCharType="begin"/>
+            </w:r>
+            <w:r>
+              <w:rPr>
+                <w:noProof/>
+                <w:webHidden/>
+              </w:rPr>
+              <w:instrText xml:space="preserve"> PAGEREF _Toc179931880 \h </w:instrText>
+            </w:r>
+            <w:r>
+              <w:rPr>
+                <w:noProof/>
+                <w:webHidden/>
+              </w:rPr>
+            </w:r>
+            <w:r>
+              <w:rPr>
+                <w:noProof/>
+                <w:webHidden/>
+              </w:rPr>
+              <w:fldChar w:fldCharType="separate"/>
+            </w:r>
+            <w:r>
+              <w:rPr>
+                <w:noProof/>
+                <w:webHidden/>
+              </w:rPr>
+              <w:t>17</w:t>
+            </w:r>
+            <w:r>
+              <w:rPr>
+                <w:noProof/>
+                <w:webHidden/>
+              </w:rPr>
+              <w:fldChar w:fldCharType="end"/>
+            </w:r>
+          </w:hyperlink>
+        </w:p>
+        <w:p>
+          <w:pPr>
+            <w:pStyle w:val="TOC1"/>
+            <w:rPr>
+              <w:rFonts w:asciiTheme="minorHAnsi" w:eastAsiaTheme="minorEastAsia" w:hAnsiTheme="minorHAnsi" w:cstheme="minorBidi"/>
+              <w:noProof/>
+              <w:kern w:val="2"/>
+              <w14:ligatures w14:val="standardContextual"/>
+            </w:rPr>
+          </w:pPr>
+          <w:hyperlink w:anchor="_Toc179931881" w:history="1">
+            <w:r>
+              <w:rPr>
+                <w:rStyle w:val="Hyperlink"/>
+                <w:noProof/>
+              </w:rPr>
               <w:t>2.1 Literature Review</w:t>
             </w:r>
             <w:r>
@@ -1552,7 +1606,7 @@
                 <w:noProof/>
                 <w:webHidden/>
               </w:rPr>
-              <w:instrText xml:space="preserve"> PAGEREF _Toc179912433 \h </w:instrText>
+              <w:instrText xml:space="preserve"> PAGEREF _Toc179931881 \h </w:instrText>
             </w:r>
             <w:r>
               <w:rPr>
@@ -1572,7 +1626,7 @@
                 <w:noProof/>
                 <w:webHidden/>
               </w:rPr>
-              <w:t>16</w:t>
+              <w:t>17</w:t>
             </w:r>
             <w:r>
               <w:rPr>
@@ -1596,7 +1650,7 @@
               <w14:ligatures w14:val="standardContextual"/>
             </w:rPr>
           </w:pPr>
-          <w:hyperlink w:anchor="_Toc179912434" w:history="1">
+          <w:hyperlink w:anchor="_Toc179931882" w:history="1">
             <w:r>
               <w:rPr>
                 <w:rStyle w:val="Hyperlink"/>
@@ -1623,7 +1677,7 @@
                 <w:noProof/>
                 <w:webHidden/>
               </w:rPr>
-              <w:instrText xml:space="preserve"> PAGEREF _Toc179912434 \h </w:instrText>
+              <w:instrText xml:space="preserve"> PAGEREF _Toc179931882 \h </w:instrText>
             </w:r>
             <w:r>
               <w:rPr>
@@ -1643,7 +1697,7 @@
                 <w:noProof/>
                 <w:webHidden/>
               </w:rPr>
-              <w:t>16</w:t>
+              <w:t>17</w:t>
             </w:r>
             <w:r>
               <w:rPr>
@@ -1667,7 +1721,7 @@
               <w14:ligatures w14:val="standardContextual"/>
             </w:rPr>
           </w:pPr>
-          <w:hyperlink w:anchor="_Toc179912435" w:history="1">
+          <w:hyperlink w:anchor="_Toc179931883" w:history="1">
             <w:r>
               <w:rPr>
                 <w:rStyle w:val="Hyperlink"/>
@@ -1694,7 +1748,7 @@
                 <w:noProof/>
                 <w:webHidden/>
               </w:rPr>
-              <w:instrText xml:space="preserve"> PAGEREF _Toc179912435 \h </w:instrText>
+              <w:instrText xml:space="preserve"> PAGEREF _Toc179931883 \h </w:instrText>
             </w:r>
             <w:r>
               <w:rPr>
@@ -1714,7 +1768,7 @@
                 <w:noProof/>
                 <w:webHidden/>
               </w:rPr>
-              <w:t>17</w:t>
+              <w:t>18</w:t>
             </w:r>
             <w:r>
               <w:rPr>
@@ -1738,7 +1792,7 @@
               <w14:ligatures w14:val="standardContextual"/>
             </w:rPr>
           </w:pPr>
-          <w:hyperlink w:anchor="_Toc179912436" w:history="1">
+          <w:hyperlink w:anchor="_Toc179931884" w:history="1">
             <w:r>
               <w:rPr>
                 <w:rStyle w:val="Hyperlink"/>
@@ -1765,7 +1819,7 @@
                 <w:noProof/>
                 <w:webHidden/>
               </w:rPr>
-              <w:instrText xml:space="preserve"> PAGEREF _Toc179912436 \h </w:instrText>
+              <w:instrText xml:space="preserve"> PAGEREF _Toc179931884 \h </w:instrText>
             </w:r>
             <w:r>
               <w:rPr>
@@ -1785,7 +1839,7 @@
                 <w:noProof/>
                 <w:webHidden/>
               </w:rPr>
-              <w:t>17</w:t>
+              <w:t>18</w:t>
             </w:r>
             <w:r>
               <w:rPr>
@@ -1809,7 +1863,7 @@
               <w14:ligatures w14:val="standardContextual"/>
             </w:rPr>
           </w:pPr>
-          <w:hyperlink w:anchor="_Toc179912437" w:history="1">
+          <w:hyperlink w:anchor="_Toc179931885" w:history="1">
             <w:r>
               <w:rPr>
                 <w:rStyle w:val="Hyperlink"/>
@@ -1836,7 +1890,7 @@
                 <w:noProof/>
                 <w:webHidden/>
               </w:rPr>
-              <w:instrText xml:space="preserve"> PAGEREF _Toc179912437 \h </w:instrText>
+              <w:instrText xml:space="preserve"> PAGEREF _Toc179931885 \h </w:instrText>
             </w:r>
             <w:r>
               <w:rPr>
@@ -1856,7 +1910,7 @@
                 <w:noProof/>
                 <w:webHidden/>
               </w:rPr>
-              <w:t>17</w:t>
+              <w:t>18</w:t>
             </w:r>
             <w:r>
               <w:rPr>
@@ -1880,7 +1934,7 @@
               <w14:ligatures w14:val="standardContextual"/>
             </w:rPr>
           </w:pPr>
-          <w:hyperlink w:anchor="_Toc179912438" w:history="1">
+          <w:hyperlink w:anchor="_Toc179931886" w:history="1">
             <w:r>
               <w:rPr>
                 <w:rStyle w:val="Hyperlink"/>
@@ -1907,7 +1961,7 @@
                 <w:noProof/>
                 <w:webHidden/>
               </w:rPr>
-              <w:instrText xml:space="preserve"> PAGEREF _Toc179912438 \h </w:instrText>
+              <w:instrText xml:space="preserve"> PAGEREF _Toc179931886 \h </w:instrText>
             </w:r>
             <w:r>
               <w:rPr>
@@ -1927,7 +1981,7 @@
                 <w:noProof/>
                 <w:webHidden/>
               </w:rPr>
-              <w:t>18</w:t>
+              <w:t>19</w:t>
             </w:r>
             <w:r>
               <w:rPr>
@@ -1951,7 +2005,7 @@
               <w14:ligatures w14:val="standardContextual"/>
             </w:rPr>
           </w:pPr>
-          <w:hyperlink w:anchor="_Toc179912439" w:history="1">
+          <w:hyperlink w:anchor="_Toc179931887" w:history="1">
             <w:r>
               <w:rPr>
                 <w:rStyle w:val="Hyperlink"/>
@@ -1978,7 +2032,7 @@
                 <w:noProof/>
                 <w:webHidden/>
               </w:rPr>
-              <w:instrText xml:space="preserve"> PAGEREF _Toc179912439 \h </w:instrText>
+              <w:instrText xml:space="preserve"> PAGEREF _Toc179931887 \h </w:instrText>
             </w:r>
             <w:r>
               <w:rPr>
@@ -1998,7 +2052,7 @@
                 <w:noProof/>
                 <w:webHidden/>
               </w:rPr>
-              <w:t>18</w:t>
+              <w:t>19</w:t>
             </w:r>
             <w:r>
               <w:rPr>
@@ -2019,7 +2073,7 @@
               <w14:ligatures w14:val="standardContextual"/>
             </w:rPr>
           </w:pPr>
-          <w:hyperlink w:anchor="_Toc179912440" w:history="1">
+          <w:hyperlink w:anchor="_Toc179931888" w:history="1">
             <w:r>
               <w:rPr>
                 <w:rStyle w:val="Hyperlink"/>
@@ -2046,7 +2100,7 @@
                 <w:noProof/>
                 <w:webHidden/>
               </w:rPr>
-              <w:instrText xml:space="preserve"> PAGEREF _Toc179912440 \h </w:instrText>
+              <w:instrText xml:space="preserve"> PAGEREF _Toc179931888 \h </w:instrText>
             </w:r>
             <w:r>
               <w:rPr>
@@ -2066,7 +2120,7 @@
                 <w:noProof/>
                 <w:webHidden/>
               </w:rPr>
-              <w:t>19</w:t>
+              <w:t>20</w:t>
             </w:r>
             <w:r>
               <w:rPr>
@@ -2087,7 +2141,7 @@
               <w14:ligatures w14:val="standardContextual"/>
             </w:rPr>
           </w:pPr>
-          <w:hyperlink w:anchor="_Toc179912441" w:history="1">
+          <w:hyperlink w:anchor="_Toc179931889" w:history="1">
             <w:r>
               <w:rPr>
                 <w:rStyle w:val="Hyperlink"/>
@@ -2114,7 +2168,7 @@
                 <w:noProof/>
                 <w:webHidden/>
               </w:rPr>
-              <w:instrText xml:space="preserve"> PAGEREF _Toc179912441 \h </w:instrText>
+              <w:instrText xml:space="preserve"> PAGEREF _Toc179931889 \h </w:instrText>
             </w:r>
             <w:r>
               <w:rPr>
@@ -2134,7 +2188,7 @@
                 <w:noProof/>
                 <w:webHidden/>
               </w:rPr>
-              <w:t>21</w:t>
+              <w:t>22</w:t>
             </w:r>
             <w:r>
               <w:rPr>
@@ -2155,7 +2209,7 @@
               <w14:ligatures w14:val="standardContextual"/>
             </w:rPr>
           </w:pPr>
-          <w:hyperlink w:anchor="_Toc179912442" w:history="1">
+          <w:hyperlink w:anchor="_Toc179931890" w:history="1">
             <w:r>
               <w:rPr>
                 <w:rStyle w:val="Hyperlink"/>
@@ -2182,7 +2236,7 @@
                 <w:noProof/>
                 <w:webHidden/>
               </w:rPr>
-              <w:instrText xml:space="preserve"> PAGEREF _Toc179912442 \h </w:instrText>
+              <w:instrText xml:space="preserve"> PAGEREF _Toc179931890 \h </w:instrText>
             </w:r>
             <w:r>
               <w:rPr>
@@ -2202,7 +2256,7 @@
                 <w:noProof/>
                 <w:webHidden/>
               </w:rPr>
-              <w:t>22</w:t>
+              <w:t>23</w:t>
             </w:r>
             <w:r>
               <w:rPr>
@@ -2223,7 +2277,7 @@
               <w14:ligatures w14:val="standardContextual"/>
             </w:rPr>
           </w:pPr>
-          <w:hyperlink w:anchor="_Toc179912443" w:history="1">
+          <w:hyperlink w:anchor="_Toc179931891" w:history="1">
             <w:r>
               <w:rPr>
                 <w:rStyle w:val="Hyperlink"/>
@@ -2250,7 +2304,7 @@
                 <w:noProof/>
                 <w:webHidden/>
               </w:rPr>
-              <w:instrText xml:space="preserve"> PAGEREF _Toc179912443 \h </w:instrText>
+              <w:instrText xml:space="preserve"> PAGEREF _Toc179931891 \h </w:instrText>
             </w:r>
             <w:r>
               <w:rPr>
@@ -2270,7 +2324,7 @@
                 <w:noProof/>
                 <w:webHidden/>
               </w:rPr>
-              <w:t>23</w:t>
+              <w:t>24</w:t>
             </w:r>
             <w:r>
               <w:rPr>
@@ -2291,7 +2345,7 @@
               <w14:ligatures w14:val="standardContextual"/>
             </w:rPr>
           </w:pPr>
-          <w:hyperlink w:anchor="_Toc179912444" w:history="1">
+          <w:hyperlink w:anchor="_Toc179931892" w:history="1">
             <w:r>
               <w:rPr>
                 <w:rStyle w:val="Hyperlink"/>
@@ -2318,7 +2372,7 @@
                 <w:noProof/>
                 <w:webHidden/>
               </w:rPr>
-              <w:instrText xml:space="preserve"> PAGEREF _Toc179912444 \h </w:instrText>
+              <w:instrText xml:space="preserve"> PAGEREF _Toc179931892 \h </w:instrText>
             </w:r>
             <w:r>
               <w:rPr>
@@ -2338,7 +2392,7 @@
                 <w:noProof/>
                 <w:webHidden/>
               </w:rPr>
-              <w:t>24</w:t>
+              <w:t>25</w:t>
             </w:r>
             <w:r>
               <w:rPr>
@@ -2359,13 +2413,13 @@
               <w14:ligatures w14:val="standardContextual"/>
             </w:rPr>
           </w:pPr>
-          <w:hyperlink w:anchor="_Toc179912445" w:history="1">
+          <w:hyperlink w:anchor="_Toc179931893" w:history="1">
             <w:r>
               <w:rPr>
                 <w:rStyle w:val="Hyperlink"/>
                 <w:noProof/>
               </w:rPr>
-              <w:t>Chapter 3</w:t>
+              <w:t>Chapter 3 - Methodology</w:t>
             </w:r>
             <w:r>
               <w:rPr>
@@ -2386,7 +2440,7 @@
                 <w:noProof/>
                 <w:webHidden/>
               </w:rPr>
-              <w:instrText xml:space="preserve"> PAGEREF _Toc179912445 \h </w:instrText>
+              <w:instrText xml:space="preserve"> PAGEREF _Toc179931893 \h </w:instrText>
             </w:r>
             <w:r>
               <w:rPr>
@@ -2406,7 +2460,7 @@
                 <w:noProof/>
                 <w:webHidden/>
               </w:rPr>
-              <w:t>26</w:t>
+              <w:t>28</w:t>
             </w:r>
             <w:r>
               <w:rPr>
@@ -2427,12 +2481,1375 @@
               <w14:ligatures w14:val="standardContextual"/>
             </w:rPr>
           </w:pPr>
-          <w:hyperlink w:anchor="_Toc179912446" w:history="1">
+          <w:hyperlink w:anchor="_Toc179931894" w:history="1">
             <w:r>
               <w:rPr>
                 <w:rStyle w:val="Hyperlink"/>
                 <w:noProof/>
               </w:rPr>
+              <w:t>3.1 Chapter Overview</w:t>
+            </w:r>
+            <w:r>
+              <w:rPr>
+                <w:noProof/>
+                <w:webHidden/>
+              </w:rPr>
+              <w:tab/>
+            </w:r>
+            <w:r>
+              <w:rPr>
+                <w:noProof/>
+                <w:webHidden/>
+              </w:rPr>
+              <w:fldChar w:fldCharType="begin"/>
+            </w:r>
+            <w:r>
+              <w:rPr>
+                <w:noProof/>
+                <w:webHidden/>
+              </w:rPr>
+              <w:instrText xml:space="preserve"> PAGEREF _Toc179931894 \h </w:instrText>
+            </w:r>
+            <w:r>
+              <w:rPr>
+                <w:noProof/>
+                <w:webHidden/>
+              </w:rPr>
+            </w:r>
+            <w:r>
+              <w:rPr>
+                <w:noProof/>
+                <w:webHidden/>
+              </w:rPr>
+              <w:fldChar w:fldCharType="separate"/>
+            </w:r>
+            <w:r>
+              <w:rPr>
+                <w:noProof/>
+                <w:webHidden/>
+              </w:rPr>
+              <w:t>28</w:t>
+            </w:r>
+            <w:r>
+              <w:rPr>
+                <w:noProof/>
+                <w:webHidden/>
+              </w:rPr>
+              <w:fldChar w:fldCharType="end"/>
+            </w:r>
+          </w:hyperlink>
+        </w:p>
+        <w:p>
+          <w:pPr>
+            <w:pStyle w:val="TOC2"/>
+            <w:tabs>
+              <w:tab w:val="right" w:leader="dot" w:pos="8296"/>
+            </w:tabs>
+            <w:rPr>
+              <w:rFonts w:asciiTheme="minorHAnsi" w:eastAsiaTheme="minorEastAsia" w:hAnsiTheme="minorHAnsi" w:cstheme="minorBidi"/>
+              <w:noProof/>
+              <w:kern w:val="2"/>
+              <w14:ligatures w14:val="standardContextual"/>
+            </w:rPr>
+          </w:pPr>
+          <w:hyperlink w:anchor="_Toc179931895" w:history="1">
+            <w:r>
+              <w:rPr>
+                <w:rStyle w:val="Hyperlink"/>
+                <w:noProof/>
+              </w:rPr>
+              <w:t>3.1.1 Objectives</w:t>
+            </w:r>
+            <w:r>
+              <w:rPr>
+                <w:noProof/>
+                <w:webHidden/>
+              </w:rPr>
+              <w:tab/>
+            </w:r>
+            <w:r>
+              <w:rPr>
+                <w:noProof/>
+                <w:webHidden/>
+              </w:rPr>
+              <w:fldChar w:fldCharType="begin"/>
+            </w:r>
+            <w:r>
+              <w:rPr>
+                <w:noProof/>
+                <w:webHidden/>
+              </w:rPr>
+              <w:instrText xml:space="preserve"> PAGEREF _Toc179931895 \h </w:instrText>
+            </w:r>
+            <w:r>
+              <w:rPr>
+                <w:noProof/>
+                <w:webHidden/>
+              </w:rPr>
+            </w:r>
+            <w:r>
+              <w:rPr>
+                <w:noProof/>
+                <w:webHidden/>
+              </w:rPr>
+              <w:fldChar w:fldCharType="separate"/>
+            </w:r>
+            <w:r>
+              <w:rPr>
+                <w:noProof/>
+                <w:webHidden/>
+              </w:rPr>
+              <w:t>28</w:t>
+            </w:r>
+            <w:r>
+              <w:rPr>
+                <w:noProof/>
+                <w:webHidden/>
+              </w:rPr>
+              <w:fldChar w:fldCharType="end"/>
+            </w:r>
+          </w:hyperlink>
+        </w:p>
+        <w:p>
+          <w:pPr>
+            <w:pStyle w:val="TOC1"/>
+            <w:rPr>
+              <w:rFonts w:asciiTheme="minorHAnsi" w:eastAsiaTheme="minorEastAsia" w:hAnsiTheme="minorHAnsi" w:cstheme="minorBidi"/>
+              <w:noProof/>
+              <w:kern w:val="2"/>
+              <w14:ligatures w14:val="standardContextual"/>
+            </w:rPr>
+          </w:pPr>
+          <w:hyperlink w:anchor="_Toc179931896" w:history="1">
+            <w:r>
+              <w:rPr>
+                <w:rStyle w:val="Hyperlink"/>
+                <w:noProof/>
+              </w:rPr>
+              <w:t>3.2 Suggested Solution</w:t>
+            </w:r>
+            <w:r>
+              <w:rPr>
+                <w:noProof/>
+                <w:webHidden/>
+              </w:rPr>
+              <w:tab/>
+            </w:r>
+            <w:r>
+              <w:rPr>
+                <w:noProof/>
+                <w:webHidden/>
+              </w:rPr>
+              <w:fldChar w:fldCharType="begin"/>
+            </w:r>
+            <w:r>
+              <w:rPr>
+                <w:noProof/>
+                <w:webHidden/>
+              </w:rPr>
+              <w:instrText xml:space="preserve"> PAGEREF _Toc179931896 \h </w:instrText>
+            </w:r>
+            <w:r>
+              <w:rPr>
+                <w:noProof/>
+                <w:webHidden/>
+              </w:rPr>
+            </w:r>
+            <w:r>
+              <w:rPr>
+                <w:noProof/>
+                <w:webHidden/>
+              </w:rPr>
+              <w:fldChar w:fldCharType="separate"/>
+            </w:r>
+            <w:r>
+              <w:rPr>
+                <w:noProof/>
+                <w:webHidden/>
+              </w:rPr>
+              <w:t>30</w:t>
+            </w:r>
+            <w:r>
+              <w:rPr>
+                <w:noProof/>
+                <w:webHidden/>
+              </w:rPr>
+              <w:fldChar w:fldCharType="end"/>
+            </w:r>
+          </w:hyperlink>
+        </w:p>
+        <w:p>
+          <w:pPr>
+            <w:pStyle w:val="TOC1"/>
+            <w:rPr>
+              <w:rFonts w:asciiTheme="minorHAnsi" w:eastAsiaTheme="minorEastAsia" w:hAnsiTheme="minorHAnsi" w:cstheme="minorBidi"/>
+              <w:noProof/>
+              <w:kern w:val="2"/>
+              <w14:ligatures w14:val="standardContextual"/>
+            </w:rPr>
+          </w:pPr>
+          <w:hyperlink w:anchor="_Toc179931897" w:history="1">
+            <w:r>
+              <w:rPr>
+                <w:rStyle w:val="Hyperlink"/>
+                <w:noProof/>
+              </w:rPr>
+              <w:t>3.3 Research Framework</w:t>
+            </w:r>
+            <w:r>
+              <w:rPr>
+                <w:noProof/>
+                <w:webHidden/>
+              </w:rPr>
+              <w:tab/>
+            </w:r>
+            <w:r>
+              <w:rPr>
+                <w:noProof/>
+                <w:webHidden/>
+              </w:rPr>
+              <w:fldChar w:fldCharType="begin"/>
+            </w:r>
+            <w:r>
+              <w:rPr>
+                <w:noProof/>
+                <w:webHidden/>
+              </w:rPr>
+              <w:instrText xml:space="preserve"> PAGEREF _Toc179931897 \h </w:instrText>
+            </w:r>
+            <w:r>
+              <w:rPr>
+                <w:noProof/>
+                <w:webHidden/>
+              </w:rPr>
+            </w:r>
+            <w:r>
+              <w:rPr>
+                <w:noProof/>
+                <w:webHidden/>
+              </w:rPr>
+              <w:fldChar w:fldCharType="separate"/>
+            </w:r>
+            <w:r>
+              <w:rPr>
+                <w:noProof/>
+                <w:webHidden/>
+              </w:rPr>
+              <w:t>30</w:t>
+            </w:r>
+            <w:r>
+              <w:rPr>
+                <w:noProof/>
+                <w:webHidden/>
+              </w:rPr>
+              <w:fldChar w:fldCharType="end"/>
+            </w:r>
+          </w:hyperlink>
+        </w:p>
+        <w:p>
+          <w:pPr>
+            <w:pStyle w:val="TOC1"/>
+            <w:rPr>
+              <w:rFonts w:asciiTheme="minorHAnsi" w:eastAsiaTheme="minorEastAsia" w:hAnsiTheme="minorHAnsi" w:cstheme="minorBidi"/>
+              <w:noProof/>
+              <w:kern w:val="2"/>
+              <w14:ligatures w14:val="standardContextual"/>
+            </w:rPr>
+          </w:pPr>
+          <w:hyperlink w:anchor="_Toc179931898" w:history="1">
+            <w:r>
+              <w:rPr>
+                <w:rStyle w:val="Hyperlink"/>
+                <w:noProof/>
+              </w:rPr>
+              <w:t>3.4 Research Philosophy</w:t>
+            </w:r>
+            <w:r>
+              <w:rPr>
+                <w:noProof/>
+                <w:webHidden/>
+              </w:rPr>
+              <w:tab/>
+            </w:r>
+            <w:r>
+              <w:rPr>
+                <w:noProof/>
+                <w:webHidden/>
+              </w:rPr>
+              <w:fldChar w:fldCharType="begin"/>
+            </w:r>
+            <w:r>
+              <w:rPr>
+                <w:noProof/>
+                <w:webHidden/>
+              </w:rPr>
+              <w:instrText xml:space="preserve"> PAGEREF _Toc179931898 \h </w:instrText>
+            </w:r>
+            <w:r>
+              <w:rPr>
+                <w:noProof/>
+                <w:webHidden/>
+              </w:rPr>
+            </w:r>
+            <w:r>
+              <w:rPr>
+                <w:noProof/>
+                <w:webHidden/>
+              </w:rPr>
+              <w:fldChar w:fldCharType="separate"/>
+            </w:r>
+            <w:r>
+              <w:rPr>
+                <w:noProof/>
+                <w:webHidden/>
+              </w:rPr>
+              <w:t>30</w:t>
+            </w:r>
+            <w:r>
+              <w:rPr>
+                <w:noProof/>
+                <w:webHidden/>
+              </w:rPr>
+              <w:fldChar w:fldCharType="end"/>
+            </w:r>
+          </w:hyperlink>
+        </w:p>
+        <w:p>
+          <w:pPr>
+            <w:pStyle w:val="TOC1"/>
+            <w:rPr>
+              <w:rFonts w:asciiTheme="minorHAnsi" w:eastAsiaTheme="minorEastAsia" w:hAnsiTheme="minorHAnsi" w:cstheme="minorBidi"/>
+              <w:noProof/>
+              <w:kern w:val="2"/>
+              <w14:ligatures w14:val="standardContextual"/>
+            </w:rPr>
+          </w:pPr>
+          <w:hyperlink w:anchor="_Toc179931899" w:history="1">
+            <w:r>
+              <w:rPr>
+                <w:rStyle w:val="Hyperlink"/>
+                <w:noProof/>
+              </w:rPr>
+              <w:t>3.5 Research Execution Mode</w:t>
+            </w:r>
+            <w:r>
+              <w:rPr>
+                <w:noProof/>
+                <w:webHidden/>
+              </w:rPr>
+              <w:tab/>
+            </w:r>
+            <w:r>
+              <w:rPr>
+                <w:noProof/>
+                <w:webHidden/>
+              </w:rPr>
+              <w:fldChar w:fldCharType="begin"/>
+            </w:r>
+            <w:r>
+              <w:rPr>
+                <w:noProof/>
+                <w:webHidden/>
+              </w:rPr>
+              <w:instrText xml:space="preserve"> PAGEREF _Toc179931899 \h </w:instrText>
+            </w:r>
+            <w:r>
+              <w:rPr>
+                <w:noProof/>
+                <w:webHidden/>
+              </w:rPr>
+            </w:r>
+            <w:r>
+              <w:rPr>
+                <w:noProof/>
+                <w:webHidden/>
+              </w:rPr>
+              <w:fldChar w:fldCharType="separate"/>
+            </w:r>
+            <w:r>
+              <w:rPr>
+                <w:noProof/>
+                <w:webHidden/>
+              </w:rPr>
+              <w:t>30</w:t>
+            </w:r>
+            <w:r>
+              <w:rPr>
+                <w:noProof/>
+                <w:webHidden/>
+              </w:rPr>
+              <w:fldChar w:fldCharType="end"/>
+            </w:r>
+          </w:hyperlink>
+        </w:p>
+        <w:p>
+          <w:pPr>
+            <w:pStyle w:val="TOC1"/>
+            <w:rPr>
+              <w:rFonts w:asciiTheme="minorHAnsi" w:eastAsiaTheme="minorEastAsia" w:hAnsiTheme="minorHAnsi" w:cstheme="minorBidi"/>
+              <w:noProof/>
+              <w:kern w:val="2"/>
+              <w14:ligatures w14:val="standardContextual"/>
+            </w:rPr>
+          </w:pPr>
+          <w:hyperlink w:anchor="_Toc179931900" w:history="1">
+            <w:r>
+              <w:rPr>
+                <w:rStyle w:val="Hyperlink"/>
+                <w:noProof/>
+              </w:rPr>
+              <w:t>3.6 Data Collection Method</w:t>
+            </w:r>
+            <w:r>
+              <w:rPr>
+                <w:noProof/>
+                <w:webHidden/>
+              </w:rPr>
+              <w:tab/>
+            </w:r>
+            <w:r>
+              <w:rPr>
+                <w:noProof/>
+                <w:webHidden/>
+              </w:rPr>
+              <w:fldChar w:fldCharType="begin"/>
+            </w:r>
+            <w:r>
+              <w:rPr>
+                <w:noProof/>
+                <w:webHidden/>
+              </w:rPr>
+              <w:instrText xml:space="preserve"> PAGEREF _Toc179931900 \h </w:instrText>
+            </w:r>
+            <w:r>
+              <w:rPr>
+                <w:noProof/>
+                <w:webHidden/>
+              </w:rPr>
+            </w:r>
+            <w:r>
+              <w:rPr>
+                <w:noProof/>
+                <w:webHidden/>
+              </w:rPr>
+              <w:fldChar w:fldCharType="separate"/>
+            </w:r>
+            <w:r>
+              <w:rPr>
+                <w:noProof/>
+                <w:webHidden/>
+              </w:rPr>
+              <w:t>30</w:t>
+            </w:r>
+            <w:r>
+              <w:rPr>
+                <w:noProof/>
+                <w:webHidden/>
+              </w:rPr>
+              <w:fldChar w:fldCharType="end"/>
+            </w:r>
+          </w:hyperlink>
+        </w:p>
+        <w:p>
+          <w:pPr>
+            <w:pStyle w:val="TOC1"/>
+            <w:rPr>
+              <w:rFonts w:asciiTheme="minorHAnsi" w:eastAsiaTheme="minorEastAsia" w:hAnsiTheme="minorHAnsi" w:cstheme="minorBidi"/>
+              <w:noProof/>
+              <w:kern w:val="2"/>
+              <w14:ligatures w14:val="standardContextual"/>
+            </w:rPr>
+          </w:pPr>
+          <w:hyperlink w:anchor="_Toc179931901" w:history="1">
+            <w:r>
+              <w:rPr>
+                <w:rStyle w:val="Hyperlink"/>
+                <w:noProof/>
+              </w:rPr>
+              <w:t>3.7 Data Analysis Techniques</w:t>
+            </w:r>
+            <w:r>
+              <w:rPr>
+                <w:noProof/>
+                <w:webHidden/>
+              </w:rPr>
+              <w:tab/>
+            </w:r>
+            <w:r>
+              <w:rPr>
+                <w:noProof/>
+                <w:webHidden/>
+              </w:rPr>
+              <w:fldChar w:fldCharType="begin"/>
+            </w:r>
+            <w:r>
+              <w:rPr>
+                <w:noProof/>
+                <w:webHidden/>
+              </w:rPr>
+              <w:instrText xml:space="preserve"> PAGEREF _Toc179931901 \h </w:instrText>
+            </w:r>
+            <w:r>
+              <w:rPr>
+                <w:noProof/>
+                <w:webHidden/>
+              </w:rPr>
+            </w:r>
+            <w:r>
+              <w:rPr>
+                <w:noProof/>
+                <w:webHidden/>
+              </w:rPr>
+              <w:fldChar w:fldCharType="separate"/>
+            </w:r>
+            <w:r>
+              <w:rPr>
+                <w:noProof/>
+                <w:webHidden/>
+              </w:rPr>
+              <w:t>31</w:t>
+            </w:r>
+            <w:r>
+              <w:rPr>
+                <w:noProof/>
+                <w:webHidden/>
+              </w:rPr>
+              <w:fldChar w:fldCharType="end"/>
+            </w:r>
+          </w:hyperlink>
+        </w:p>
+        <w:p>
+          <w:pPr>
+            <w:pStyle w:val="TOC1"/>
+            <w:rPr>
+              <w:rFonts w:asciiTheme="minorHAnsi" w:eastAsiaTheme="minorEastAsia" w:hAnsiTheme="minorHAnsi" w:cstheme="minorBidi"/>
+              <w:noProof/>
+              <w:kern w:val="2"/>
+              <w14:ligatures w14:val="standardContextual"/>
+            </w:rPr>
+          </w:pPr>
+          <w:hyperlink w:anchor="_Toc179931902" w:history="1">
+            <w:r>
+              <w:rPr>
+                <w:rStyle w:val="Hyperlink"/>
+                <w:noProof/>
+              </w:rPr>
+              <w:t>3.8 Ethical Considerations</w:t>
+            </w:r>
+            <w:r>
+              <w:rPr>
+                <w:noProof/>
+                <w:webHidden/>
+              </w:rPr>
+              <w:tab/>
+            </w:r>
+            <w:r>
+              <w:rPr>
+                <w:noProof/>
+                <w:webHidden/>
+              </w:rPr>
+              <w:fldChar w:fldCharType="begin"/>
+            </w:r>
+            <w:r>
+              <w:rPr>
+                <w:noProof/>
+                <w:webHidden/>
+              </w:rPr>
+              <w:instrText xml:space="preserve"> PAGEREF _Toc179931902 \h </w:instrText>
+            </w:r>
+            <w:r>
+              <w:rPr>
+                <w:noProof/>
+                <w:webHidden/>
+              </w:rPr>
+            </w:r>
+            <w:r>
+              <w:rPr>
+                <w:noProof/>
+                <w:webHidden/>
+              </w:rPr>
+              <w:fldChar w:fldCharType="separate"/>
+            </w:r>
+            <w:r>
+              <w:rPr>
+                <w:noProof/>
+                <w:webHidden/>
+              </w:rPr>
+              <w:t>31</w:t>
+            </w:r>
+            <w:r>
+              <w:rPr>
+                <w:noProof/>
+                <w:webHidden/>
+              </w:rPr>
+              <w:fldChar w:fldCharType="end"/>
+            </w:r>
+          </w:hyperlink>
+        </w:p>
+        <w:p>
+          <w:pPr>
+            <w:pStyle w:val="TOC1"/>
+            <w:rPr>
+              <w:rFonts w:asciiTheme="minorHAnsi" w:eastAsiaTheme="minorEastAsia" w:hAnsiTheme="minorHAnsi" w:cstheme="minorBidi"/>
+              <w:noProof/>
+              <w:kern w:val="2"/>
+              <w14:ligatures w14:val="standardContextual"/>
+            </w:rPr>
+          </w:pPr>
+          <w:hyperlink w:anchor="_Toc179931903" w:history="1">
+            <w:r>
+              <w:rPr>
+                <w:rStyle w:val="Hyperlink"/>
+                <w:noProof/>
+              </w:rPr>
+              <w:t>Chapter 4</w:t>
+            </w:r>
+            <w:r>
+              <w:rPr>
+                <w:noProof/>
+                <w:webHidden/>
+              </w:rPr>
+              <w:tab/>
+            </w:r>
+            <w:r>
+              <w:rPr>
+                <w:noProof/>
+                <w:webHidden/>
+              </w:rPr>
+              <w:fldChar w:fldCharType="begin"/>
+            </w:r>
+            <w:r>
+              <w:rPr>
+                <w:noProof/>
+                <w:webHidden/>
+              </w:rPr>
+              <w:instrText xml:space="preserve"> PAGEREF _Toc179931903 \h </w:instrText>
+            </w:r>
+            <w:r>
+              <w:rPr>
+                <w:noProof/>
+                <w:webHidden/>
+              </w:rPr>
+            </w:r>
+            <w:r>
+              <w:rPr>
+                <w:noProof/>
+                <w:webHidden/>
+              </w:rPr>
+              <w:fldChar w:fldCharType="separate"/>
+            </w:r>
+            <w:r>
+              <w:rPr>
+                <w:noProof/>
+                <w:webHidden/>
+              </w:rPr>
+              <w:t>33</w:t>
+            </w:r>
+            <w:r>
+              <w:rPr>
+                <w:noProof/>
+                <w:webHidden/>
+              </w:rPr>
+              <w:fldChar w:fldCharType="end"/>
+            </w:r>
+          </w:hyperlink>
+        </w:p>
+        <w:p>
+          <w:pPr>
+            <w:pStyle w:val="TOC1"/>
+            <w:rPr>
+              <w:rFonts w:asciiTheme="minorHAnsi" w:eastAsiaTheme="minorEastAsia" w:hAnsiTheme="minorHAnsi" w:cstheme="minorBidi"/>
+              <w:noProof/>
+              <w:kern w:val="2"/>
+              <w14:ligatures w14:val="standardContextual"/>
+            </w:rPr>
+          </w:pPr>
+          <w:hyperlink w:anchor="_Toc179931904" w:history="1">
+            <w:r>
+              <w:rPr>
+                <w:rStyle w:val="Hyperlink"/>
+                <w:noProof/>
+              </w:rPr>
+              <w:t>4.1 Model Evaluation</w:t>
+            </w:r>
+            <w:r>
+              <w:rPr>
+                <w:noProof/>
+                <w:webHidden/>
+              </w:rPr>
+              <w:tab/>
+            </w:r>
+            <w:r>
+              <w:rPr>
+                <w:noProof/>
+                <w:webHidden/>
+              </w:rPr>
+              <w:fldChar w:fldCharType="begin"/>
+            </w:r>
+            <w:r>
+              <w:rPr>
+                <w:noProof/>
+                <w:webHidden/>
+              </w:rPr>
+              <w:instrText xml:space="preserve"> PAGEREF _Toc179931904 \h </w:instrText>
+            </w:r>
+            <w:r>
+              <w:rPr>
+                <w:noProof/>
+                <w:webHidden/>
+              </w:rPr>
+            </w:r>
+            <w:r>
+              <w:rPr>
+                <w:noProof/>
+                <w:webHidden/>
+              </w:rPr>
+              <w:fldChar w:fldCharType="separate"/>
+            </w:r>
+            <w:r>
+              <w:rPr>
+                <w:noProof/>
+                <w:webHidden/>
+              </w:rPr>
+              <w:t>33</w:t>
+            </w:r>
+            <w:r>
+              <w:rPr>
+                <w:noProof/>
+                <w:webHidden/>
+              </w:rPr>
+              <w:fldChar w:fldCharType="end"/>
+            </w:r>
+          </w:hyperlink>
+        </w:p>
+        <w:p>
+          <w:pPr>
+            <w:pStyle w:val="TOC1"/>
+            <w:rPr>
+              <w:rFonts w:asciiTheme="minorHAnsi" w:eastAsiaTheme="minorEastAsia" w:hAnsiTheme="minorHAnsi" w:cstheme="minorBidi"/>
+              <w:noProof/>
+              <w:kern w:val="2"/>
+              <w14:ligatures w14:val="standardContextual"/>
+            </w:rPr>
+          </w:pPr>
+          <w:hyperlink w:anchor="_Toc179931905" w:history="1">
+            <w:r>
+              <w:rPr>
+                <w:rStyle w:val="Hyperlink"/>
+                <w:noProof/>
+              </w:rPr>
+              <w:t>4.2 Model Features and Description</w:t>
+            </w:r>
+            <w:r>
+              <w:rPr>
+                <w:noProof/>
+                <w:webHidden/>
+              </w:rPr>
+              <w:tab/>
+            </w:r>
+            <w:r>
+              <w:rPr>
+                <w:noProof/>
+                <w:webHidden/>
+              </w:rPr>
+              <w:fldChar w:fldCharType="begin"/>
+            </w:r>
+            <w:r>
+              <w:rPr>
+                <w:noProof/>
+                <w:webHidden/>
+              </w:rPr>
+              <w:instrText xml:space="preserve"> PAGEREF _Toc179931905 \h </w:instrText>
+            </w:r>
+            <w:r>
+              <w:rPr>
+                <w:noProof/>
+                <w:webHidden/>
+              </w:rPr>
+            </w:r>
+            <w:r>
+              <w:rPr>
+                <w:noProof/>
+                <w:webHidden/>
+              </w:rPr>
+              <w:fldChar w:fldCharType="separate"/>
+            </w:r>
+            <w:r>
+              <w:rPr>
+                <w:noProof/>
+                <w:webHidden/>
+              </w:rPr>
+              <w:t>33</w:t>
+            </w:r>
+            <w:r>
+              <w:rPr>
+                <w:noProof/>
+                <w:webHidden/>
+              </w:rPr>
+              <w:fldChar w:fldCharType="end"/>
+            </w:r>
+          </w:hyperlink>
+        </w:p>
+        <w:p>
+          <w:pPr>
+            <w:pStyle w:val="TOC1"/>
+            <w:rPr>
+              <w:rFonts w:asciiTheme="minorHAnsi" w:eastAsiaTheme="minorEastAsia" w:hAnsiTheme="minorHAnsi" w:cstheme="minorBidi"/>
+              <w:noProof/>
+              <w:kern w:val="2"/>
+              <w14:ligatures w14:val="standardContextual"/>
+            </w:rPr>
+          </w:pPr>
+          <w:hyperlink w:anchor="_Toc179931906" w:history="1">
+            <w:r>
+              <w:rPr>
+                <w:rStyle w:val="Hyperlink"/>
+                <w:noProof/>
+              </w:rPr>
+              <w:t>4.3 UML Modeling</w:t>
+            </w:r>
+            <w:r>
+              <w:rPr>
+                <w:noProof/>
+                <w:webHidden/>
+              </w:rPr>
+              <w:tab/>
+            </w:r>
+            <w:r>
+              <w:rPr>
+                <w:noProof/>
+                <w:webHidden/>
+              </w:rPr>
+              <w:fldChar w:fldCharType="begin"/>
+            </w:r>
+            <w:r>
+              <w:rPr>
+                <w:noProof/>
+                <w:webHidden/>
+              </w:rPr>
+              <w:instrText xml:space="preserve"> PAGEREF _Toc179931906 \h </w:instrText>
+            </w:r>
+            <w:r>
+              <w:rPr>
+                <w:noProof/>
+                <w:webHidden/>
+              </w:rPr>
+            </w:r>
+            <w:r>
+              <w:rPr>
+                <w:noProof/>
+                <w:webHidden/>
+              </w:rPr>
+              <w:fldChar w:fldCharType="separate"/>
+            </w:r>
+            <w:r>
+              <w:rPr>
+                <w:noProof/>
+                <w:webHidden/>
+              </w:rPr>
+              <w:t>33</w:t>
+            </w:r>
+            <w:r>
+              <w:rPr>
+                <w:noProof/>
+                <w:webHidden/>
+              </w:rPr>
+              <w:fldChar w:fldCharType="end"/>
+            </w:r>
+          </w:hyperlink>
+        </w:p>
+        <w:p>
+          <w:pPr>
+            <w:pStyle w:val="TOC1"/>
+            <w:rPr>
+              <w:rFonts w:asciiTheme="minorHAnsi" w:eastAsiaTheme="minorEastAsia" w:hAnsiTheme="minorHAnsi" w:cstheme="minorBidi"/>
+              <w:noProof/>
+              <w:kern w:val="2"/>
+              <w14:ligatures w14:val="standardContextual"/>
+            </w:rPr>
+          </w:pPr>
+          <w:hyperlink w:anchor="_Toc179931907" w:history="1">
+            <w:r>
+              <w:rPr>
+                <w:rStyle w:val="Hyperlink"/>
+                <w:noProof/>
+              </w:rPr>
+              <w:t>4.4 Technical Considerations</w:t>
+            </w:r>
+            <w:r>
+              <w:rPr>
+                <w:noProof/>
+                <w:webHidden/>
+              </w:rPr>
+              <w:tab/>
+            </w:r>
+            <w:r>
+              <w:rPr>
+                <w:noProof/>
+                <w:webHidden/>
+              </w:rPr>
+              <w:fldChar w:fldCharType="begin"/>
+            </w:r>
+            <w:r>
+              <w:rPr>
+                <w:noProof/>
+                <w:webHidden/>
+              </w:rPr>
+              <w:instrText xml:space="preserve"> PAGEREF _Toc179931907 \h </w:instrText>
+            </w:r>
+            <w:r>
+              <w:rPr>
+                <w:noProof/>
+                <w:webHidden/>
+              </w:rPr>
+            </w:r>
+            <w:r>
+              <w:rPr>
+                <w:noProof/>
+                <w:webHidden/>
+              </w:rPr>
+              <w:fldChar w:fldCharType="separate"/>
+            </w:r>
+            <w:r>
+              <w:rPr>
+                <w:noProof/>
+                <w:webHidden/>
+              </w:rPr>
+              <w:t>33</w:t>
+            </w:r>
+            <w:r>
+              <w:rPr>
+                <w:noProof/>
+                <w:webHidden/>
+              </w:rPr>
+              <w:fldChar w:fldCharType="end"/>
+            </w:r>
+          </w:hyperlink>
+        </w:p>
+        <w:p>
+          <w:pPr>
+            <w:pStyle w:val="TOC1"/>
+            <w:rPr>
+              <w:rFonts w:asciiTheme="minorHAnsi" w:eastAsiaTheme="minorEastAsia" w:hAnsiTheme="minorHAnsi" w:cstheme="minorBidi"/>
+              <w:noProof/>
+              <w:kern w:val="2"/>
+              <w14:ligatures w14:val="standardContextual"/>
+            </w:rPr>
+          </w:pPr>
+          <w:hyperlink w:anchor="_Toc179931908" w:history="1">
+            <w:r>
+              <w:rPr>
+                <w:rStyle w:val="Hyperlink"/>
+                <w:noProof/>
+              </w:rPr>
+              <w:t>4.5 Output and Artifacts</w:t>
+            </w:r>
+            <w:r>
+              <w:rPr>
+                <w:noProof/>
+                <w:webHidden/>
+              </w:rPr>
+              <w:tab/>
+            </w:r>
+            <w:r>
+              <w:rPr>
+                <w:noProof/>
+                <w:webHidden/>
+              </w:rPr>
+              <w:fldChar w:fldCharType="begin"/>
+            </w:r>
+            <w:r>
+              <w:rPr>
+                <w:noProof/>
+                <w:webHidden/>
+              </w:rPr>
+              <w:instrText xml:space="preserve"> PAGEREF _Toc179931908 \h </w:instrText>
+            </w:r>
+            <w:r>
+              <w:rPr>
+                <w:noProof/>
+                <w:webHidden/>
+              </w:rPr>
+            </w:r>
+            <w:r>
+              <w:rPr>
+                <w:noProof/>
+                <w:webHidden/>
+              </w:rPr>
+              <w:fldChar w:fldCharType="separate"/>
+            </w:r>
+            <w:r>
+              <w:rPr>
+                <w:noProof/>
+                <w:webHidden/>
+              </w:rPr>
+              <w:t>33</w:t>
+            </w:r>
+            <w:r>
+              <w:rPr>
+                <w:noProof/>
+                <w:webHidden/>
+              </w:rPr>
+              <w:fldChar w:fldCharType="end"/>
+            </w:r>
+          </w:hyperlink>
+        </w:p>
+        <w:p>
+          <w:pPr>
+            <w:pStyle w:val="TOC1"/>
+            <w:rPr>
+              <w:rFonts w:asciiTheme="minorHAnsi" w:eastAsiaTheme="minorEastAsia" w:hAnsiTheme="minorHAnsi" w:cstheme="minorBidi"/>
+              <w:noProof/>
+              <w:kern w:val="2"/>
+              <w14:ligatures w14:val="standardContextual"/>
+            </w:rPr>
+          </w:pPr>
+          <w:hyperlink w:anchor="_Toc179931909" w:history="1">
+            <w:r>
+              <w:rPr>
+                <w:rStyle w:val="Hyperlink"/>
+                <w:noProof/>
+              </w:rPr>
+              <w:t>4.6 Model Construction</w:t>
+            </w:r>
+            <w:r>
+              <w:rPr>
+                <w:noProof/>
+                <w:webHidden/>
+              </w:rPr>
+              <w:tab/>
+            </w:r>
+            <w:r>
+              <w:rPr>
+                <w:noProof/>
+                <w:webHidden/>
+              </w:rPr>
+              <w:fldChar w:fldCharType="begin"/>
+            </w:r>
+            <w:r>
+              <w:rPr>
+                <w:noProof/>
+                <w:webHidden/>
+              </w:rPr>
+              <w:instrText xml:space="preserve"> PAGEREF _Toc179931909 \h </w:instrText>
+            </w:r>
+            <w:r>
+              <w:rPr>
+                <w:noProof/>
+                <w:webHidden/>
+              </w:rPr>
+            </w:r>
+            <w:r>
+              <w:rPr>
+                <w:noProof/>
+                <w:webHidden/>
+              </w:rPr>
+              <w:fldChar w:fldCharType="separate"/>
+            </w:r>
+            <w:r>
+              <w:rPr>
+                <w:noProof/>
+                <w:webHidden/>
+              </w:rPr>
+              <w:t>33</w:t>
+            </w:r>
+            <w:r>
+              <w:rPr>
+                <w:noProof/>
+                <w:webHidden/>
+              </w:rPr>
+              <w:fldChar w:fldCharType="end"/>
+            </w:r>
+          </w:hyperlink>
+        </w:p>
+        <w:p>
+          <w:pPr>
+            <w:pStyle w:val="TOC1"/>
+            <w:rPr>
+              <w:rFonts w:asciiTheme="minorHAnsi" w:eastAsiaTheme="minorEastAsia" w:hAnsiTheme="minorHAnsi" w:cstheme="minorBidi"/>
+              <w:noProof/>
+              <w:kern w:val="2"/>
+              <w14:ligatures w14:val="standardContextual"/>
+            </w:rPr>
+          </w:pPr>
+          <w:hyperlink w:anchor="_Toc179931910" w:history="1">
+            <w:r>
+              <w:rPr>
+                <w:rStyle w:val="Hyperlink"/>
+                <w:noProof/>
+              </w:rPr>
+              <w:t>Chapter 5</w:t>
+            </w:r>
+            <w:r>
+              <w:rPr>
+                <w:noProof/>
+                <w:webHidden/>
+              </w:rPr>
+              <w:tab/>
+            </w:r>
+            <w:r>
+              <w:rPr>
+                <w:noProof/>
+                <w:webHidden/>
+              </w:rPr>
+              <w:fldChar w:fldCharType="begin"/>
+            </w:r>
+            <w:r>
+              <w:rPr>
+                <w:noProof/>
+                <w:webHidden/>
+              </w:rPr>
+              <w:instrText xml:space="preserve"> PAGEREF _Toc179931910 \h </w:instrText>
+            </w:r>
+            <w:r>
+              <w:rPr>
+                <w:noProof/>
+                <w:webHidden/>
+              </w:rPr>
+            </w:r>
+            <w:r>
+              <w:rPr>
+                <w:noProof/>
+                <w:webHidden/>
+              </w:rPr>
+              <w:fldChar w:fldCharType="separate"/>
+            </w:r>
+            <w:r>
+              <w:rPr>
+                <w:noProof/>
+                <w:webHidden/>
+              </w:rPr>
+              <w:t>34</w:t>
+            </w:r>
+            <w:r>
+              <w:rPr>
+                <w:noProof/>
+                <w:webHidden/>
+              </w:rPr>
+              <w:fldChar w:fldCharType="end"/>
+            </w:r>
+          </w:hyperlink>
+        </w:p>
+        <w:p>
+          <w:pPr>
+            <w:pStyle w:val="TOC1"/>
+            <w:rPr>
+              <w:rFonts w:asciiTheme="minorHAnsi" w:eastAsiaTheme="minorEastAsia" w:hAnsiTheme="minorHAnsi" w:cstheme="minorBidi"/>
+              <w:noProof/>
+              <w:kern w:val="2"/>
+              <w14:ligatures w14:val="standardContextual"/>
+            </w:rPr>
+          </w:pPr>
+          <w:hyperlink w:anchor="_Toc179931911" w:history="1">
+            <w:r>
+              <w:rPr>
+                <w:rStyle w:val="Hyperlink"/>
+                <w:noProof/>
+              </w:rPr>
+              <w:t>5.1 Discussion</w:t>
+            </w:r>
+            <w:r>
+              <w:rPr>
+                <w:noProof/>
+                <w:webHidden/>
+              </w:rPr>
+              <w:tab/>
+            </w:r>
+            <w:r>
+              <w:rPr>
+                <w:noProof/>
+                <w:webHidden/>
+              </w:rPr>
+              <w:fldChar w:fldCharType="begin"/>
+            </w:r>
+            <w:r>
+              <w:rPr>
+                <w:noProof/>
+                <w:webHidden/>
+              </w:rPr>
+              <w:instrText xml:space="preserve"> PAGEREF _Toc179931911 \h </w:instrText>
+            </w:r>
+            <w:r>
+              <w:rPr>
+                <w:noProof/>
+                <w:webHidden/>
+              </w:rPr>
+            </w:r>
+            <w:r>
+              <w:rPr>
+                <w:noProof/>
+                <w:webHidden/>
+              </w:rPr>
+              <w:fldChar w:fldCharType="separate"/>
+            </w:r>
+            <w:r>
+              <w:rPr>
+                <w:noProof/>
+                <w:webHidden/>
+              </w:rPr>
+              <w:t>34</w:t>
+            </w:r>
+            <w:r>
+              <w:rPr>
+                <w:noProof/>
+                <w:webHidden/>
+              </w:rPr>
+              <w:fldChar w:fldCharType="end"/>
+            </w:r>
+          </w:hyperlink>
+        </w:p>
+        <w:p>
+          <w:pPr>
+            <w:pStyle w:val="TOC1"/>
+            <w:rPr>
+              <w:rFonts w:asciiTheme="minorHAnsi" w:eastAsiaTheme="minorEastAsia" w:hAnsiTheme="minorHAnsi" w:cstheme="minorBidi"/>
+              <w:noProof/>
+              <w:kern w:val="2"/>
+              <w14:ligatures w14:val="standardContextual"/>
+            </w:rPr>
+          </w:pPr>
+          <w:hyperlink w:anchor="_Toc179931912" w:history="1">
+            <w:r>
+              <w:rPr>
+                <w:rStyle w:val="Hyperlink"/>
+                <w:noProof/>
+              </w:rPr>
+              <w:t>5.2 Conclusion</w:t>
+            </w:r>
+            <w:r>
+              <w:rPr>
+                <w:noProof/>
+                <w:webHidden/>
+              </w:rPr>
+              <w:tab/>
+            </w:r>
+            <w:r>
+              <w:rPr>
+                <w:noProof/>
+                <w:webHidden/>
+              </w:rPr>
+              <w:fldChar w:fldCharType="begin"/>
+            </w:r>
+            <w:r>
+              <w:rPr>
+                <w:noProof/>
+                <w:webHidden/>
+              </w:rPr>
+              <w:instrText xml:space="preserve"> PAGEREF _Toc179931912 \h </w:instrText>
+            </w:r>
+            <w:r>
+              <w:rPr>
+                <w:noProof/>
+                <w:webHidden/>
+              </w:rPr>
+            </w:r>
+            <w:r>
+              <w:rPr>
+                <w:noProof/>
+                <w:webHidden/>
+              </w:rPr>
+              <w:fldChar w:fldCharType="separate"/>
+            </w:r>
+            <w:r>
+              <w:rPr>
+                <w:noProof/>
+                <w:webHidden/>
+              </w:rPr>
+              <w:t>34</w:t>
+            </w:r>
+            <w:r>
+              <w:rPr>
+                <w:noProof/>
+                <w:webHidden/>
+              </w:rPr>
+              <w:fldChar w:fldCharType="end"/>
+            </w:r>
+          </w:hyperlink>
+        </w:p>
+        <w:p>
+          <w:pPr>
+            <w:pStyle w:val="TOC1"/>
+            <w:rPr>
+              <w:rFonts w:asciiTheme="minorHAnsi" w:eastAsiaTheme="minorEastAsia" w:hAnsiTheme="minorHAnsi" w:cstheme="minorBidi"/>
+              <w:noProof/>
+              <w:kern w:val="2"/>
+              <w14:ligatures w14:val="standardContextual"/>
+            </w:rPr>
+          </w:pPr>
+          <w:hyperlink w:anchor="_Toc179931913" w:history="1">
+            <w:r>
+              <w:rPr>
+                <w:rStyle w:val="Hyperlink"/>
+                <w:noProof/>
+              </w:rPr>
+              <w:t>5.3 Future Work</w:t>
+            </w:r>
+            <w:r>
+              <w:rPr>
+                <w:noProof/>
+                <w:webHidden/>
+              </w:rPr>
+              <w:tab/>
+            </w:r>
+            <w:r>
+              <w:rPr>
+                <w:noProof/>
+                <w:webHidden/>
+              </w:rPr>
+              <w:fldChar w:fldCharType="begin"/>
+            </w:r>
+            <w:r>
+              <w:rPr>
+                <w:noProof/>
+                <w:webHidden/>
+              </w:rPr>
+              <w:instrText xml:space="preserve"> PAGEREF _Toc179931913 \h </w:instrText>
+            </w:r>
+            <w:r>
+              <w:rPr>
+                <w:noProof/>
+                <w:webHidden/>
+              </w:rPr>
+            </w:r>
+            <w:r>
+              <w:rPr>
+                <w:noProof/>
+                <w:webHidden/>
+              </w:rPr>
+              <w:fldChar w:fldCharType="separate"/>
+            </w:r>
+            <w:r>
+              <w:rPr>
+                <w:noProof/>
+                <w:webHidden/>
+              </w:rPr>
+              <w:t>34</w:t>
+            </w:r>
+            <w:r>
+              <w:rPr>
+                <w:noProof/>
+                <w:webHidden/>
+              </w:rPr>
+              <w:fldChar w:fldCharType="end"/>
+            </w:r>
+          </w:hyperlink>
+        </w:p>
+        <w:p>
+          <w:pPr>
+            <w:pStyle w:val="TOC1"/>
+            <w:rPr>
+              <w:rFonts w:asciiTheme="minorHAnsi" w:eastAsiaTheme="minorEastAsia" w:hAnsiTheme="minorHAnsi" w:cstheme="minorBidi"/>
+              <w:noProof/>
+              <w:kern w:val="2"/>
+              <w14:ligatures w14:val="standardContextual"/>
+            </w:rPr>
+          </w:pPr>
+          <w:hyperlink w:anchor="_Toc179931914" w:history="1">
+            <w:r>
+              <w:rPr>
+                <w:rStyle w:val="Hyperlink"/>
+                <w:noProof/>
+              </w:rPr>
               <w:t>References</w:t>
             </w:r>
             <w:r>
@@ -2454,7 +3871,7 @@
                 <w:noProof/>
                 <w:webHidden/>
               </w:rPr>
-              <w:instrText xml:space="preserve"> PAGEREF _Toc179912446 \h </w:instrText>
+              <w:instrText xml:space="preserve"> PAGEREF _Toc179931914 \h </w:instrText>
             </w:r>
             <w:r>
               <w:rPr>
@@ -2474,7 +3891,279 @@
                 <w:noProof/>
                 <w:webHidden/>
               </w:rPr>
-              <w:t>27</w:t>
+              <w:t>35</w:t>
+            </w:r>
+            <w:r>
+              <w:rPr>
+                <w:noProof/>
+                <w:webHidden/>
+              </w:rPr>
+              <w:fldChar w:fldCharType="end"/>
+            </w:r>
+          </w:hyperlink>
+        </w:p>
+        <w:p>
+          <w:pPr>
+            <w:pStyle w:val="TOC1"/>
+            <w:rPr>
+              <w:rFonts w:asciiTheme="minorHAnsi" w:eastAsiaTheme="minorEastAsia" w:hAnsiTheme="minorHAnsi" w:cstheme="minorBidi"/>
+              <w:noProof/>
+              <w:kern w:val="2"/>
+              <w14:ligatures w14:val="standardContextual"/>
+            </w:rPr>
+          </w:pPr>
+          <w:hyperlink w:anchor="_Toc179931915" w:history="1">
+            <w:r>
+              <w:rPr>
+                <w:rStyle w:val="Hyperlink"/>
+                <w:noProof/>
+              </w:rPr>
+              <w:t>Appendix</w:t>
+            </w:r>
+            <w:r>
+              <w:rPr>
+                <w:noProof/>
+                <w:webHidden/>
+              </w:rPr>
+              <w:tab/>
+            </w:r>
+            <w:r>
+              <w:rPr>
+                <w:noProof/>
+                <w:webHidden/>
+              </w:rPr>
+              <w:fldChar w:fldCharType="begin"/>
+            </w:r>
+            <w:r>
+              <w:rPr>
+                <w:noProof/>
+                <w:webHidden/>
+              </w:rPr>
+              <w:instrText xml:space="preserve"> PAGEREF _Toc179931915 \h </w:instrText>
+            </w:r>
+            <w:r>
+              <w:rPr>
+                <w:noProof/>
+                <w:webHidden/>
+              </w:rPr>
+            </w:r>
+            <w:r>
+              <w:rPr>
+                <w:noProof/>
+                <w:webHidden/>
+              </w:rPr>
+              <w:fldChar w:fldCharType="separate"/>
+            </w:r>
+            <w:r>
+              <w:rPr>
+                <w:noProof/>
+                <w:webHidden/>
+              </w:rPr>
+              <w:t>38</w:t>
+            </w:r>
+            <w:r>
+              <w:rPr>
+                <w:noProof/>
+                <w:webHidden/>
+              </w:rPr>
+              <w:fldChar w:fldCharType="end"/>
+            </w:r>
+          </w:hyperlink>
+        </w:p>
+        <w:p>
+          <w:pPr>
+            <w:pStyle w:val="TOC1"/>
+            <w:rPr>
+              <w:rFonts w:asciiTheme="minorHAnsi" w:eastAsiaTheme="minorEastAsia" w:hAnsiTheme="minorHAnsi" w:cstheme="minorBidi"/>
+              <w:noProof/>
+              <w:kern w:val="2"/>
+              <w14:ligatures w14:val="standardContextual"/>
+            </w:rPr>
+          </w:pPr>
+          <w:hyperlink w:anchor="_Toc179931916" w:history="1">
+            <w:r>
+              <w:rPr>
+                <w:rStyle w:val="Hyperlink"/>
+                <w:noProof/>
+              </w:rPr>
+              <w:t>Front-End Implementation</w:t>
+            </w:r>
+            <w:r>
+              <w:rPr>
+                <w:noProof/>
+                <w:webHidden/>
+              </w:rPr>
+              <w:tab/>
+            </w:r>
+            <w:r>
+              <w:rPr>
+                <w:noProof/>
+                <w:webHidden/>
+              </w:rPr>
+              <w:fldChar w:fldCharType="begin"/>
+            </w:r>
+            <w:r>
+              <w:rPr>
+                <w:noProof/>
+                <w:webHidden/>
+              </w:rPr>
+              <w:instrText xml:space="preserve"> PAGEREF _Toc179931916 \h </w:instrText>
+            </w:r>
+            <w:r>
+              <w:rPr>
+                <w:noProof/>
+                <w:webHidden/>
+              </w:rPr>
+            </w:r>
+            <w:r>
+              <w:rPr>
+                <w:noProof/>
+                <w:webHidden/>
+              </w:rPr>
+              <w:fldChar w:fldCharType="separate"/>
+            </w:r>
+            <w:r>
+              <w:rPr>
+                <w:noProof/>
+                <w:webHidden/>
+              </w:rPr>
+              <w:t>38</w:t>
+            </w:r>
+            <w:r>
+              <w:rPr>
+                <w:noProof/>
+                <w:webHidden/>
+              </w:rPr>
+              <w:fldChar w:fldCharType="end"/>
+            </w:r>
+          </w:hyperlink>
+        </w:p>
+        <w:p>
+          <w:pPr>
+            <w:pStyle w:val="TOC1"/>
+            <w:rPr>
+              <w:rFonts w:asciiTheme="minorHAnsi" w:eastAsiaTheme="minorEastAsia" w:hAnsiTheme="minorHAnsi" w:cstheme="minorBidi"/>
+              <w:noProof/>
+              <w:kern w:val="2"/>
+              <w14:ligatures w14:val="standardContextual"/>
+            </w:rPr>
+          </w:pPr>
+          <w:hyperlink w:anchor="_Toc179931917" w:history="1">
+            <w:r>
+              <w:rPr>
+                <w:rStyle w:val="Hyperlink"/>
+                <w:noProof/>
+              </w:rPr>
+              <w:t>Model Implementation</w:t>
+            </w:r>
+            <w:r>
+              <w:rPr>
+                <w:noProof/>
+                <w:webHidden/>
+              </w:rPr>
+              <w:tab/>
+            </w:r>
+            <w:r>
+              <w:rPr>
+                <w:noProof/>
+                <w:webHidden/>
+              </w:rPr>
+              <w:fldChar w:fldCharType="begin"/>
+            </w:r>
+            <w:r>
+              <w:rPr>
+                <w:noProof/>
+                <w:webHidden/>
+              </w:rPr>
+              <w:instrText xml:space="preserve"> PAGEREF _Toc179931917 \h </w:instrText>
+            </w:r>
+            <w:r>
+              <w:rPr>
+                <w:noProof/>
+                <w:webHidden/>
+              </w:rPr>
+            </w:r>
+            <w:r>
+              <w:rPr>
+                <w:noProof/>
+                <w:webHidden/>
+              </w:rPr>
+              <w:fldChar w:fldCharType="separate"/>
+            </w:r>
+            <w:r>
+              <w:rPr>
+                <w:noProof/>
+                <w:webHidden/>
+              </w:rPr>
+              <w:t>38</w:t>
+            </w:r>
+            <w:r>
+              <w:rPr>
+                <w:noProof/>
+                <w:webHidden/>
+              </w:rPr>
+              <w:fldChar w:fldCharType="end"/>
+            </w:r>
+          </w:hyperlink>
+        </w:p>
+        <w:p>
+          <w:pPr>
+            <w:pStyle w:val="TOC1"/>
+            <w:rPr>
+              <w:rFonts w:asciiTheme="minorHAnsi" w:eastAsiaTheme="minorEastAsia" w:hAnsiTheme="minorHAnsi" w:cstheme="minorBidi"/>
+              <w:noProof/>
+              <w:kern w:val="2"/>
+              <w14:ligatures w14:val="standardContextual"/>
+            </w:rPr>
+          </w:pPr>
+          <w:hyperlink w:anchor="_Toc179931918" w:history="1">
+            <w:r>
+              <w:rPr>
+                <w:rStyle w:val="Hyperlink"/>
+                <w:noProof/>
+              </w:rPr>
+              <w:t>Output</w:t>
+            </w:r>
+            <w:r>
+              <w:rPr>
+                <w:noProof/>
+                <w:webHidden/>
+              </w:rPr>
+              <w:tab/>
+            </w:r>
+            <w:r>
+              <w:rPr>
+                <w:noProof/>
+                <w:webHidden/>
+              </w:rPr>
+              <w:fldChar w:fldCharType="begin"/>
+            </w:r>
+            <w:r>
+              <w:rPr>
+                <w:noProof/>
+                <w:webHidden/>
+              </w:rPr>
+              <w:instrText xml:space="preserve"> PAGEREF _Toc179931918 \h </w:instrText>
+            </w:r>
+            <w:r>
+              <w:rPr>
+                <w:noProof/>
+                <w:webHidden/>
+              </w:rPr>
+            </w:r>
+            <w:r>
+              <w:rPr>
+                <w:noProof/>
+                <w:webHidden/>
+              </w:rPr>
+              <w:fldChar w:fldCharType="separate"/>
+            </w:r>
+            <w:r>
+              <w:rPr>
+                <w:noProof/>
+                <w:webHidden/>
+              </w:rPr>
+              <w:t>38</w:t>
             </w:r>
             <w:r>
               <w:rPr>
@@ -2492,7 +4181,6 @@
               <w:bCs/>
               <w:noProof/>
             </w:rPr>
-            <w:lastRenderedPageBreak/>
             <w:fldChar w:fldCharType="end"/>
           </w:r>
         </w:p>
@@ -2500,13 +4188,17 @@
     </w:sdt>
     <w:p/>
     <w:p>
+      <w:pPr>
+        <w:spacing w:after="200" w:line="276" w:lineRule="auto"/>
+      </w:pPr>
       <w:r>
         <w:br w:type="page"/>
       </w:r>
     </w:p>
     <w:p>
       <w:pPr>
-        <w:spacing w:line="360" w:lineRule="auto"/>
+        <w:spacing w:after="200" w:line="276" w:lineRule="auto"/>
+        <w:jc w:val="center"/>
         <w:rPr>
           <w:b/>
           <w:bCs/>
@@ -2522,52 +4214,259 @@
           <w:szCs w:val="32"/>
         </w:rPr>
         <w:lastRenderedPageBreak/>
-        <w:t>Abstract</w:t>
-      </w:r>
-    </w:p>
-    <w:p>
-      <w:pPr>
-        <w:spacing w:line="360" w:lineRule="auto"/>
-        <w:jc w:val="both"/>
-      </w:pPr>
-      <w:r>
-        <w:t>In Sri Lanka, the Internet and social media are platforms that are widely open to almost everyone. Usage of Internet users is caped 14.6 million and social media is increasing day by day and up to date it is 7.2 million. People write, post, comment, and share their thoughts on these platforms, which is considered freedom of speaking of humans. Free speech has opened doors for everyone to speak up and react. Hate speech, cyberbullying, and online harassment have taken place due to the freedom of speech. Darkside of freedom of expression has led to threaten, abuse, harass, offend, and defaming individuals or entities. This study addresses the negative impacts that hate speech and hate crimes have on Sri Lankans. We seek to understand the emotional, social, and psychological impact these incidents exact on individuals and communities by looking at real-life experiences and perspectives.</w:t>
-      </w:r>
-    </w:p>
-    <w:p>
-      <w:pPr>
-        <w:spacing w:line="360" w:lineRule="auto"/>
-        <w:jc w:val="both"/>
-      </w:pPr>
-      <w:r>
-        <w:t>The study also emphasizes how important it is to have efficient hate speech detection technologies on social media platforms. Such types of solutions are essential for preventing hate speech from spreading further since internet platforms are becoming more and more like breeding grounds for it. These technologies can help mitigate the negative effects of hate speech by promptly identifying and eliminating it, providing a more comfortable and secure environment on the internet.</w:t>
-      </w:r>
-    </w:p>
-    <w:p>
-      <w:pPr>
-        <w:spacing w:line="360" w:lineRule="auto"/>
-        <w:jc w:val="both"/>
-      </w:pPr>
-      <w:r>
-        <w:t>In this study, I want to draw attention to the critical need for proactive steps toward preventing hate speech and hate crimes in Sri Lanka, highlighting the vital role that technology plays in preserving social harmony and well-being</w:t>
-      </w:r>
-      <w:r>
-        <w:t>.</w:t>
-      </w:r>
-    </w:p>
-    <w:p>
-      <w:pPr>
-        <w:spacing w:line="360" w:lineRule="auto"/>
+        <w:t>List Of Figures</w:t>
+      </w:r>
+    </w:p>
+    <w:p>
+      <w:pPr>
+        <w:pStyle w:val="TableofFigures"/>
+        <w:tabs>
+          <w:tab w:val="right" w:leader="dot" w:pos="8296"/>
+        </w:tabs>
+        <w:rPr>
+          <w:rFonts w:asciiTheme="minorHAnsi" w:eastAsiaTheme="minorEastAsia" w:hAnsiTheme="minorHAnsi" w:cstheme="minorBidi"/>
+          <w:noProof/>
+          <w:kern w:val="2"/>
+          <w14:ligatures w14:val="standardContextual"/>
+        </w:rPr>
+      </w:pPr>
+      <w:r>
         <w:rPr>
           <w:b/>
           <w:bCs/>
         </w:rPr>
-      </w:pPr>
+        <w:fldChar w:fldCharType="begin"/>
+      </w:r>
       <w:r>
         <w:rPr>
           <w:b/>
           <w:bCs/>
         </w:rPr>
+        <w:instrText xml:space="preserve"> TOC \h \z \c "Figure" </w:instrText>
+      </w:r>
+      <w:r>
+        <w:rPr>
+          <w:b/>
+          <w:bCs/>
+        </w:rPr>
+        <w:fldChar w:fldCharType="separate"/>
+      </w:r>
+      <w:hyperlink w:anchor="_Toc179931846" w:history="1">
+        <w:r>
+          <w:rPr>
+            <w:rStyle w:val="Hyperlink"/>
+            <w:noProof/>
+          </w:rPr>
+          <w:t>Figure 1 Outlined Solution</w:t>
+        </w:r>
+        <w:r>
+          <w:rPr>
+            <w:noProof/>
+            <w:webHidden/>
+          </w:rPr>
+          <w:tab/>
+        </w:r>
+        <w:r>
+          <w:rPr>
+            <w:noProof/>
+            <w:webHidden/>
+          </w:rPr>
+          <w:fldChar w:fldCharType="begin"/>
+        </w:r>
+        <w:r>
+          <w:rPr>
+            <w:noProof/>
+            <w:webHidden/>
+          </w:rPr>
+          <w:instrText xml:space="preserve"> PAGEREF _Toc179931846 \h </w:instrText>
+        </w:r>
+        <w:r>
+          <w:rPr>
+            <w:noProof/>
+            <w:webHidden/>
+          </w:rPr>
+        </w:r>
+        <w:r>
+          <w:rPr>
+            <w:noProof/>
+            <w:webHidden/>
+          </w:rPr>
+          <w:fldChar w:fldCharType="separate"/>
+        </w:r>
+        <w:r>
+          <w:rPr>
+            <w:noProof/>
+            <w:webHidden/>
+          </w:rPr>
+          <w:t>16</w:t>
+        </w:r>
+        <w:r>
+          <w:rPr>
+            <w:noProof/>
+            <w:webHidden/>
+          </w:rPr>
+          <w:fldChar w:fldCharType="end"/>
+        </w:r>
+      </w:hyperlink>
+    </w:p>
+    <w:p>
+      <w:pPr>
+        <w:pStyle w:val="TableofFigures"/>
+        <w:tabs>
+          <w:tab w:val="right" w:leader="dot" w:pos="8296"/>
+        </w:tabs>
+        <w:rPr>
+          <w:rFonts w:asciiTheme="minorHAnsi" w:eastAsiaTheme="minorEastAsia" w:hAnsiTheme="minorHAnsi" w:cstheme="minorBidi"/>
+          <w:noProof/>
+          <w:kern w:val="2"/>
+          <w14:ligatures w14:val="standardContextual"/>
+        </w:rPr>
+      </w:pPr>
+      <w:hyperlink w:anchor="_Toc179931847" w:history="1">
+        <w:r>
+          <w:rPr>
+            <w:rStyle w:val="Hyperlink"/>
+            <w:noProof/>
+          </w:rPr>
+          <w:t>Figure 2 Existing Method</w:t>
+        </w:r>
+        <w:r>
+          <w:rPr>
+            <w:noProof/>
+            <w:webHidden/>
+          </w:rPr>
+          <w:tab/>
+        </w:r>
+        <w:r>
+          <w:rPr>
+            <w:noProof/>
+            <w:webHidden/>
+          </w:rPr>
+          <w:fldChar w:fldCharType="begin"/>
+        </w:r>
+        <w:r>
+          <w:rPr>
+            <w:noProof/>
+            <w:webHidden/>
+          </w:rPr>
+          <w:instrText xml:space="preserve"> PAGEREF _Toc179931847 \h </w:instrText>
+        </w:r>
+        <w:r>
+          <w:rPr>
+            <w:noProof/>
+            <w:webHidden/>
+          </w:rPr>
+        </w:r>
+        <w:r>
+          <w:rPr>
+            <w:noProof/>
+            <w:webHidden/>
+          </w:rPr>
+          <w:fldChar w:fldCharType="separate"/>
+        </w:r>
+        <w:r>
+          <w:rPr>
+            <w:noProof/>
+            <w:webHidden/>
+          </w:rPr>
+          <w:t>23</w:t>
+        </w:r>
+        <w:r>
+          <w:rPr>
+            <w:noProof/>
+            <w:webHidden/>
+          </w:rPr>
+          <w:fldChar w:fldCharType="end"/>
+        </w:r>
+      </w:hyperlink>
+    </w:p>
+    <w:p>
+      <w:pPr>
+        <w:spacing w:after="200" w:line="276" w:lineRule="auto"/>
+        <w:rPr>
+          <w:b/>
+          <w:bCs/>
+        </w:rPr>
+      </w:pPr>
+      <w:r>
+        <w:rPr>
+          <w:b/>
+          <w:bCs/>
+        </w:rPr>
+        <w:fldChar w:fldCharType="end"/>
+      </w:r>
+      <w:r>
+        <w:rPr>
+          <w:b/>
+          <w:bCs/>
+        </w:rPr>
+        <w:br w:type="page"/>
+      </w:r>
+    </w:p>
+    <w:p/>
+    <w:p>
+      <w:pPr>
+        <w:spacing w:line="360" w:lineRule="auto"/>
+        <w:rPr>
+          <w:b/>
+          <w:bCs/>
+          <w:sz w:val="32"/>
+          <w:szCs w:val="32"/>
+        </w:rPr>
+      </w:pPr>
+      <w:r>
+        <w:rPr>
+          <w:b/>
+          <w:bCs/>
+          <w:sz w:val="32"/>
+          <w:szCs w:val="32"/>
+        </w:rPr>
+        <w:t>Abstract</w:t>
+      </w:r>
+    </w:p>
+    <w:p>
+      <w:pPr>
+        <w:spacing w:line="360" w:lineRule="auto"/>
+        <w:jc w:val="both"/>
+      </w:pPr>
+      <w:r>
+        <w:t>In Sri Lanka, the Internet and social media are platforms that are widely open to almost everyone. Usage of Internet users is caped 14.6 million and social media is increasing day by day and up to date it is 7.2 million. People write, post, comment, and share their thoughts on these platforms, which is considered freedom of speaking of humans. Free speech has opened doors for everyone to speak up and react. Hate speech, cyberbullying, and online harassment have taken place due to the freedom of speech. Darkside of freedom of expression has led to threaten, abuse, harass, offend, and defaming individuals or entities. This study addresses the negative impacts that hate speech and hate crimes have on Sri Lankans. We seek to understand the emotional, social, and psychological impact these incidents exact on individuals and communities by looking at real-life experiences and perspectives.</w:t>
+      </w:r>
+    </w:p>
+    <w:p>
+      <w:pPr>
+        <w:spacing w:line="360" w:lineRule="auto"/>
+        <w:jc w:val="both"/>
+      </w:pPr>
+      <w:r>
+        <w:t>The study also emphasizes how important it is to have efficient hate speech detection technologies on social media platforms. Such types of solutions are essential for preventing hate speech from spreading further since internet platforms are becoming more and more like breeding grounds for it. These technologies can help mitigate the negative effects of hate speech by promptly identifying and eliminating it, providing a more comfortable and secure environment on the internet.</w:t>
+      </w:r>
+    </w:p>
+    <w:p>
+      <w:pPr>
+        <w:spacing w:line="360" w:lineRule="auto"/>
+        <w:jc w:val="both"/>
+      </w:pPr>
+      <w:r>
+        <w:t>In this study, I want to draw attention to the critical need for proactive steps toward preventing hate speech and hate crimes in Sri Lanka, highlighting the vital role that technology plays in preserving social harmony and well-being</w:t>
+      </w:r>
+      <w:r>
+        <w:t>.</w:t>
+      </w:r>
+    </w:p>
+    <w:p>
+      <w:pPr>
+        <w:spacing w:line="360" w:lineRule="auto"/>
+        <w:rPr>
+          <w:b/>
+          <w:bCs/>
+        </w:rPr>
+      </w:pPr>
+      <w:r>
+        <w:rPr>
+          <w:b/>
+          <w:bCs/>
+        </w:rPr>
         <w:t>KEYWORDS</w:t>
       </w:r>
     </w:p>
@@ -2595,7 +4494,7 @@
         </w:rPr>
       </w:pPr>
       <w:bookmarkStart w:id="0" w:name="_Toc160079940"/>
-      <w:bookmarkStart w:id="1" w:name="_Toc179912419"/>
+      <w:bookmarkStart w:id="1" w:name="_Toc179931866"/>
       <w:r>
         <w:rPr>
           <w:sz w:val="40"/>
@@ -2611,7 +4510,7 @@
         <w:pStyle w:val="Heading1"/>
         <w:spacing w:line="360" w:lineRule="auto"/>
       </w:pPr>
-      <w:bookmarkStart w:id="2" w:name="_Toc179912420"/>
+      <w:bookmarkStart w:id="2" w:name="_Toc179931867"/>
       <w:bookmarkEnd w:id="0"/>
       <w:r>
         <w:t>1.1 Introduction</w:t>
@@ -2678,7 +4577,7 @@
         <w:pStyle w:val="Heading1"/>
         <w:spacing w:line="360" w:lineRule="auto"/>
       </w:pPr>
-      <w:bookmarkStart w:id="3" w:name="_Toc179912421"/>
+      <w:bookmarkStart w:id="3" w:name="_Toc179931868"/>
       <w:r>
         <w:t>1.2 Relevancy of The Topic</w:t>
       </w:r>
@@ -2847,7 +4746,7 @@
         <w:pStyle w:val="Heading1"/>
         <w:spacing w:line="360" w:lineRule="auto"/>
       </w:pPr>
-      <w:bookmarkStart w:id="4" w:name="_Toc179912422"/>
+      <w:bookmarkStart w:id="4" w:name="_Toc179931869"/>
       <w:r>
         <w:lastRenderedPageBreak/>
         <w:t>1.2 Background of the Study</w:t>
@@ -2885,7 +4784,7 @@
         <w:pStyle w:val="Heading2"/>
         <w:spacing w:line="360" w:lineRule="auto"/>
       </w:pPr>
-      <w:bookmarkStart w:id="5" w:name="_Toc179912423"/>
+      <w:bookmarkStart w:id="5" w:name="_Toc179931870"/>
       <w:r>
         <w:t>1.2.1 Growth of the usage of social media</w:t>
       </w:r>
@@ -2929,7 +4828,7 @@
         <w:pStyle w:val="Heading2"/>
         <w:spacing w:line="360" w:lineRule="auto"/>
       </w:pPr>
-      <w:bookmarkStart w:id="6" w:name="_Toc179912424"/>
+      <w:bookmarkStart w:id="6" w:name="_Toc179931871"/>
       <w:r>
         <w:t>1.2.2 Current context of social media-related negativities</w:t>
       </w:r>
@@ -2960,7 +4859,7 @@
         <w:pStyle w:val="Heading2"/>
         <w:spacing w:line="360" w:lineRule="auto"/>
       </w:pPr>
-      <w:bookmarkStart w:id="7" w:name="_Toc179912425"/>
+      <w:bookmarkStart w:id="7" w:name="_Toc179931872"/>
       <w:r>
         <w:t>1.2.3 Current barriers that have provided for the safety of users of</w:t>
       </w:r>
@@ -3005,7 +4904,7 @@
         <w:pStyle w:val="Heading1"/>
         <w:spacing w:line="360" w:lineRule="auto"/>
       </w:pPr>
-      <w:bookmarkStart w:id="8" w:name="_Toc179912426"/>
+      <w:bookmarkStart w:id="8" w:name="_Toc179931873"/>
       <w:r>
         <w:t>1.3 Problem Statement</w:t>
       </w:r>
@@ -3056,7 +4955,7 @@
         <w:pStyle w:val="Heading1"/>
         <w:spacing w:line="360" w:lineRule="auto"/>
       </w:pPr>
-      <w:bookmarkStart w:id="9" w:name="_Toc179912427"/>
+      <w:bookmarkStart w:id="9" w:name="_Toc179931874"/>
       <w:r>
         <w:t>1.4 Research Question</w:t>
       </w:r>
@@ -3158,7 +5057,7 @@
         <w:pStyle w:val="Heading1"/>
         <w:spacing w:line="360" w:lineRule="auto"/>
       </w:pPr>
-      <w:bookmarkStart w:id="10" w:name="_Toc179912428"/>
+      <w:bookmarkStart w:id="10" w:name="_Toc179931875"/>
       <w:r>
         <w:t>1.5 Motivation</w:t>
       </w:r>
@@ -3230,7 +5129,7 @@
       <w:pPr>
         <w:pStyle w:val="Heading1"/>
       </w:pPr>
-      <w:bookmarkStart w:id="11" w:name="_Toc179912429"/>
+      <w:bookmarkStart w:id="11" w:name="_Toc179931876"/>
       <w:r>
         <w:lastRenderedPageBreak/>
         <w:t>1.6 Aim</w:t>
@@ -3251,7 +5150,7 @@
         <w:pStyle w:val="Heading1"/>
         <w:spacing w:line="360" w:lineRule="auto"/>
       </w:pPr>
-      <w:bookmarkStart w:id="12" w:name="_Toc179912430"/>
+      <w:bookmarkStart w:id="12" w:name="_Toc179931877"/>
       <w:r>
         <w:t>1.</w:t>
       </w:r>
@@ -3758,7 +5657,7 @@
         <w:pStyle w:val="Heading1"/>
         <w:spacing w:line="360" w:lineRule="auto"/>
       </w:pPr>
-      <w:bookmarkStart w:id="13" w:name="_Toc179912431"/>
+      <w:bookmarkStart w:id="13" w:name="_Toc179931878"/>
       <w:r>
         <w:t>1.8 Challenges and Limitations</w:t>
       </w:r>
@@ -3951,12 +5850,140 @@
     </w:p>
     <w:p>
       <w:pPr>
-        <w:spacing w:line="360" w:lineRule="auto"/>
-      </w:pPr>
+        <w:pStyle w:val="Heading1"/>
+      </w:pPr>
+      <w:bookmarkStart w:id="14" w:name="_Toc179931879"/>
+      <w:r>
+        <w:t>1.9 Outlined Solution</w:t>
+      </w:r>
+      <w:bookmarkEnd w:id="14"/>
+    </w:p>
+    <w:p/>
+    <w:p>
+      <w:pPr>
+        <w:keepNext/>
+      </w:pPr>
+      <w:r>
+        <w:rPr>
+          <w:noProof/>
+          <w14:ligatures w14:val="standardContextual"/>
+        </w:rPr>
+        <w:drawing>
+          <wp:inline distT="0" distB="0" distL="0" distR="0" wp14:anchorId="26EA9D1F" wp14:editId="5DC87226">
+            <wp:extent cx="4619707" cy="6028257"/>
+            <wp:effectExtent l="0" t="0" r="0" b="0"/>
+            <wp:docPr id="275243298" name="Picture 5" descr="A screenshot of a computer&#10;&#10;Description automatically generated"/>
+            <wp:cNvGraphicFramePr>
+              <a:graphicFrameLocks xmlns:a="http://schemas.openxmlformats.org/drawingml/2006/main" noChangeAspect="1"/>
+            </wp:cNvGraphicFramePr>
+            <a:graphic xmlns:a="http://schemas.openxmlformats.org/drawingml/2006/main">
+              <a:graphicData uri="http://schemas.openxmlformats.org/drawingml/2006/picture">
+                <pic:pic xmlns:pic="http://schemas.openxmlformats.org/drawingml/2006/picture">
+                  <pic:nvPicPr>
+                    <pic:cNvPr id="275243298" name="Picture 5" descr="A screenshot of a computer&#10;&#10;Description automatically generated"/>
+                    <pic:cNvPicPr/>
+                  </pic:nvPicPr>
+                  <pic:blipFill>
+                    <a:blip r:embed="rId9">
+                      <a:extLst>
+                        <a:ext uri="{28A0092B-C50C-407E-A947-70E740481C1C}">
+                          <a14:useLocalDpi xmlns:a14="http://schemas.microsoft.com/office/drawing/2010/main" val="0"/>
+                        </a:ext>
+                      </a:extLst>
+                    </a:blip>
+                    <a:stretch>
+                      <a:fillRect/>
+                    </a:stretch>
+                  </pic:blipFill>
+                  <pic:spPr>
+                    <a:xfrm>
+                      <a:off x="0" y="0"/>
+                      <a:ext cx="4623972" cy="6033822"/>
+                    </a:xfrm>
+                    <a:prstGeom prst="rect">
+                      <a:avLst/>
+                    </a:prstGeom>
+                  </pic:spPr>
+                </pic:pic>
+              </a:graphicData>
+            </a:graphic>
+          </wp:inline>
+        </w:drawing>
+      </w:r>
+    </w:p>
+    <w:p>
+      <w:pPr>
+        <w:pStyle w:val="Caption"/>
+        <w:jc w:val="center"/>
+        <w:rPr>
+          <w:i w:val="0"/>
+          <w:iCs w:val="0"/>
+          <w:color w:val="auto"/>
+        </w:rPr>
+      </w:pPr>
+      <w:bookmarkStart w:id="15" w:name="_Toc179931846"/>
+      <w:r>
+        <w:rPr>
+          <w:i w:val="0"/>
+          <w:iCs w:val="0"/>
+          <w:color w:val="auto"/>
+        </w:rPr>
+        <w:t xml:space="preserve">Figure </w:t>
+      </w:r>
+      <w:r>
+        <w:rPr>
+          <w:i w:val="0"/>
+          <w:iCs w:val="0"/>
+          <w:color w:val="auto"/>
+        </w:rPr>
+        <w:fldChar w:fldCharType="begin"/>
+      </w:r>
+      <w:r>
+        <w:rPr>
+          <w:i w:val="0"/>
+          <w:iCs w:val="0"/>
+          <w:color w:val="auto"/>
+        </w:rPr>
+        <w:instrText xml:space="preserve"> SEQ Figure \* ARABIC </w:instrText>
+      </w:r>
+      <w:r>
+        <w:rPr>
+          <w:i w:val="0"/>
+          <w:iCs w:val="0"/>
+          <w:color w:val="auto"/>
+        </w:rPr>
+        <w:fldChar w:fldCharType="separate"/>
+      </w:r>
+      <w:r>
+        <w:rPr>
+          <w:i w:val="0"/>
+          <w:iCs w:val="0"/>
+          <w:noProof/>
+          <w:color w:val="auto"/>
+        </w:rPr>
+        <w:t>1</w:t>
+      </w:r>
+      <w:r>
+        <w:rPr>
+          <w:i w:val="0"/>
+          <w:iCs w:val="0"/>
+          <w:color w:val="auto"/>
+        </w:rPr>
+        <w:fldChar w:fldCharType="end"/>
+      </w:r>
+      <w:r>
+        <w:rPr>
+          <w:i w:val="0"/>
+          <w:iCs w:val="0"/>
+          <w:color w:val="auto"/>
+        </w:rPr>
+        <w:t xml:space="preserve"> Outlined Solution</w:t>
+      </w:r>
+      <w:bookmarkEnd w:id="15"/>
       <w:r>
         <w:br w:type="page"/>
       </w:r>
-      <w:bookmarkStart w:id="14" w:name="_Toc160079945"/>
+      <w:bookmarkStart w:id="16" w:name="_Toc160079945"/>
     </w:p>
     <w:p>
       <w:pPr>
@@ -3968,7 +5995,7 @@
           <w:szCs w:val="36"/>
         </w:rPr>
       </w:pPr>
-      <w:bookmarkStart w:id="15" w:name="_Toc179912432"/>
+      <w:bookmarkStart w:id="17" w:name="_Toc179931880"/>
       <w:r>
         <w:rPr>
           <w:sz w:val="40"/>
@@ -3977,19 +6004,19 @@
         <w:lastRenderedPageBreak/>
         <w:t>Chapter 2</w:t>
       </w:r>
-      <w:bookmarkEnd w:id="15"/>
+      <w:bookmarkEnd w:id="17"/>
     </w:p>
     <w:p>
       <w:pPr>
         <w:pStyle w:val="Heading1"/>
         <w:spacing w:line="360" w:lineRule="auto"/>
       </w:pPr>
-      <w:bookmarkStart w:id="16" w:name="_Toc179912433"/>
-      <w:bookmarkEnd w:id="14"/>
+      <w:bookmarkStart w:id="18" w:name="_Toc179931881"/>
+      <w:bookmarkEnd w:id="16"/>
       <w:r>
         <w:t>2.1 Literature Review</w:t>
       </w:r>
-      <w:bookmarkEnd w:id="16"/>
+      <w:bookmarkEnd w:id="18"/>
     </w:p>
     <w:p>
       <w:pPr>
@@ -4086,11 +6113,11 @@
         <w:pStyle w:val="Heading2"/>
         <w:spacing w:line="360" w:lineRule="auto"/>
       </w:pPr>
-      <w:bookmarkStart w:id="17" w:name="_Toc179912434"/>
+      <w:bookmarkStart w:id="19" w:name="_Toc179931882"/>
       <w:r>
         <w:t>2.1.1 Definition of Hate Speech</w:t>
       </w:r>
-      <w:bookmarkEnd w:id="17"/>
+      <w:bookmarkEnd w:id="19"/>
     </w:p>
     <w:p>
       <w:pPr>
@@ -4326,12 +6353,12 @@
         <w:pStyle w:val="Heading2"/>
         <w:spacing w:line="360" w:lineRule="auto"/>
       </w:pPr>
-      <w:bookmarkStart w:id="18" w:name="_Toc179912435"/>
+      <w:bookmarkStart w:id="20" w:name="_Toc179931883"/>
       <w:r>
         <w:lastRenderedPageBreak/>
         <w:t>2.1.2 Definition of Free Speech</w:t>
       </w:r>
-      <w:bookmarkEnd w:id="18"/>
+      <w:bookmarkEnd w:id="20"/>
     </w:p>
     <w:p>
       <w:pPr>
@@ -4524,11 +6551,11 @@
         <w:pStyle w:val="Heading2"/>
         <w:spacing w:line="360" w:lineRule="auto"/>
       </w:pPr>
-      <w:bookmarkStart w:id="19" w:name="_Toc179912436"/>
+      <w:bookmarkStart w:id="21" w:name="_Toc179931884"/>
       <w:r>
         <w:t>2.1.3 Hate Speech vs Free Speech</w:t>
       </w:r>
-      <w:bookmarkEnd w:id="19"/>
+      <w:bookmarkEnd w:id="21"/>
     </w:p>
     <w:p>
       <w:pPr>
@@ -4778,7 +6805,7 @@
         <w:pStyle w:val="Heading2"/>
         <w:spacing w:line="360" w:lineRule="auto"/>
       </w:pPr>
-      <w:bookmarkStart w:id="20" w:name="_Toc179912437"/>
+      <w:bookmarkStart w:id="22" w:name="_Toc179931885"/>
       <w:r>
         <w:t>2.1.</w:t>
       </w:r>
@@ -4788,7 +6815,7 @@
       <w:r>
         <w:t xml:space="preserve"> Hate Speech in Social Media</w:t>
       </w:r>
-      <w:bookmarkEnd w:id="20"/>
+      <w:bookmarkEnd w:id="22"/>
     </w:p>
     <w:p>
       <w:pPr>
@@ -4924,7 +6951,7 @@
         <w:pStyle w:val="Heading2"/>
         <w:spacing w:line="360" w:lineRule="auto"/>
       </w:pPr>
-      <w:bookmarkStart w:id="21" w:name="_Toc179912438"/>
+      <w:bookmarkStart w:id="23" w:name="_Toc179931886"/>
       <w:r>
         <w:t>2.1.</w:t>
       </w:r>
@@ -4934,7 +6961,7 @@
       <w:r>
         <w:t xml:space="preserve"> Hate Speech Detection</w:t>
       </w:r>
-      <w:bookmarkEnd w:id="21"/>
+      <w:bookmarkEnd w:id="23"/>
     </w:p>
     <w:p>
       <w:pPr>
@@ -5032,7 +7059,7 @@
         <w:pStyle w:val="Heading2"/>
         <w:spacing w:line="360" w:lineRule="auto"/>
       </w:pPr>
-      <w:bookmarkStart w:id="22" w:name="_Toc179912439"/>
+      <w:bookmarkStart w:id="24" w:name="_Toc179931887"/>
       <w:r>
         <w:t>2.1.</w:t>
       </w:r>
@@ -5045,7 +7072,7 @@
       <w:r>
         <w:t>Hate Speech</w:t>
       </w:r>
-      <w:bookmarkEnd w:id="22"/>
+      <w:bookmarkEnd w:id="24"/>
     </w:p>
     <w:p>
       <w:pPr>
@@ -5133,14 +7160,14 @@
         <w:spacing w:line="360" w:lineRule="auto"/>
         <w:jc w:val="both"/>
       </w:pPr>
-      <w:bookmarkStart w:id="23" w:name="_Toc179912440"/>
+      <w:bookmarkStart w:id="25" w:name="_Toc179931888"/>
       <w:r>
         <w:t xml:space="preserve">2.2 </w:t>
       </w:r>
       <w:r>
         <w:t>Previous Studies related to the topic</w:t>
       </w:r>
-      <w:bookmarkEnd w:id="23"/>
+      <w:bookmarkEnd w:id="25"/>
     </w:p>
     <w:p>
       <w:pPr>
@@ -5560,7 +7587,7 @@
         <w:pStyle w:val="Heading1"/>
         <w:spacing w:line="360" w:lineRule="auto"/>
       </w:pPr>
-      <w:bookmarkStart w:id="24" w:name="_Toc179912441"/>
+      <w:bookmarkStart w:id="26" w:name="_Toc179931889"/>
       <w:r>
         <w:lastRenderedPageBreak/>
         <w:t>2.</w:t>
@@ -5571,7 +7598,7 @@
       <w:r>
         <w:t xml:space="preserve"> Identification of the Gap</w:t>
       </w:r>
-      <w:bookmarkEnd w:id="24"/>
+      <w:bookmarkEnd w:id="26"/>
     </w:p>
     <w:p>
       <w:pPr>
@@ -6043,8 +8070,9 @@
     <w:p>
       <w:pPr>
         <w:pStyle w:val="Heading1"/>
-      </w:pPr>
-      <w:bookmarkStart w:id="25" w:name="_Toc179912442"/>
+        <w:spacing w:line="360" w:lineRule="auto"/>
+      </w:pPr>
+      <w:bookmarkStart w:id="27" w:name="_Toc179931890"/>
       <w:r>
         <w:lastRenderedPageBreak/>
         <w:t xml:space="preserve">2.4 </w:t>
@@ -6052,7 +8080,133 @@
       <w:r>
         <w:t>Current context of the subject</w:t>
       </w:r>
-      <w:bookmarkEnd w:id="25"/>
+      <w:bookmarkEnd w:id="27"/>
+    </w:p>
+    <w:p>
+      <w:pPr>
+        <w:keepNext/>
+      </w:pPr>
+      <w:r>
+        <w:rPr>
+          <w:noProof/>
+          <w14:ligatures w14:val="standardContextual"/>
+        </w:rPr>
+        <w:drawing>
+          <wp:inline distT="0" distB="0" distL="0" distR="0" wp14:anchorId="77F4E764" wp14:editId="6C8FB05B">
+            <wp:extent cx="5274310" cy="2035810"/>
+            <wp:effectExtent l="0" t="0" r="2540" b="2540"/>
+            <wp:docPr id="161736717" name="Picture 8" descr="A screenshot of a computer screen&#10;&#10;Description automatically generated"/>
+            <wp:cNvGraphicFramePr>
+              <a:graphicFrameLocks xmlns:a="http://schemas.openxmlformats.org/drawingml/2006/main" noChangeAspect="1"/>
+            </wp:cNvGraphicFramePr>
+            <a:graphic xmlns:a="http://schemas.openxmlformats.org/drawingml/2006/main">
+              <a:graphicData uri="http://schemas.openxmlformats.org/drawingml/2006/picture">
+                <pic:pic xmlns:pic="http://schemas.openxmlformats.org/drawingml/2006/picture">
+                  <pic:nvPicPr>
+                    <pic:cNvPr id="161736717" name="Picture 8" descr="A screenshot of a computer screen&#10;&#10;Description automatically generated"/>
+                    <pic:cNvPicPr/>
+                  </pic:nvPicPr>
+                  <pic:blipFill>
+                    <a:blip r:embed="rId10">
+                      <a:extLst>
+                        <a:ext uri="{28A0092B-C50C-407E-A947-70E740481C1C}">
+                          <a14:useLocalDpi xmlns:a14="http://schemas.microsoft.com/office/drawing/2010/main" val="0"/>
+                        </a:ext>
+                      </a:extLst>
+                    </a:blip>
+                    <a:stretch>
+                      <a:fillRect/>
+                    </a:stretch>
+                  </pic:blipFill>
+                  <pic:spPr>
+                    <a:xfrm>
+                      <a:off x="0" y="0"/>
+                      <a:ext cx="5274310" cy="2035810"/>
+                    </a:xfrm>
+                    <a:prstGeom prst="rect">
+                      <a:avLst/>
+                    </a:prstGeom>
+                  </pic:spPr>
+                </pic:pic>
+              </a:graphicData>
+            </a:graphic>
+          </wp:inline>
+        </w:drawing>
+      </w:r>
+    </w:p>
+    <w:p>
+      <w:pPr>
+        <w:pStyle w:val="Caption"/>
+        <w:jc w:val="center"/>
+        <w:rPr>
+          <w:i w:val="0"/>
+          <w:iCs w:val="0"/>
+          <w:color w:val="auto"/>
+        </w:rPr>
+      </w:pPr>
+      <w:bookmarkStart w:id="28" w:name="_Toc179931847"/>
+      <w:r>
+        <w:rPr>
+          <w:i w:val="0"/>
+          <w:iCs w:val="0"/>
+          <w:color w:val="auto"/>
+        </w:rPr>
+        <w:t xml:space="preserve">Figure </w:t>
+      </w:r>
+      <w:r>
+        <w:rPr>
+          <w:i w:val="0"/>
+          <w:iCs w:val="0"/>
+          <w:color w:val="auto"/>
+        </w:rPr>
+        <w:fldChar w:fldCharType="begin"/>
+      </w:r>
+      <w:r>
+        <w:rPr>
+          <w:i w:val="0"/>
+          <w:iCs w:val="0"/>
+          <w:color w:val="auto"/>
+        </w:rPr>
+        <w:instrText xml:space="preserve"> SEQ Figure \* ARABIC </w:instrText>
+      </w:r>
+      <w:r>
+        <w:rPr>
+          <w:i w:val="0"/>
+          <w:iCs w:val="0"/>
+          <w:color w:val="auto"/>
+        </w:rPr>
+        <w:fldChar w:fldCharType="separate"/>
+      </w:r>
+      <w:r>
+        <w:rPr>
+          <w:i w:val="0"/>
+          <w:iCs w:val="0"/>
+          <w:noProof/>
+          <w:color w:val="auto"/>
+        </w:rPr>
+        <w:t>2</w:t>
+      </w:r>
+      <w:r>
+        <w:rPr>
+          <w:i w:val="0"/>
+          <w:iCs w:val="0"/>
+          <w:color w:val="auto"/>
+        </w:rPr>
+        <w:fldChar w:fldCharType="end"/>
+      </w:r>
+      <w:r>
+        <w:rPr>
+          <w:i w:val="0"/>
+          <w:iCs w:val="0"/>
+          <w:color w:val="auto"/>
+        </w:rPr>
+        <w:t xml:space="preserve"> Existing Method</w:t>
+      </w:r>
+      <w:bookmarkEnd w:id="28"/>
+    </w:p>
+    <w:p/>
+    <w:p/>
+    <w:p>
       <w:r>
         <w:br w:type="page"/>
       </w:r>
@@ -6062,7 +8216,7 @@
         <w:pStyle w:val="Heading1"/>
         <w:spacing w:line="360" w:lineRule="auto"/>
       </w:pPr>
-      <w:bookmarkStart w:id="26" w:name="_Toc179912443"/>
+      <w:bookmarkStart w:id="29" w:name="_Toc179931891"/>
       <w:r>
         <w:lastRenderedPageBreak/>
         <w:t>2.</w:t>
@@ -6073,7 +8227,7 @@
       <w:r>
         <w:t xml:space="preserve"> Significance of the Study</w:t>
       </w:r>
-      <w:bookmarkEnd w:id="26"/>
+      <w:bookmarkEnd w:id="29"/>
     </w:p>
     <w:p>
       <w:pPr>
@@ -6178,7 +8332,7 @@
         <w:pStyle w:val="Heading1"/>
         <w:spacing w:line="360" w:lineRule="auto"/>
       </w:pPr>
-      <w:bookmarkStart w:id="27" w:name="_Toc179912444"/>
+      <w:bookmarkStart w:id="30" w:name="_Toc179931892"/>
       <w:r>
         <w:lastRenderedPageBreak/>
         <w:t>2.6 Refl</w:t>
@@ -6186,7 +8340,7 @@
       <w:r>
         <w:t>ection</w:t>
       </w:r>
-      <w:bookmarkEnd w:id="27"/>
+      <w:bookmarkEnd w:id="30"/>
     </w:p>
     <w:p>
       <w:pPr>
@@ -6442,81 +8596,100 @@
     </w:p>
     <w:p>
       <w:pPr>
-        <w:pStyle w:val="Heading1"/>
-        <w:spacing w:line="360" w:lineRule="auto"/>
-        <w:rPr>
+        <w:spacing w:after="200" w:line="276" w:lineRule="auto"/>
+        <w:rPr>
+          <w:rFonts w:eastAsiaTheme="majorEastAsia"/>
+          <w:b/>
+          <w:bCs/>
           <w:sz w:val="40"/>
           <w:szCs w:val="40"/>
         </w:rPr>
       </w:pPr>
-      <w:bookmarkStart w:id="28" w:name="_Toc179912445"/>
       <w:r>
         <w:rPr>
           <w:sz w:val="40"/>
           <w:szCs w:val="40"/>
         </w:rPr>
-        <w:t>Chapter 3</w:t>
-      </w:r>
-      <w:bookmarkEnd w:id="28"/>
-      <w:r>
+        <w:br w:type="page"/>
+      </w:r>
+    </w:p>
+    <w:p>
+      <w:pPr>
+        <w:pStyle w:val="Heading1"/>
+        <w:spacing w:line="360" w:lineRule="auto"/>
         <w:rPr>
           <w:sz w:val="40"/>
           <w:szCs w:val="40"/>
         </w:rPr>
+      </w:pPr>
+      <w:bookmarkStart w:id="31" w:name="_Toc179931893"/>
+      <w:r>
+        <w:rPr>
+          <w:sz w:val="40"/>
+          <w:szCs w:val="40"/>
+        </w:rPr>
+        <w:lastRenderedPageBreak/>
+        <w:t>Chapter 3</w:t>
+      </w:r>
+      <w:r>
+        <w:rPr>
+          <w:sz w:val="40"/>
+          <w:szCs w:val="40"/>
+        </w:rPr>
         <w:t xml:space="preserve"> - Methodology</w:t>
       </w:r>
+      <w:bookmarkEnd w:id="31"/>
+    </w:p>
+    <w:p>
+      <w:pPr>
+        <w:pStyle w:val="Heading1"/>
+      </w:pPr>
+      <w:bookmarkStart w:id="32" w:name="_Toc179931894"/>
+      <w:r>
+        <w:t>3.1 Chapter Overview</w:t>
+      </w:r>
+      <w:bookmarkEnd w:id="32"/>
+    </w:p>
+    <w:p>
+      <w:pPr>
+        <w:spacing w:line="360" w:lineRule="auto"/>
+      </w:pPr>
+      <w:r>
+        <w:t xml:space="preserve">Chapter methodology covers the entire suggested solution and the implementation of the solution. It provides the necessary justifications on how the provided solution will address the subject problem of detecting hate speech in Singlish on Facebook to ensure user safety and platform safety. </w:t>
+      </w:r>
+    </w:p>
+    <w:p>
+      <w:pPr>
+        <w:spacing w:line="360" w:lineRule="auto"/>
+      </w:pPr>
+      <w:r>
+        <w:t xml:space="preserve">Furthermore, with the comprehensive literature review that has been conducted, </w:t>
+      </w:r>
+      <w:r>
+        <w:t>the </w:t>
+      </w:r>
+      <w:r>
+        <w:t>Implementation approach for the solution has change</w:t>
+      </w:r>
+      <w:r>
+        <w:t>d,</w:t>
+      </w:r>
+      <w:r>
+        <w:t xml:space="preserve"> and </w:t>
+      </w:r>
+      <w:r>
+        <w:t>the implementation of the solution has been conducted in stages wise.</w:t>
+      </w:r>
     </w:p>
     <w:p>
       <w:pPr>
         <w:pStyle w:val="Heading2"/>
-        <w:spacing w:line="360" w:lineRule="auto"/>
-      </w:pPr>
-      <w:r>
-        <w:t>3.1 Chapter Overview</w:t>
-      </w:r>
-    </w:p>
-    <w:p>
-      <w:pPr>
-        <w:spacing w:line="360" w:lineRule="auto"/>
-      </w:pPr>
-      <w:r>
-        <w:t xml:space="preserve">Chapter methodology covers the entire suggested solution and the implementation of the solution. It provides the necessary justifications on how the provided solution will address the subject problem of detecting hate speech in Singlish on Facebook to ensure user safety and platform safety. </w:t>
-      </w:r>
-    </w:p>
-    <w:p>
-      <w:pPr>
-        <w:spacing w:line="360" w:lineRule="auto"/>
-      </w:pPr>
-      <w:r>
-        <w:t xml:space="preserve">Furthermore, with the comprehensive literature review that has been conducted, </w:t>
-      </w:r>
-      <w:r>
-        <w:t>the </w:t>
-      </w:r>
-      <w:r>
-        <w:t>Implementation approach</w:t>
-      </w:r>
-      <w:r>
-        <w:t xml:space="preserve"> for the solution has change</w:t>
-      </w:r>
-      <w:r>
-        <w:t>d,</w:t>
-      </w:r>
-      <w:r>
-        <w:t xml:space="preserve"> and </w:t>
-      </w:r>
-      <w:r>
-        <w:t>the implementation of the solution has been conducted in stages wise.</w:t>
-      </w:r>
-    </w:p>
-    <w:p>
-      <w:pPr>
-        <w:pStyle w:val="Heading3"/>
-        <w:spacing w:line="360" w:lineRule="auto"/>
-      </w:pPr>
+      </w:pPr>
+      <w:bookmarkStart w:id="33" w:name="_Toc179931895"/>
       <w:r>
         <w:t>3.1.1 Objectives</w:t>
       </w:r>
+      <w:bookmarkEnd w:id="33"/>
     </w:p>
     <w:p>
       <w:pPr>
@@ -6565,23 +8738,13 @@
         <w:jc w:val="both"/>
       </w:pPr>
       <w:r>
-        <w:t>To make an effective model data is required for any further workings. English and Sinhala as separate languages, have multiple sources to get data sets for hate speech. As per the subject of the study, Singlish is a bilingual language format that is written in English letters to provide the Sinhala meaning terms and as a new-found language</w:t>
-      </w:r>
-      <w:r>
-        <w:t>,</w:t>
-      </w:r>
-      <w:r>
-        <w:t xml:space="preserve"> it is lacking with the data</w:t>
+        <w:t>To make an effective model data is required for any further workings. English and Sinhala as separate languages, have multiple sources to get data sets for hate speech. As per the subject of the study, Singlish is a bilingual language format that is written in English letters to provide the Sinhala meaning terms and as a new-found language, it is lacking with the data</w:t>
       </w:r>
       <w:r>
         <w:t>sets</w:t>
       </w:r>
       <w:r>
-        <w:t xml:space="preserve"> to work with. To </w:t>
-      </w:r>
-      <w:r>
-        <w:lastRenderedPageBreak/>
-        <w:t xml:space="preserve">get along with the study it is required to have a sufficient dataset including non-hate and hate speech content to lay the foundation for this study </w:t>
+        <w:t xml:space="preserve"> to work with. To get along with the study it is required to have a sufficient dataset including non-hate and hate speech content to lay the foundation for this study </w:t>
       </w:r>
       <w:proofErr w:type="gramStart"/>
       <w:r>
@@ -6704,6 +8867,7 @@
         <w:jc w:val="both"/>
       </w:pPr>
       <w:r>
+        <w:lastRenderedPageBreak/>
         <w:t xml:space="preserve">Tokenization – removes the stop words such as “the”, “a”, “is”, and “am”, </w:t>
       </w:r>
       <w:r>
@@ -6869,7 +9033,6 @@
         <w:jc w:val="both"/>
       </w:pPr>
       <w:r>
-        <w:lastRenderedPageBreak/>
         <w:t>Pre-trained modes can capture more accurate linguistic features on models that are currently available and fine-tuned considering the limitations and the strengths.</w:t>
       </w:r>
     </w:p>
@@ -6914,71 +9077,129 @@
     </w:p>
     <w:p>
       <w:pPr>
-        <w:pStyle w:val="Heading2"/>
-        <w:spacing w:line="360" w:lineRule="auto"/>
-      </w:pPr>
-      <w:r>
+        <w:pStyle w:val="Heading1"/>
+      </w:pPr>
+      <w:bookmarkStart w:id="34" w:name="_Toc179931896"/>
+      <w:r>
+        <w:lastRenderedPageBreak/>
         <w:t xml:space="preserve">3.2 </w:t>
       </w:r>
       <w:r>
         <w:t>Suggested Solution</w:t>
       </w:r>
-    </w:p>
-    <w:p>
-      <w:pPr>
-        <w:spacing w:line="360" w:lineRule="auto"/>
-      </w:pPr>
-    </w:p>
-    <w:p>
-      <w:pPr>
-        <w:pStyle w:val="Heading2"/>
-        <w:spacing w:line="360" w:lineRule="auto"/>
-      </w:pPr>
+      <w:bookmarkEnd w:id="34"/>
+      <w:r>
+        <w:br/>
+      </w:r>
+    </w:p>
+    <w:p>
+      <w:pPr>
+        <w:spacing w:line="360" w:lineRule="auto"/>
+        <w:jc w:val="center"/>
+      </w:pPr>
+      <w:r>
+        <w:rPr>
+          <w:noProof/>
+          <w14:ligatures w14:val="standardContextual"/>
+        </w:rPr>
+        <w:drawing>
+          <wp:inline distT="0" distB="0" distL="0" distR="0" wp14:anchorId="22ADA25E" wp14:editId="61DAC232">
+            <wp:extent cx="5274310" cy="3549650"/>
+            <wp:effectExtent l="0" t="0" r="2540" b="0"/>
+            <wp:docPr id="1267064703" name="Picture 3" descr="A computer screen shot of different colored objects&#10;&#10;Description automatically generated"/>
+            <wp:cNvGraphicFramePr>
+              <a:graphicFrameLocks xmlns:a="http://schemas.openxmlformats.org/drawingml/2006/main" noChangeAspect="1"/>
+            </wp:cNvGraphicFramePr>
+            <a:graphic xmlns:a="http://schemas.openxmlformats.org/drawingml/2006/main">
+              <a:graphicData uri="http://schemas.openxmlformats.org/drawingml/2006/picture">
+                <pic:pic xmlns:pic="http://schemas.openxmlformats.org/drawingml/2006/picture">
+                  <pic:nvPicPr>
+                    <pic:cNvPr id="1267064703" name="Picture 3" descr="A computer screen shot of different colored objects&#10;&#10;Description automatically generated"/>
+                    <pic:cNvPicPr/>
+                  </pic:nvPicPr>
+                  <pic:blipFill>
+                    <a:blip r:embed="rId11">
+                      <a:extLst>
+                        <a:ext uri="{28A0092B-C50C-407E-A947-70E740481C1C}">
+                          <a14:useLocalDpi xmlns:a14="http://schemas.microsoft.com/office/drawing/2010/main" val="0"/>
+                        </a:ext>
+                      </a:extLst>
+                    </a:blip>
+                    <a:stretch>
+                      <a:fillRect/>
+                    </a:stretch>
+                  </pic:blipFill>
+                  <pic:spPr>
+                    <a:xfrm>
+                      <a:off x="0" y="0"/>
+                      <a:ext cx="5274310" cy="3549650"/>
+                    </a:xfrm>
+                    <a:prstGeom prst="rect">
+                      <a:avLst/>
+                    </a:prstGeom>
+                  </pic:spPr>
+                </pic:pic>
+              </a:graphicData>
+            </a:graphic>
+          </wp:inline>
+        </w:drawing>
+      </w:r>
+    </w:p>
+    <w:p>
+      <w:pPr>
+        <w:spacing w:line="360" w:lineRule="auto"/>
+        <w:jc w:val="both"/>
+      </w:pPr>
+    </w:p>
+    <w:p>
+      <w:pPr>
+        <w:pStyle w:val="Heading1"/>
+      </w:pPr>
+      <w:bookmarkStart w:id="35" w:name="_Toc179931897"/>
       <w:r>
         <w:t>3.3 Research Framework</w:t>
       </w:r>
-    </w:p>
-    <w:p>
-      <w:pPr>
-        <w:spacing w:line="360" w:lineRule="auto"/>
-      </w:pPr>
-    </w:p>
-    <w:p>
-      <w:pPr>
-        <w:pStyle w:val="Heading2"/>
-        <w:spacing w:line="360" w:lineRule="auto"/>
-      </w:pPr>
+      <w:bookmarkEnd w:id="35"/>
+    </w:p>
+    <w:p>
+      <w:pPr>
+        <w:spacing w:line="360" w:lineRule="auto"/>
+      </w:pPr>
+    </w:p>
+    <w:p>
+      <w:pPr>
+        <w:pStyle w:val="Heading1"/>
+      </w:pPr>
+      <w:bookmarkStart w:id="36" w:name="_Toc179931898"/>
       <w:r>
         <w:t>3.4 Research Philosophy</w:t>
       </w:r>
-    </w:p>
-    <w:p>
-      <w:pPr>
-        <w:spacing w:line="360" w:lineRule="auto"/>
-      </w:pPr>
-    </w:p>
-    <w:p>
-      <w:pPr>
-        <w:pStyle w:val="Heading2"/>
-        <w:spacing w:line="360" w:lineRule="auto"/>
-      </w:pPr>
+      <w:bookmarkEnd w:id="36"/>
+    </w:p>
+    <w:p>
+      <w:pPr>
+        <w:spacing w:line="360" w:lineRule="auto"/>
+      </w:pPr>
+    </w:p>
+    <w:p>
+      <w:pPr>
+        <w:pStyle w:val="Heading1"/>
+      </w:pPr>
+      <w:bookmarkStart w:id="37" w:name="_Toc179931899"/>
       <w:r>
         <w:t>3.5 Research Execution Mode</w:t>
       </w:r>
-    </w:p>
-    <w:p>
-      <w:pPr>
-        <w:spacing w:line="360" w:lineRule="auto"/>
-      </w:pPr>
-    </w:p>
-    <w:p>
-      <w:pPr>
-        <w:pStyle w:val="Heading2"/>
-        <w:spacing w:line="360" w:lineRule="auto"/>
-      </w:pPr>
+      <w:bookmarkEnd w:id="37"/>
+    </w:p>
+    <w:p>
+      <w:pPr>
+        <w:pStyle w:val="Heading1"/>
+      </w:pPr>
+      <w:bookmarkStart w:id="38" w:name="_Toc179931900"/>
       <w:r>
         <w:t>3.6 Data Collection Method</w:t>
       </w:r>
+      <w:bookmarkEnd w:id="38"/>
     </w:p>
     <w:p>
       <w:pPr>
@@ -6986,27 +9207,22 @@
         <w:jc w:val="both"/>
       </w:pPr>
       <w:r>
-        <w:t>In this study, a quantitative approach will be used to implement on detection of hate speech in Singlish. The primary source of data gathering will be extracting hateful and non-hateful text, text-based content which are posted in Singlish from potential social media platforms such as Facebook, x, YouTube, TikTok, etc. By following this approach will allow to get natural expression through extraction and different forms of the terms that are used to interpret the same idea. As the secondary method of collecting data is getting the existing dataset which has been taken into making the previous studies under the same domain area. This approach will bridge the gaps between both primary and secondary approaches to create a robust and more effective machine-learning model to detect accurate hateful content and will create a sufficient and up-to-date data set for further enhancements.</w:t>
-      </w:r>
-    </w:p>
-    <w:p>
-      <w:pPr>
-        <w:spacing w:line="360" w:lineRule="auto"/>
-      </w:pPr>
-    </w:p>
-    <w:p>
-      <w:pPr>
-        <w:spacing w:line="360" w:lineRule="auto"/>
-      </w:pPr>
-    </w:p>
-    <w:p>
-      <w:pPr>
-        <w:pStyle w:val="Heading2"/>
-        <w:spacing w:line="360" w:lineRule="auto"/>
-      </w:pPr>
+        <w:t xml:space="preserve">In this study, a quantitative approach will be used to implement on detection of hate speech in Singlish. The primary source of data gathering will be extracting hateful and non-hateful text, text-based content which are posted in Singlish from potential social media platforms such as Facebook, x, YouTube, TikTok, etc. By following this approach will allow to get natural expression through extraction and different forms of the terms that are used to interpret the same idea. As the secondary method of </w:t>
+      </w:r>
+      <w:r>
+        <w:lastRenderedPageBreak/>
+        <w:t>collecting data is getting the existing dataset which has been taken into making the previous studies under the same domain area. This approach will bridge the gaps between both primary and secondary approaches to create a robust and more effective machine-learning model to detect accurate hateful content and will create a sufficient and up-to-date data set for further enhancements.</w:t>
+      </w:r>
+    </w:p>
+    <w:p>
+      <w:pPr>
+        <w:pStyle w:val="Heading1"/>
+      </w:pPr>
+      <w:bookmarkStart w:id="39" w:name="_Toc179931901"/>
       <w:r>
         <w:t>3.7 Data Analysis Techniques</w:t>
       </w:r>
+      <w:bookmarkEnd w:id="39"/>
     </w:p>
     <w:p>
       <w:pPr>
@@ -7096,12 +9312,13 @@
     </w:p>
     <w:p>
       <w:pPr>
-        <w:pStyle w:val="Heading2"/>
-        <w:spacing w:line="360" w:lineRule="auto"/>
-      </w:pPr>
+        <w:pStyle w:val="Heading1"/>
+      </w:pPr>
+      <w:bookmarkStart w:id="40" w:name="_Toc179931902"/>
       <w:r>
         <w:t>3.8 Ethical Considerations</w:t>
       </w:r>
+      <w:bookmarkEnd w:id="40"/>
     </w:p>
     <w:p>
       <w:pPr>
@@ -7160,7 +9377,11 @@
         <w:jc w:val="both"/>
       </w:pPr>
       <w:r>
-        <w:t>Three models identified contexts in three different perspectives are used to get multiple perspectives and get a better view of the posted content. This will increase the fairness of the data classification and will be unbiased when making the decisions. This will affect to accuracy and precision as well.</w:t>
+        <w:t xml:space="preserve">Three models identified contexts in three different perspectives are used to get multiple perspectives and get a better view of the posted content. This will increase </w:t>
+      </w:r>
+      <w:r>
+        <w:lastRenderedPageBreak/>
+        <w:t>the fairness of the data classification and will be unbiased when making the decisions. This will affect to accuracy and precision as well.</w:t>
       </w:r>
     </w:p>
     <w:p>
@@ -7186,7 +9407,6 @@
         <w:jc w:val="both"/>
       </w:pPr>
       <w:r>
-        <w:lastRenderedPageBreak/>
         <w:t>Hate speech is bounded by the freedom of expressions. Balance is required to identify the contextual aspects of criticism and hateful contexts. Classification may affect to the freedom of expression by identifying a valid criticism as a hateful context. By using the necessary parameters model can be recalibrated to balance the ratio of freedom of speech and as well as the hate speech</w:t>
       </w:r>
     </w:p>
@@ -7202,34 +9422,41 @@
       <w:pPr>
         <w:pStyle w:val="Heading1"/>
       </w:pPr>
+      <w:bookmarkStart w:id="41" w:name="_Toc179931903"/>
       <w:r>
         <w:lastRenderedPageBreak/>
         <w:t>Chapter 4</w:t>
       </w:r>
-    </w:p>
-    <w:p>
-      <w:pPr>
-        <w:pStyle w:val="Heading2"/>
-      </w:pPr>
+      <w:bookmarkEnd w:id="41"/>
+    </w:p>
+    <w:p>
+      <w:pPr>
+        <w:pStyle w:val="Heading1"/>
+      </w:pPr>
+      <w:bookmarkStart w:id="42" w:name="_Toc179931904"/>
       <w:r>
         <w:t xml:space="preserve">4.1 </w:t>
       </w:r>
       <w:r>
         <w:t>Model Evaluation</w:t>
       </w:r>
-    </w:p>
-    <w:p>
-      <w:pPr>
-        <w:pStyle w:val="Heading2"/>
-      </w:pPr>
+      <w:bookmarkEnd w:id="42"/>
+    </w:p>
+    <w:p>
+      <w:pPr>
+        <w:pStyle w:val="Heading1"/>
+      </w:pPr>
+      <w:bookmarkStart w:id="43" w:name="_Toc179931905"/>
       <w:r>
         <w:t>4.2 Model Features and Description</w:t>
       </w:r>
-    </w:p>
-    <w:p>
-      <w:pPr>
-        <w:pStyle w:val="Heading2"/>
-      </w:pPr>
+      <w:bookmarkEnd w:id="43"/>
+    </w:p>
+    <w:p>
+      <w:pPr>
+        <w:pStyle w:val="Heading1"/>
+      </w:pPr>
+      <w:bookmarkStart w:id="44" w:name="_Toc179931906"/>
       <w:r>
         <w:t>4.</w:t>
       </w:r>
@@ -7239,11 +9466,13 @@
       <w:r>
         <w:t xml:space="preserve"> UML Modeling</w:t>
       </w:r>
-    </w:p>
-    <w:p>
-      <w:pPr>
-        <w:pStyle w:val="Heading2"/>
-      </w:pPr>
+      <w:bookmarkEnd w:id="44"/>
+    </w:p>
+    <w:p>
+      <w:pPr>
+        <w:pStyle w:val="Heading1"/>
+      </w:pPr>
+      <w:bookmarkStart w:id="45" w:name="_Toc179931907"/>
       <w:r>
         <w:t>4.</w:t>
       </w:r>
@@ -7253,11 +9482,13 @@
       <w:r>
         <w:t xml:space="preserve"> Technical Considerations</w:t>
       </w:r>
-    </w:p>
-    <w:p>
-      <w:pPr>
-        <w:pStyle w:val="Heading2"/>
-      </w:pPr>
+      <w:bookmarkEnd w:id="45"/>
+    </w:p>
+    <w:p>
+      <w:pPr>
+        <w:pStyle w:val="Heading1"/>
+      </w:pPr>
+      <w:bookmarkStart w:id="46" w:name="_Toc179931908"/>
       <w:r>
         <w:t>4.</w:t>
       </w:r>
@@ -7267,11 +9498,13 @@
       <w:r>
         <w:t xml:space="preserve"> Output and Artifacts</w:t>
       </w:r>
-    </w:p>
-    <w:p>
-      <w:pPr>
-        <w:pStyle w:val="Heading2"/>
-      </w:pPr>
+      <w:bookmarkEnd w:id="46"/>
+    </w:p>
+    <w:p>
+      <w:pPr>
+        <w:pStyle w:val="Heading1"/>
+      </w:pPr>
+      <w:bookmarkStart w:id="47" w:name="_Toc179931909"/>
       <w:r>
         <w:t>4.</w:t>
       </w:r>
@@ -7281,6 +9514,7 @@
       <w:r>
         <w:t xml:space="preserve"> Model Construction</w:t>
       </w:r>
+      <w:bookmarkEnd w:id="47"/>
     </w:p>
     <w:p>
       <w:pPr>
@@ -7294,41 +9528,52 @@
       <w:pPr>
         <w:pStyle w:val="Heading1"/>
       </w:pPr>
+      <w:bookmarkStart w:id="48" w:name="_Toc179931910"/>
       <w:r>
         <w:lastRenderedPageBreak/>
         <w:t>Chapter 5</w:t>
       </w:r>
-    </w:p>
+      <w:bookmarkEnd w:id="48"/>
+    </w:p>
+    <w:p>
+      <w:pPr>
+        <w:pStyle w:val="Heading1"/>
+      </w:pPr>
+      <w:bookmarkStart w:id="49" w:name="_Toc179931911"/>
+      <w:r>
+        <w:t>5.1 Discussion</w:t>
+      </w:r>
+      <w:bookmarkEnd w:id="49"/>
+    </w:p>
+    <w:p>
+      <w:pPr>
+        <w:pStyle w:val="Heading1"/>
+      </w:pPr>
+      <w:bookmarkStart w:id="50" w:name="_Toc179931912"/>
+      <w:r>
+        <w:t>5.2 Conclusion</w:t>
+      </w:r>
+      <w:bookmarkEnd w:id="50"/>
+      <w:r>
+        <w:t xml:space="preserve"> </w:t>
+      </w:r>
+    </w:p>
+    <w:p>
+      <w:pPr>
+        <w:pStyle w:val="Heading1"/>
+      </w:pPr>
+      <w:bookmarkStart w:id="51" w:name="_Toc179931913"/>
+      <w:r>
+        <w:t>5.3 Future Work</w:t>
+      </w:r>
+      <w:bookmarkEnd w:id="51"/>
+    </w:p>
+    <w:p/>
     <w:p>
       <w:pPr>
         <w:pStyle w:val="Heading2"/>
       </w:pPr>
       <w:r>
-        <w:t>5.1 Discussion</w:t>
-      </w:r>
-    </w:p>
-    <w:p>
-      <w:pPr>
-        <w:pStyle w:val="Heading2"/>
-      </w:pPr>
-      <w:r>
-        <w:t xml:space="preserve">5.2 Conclusion </w:t>
-      </w:r>
-    </w:p>
-    <w:p>
-      <w:pPr>
-        <w:pStyle w:val="Heading2"/>
-      </w:pPr>
-      <w:r>
-        <w:t>5.3 Future Work</w:t>
-      </w:r>
-    </w:p>
-    <w:p/>
-    <w:p>
-      <w:pPr>
-        <w:pStyle w:val="Heading2"/>
-      </w:pPr>
-      <w:r>
         <w:br w:type="page"/>
       </w:r>
     </w:p>
@@ -7337,12 +9582,12 @@
         <w:pStyle w:val="Heading1"/>
         <w:spacing w:line="360" w:lineRule="auto"/>
       </w:pPr>
-      <w:bookmarkStart w:id="29" w:name="_Toc179912446"/>
+      <w:bookmarkStart w:id="52" w:name="_Toc179931914"/>
       <w:r>
         <w:lastRenderedPageBreak/>
         <w:t>References</w:t>
       </w:r>
-      <w:bookmarkEnd w:id="29"/>
+      <w:bookmarkEnd w:id="52"/>
       <w:r>
         <w:t xml:space="preserve"> </w:t>
       </w:r>
@@ -8345,34 +10590,42 @@
       <w:pPr>
         <w:pStyle w:val="Heading1"/>
       </w:pPr>
+      <w:bookmarkStart w:id="53" w:name="_Toc179931915"/>
       <w:r>
         <w:lastRenderedPageBreak/>
         <w:t>Appendix</w:t>
       </w:r>
-    </w:p>
-    <w:p>
-      <w:pPr>
-        <w:pStyle w:val="Heading2"/>
-      </w:pPr>
+      <w:bookmarkEnd w:id="53"/>
+    </w:p>
+    <w:p>
+      <w:pPr>
+        <w:pStyle w:val="Heading1"/>
+      </w:pPr>
+      <w:bookmarkStart w:id="54" w:name="_Toc179931916"/>
       <w:r>
         <w:t>Front-End Implementation</w:t>
       </w:r>
-    </w:p>
-    <w:p>
-      <w:pPr>
-        <w:pStyle w:val="Heading2"/>
-      </w:pPr>
+      <w:bookmarkEnd w:id="54"/>
+    </w:p>
+    <w:p>
+      <w:pPr>
+        <w:pStyle w:val="Heading1"/>
+      </w:pPr>
+      <w:bookmarkStart w:id="55" w:name="_Toc179931917"/>
       <w:r>
         <w:t>Model Implementation</w:t>
       </w:r>
-    </w:p>
-    <w:p>
-      <w:pPr>
-        <w:pStyle w:val="Heading2"/>
-      </w:pPr>
+      <w:bookmarkEnd w:id="55"/>
+    </w:p>
+    <w:p>
+      <w:pPr>
+        <w:pStyle w:val="Heading1"/>
+      </w:pPr>
+      <w:bookmarkStart w:id="56" w:name="_Toc179931918"/>
       <w:r>
         <w:t>Output</w:t>
       </w:r>
+      <w:bookmarkEnd w:id="56"/>
     </w:p>
     <w:p/>
     <w:sectPr>
@@ -8383,6 +10636,56 @@
     </w:sectPr>
   </w:body>
 </w:document>
+</file>
+
+<file path=word/endnotes.xml><?xml version="1.0" encoding="utf-8"?>
+<w:endnotes xmlns:wpc="http://schemas.microsoft.com/office/word/2010/wordprocessingCanvas" xmlns:cx="http://schemas.microsoft.com/office/drawing/2014/chartex" xmlns:cx1="http://schemas.microsoft.com/office/drawing/2015/9/8/chartex" xmlns:cx2="http://schemas.microsoft.com/office/drawing/2015/10/21/chartex" xmlns:cx3="http://schemas.microsoft.com/office/drawing/2016/5/9/chartex" xmlns:cx4="http://schemas.microsoft.com/office/drawing/2016/5/10/chartex" xmlns:cx5="http://schemas.microsoft.com/office/drawing/2016/5/11/chartex" xmlns:cx6="http://schemas.microsoft.com/office/drawing/2016/5/12/chartex" xmlns:cx7="http://schemas.microsoft.com/office/drawing/2016/5/13/chartex" xmlns:cx8="http://schemas.microsoft.com/office/drawing/2016/5/14/chartex" xmlns:mc="http://schemas.openxmlformats.org/markup-compatibility/2006" xmlns:aink="http://schemas.microsoft.com/office/drawing/2016/ink" xmlns:am3d="http://schemas.microsoft.com/office/drawing/2017/model3d" xmlns:o="urn:schemas-microsoft-com:office:office" xmlns:oel="http://schemas.microsoft.com/office/2019/extlst" xmlns:r="http://schemas.openxmlformats.org/officeDocument/2006/relationships" xmlns:m="http://schemas.openxmlformats.org/officeDocument/2006/math" xmlns:v="urn:schemas-microsoft-com:vml" xmlns:wp14="http://schemas.microsoft.com/office/word/2010/wordprocessingDrawing" xmlns:wp="http://schemas.openxmlformats.org/drawingml/2006/wordprocessingDrawing" xmlns:w10="urn:schemas-microsoft-com:office:word" xmlns:w="http://schemas.openxmlformats.org/wordprocessingml/2006/main" xmlns:w14="http://schemas.microsoft.com/office/word/2010/wordml" xmlns:w15="http://schemas.microsoft.com/office/word/2012/wordml" xmlns:w16cex="http://schemas.microsoft.com/office/word/2018/wordml/cex" xmlns:w16cid="http://schemas.microsoft.com/office/word/2016/wordml/cid" xmlns:w16="http://schemas.microsoft.com/office/word/2018/wordml" xmlns:w16du="http://schemas.microsoft.com/office/word/2023/wordml/word16du" xmlns:w16sdtdh="http://schemas.microsoft.com/office/word/2020/wordml/sdtdatahash" xmlns:w16se="http://schemas.microsoft.com/office/word/2015/wordml/symex" xmlns:wpg="http://schemas.microsoft.com/office/word/2010/wordprocessingGroup" xmlns:wpi="http://schemas.microsoft.com/office/word/2010/wordprocessingInk" xmlns:wne="http://schemas.microsoft.com/office/word/2006/wordml" xmlns:wps="http://schemas.microsoft.com/office/word/2010/wordprocessingShape" mc:Ignorable="w14 w15 w16se w16cid w16 w16cex w16sdtdh w16du wp14">
+  <w:endnote w:type="separator" w:id="-1">
+    <w:p>
+      <w:pPr>
+        <w:spacing w:after="0" w:line="240" w:lineRule="auto"/>
+      </w:pPr>
+      <w:r>
+        <w:separator/>
+      </w:r>
+    </w:p>
+  </w:endnote>
+  <w:endnote w:type="continuationSeparator" w:id="0">
+    <w:p>
+      <w:pPr>
+        <w:spacing w:after="0" w:line="240" w:lineRule="auto"/>
+      </w:pPr>
+      <w:r>
+        <w:continuationSeparator/>
+      </w:r>
+    </w:p>
+  </w:endnote>
+</w:endnotes>
+</file>
+
+<file path=word/footnotes.xml><?xml version="1.0" encoding="utf-8"?>
+<w:footnotes xmlns:wpc="http://schemas.microsoft.com/office/word/2010/wordprocessingCanvas" xmlns:cx="http://schemas.microsoft.com/office/drawing/2014/chartex" xmlns:cx1="http://schemas.microsoft.com/office/drawing/2015/9/8/chartex" xmlns:cx2="http://schemas.microsoft.com/office/drawing/2015/10/21/chartex" xmlns:cx3="http://schemas.microsoft.com/office/drawing/2016/5/9/chartex" xmlns:cx4="http://schemas.microsoft.com/office/drawing/2016/5/10/chartex" xmlns:cx5="http://schemas.microsoft.com/office/drawing/2016/5/11/chartex" xmlns:cx6="http://schemas.microsoft.com/office/drawing/2016/5/12/chartex" xmlns:cx7="http://schemas.microsoft.com/office/drawing/2016/5/13/chartex" xmlns:cx8="http://schemas.microsoft.com/office/drawing/2016/5/14/chartex" xmlns:mc="http://schemas.openxmlformats.org/markup-compatibility/2006" xmlns:aink="http://schemas.microsoft.com/office/drawing/2016/ink" xmlns:am3d="http://schemas.microsoft.com/office/drawing/2017/model3d" xmlns:o="urn:schemas-microsoft-com:office:office" xmlns:oel="http://schemas.microsoft.com/office/2019/extlst" xmlns:r="http://schemas.openxmlformats.org/officeDocument/2006/relationships" xmlns:m="http://schemas.openxmlformats.org/officeDocument/2006/math" xmlns:v="urn:schemas-microsoft-com:vml" xmlns:wp14="http://schemas.microsoft.com/office/word/2010/wordprocessingDrawing" xmlns:wp="http://schemas.openxmlformats.org/drawingml/2006/wordprocessingDrawing" xmlns:w10="urn:schemas-microsoft-com:office:word" xmlns:w="http://schemas.openxmlformats.org/wordprocessingml/2006/main" xmlns:w14="http://schemas.microsoft.com/office/word/2010/wordml" xmlns:w15="http://schemas.microsoft.com/office/word/2012/wordml" xmlns:w16cex="http://schemas.microsoft.com/office/word/2018/wordml/cex" xmlns:w16cid="http://schemas.microsoft.com/office/word/2016/wordml/cid" xmlns:w16="http://schemas.microsoft.com/office/word/2018/wordml" xmlns:w16du="http://schemas.microsoft.com/office/word/2023/wordml/word16du" xmlns:w16sdtdh="http://schemas.microsoft.com/office/word/2020/wordml/sdtdatahash" xmlns:w16se="http://schemas.microsoft.com/office/word/2015/wordml/symex" xmlns:wpg="http://schemas.microsoft.com/office/word/2010/wordprocessingGroup" xmlns:wpi="http://schemas.microsoft.com/office/word/2010/wordprocessingInk" xmlns:wne="http://schemas.microsoft.com/office/word/2006/wordml" xmlns:wps="http://schemas.microsoft.com/office/word/2010/wordprocessingShape" mc:Ignorable="w14 w15 w16se w16cid w16 w16cex w16sdtdh w16du wp14">
+  <w:footnote w:type="separator" w:id="-1">
+    <w:p>
+      <w:pPr>
+        <w:spacing w:after="0" w:line="240" w:lineRule="auto"/>
+      </w:pPr>
+      <w:r>
+        <w:separator/>
+      </w:r>
+    </w:p>
+  </w:footnote>
+  <w:footnote w:type="continuationSeparator" w:id="0">
+    <w:p>
+      <w:pPr>
+        <w:spacing w:after="0" w:line="240" w:lineRule="auto"/>
+      </w:pPr>
+      <w:r>
+        <w:continuationSeparator/>
+      </w:r>
+    </w:p>
+  </w:footnote>
+</w:footnotes>
 </file>
 
 <file path=word/numbering.xml><?xml version="1.0" encoding="utf-8"?>
@@ -10284,6 +12587,107 @@
       <w:ind w:left="220"/>
     </w:pPr>
   </w:style>
+  <w:style w:type="paragraph" w:styleId="TOC3">
+    <w:name w:val="toc 3"/>
+    <w:basedOn w:val="Normal"/>
+    <w:next w:val="Normal"/>
+    <w:autoRedefine/>
+    <w:uiPriority w:val="39"/>
+    <w:unhideWhenUsed/>
+    <w:rsid w:val="00661C16"/>
+    <w:pPr>
+      <w:spacing w:after="100"/>
+      <w:ind w:left="480"/>
+    </w:pPr>
+  </w:style>
+  <w:style w:type="paragraph" w:styleId="Caption">
+    <w:name w:val="caption"/>
+    <w:basedOn w:val="Normal"/>
+    <w:next w:val="Normal"/>
+    <w:uiPriority w:val="35"/>
+    <w:unhideWhenUsed/>
+    <w:qFormat/>
+    <w:rsid w:val="009C1D5D"/>
+    <w:pPr>
+      <w:spacing w:after="200" w:line="240" w:lineRule="auto"/>
+    </w:pPr>
+    <w:rPr>
+      <w:i/>
+      <w:iCs/>
+      <w:color w:val="1F497D" w:themeColor="text2"/>
+      <w:sz w:val="18"/>
+      <w:szCs w:val="18"/>
+    </w:rPr>
+  </w:style>
+  <w:style w:type="paragraph" w:styleId="TableofFigures">
+    <w:name w:val="table of figures"/>
+    <w:basedOn w:val="Normal"/>
+    <w:next w:val="Normal"/>
+    <w:uiPriority w:val="99"/>
+    <w:unhideWhenUsed/>
+    <w:rsid w:val="009C1D5D"/>
+    <w:pPr>
+      <w:spacing w:after="0"/>
+    </w:pPr>
+  </w:style>
+  <w:style w:type="paragraph" w:styleId="Header">
+    <w:name w:val="header"/>
+    <w:basedOn w:val="Normal"/>
+    <w:link w:val="HeaderChar"/>
+    <w:uiPriority w:val="99"/>
+    <w:unhideWhenUsed/>
+    <w:rsid w:val="009C1D5D"/>
+    <w:pPr>
+      <w:tabs>
+        <w:tab w:val="center" w:pos="4680"/>
+        <w:tab w:val="right" w:pos="9360"/>
+      </w:tabs>
+      <w:spacing w:after="0" w:line="240" w:lineRule="auto"/>
+    </w:pPr>
+  </w:style>
+  <w:style w:type="character" w:customStyle="1" w:styleId="HeaderChar">
+    <w:name w:val="Header Char"/>
+    <w:basedOn w:val="DefaultParagraphFont"/>
+    <w:link w:val="Header"/>
+    <w:uiPriority w:val="99"/>
+    <w:rsid w:val="009C1D5D"/>
+    <w:rPr>
+      <w:rFonts w:ascii="Times New Roman" w:hAnsi="Times New Roman" w:cs="Times New Roman"/>
+      <w:kern w:val="0"/>
+      <w:sz w:val="24"/>
+      <w:szCs w:val="24"/>
+      <w14:ligatures w14:val="none"/>
+    </w:rPr>
+  </w:style>
+  <w:style w:type="paragraph" w:styleId="Footer">
+    <w:name w:val="footer"/>
+    <w:basedOn w:val="Normal"/>
+    <w:link w:val="FooterChar"/>
+    <w:uiPriority w:val="99"/>
+    <w:unhideWhenUsed/>
+    <w:rsid w:val="009C1D5D"/>
+    <w:pPr>
+      <w:tabs>
+        <w:tab w:val="center" w:pos="4680"/>
+        <w:tab w:val="right" w:pos="9360"/>
+      </w:tabs>
+      <w:spacing w:after="0" w:line="240" w:lineRule="auto"/>
+    </w:pPr>
+  </w:style>
+  <w:style w:type="character" w:customStyle="1" w:styleId="FooterChar">
+    <w:name w:val="Footer Char"/>
+    <w:basedOn w:val="DefaultParagraphFont"/>
+    <w:link w:val="Footer"/>
+    <w:uiPriority w:val="99"/>
+    <w:rsid w:val="009C1D5D"/>
+    <w:rPr>
+      <w:rFonts w:ascii="Times New Roman" w:hAnsi="Times New Roman" w:cs="Times New Roman"/>
+      <w:kern w:val="0"/>
+      <w:sz w:val="24"/>
+      <w:szCs w:val="24"/>
+      <w14:ligatures w14:val="none"/>
+    </w:rPr>
+  </w:style>
 </w:styles>
 </file>
 

</xml_diff>

<commit_message>
Update document - ASUS
</commit_message>
<xml_diff>
--- a/Working/[Re-Writing] Final Report.docx
+++ b/Working/[Re-Writing] Final Report.docx
@@ -401,7 +401,7 @@
           </mc:Choice>
           <mc:Fallback>
             <w:pict>
-              <v:line w14:anchorId="19F5715E" id="Straight Connector 1" o:spid="_x0000_s1026" style="position:absolute;z-index:251660288;visibility:visible;mso-wrap-style:square;mso-wrap-distance-left:9pt;mso-wrap-distance-top:0;mso-wrap-distance-right:9pt;mso-wrap-distance-bottom:0;mso-position-horizontal:absolute;mso-position-horizontal-relative:text;mso-position-vertical:absolute;mso-position-vertical-relative:text" from="2.4pt,11.05pt" to="6in,11.05pt" o:gfxdata="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" strokecolor="#4f81bd [3204]" strokeweight="3pt">
+              <v:line w14:anchorId="750D5DC0" id="Straight Connector 1" o:spid="_x0000_s1026" style="position:absolute;z-index:251660288;visibility:visible;mso-wrap-style:square;mso-wrap-distance-left:9pt;mso-wrap-distance-top:0;mso-wrap-distance-right:9pt;mso-wrap-distance-bottom:0;mso-position-horizontal:absolute;mso-position-horizontal-relative:text;mso-position-vertical:absolute;mso-position-vertical-relative:text" from="2.4pt,11.05pt" to="6in,11.05pt" o:gfxdata="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" strokecolor="#4f81bd [3204]" strokeweight="3pt">
                 <v:shadow on="t" color="black" opacity="22937f" origin=",.5" offset="0,.63889mm"/>
               </v:line>
             </w:pict>
@@ -4251,7 +4251,7 @@
         </w:rPr>
         <w:fldChar w:fldCharType="separate"/>
       </w:r>
-      <w:hyperlink w:anchor="_Toc179931846" w:history="1">
+      <w:hyperlink w:anchor="_Toc179997849" w:history="1">
         <w:r>
           <w:rPr>
             <w:rStyle w:val="Hyperlink"/>
@@ -4278,7 +4278,7 @@
             <w:noProof/>
             <w:webHidden/>
           </w:rPr>
-          <w:instrText xml:space="preserve"> PAGEREF _Toc179931846 \h </w:instrText>
+          <w:instrText xml:space="preserve"> PAGEREF _Toc179997849 \h </w:instrText>
         </w:r>
         <w:r>
           <w:rPr>
@@ -4322,7 +4322,7 @@
           <w14:ligatures w14:val="standardContextual"/>
         </w:rPr>
       </w:pPr>
-      <w:hyperlink w:anchor="_Toc179931847" w:history="1">
+      <w:hyperlink w:anchor="_Toc179997850" w:history="1">
         <w:r>
           <w:rPr>
             <w:rStyle w:val="Hyperlink"/>
@@ -4349,7 +4349,7 @@
             <w:noProof/>
             <w:webHidden/>
           </w:rPr>
-          <w:instrText xml:space="preserve"> PAGEREF _Toc179931847 \h </w:instrText>
+          <w:instrText xml:space="preserve"> PAGEREF _Toc179997850 \h </w:instrText>
         </w:r>
         <w:r>
           <w:rPr>
@@ -4382,6 +4382,77 @@
     </w:p>
     <w:p>
       <w:pPr>
+        <w:pStyle w:val="TableofFigures"/>
+        <w:tabs>
+          <w:tab w:val="right" w:leader="dot" w:pos="8296"/>
+        </w:tabs>
+        <w:rPr>
+          <w:rFonts w:asciiTheme="minorHAnsi" w:eastAsiaTheme="minorEastAsia" w:hAnsiTheme="minorHAnsi" w:cstheme="minorBidi"/>
+          <w:noProof/>
+          <w:kern w:val="2"/>
+          <w14:ligatures w14:val="standardContextual"/>
+        </w:rPr>
+      </w:pPr>
+      <w:hyperlink w:anchor="_Toc179997851" w:history="1">
+        <w:r>
+          <w:rPr>
+            <w:rStyle w:val="Hyperlink"/>
+            <w:noProof/>
+          </w:rPr>
+          <w:t>Figure 3 Suggested Solution (Layered)</w:t>
+        </w:r>
+        <w:r>
+          <w:rPr>
+            <w:noProof/>
+            <w:webHidden/>
+          </w:rPr>
+          <w:tab/>
+        </w:r>
+        <w:r>
+          <w:rPr>
+            <w:noProof/>
+            <w:webHidden/>
+          </w:rPr>
+          <w:fldChar w:fldCharType="begin"/>
+        </w:r>
+        <w:r>
+          <w:rPr>
+            <w:noProof/>
+            <w:webHidden/>
+          </w:rPr>
+          <w:instrText xml:space="preserve"> PAGEREF _Toc179997851 \h </w:instrText>
+        </w:r>
+        <w:r>
+          <w:rPr>
+            <w:noProof/>
+            <w:webHidden/>
+          </w:rPr>
+        </w:r>
+        <w:r>
+          <w:rPr>
+            <w:noProof/>
+            <w:webHidden/>
+          </w:rPr>
+          <w:fldChar w:fldCharType="separate"/>
+        </w:r>
+        <w:r>
+          <w:rPr>
+            <w:noProof/>
+            <w:webHidden/>
+          </w:rPr>
+          <w:t>23</w:t>
+        </w:r>
+        <w:r>
+          <w:rPr>
+            <w:noProof/>
+            <w:webHidden/>
+          </w:rPr>
+          <w:fldChar w:fldCharType="end"/>
+        </w:r>
+      </w:hyperlink>
+    </w:p>
+    <w:p>
+      <w:pPr>
         <w:spacing w:after="200" w:line="276" w:lineRule="auto"/>
         <w:rPr>
           <w:b/>
@@ -4493,8 +4564,8 @@
           <w:szCs w:val="40"/>
         </w:rPr>
       </w:pPr>
-      <w:bookmarkStart w:id="0" w:name="_Toc160079940"/>
-      <w:bookmarkStart w:id="1" w:name="_Toc179931866"/>
+      <w:bookmarkStart w:id="0" w:name="_Toc179931866"/>
+      <w:bookmarkStart w:id="1" w:name="_Toc160079940"/>
       <w:r>
         <w:rPr>
           <w:sz w:val="40"/>
@@ -4503,15 +4574,15 @@
         <w:lastRenderedPageBreak/>
         <w:t>Chapter 1</w:t>
       </w:r>
+      <w:bookmarkEnd w:id="0"/>
+    </w:p>
+    <w:p>
+      <w:pPr>
+        <w:pStyle w:val="Heading1"/>
+        <w:spacing w:line="360" w:lineRule="auto"/>
+      </w:pPr>
+      <w:bookmarkStart w:id="2" w:name="_Toc179931867"/>
       <w:bookmarkEnd w:id="1"/>
-    </w:p>
-    <w:p>
-      <w:pPr>
-        <w:pStyle w:val="Heading1"/>
-        <w:spacing w:line="360" w:lineRule="auto"/>
-      </w:pPr>
-      <w:bookmarkStart w:id="2" w:name="_Toc179931867"/>
-      <w:bookmarkEnd w:id="0"/>
       <w:r>
         <w:t>1.1 Introduction</w:t>
       </w:r>
@@ -5921,7 +5992,7 @@
           <w:color w:val="auto"/>
         </w:rPr>
       </w:pPr>
-      <w:bookmarkStart w:id="15" w:name="_Toc179931846"/>
+      <w:bookmarkStart w:id="15" w:name="_Toc179997849"/>
       <w:r>
         <w:rPr>
           <w:i w:val="0"/>
@@ -8144,7 +8215,7 @@
           <w:color w:val="auto"/>
         </w:rPr>
       </w:pPr>
-      <w:bookmarkStart w:id="28" w:name="_Toc179931847"/>
+      <w:bookmarkStart w:id="28" w:name="_Toc179997850"/>
       <w:r>
         <w:rPr>
           <w:i w:val="0"/>
@@ -8205,7 +8276,128 @@
       <w:bookmarkEnd w:id="28"/>
     </w:p>
     <w:p/>
-    <w:p/>
+    <w:p>
+      <w:pPr>
+        <w:keepNext/>
+      </w:pPr>
+      <w:r>
+        <w:rPr>
+          <w:noProof/>
+          <w14:ligatures w14:val="standardContextual"/>
+        </w:rPr>
+        <w:drawing>
+          <wp:inline distT="0" distB="0" distL="0" distR="0" wp14:anchorId="60C5393C" wp14:editId="7FE79EA3">
+            <wp:extent cx="5274310" cy="2030095"/>
+            <wp:effectExtent l="0" t="0" r="2540" b="8255"/>
+            <wp:docPr id="1229821633" name="Picture 3" descr="A screenshot of a computer screen&#10;&#10;Description automatically generated"/>
+            <wp:cNvGraphicFramePr>
+              <a:graphicFrameLocks xmlns:a="http://schemas.openxmlformats.org/drawingml/2006/main" noChangeAspect="1"/>
+            </wp:cNvGraphicFramePr>
+            <a:graphic xmlns:a="http://schemas.openxmlformats.org/drawingml/2006/main">
+              <a:graphicData uri="http://schemas.openxmlformats.org/drawingml/2006/picture">
+                <pic:pic xmlns:pic="http://schemas.openxmlformats.org/drawingml/2006/picture">
+                  <pic:nvPicPr>
+                    <pic:cNvPr id="1229821633" name="Picture 3" descr="A screenshot of a computer screen&#10;&#10;Description automatically generated"/>
+                    <pic:cNvPicPr/>
+                  </pic:nvPicPr>
+                  <pic:blipFill>
+                    <a:blip r:embed="rId11">
+                      <a:extLst>
+                        <a:ext uri="{28A0092B-C50C-407E-A947-70E740481C1C}">
+                          <a14:useLocalDpi xmlns:a14="http://schemas.microsoft.com/office/drawing/2010/main" val="0"/>
+                        </a:ext>
+                      </a:extLst>
+                    </a:blip>
+                    <a:stretch>
+                      <a:fillRect/>
+                    </a:stretch>
+                  </pic:blipFill>
+                  <pic:spPr>
+                    <a:xfrm>
+                      <a:off x="0" y="0"/>
+                      <a:ext cx="5274310" cy="2030095"/>
+                    </a:xfrm>
+                    <a:prstGeom prst="rect">
+                      <a:avLst/>
+                    </a:prstGeom>
+                  </pic:spPr>
+                </pic:pic>
+              </a:graphicData>
+            </a:graphic>
+          </wp:inline>
+        </w:drawing>
+      </w:r>
+    </w:p>
+    <w:p>
+      <w:pPr>
+        <w:pStyle w:val="Caption"/>
+        <w:jc w:val="center"/>
+        <w:rPr>
+          <w:i w:val="0"/>
+          <w:iCs w:val="0"/>
+          <w:color w:val="auto"/>
+        </w:rPr>
+      </w:pPr>
+      <w:bookmarkStart w:id="29" w:name="_Toc179997851"/>
+      <w:r>
+        <w:rPr>
+          <w:i w:val="0"/>
+          <w:iCs w:val="0"/>
+          <w:color w:val="auto"/>
+        </w:rPr>
+        <w:t xml:space="preserve">Figure </w:t>
+      </w:r>
+      <w:r>
+        <w:rPr>
+          <w:i w:val="0"/>
+          <w:iCs w:val="0"/>
+          <w:color w:val="auto"/>
+        </w:rPr>
+        <w:fldChar w:fldCharType="begin"/>
+      </w:r>
+      <w:r>
+        <w:rPr>
+          <w:i w:val="0"/>
+          <w:iCs w:val="0"/>
+          <w:color w:val="auto"/>
+        </w:rPr>
+        <w:instrText xml:space="preserve"> SEQ Figure \* ARABIC </w:instrText>
+      </w:r>
+      <w:r>
+        <w:rPr>
+          <w:i w:val="0"/>
+          <w:iCs w:val="0"/>
+          <w:color w:val="auto"/>
+        </w:rPr>
+        <w:fldChar w:fldCharType="separate"/>
+      </w:r>
+      <w:r>
+        <w:rPr>
+          <w:i w:val="0"/>
+          <w:iCs w:val="0"/>
+          <w:noProof/>
+          <w:color w:val="auto"/>
+        </w:rPr>
+        <w:t>3</w:t>
+      </w:r>
+      <w:r>
+        <w:rPr>
+          <w:i w:val="0"/>
+          <w:iCs w:val="0"/>
+          <w:color w:val="auto"/>
+        </w:rPr>
+        <w:fldChar w:fldCharType="end"/>
+      </w:r>
+      <w:r>
+        <w:rPr>
+          <w:i w:val="0"/>
+          <w:iCs w:val="0"/>
+          <w:color w:val="auto"/>
+        </w:rPr>
+        <w:t xml:space="preserve"> Suggested Solution (Layered)</w:t>
+      </w:r>
+      <w:bookmarkEnd w:id="29"/>
+    </w:p>
     <w:p>
       <w:r>
         <w:br w:type="page"/>
@@ -8216,7 +8408,7 @@
         <w:pStyle w:val="Heading1"/>
         <w:spacing w:line="360" w:lineRule="auto"/>
       </w:pPr>
-      <w:bookmarkStart w:id="29" w:name="_Toc179931891"/>
+      <w:bookmarkStart w:id="30" w:name="_Toc179931891"/>
       <w:r>
         <w:lastRenderedPageBreak/>
         <w:t>2.</w:t>
@@ -8227,7 +8419,7 @@
       <w:r>
         <w:t xml:space="preserve"> Significance of the Study</w:t>
       </w:r>
-      <w:bookmarkEnd w:id="29"/>
+      <w:bookmarkEnd w:id="30"/>
     </w:p>
     <w:p>
       <w:pPr>
@@ -8332,7 +8524,7 @@
         <w:pStyle w:val="Heading1"/>
         <w:spacing w:line="360" w:lineRule="auto"/>
       </w:pPr>
-      <w:bookmarkStart w:id="30" w:name="_Toc179931892"/>
+      <w:bookmarkStart w:id="31" w:name="_Toc179931892"/>
       <w:r>
         <w:lastRenderedPageBreak/>
         <w:t>2.6 Refl</w:t>
@@ -8340,7 +8532,7 @@
       <w:r>
         <w:t>ection</w:t>
       </w:r>
-      <w:bookmarkEnd w:id="30"/>
+      <w:bookmarkEnd w:id="31"/>
     </w:p>
     <w:p>
       <w:pPr>
@@ -8622,7 +8814,7 @@
           <w:szCs w:val="40"/>
         </w:rPr>
       </w:pPr>
-      <w:bookmarkStart w:id="31" w:name="_Toc179931893"/>
+      <w:bookmarkStart w:id="32" w:name="_Toc179931893"/>
       <w:r>
         <w:rPr>
           <w:sz w:val="40"/>
@@ -8638,17 +8830,17 @@
         </w:rPr>
         <w:t xml:space="preserve"> - Methodology</w:t>
       </w:r>
-      <w:bookmarkEnd w:id="31"/>
+      <w:bookmarkEnd w:id="32"/>
     </w:p>
     <w:p>
       <w:pPr>
         <w:pStyle w:val="Heading1"/>
       </w:pPr>
-      <w:bookmarkStart w:id="32" w:name="_Toc179931894"/>
+      <w:bookmarkStart w:id="33" w:name="_Toc179931894"/>
       <w:r>
         <w:t>3.1 Chapter Overview</w:t>
       </w:r>
-      <w:bookmarkEnd w:id="32"/>
+      <w:bookmarkEnd w:id="33"/>
     </w:p>
     <w:p>
       <w:pPr>
@@ -8685,11 +8877,11 @@
       <w:pPr>
         <w:pStyle w:val="Heading2"/>
       </w:pPr>
-      <w:bookmarkStart w:id="33" w:name="_Toc179931895"/>
+      <w:bookmarkStart w:id="34" w:name="_Toc179931895"/>
       <w:r>
         <w:t>3.1.1 Objectives</w:t>
       </w:r>
-      <w:bookmarkEnd w:id="33"/>
+      <w:bookmarkEnd w:id="34"/>
     </w:p>
     <w:p>
       <w:pPr>
@@ -8951,7 +9143,13 @@
         <w:t xml:space="preserve">and their </w:t>
       </w:r>
       <w:r>
-        <w:t>discoveries helps to develop a better solution to identify the potential threats and risk</w:t>
+        <w:t>discoveries</w:t>
+      </w:r>
+      <w:r>
+        <w:t xml:space="preserve">, </w:t>
+      </w:r>
+      <w:r>
+        <w:t>helps to develop a better solution to identify the potential threats and risk</w:t>
       </w:r>
       <w:r>
         <w:t>s</w:t>
@@ -9079,7 +9277,7 @@
       <w:pPr>
         <w:pStyle w:val="Heading1"/>
       </w:pPr>
-      <w:bookmarkStart w:id="34" w:name="_Toc179931896"/>
+      <w:bookmarkStart w:id="35" w:name="_Toc179931896"/>
       <w:r>
         <w:lastRenderedPageBreak/>
         <w:t xml:space="preserve">3.2 </w:t>
@@ -9087,7 +9285,7 @@
       <w:r>
         <w:t>Suggested Solution</w:t>
       </w:r>
-      <w:bookmarkEnd w:id="34"/>
+      <w:bookmarkEnd w:id="35"/>
       <w:r>
         <w:br/>
       </w:r>
@@ -9118,7 +9316,7 @@
                     <pic:cNvPicPr/>
                   </pic:nvPicPr>
                   <pic:blipFill>
-                    <a:blip r:embed="rId11">
+                    <a:blip r:embed="rId12">
                       <a:extLst>
                         <a:ext uri="{28A0092B-C50C-407E-A947-70E740481C1C}">
                           <a14:useLocalDpi xmlns:a14="http://schemas.microsoft.com/office/drawing/2010/main" val="0"/>
@@ -9155,11 +9353,11 @@
       <w:pPr>
         <w:pStyle w:val="Heading1"/>
       </w:pPr>
-      <w:bookmarkStart w:id="35" w:name="_Toc179931897"/>
+      <w:bookmarkStart w:id="36" w:name="_Toc179931897"/>
       <w:r>
         <w:t>3.3 Research Framework</w:t>
       </w:r>
-      <w:bookmarkEnd w:id="35"/>
+      <w:bookmarkEnd w:id="36"/>
     </w:p>
     <w:p>
       <w:pPr>
@@ -9170,11 +9368,11 @@
       <w:pPr>
         <w:pStyle w:val="Heading1"/>
       </w:pPr>
-      <w:bookmarkStart w:id="36" w:name="_Toc179931898"/>
+      <w:bookmarkStart w:id="37" w:name="_Toc179931898"/>
       <w:r>
         <w:t>3.4 Research Philosophy</w:t>
       </w:r>
-      <w:bookmarkEnd w:id="36"/>
+      <w:bookmarkEnd w:id="37"/>
     </w:p>
     <w:p>
       <w:pPr>
@@ -9184,145 +9382,88 @@
     <w:p>
       <w:pPr>
         <w:pStyle w:val="Heading1"/>
-      </w:pPr>
-      <w:bookmarkStart w:id="37" w:name="_Toc179931899"/>
+        <w:spacing w:line="360" w:lineRule="auto"/>
+      </w:pPr>
+      <w:bookmarkStart w:id="38" w:name="_Toc179931899"/>
       <w:r>
         <w:t>3.5 Research Execution Mode</w:t>
       </w:r>
-      <w:bookmarkEnd w:id="37"/>
-    </w:p>
-    <w:p>
-      <w:pPr>
-        <w:pStyle w:val="Heading1"/>
-      </w:pPr>
-      <w:bookmarkStart w:id="38" w:name="_Toc179931900"/>
-      <w:r>
-        <w:t>3.6 Data Collection Method</w:t>
-      </w:r>
       <w:bookmarkEnd w:id="38"/>
     </w:p>
     <w:p>
       <w:pPr>
-        <w:spacing w:after="81" w:line="360" w:lineRule="auto"/>
-        <w:jc w:val="both"/>
-      </w:pPr>
-      <w:r>
-        <w:t xml:space="preserve">In this study, a quantitative approach will be used to implement on detection of hate speech in Singlish. The primary source of data gathering will be extracting hateful and non-hateful text, text-based content which are posted in Singlish from potential social media platforms such as Facebook, x, YouTube, TikTok, etc. By following this approach will allow to get natural expression through extraction and different forms of the terms that are used to interpret the same idea. As the secondary method of </w:t>
-      </w:r>
+        <w:spacing w:line="360" w:lineRule="auto"/>
+      </w:pPr>
+      <w:r>
+        <w:rPr>
+          <w:noProof/>
+          <w14:ligatures w14:val="standardContextual"/>
+        </w:rPr>
+        <w:drawing>
+          <wp:inline distT="0" distB="0" distL="0" distR="0" wp14:anchorId="7607AA17" wp14:editId="50BA1098">
+            <wp:extent cx="4676775" cy="1628775"/>
+            <wp:effectExtent l="0" t="0" r="9525" b="9525"/>
+            <wp:docPr id="1374846333" name="Picture 4" descr="Yellow rectangular signs with black text&#10;&#10;Description automatically generated"/>
+            <wp:cNvGraphicFramePr>
+              <a:graphicFrameLocks xmlns:a="http://schemas.openxmlformats.org/drawingml/2006/main" noChangeAspect="1"/>
+            </wp:cNvGraphicFramePr>
+            <a:graphic xmlns:a="http://schemas.openxmlformats.org/drawingml/2006/main">
+              <a:graphicData uri="http://schemas.openxmlformats.org/drawingml/2006/picture">
+                <pic:pic xmlns:pic="http://schemas.openxmlformats.org/drawingml/2006/picture">
+                  <pic:nvPicPr>
+                    <pic:cNvPr id="1374846333" name="Picture 4" descr="Yellow rectangular signs with black text&#10;&#10;Description automatically generated"/>
+                    <pic:cNvPicPr/>
+                  </pic:nvPicPr>
+                  <pic:blipFill>
+                    <a:blip r:embed="rId13">
+                      <a:extLst>
+                        <a:ext uri="{28A0092B-C50C-407E-A947-70E740481C1C}">
+                          <a14:useLocalDpi xmlns:a14="http://schemas.microsoft.com/office/drawing/2010/main" val="0"/>
+                        </a:ext>
+                      </a:extLst>
+                    </a:blip>
+                    <a:stretch>
+                      <a:fillRect/>
+                    </a:stretch>
+                  </pic:blipFill>
+                  <pic:spPr>
+                    <a:xfrm>
+                      <a:off x="0" y="0"/>
+                      <a:ext cx="4676775" cy="1628775"/>
+                    </a:xfrm>
+                    <a:prstGeom prst="rect">
+                      <a:avLst/>
+                    </a:prstGeom>
+                  </pic:spPr>
+                </pic:pic>
+              </a:graphicData>
+            </a:graphic>
+          </wp:inline>
+        </w:drawing>
+      </w:r>
+    </w:p>
+    <w:p>
+      <w:pPr>
+        <w:spacing w:line="360" w:lineRule="auto"/>
+        <w:jc w:val="both"/>
+      </w:pPr>
       <w:r>
         <w:lastRenderedPageBreak/>
-        <w:t>collecting data is getting the existing dataset which has been taken into making the previous studies under the same domain area. This approach will bridge the gaps between both primary and secondary approaches to create a robust and more effective machine-learning model to detect accurate hateful content and will create a sufficient and up-to-date data set for further enhancements.</w:t>
-      </w:r>
-    </w:p>
-    <w:p>
-      <w:pPr>
-        <w:pStyle w:val="Heading1"/>
-      </w:pPr>
-      <w:bookmarkStart w:id="39" w:name="_Toc179931901"/>
-      <w:r>
-        <w:t>3.7 Data Analysis Techniques</w:t>
-      </w:r>
-      <w:bookmarkEnd w:id="39"/>
-    </w:p>
-    <w:p>
-      <w:pPr>
-        <w:spacing w:after="81" w:line="360" w:lineRule="auto"/>
-        <w:jc w:val="both"/>
-      </w:pPr>
-      <w:r>
-        <w:t>Considering the linguistic landscape of the study, to analyze the collected data to generate an accurate outcome number of analyzing steps are needed to be followed within the model.</w:t>
-      </w:r>
-    </w:p>
-    <w:p>
-      <w:pPr>
-        <w:spacing w:after="81" w:line="360" w:lineRule="auto"/>
-        <w:jc w:val="both"/>
-      </w:pPr>
-      <w:r>
-        <w:t xml:space="preserve">At first, collected data are needed to be pre-processed which is the process of cleaning the data before analyzing. </w:t>
-      </w:r>
-      <w:proofErr w:type="gramStart"/>
-      <w:r>
-        <w:t>Therefore</w:t>
-      </w:r>
-      <w:proofErr w:type="gramEnd"/>
-      <w:r>
-        <w:t xml:space="preserve"> eliminating noises, removing stop words, hashtags, special characters, URLs, symbols emojis, numerical values, and symbols from the data. And making them uniform data by making </w:t>
-      </w:r>
-      <w:proofErr w:type="gramStart"/>
-      <w:r>
-        <w:t>each and every</w:t>
-      </w:r>
-      <w:proofErr w:type="gramEnd"/>
-      <w:r>
-        <w:t xml:space="preserve"> character to lowercase. After normalizing the uniformed terms are needed to run through a process of tokenization where it splits the text slack into individual word tokens</w:t>
+        <w:t xml:space="preserve">The study was executed as per the above illustrated diagram </w:t>
       </w:r>
       <w:r>
         <w:rPr>
           <w:highlight w:val="yellow"/>
         </w:rPr>
-        <w:t>. BERT</w:t>
-      </w:r>
-      <w:r>
-        <w:t xml:space="preserve"> will be the most relevant technique to use to split and tokenize the text. Tokenized texts are more humanized and to make them machine-understandable, tokenized data are required to vectorize. Which is a process that converts the tokenized text into numerical values which are machine understandable for further operations. </w:t>
-      </w:r>
-      <w:r>
-        <w:rPr>
-          <w:highlight w:val="yellow"/>
-        </w:rPr>
-        <w:t xml:space="preserve">Techniques such as </w:t>
-      </w:r>
-      <w:proofErr w:type="spellStart"/>
-      <w:r>
-        <w:rPr>
-          <w:highlight w:val="yellow"/>
-        </w:rPr>
-        <w:t>mBERT</w:t>
-      </w:r>
-      <w:proofErr w:type="spellEnd"/>
-      <w:r>
-        <w:rPr>
-          <w:highlight w:val="yellow"/>
-        </w:rPr>
-        <w:t xml:space="preserve">. and BERT for contextual embedding and Word2Vec, and </w:t>
-      </w:r>
-      <w:proofErr w:type="spellStart"/>
-      <w:r>
-        <w:rPr>
-          <w:highlight w:val="yellow"/>
-        </w:rPr>
-        <w:t>GloVe</w:t>
-      </w:r>
-      <w:proofErr w:type="spellEnd"/>
-      <w:r>
-        <w:rPr>
-          <w:highlight w:val="yellow"/>
-        </w:rPr>
-        <w:t xml:space="preserve"> for word embedding are being used.</w:t>
-      </w:r>
-    </w:p>
-    <w:p>
-      <w:pPr>
-        <w:spacing w:line="360" w:lineRule="auto"/>
-        <w:jc w:val="both"/>
-      </w:pPr>
-      <w:r>
-        <w:t>Vectorized data are now can be analyzed to generate accurate output running through the model.</w:t>
-      </w:r>
-    </w:p>
-    <w:p>
-      <w:pPr>
-        <w:pStyle w:val="Heading1"/>
-      </w:pPr>
-      <w:bookmarkStart w:id="40" w:name="_Toc179931902"/>
-      <w:r>
-        <w:t>3.8 Ethical Considerations</w:t>
-      </w:r>
-      <w:bookmarkEnd w:id="40"/>
-    </w:p>
-    <w:p>
-      <w:pPr>
-        <w:spacing w:after="81" w:line="360" w:lineRule="auto"/>
+        <w:t>(figure)</w:t>
+      </w:r>
+      <w:r>
+        <w:t>. This has been a process which is more like a waterfall from pre-study to implementation of the system.</w:t>
+      </w:r>
+    </w:p>
+    <w:p>
+      <w:pPr>
+        <w:spacing w:line="360" w:lineRule="auto"/>
         <w:jc w:val="both"/>
         <w:rPr>
           <w:b/>
@@ -9334,29 +9475,40 @@
           <w:b/>
           <w:bCs/>
         </w:rPr>
-        <w:t xml:space="preserve">Data Privacy </w:t>
-      </w:r>
-    </w:p>
-    <w:p>
-      <w:pPr>
-        <w:spacing w:after="81" w:line="360" w:lineRule="auto"/>
-        <w:jc w:val="both"/>
-      </w:pPr>
-      <w:r>
-        <w:t xml:space="preserve">Privacy of the collected data will be upheld with the author and no user, </w:t>
+        <w:t>Pre-Study</w:t>
+      </w:r>
+    </w:p>
+    <w:p>
+      <w:pPr>
+        <w:spacing w:line="360" w:lineRule="auto"/>
+        <w:jc w:val="both"/>
+      </w:pPr>
+      <w:r>
+        <w:t xml:space="preserve">Pre-study is the period of getting into the domain and </w:t>
       </w:r>
       <w:proofErr w:type="gramStart"/>
       <w:r>
-        <w:t>user name</w:t>
+        <w:t>familiarizing</w:t>
       </w:r>
       <w:proofErr w:type="gramEnd"/>
       <w:r>
-        <w:t xml:space="preserve">, or person identification mechanism wasn’t used or is not being used. Only the statements that were posted to the social media platforms were taken to examine the model. </w:t>
-      </w:r>
-    </w:p>
-    <w:p>
-      <w:pPr>
-        <w:spacing w:after="81" w:line="360" w:lineRule="auto"/>
+        <w:t xml:space="preserve"> with the artifacts and products that have been built up to date. </w:t>
+      </w:r>
+      <w:r>
+        <w:t xml:space="preserve">Such as previous studies, models, datasets, statistical information, support articles etc. Pre-study helps to identify and get to know about the problem </w:t>
+      </w:r>
+      <w:proofErr w:type="gramStart"/>
+      <w:r>
+        <w:t>and also</w:t>
+      </w:r>
+      <w:proofErr w:type="gramEnd"/>
+      <w:r>
+        <w:t xml:space="preserve"> to identify the gaps and design a creative solution to bridge those gaps.</w:t>
+      </w:r>
+    </w:p>
+    <w:p>
+      <w:pPr>
+        <w:spacing w:line="360" w:lineRule="auto"/>
         <w:jc w:val="both"/>
         <w:rPr>
           <w:b/>
@@ -9368,25 +9520,21 @@
           <w:b/>
           <w:bCs/>
         </w:rPr>
-        <w:t>Bias and Fairness</w:t>
-      </w:r>
-    </w:p>
-    <w:p>
-      <w:pPr>
-        <w:spacing w:after="81" w:line="360" w:lineRule="auto"/>
-        <w:jc w:val="both"/>
-      </w:pPr>
-      <w:r>
-        <w:t xml:space="preserve">Three models identified contexts in three different perspectives are used to get multiple perspectives and get a better view of the posted content. This will increase </w:t>
-      </w:r>
-      <w:r>
-        <w:lastRenderedPageBreak/>
-        <w:t>the fairness of the data classification and will be unbiased when making the decisions. This will affect to accuracy and precision as well.</w:t>
-      </w:r>
-    </w:p>
-    <w:p>
-      <w:pPr>
-        <w:spacing w:after="81" w:line="360" w:lineRule="auto"/>
+        <w:t>Designing Solution</w:t>
+      </w:r>
+    </w:p>
+    <w:p>
+      <w:pPr>
+        <w:spacing w:line="360" w:lineRule="auto"/>
+        <w:jc w:val="both"/>
+      </w:pPr>
+      <w:r>
+        <w:t>After a comprehensive pre-study, it is to design a solution which addresses the problem statement and the necessary gaps. The design solution needs to be focused, feasible, and realistic to both develop and target the results that are expected to be achieved.</w:t>
+      </w:r>
+    </w:p>
+    <w:p>
+      <w:pPr>
+        <w:spacing w:line="360" w:lineRule="auto"/>
         <w:jc w:val="both"/>
         <w:rPr>
           <w:b/>
@@ -9398,6 +9546,498 @@
           <w:b/>
           <w:bCs/>
         </w:rPr>
+        <w:t>Evaluating Existing Models</w:t>
+      </w:r>
+    </w:p>
+    <w:p>
+      <w:pPr>
+        <w:spacing w:line="360" w:lineRule="auto"/>
+        <w:jc w:val="both"/>
+      </w:pPr>
+      <w:r>
+        <w:t>After getting the requirements and</w:t>
+      </w:r>
+      <w:r>
+        <w:t xml:space="preserve"> outlined solution, </w:t>
+      </w:r>
+      <w:proofErr w:type="gramStart"/>
+      <w:r>
+        <w:t>It</w:t>
+      </w:r>
+      <w:proofErr w:type="gramEnd"/>
+      <w:r>
+        <w:t xml:space="preserve"> is required to identify the most suitable models, and methods on developing the solution effectively. Therefore, with the inspirations of the pre-study documents and their respective deliverables</w:t>
+      </w:r>
+      <w:r>
+        <w:t xml:space="preserve"> </w:t>
+      </w:r>
+      <w:r>
+        <w:t>it is a process of selecting and implementing the best most suitable models and the technologies to develop the solution.</w:t>
+      </w:r>
+    </w:p>
+    <w:p>
+      <w:pPr>
+        <w:spacing w:line="360" w:lineRule="auto"/>
+        <w:jc w:val="both"/>
+      </w:pPr>
+      <w:r>
+        <w:t xml:space="preserve">Therefore, it requires to build multiple solutions using multiple models using the data set / data sets. Each model has its own characteristics that </w:t>
+      </w:r>
+      <w:proofErr w:type="gramStart"/>
+      <w:r>
+        <w:t>helps</w:t>
+      </w:r>
+      <w:proofErr w:type="gramEnd"/>
+      <w:r>
+        <w:t xml:space="preserve"> on achieving best results.</w:t>
+      </w:r>
+    </w:p>
+    <w:p>
+      <w:pPr>
+        <w:spacing w:line="360" w:lineRule="auto"/>
+        <w:jc w:val="both"/>
+      </w:pPr>
+      <w:r>
+        <w:t xml:space="preserve">Models are evaluated using available measurements such as precision, accuracy, </w:t>
+      </w:r>
+      <w:r>
+        <w:t xml:space="preserve">and </w:t>
+      </w:r>
+      <w:r>
+        <w:t>f-score.</w:t>
+      </w:r>
+    </w:p>
+    <w:p>
+      <w:pPr>
+        <w:spacing w:line="360" w:lineRule="auto"/>
+        <w:jc w:val="both"/>
+        <w:rPr>
+          <w:b/>
+          <w:bCs/>
+        </w:rPr>
+      </w:pPr>
+      <w:r>
+        <w:rPr>
+          <w:b/>
+          <w:bCs/>
+        </w:rPr>
+        <w:t>Development</w:t>
+      </w:r>
+    </w:p>
+    <w:p>
+      <w:pPr>
+        <w:spacing w:line="360" w:lineRule="auto"/>
+        <w:jc w:val="both"/>
+      </w:pPr>
+      <w:r>
+        <w:t xml:space="preserve">Development </w:t>
+      </w:r>
+      <w:r>
+        <w:t>of</w:t>
+      </w:r>
+      <w:r>
+        <w:t xml:space="preserve"> the solution has needed to be created from scratch because Singlish has not been</w:t>
+      </w:r>
+      <w:r>
+        <w:t xml:space="preserve"> used</w:t>
+      </w:r>
+      <w:r>
+        <w:t xml:space="preserve"> earlier </w:t>
+      </w:r>
+      <w:r>
+        <w:t>in</w:t>
+      </w:r>
+      <w:r>
+        <w:t xml:space="preserve"> making hate speech detection systems, sentiment analysis or any other text classification </w:t>
+      </w:r>
+      <w:r>
+        <w:t>as an individual language</w:t>
+      </w:r>
+      <w:r>
+        <w:t>.</w:t>
+      </w:r>
+    </w:p>
+    <w:p>
+      <w:pPr>
+        <w:spacing w:line="360" w:lineRule="auto"/>
+        <w:jc w:val="both"/>
+      </w:pPr>
+      <w:r>
+        <w:lastRenderedPageBreak/>
+        <w:t xml:space="preserve">Data to create the dataset, which is required </w:t>
+      </w:r>
+      <w:r>
+        <w:t>for</w:t>
+      </w:r>
+      <w:r>
+        <w:t xml:space="preserve"> the development was created manually using the authentic comments that were posted by real users to some other individuals, organizations and influencing </w:t>
+      </w:r>
+      <w:proofErr w:type="gramStart"/>
+      <w:r>
+        <w:t>characters(</w:t>
+      </w:r>
+      <w:proofErr w:type="gramEnd"/>
+      <w:r>
+        <w:t>Actors, Social-Media influencers, Celebrities, Politicians)</w:t>
+      </w:r>
+      <w:r>
+        <w:t>.</w:t>
+      </w:r>
+    </w:p>
+    <w:p>
+      <w:pPr>
+        <w:spacing w:line="360" w:lineRule="auto"/>
+        <w:jc w:val="both"/>
+      </w:pPr>
+      <w:r>
+        <w:t>Development has been divided into three phases because of the same reason that has occurred in creating the dataset.</w:t>
+      </w:r>
+    </w:p>
+    <w:p>
+      <w:pPr>
+        <w:spacing w:line="360" w:lineRule="auto"/>
+        <w:jc w:val="both"/>
+      </w:pPr>
+      <w:r>
+        <w:rPr>
+          <w:noProof/>
+          <w14:ligatures w14:val="standardContextual"/>
+        </w:rPr>
+        <w:drawing>
+          <wp:inline distT="0" distB="0" distL="0" distR="0" wp14:anchorId="79C2D579" wp14:editId="75611655">
+            <wp:extent cx="4581525" cy="1343025"/>
+            <wp:effectExtent l="0" t="0" r="9525" b="9525"/>
+            <wp:docPr id="1427712542" name="Picture 5"/>
+            <wp:cNvGraphicFramePr>
+              <a:graphicFrameLocks xmlns:a="http://schemas.openxmlformats.org/drawingml/2006/main" noChangeAspect="1"/>
+            </wp:cNvGraphicFramePr>
+            <a:graphic xmlns:a="http://schemas.openxmlformats.org/drawingml/2006/main">
+              <a:graphicData uri="http://schemas.openxmlformats.org/drawingml/2006/picture">
+                <pic:pic xmlns:pic="http://schemas.openxmlformats.org/drawingml/2006/picture">
+                  <pic:nvPicPr>
+                    <pic:cNvPr id="1427712542" name="Picture 1427712542"/>
+                    <pic:cNvPicPr/>
+                  </pic:nvPicPr>
+                  <pic:blipFill>
+                    <a:blip r:embed="rId14">
+                      <a:extLst>
+                        <a:ext uri="{28A0092B-C50C-407E-A947-70E740481C1C}">
+                          <a14:useLocalDpi xmlns:a14="http://schemas.microsoft.com/office/drawing/2010/main" val="0"/>
+                        </a:ext>
+                      </a:extLst>
+                    </a:blip>
+                    <a:stretch>
+                      <a:fillRect/>
+                    </a:stretch>
+                  </pic:blipFill>
+                  <pic:spPr>
+                    <a:xfrm>
+                      <a:off x="0" y="0"/>
+                      <a:ext cx="4581525" cy="1343025"/>
+                    </a:xfrm>
+                    <a:prstGeom prst="rect">
+                      <a:avLst/>
+                    </a:prstGeom>
+                  </pic:spPr>
+                </pic:pic>
+              </a:graphicData>
+            </a:graphic>
+          </wp:inline>
+        </w:drawing>
+      </w:r>
+    </w:p>
+    <w:p>
+      <w:pPr>
+        <w:spacing w:line="360" w:lineRule="auto"/>
+        <w:jc w:val="both"/>
+        <w:rPr>
+          <w:b/>
+          <w:bCs/>
+        </w:rPr>
+      </w:pPr>
+      <w:r>
+        <w:rPr>
+          <w:b/>
+          <w:bCs/>
+        </w:rPr>
+        <w:t xml:space="preserve">Phase 1 – Manually </w:t>
+      </w:r>
+      <w:r>
+        <w:rPr>
+          <w:b/>
+          <w:bCs/>
+        </w:rPr>
+        <w:t>labelling</w:t>
+      </w:r>
+      <w:r>
+        <w:rPr>
+          <w:b/>
+          <w:bCs/>
+        </w:rPr>
+        <w:t xml:space="preserve"> hate and non-hate data </w:t>
+      </w:r>
+    </w:p>
+    <w:p>
+      <w:pPr>
+        <w:spacing w:line="360" w:lineRule="auto"/>
+        <w:jc w:val="both"/>
+        <w:rPr>
+          <w:b/>
+          <w:bCs/>
+        </w:rPr>
+      </w:pPr>
+      <w:r>
+        <w:rPr>
+          <w:b/>
+          <w:bCs/>
+        </w:rPr>
+        <w:t>Phase 2 – Using Machine learning model/ models to test and train using the dataset</w:t>
+      </w:r>
+    </w:p>
+    <w:p>
+      <w:pPr>
+        <w:spacing w:line="360" w:lineRule="auto"/>
+        <w:jc w:val="both"/>
+        <w:rPr>
+          <w:b/>
+          <w:bCs/>
+        </w:rPr>
+      </w:pPr>
+      <w:r>
+        <w:rPr>
+          <w:b/>
+          <w:bCs/>
+        </w:rPr>
+        <w:t>Phase 3 – Using advanced machine learning algorithms</w:t>
+      </w:r>
+    </w:p>
+    <w:p>
+      <w:pPr>
+        <w:spacing w:line="360" w:lineRule="auto"/>
+        <w:jc w:val="both"/>
+      </w:pPr>
+    </w:p>
+    <w:p>
+      <w:pPr>
+        <w:jc w:val="both"/>
+      </w:pPr>
+    </w:p>
+    <w:p>
+      <w:pPr>
+        <w:jc w:val="both"/>
+      </w:pPr>
+      <w:r>
+        <w:t xml:space="preserve"> </w:t>
+      </w:r>
+    </w:p>
+    <w:p>
+      <w:pPr>
+        <w:pStyle w:val="Heading1"/>
+      </w:pPr>
+      <w:bookmarkStart w:id="39" w:name="_Toc179931900"/>
+      <w:r>
+        <w:t>3.6 Data Collection Method</w:t>
+      </w:r>
+      <w:bookmarkEnd w:id="39"/>
+    </w:p>
+    <w:p>
+      <w:pPr>
+        <w:spacing w:after="81" w:line="360" w:lineRule="auto"/>
+        <w:jc w:val="both"/>
+      </w:pPr>
+      <w:r>
+        <w:t>In this study, a quantitative approach will be used to implement on detection of hate speech in Singlish. The primary source of data gathering will be extracting hateful and non-hateful text, text-based content which are posted in Singlish from potential social media platforms such as Facebook, x, YouTube, TikTok, etc. By following this approach will allow to get natural expression through extraction and different forms of the terms that are used to interpret the same idea. As the secondary method of collecting data is getting the existing dataset which has been taken into making the previous studies under the same domain area. This approach will bridge the gaps between both primary and secondary approaches to create a robust and more effective machine-learning model to detect accurate hateful content and will create a sufficient and up-to-date data set for further enhancements.</w:t>
+      </w:r>
+    </w:p>
+    <w:p>
+      <w:pPr>
+        <w:pStyle w:val="Heading1"/>
+      </w:pPr>
+      <w:bookmarkStart w:id="40" w:name="_Toc179931901"/>
+      <w:r>
+        <w:lastRenderedPageBreak/>
+        <w:t>3.7 Data Analysis Techniques</w:t>
+      </w:r>
+      <w:bookmarkEnd w:id="40"/>
+    </w:p>
+    <w:p>
+      <w:pPr>
+        <w:spacing w:after="81" w:line="360" w:lineRule="auto"/>
+        <w:jc w:val="both"/>
+      </w:pPr>
+      <w:r>
+        <w:t>Considering the linguistic landscape of the study, to analyze the collected data to generate an accurate outcome number of analyzing steps are needed to be followed within the model.</w:t>
+      </w:r>
+    </w:p>
+    <w:p>
+      <w:pPr>
+        <w:spacing w:after="81" w:line="360" w:lineRule="auto"/>
+        <w:jc w:val="both"/>
+      </w:pPr>
+      <w:r>
+        <w:t xml:space="preserve">At first, collected data are needed to be pre-processed which is the process of cleaning the data before analyzing. </w:t>
+      </w:r>
+      <w:proofErr w:type="gramStart"/>
+      <w:r>
+        <w:t>Therefore</w:t>
+      </w:r>
+      <w:proofErr w:type="gramEnd"/>
+      <w:r>
+        <w:t xml:space="preserve"> eliminating noises, removing stop words, hashtags, special characters, URLs, symbols emojis, numerical values, and symbols from the data. And making them uniform data by making </w:t>
+      </w:r>
+      <w:proofErr w:type="gramStart"/>
+      <w:r>
+        <w:t>each and every</w:t>
+      </w:r>
+      <w:proofErr w:type="gramEnd"/>
+      <w:r>
+        <w:t xml:space="preserve"> </w:t>
+      </w:r>
+      <w:proofErr w:type="gramStart"/>
+      <w:r>
+        <w:t>character to</w:t>
+      </w:r>
+      <w:proofErr w:type="gramEnd"/>
+      <w:r>
+        <w:t xml:space="preserve"> lowercase. After normalizing the uniformed terms are needed to run through a process of tokenization where it splits the text slack into individual word tokens</w:t>
+      </w:r>
+      <w:r>
+        <w:rPr>
+          <w:highlight w:val="yellow"/>
+        </w:rPr>
+        <w:t>. BERT</w:t>
+      </w:r>
+      <w:r>
+        <w:t xml:space="preserve"> will be the most relevant technique to use to split and tokenize the text. Tokenized texts are more humanized and to make them machine-understandable, tokenized data are required to vectorize. Which is a process that converts the tokenized text into numerical values which are machine understandable for further operations. </w:t>
+      </w:r>
+      <w:r>
+        <w:rPr>
+          <w:highlight w:val="yellow"/>
+        </w:rPr>
+        <w:t xml:space="preserve">Techniques such as </w:t>
+      </w:r>
+      <w:proofErr w:type="spellStart"/>
+      <w:r>
+        <w:rPr>
+          <w:highlight w:val="yellow"/>
+        </w:rPr>
+        <w:t>mBERT</w:t>
+      </w:r>
+      <w:proofErr w:type="spellEnd"/>
+      <w:r>
+        <w:rPr>
+          <w:highlight w:val="yellow"/>
+        </w:rPr>
+        <w:t xml:space="preserve">. and BERT for contextual embedding and Word2Vec, and </w:t>
+      </w:r>
+      <w:proofErr w:type="spellStart"/>
+      <w:r>
+        <w:rPr>
+          <w:highlight w:val="yellow"/>
+        </w:rPr>
+        <w:t>GloVe</w:t>
+      </w:r>
+      <w:proofErr w:type="spellEnd"/>
+      <w:r>
+        <w:rPr>
+          <w:highlight w:val="yellow"/>
+        </w:rPr>
+        <w:t xml:space="preserve"> for word embedding are being used.</w:t>
+      </w:r>
+    </w:p>
+    <w:p>
+      <w:pPr>
+        <w:spacing w:line="360" w:lineRule="auto"/>
+        <w:jc w:val="both"/>
+      </w:pPr>
+      <w:r>
+        <w:t>Vectorized data are now can be analyzed to generate accurate output running through the model.</w:t>
+      </w:r>
+    </w:p>
+    <w:p>
+      <w:pPr>
+        <w:pStyle w:val="Heading1"/>
+      </w:pPr>
+      <w:bookmarkStart w:id="41" w:name="_Toc179931902"/>
+      <w:r>
+        <w:t>3.8 Ethical Considerations</w:t>
+      </w:r>
+      <w:bookmarkEnd w:id="41"/>
+    </w:p>
+    <w:p>
+      <w:pPr>
+        <w:spacing w:after="81" w:line="360" w:lineRule="auto"/>
+        <w:jc w:val="both"/>
+        <w:rPr>
+          <w:b/>
+          <w:bCs/>
+        </w:rPr>
+      </w:pPr>
+      <w:r>
+        <w:rPr>
+          <w:b/>
+          <w:bCs/>
+        </w:rPr>
+        <w:t xml:space="preserve">Data Privacy </w:t>
+      </w:r>
+    </w:p>
+    <w:p>
+      <w:pPr>
+        <w:spacing w:after="81" w:line="360" w:lineRule="auto"/>
+        <w:jc w:val="both"/>
+      </w:pPr>
+      <w:r>
+        <w:t xml:space="preserve">Privacy of the collected data will be upheld with the author and no user, </w:t>
+      </w:r>
+      <w:proofErr w:type="gramStart"/>
+      <w:r>
+        <w:t>user name</w:t>
+      </w:r>
+      <w:proofErr w:type="gramEnd"/>
+      <w:r>
+        <w:t xml:space="preserve">, or person identification mechanism wasn’t used or is not being used. Only the statements that were posted to the social media platforms were taken to examine the model. </w:t>
+      </w:r>
+    </w:p>
+    <w:p>
+      <w:pPr>
+        <w:spacing w:after="81" w:line="360" w:lineRule="auto"/>
+        <w:jc w:val="both"/>
+        <w:rPr>
+          <w:b/>
+          <w:bCs/>
+        </w:rPr>
+      </w:pPr>
+      <w:r>
+        <w:rPr>
+          <w:b/>
+          <w:bCs/>
+        </w:rPr>
+        <w:t>Bias and Fairness</w:t>
+      </w:r>
+    </w:p>
+    <w:p>
+      <w:pPr>
+        <w:spacing w:after="81" w:line="360" w:lineRule="auto"/>
+        <w:jc w:val="both"/>
+      </w:pPr>
+      <w:r>
+        <w:t>Three models identified contexts in three different perspectives are used to get multiple perspectives and get a better view of the posted content. This will increase the fairness of the data classification and will be unbiased when making the decisions. This will affect accuracy and precision as well.</w:t>
+      </w:r>
+    </w:p>
+    <w:p>
+      <w:pPr>
+        <w:spacing w:after="81" w:line="360" w:lineRule="auto"/>
+        <w:jc w:val="both"/>
+        <w:rPr>
+          <w:b/>
+          <w:bCs/>
+        </w:rPr>
+      </w:pPr>
+      <w:r>
+        <w:rPr>
+          <w:b/>
+          <w:bCs/>
+        </w:rPr>
         <w:t xml:space="preserve">Impact on Freedom of Expression </w:t>
       </w:r>
     </w:p>
@@ -9407,7 +10047,25 @@
         <w:jc w:val="both"/>
       </w:pPr>
       <w:r>
-        <w:t>Hate speech is bounded by the freedom of expressions. Balance is required to identify the contextual aspects of criticism and hateful contexts. Classification may affect to the freedom of expression by identifying a valid criticism as a hateful context. By using the necessary parameters model can be recalibrated to balance the ratio of freedom of speech and as well as the hate speech</w:t>
+        <w:t xml:space="preserve">Hate speech is bounded by </w:t>
+      </w:r>
+      <w:proofErr w:type="gramStart"/>
+      <w:r>
+        <w:t>the freedom</w:t>
+      </w:r>
+      <w:proofErr w:type="gramEnd"/>
+      <w:r>
+        <w:t xml:space="preserve"> of </w:t>
+      </w:r>
+      <w:r>
+        <w:t>expression</w:t>
+      </w:r>
+      <w:r>
+        <w:t xml:space="preserve">. Balance is required to identify the contextual aspects of criticism and hateful contexts. Classification may affect the </w:t>
+      </w:r>
+      <w:r>
+        <w:lastRenderedPageBreak/>
+        <w:t>freedom of expression by identifying a valid criticism as a hateful context. By using the necessary parameters model can be recalibrated to balance the ratio of freedom of speech and as well as hate speech</w:t>
       </w:r>
     </w:p>
     <w:p>
@@ -9422,41 +10080,41 @@
       <w:pPr>
         <w:pStyle w:val="Heading1"/>
       </w:pPr>
-      <w:bookmarkStart w:id="41" w:name="_Toc179931903"/>
+      <w:bookmarkStart w:id="42" w:name="_Toc179931903"/>
       <w:r>
         <w:lastRenderedPageBreak/>
         <w:t>Chapter 4</w:t>
       </w:r>
-      <w:bookmarkEnd w:id="41"/>
+      <w:bookmarkEnd w:id="42"/>
     </w:p>
     <w:p>
       <w:pPr>
         <w:pStyle w:val="Heading1"/>
       </w:pPr>
-      <w:bookmarkStart w:id="42" w:name="_Toc179931904"/>
+      <w:bookmarkStart w:id="43" w:name="_Toc179931904"/>
       <w:r>
         <w:t xml:space="preserve">4.1 </w:t>
       </w:r>
       <w:r>
         <w:t>Model Evaluation</w:t>
       </w:r>
-      <w:bookmarkEnd w:id="42"/>
+      <w:bookmarkEnd w:id="43"/>
     </w:p>
     <w:p>
       <w:pPr>
         <w:pStyle w:val="Heading1"/>
       </w:pPr>
-      <w:bookmarkStart w:id="43" w:name="_Toc179931905"/>
+      <w:bookmarkStart w:id="44" w:name="_Toc179931905"/>
       <w:r>
         <w:t>4.2 Model Features and Description</w:t>
       </w:r>
-      <w:bookmarkEnd w:id="43"/>
+      <w:bookmarkEnd w:id="44"/>
     </w:p>
     <w:p>
       <w:pPr>
         <w:pStyle w:val="Heading1"/>
       </w:pPr>
-      <w:bookmarkStart w:id="44" w:name="_Toc179931906"/>
+      <w:bookmarkStart w:id="45" w:name="_Toc179931906"/>
       <w:r>
         <w:t>4.</w:t>
       </w:r>
@@ -9466,13 +10124,13 @@
       <w:r>
         <w:t xml:space="preserve"> UML Modeling</w:t>
       </w:r>
-      <w:bookmarkEnd w:id="44"/>
+      <w:bookmarkEnd w:id="45"/>
     </w:p>
     <w:p>
       <w:pPr>
         <w:pStyle w:val="Heading1"/>
       </w:pPr>
-      <w:bookmarkStart w:id="45" w:name="_Toc179931907"/>
+      <w:bookmarkStart w:id="46" w:name="_Toc179931907"/>
       <w:r>
         <w:t>4.</w:t>
       </w:r>
@@ -9482,13 +10140,13 @@
       <w:r>
         <w:t xml:space="preserve"> Technical Considerations</w:t>
       </w:r>
-      <w:bookmarkEnd w:id="45"/>
+      <w:bookmarkEnd w:id="46"/>
     </w:p>
     <w:p>
       <w:pPr>
         <w:pStyle w:val="Heading1"/>
       </w:pPr>
-      <w:bookmarkStart w:id="46" w:name="_Toc179931908"/>
+      <w:bookmarkStart w:id="47" w:name="_Toc179931908"/>
       <w:r>
         <w:t>4.</w:t>
       </w:r>
@@ -9498,13 +10156,13 @@
       <w:r>
         <w:t xml:space="preserve"> Output and Artifacts</w:t>
       </w:r>
-      <w:bookmarkEnd w:id="46"/>
+      <w:bookmarkEnd w:id="47"/>
     </w:p>
     <w:p>
       <w:pPr>
         <w:pStyle w:val="Heading1"/>
       </w:pPr>
-      <w:bookmarkStart w:id="47" w:name="_Toc179931909"/>
+      <w:bookmarkStart w:id="48" w:name="_Toc179931909"/>
       <w:r>
         <w:t>4.</w:t>
       </w:r>
@@ -9514,7 +10172,7 @@
       <w:r>
         <w:t xml:space="preserve"> Model Construction</w:t>
       </w:r>
-      <w:bookmarkEnd w:id="47"/>
+      <w:bookmarkEnd w:id="48"/>
     </w:p>
     <w:p>
       <w:pPr>
@@ -9528,32 +10186,32 @@
       <w:pPr>
         <w:pStyle w:val="Heading1"/>
       </w:pPr>
-      <w:bookmarkStart w:id="48" w:name="_Toc179931910"/>
+      <w:bookmarkStart w:id="49" w:name="_Toc179931910"/>
       <w:r>
         <w:lastRenderedPageBreak/>
         <w:t>Chapter 5</w:t>
       </w:r>
-      <w:bookmarkEnd w:id="48"/>
+      <w:bookmarkEnd w:id="49"/>
     </w:p>
     <w:p>
       <w:pPr>
         <w:pStyle w:val="Heading1"/>
       </w:pPr>
-      <w:bookmarkStart w:id="49" w:name="_Toc179931911"/>
+      <w:bookmarkStart w:id="50" w:name="_Toc179931911"/>
       <w:r>
         <w:t>5.1 Discussion</w:t>
       </w:r>
-      <w:bookmarkEnd w:id="49"/>
+      <w:bookmarkEnd w:id="50"/>
     </w:p>
     <w:p>
       <w:pPr>
         <w:pStyle w:val="Heading1"/>
       </w:pPr>
-      <w:bookmarkStart w:id="50" w:name="_Toc179931912"/>
+      <w:bookmarkStart w:id="51" w:name="_Toc179931912"/>
       <w:r>
         <w:t>5.2 Conclusion</w:t>
       </w:r>
-      <w:bookmarkEnd w:id="50"/>
+      <w:bookmarkEnd w:id="51"/>
       <w:r>
         <w:t xml:space="preserve"> </w:t>
       </w:r>
@@ -9562,11 +10220,11 @@
       <w:pPr>
         <w:pStyle w:val="Heading1"/>
       </w:pPr>
-      <w:bookmarkStart w:id="51" w:name="_Toc179931913"/>
+      <w:bookmarkStart w:id="52" w:name="_Toc179931913"/>
       <w:r>
         <w:t>5.3 Future Work</w:t>
       </w:r>
-      <w:bookmarkEnd w:id="51"/>
+      <w:bookmarkEnd w:id="52"/>
     </w:p>
     <w:p/>
     <w:p>
@@ -9582,12 +10240,12 @@
         <w:pStyle w:val="Heading1"/>
         <w:spacing w:line="360" w:lineRule="auto"/>
       </w:pPr>
-      <w:bookmarkStart w:id="52" w:name="_Toc179931914"/>
+      <w:bookmarkStart w:id="53" w:name="_Toc179931914"/>
       <w:r>
         <w:lastRenderedPageBreak/>
         <w:t>References</w:t>
       </w:r>
-      <w:bookmarkEnd w:id="52"/>
+      <w:bookmarkEnd w:id="53"/>
       <w:r>
         <w:t xml:space="preserve"> </w:t>
       </w:r>
@@ -10590,42 +11248,42 @@
       <w:pPr>
         <w:pStyle w:val="Heading1"/>
       </w:pPr>
-      <w:bookmarkStart w:id="53" w:name="_Toc179931915"/>
+      <w:bookmarkStart w:id="54" w:name="_Toc179931915"/>
       <w:r>
         <w:lastRenderedPageBreak/>
         <w:t>Appendix</w:t>
       </w:r>
-      <w:bookmarkEnd w:id="53"/>
+      <w:bookmarkEnd w:id="54"/>
     </w:p>
     <w:p>
       <w:pPr>
         <w:pStyle w:val="Heading1"/>
       </w:pPr>
-      <w:bookmarkStart w:id="54" w:name="_Toc179931916"/>
+      <w:bookmarkStart w:id="55" w:name="_Toc179931916"/>
       <w:r>
         <w:t>Front-End Implementation</w:t>
       </w:r>
-      <w:bookmarkEnd w:id="54"/>
+      <w:bookmarkEnd w:id="55"/>
     </w:p>
     <w:p>
       <w:pPr>
         <w:pStyle w:val="Heading1"/>
       </w:pPr>
-      <w:bookmarkStart w:id="55" w:name="_Toc179931917"/>
+      <w:bookmarkStart w:id="56" w:name="_Toc179931917"/>
       <w:r>
         <w:t>Model Implementation</w:t>
       </w:r>
-      <w:bookmarkEnd w:id="55"/>
+      <w:bookmarkEnd w:id="56"/>
     </w:p>
     <w:p>
       <w:pPr>
         <w:pStyle w:val="Heading1"/>
       </w:pPr>
-      <w:bookmarkStart w:id="56" w:name="_Toc179931918"/>
+      <w:bookmarkStart w:id="57" w:name="_Toc179931918"/>
       <w:r>
         <w:t>Output</w:t>
       </w:r>
-      <w:bookmarkEnd w:id="56"/>
+      <w:bookmarkEnd w:id="57"/>
     </w:p>
     <w:p/>
     <w:sectPr>
@@ -12150,6 +12808,7 @@
   <w:style w:type="character" w:default="1" w:styleId="DefaultParagraphFont">
     <w:name w:val="Default Paragraph Font"/>
     <w:uiPriority w:val="1"/>
+    <w:semiHidden/>
     <w:unhideWhenUsed/>
   </w:style>
   <w:style w:type="table" w:default="1" w:styleId="TableNormal">

</xml_diff>

<commit_message>
Update report - ACER
</commit_message>
<xml_diff>
--- a/Working/[Re-Writing] Final Report.docx
+++ b/Working/[Re-Writing] Final Report.docx
@@ -401,7 +401,7 @@
           </mc:Choice>
           <mc:Fallback>
             <w:pict>
-              <v:line w14:anchorId="750D5DC0" id="Straight Connector 1" o:spid="_x0000_s1026" style="position:absolute;z-index:251660288;visibility:visible;mso-wrap-style:square;mso-wrap-distance-left:9pt;mso-wrap-distance-top:0;mso-wrap-distance-right:9pt;mso-wrap-distance-bottom:0;mso-position-horizontal:absolute;mso-position-horizontal-relative:text;mso-position-vertical:absolute;mso-position-vertical-relative:text" from="2.4pt,11.05pt" to="6in,11.05pt" o:gfxdata="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" strokecolor="#4f81bd [3204]" strokeweight="3pt">
+              <v:line w14:anchorId="66184A56" id="Straight Connector 1" o:spid="_x0000_s1026" style="position:absolute;z-index:251660288;visibility:visible;mso-wrap-style:square;mso-wrap-distance-left:9pt;mso-wrap-distance-top:0;mso-wrap-distance-right:9pt;mso-wrap-distance-bottom:0;mso-position-horizontal:absolute;mso-position-horizontal-relative:text;mso-position-vertical:absolute;mso-position-vertical-relative:text" from="2.4pt,11.05pt" to="6in,11.05pt" o:gfxdata="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" strokecolor="#4f81bd [3204]" strokeweight="3pt">
                 <v:shadow on="t" color="black" opacity="22937f" origin=",.5" offset="0,.63889mm"/>
               </v:line>
             </w:pict>
@@ -550,7 +550,7 @@
           <w:r>
             <w:fldChar w:fldCharType="separate"/>
           </w:r>
-          <w:hyperlink w:anchor="_Toc179931866" w:history="1">
+          <w:hyperlink w:anchor="_Toc180008557" w:history="1">
             <w:r>
               <w:rPr>
                 <w:rStyle w:val="Hyperlink"/>
@@ -577,7 +577,7 @@
                 <w:noProof/>
                 <w:webHidden/>
               </w:rPr>
-              <w:instrText xml:space="preserve"> PAGEREF _Toc179931866 \h </w:instrText>
+              <w:instrText xml:space="preserve"> PAGEREF _Toc180008557 \h </w:instrText>
             </w:r>
             <w:r>
               <w:rPr>
@@ -618,7 +618,7 @@
               <w14:ligatures w14:val="standardContextual"/>
             </w:rPr>
           </w:pPr>
-          <w:hyperlink w:anchor="_Toc179931867" w:history="1">
+          <w:hyperlink w:anchor="_Toc180008558" w:history="1">
             <w:r>
               <w:rPr>
                 <w:rStyle w:val="Hyperlink"/>
@@ -645,7 +645,7 @@
                 <w:noProof/>
                 <w:webHidden/>
               </w:rPr>
-              <w:instrText xml:space="preserve"> PAGEREF _Toc179931867 \h </w:instrText>
+              <w:instrText xml:space="preserve"> PAGEREF _Toc180008558 \h </w:instrText>
             </w:r>
             <w:r>
               <w:rPr>
@@ -686,7 +686,7 @@
               <w14:ligatures w14:val="standardContextual"/>
             </w:rPr>
           </w:pPr>
-          <w:hyperlink w:anchor="_Toc179931868" w:history="1">
+          <w:hyperlink w:anchor="_Toc180008559" w:history="1">
             <w:r>
               <w:rPr>
                 <w:rStyle w:val="Hyperlink"/>
@@ -713,7 +713,7 @@
                 <w:noProof/>
                 <w:webHidden/>
               </w:rPr>
-              <w:instrText xml:space="preserve"> PAGEREF _Toc179931868 \h </w:instrText>
+              <w:instrText xml:space="preserve"> PAGEREF _Toc180008559 \h </w:instrText>
             </w:r>
             <w:r>
               <w:rPr>
@@ -754,7 +754,7 @@
               <w14:ligatures w14:val="standardContextual"/>
             </w:rPr>
           </w:pPr>
-          <w:hyperlink w:anchor="_Toc179931869" w:history="1">
+          <w:hyperlink w:anchor="_Toc180008560" w:history="1">
             <w:r>
               <w:rPr>
                 <w:rStyle w:val="Hyperlink"/>
@@ -781,7 +781,7 @@
                 <w:noProof/>
                 <w:webHidden/>
               </w:rPr>
-              <w:instrText xml:space="preserve"> PAGEREF _Toc179931869 \h </w:instrText>
+              <w:instrText xml:space="preserve"> PAGEREF _Toc180008560 \h </w:instrText>
             </w:r>
             <w:r>
               <w:rPr>
@@ -825,7 +825,7 @@
               <w14:ligatures w14:val="standardContextual"/>
             </w:rPr>
           </w:pPr>
-          <w:hyperlink w:anchor="_Toc179931870" w:history="1">
+          <w:hyperlink w:anchor="_Toc180008561" w:history="1">
             <w:r>
               <w:rPr>
                 <w:rStyle w:val="Hyperlink"/>
@@ -852,7 +852,7 @@
                 <w:noProof/>
                 <w:webHidden/>
               </w:rPr>
-              <w:instrText xml:space="preserve"> PAGEREF _Toc179931870 \h </w:instrText>
+              <w:instrText xml:space="preserve"> PAGEREF _Toc180008561 \h </w:instrText>
             </w:r>
             <w:r>
               <w:rPr>
@@ -896,7 +896,7 @@
               <w14:ligatures w14:val="standardContextual"/>
             </w:rPr>
           </w:pPr>
-          <w:hyperlink w:anchor="_Toc179931871" w:history="1">
+          <w:hyperlink w:anchor="_Toc180008562" w:history="1">
             <w:r>
               <w:rPr>
                 <w:rStyle w:val="Hyperlink"/>
@@ -923,7 +923,7 @@
                 <w:noProof/>
                 <w:webHidden/>
               </w:rPr>
-              <w:instrText xml:space="preserve"> PAGEREF _Toc179931871 \h </w:instrText>
+              <w:instrText xml:space="preserve"> PAGEREF _Toc180008562 \h </w:instrText>
             </w:r>
             <w:r>
               <w:rPr>
@@ -967,7 +967,7 @@
               <w14:ligatures w14:val="standardContextual"/>
             </w:rPr>
           </w:pPr>
-          <w:hyperlink w:anchor="_Toc179931872" w:history="1">
+          <w:hyperlink w:anchor="_Toc180008563" w:history="1">
             <w:r>
               <w:rPr>
                 <w:rStyle w:val="Hyperlink"/>
@@ -994,7 +994,7 @@
                 <w:noProof/>
                 <w:webHidden/>
               </w:rPr>
-              <w:instrText xml:space="preserve"> PAGEREF _Toc179931872 \h </w:instrText>
+              <w:instrText xml:space="preserve"> PAGEREF _Toc180008563 \h </w:instrText>
             </w:r>
             <w:r>
               <w:rPr>
@@ -1035,7 +1035,7 @@
               <w14:ligatures w14:val="standardContextual"/>
             </w:rPr>
           </w:pPr>
-          <w:hyperlink w:anchor="_Toc179931873" w:history="1">
+          <w:hyperlink w:anchor="_Toc180008564" w:history="1">
             <w:r>
               <w:rPr>
                 <w:rStyle w:val="Hyperlink"/>
@@ -1062,7 +1062,7 @@
                 <w:noProof/>
                 <w:webHidden/>
               </w:rPr>
-              <w:instrText xml:space="preserve"> PAGEREF _Toc179931873 \h </w:instrText>
+              <w:instrText xml:space="preserve"> PAGEREF _Toc180008564 \h </w:instrText>
             </w:r>
             <w:r>
               <w:rPr>
@@ -1103,7 +1103,7 @@
               <w14:ligatures w14:val="standardContextual"/>
             </w:rPr>
           </w:pPr>
-          <w:hyperlink w:anchor="_Toc179931874" w:history="1">
+          <w:hyperlink w:anchor="_Toc180008565" w:history="1">
             <w:r>
               <w:rPr>
                 <w:rStyle w:val="Hyperlink"/>
@@ -1130,7 +1130,7 @@
                 <w:noProof/>
                 <w:webHidden/>
               </w:rPr>
-              <w:instrText xml:space="preserve"> PAGEREF _Toc179931874 \h </w:instrText>
+              <w:instrText xml:space="preserve"> PAGEREF _Toc180008565 \h </w:instrText>
             </w:r>
             <w:r>
               <w:rPr>
@@ -1171,7 +1171,7 @@
               <w14:ligatures w14:val="standardContextual"/>
             </w:rPr>
           </w:pPr>
-          <w:hyperlink w:anchor="_Toc179931875" w:history="1">
+          <w:hyperlink w:anchor="_Toc180008566" w:history="1">
             <w:r>
               <w:rPr>
                 <w:rStyle w:val="Hyperlink"/>
@@ -1198,7 +1198,7 @@
                 <w:noProof/>
                 <w:webHidden/>
               </w:rPr>
-              <w:instrText xml:space="preserve"> PAGEREF _Toc179931875 \h </w:instrText>
+              <w:instrText xml:space="preserve"> PAGEREF _Toc180008566 \h </w:instrText>
             </w:r>
             <w:r>
               <w:rPr>
@@ -1239,7 +1239,7 @@
               <w14:ligatures w14:val="standardContextual"/>
             </w:rPr>
           </w:pPr>
-          <w:hyperlink w:anchor="_Toc179931876" w:history="1">
+          <w:hyperlink w:anchor="_Toc180008567" w:history="1">
             <w:r>
               <w:rPr>
                 <w:rStyle w:val="Hyperlink"/>
@@ -1266,7 +1266,7 @@
                 <w:noProof/>
                 <w:webHidden/>
               </w:rPr>
-              <w:instrText xml:space="preserve"> PAGEREF _Toc179931876 \h </w:instrText>
+              <w:instrText xml:space="preserve"> PAGEREF _Toc180008567 \h </w:instrText>
             </w:r>
             <w:r>
               <w:rPr>
@@ -1307,7 +1307,7 @@
               <w14:ligatures w14:val="standardContextual"/>
             </w:rPr>
           </w:pPr>
-          <w:hyperlink w:anchor="_Toc179931877" w:history="1">
+          <w:hyperlink w:anchor="_Toc180008568" w:history="1">
             <w:r>
               <w:rPr>
                 <w:rStyle w:val="Hyperlink"/>
@@ -1334,7 +1334,7 @@
                 <w:noProof/>
                 <w:webHidden/>
               </w:rPr>
-              <w:instrText xml:space="preserve"> PAGEREF _Toc179931877 \h </w:instrText>
+              <w:instrText xml:space="preserve"> PAGEREF _Toc180008568 \h </w:instrText>
             </w:r>
             <w:r>
               <w:rPr>
@@ -1375,7 +1375,7 @@
               <w14:ligatures w14:val="standardContextual"/>
             </w:rPr>
           </w:pPr>
-          <w:hyperlink w:anchor="_Toc179931878" w:history="1">
+          <w:hyperlink w:anchor="_Toc180008569" w:history="1">
             <w:r>
               <w:rPr>
                 <w:rStyle w:val="Hyperlink"/>
@@ -1402,7 +1402,7 @@
                 <w:noProof/>
                 <w:webHidden/>
               </w:rPr>
-              <w:instrText xml:space="preserve"> PAGEREF _Toc179931878 \h </w:instrText>
+              <w:instrText xml:space="preserve"> PAGEREF _Toc180008569 \h </w:instrText>
             </w:r>
             <w:r>
               <w:rPr>
@@ -1443,7 +1443,7 @@
               <w14:ligatures w14:val="standardContextual"/>
             </w:rPr>
           </w:pPr>
-          <w:hyperlink w:anchor="_Toc179931879" w:history="1">
+          <w:hyperlink w:anchor="_Toc180008570" w:history="1">
             <w:r>
               <w:rPr>
                 <w:rStyle w:val="Hyperlink"/>
@@ -1470,7 +1470,7 @@
                 <w:noProof/>
                 <w:webHidden/>
               </w:rPr>
-              <w:instrText xml:space="preserve"> PAGEREF _Toc179931879 \h </w:instrText>
+              <w:instrText xml:space="preserve"> PAGEREF _Toc180008570 \h </w:instrText>
             </w:r>
             <w:r>
               <w:rPr>
@@ -1511,7 +1511,7 @@
               <w14:ligatures w14:val="standardContextual"/>
             </w:rPr>
           </w:pPr>
-          <w:hyperlink w:anchor="_Toc179931880" w:history="1">
+          <w:hyperlink w:anchor="_Toc180008571" w:history="1">
             <w:r>
               <w:rPr>
                 <w:rStyle w:val="Hyperlink"/>
@@ -1538,7 +1538,7 @@
                 <w:noProof/>
                 <w:webHidden/>
               </w:rPr>
-              <w:instrText xml:space="preserve"> PAGEREF _Toc179931880 \h </w:instrText>
+              <w:instrText xml:space="preserve"> PAGEREF _Toc180008571 \h </w:instrText>
             </w:r>
             <w:r>
               <w:rPr>
@@ -1579,7 +1579,7 @@
               <w14:ligatures w14:val="standardContextual"/>
             </w:rPr>
           </w:pPr>
-          <w:hyperlink w:anchor="_Toc179931881" w:history="1">
+          <w:hyperlink w:anchor="_Toc180008572" w:history="1">
             <w:r>
               <w:rPr>
                 <w:rStyle w:val="Hyperlink"/>
@@ -1606,7 +1606,7 @@
                 <w:noProof/>
                 <w:webHidden/>
               </w:rPr>
-              <w:instrText xml:space="preserve"> PAGEREF _Toc179931881 \h </w:instrText>
+              <w:instrText xml:space="preserve"> PAGEREF _Toc180008572 \h </w:instrText>
             </w:r>
             <w:r>
               <w:rPr>
@@ -1650,7 +1650,7 @@
               <w14:ligatures w14:val="standardContextual"/>
             </w:rPr>
           </w:pPr>
-          <w:hyperlink w:anchor="_Toc179931882" w:history="1">
+          <w:hyperlink w:anchor="_Toc180008573" w:history="1">
             <w:r>
               <w:rPr>
                 <w:rStyle w:val="Hyperlink"/>
@@ -1677,7 +1677,7 @@
                 <w:noProof/>
                 <w:webHidden/>
               </w:rPr>
-              <w:instrText xml:space="preserve"> PAGEREF _Toc179931882 \h </w:instrText>
+              <w:instrText xml:space="preserve"> PAGEREF _Toc180008573 \h </w:instrText>
             </w:r>
             <w:r>
               <w:rPr>
@@ -1721,7 +1721,7 @@
               <w14:ligatures w14:val="standardContextual"/>
             </w:rPr>
           </w:pPr>
-          <w:hyperlink w:anchor="_Toc179931883" w:history="1">
+          <w:hyperlink w:anchor="_Toc180008574" w:history="1">
             <w:r>
               <w:rPr>
                 <w:rStyle w:val="Hyperlink"/>
@@ -1748,7 +1748,7 @@
                 <w:noProof/>
                 <w:webHidden/>
               </w:rPr>
-              <w:instrText xml:space="preserve"> PAGEREF _Toc179931883 \h </w:instrText>
+              <w:instrText xml:space="preserve"> PAGEREF _Toc180008574 \h </w:instrText>
             </w:r>
             <w:r>
               <w:rPr>
@@ -1792,7 +1792,7 @@
               <w14:ligatures w14:val="standardContextual"/>
             </w:rPr>
           </w:pPr>
-          <w:hyperlink w:anchor="_Toc179931884" w:history="1">
+          <w:hyperlink w:anchor="_Toc180008575" w:history="1">
             <w:r>
               <w:rPr>
                 <w:rStyle w:val="Hyperlink"/>
@@ -1819,7 +1819,7 @@
                 <w:noProof/>
                 <w:webHidden/>
               </w:rPr>
-              <w:instrText xml:space="preserve"> PAGEREF _Toc179931884 \h </w:instrText>
+              <w:instrText xml:space="preserve"> PAGEREF _Toc180008575 \h </w:instrText>
             </w:r>
             <w:r>
               <w:rPr>
@@ -1863,7 +1863,7 @@
               <w14:ligatures w14:val="standardContextual"/>
             </w:rPr>
           </w:pPr>
-          <w:hyperlink w:anchor="_Toc179931885" w:history="1">
+          <w:hyperlink w:anchor="_Toc180008576" w:history="1">
             <w:r>
               <w:rPr>
                 <w:rStyle w:val="Hyperlink"/>
@@ -1890,7 +1890,7 @@
                 <w:noProof/>
                 <w:webHidden/>
               </w:rPr>
-              <w:instrText xml:space="preserve"> PAGEREF _Toc179931885 \h </w:instrText>
+              <w:instrText xml:space="preserve"> PAGEREF _Toc180008576 \h </w:instrText>
             </w:r>
             <w:r>
               <w:rPr>
@@ -1934,7 +1934,7 @@
               <w14:ligatures w14:val="standardContextual"/>
             </w:rPr>
           </w:pPr>
-          <w:hyperlink w:anchor="_Toc179931886" w:history="1">
+          <w:hyperlink w:anchor="_Toc180008577" w:history="1">
             <w:r>
               <w:rPr>
                 <w:rStyle w:val="Hyperlink"/>
@@ -1961,7 +1961,7 @@
                 <w:noProof/>
                 <w:webHidden/>
               </w:rPr>
-              <w:instrText xml:space="preserve"> PAGEREF _Toc179931886 \h </w:instrText>
+              <w:instrText xml:space="preserve"> PAGEREF _Toc180008577 \h </w:instrText>
             </w:r>
             <w:r>
               <w:rPr>
@@ -2005,7 +2005,7 @@
               <w14:ligatures w14:val="standardContextual"/>
             </w:rPr>
           </w:pPr>
-          <w:hyperlink w:anchor="_Toc179931887" w:history="1">
+          <w:hyperlink w:anchor="_Toc180008578" w:history="1">
             <w:r>
               <w:rPr>
                 <w:rStyle w:val="Hyperlink"/>
@@ -2032,7 +2032,7 @@
                 <w:noProof/>
                 <w:webHidden/>
               </w:rPr>
-              <w:instrText xml:space="preserve"> PAGEREF _Toc179931887 \h </w:instrText>
+              <w:instrText xml:space="preserve"> PAGEREF _Toc180008578 \h </w:instrText>
             </w:r>
             <w:r>
               <w:rPr>
@@ -2073,7 +2073,7 @@
               <w14:ligatures w14:val="standardContextual"/>
             </w:rPr>
           </w:pPr>
-          <w:hyperlink w:anchor="_Toc179931888" w:history="1">
+          <w:hyperlink w:anchor="_Toc180008579" w:history="1">
             <w:r>
               <w:rPr>
                 <w:rStyle w:val="Hyperlink"/>
@@ -2100,7 +2100,7 @@
                 <w:noProof/>
                 <w:webHidden/>
               </w:rPr>
-              <w:instrText xml:space="preserve"> PAGEREF _Toc179931888 \h </w:instrText>
+              <w:instrText xml:space="preserve"> PAGEREF _Toc180008579 \h </w:instrText>
             </w:r>
             <w:r>
               <w:rPr>
@@ -2141,7 +2141,7 @@
               <w14:ligatures w14:val="standardContextual"/>
             </w:rPr>
           </w:pPr>
-          <w:hyperlink w:anchor="_Toc179931889" w:history="1">
+          <w:hyperlink w:anchor="_Toc180008580" w:history="1">
             <w:r>
               <w:rPr>
                 <w:rStyle w:val="Hyperlink"/>
@@ -2168,7 +2168,7 @@
                 <w:noProof/>
                 <w:webHidden/>
               </w:rPr>
-              <w:instrText xml:space="preserve"> PAGEREF _Toc179931889 \h </w:instrText>
+              <w:instrText xml:space="preserve"> PAGEREF _Toc180008580 \h </w:instrText>
             </w:r>
             <w:r>
               <w:rPr>
@@ -2209,7 +2209,7 @@
               <w14:ligatures w14:val="standardContextual"/>
             </w:rPr>
           </w:pPr>
-          <w:hyperlink w:anchor="_Toc179931890" w:history="1">
+          <w:hyperlink w:anchor="_Toc180008581" w:history="1">
             <w:r>
               <w:rPr>
                 <w:rStyle w:val="Hyperlink"/>
@@ -2236,7 +2236,7 @@
                 <w:noProof/>
                 <w:webHidden/>
               </w:rPr>
-              <w:instrText xml:space="preserve"> PAGEREF _Toc179931890 \h </w:instrText>
+              <w:instrText xml:space="preserve"> PAGEREF _Toc180008581 \h </w:instrText>
             </w:r>
             <w:r>
               <w:rPr>
@@ -2277,7 +2277,7 @@
               <w14:ligatures w14:val="standardContextual"/>
             </w:rPr>
           </w:pPr>
-          <w:hyperlink w:anchor="_Toc179931891" w:history="1">
+          <w:hyperlink w:anchor="_Toc180008582" w:history="1">
             <w:r>
               <w:rPr>
                 <w:rStyle w:val="Hyperlink"/>
@@ -2304,7 +2304,7 @@
                 <w:noProof/>
                 <w:webHidden/>
               </w:rPr>
-              <w:instrText xml:space="preserve"> PAGEREF _Toc179931891 \h </w:instrText>
+              <w:instrText xml:space="preserve"> PAGEREF _Toc180008582 \h </w:instrText>
             </w:r>
             <w:r>
               <w:rPr>
@@ -2345,7 +2345,7 @@
               <w14:ligatures w14:val="standardContextual"/>
             </w:rPr>
           </w:pPr>
-          <w:hyperlink w:anchor="_Toc179931892" w:history="1">
+          <w:hyperlink w:anchor="_Toc180008583" w:history="1">
             <w:r>
               <w:rPr>
                 <w:rStyle w:val="Hyperlink"/>
@@ -2372,7 +2372,7 @@
                 <w:noProof/>
                 <w:webHidden/>
               </w:rPr>
-              <w:instrText xml:space="preserve"> PAGEREF _Toc179931892 \h </w:instrText>
+              <w:instrText xml:space="preserve"> PAGEREF _Toc180008583 \h </w:instrText>
             </w:r>
             <w:r>
               <w:rPr>
@@ -2413,7 +2413,7 @@
               <w14:ligatures w14:val="standardContextual"/>
             </w:rPr>
           </w:pPr>
-          <w:hyperlink w:anchor="_Toc179931893" w:history="1">
+          <w:hyperlink w:anchor="_Toc180008584" w:history="1">
             <w:r>
               <w:rPr>
                 <w:rStyle w:val="Hyperlink"/>
@@ -2440,7 +2440,7 @@
                 <w:noProof/>
                 <w:webHidden/>
               </w:rPr>
-              <w:instrText xml:space="preserve"> PAGEREF _Toc179931893 \h </w:instrText>
+              <w:instrText xml:space="preserve"> PAGEREF _Toc180008584 \h </w:instrText>
             </w:r>
             <w:r>
               <w:rPr>
@@ -2481,7 +2481,7 @@
               <w14:ligatures w14:val="standardContextual"/>
             </w:rPr>
           </w:pPr>
-          <w:hyperlink w:anchor="_Toc179931894" w:history="1">
+          <w:hyperlink w:anchor="_Toc180008585" w:history="1">
             <w:r>
               <w:rPr>
                 <w:rStyle w:val="Hyperlink"/>
@@ -2508,7 +2508,7 @@
                 <w:noProof/>
                 <w:webHidden/>
               </w:rPr>
-              <w:instrText xml:space="preserve"> PAGEREF _Toc179931894 \h </w:instrText>
+              <w:instrText xml:space="preserve"> PAGEREF _Toc180008585 \h </w:instrText>
             </w:r>
             <w:r>
               <w:rPr>
@@ -2552,7 +2552,7 @@
               <w14:ligatures w14:val="standardContextual"/>
             </w:rPr>
           </w:pPr>
-          <w:hyperlink w:anchor="_Toc179931895" w:history="1">
+          <w:hyperlink w:anchor="_Toc180008586" w:history="1">
             <w:r>
               <w:rPr>
                 <w:rStyle w:val="Hyperlink"/>
@@ -2579,7 +2579,7 @@
                 <w:noProof/>
                 <w:webHidden/>
               </w:rPr>
-              <w:instrText xml:space="preserve"> PAGEREF _Toc179931895 \h </w:instrText>
+              <w:instrText xml:space="preserve"> PAGEREF _Toc180008586 \h </w:instrText>
             </w:r>
             <w:r>
               <w:rPr>
@@ -2620,7 +2620,7 @@
               <w14:ligatures w14:val="standardContextual"/>
             </w:rPr>
           </w:pPr>
-          <w:hyperlink w:anchor="_Toc179931896" w:history="1">
+          <w:hyperlink w:anchor="_Toc180008587" w:history="1">
             <w:r>
               <w:rPr>
                 <w:rStyle w:val="Hyperlink"/>
@@ -2647,7 +2647,7 @@
                 <w:noProof/>
                 <w:webHidden/>
               </w:rPr>
-              <w:instrText xml:space="preserve"> PAGEREF _Toc179931896 \h </w:instrText>
+              <w:instrText xml:space="preserve"> PAGEREF _Toc180008587 \h </w:instrText>
             </w:r>
             <w:r>
               <w:rPr>
@@ -2688,7 +2688,7 @@
               <w14:ligatures w14:val="standardContextual"/>
             </w:rPr>
           </w:pPr>
-          <w:hyperlink w:anchor="_Toc179931897" w:history="1">
+          <w:hyperlink w:anchor="_Toc180008588" w:history="1">
             <w:r>
               <w:rPr>
                 <w:rStyle w:val="Hyperlink"/>
@@ -2715,7 +2715,7 @@
                 <w:noProof/>
                 <w:webHidden/>
               </w:rPr>
-              <w:instrText xml:space="preserve"> PAGEREF _Toc179931897 \h </w:instrText>
+              <w:instrText xml:space="preserve"> PAGEREF _Toc180008588 \h </w:instrText>
             </w:r>
             <w:r>
               <w:rPr>
@@ -2756,7 +2756,7 @@
               <w14:ligatures w14:val="standardContextual"/>
             </w:rPr>
           </w:pPr>
-          <w:hyperlink w:anchor="_Toc179931898" w:history="1">
+          <w:hyperlink w:anchor="_Toc180008589" w:history="1">
             <w:r>
               <w:rPr>
                 <w:rStyle w:val="Hyperlink"/>
@@ -2783,7 +2783,7 @@
                 <w:noProof/>
                 <w:webHidden/>
               </w:rPr>
-              <w:instrText xml:space="preserve"> PAGEREF _Toc179931898 \h </w:instrText>
+              <w:instrText xml:space="preserve"> PAGEREF _Toc180008589 \h </w:instrText>
             </w:r>
             <w:r>
               <w:rPr>
@@ -2824,7 +2824,7 @@
               <w14:ligatures w14:val="standardContextual"/>
             </w:rPr>
           </w:pPr>
-          <w:hyperlink w:anchor="_Toc179931899" w:history="1">
+          <w:hyperlink w:anchor="_Toc180008590" w:history="1">
             <w:r>
               <w:rPr>
                 <w:rStyle w:val="Hyperlink"/>
@@ -2851,7 +2851,7 @@
                 <w:noProof/>
                 <w:webHidden/>
               </w:rPr>
-              <w:instrText xml:space="preserve"> PAGEREF _Toc179931899 \h </w:instrText>
+              <w:instrText xml:space="preserve"> PAGEREF _Toc180008590 \h </w:instrText>
             </w:r>
             <w:r>
               <w:rPr>
@@ -2892,7 +2892,7 @@
               <w14:ligatures w14:val="standardContextual"/>
             </w:rPr>
           </w:pPr>
-          <w:hyperlink w:anchor="_Toc179931900" w:history="1">
+          <w:hyperlink w:anchor="_Toc180008591" w:history="1">
             <w:r>
               <w:rPr>
                 <w:rStyle w:val="Hyperlink"/>
@@ -2919,7 +2919,7 @@
                 <w:noProof/>
                 <w:webHidden/>
               </w:rPr>
-              <w:instrText xml:space="preserve"> PAGEREF _Toc179931900 \h </w:instrText>
+              <w:instrText xml:space="preserve"> PAGEREF _Toc180008591 \h </w:instrText>
             </w:r>
             <w:r>
               <w:rPr>
@@ -2939,7 +2939,7 @@
                 <w:noProof/>
                 <w:webHidden/>
               </w:rPr>
-              <w:t>30</w:t>
+              <w:t>32</w:t>
             </w:r>
             <w:r>
               <w:rPr>
@@ -2960,7 +2960,7 @@
               <w14:ligatures w14:val="standardContextual"/>
             </w:rPr>
           </w:pPr>
-          <w:hyperlink w:anchor="_Toc179931901" w:history="1">
+          <w:hyperlink w:anchor="_Toc180008592" w:history="1">
             <w:r>
               <w:rPr>
                 <w:rStyle w:val="Hyperlink"/>
@@ -2987,7 +2987,7 @@
                 <w:noProof/>
                 <w:webHidden/>
               </w:rPr>
-              <w:instrText xml:space="preserve"> PAGEREF _Toc179931901 \h </w:instrText>
+              <w:instrText xml:space="preserve"> PAGEREF _Toc180008592 \h </w:instrText>
             </w:r>
             <w:r>
               <w:rPr>
@@ -3007,7 +3007,7 @@
                 <w:noProof/>
                 <w:webHidden/>
               </w:rPr>
-              <w:t>31</w:t>
+              <w:t>33</w:t>
             </w:r>
             <w:r>
               <w:rPr>
@@ -3028,7 +3028,7 @@
               <w14:ligatures w14:val="standardContextual"/>
             </w:rPr>
           </w:pPr>
-          <w:hyperlink w:anchor="_Toc179931902" w:history="1">
+          <w:hyperlink w:anchor="_Toc180008593" w:history="1">
             <w:r>
               <w:rPr>
                 <w:rStyle w:val="Hyperlink"/>
@@ -3055,7 +3055,7 @@
                 <w:noProof/>
                 <w:webHidden/>
               </w:rPr>
-              <w:instrText xml:space="preserve"> PAGEREF _Toc179931902 \h </w:instrText>
+              <w:instrText xml:space="preserve"> PAGEREF _Toc180008593 \h </w:instrText>
             </w:r>
             <w:r>
               <w:rPr>
@@ -3075,7 +3075,7 @@
                 <w:noProof/>
                 <w:webHidden/>
               </w:rPr>
-              <w:t>31</w:t>
+              <w:t>33</w:t>
             </w:r>
             <w:r>
               <w:rPr>
@@ -3096,7 +3096,7 @@
               <w14:ligatures w14:val="standardContextual"/>
             </w:rPr>
           </w:pPr>
-          <w:hyperlink w:anchor="_Toc179931903" w:history="1">
+          <w:hyperlink w:anchor="_Toc180008594" w:history="1">
             <w:r>
               <w:rPr>
                 <w:rStyle w:val="Hyperlink"/>
@@ -3123,7 +3123,7 @@
                 <w:noProof/>
                 <w:webHidden/>
               </w:rPr>
-              <w:instrText xml:space="preserve"> PAGEREF _Toc179931903 \h </w:instrText>
+              <w:instrText xml:space="preserve"> PAGEREF _Toc180008594 \h </w:instrText>
             </w:r>
             <w:r>
               <w:rPr>
@@ -3143,7 +3143,7 @@
                 <w:noProof/>
                 <w:webHidden/>
               </w:rPr>
-              <w:t>33</w:t>
+              <w:t>35</w:t>
             </w:r>
             <w:r>
               <w:rPr>
@@ -3164,7 +3164,7 @@
               <w14:ligatures w14:val="standardContextual"/>
             </w:rPr>
           </w:pPr>
-          <w:hyperlink w:anchor="_Toc179931904" w:history="1">
+          <w:hyperlink w:anchor="_Toc180008595" w:history="1">
             <w:r>
               <w:rPr>
                 <w:rStyle w:val="Hyperlink"/>
@@ -3191,7 +3191,7 @@
                 <w:noProof/>
                 <w:webHidden/>
               </w:rPr>
-              <w:instrText xml:space="preserve"> PAGEREF _Toc179931904 \h </w:instrText>
+              <w:instrText xml:space="preserve"> PAGEREF _Toc180008595 \h </w:instrText>
             </w:r>
             <w:r>
               <w:rPr>
@@ -3211,7 +3211,7 @@
                 <w:noProof/>
                 <w:webHidden/>
               </w:rPr>
-              <w:t>33</w:t>
+              <w:t>35</w:t>
             </w:r>
             <w:r>
               <w:rPr>
@@ -3232,7 +3232,7 @@
               <w14:ligatures w14:val="standardContextual"/>
             </w:rPr>
           </w:pPr>
-          <w:hyperlink w:anchor="_Toc179931905" w:history="1">
+          <w:hyperlink w:anchor="_Toc180008596" w:history="1">
             <w:r>
               <w:rPr>
                 <w:rStyle w:val="Hyperlink"/>
@@ -3259,7 +3259,7 @@
                 <w:noProof/>
                 <w:webHidden/>
               </w:rPr>
-              <w:instrText xml:space="preserve"> PAGEREF _Toc179931905 \h </w:instrText>
+              <w:instrText xml:space="preserve"> PAGEREF _Toc180008596 \h </w:instrText>
             </w:r>
             <w:r>
               <w:rPr>
@@ -3279,7 +3279,7 @@
                 <w:noProof/>
                 <w:webHidden/>
               </w:rPr>
-              <w:t>33</w:t>
+              <w:t>35</w:t>
             </w:r>
             <w:r>
               <w:rPr>
@@ -3300,7 +3300,7 @@
               <w14:ligatures w14:val="standardContextual"/>
             </w:rPr>
           </w:pPr>
-          <w:hyperlink w:anchor="_Toc179931906" w:history="1">
+          <w:hyperlink w:anchor="_Toc180008597" w:history="1">
             <w:r>
               <w:rPr>
                 <w:rStyle w:val="Hyperlink"/>
@@ -3327,7 +3327,7 @@
                 <w:noProof/>
                 <w:webHidden/>
               </w:rPr>
-              <w:instrText xml:space="preserve"> PAGEREF _Toc179931906 \h </w:instrText>
+              <w:instrText xml:space="preserve"> PAGEREF _Toc180008597 \h </w:instrText>
             </w:r>
             <w:r>
               <w:rPr>
@@ -3347,7 +3347,7 @@
                 <w:noProof/>
                 <w:webHidden/>
               </w:rPr>
-              <w:t>33</w:t>
+              <w:t>35</w:t>
             </w:r>
             <w:r>
               <w:rPr>
@@ -3368,7 +3368,7 @@
               <w14:ligatures w14:val="standardContextual"/>
             </w:rPr>
           </w:pPr>
-          <w:hyperlink w:anchor="_Toc179931907" w:history="1">
+          <w:hyperlink w:anchor="_Toc180008598" w:history="1">
             <w:r>
               <w:rPr>
                 <w:rStyle w:val="Hyperlink"/>
@@ -3395,7 +3395,7 @@
                 <w:noProof/>
                 <w:webHidden/>
               </w:rPr>
-              <w:instrText xml:space="preserve"> PAGEREF _Toc179931907 \h </w:instrText>
+              <w:instrText xml:space="preserve"> PAGEREF _Toc180008598 \h </w:instrText>
             </w:r>
             <w:r>
               <w:rPr>
@@ -3415,7 +3415,7 @@
                 <w:noProof/>
                 <w:webHidden/>
               </w:rPr>
-              <w:t>33</w:t>
+              <w:t>35</w:t>
             </w:r>
             <w:r>
               <w:rPr>
@@ -3436,7 +3436,7 @@
               <w14:ligatures w14:val="standardContextual"/>
             </w:rPr>
           </w:pPr>
-          <w:hyperlink w:anchor="_Toc179931908" w:history="1">
+          <w:hyperlink w:anchor="_Toc180008599" w:history="1">
             <w:r>
               <w:rPr>
                 <w:rStyle w:val="Hyperlink"/>
@@ -3463,7 +3463,7 @@
                 <w:noProof/>
                 <w:webHidden/>
               </w:rPr>
-              <w:instrText xml:space="preserve"> PAGEREF _Toc179931908 \h </w:instrText>
+              <w:instrText xml:space="preserve"> PAGEREF _Toc180008599 \h </w:instrText>
             </w:r>
             <w:r>
               <w:rPr>
@@ -3483,7 +3483,7 @@
                 <w:noProof/>
                 <w:webHidden/>
               </w:rPr>
-              <w:t>33</w:t>
+              <w:t>35</w:t>
             </w:r>
             <w:r>
               <w:rPr>
@@ -3504,7 +3504,7 @@
               <w14:ligatures w14:val="standardContextual"/>
             </w:rPr>
           </w:pPr>
-          <w:hyperlink w:anchor="_Toc179931909" w:history="1">
+          <w:hyperlink w:anchor="_Toc180008600" w:history="1">
             <w:r>
               <w:rPr>
                 <w:rStyle w:val="Hyperlink"/>
@@ -3531,7 +3531,7 @@
                 <w:noProof/>
                 <w:webHidden/>
               </w:rPr>
-              <w:instrText xml:space="preserve"> PAGEREF _Toc179931909 \h </w:instrText>
+              <w:instrText xml:space="preserve"> PAGEREF _Toc180008600 \h </w:instrText>
             </w:r>
             <w:r>
               <w:rPr>
@@ -3551,7 +3551,7 @@
                 <w:noProof/>
                 <w:webHidden/>
               </w:rPr>
-              <w:t>33</w:t>
+              <w:t>35</w:t>
             </w:r>
             <w:r>
               <w:rPr>
@@ -3572,7 +3572,7 @@
               <w14:ligatures w14:val="standardContextual"/>
             </w:rPr>
           </w:pPr>
-          <w:hyperlink w:anchor="_Toc179931910" w:history="1">
+          <w:hyperlink w:anchor="_Toc180008601" w:history="1">
             <w:r>
               <w:rPr>
                 <w:rStyle w:val="Hyperlink"/>
@@ -3599,7 +3599,7 @@
                 <w:noProof/>
                 <w:webHidden/>
               </w:rPr>
-              <w:instrText xml:space="preserve"> PAGEREF _Toc179931910 \h </w:instrText>
+              <w:instrText xml:space="preserve"> PAGEREF _Toc180008601 \h </w:instrText>
             </w:r>
             <w:r>
               <w:rPr>
@@ -3619,7 +3619,7 @@
                 <w:noProof/>
                 <w:webHidden/>
               </w:rPr>
-              <w:t>34</w:t>
+              <w:t>36</w:t>
             </w:r>
             <w:r>
               <w:rPr>
@@ -3640,7 +3640,7 @@
               <w14:ligatures w14:val="standardContextual"/>
             </w:rPr>
           </w:pPr>
-          <w:hyperlink w:anchor="_Toc179931911" w:history="1">
+          <w:hyperlink w:anchor="_Toc180008602" w:history="1">
             <w:r>
               <w:rPr>
                 <w:rStyle w:val="Hyperlink"/>
@@ -3667,7 +3667,7 @@
                 <w:noProof/>
                 <w:webHidden/>
               </w:rPr>
-              <w:instrText xml:space="preserve"> PAGEREF _Toc179931911 \h </w:instrText>
+              <w:instrText xml:space="preserve"> PAGEREF _Toc180008602 \h </w:instrText>
             </w:r>
             <w:r>
               <w:rPr>
@@ -3687,7 +3687,7 @@
                 <w:noProof/>
                 <w:webHidden/>
               </w:rPr>
-              <w:t>34</w:t>
+              <w:t>36</w:t>
             </w:r>
             <w:r>
               <w:rPr>
@@ -3708,7 +3708,7 @@
               <w14:ligatures w14:val="standardContextual"/>
             </w:rPr>
           </w:pPr>
-          <w:hyperlink w:anchor="_Toc179931912" w:history="1">
+          <w:hyperlink w:anchor="_Toc180008603" w:history="1">
             <w:r>
               <w:rPr>
                 <w:rStyle w:val="Hyperlink"/>
@@ -3735,7 +3735,7 @@
                 <w:noProof/>
                 <w:webHidden/>
               </w:rPr>
-              <w:instrText xml:space="preserve"> PAGEREF _Toc179931912 \h </w:instrText>
+              <w:instrText xml:space="preserve"> PAGEREF _Toc180008603 \h </w:instrText>
             </w:r>
             <w:r>
               <w:rPr>
@@ -3755,7 +3755,7 @@
                 <w:noProof/>
                 <w:webHidden/>
               </w:rPr>
-              <w:t>34</w:t>
+              <w:t>36</w:t>
             </w:r>
             <w:r>
               <w:rPr>
@@ -3776,7 +3776,7 @@
               <w14:ligatures w14:val="standardContextual"/>
             </w:rPr>
           </w:pPr>
-          <w:hyperlink w:anchor="_Toc179931913" w:history="1">
+          <w:hyperlink w:anchor="_Toc180008604" w:history="1">
             <w:r>
               <w:rPr>
                 <w:rStyle w:val="Hyperlink"/>
@@ -3803,7 +3803,7 @@
                 <w:noProof/>
                 <w:webHidden/>
               </w:rPr>
-              <w:instrText xml:space="preserve"> PAGEREF _Toc179931913 \h </w:instrText>
+              <w:instrText xml:space="preserve"> PAGEREF _Toc180008604 \h </w:instrText>
             </w:r>
             <w:r>
               <w:rPr>
@@ -3823,7 +3823,7 @@
                 <w:noProof/>
                 <w:webHidden/>
               </w:rPr>
-              <w:t>34</w:t>
+              <w:t>36</w:t>
             </w:r>
             <w:r>
               <w:rPr>
@@ -3844,7 +3844,7 @@
               <w14:ligatures w14:val="standardContextual"/>
             </w:rPr>
           </w:pPr>
-          <w:hyperlink w:anchor="_Toc179931914" w:history="1">
+          <w:hyperlink w:anchor="_Toc180008605" w:history="1">
             <w:r>
               <w:rPr>
                 <w:rStyle w:val="Hyperlink"/>
@@ -3871,7 +3871,7 @@
                 <w:noProof/>
                 <w:webHidden/>
               </w:rPr>
-              <w:instrText xml:space="preserve"> PAGEREF _Toc179931914 \h </w:instrText>
+              <w:instrText xml:space="preserve"> PAGEREF _Toc180008605 \h </w:instrText>
             </w:r>
             <w:r>
               <w:rPr>
@@ -3891,7 +3891,7 @@
                 <w:noProof/>
                 <w:webHidden/>
               </w:rPr>
-              <w:t>35</w:t>
+              <w:t>37</w:t>
             </w:r>
             <w:r>
               <w:rPr>
@@ -3912,7 +3912,7 @@
               <w14:ligatures w14:val="standardContextual"/>
             </w:rPr>
           </w:pPr>
-          <w:hyperlink w:anchor="_Toc179931915" w:history="1">
+          <w:hyperlink w:anchor="_Toc180008606" w:history="1">
             <w:r>
               <w:rPr>
                 <w:rStyle w:val="Hyperlink"/>
@@ -3939,7 +3939,7 @@
                 <w:noProof/>
                 <w:webHidden/>
               </w:rPr>
-              <w:instrText xml:space="preserve"> PAGEREF _Toc179931915 \h </w:instrText>
+              <w:instrText xml:space="preserve"> PAGEREF _Toc180008606 \h </w:instrText>
             </w:r>
             <w:r>
               <w:rPr>
@@ -3959,7 +3959,7 @@
                 <w:noProof/>
                 <w:webHidden/>
               </w:rPr>
-              <w:t>38</w:t>
+              <w:t>40</w:t>
             </w:r>
             <w:r>
               <w:rPr>
@@ -3980,7 +3980,7 @@
               <w14:ligatures w14:val="standardContextual"/>
             </w:rPr>
           </w:pPr>
-          <w:hyperlink w:anchor="_Toc179931916" w:history="1">
+          <w:hyperlink w:anchor="_Toc180008607" w:history="1">
             <w:r>
               <w:rPr>
                 <w:rStyle w:val="Hyperlink"/>
@@ -4007,7 +4007,7 @@
                 <w:noProof/>
                 <w:webHidden/>
               </w:rPr>
-              <w:instrText xml:space="preserve"> PAGEREF _Toc179931916 \h </w:instrText>
+              <w:instrText xml:space="preserve"> PAGEREF _Toc180008607 \h </w:instrText>
             </w:r>
             <w:r>
               <w:rPr>
@@ -4027,7 +4027,7 @@
                 <w:noProof/>
                 <w:webHidden/>
               </w:rPr>
-              <w:t>38</w:t>
+              <w:t>40</w:t>
             </w:r>
             <w:r>
               <w:rPr>
@@ -4048,7 +4048,7 @@
               <w14:ligatures w14:val="standardContextual"/>
             </w:rPr>
           </w:pPr>
-          <w:hyperlink w:anchor="_Toc179931917" w:history="1">
+          <w:hyperlink w:anchor="_Toc180008608" w:history="1">
             <w:r>
               <w:rPr>
                 <w:rStyle w:val="Hyperlink"/>
@@ -4075,7 +4075,7 @@
                 <w:noProof/>
                 <w:webHidden/>
               </w:rPr>
-              <w:instrText xml:space="preserve"> PAGEREF _Toc179931917 \h </w:instrText>
+              <w:instrText xml:space="preserve"> PAGEREF _Toc180008608 \h </w:instrText>
             </w:r>
             <w:r>
               <w:rPr>
@@ -4095,7 +4095,7 @@
                 <w:noProof/>
                 <w:webHidden/>
               </w:rPr>
-              <w:t>38</w:t>
+              <w:t>40</w:t>
             </w:r>
             <w:r>
               <w:rPr>
@@ -4116,7 +4116,7 @@
               <w14:ligatures w14:val="standardContextual"/>
             </w:rPr>
           </w:pPr>
-          <w:hyperlink w:anchor="_Toc179931918" w:history="1">
+          <w:hyperlink w:anchor="_Toc180008609" w:history="1">
             <w:r>
               <w:rPr>
                 <w:rStyle w:val="Hyperlink"/>
@@ -4143,7 +4143,7 @@
                 <w:noProof/>
                 <w:webHidden/>
               </w:rPr>
-              <w:instrText xml:space="preserve"> PAGEREF _Toc179931918 \h </w:instrText>
+              <w:instrText xml:space="preserve"> PAGEREF _Toc180008609 \h </w:instrText>
             </w:r>
             <w:r>
               <w:rPr>
@@ -4163,7 +4163,7 @@
                 <w:noProof/>
                 <w:webHidden/>
               </w:rPr>
-              <w:t>38</w:t>
+              <w:t>40</w:t>
             </w:r>
             <w:r>
               <w:rPr>
@@ -4564,8 +4564,8 @@
           <w:szCs w:val="40"/>
         </w:rPr>
       </w:pPr>
-      <w:bookmarkStart w:id="0" w:name="_Toc179931866"/>
-      <w:bookmarkStart w:id="1" w:name="_Toc160079940"/>
+      <w:bookmarkStart w:id="0" w:name="_Toc160079940"/>
+      <w:bookmarkStart w:id="1" w:name="_Toc180008557"/>
       <w:r>
         <w:rPr>
           <w:sz w:val="40"/>
@@ -4574,81 +4574,81 @@
         <w:lastRenderedPageBreak/>
         <w:t>Chapter 1</w:t>
       </w:r>
+      <w:bookmarkEnd w:id="1"/>
+    </w:p>
+    <w:p>
+      <w:pPr>
+        <w:pStyle w:val="Heading1"/>
+        <w:spacing w:line="360" w:lineRule="auto"/>
+      </w:pPr>
+      <w:bookmarkStart w:id="2" w:name="_Toc180008558"/>
       <w:bookmarkEnd w:id="0"/>
+      <w:r>
+        <w:t>1.1 Introduction</w:t>
+      </w:r>
+      <w:bookmarkEnd w:id="2"/>
+    </w:p>
+    <w:p>
+      <w:pPr>
+        <w:pStyle w:val="NormalWeb"/>
+        <w:spacing w:line="360" w:lineRule="auto"/>
+        <w:jc w:val="both"/>
+      </w:pPr>
+      <w:r>
+        <w:t xml:space="preserve">The use of social media and the internet has increased significantly in Sri Lanka in recent years, following worldwide trends toward increased digital connectivity. The nation's communication and interaction dynamics have experienced an important transformation due to the growing number of people using online platforms. But in addition to this digital transformation, hate speech, hate crimes, and cyberbullying on social media are widespread problems in Sri Lanka and many other countries. </w:t>
+      </w:r>
+    </w:p>
+    <w:p>
+      <w:pPr>
+        <w:pStyle w:val="NormalWeb"/>
+        <w:spacing w:line="360" w:lineRule="auto"/>
+        <w:jc w:val="both"/>
+      </w:pPr>
+      <w:proofErr w:type="gramStart"/>
+      <w:r>
+        <w:t>D</w:t>
+      </w:r>
+      <w:r>
+        <w:t>espite the fact that</w:t>
+      </w:r>
+      <w:proofErr w:type="gramEnd"/>
+      <w:r>
+        <w:t xml:space="preserve"> these instances are extremely widespread, there is a worrying tendency to minimize or ignore the importance of them. While some people consider hate speech and cyberbullying to be just forms of free speech, others blame a lack of regulations or even dismiss them as harmless internet jokes. The truth is far from that, however, those who are subjected to this kind of online abuse frequently experience severe mental suffering as well as negative social consequences such as depression and suicide.</w:t>
+      </w:r>
+    </w:p>
+    <w:p>
+      <w:pPr>
+        <w:pStyle w:val="NormalWeb"/>
+        <w:spacing w:line="360" w:lineRule="auto"/>
+        <w:jc w:val="both"/>
+      </w:pPr>
+      <w:r>
+        <w:t xml:space="preserve">This study aims to address the urgent need for a proactive monitoring system customized for the Sri Lankan setting </w:t>
+      </w:r>
+      <w:proofErr w:type="gramStart"/>
+      <w:r>
+        <w:t>in light of</w:t>
+      </w:r>
+      <w:proofErr w:type="gramEnd"/>
+      <w:r>
+        <w:t xml:space="preserve"> these critical concerns. Our goal is to give an effective solution to protect the worth and well-being of Sri Lankan internet users by creating a cutting-edge tool that can identify hate speech and cyberbullying on social media platforms. </w:t>
+      </w:r>
+      <w:r>
+        <w:t>Through</w:t>
+      </w:r>
+      <w:r>
+        <w:t xml:space="preserve"> this research, we hope to strengthen the resilience and security of people and communities in the realm of the internet and develop an inclusive and respectful online culture.</w:t>
+      </w:r>
+      <w:r>
+        <w:t xml:space="preserve"> </w:t>
+      </w:r>
     </w:p>
     <w:p>
       <w:pPr>
         <w:pStyle w:val="Heading1"/>
         <w:spacing w:line="360" w:lineRule="auto"/>
       </w:pPr>
-      <w:bookmarkStart w:id="2" w:name="_Toc179931867"/>
-      <w:bookmarkEnd w:id="1"/>
-      <w:r>
-        <w:t>1.1 Introduction</w:t>
-      </w:r>
-      <w:bookmarkEnd w:id="2"/>
-    </w:p>
-    <w:p>
-      <w:pPr>
-        <w:pStyle w:val="NormalWeb"/>
-        <w:spacing w:line="360" w:lineRule="auto"/>
-        <w:jc w:val="both"/>
-      </w:pPr>
-      <w:r>
-        <w:t xml:space="preserve">The use of social media and the internet has increased significantly in Sri Lanka in recent years, following worldwide trends toward increased digital connectivity. The nation's communication and interaction dynamics have experienced an important transformation due to the growing number of people using online platforms. But in addition to this digital transformation, hate speech, hate crimes, and cyberbullying on social media are widespread problems in Sri Lanka and many other countries. </w:t>
-      </w:r>
-    </w:p>
-    <w:p>
-      <w:pPr>
-        <w:pStyle w:val="NormalWeb"/>
-        <w:spacing w:line="360" w:lineRule="auto"/>
-        <w:jc w:val="both"/>
-      </w:pPr>
-      <w:proofErr w:type="gramStart"/>
-      <w:r>
-        <w:t>D</w:t>
-      </w:r>
-      <w:r>
-        <w:t>espite the fact that</w:t>
-      </w:r>
-      <w:proofErr w:type="gramEnd"/>
-      <w:r>
-        <w:t xml:space="preserve"> these instances are extremely widespread, there is a worrying tendency to minimize or ignore the importance of them. While some people consider hate speech and cyberbullying to be just forms of free speech, others blame a lack of regulations or even dismiss them as harmless internet jokes. The truth is far from that, however, those who are subjected to this kind of online abuse frequently experience severe mental suffering as well as negative social consequences such as depression and suicide.</w:t>
-      </w:r>
-    </w:p>
-    <w:p>
-      <w:pPr>
-        <w:pStyle w:val="NormalWeb"/>
-        <w:spacing w:line="360" w:lineRule="auto"/>
-        <w:jc w:val="both"/>
-      </w:pPr>
-      <w:r>
-        <w:t xml:space="preserve">This study aims to address the urgent need for a proactive monitoring system customized for the Sri Lankan setting </w:t>
-      </w:r>
-      <w:proofErr w:type="gramStart"/>
-      <w:r>
-        <w:t>in light of</w:t>
-      </w:r>
-      <w:proofErr w:type="gramEnd"/>
-      <w:r>
-        <w:t xml:space="preserve"> these critical concerns. Our goal is to give an effective solution to protect the worth and well-being of Sri Lankan internet users by creating a cutting-edge tool that can identify hate speech and cyberbullying on social media platforms. </w:t>
-      </w:r>
-      <w:r>
-        <w:t>Through</w:t>
-      </w:r>
-      <w:r>
-        <w:t xml:space="preserve"> this research, we hope to strengthen the resilience and security of people and communities in the realm of the internet and develop an inclusive and respectful online culture.</w:t>
-      </w:r>
-      <w:r>
-        <w:t xml:space="preserve"> </w:t>
-      </w:r>
-    </w:p>
-    <w:p>
-      <w:pPr>
-        <w:pStyle w:val="Heading1"/>
-        <w:spacing w:line="360" w:lineRule="auto"/>
-      </w:pPr>
-      <w:bookmarkStart w:id="3" w:name="_Toc179931868"/>
+      <w:bookmarkStart w:id="3" w:name="_Toc180008559"/>
       <w:r>
         <w:t>1.2 Relevancy of The Topic</w:t>
       </w:r>
@@ -4817,7 +4817,7 @@
         <w:pStyle w:val="Heading1"/>
         <w:spacing w:line="360" w:lineRule="auto"/>
       </w:pPr>
-      <w:bookmarkStart w:id="4" w:name="_Toc179931869"/>
+      <w:bookmarkStart w:id="4" w:name="_Toc180008560"/>
       <w:r>
         <w:lastRenderedPageBreak/>
         <w:t>1.2 Background of the Study</w:t>
@@ -4855,7 +4855,7 @@
         <w:pStyle w:val="Heading2"/>
         <w:spacing w:line="360" w:lineRule="auto"/>
       </w:pPr>
-      <w:bookmarkStart w:id="5" w:name="_Toc179931870"/>
+      <w:bookmarkStart w:id="5" w:name="_Toc180008561"/>
       <w:r>
         <w:t>1.2.1 Growth of the usage of social media</w:t>
       </w:r>
@@ -4899,7 +4899,7 @@
         <w:pStyle w:val="Heading2"/>
         <w:spacing w:line="360" w:lineRule="auto"/>
       </w:pPr>
-      <w:bookmarkStart w:id="6" w:name="_Toc179931871"/>
+      <w:bookmarkStart w:id="6" w:name="_Toc180008562"/>
       <w:r>
         <w:t>1.2.2 Current context of social media-related negativities</w:t>
       </w:r>
@@ -4930,7 +4930,7 @@
         <w:pStyle w:val="Heading2"/>
         <w:spacing w:line="360" w:lineRule="auto"/>
       </w:pPr>
-      <w:bookmarkStart w:id="7" w:name="_Toc179931872"/>
+      <w:bookmarkStart w:id="7" w:name="_Toc180008563"/>
       <w:r>
         <w:t>1.2.3 Current barriers that have provided for the safety of users of</w:t>
       </w:r>
@@ -4975,7 +4975,7 @@
         <w:pStyle w:val="Heading1"/>
         <w:spacing w:line="360" w:lineRule="auto"/>
       </w:pPr>
-      <w:bookmarkStart w:id="8" w:name="_Toc179931873"/>
+      <w:bookmarkStart w:id="8" w:name="_Toc180008564"/>
       <w:r>
         <w:t>1.3 Problem Statement</w:t>
       </w:r>
@@ -5026,7 +5026,7 @@
         <w:pStyle w:val="Heading1"/>
         <w:spacing w:line="360" w:lineRule="auto"/>
       </w:pPr>
-      <w:bookmarkStart w:id="9" w:name="_Toc179931874"/>
+      <w:bookmarkStart w:id="9" w:name="_Toc180008565"/>
       <w:r>
         <w:t>1.4 Research Question</w:t>
       </w:r>
@@ -5128,7 +5128,7 @@
         <w:pStyle w:val="Heading1"/>
         <w:spacing w:line="360" w:lineRule="auto"/>
       </w:pPr>
-      <w:bookmarkStart w:id="10" w:name="_Toc179931875"/>
+      <w:bookmarkStart w:id="10" w:name="_Toc180008566"/>
       <w:r>
         <w:t>1.5 Motivation</w:t>
       </w:r>
@@ -5200,7 +5200,7 @@
       <w:pPr>
         <w:pStyle w:val="Heading1"/>
       </w:pPr>
-      <w:bookmarkStart w:id="11" w:name="_Toc179931876"/>
+      <w:bookmarkStart w:id="11" w:name="_Toc180008567"/>
       <w:r>
         <w:lastRenderedPageBreak/>
         <w:t>1.6 Aim</w:t>
@@ -5221,7 +5221,7 @@
         <w:pStyle w:val="Heading1"/>
         <w:spacing w:line="360" w:lineRule="auto"/>
       </w:pPr>
-      <w:bookmarkStart w:id="12" w:name="_Toc179931877"/>
+      <w:bookmarkStart w:id="12" w:name="_Toc180008568"/>
       <w:r>
         <w:t>1.</w:t>
       </w:r>
@@ -5728,7 +5728,7 @@
         <w:pStyle w:val="Heading1"/>
         <w:spacing w:line="360" w:lineRule="auto"/>
       </w:pPr>
-      <w:bookmarkStart w:id="13" w:name="_Toc179931878"/>
+      <w:bookmarkStart w:id="13" w:name="_Toc180008569"/>
       <w:r>
         <w:t>1.8 Challenges and Limitations</w:t>
       </w:r>
@@ -5923,7 +5923,7 @@
       <w:pPr>
         <w:pStyle w:val="Heading1"/>
       </w:pPr>
-      <w:bookmarkStart w:id="14" w:name="_Toc179931879"/>
+      <w:bookmarkStart w:id="14" w:name="_Toc180008570"/>
       <w:r>
         <w:t>1.9 Outlined Solution</w:t>
       </w:r>
@@ -6066,7 +6066,7 @@
           <w:szCs w:val="36"/>
         </w:rPr>
       </w:pPr>
-      <w:bookmarkStart w:id="17" w:name="_Toc179931880"/>
+      <w:bookmarkStart w:id="17" w:name="_Toc180008571"/>
       <w:r>
         <w:rPr>
           <w:sz w:val="40"/>
@@ -6082,7 +6082,7 @@
         <w:pStyle w:val="Heading1"/>
         <w:spacing w:line="360" w:lineRule="auto"/>
       </w:pPr>
-      <w:bookmarkStart w:id="18" w:name="_Toc179931881"/>
+      <w:bookmarkStart w:id="18" w:name="_Toc180008572"/>
       <w:bookmarkEnd w:id="16"/>
       <w:r>
         <w:t>2.1 Literature Review</w:t>
@@ -6184,7 +6184,7 @@
         <w:pStyle w:val="Heading2"/>
         <w:spacing w:line="360" w:lineRule="auto"/>
       </w:pPr>
-      <w:bookmarkStart w:id="19" w:name="_Toc179931882"/>
+      <w:bookmarkStart w:id="19" w:name="_Toc180008573"/>
       <w:r>
         <w:t>2.1.1 Definition of Hate Speech</w:t>
       </w:r>
@@ -6424,7 +6424,7 @@
         <w:pStyle w:val="Heading2"/>
         <w:spacing w:line="360" w:lineRule="auto"/>
       </w:pPr>
-      <w:bookmarkStart w:id="20" w:name="_Toc179931883"/>
+      <w:bookmarkStart w:id="20" w:name="_Toc180008574"/>
       <w:r>
         <w:lastRenderedPageBreak/>
         <w:t>2.1.2 Definition of Free Speech</w:t>
@@ -6622,7 +6622,7 @@
         <w:pStyle w:val="Heading2"/>
         <w:spacing w:line="360" w:lineRule="auto"/>
       </w:pPr>
-      <w:bookmarkStart w:id="21" w:name="_Toc179931884"/>
+      <w:bookmarkStart w:id="21" w:name="_Toc180008575"/>
       <w:r>
         <w:t>2.1.3 Hate Speech vs Free Speech</w:t>
       </w:r>
@@ -6876,7 +6876,7 @@
         <w:pStyle w:val="Heading2"/>
         <w:spacing w:line="360" w:lineRule="auto"/>
       </w:pPr>
-      <w:bookmarkStart w:id="22" w:name="_Toc179931885"/>
+      <w:bookmarkStart w:id="22" w:name="_Toc180008576"/>
       <w:r>
         <w:t>2.1.</w:t>
       </w:r>
@@ -7022,7 +7022,7 @@
         <w:pStyle w:val="Heading2"/>
         <w:spacing w:line="360" w:lineRule="auto"/>
       </w:pPr>
-      <w:bookmarkStart w:id="23" w:name="_Toc179931886"/>
+      <w:bookmarkStart w:id="23" w:name="_Toc180008577"/>
       <w:r>
         <w:t>2.1.</w:t>
       </w:r>
@@ -7130,7 +7130,7 @@
         <w:pStyle w:val="Heading2"/>
         <w:spacing w:line="360" w:lineRule="auto"/>
       </w:pPr>
-      <w:bookmarkStart w:id="24" w:name="_Toc179931887"/>
+      <w:bookmarkStart w:id="24" w:name="_Toc180008578"/>
       <w:r>
         <w:t>2.1.</w:t>
       </w:r>
@@ -7231,7 +7231,7 @@
         <w:spacing w:line="360" w:lineRule="auto"/>
         <w:jc w:val="both"/>
       </w:pPr>
-      <w:bookmarkStart w:id="25" w:name="_Toc179931888"/>
+      <w:bookmarkStart w:id="25" w:name="_Toc180008579"/>
       <w:r>
         <w:t xml:space="preserve">2.2 </w:t>
       </w:r>
@@ -7658,7 +7658,7 @@
         <w:pStyle w:val="Heading1"/>
         <w:spacing w:line="360" w:lineRule="auto"/>
       </w:pPr>
-      <w:bookmarkStart w:id="26" w:name="_Toc179931889"/>
+      <w:bookmarkStart w:id="26" w:name="_Toc180008580"/>
       <w:r>
         <w:lastRenderedPageBreak/>
         <w:t>2.</w:t>
@@ -8036,7 +8036,13 @@
         <w:fldChar w:fldCharType="end"/>
       </w:r>
       <w:r>
-        <w:t xml:space="preserve">. These technologies have laid the base ideation of creating a hate speech detection tool which is contextually related to Sri Lanka. According to the Sri Lankan stats </w:t>
+        <w:t xml:space="preserve">. These technologies have laid the </w:t>
+      </w:r>
+      <w:r>
+        <w:t>basis for creating a hate speech detection tool </w:t>
+      </w:r>
+      <w:r>
+        <w:t xml:space="preserve">contextually related to Sri Lanka. According to the Sri Lankan stats </w:t>
       </w:r>
       <w:r>
         <w:rPr>
@@ -8143,7 +8149,7 @@
         <w:pStyle w:val="Heading1"/>
         <w:spacing w:line="360" w:lineRule="auto"/>
       </w:pPr>
-      <w:bookmarkStart w:id="27" w:name="_Toc179931890"/>
+      <w:bookmarkStart w:id="27" w:name="_Toc180008581"/>
       <w:r>
         <w:lastRenderedPageBreak/>
         <w:t xml:space="preserve">2.4 </w:t>
@@ -8408,7 +8414,7 @@
         <w:pStyle w:val="Heading1"/>
         <w:spacing w:line="360" w:lineRule="auto"/>
       </w:pPr>
-      <w:bookmarkStart w:id="30" w:name="_Toc179931891"/>
+      <w:bookmarkStart w:id="30" w:name="_Toc180008582"/>
       <w:r>
         <w:lastRenderedPageBreak/>
         <w:t>2.</w:t>
@@ -8524,7 +8530,7 @@
         <w:pStyle w:val="Heading1"/>
         <w:spacing w:line="360" w:lineRule="auto"/>
       </w:pPr>
-      <w:bookmarkStart w:id="31" w:name="_Toc179931892"/>
+      <w:bookmarkStart w:id="31" w:name="_Toc180008583"/>
       <w:r>
         <w:lastRenderedPageBreak/>
         <w:t>2.6 Refl</w:t>
@@ -8814,7 +8820,7 @@
           <w:szCs w:val="40"/>
         </w:rPr>
       </w:pPr>
-      <w:bookmarkStart w:id="32" w:name="_Toc179931893"/>
+      <w:bookmarkStart w:id="32" w:name="_Toc180008584"/>
       <w:r>
         <w:rPr>
           <w:sz w:val="40"/>
@@ -8836,7 +8842,7 @@
       <w:pPr>
         <w:pStyle w:val="Heading1"/>
       </w:pPr>
-      <w:bookmarkStart w:id="33" w:name="_Toc179931894"/>
+      <w:bookmarkStart w:id="33" w:name="_Toc180008585"/>
       <w:r>
         <w:t>3.1 Chapter Overview</w:t>
       </w:r>
@@ -8877,7 +8883,7 @@
       <w:pPr>
         <w:pStyle w:val="Heading2"/>
       </w:pPr>
-      <w:bookmarkStart w:id="34" w:name="_Toc179931895"/>
+      <w:bookmarkStart w:id="34" w:name="_Toc180008586"/>
       <w:r>
         <w:t>3.1.1 Objectives</w:t>
       </w:r>
@@ -9277,7 +9283,7 @@
       <w:pPr>
         <w:pStyle w:val="Heading1"/>
       </w:pPr>
-      <w:bookmarkStart w:id="35" w:name="_Toc179931896"/>
+      <w:bookmarkStart w:id="35" w:name="_Toc180008587"/>
       <w:r>
         <w:lastRenderedPageBreak/>
         <w:t xml:space="preserve">3.2 </w:t>
@@ -9353,7 +9359,7 @@
       <w:pPr>
         <w:pStyle w:val="Heading1"/>
       </w:pPr>
-      <w:bookmarkStart w:id="36" w:name="_Toc179931897"/>
+      <w:bookmarkStart w:id="36" w:name="_Toc180008588"/>
       <w:r>
         <w:t>3.3 Research Framework</w:t>
       </w:r>
@@ -9368,7 +9374,7 @@
       <w:pPr>
         <w:pStyle w:val="Heading1"/>
       </w:pPr>
-      <w:bookmarkStart w:id="37" w:name="_Toc179931898"/>
+      <w:bookmarkStart w:id="37" w:name="_Toc180008589"/>
       <w:r>
         <w:t>3.4 Research Philosophy</w:t>
       </w:r>
@@ -9384,7 +9390,7 @@
         <w:pStyle w:val="Heading1"/>
         <w:spacing w:line="360" w:lineRule="auto"/>
       </w:pPr>
-      <w:bookmarkStart w:id="38" w:name="_Toc179931899"/>
+      <w:bookmarkStart w:id="38" w:name="_Toc180008590"/>
       <w:r>
         <w:t>3.5 Research Execution Mode</w:t>
       </w:r>
@@ -9484,15 +9490,7 @@
         <w:jc w:val="both"/>
       </w:pPr>
       <w:r>
-        <w:t xml:space="preserve">Pre-study is the period of getting into the domain and </w:t>
-      </w:r>
-      <w:proofErr w:type="gramStart"/>
-      <w:r>
-        <w:t>familiarizing</w:t>
-      </w:r>
-      <w:proofErr w:type="gramEnd"/>
-      <w:r>
-        <w:t xml:space="preserve"> with the artifacts and products that have been built up to date. </w:t>
+        <w:t xml:space="preserve">Pre-study is the period of getting into the domain and familiarizing with the artifacts and products that have been built up to date. </w:t>
       </w:r>
       <w:r>
         <w:t xml:space="preserve">Such as previous studies, models, datasets, statistical information, support articles etc. Pre-study helps to identify and get to know about the problem </w:t>
@@ -9581,15 +9579,7 @@
         <w:jc w:val="both"/>
       </w:pPr>
       <w:r>
-        <w:t xml:space="preserve">Therefore, it requires to build multiple solutions using multiple models using the data set / data sets. Each model has its own characteristics that </w:t>
-      </w:r>
-      <w:proofErr w:type="gramStart"/>
-      <w:r>
-        <w:t>helps</w:t>
-      </w:r>
-      <w:proofErr w:type="gramEnd"/>
-      <w:r>
-        <w:t xml:space="preserve"> on achieving best results.</w:t>
+        <w:t>Therefore, it requires to build multiple solutions using multiple models using the data set / data sets. Each model has its own characteristics that helps on achieving best results.</w:t>
       </w:r>
     </w:p>
     <w:p>
@@ -9767,7 +9757,7 @@
           <w:b/>
           <w:bCs/>
         </w:rPr>
-        <w:t>labelling</w:t>
+        <w:t>labeling</w:t>
       </w:r>
       <w:r>
         <w:rPr>
@@ -9781,6 +9771,420 @@
       <w:pPr>
         <w:spacing w:line="360" w:lineRule="auto"/>
         <w:jc w:val="both"/>
+      </w:pPr>
+      <w:r>
+        <w:t xml:space="preserve">An appropriate data set has not been created to use </w:t>
+      </w:r>
+      <w:r>
+        <w:t>f</w:t>
+      </w:r>
+      <w:r>
+        <w:t>o</w:t>
+      </w:r>
+      <w:r>
+        <w:t>r</w:t>
+      </w:r>
+      <w:r>
+        <w:t xml:space="preserve"> these clarification </w:t>
+      </w:r>
+      <w:r>
+        <w:t>model-based systems. Therefore, manual labeling is used for identification purposes. Models are unaware of the context of the textual inputs because Singlish is not a language that has been used for hate speech detection.</w:t>
+      </w:r>
+    </w:p>
+    <w:p>
+      <w:pPr>
+        <w:spacing w:line="360" w:lineRule="auto"/>
+        <w:jc w:val="both"/>
+      </w:pPr>
+      <w:r>
+        <w:t>Identifying the linguistic characteristics of a statement requires having pre-trained models or pre-defined labels to identify the class of the statement.</w:t>
+      </w:r>
+    </w:p>
+    <w:tbl>
+      <w:tblPr>
+        <w:tblStyle w:val="TableGrid"/>
+        <w:tblW w:w="8643" w:type="dxa"/>
+        <w:jc w:val="center"/>
+        <w:tblLook w:val="04A0" w:firstRow="1" w:lastRow="0" w:firstColumn="1" w:lastColumn="0" w:noHBand="0" w:noVBand="1"/>
+      </w:tblPr>
+      <w:tblGrid>
+        <w:gridCol w:w="2223"/>
+        <w:gridCol w:w="2487"/>
+        <w:gridCol w:w="2284"/>
+        <w:gridCol w:w="1649"/>
+      </w:tblGrid>
+      <w:tr>
+        <w:trPr>
+          <w:trHeight w:val="299"/>
+          <w:jc w:val="center"/>
+        </w:trPr>
+        <w:tc>
+          <w:tcPr>
+            <w:tcW w:w="2223" w:type="dxa"/>
+            <w:shd w:val="clear" w:color="auto" w:fill="C6D9F1" w:themeFill="text2" w:themeFillTint="33"/>
+          </w:tcPr>
+          <w:p>
+            <w:pPr>
+              <w:spacing w:line="360" w:lineRule="auto"/>
+              <w:jc w:val="center"/>
+            </w:pPr>
+            <w:r>
+              <w:t>Hate speech</w:t>
+            </w:r>
+          </w:p>
+        </w:tc>
+        <w:tc>
+          <w:tcPr>
+            <w:tcW w:w="2487" w:type="dxa"/>
+            <w:shd w:val="clear" w:color="auto" w:fill="C6D9F1" w:themeFill="text2" w:themeFillTint="33"/>
+          </w:tcPr>
+          <w:p>
+            <w:pPr>
+              <w:spacing w:line="360" w:lineRule="auto"/>
+              <w:jc w:val="center"/>
+            </w:pPr>
+            <w:r>
+              <w:t>Offensive</w:t>
+            </w:r>
+          </w:p>
+        </w:tc>
+        <w:tc>
+          <w:tcPr>
+            <w:tcW w:w="2284" w:type="dxa"/>
+            <w:shd w:val="clear" w:color="auto" w:fill="C6D9F1" w:themeFill="text2" w:themeFillTint="33"/>
+          </w:tcPr>
+          <w:p>
+            <w:pPr>
+              <w:spacing w:line="360" w:lineRule="auto"/>
+              <w:jc w:val="center"/>
+            </w:pPr>
+            <w:r>
+              <w:t>Neither</w:t>
+            </w:r>
+          </w:p>
+        </w:tc>
+        <w:tc>
+          <w:tcPr>
+            <w:tcW w:w="1649" w:type="dxa"/>
+            <w:shd w:val="clear" w:color="auto" w:fill="C6D9F1" w:themeFill="text2" w:themeFillTint="33"/>
+          </w:tcPr>
+          <w:p>
+            <w:pPr>
+              <w:spacing w:line="360" w:lineRule="auto"/>
+              <w:jc w:val="center"/>
+            </w:pPr>
+            <w:r>
+              <w:t>State</w:t>
+            </w:r>
+          </w:p>
+        </w:tc>
+      </w:tr>
+      <w:tr>
+        <w:trPr>
+          <w:trHeight w:val="117"/>
+          <w:jc w:val="center"/>
+        </w:trPr>
+        <w:tc>
+          <w:tcPr>
+            <w:tcW w:w="2223" w:type="dxa"/>
+          </w:tcPr>
+          <w:p>
+            <w:pPr>
+              <w:spacing w:line="360" w:lineRule="auto"/>
+              <w:jc w:val="center"/>
+            </w:pPr>
+            <w:r>
+              <w:t>1</w:t>
+            </w:r>
+          </w:p>
+        </w:tc>
+        <w:tc>
+          <w:tcPr>
+            <w:tcW w:w="2487" w:type="dxa"/>
+          </w:tcPr>
+          <w:p>
+            <w:pPr>
+              <w:spacing w:line="360" w:lineRule="auto"/>
+              <w:jc w:val="center"/>
+            </w:pPr>
+            <w:r>
+              <w:t>0</w:t>
+            </w:r>
+          </w:p>
+        </w:tc>
+        <w:tc>
+          <w:tcPr>
+            <w:tcW w:w="2284" w:type="dxa"/>
+          </w:tcPr>
+          <w:p>
+            <w:pPr>
+              <w:spacing w:line="360" w:lineRule="auto"/>
+              <w:jc w:val="center"/>
+            </w:pPr>
+            <w:r>
+              <w:t>0</w:t>
+            </w:r>
+          </w:p>
+        </w:tc>
+        <w:tc>
+          <w:tcPr>
+            <w:tcW w:w="1649" w:type="dxa"/>
+          </w:tcPr>
+          <w:p>
+            <w:pPr>
+              <w:spacing w:line="360" w:lineRule="auto"/>
+              <w:jc w:val="center"/>
+            </w:pPr>
+            <w:r>
+              <w:t>1</w:t>
+            </w:r>
+          </w:p>
+        </w:tc>
+      </w:tr>
+      <w:tr>
+        <w:trPr>
+          <w:trHeight w:val="477"/>
+          <w:jc w:val="center"/>
+        </w:trPr>
+        <w:tc>
+          <w:tcPr>
+            <w:tcW w:w="2223" w:type="dxa"/>
+          </w:tcPr>
+          <w:p>
+            <w:pPr>
+              <w:spacing w:line="360" w:lineRule="auto"/>
+              <w:jc w:val="center"/>
+            </w:pPr>
+            <w:r>
+              <w:t>0</w:t>
+            </w:r>
+          </w:p>
+        </w:tc>
+        <w:tc>
+          <w:tcPr>
+            <w:tcW w:w="2487" w:type="dxa"/>
+          </w:tcPr>
+          <w:p>
+            <w:pPr>
+              <w:spacing w:line="360" w:lineRule="auto"/>
+              <w:jc w:val="center"/>
+            </w:pPr>
+            <w:r>
+              <w:t>1</w:t>
+            </w:r>
+          </w:p>
+        </w:tc>
+        <w:tc>
+          <w:tcPr>
+            <w:tcW w:w="2284" w:type="dxa"/>
+          </w:tcPr>
+          <w:p>
+            <w:pPr>
+              <w:spacing w:line="360" w:lineRule="auto"/>
+              <w:jc w:val="center"/>
+            </w:pPr>
+            <w:r>
+              <w:t>0</w:t>
+            </w:r>
+          </w:p>
+        </w:tc>
+        <w:tc>
+          <w:tcPr>
+            <w:tcW w:w="1649" w:type="dxa"/>
+          </w:tcPr>
+          <w:p>
+            <w:pPr>
+              <w:spacing w:line="360" w:lineRule="auto"/>
+              <w:jc w:val="center"/>
+            </w:pPr>
+            <w:r>
+              <w:t>1</w:t>
+            </w:r>
+          </w:p>
+        </w:tc>
+      </w:tr>
+      <w:tr>
+        <w:trPr>
+          <w:trHeight w:val="466"/>
+          <w:jc w:val="center"/>
+        </w:trPr>
+        <w:tc>
+          <w:tcPr>
+            <w:tcW w:w="2223" w:type="dxa"/>
+          </w:tcPr>
+          <w:p>
+            <w:pPr>
+              <w:spacing w:line="360" w:lineRule="auto"/>
+              <w:jc w:val="center"/>
+            </w:pPr>
+            <w:r>
+              <w:t>0</w:t>
+            </w:r>
+          </w:p>
+        </w:tc>
+        <w:tc>
+          <w:tcPr>
+            <w:tcW w:w="2487" w:type="dxa"/>
+          </w:tcPr>
+          <w:p>
+            <w:pPr>
+              <w:spacing w:line="360" w:lineRule="auto"/>
+              <w:jc w:val="center"/>
+            </w:pPr>
+            <w:r>
+              <w:t>0</w:t>
+            </w:r>
+          </w:p>
+        </w:tc>
+        <w:tc>
+          <w:tcPr>
+            <w:tcW w:w="2284" w:type="dxa"/>
+          </w:tcPr>
+          <w:p>
+            <w:pPr>
+              <w:spacing w:line="360" w:lineRule="auto"/>
+              <w:jc w:val="center"/>
+            </w:pPr>
+            <w:r>
+              <w:t>1</w:t>
+            </w:r>
+          </w:p>
+        </w:tc>
+        <w:tc>
+          <w:tcPr>
+            <w:tcW w:w="1649" w:type="dxa"/>
+          </w:tcPr>
+          <w:p>
+            <w:pPr>
+              <w:spacing w:line="360" w:lineRule="auto"/>
+              <w:jc w:val="center"/>
+            </w:pPr>
+            <w:r>
+              <w:t>0</w:t>
+            </w:r>
+          </w:p>
+        </w:tc>
+      </w:tr>
+      <w:tr>
+        <w:trPr>
+          <w:trHeight w:val="466"/>
+          <w:jc w:val="center"/>
+        </w:trPr>
+        <w:tc>
+          <w:tcPr>
+            <w:tcW w:w="2223" w:type="dxa"/>
+          </w:tcPr>
+          <w:p>
+            <w:pPr>
+              <w:spacing w:line="360" w:lineRule="auto"/>
+              <w:jc w:val="center"/>
+            </w:pPr>
+            <w:r>
+              <w:t>1</w:t>
+            </w:r>
+          </w:p>
+        </w:tc>
+        <w:tc>
+          <w:tcPr>
+            <w:tcW w:w="2487" w:type="dxa"/>
+          </w:tcPr>
+          <w:p>
+            <w:pPr>
+              <w:spacing w:line="360" w:lineRule="auto"/>
+              <w:jc w:val="center"/>
+            </w:pPr>
+            <w:r>
+              <w:t>1</w:t>
+            </w:r>
+          </w:p>
+        </w:tc>
+        <w:tc>
+          <w:tcPr>
+            <w:tcW w:w="2284" w:type="dxa"/>
+          </w:tcPr>
+          <w:p>
+            <w:pPr>
+              <w:spacing w:line="360" w:lineRule="auto"/>
+              <w:jc w:val="center"/>
+            </w:pPr>
+            <w:r>
+              <w:t>0</w:t>
+            </w:r>
+          </w:p>
+        </w:tc>
+        <w:tc>
+          <w:tcPr>
+            <w:tcW w:w="1649" w:type="dxa"/>
+          </w:tcPr>
+          <w:p>
+            <w:pPr>
+              <w:spacing w:line="360" w:lineRule="auto"/>
+              <w:jc w:val="center"/>
+            </w:pPr>
+            <w:r>
+              <w:t>1</w:t>
+            </w:r>
+          </w:p>
+        </w:tc>
+      </w:tr>
+    </w:tbl>
+    <w:p>
+      <w:pPr>
+        <w:spacing w:line="360" w:lineRule="auto"/>
+        <w:jc w:val="both"/>
+      </w:pPr>
+    </w:p>
+    <w:p>
+      <w:pPr>
+        <w:spacing w:line="360" w:lineRule="auto"/>
+        <w:jc w:val="both"/>
+      </w:pPr>
+      <w:r>
+        <w:t xml:space="preserve">Manual labeling has been used as above table. Hate speech, Offensive, Neither, </w:t>
+      </w:r>
+      <w:proofErr w:type="gramStart"/>
+      <w:r>
+        <w:t>and</w:t>
+      </w:r>
+      <w:proofErr w:type="gramEnd"/>
+      <w:r>
+        <w:t xml:space="preserve"> overall state are the labels that have been used to flag against the text based statements.</w:t>
+      </w:r>
+    </w:p>
+    <w:p>
+      <w:pPr>
+        <w:spacing w:line="360" w:lineRule="auto"/>
+        <w:jc w:val="both"/>
+      </w:pPr>
+      <w:r>
+        <w:t>1 = ‘Yes</w:t>
+      </w:r>
+      <w:proofErr w:type="gramStart"/>
+      <w:r>
+        <w:t>’ ,</w:t>
+      </w:r>
+      <w:proofErr w:type="gramEnd"/>
+      <w:r>
+        <w:t xml:space="preserve"> </w:t>
+      </w:r>
+    </w:p>
+    <w:p>
+      <w:pPr>
+        <w:spacing w:line="360" w:lineRule="auto"/>
+        <w:jc w:val="both"/>
+      </w:pPr>
+      <w:r>
+        <w:lastRenderedPageBreak/>
+        <w:t>0 = ‘No’</w:t>
+      </w:r>
+      <w:r>
+        <w:t>.</w:t>
+      </w:r>
+    </w:p>
+    <w:p>
+      <w:pPr>
+        <w:spacing w:line="360" w:lineRule="auto"/>
+        <w:jc w:val="both"/>
         <w:rPr>
           <w:b/>
           <w:bCs/>
@@ -9798,6 +10202,59 @@
       <w:pPr>
         <w:spacing w:line="360" w:lineRule="auto"/>
         <w:jc w:val="both"/>
+      </w:pPr>
+      <w:r>
+        <w:t xml:space="preserve">After collecting data and training a model using manual labeling </w:t>
+      </w:r>
+      <w:proofErr w:type="gramStart"/>
+      <w:r>
+        <w:t>are able to</w:t>
+      </w:r>
+      <w:proofErr w:type="gramEnd"/>
+      <w:r>
+        <w:t xml:space="preserve"> train and test more machine learning models to facilitate the advanced requirements that are not covered in Phase 1.</w:t>
+      </w:r>
+    </w:p>
+    <w:p>
+      <w:pPr>
+        <w:spacing w:line="360" w:lineRule="auto"/>
+        <w:jc w:val="both"/>
+      </w:pPr>
+      <w:r>
+        <w:t>Machine learning models can be trained and intelligent to use supervised and unsupervised learning to learn continuously to fulfill the task. In this context that is detecting hate speech on Facebook using Singlish language.</w:t>
+      </w:r>
+    </w:p>
+    <w:p>
+      <w:pPr>
+        <w:spacing w:line="360" w:lineRule="auto"/>
+        <w:jc w:val="both"/>
+      </w:pPr>
+      <w:r>
+        <w:t>Created and gathered lab</w:t>
+      </w:r>
+      <w:r>
+        <w:t>e</w:t>
+      </w:r>
+      <w:r>
+        <w:t xml:space="preserve">led data are sufficient to train traditional models to get a positive prediction. More data will lead to </w:t>
+      </w:r>
+      <w:r>
+        <w:t>a more accurate, precise result when detecting hate speech.</w:t>
+      </w:r>
+    </w:p>
+    <w:p>
+      <w:pPr>
+        <w:spacing w:line="360" w:lineRule="auto"/>
+        <w:jc w:val="both"/>
+      </w:pPr>
+      <w:r>
+        <w:t>Getting into the machine learning approach will provide a more effective method to detect hate speech and the model itself is able to understand the contexts and the statements.</w:t>
+      </w:r>
+    </w:p>
+    <w:p>
+      <w:pPr>
+        <w:spacing w:line="360" w:lineRule="auto"/>
+        <w:jc w:val="both"/>
         <w:rPr>
           <w:b/>
           <w:bCs/>
@@ -9816,25 +10273,61 @@
         <w:spacing w:line="360" w:lineRule="auto"/>
         <w:jc w:val="both"/>
       </w:pPr>
-    </w:p>
-    <w:p>
-      <w:pPr>
-        <w:jc w:val="both"/>
-      </w:pPr>
-    </w:p>
-    <w:p>
-      <w:pPr>
-        <w:jc w:val="both"/>
-      </w:pPr>
+      <w:r>
+        <w:t xml:space="preserve">Advanced machine learning algorithms enable us to understand many complex scenarios. Such as code-switching, natural language processing, contextual identification, paraphrasing, etc. </w:t>
+      </w:r>
+    </w:p>
+    <w:p>
+      <w:pPr>
+        <w:spacing w:line="360" w:lineRule="auto"/>
+        <w:jc w:val="both"/>
+      </w:pPr>
+      <w:r>
+        <w:t xml:space="preserve">To train a successful model it requires an enormous </w:t>
+      </w:r>
+      <w:proofErr w:type="gramStart"/>
+      <w:r>
+        <w:t>number</w:t>
+      </w:r>
+      <w:proofErr w:type="gramEnd"/>
+      <w:r>
+        <w:t xml:space="preserve"> of data. The system that was built in the previous phase has gathered </w:t>
+      </w:r>
+      <w:proofErr w:type="gramStart"/>
+      <w:r>
+        <w:t>a </w:t>
+      </w:r>
+      <w:r>
+        <w:t>number of</w:t>
+      </w:r>
+      <w:proofErr w:type="gramEnd"/>
+      <w:r>
+        <w:t xml:space="preserve"> data related to hate speech</w:t>
+      </w:r>
+      <w:r>
+        <w:t xml:space="preserve"> that</w:t>
+      </w:r>
       <w:r>
         <w:t xml:space="preserve"> </w:t>
       </w:r>
+      <w:r>
+        <w:t>can be used to implement advanced machine learning algorithms such as deep learning, neural networks, etc.</w:t>
+      </w:r>
+    </w:p>
+    <w:p>
+      <w:pPr>
+        <w:spacing w:line="360" w:lineRule="auto"/>
+        <w:jc w:val="both"/>
+      </w:pPr>
+      <w:r>
+        <w:t>Each of these phases contains challenges that are native to the respective phases. Those challenges will be addressed and a novel solution in the next phase.</w:t>
+      </w:r>
     </w:p>
     <w:p>
       <w:pPr>
         <w:pStyle w:val="Heading1"/>
       </w:pPr>
-      <w:bookmarkStart w:id="39" w:name="_Toc179931900"/>
+      <w:bookmarkStart w:id="39" w:name="_Toc180008591"/>
       <w:r>
         <w:t>3.6 Data Collection Method</w:t>
       </w:r>
@@ -9846,16 +10339,19 @@
         <w:jc w:val="both"/>
       </w:pPr>
       <w:r>
-        <w:t>In this study, a quantitative approach will be used to implement on detection of hate speech in Singlish. The primary source of data gathering will be extracting hateful and non-hateful text, text-based content which are posted in Singlish from potential social media platforms such as Facebook, x, YouTube, TikTok, etc. By following this approach will allow to get natural expression through extraction and different forms of the terms that are used to interpret the same idea. As the secondary method of collecting data is getting the existing dataset which has been taken into making the previous studies under the same domain area. This approach will bridge the gaps between both primary and secondary approaches to create a robust and more effective machine-learning model to detect accurate hateful content and will create a sufficient and up-to-date data set for further enhancements.</w:t>
+        <w:t xml:space="preserve">In this study, a quantitative approach will be used to implement on detection of hate speech in Singlish. The primary source of data gathering will be extracting hateful and non-hateful text, text-based content which are posted in Singlish from potential social </w:t>
+      </w:r>
+      <w:r>
+        <w:lastRenderedPageBreak/>
+        <w:t>media platforms such as Facebook, x, YouTube, TikTok, etc. By following this approach will allow to get natural expression through extraction and different forms of the terms that are used to interpret the same idea. As the secondary method of collecting data is getting the existing dataset which has been taken into making the previous studies under the same domain area. This approach will bridge the gaps between both primary and secondary approaches to create a robust and more effective machine-learning model to detect accurate hateful content and will create a sufficient and up-to-date data set for further enhancements.</w:t>
       </w:r>
     </w:p>
     <w:p>
       <w:pPr>
         <w:pStyle w:val="Heading1"/>
       </w:pPr>
-      <w:bookmarkStart w:id="40" w:name="_Toc179931901"/>
-      <w:r>
-        <w:lastRenderedPageBreak/>
+      <w:bookmarkStart w:id="40" w:name="_Toc180008592"/>
+      <w:r>
         <w:t>3.7 Data Analysis Techniques</w:t>
       </w:r>
       <w:bookmarkEnd w:id="40"/>
@@ -9891,15 +10387,7 @@
       </w:r>
       <w:proofErr w:type="gramEnd"/>
       <w:r>
-        <w:t xml:space="preserve"> </w:t>
-      </w:r>
-      <w:proofErr w:type="gramStart"/>
-      <w:r>
-        <w:t>character to</w:t>
-      </w:r>
-      <w:proofErr w:type="gramEnd"/>
-      <w:r>
-        <w:t xml:space="preserve"> lowercase. After normalizing the uniformed terms are needed to run through a process of tokenization where it splits the text slack into individual word tokens</w:t>
+        <w:t xml:space="preserve"> character to lowercase. After normalizing the uniformed terms are needed to run through a process of tokenization where it splits the text slack into individual word tokens</w:t>
       </w:r>
       <w:r>
         <w:rPr>
@@ -9958,7 +10446,7 @@
       <w:pPr>
         <w:pStyle w:val="Heading1"/>
       </w:pPr>
-      <w:bookmarkStart w:id="41" w:name="_Toc179931902"/>
+      <w:bookmarkStart w:id="41" w:name="_Toc180008593"/>
       <w:r>
         <w:t>3.8 Ethical Considerations</w:t>
       </w:r>
@@ -10012,6 +10500,7 @@
           <w:b/>
           <w:bCs/>
         </w:rPr>
+        <w:lastRenderedPageBreak/>
         <w:t>Bias and Fairness</w:t>
       </w:r>
     </w:p>
@@ -10047,25 +10536,13 @@
         <w:jc w:val="both"/>
       </w:pPr>
       <w:r>
-        <w:t xml:space="preserve">Hate speech is bounded by </w:t>
-      </w:r>
-      <w:proofErr w:type="gramStart"/>
-      <w:r>
-        <w:t>the freedom</w:t>
-      </w:r>
-      <w:proofErr w:type="gramEnd"/>
-      <w:r>
-        <w:t xml:space="preserve"> of </w:t>
+        <w:t xml:space="preserve">Hate speech is bounded by the freedom of </w:t>
       </w:r>
       <w:r>
         <w:t>expression</w:t>
       </w:r>
       <w:r>
-        <w:t xml:space="preserve">. Balance is required to identify the contextual aspects of criticism and hateful contexts. Classification may affect the </w:t>
-      </w:r>
-      <w:r>
-        <w:lastRenderedPageBreak/>
-        <w:t>freedom of expression by identifying a valid criticism as a hateful context. By using the necessary parameters model can be recalibrated to balance the ratio of freedom of speech and as well as hate speech</w:t>
+        <w:t>. Balance is required to identify the contextual aspects of criticism and hateful contexts. Classification may affect the freedom of expression by identifying a valid criticism as a hateful context. By using the necessary parameters model can be recalibrated to balance the ratio of freedom of speech and as well as hate speech</w:t>
       </w:r>
     </w:p>
     <w:p>
@@ -10080,7 +10557,7 @@
       <w:pPr>
         <w:pStyle w:val="Heading1"/>
       </w:pPr>
-      <w:bookmarkStart w:id="42" w:name="_Toc179931903"/>
+      <w:bookmarkStart w:id="42" w:name="_Toc180008594"/>
       <w:r>
         <w:lastRenderedPageBreak/>
         <w:t>Chapter 4</w:t>
@@ -10091,7 +10568,7 @@
       <w:pPr>
         <w:pStyle w:val="Heading1"/>
       </w:pPr>
-      <w:bookmarkStart w:id="43" w:name="_Toc179931904"/>
+      <w:bookmarkStart w:id="43" w:name="_Toc180008595"/>
       <w:r>
         <w:t xml:space="preserve">4.1 </w:t>
       </w:r>
@@ -10104,7 +10581,7 @@
       <w:pPr>
         <w:pStyle w:val="Heading1"/>
       </w:pPr>
-      <w:bookmarkStart w:id="44" w:name="_Toc179931905"/>
+      <w:bookmarkStart w:id="44" w:name="_Toc180008596"/>
       <w:r>
         <w:t>4.2 Model Features and Description</w:t>
       </w:r>
@@ -10114,7 +10591,7 @@
       <w:pPr>
         <w:pStyle w:val="Heading1"/>
       </w:pPr>
-      <w:bookmarkStart w:id="45" w:name="_Toc179931906"/>
+      <w:bookmarkStart w:id="45" w:name="_Toc180008597"/>
       <w:r>
         <w:t>4.</w:t>
       </w:r>
@@ -10130,7 +10607,7 @@
       <w:pPr>
         <w:pStyle w:val="Heading1"/>
       </w:pPr>
-      <w:bookmarkStart w:id="46" w:name="_Toc179931907"/>
+      <w:bookmarkStart w:id="46" w:name="_Toc180008598"/>
       <w:r>
         <w:t>4.</w:t>
       </w:r>
@@ -10146,7 +10623,7 @@
       <w:pPr>
         <w:pStyle w:val="Heading1"/>
       </w:pPr>
-      <w:bookmarkStart w:id="47" w:name="_Toc179931908"/>
+      <w:bookmarkStart w:id="47" w:name="_Toc180008599"/>
       <w:r>
         <w:t>4.</w:t>
       </w:r>
@@ -10162,7 +10639,7 @@
       <w:pPr>
         <w:pStyle w:val="Heading1"/>
       </w:pPr>
-      <w:bookmarkStart w:id="48" w:name="_Toc179931909"/>
+      <w:bookmarkStart w:id="48" w:name="_Toc180008600"/>
       <w:r>
         <w:t>4.</w:t>
       </w:r>
@@ -10186,7 +10663,7 @@
       <w:pPr>
         <w:pStyle w:val="Heading1"/>
       </w:pPr>
-      <w:bookmarkStart w:id="49" w:name="_Toc179931910"/>
+      <w:bookmarkStart w:id="49" w:name="_Toc180008601"/>
       <w:r>
         <w:lastRenderedPageBreak/>
         <w:t>Chapter 5</w:t>
@@ -10197,7 +10674,7 @@
       <w:pPr>
         <w:pStyle w:val="Heading1"/>
       </w:pPr>
-      <w:bookmarkStart w:id="50" w:name="_Toc179931911"/>
+      <w:bookmarkStart w:id="50" w:name="_Toc180008602"/>
       <w:r>
         <w:t>5.1 Discussion</w:t>
       </w:r>
@@ -10207,7 +10684,7 @@
       <w:pPr>
         <w:pStyle w:val="Heading1"/>
       </w:pPr>
-      <w:bookmarkStart w:id="51" w:name="_Toc179931912"/>
+      <w:bookmarkStart w:id="51" w:name="_Toc180008603"/>
       <w:r>
         <w:t>5.2 Conclusion</w:t>
       </w:r>
@@ -10220,7 +10697,7 @@
       <w:pPr>
         <w:pStyle w:val="Heading1"/>
       </w:pPr>
-      <w:bookmarkStart w:id="52" w:name="_Toc179931913"/>
+      <w:bookmarkStart w:id="52" w:name="_Toc180008604"/>
       <w:r>
         <w:t>5.3 Future Work</w:t>
       </w:r>
@@ -10240,7 +10717,7 @@
         <w:pStyle w:val="Heading1"/>
         <w:spacing w:line="360" w:lineRule="auto"/>
       </w:pPr>
-      <w:bookmarkStart w:id="53" w:name="_Toc179931914"/>
+      <w:bookmarkStart w:id="53" w:name="_Toc180008605"/>
       <w:r>
         <w:lastRenderedPageBreak/>
         <w:t>References</w:t>
@@ -11248,7 +11725,7 @@
       <w:pPr>
         <w:pStyle w:val="Heading1"/>
       </w:pPr>
-      <w:bookmarkStart w:id="54" w:name="_Toc179931915"/>
+      <w:bookmarkStart w:id="54" w:name="_Toc180008606"/>
       <w:r>
         <w:lastRenderedPageBreak/>
         <w:t>Appendix</w:t>
@@ -11259,7 +11736,7 @@
       <w:pPr>
         <w:pStyle w:val="Heading1"/>
       </w:pPr>
-      <w:bookmarkStart w:id="55" w:name="_Toc179931916"/>
+      <w:bookmarkStart w:id="55" w:name="_Toc180008607"/>
       <w:r>
         <w:t>Front-End Implementation</w:t>
       </w:r>
@@ -11269,7 +11746,7 @@
       <w:pPr>
         <w:pStyle w:val="Heading1"/>
       </w:pPr>
-      <w:bookmarkStart w:id="56" w:name="_Toc179931917"/>
+      <w:bookmarkStart w:id="56" w:name="_Toc180008608"/>
       <w:r>
         <w:t>Model Implementation</w:t>
       </w:r>
@@ -11279,7 +11756,7 @@
       <w:pPr>
         <w:pStyle w:val="Heading1"/>
       </w:pPr>
-      <w:bookmarkStart w:id="57" w:name="_Toc179931918"/>
+      <w:bookmarkStart w:id="57" w:name="_Toc180008609"/>
       <w:r>
         <w:t>Output</w:t>
       </w:r>
@@ -13347,6 +13824,25 @@
       <w14:ligatures w14:val="none"/>
     </w:rPr>
   </w:style>
+  <w:style w:type="table" w:styleId="TableGrid">
+    <w:name w:val="Table Grid"/>
+    <w:basedOn w:val="TableNormal"/>
+    <w:uiPriority w:val="59"/>
+    <w:rsid w:val="00633283"/>
+    <w:pPr>
+      <w:spacing w:after="0" w:line="240" w:lineRule="auto"/>
+    </w:pPr>
+    <w:tblPr>
+      <w:tblBorders>
+        <w:top w:val="single" w:sz="4" w:space="0" w:color="auto"/>
+        <w:left w:val="single" w:sz="4" w:space="0" w:color="auto"/>
+        <w:bottom w:val="single" w:sz="4" w:space="0" w:color="auto"/>
+        <w:right w:val="single" w:sz="4" w:space="0" w:color="auto"/>
+        <w:insideH w:val="single" w:sz="4" w:space="0" w:color="auto"/>
+        <w:insideV w:val="single" w:sz="4" w:space="0" w:color="auto"/>
+      </w:tblBorders>
+    </w:tblPr>
+  </w:style>
 </w:styles>
 </file>
 

</xml_diff>

<commit_message>
update document - ACER
</commit_message>
<xml_diff>
--- a/Working/[Re-Writing] Final Report.docx
+++ b/Working/[Re-Writing] Final Report.docx
@@ -401,7 +401,7 @@
           </mc:Choice>
           <mc:Fallback>
             <w:pict>
-              <v:line w14:anchorId="66184A56" id="Straight Connector 1" o:spid="_x0000_s1026" style="position:absolute;z-index:251660288;visibility:visible;mso-wrap-style:square;mso-wrap-distance-left:9pt;mso-wrap-distance-top:0;mso-wrap-distance-right:9pt;mso-wrap-distance-bottom:0;mso-position-horizontal:absolute;mso-position-horizontal-relative:text;mso-position-vertical:absolute;mso-position-vertical-relative:text" from="2.4pt,11.05pt" to="6in,11.05pt" o:gfxdata="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" strokecolor="#4f81bd [3204]" strokeweight="3pt">
+              <v:line w14:anchorId="0C1EEF3A" id="Straight Connector 1" o:spid="_x0000_s1026" style="position:absolute;z-index:251660288;visibility:visible;mso-wrap-style:square;mso-wrap-distance-left:9pt;mso-wrap-distance-top:0;mso-wrap-distance-right:9pt;mso-wrap-distance-bottom:0;mso-position-horizontal:absolute;mso-position-horizontal-relative:text;mso-position-vertical:absolute;mso-position-vertical-relative:text" from="2.4pt,11.05pt" to="6in,11.05pt" o:gfxdata="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" strokecolor="#4f81bd [3204]" strokeweight="3pt">
                 <v:shadow on="t" color="black" opacity="22937f" origin=",.5" offset="0,.63889mm"/>
               </v:line>
             </w:pict>
@@ -4501,16 +4501,88 @@
         <w:jc w:val="both"/>
       </w:pPr>
       <w:r>
-        <w:t>In Sri Lanka, the Internet and social media are platforms that are widely open to almost everyone. Usage of Internet users is caped 14.6 million and social media is increasing day by day and up to date it is 7.2 million. People write, post, comment, and share their thoughts on these platforms, which is considered freedom of speaking of humans. Free speech has opened doors for everyone to speak up and react. Hate speech, cyberbullying, and online harassment have taken place due to the freedom of speech. Darkside of freedom of expression has led to threaten, abuse, harass, offend, and defaming individuals or entities. This study addresses the negative impacts that hate speech and hate crimes have on Sri Lankans. We seek to understand the emotional, social, and psychological impact these incidents exact on individuals and communities by looking at real-life experiences and perspectives.</w:t>
-      </w:r>
-    </w:p>
-    <w:p>
-      <w:pPr>
-        <w:spacing w:line="360" w:lineRule="auto"/>
-        <w:jc w:val="both"/>
-      </w:pPr>
-      <w:r>
-        <w:t>The study also emphasizes how important it is to have efficient hate speech detection technologies on social media platforms. Such types of solutions are essential for preventing hate speech from spreading further since internet platforms are becoming more and more like breeding grounds for it. These technologies can help mitigate the negative effects of hate speech by promptly identifying and eliminating it, providing a more comfortable and secure environment on the internet.</w:t>
+        <w:t xml:space="preserve">In Sri Lanka, the Internet and social media are platforms that are widely open to almost everyone. Usage of Internet users is caped 14.6 million and social media is increasing day by day and up to date it is 7.2 million. People write, post, comment, and share their thoughts on these platforms, which is considered freedom of speaking of humans. Free speech has opened doors for everyone to speak up and react. Hate speech, cyberbullying, and online harassment have taken place due to the </w:t>
+      </w:r>
+      <w:r>
+        <w:t xml:space="preserve">dark side of </w:t>
+      </w:r>
+      <w:r>
+        <w:t>freedom of speech. Darkside of freedom of expression has led to threaten</w:t>
+      </w:r>
+      <w:r>
+        <w:t>ing</w:t>
+      </w:r>
+      <w:r>
+        <w:t>, abus</w:t>
+      </w:r>
+      <w:r>
+        <w:t>ing</w:t>
+      </w:r>
+      <w:r>
+        <w:t>, harass</w:t>
+      </w:r>
+      <w:r>
+        <w:t>ing</w:t>
+      </w:r>
+      <w:r>
+        <w:t>, offend</w:t>
+      </w:r>
+      <w:r>
+        <w:t>ing</w:t>
+      </w:r>
+      <w:r>
+        <w:t>, and defaming individuals or entities. This study addresses the negative impacts that hate speech and hate crimes have on Sri Lankan</w:t>
+      </w:r>
+      <w:r>
+        <w:t>s and the way of mitigate hate speech using Singlish</w:t>
+      </w:r>
+      <w:r>
+        <w:t xml:space="preserve">. We seek to understand the emotional, social, and psychological impact these incidents </w:t>
+      </w:r>
+      <w:r>
+        <w:t>hav</w:t>
+      </w:r>
+      <w:r>
+        <w:t xml:space="preserve">e on individuals and communities by looking at real-life experiences and </w:t>
+      </w:r>
+      <w:r>
+        <w:t xml:space="preserve">from their </w:t>
+      </w:r>
+      <w:r>
+        <w:t>perspectives.</w:t>
+      </w:r>
+    </w:p>
+    <w:p>
+      <w:pPr>
+        <w:spacing w:line="360" w:lineRule="auto"/>
+        <w:jc w:val="both"/>
+      </w:pPr>
+      <w:r>
+        <w:t xml:space="preserve">The study also emphasizes </w:t>
+      </w:r>
+      <w:r>
+        <w:t>t</w:t>
+      </w:r>
+      <w:r>
+        <w:t>h</w:t>
+      </w:r>
+      <w:r>
+        <w:t>e</w:t>
+      </w:r>
+      <w:r>
+        <w:t xml:space="preserve"> importan</w:t>
+      </w:r>
+      <w:r>
+        <w:t>ce</w:t>
+      </w:r>
+      <w:r>
+        <w:t xml:space="preserve"> o</w:t>
+      </w:r>
+      <w:r>
+        <w:t>f</w:t>
+      </w:r>
+      <w:r>
+        <w:t xml:space="preserve"> efficient hate speech detection technologies on social media platforms. Such types of solutions are essential for preventing hate speech from spreading further since internet platforms are becoming more and more like breeding grounds for it. These technologies can help mitigate the negative effects of hate speech by promptly identifying and eliminating it, providing a more comfortable and secure environment on the internet.</w:t>
       </w:r>
     </w:p>
     <w:p>
@@ -4547,7 +4619,10 @@
         <w:jc w:val="both"/>
       </w:pPr>
       <w:r>
-        <w:t>Hate Speech, Hate crimes, Natural Language Processing</w:t>
+        <w:t xml:space="preserve">Hate Speech, Hate crimes, </w:t>
+      </w:r>
+      <w:r>
+        <w:t>Hate Speech detection</w:t>
       </w:r>
     </w:p>
     <w:p>
@@ -4564,8 +4639,8 @@
           <w:szCs w:val="40"/>
         </w:rPr>
       </w:pPr>
-      <w:bookmarkStart w:id="0" w:name="_Toc160079940"/>
-      <w:bookmarkStart w:id="1" w:name="_Toc180008557"/>
+      <w:bookmarkStart w:id="0" w:name="_Toc180008557"/>
+      <w:bookmarkStart w:id="1" w:name="_Toc160079940"/>
       <w:r>
         <w:rPr>
           <w:sz w:val="40"/>
@@ -4574,19 +4649,411 @@
         <w:lastRenderedPageBreak/>
         <w:t>Chapter 1</w:t>
       </w:r>
+      <w:bookmarkEnd w:id="0"/>
+    </w:p>
+    <w:p>
+      <w:pPr>
+        <w:pStyle w:val="Heading1"/>
+        <w:spacing w:line="360" w:lineRule="auto"/>
+      </w:pPr>
+      <w:bookmarkStart w:id="2" w:name="_Toc180008558"/>
       <w:bookmarkEnd w:id="1"/>
+      <w:r>
+        <w:t>1.1 Introduction</w:t>
+      </w:r>
+      <w:bookmarkEnd w:id="2"/>
+    </w:p>
+    <w:p>
+      <w:pPr>
+        <w:pStyle w:val="NormalWeb"/>
+        <w:spacing w:line="360" w:lineRule="auto"/>
+        <w:jc w:val="both"/>
+      </w:pPr>
+      <w:r>
+        <w:t xml:space="preserve">The use of social media and the internet has increased significantly in Sri Lanka in recent years, following worldwide trends toward increased digital connectivity. </w:t>
+      </w:r>
+    </w:p>
+    <w:p>
+      <w:pPr>
+        <w:pStyle w:val="NormalWeb"/>
+        <w:spacing w:line="360" w:lineRule="auto"/>
+        <w:jc w:val="both"/>
+      </w:pPr>
+      <w:r>
+        <w:t>According to the Datareportal.com</w:t>
+      </w:r>
+      <w:r>
+        <w:fldChar w:fldCharType="begin" w:fldLock="1"/>
+      </w:r>
+      <w:r>
+        <w:instrText>ADDIN CSL_CITATION {"citationItems":[{"id":"ITEM-1","itemData":{"URL":"https://datareportal.com/reports/digital-2024-sri-lanka","author":[{"dropping-particle":"","family":"Datareportal","given":"","non-dropping-particle":"","parse-names":false,"suffix":""}],"id":"ITEM-1","issued":{"date-parts":[["2024"]]},"title":"The state of digital in Sri Lanka in 2024","type":"webpage"},"uris":["http://www.mendeley.com/documents/?uuid=1a2d59dd-eadb-40b2-8c01-febb51bb2c02"]}],"mendeley":{"formattedCitation":"(Datareportal, 2024)","plainTextFormattedCitation":"(Datareportal, 2024)","previouslyFormattedCitation":"(Datareportal, 2024)"},"properties":{"noteIndex":0},"schema":"https://github.com/citation-style-language/schema/raw/master/csl-citation.json"}</w:instrText>
+      </w:r>
+      <w:r>
+        <w:fldChar w:fldCharType="separate"/>
+      </w:r>
+      <w:r>
+        <w:rPr>
+          <w:noProof/>
+        </w:rPr>
+        <w:t>(Datareportal, 2024)</w:t>
+      </w:r>
+      <w:r>
+        <w:fldChar w:fldCharType="end"/>
+      </w:r>
+      <w:r>
+        <w:t>,</w:t>
+      </w:r>
+    </w:p>
+    <w:p>
+      <w:pPr>
+        <w:pStyle w:val="NormalWeb"/>
+        <w:numPr>
+          <w:ilvl w:val="0"/>
+          <w:numId w:val="9"/>
+        </w:numPr>
+        <w:spacing w:line="360" w:lineRule="auto"/>
+        <w:jc w:val="both"/>
+      </w:pPr>
+      <w:r>
+        <w:t>“</w:t>
+      </w:r>
+      <w:r>
+        <w:t>There were </w:t>
+      </w:r>
+      <w:r>
+        <w:rPr>
+          <w:b/>
+          <w:bCs/>
+        </w:rPr>
+        <w:t>12.34 million</w:t>
+      </w:r>
+      <w:r>
+        <w:t> internet users in Sri Lanka at the start of 2024 when internet penetration stood at </w:t>
+      </w:r>
+      <w:r>
+        <w:rPr>
+          <w:b/>
+          <w:bCs/>
+        </w:rPr>
+        <w:t>56.3 percent</w:t>
+      </w:r>
+      <w:r>
+        <w:t>.</w:t>
+      </w:r>
+      <w:r>
+        <w:t>”</w:t>
+      </w:r>
+    </w:p>
+    <w:p>
+      <w:pPr>
+        <w:pStyle w:val="NormalWeb"/>
+        <w:numPr>
+          <w:ilvl w:val="0"/>
+          <w:numId w:val="9"/>
+        </w:numPr>
+        <w:spacing w:line="360" w:lineRule="auto"/>
+        <w:jc w:val="both"/>
+      </w:pPr>
+      <w:r>
+        <w:t>“</w:t>
+      </w:r>
+      <w:r>
+        <w:t>Sri Lanka was home to </w:t>
+      </w:r>
+      <w:r>
+        <w:rPr>
+          <w:b/>
+          <w:bCs/>
+        </w:rPr>
+        <w:t>7.50 million</w:t>
+      </w:r>
+      <w:r>
+        <w:t> social media users in January 2024, equating to </w:t>
+      </w:r>
+      <w:r>
+        <w:rPr>
+          <w:b/>
+          <w:bCs/>
+        </w:rPr>
+        <w:t>34.2 percent</w:t>
+      </w:r>
+      <w:r>
+        <w:t> of the total population.</w:t>
+      </w:r>
+      <w:r>
+        <w:t>”</w:t>
+      </w:r>
+    </w:p>
+    <w:p>
+      <w:pPr>
+        <w:pStyle w:val="NormalWeb"/>
+        <w:numPr>
+          <w:ilvl w:val="0"/>
+          <w:numId w:val="9"/>
+        </w:numPr>
+        <w:spacing w:line="360" w:lineRule="auto"/>
+        <w:jc w:val="both"/>
+      </w:pPr>
+      <w:r>
+        <w:t>“</w:t>
+      </w:r>
+      <w:r>
+        <w:t>A total of </w:t>
+      </w:r>
+      <w:r>
+        <w:rPr>
+          <w:b/>
+          <w:bCs/>
+        </w:rPr>
+        <w:t>32.49 million</w:t>
+      </w:r>
+      <w:r>
+        <w:t> cellular mobile connections were active in Sri Lanka in early 2024, with this figure equivalent to </w:t>
+      </w:r>
+      <w:r>
+        <w:rPr>
+          <w:b/>
+          <w:bCs/>
+        </w:rPr>
+        <w:t>148.2 percent</w:t>
+      </w:r>
+      <w:r>
+        <w:t> of the total population.</w:t>
+      </w:r>
+      <w:r>
+        <w:t>”</w:t>
+      </w:r>
+    </w:p>
+    <w:p>
+      <w:pPr>
+        <w:pStyle w:val="NormalWeb"/>
+        <w:spacing w:line="360" w:lineRule="auto"/>
+        <w:jc w:val="both"/>
+      </w:pPr>
+      <w:r>
+        <w:t xml:space="preserve">The nation's communication and interaction dynamics have experienced an important transformation due to the growing number of people using online platforms. But in addition to this digital transformation, hate speech, hate crimes, and cyberbullying on social media are widespread problems in Sri Lanka and many other countries. </w:t>
+      </w:r>
+    </w:p>
+    <w:p>
+      <w:pPr>
+        <w:pStyle w:val="NormalWeb"/>
+        <w:spacing w:line="360" w:lineRule="auto"/>
+        <w:jc w:val="both"/>
+      </w:pPr>
+      <w:r>
+        <w:t>D</w:t>
+      </w:r>
+      <w:r>
+        <w:t>espite the fact that these instances are extremely widespread, there is a worrying tendency to minimize or ignore the importance of them. While some people consider hate speech and cyberbullying to be just forms of free speech, others blame a lack of regulations or even dismiss them as harmless internet jokes. The truth is far from that, however, those who are subjected to this kind of online abuse frequently experience severe mental suffering as well as negative social consequences such as depression and suicide.</w:t>
+      </w:r>
+    </w:p>
+    <w:p>
+      <w:pPr>
+        <w:pStyle w:val="NormalWeb"/>
+        <w:spacing w:line="360" w:lineRule="auto"/>
+        <w:jc w:val="both"/>
+      </w:pPr>
+      <w:r>
+        <w:t xml:space="preserve">This study aims to address the urgent need for a proactive monitoring system customized for the Sri Lankan setting in light of these critical concerns. </w:t>
+      </w:r>
+      <w:r>
+        <w:t>My</w:t>
+      </w:r>
+      <w:r>
+        <w:t xml:space="preserve"> goal is to </w:t>
+      </w:r>
+      <w:r>
+        <w:t>provide</w:t>
+      </w:r>
+      <w:r>
+        <w:t xml:space="preserve"> an effective solution to protect the worth and well-being of Sri Lankan internet users by creating a cutting-edge </w:t>
+      </w:r>
+      <w:r>
+        <w:t>solution</w:t>
+      </w:r>
+      <w:r>
+        <w:t xml:space="preserve"> that can identify hate speech</w:t>
+      </w:r>
+      <w:r>
+        <w:t xml:space="preserve"> in </w:t>
+      </w:r>
+      <w:r>
+        <w:lastRenderedPageBreak/>
+        <w:t>Singlish</w:t>
+      </w:r>
+      <w:r>
+        <w:t xml:space="preserve"> and cyberbullying on social media platforms. </w:t>
+      </w:r>
+      <w:r>
+        <w:t>Through</w:t>
+      </w:r>
+      <w:r>
+        <w:t xml:space="preserve"> this research, we hope to strengthen the resilience and security of people and communities in the realm of the internet and develop an inclusive and respectful online culture.</w:t>
+      </w:r>
+      <w:r>
+        <w:t xml:space="preserve"> </w:t>
+      </w:r>
     </w:p>
     <w:p>
       <w:pPr>
         <w:pStyle w:val="Heading1"/>
         <w:spacing w:line="360" w:lineRule="auto"/>
       </w:pPr>
-      <w:bookmarkStart w:id="2" w:name="_Toc180008558"/>
-      <w:bookmarkEnd w:id="0"/>
-      <w:r>
-        <w:t>1.1 Introduction</w:t>
-      </w:r>
-      <w:bookmarkEnd w:id="2"/>
+      <w:bookmarkStart w:id="3" w:name="_Toc180008559"/>
+      <w:r>
+        <w:t>1.2 Relevancy of The Topic</w:t>
+      </w:r>
+      <w:bookmarkEnd w:id="3"/>
+    </w:p>
+    <w:p>
+      <w:pPr>
+        <w:spacing w:line="360" w:lineRule="auto"/>
+        <w:jc w:val="both"/>
+      </w:pPr>
+      <w:r>
+        <w:t>Many</w:t>
+      </w:r>
+      <w:r>
+        <w:t xml:space="preserve"> </w:t>
+      </w:r>
+      <w:r>
+        <w:t>studies</w:t>
+      </w:r>
+      <w:r>
+        <w:t xml:space="preserve"> </w:t>
+      </w:r>
+      <w:r>
+        <w:t>ha</w:t>
+      </w:r>
+      <w:r>
+        <w:t>ve</w:t>
+      </w:r>
+      <w:r>
+        <w:t xml:space="preserve"> </w:t>
+      </w:r>
+      <w:r>
+        <w:t xml:space="preserve">been </w:t>
+      </w:r>
+      <w:r>
+        <w:t>conducted over the past years on detecting</w:t>
+      </w:r>
+      <w:r>
+        <w:t xml:space="preserve"> hate speech on several social media platforms. Identifying hate speech was considered a critical </w:t>
+      </w:r>
+      <w:r>
+        <w:t>role in</w:t>
+      </w:r>
+      <w:r>
+        <w:t xml:space="preserve"> </w:t>
+      </w:r>
+      <w:r>
+        <w:t>shaping public discourse. Millions of users from various backgrounds, multiple religions, and multiple races are using Facebook and the content they engage in is more likely they reflect societal sentiments, including hate speech.</w:t>
+      </w:r>
+    </w:p>
+    <w:p>
+      <w:pPr>
+        <w:spacing w:line="360" w:lineRule="auto"/>
+        <w:jc w:val="both"/>
+      </w:pPr>
+      <w:r>
+        <w:t>Previous studies have paved the path to identify and eliminate hate speech and ensure the flat form safety and user safety. Also due to previous studies, researchers were able to discover many identification models, mechanisms</w:t>
+      </w:r>
+      <w:r>
+        <w:t>,</w:t>
+      </w:r>
+      <w:r>
+        <w:t xml:space="preserve"> and methodologies including creating recent data sets for future studies, </w:t>
+      </w:r>
+      <w:r>
+        <w:t>getting into machine learning, linguistical understanding, and the continuous improvements of identification and detecting algorithms.</w:t>
+      </w:r>
+    </w:p>
+    <w:p>
+      <w:pPr>
+        <w:spacing w:line="360" w:lineRule="auto"/>
+        <w:jc w:val="both"/>
+      </w:pPr>
+      <w:r>
+        <w:t xml:space="preserve">By following the traditional machine learning approaches such as logistic regression and SVM are the more frequently used and with the increase of the size and the complexity of the usage, and </w:t>
+      </w:r>
+      <w:r>
+        <w:t xml:space="preserve">based on </w:t>
+      </w:r>
+      <w:r>
+        <w:t>the data set. Researchers have discovered that deep learning approaches such as LSTM and BERT will be more effective on handling the above-mentioned challenges.</w:t>
+      </w:r>
+    </w:p>
+    <w:p>
+      <w:pPr>
+        <w:spacing w:line="360" w:lineRule="auto"/>
+        <w:jc w:val="both"/>
+      </w:pPr>
+      <w:r>
+        <w:t>In a country like  Sri Lanka, there are multiple languages that people use such as Sinhala(mother language), English, and Tamil as the formal and general conversation language or as the written mode. In recent years people have discovered a communication linguistic mode known to be ‘Singlish’ which is a mix of Sinhala and English languages and this has widespread people use this language for their everyday conversations. This has not been identified as a formal language. Because of the widespread usage of this language, the importance of multi-lingual hate speech identification has arisen</w:t>
+      </w:r>
+      <w:r>
+        <w:t>,</w:t>
+      </w:r>
+      <w:r>
+        <w:t xml:space="preserve"> and </w:t>
+      </w:r>
+      <w:r>
+        <w:t>identifying and ensuring user safety and also identifying native hate speech has always been a threat to all social media users.</w:t>
+      </w:r>
+    </w:p>
+    <w:p>
+      <w:pPr>
+        <w:spacing w:line="360" w:lineRule="auto"/>
+        <w:jc w:val="both"/>
+      </w:pPr>
+      <w:r>
+        <w:t xml:space="preserve">The </w:t>
+      </w:r>
+      <w:r>
+        <w:t>relevance</w:t>
+      </w:r>
+      <w:r>
+        <w:t xml:space="preserve"> of the current study is to identify the hate speech </w:t>
+      </w:r>
+      <w:r>
+        <w:t>from</w:t>
+      </w:r>
+      <w:r>
+        <w:t xml:space="preserve"> free speech </w:t>
+      </w:r>
+      <w:r>
+        <w:t>to</w:t>
+      </w:r>
+      <w:r>
+        <w:t xml:space="preserve"> the discourse of the subject and eliminate the </w:t>
+      </w:r>
+      <w:r>
+        <w:t xml:space="preserve">hate speech which is discouraging </w:t>
+      </w:r>
+      <w:r>
+        <w:lastRenderedPageBreak/>
+        <w:t>content or defaming content posted to social media with the objective of ensuring user safety and platform safety.</w:t>
+      </w:r>
+    </w:p>
+    <w:p>
+      <w:pPr>
+        <w:spacing w:line="360" w:lineRule="auto"/>
+        <w:jc w:val="both"/>
+      </w:pPr>
+      <w:r>
+        <w:t>The study extends to using the multilingual approach to identify Singlish which is a challenge posed by code-switching, where people use mixed languages. Previous studies have laid the groundwork for hate speech detection and the current study aims to fill the gap in the context of bilingual or multilingual which will lead to novel advances in the domain, which are more important to regions like Sri Lanka.</w:t>
+      </w:r>
+    </w:p>
+    <w:p>
+      <w:pPr>
+        <w:pStyle w:val="Heading1"/>
+        <w:spacing w:line="360" w:lineRule="auto"/>
+      </w:pPr>
+      <w:bookmarkStart w:id="4" w:name="_Toc180008560"/>
+      <w:r>
+        <w:t>1.2 Background of the Study</w:t>
+      </w:r>
+      <w:bookmarkEnd w:id="4"/>
     </w:p>
     <w:p>
       <w:pPr>
@@ -4595,8 +5062,37 @@
         <w:jc w:val="both"/>
       </w:pPr>
       <w:r>
-        <w:t xml:space="preserve">The use of social media and the internet has increased significantly in Sri Lanka in recent years, following worldwide trends toward increased digital connectivity. The nation's communication and interaction dynamics have experienced an important transformation due to the growing number of people using online platforms. But in addition to this digital transformation, hate speech, hate crimes, and cyberbullying on social media are widespread problems in Sri Lanka and many other countries. </w:t>
-      </w:r>
+        <w:t xml:space="preserve">Social media offers fresh platforms for communication, information exchange, and self-expression, and it has quickly become a part of Sri Lankan day to day life. But despite its advantages, abuse has resulted in alarming problems. Misinformation, addiction, cyberbullying, and hate crimes have become </w:t>
+      </w:r>
+      <w:r>
+        <w:t>critical</w:t>
+      </w:r>
+      <w:r>
+        <w:t xml:space="preserve"> issues that affect both individuals and communities. Gaining an understanding of the motivations behind social media use in Sri Lanka is essential to appreciating its influence on society. For a variety of purposes, such as news access, </w:t>
+      </w:r>
+      <w:r>
+        <w:t>effective</w:t>
+      </w:r>
+      <w:r>
+        <w:t xml:space="preserve"> business advancement, and connections upkeep people interact</w:t>
+      </w:r>
+      <w:r>
+        <w:t>/ network</w:t>
+      </w:r>
+      <w:r>
+        <w:t xml:space="preserve"> with these platforms. Examining these driving forces indicates the ways in which social media shapes public opinion and behavior. Creating a safe environment for all social media users by mitigating the harmful forces that are reaching through social media.</w:t>
+      </w:r>
+    </w:p>
+    <w:p>
+      <w:pPr>
+        <w:pStyle w:val="Heading2"/>
+        <w:spacing w:line="360" w:lineRule="auto"/>
+      </w:pPr>
+      <w:bookmarkStart w:id="5" w:name="_Toc180008561"/>
+      <w:r>
+        <w:t>1.2.1 Growth of the usage of social media</w:t>
+      </w:r>
+      <w:bookmarkEnd w:id="5"/>
     </w:p>
     <w:p>
       <w:pPr>
@@ -4604,16 +5100,44 @@
         <w:spacing w:line="360" w:lineRule="auto"/>
         <w:jc w:val="both"/>
       </w:pPr>
-      <w:proofErr w:type="gramStart"/>
-      <w:r>
-        <w:t>D</w:t>
-      </w:r>
-      <w:r>
-        <w:t>espite the fact that</w:t>
-      </w:r>
-      <w:proofErr w:type="gramEnd"/>
-      <w:r>
-        <w:t xml:space="preserve"> these instances are extremely widespread, there is a worrying tendency to minimize or ignore the importance of them. While some people consider hate speech and cyberbullying to be just forms of free speech, others blame a lack of regulations or even dismiss them as harmless internet jokes. The truth is far from that, however, those who are subjected to this kind of online abuse frequently experience severe mental suffering as well as negative social consequences such as depression and suicide.</w:t>
+      <w:r>
+        <w:t xml:space="preserve">Sri Lankans have been using social media with increasing frequency in recent years, with platforms such as Facebook, Instagram, WhatsApp, and X growing in popularity. </w:t>
+      </w:r>
+      <w:r>
+        <w:t>Datareportal</w:t>
+      </w:r>
+      <w:r>
+        <w:t>’s figures show that there were 7.50 million active social media user identities in Sri Lanka in January 2024</w:t>
+      </w:r>
+      <w:r>
+        <w:t xml:space="preserve"> </w:t>
+      </w:r>
+      <w:r>
+        <w:fldChar w:fldCharType="begin" w:fldLock="1"/>
+      </w:r>
+      <w:r>
+        <w:instrText>ADDIN CSL_CITATION {"citationItems":[{"id":"ITEM-1","itemData":{"URL":"https://datareportal.com/reports/digital-2024-sri-lanka","author":[{"dropping-particle":"","family":"Datareportal","given":"","non-dropping-particle":"","parse-names":false,"suffix":""}],"id":"ITEM-1","issued":{"date-parts":[["2024"]]},"title":"The state of digital in Sri Lanka in 2024","type":"webpage"},"uris":["http://www.mendeley.com/documents/?uuid=1a2d59dd-eadb-40b2-8c01-febb51bb2c02"]}],"mendeley":{"formattedCitation":"(Datareportal, 2024)","plainTextFormattedCitation":"(Datareportal, 2024)","previouslyFormattedCitation":"(Datareportal, 2024)"},"properties":{"noteIndex":0},"schema":"https://github.com/citation-style-language/schema/raw/master/csl-citation.json"}</w:instrText>
+      </w:r>
+      <w:r>
+        <w:fldChar w:fldCharType="separate"/>
+      </w:r>
+      <w:r>
+        <w:rPr>
+          <w:noProof/>
+        </w:rPr>
+        <w:t>(Datareportal, 2024)</w:t>
+      </w:r>
+      <w:r>
+        <w:fldChar w:fldCharType="end"/>
+      </w:r>
+      <w:r>
+        <w:t>.</w:t>
+      </w:r>
+      <w:r>
+        <w:t xml:space="preserve"> </w:t>
+      </w:r>
+      <w:r>
+        <w:t>This growth may be related to factors like an increased young population, more accessible internet, and the widespread availability of connection methods.</w:t>
       </w:r>
     </w:p>
     <w:p>
@@ -4623,433 +5147,276 @@
         <w:jc w:val="both"/>
       </w:pPr>
       <w:r>
-        <w:t xml:space="preserve">This study aims to address the urgent need for a proactive monitoring system customized for the Sri Lankan setting </w:t>
-      </w:r>
-      <w:proofErr w:type="gramStart"/>
-      <w:r>
-        <w:t>in light of</w:t>
-      </w:r>
-      <w:proofErr w:type="gramEnd"/>
-      <w:r>
-        <w:t xml:space="preserve"> these critical concerns. Our goal is to give an effective solution to protect the worth and well-being of Sri Lankan internet users by creating a cutting-edge tool that can identify hate speech and cyberbullying on social media platforms. </w:t>
-      </w:r>
-      <w:r>
-        <w:t>Through</w:t>
-      </w:r>
-      <w:r>
-        <w:t xml:space="preserve"> this research, we hope to strengthen the resilience and security of people and communities in the realm of the internet and develop an inclusive and respectful online culture.</w:t>
+        <w:t>According to GWI and data.io, there are more than 6.85 million social media users who are above 18 years and 37.2 percent of them are females and 67.8 percent are males.</w:t>
+      </w:r>
+    </w:p>
+    <w:p>
+      <w:pPr>
+        <w:pStyle w:val="NormalWeb"/>
+        <w:spacing w:line="360" w:lineRule="auto"/>
+        <w:jc w:val="both"/>
+      </w:pPr>
+      <w:r>
+        <w:lastRenderedPageBreak/>
+        <w:t>S</w:t>
+      </w:r>
+      <w:r>
+        <w:t>ocial media has become an essential part of daily life, working as a main platform for entertainment, communication, and information exchange.</w:t>
+      </w:r>
+    </w:p>
+    <w:p>
+      <w:pPr>
+        <w:pStyle w:val="Heading2"/>
+        <w:spacing w:line="360" w:lineRule="auto"/>
+      </w:pPr>
+      <w:bookmarkStart w:id="6" w:name="_Toc180008562"/>
+      <w:r>
+        <w:t>1.2.2 Current context of social media-related negativities</w:t>
+      </w:r>
+      <w:bookmarkEnd w:id="6"/>
+    </w:p>
+    <w:p>
+      <w:pPr>
+        <w:pStyle w:val="NormalWeb"/>
+        <w:spacing w:line="360" w:lineRule="auto"/>
+        <w:jc w:val="both"/>
+      </w:pPr>
+      <w:r>
+        <w:t>Social media-related problems like hate speech, hate crimes, and cyberbullying have become major concerns in the contemporary Sri Lankan setting, having a profound effect on both individuals and communities</w:t>
+      </w:r>
+      <w:r>
+        <w:fldChar w:fldCharType="begin" w:fldLock="1"/>
+      </w:r>
+      <w:r>
+        <w:instrText>ADDIN CSL_CITATION {"citationItems":[{"id":"ITEM-1","itemData":{"author":[{"dropping-particle":"","family":"Neville Lahiru","given":"","non-dropping-particle":"","parse-names":false,"suffix":""}],"id":"ITEM-1","issued":{"date-parts":[["2024"]]},"title":"We need to pay more attention to cyberbullying","type":"article-journal"},"uris":["http://www.mendeley.com/documents/?uuid=38f3a1b7-6ea6-46d9-ad39-af2727821f1f"]}],"mendeley":{"formattedCitation":"(Neville Lahiru, 2024)","plainTextFormattedCitation":"(Neville Lahiru, 2024)"},"properties":{"noteIndex":0},"schema":"https://github.com/citation-style-language/schema/raw/master/csl-citation.json"}</w:instrText>
+      </w:r>
+      <w:r>
+        <w:fldChar w:fldCharType="separate"/>
+      </w:r>
+      <w:r>
+        <w:rPr>
+          <w:noProof/>
+        </w:rPr>
+        <w:t>(Neville Lahiru, 2024)</w:t>
+      </w:r>
+      <w:r>
+        <w:fldChar w:fldCharType="end"/>
+      </w:r>
+      <w:r>
+        <w:t xml:space="preserve">. Unfortunately, the ease with which information can be posted on social media platforms like Facebook and Twitter has led to the dissemination of harmful content, which has resulted in instances of harassment, threats, and discrimination. Hate crime victims frequently experience severe psychological suffering, anxiety about their safety, and social exclusion. Furthermore, the increase </w:t>
+      </w:r>
+      <w:r>
+        <w:t>in</w:t>
+      </w:r>
+      <w:r>
+        <w:t xml:space="preserve"> hate speech and cyberbullying worsens tensions among communities and threatens the harmony of society.</w:t>
+      </w:r>
+    </w:p>
+    <w:p>
+      <w:pPr>
+        <w:pStyle w:val="Heading2"/>
+        <w:spacing w:line="360" w:lineRule="auto"/>
+      </w:pPr>
+      <w:bookmarkStart w:id="7" w:name="_Toc180008563"/>
+      <w:r>
+        <w:t>1.2.3 Current barriers that have provided for the safety of users of</w:t>
       </w:r>
       <w:r>
         <w:t xml:space="preserve"> </w:t>
       </w:r>
+      <w:r>
+        <w:t>social media</w:t>
+      </w:r>
+      <w:bookmarkEnd w:id="7"/>
+    </w:p>
+    <w:p>
+      <w:pPr>
+        <w:pStyle w:val="NormalWeb"/>
+        <w:spacing w:line="360" w:lineRule="auto"/>
+        <w:jc w:val="both"/>
+      </w:pPr>
+      <w:r>
+        <w:t xml:space="preserve">A growing number of Sri Lankans can benefit from the positive effects of enhanced online experience protection provided by the Sri Lankan police force established </w:t>
+      </w:r>
+      <w:r>
+        <w:t>by </w:t>
+      </w:r>
+      <w:r>
+        <w:t xml:space="preserve">the Cybercrime Division. In addition, community groups and social activists are essential for supporting victims and encouraging users </w:t>
+      </w:r>
+      <w:r>
+        <w:t>to engage in </w:t>
+      </w:r>
+      <w:r>
+        <w:t xml:space="preserve">proper online behavior. </w:t>
+      </w:r>
+      <w:r>
+        <w:t>Awareness programs and advocacy initiatives </w:t>
+      </w:r>
+      <w:r>
+        <w:t>enable people to securely utilize social media and foster an online environment that values inclusion and respect. When combined, these programs offer a thorough strategy for preserving the dignity and general well-being of Sri Lankan social media users.</w:t>
+      </w:r>
+    </w:p>
+    <w:p>
+      <w:pPr>
+        <w:pStyle w:val="NormalWeb"/>
+        <w:spacing w:line="360" w:lineRule="auto"/>
+        <w:jc w:val="both"/>
+      </w:pPr>
+      <w:r>
+        <w:rPr>
+          <w:noProof/>
+          <w14:ligatures w14:val="standardContextual"/>
+        </w:rPr>
+        <w:lastRenderedPageBreak/>
+        <w:drawing>
+          <wp:inline distT="0" distB="0" distL="0" distR="0" wp14:anchorId="023B7DB7" wp14:editId="7A72D350">
+            <wp:extent cx="5274310" cy="2080260"/>
+            <wp:effectExtent l="0" t="0" r="2540" b="0"/>
+            <wp:docPr id="628298264" name="Picture 3" descr="A diagram of a social media user&#10;&#10;Description automatically generated"/>
+            <wp:cNvGraphicFramePr>
+              <a:graphicFrameLocks xmlns:a="http://schemas.openxmlformats.org/drawingml/2006/main" noChangeAspect="1"/>
+            </wp:cNvGraphicFramePr>
+            <a:graphic xmlns:a="http://schemas.openxmlformats.org/drawingml/2006/main">
+              <a:graphicData uri="http://schemas.openxmlformats.org/drawingml/2006/picture">
+                <pic:pic xmlns:pic="http://schemas.openxmlformats.org/drawingml/2006/picture">
+                  <pic:nvPicPr>
+                    <pic:cNvPr id="628298264" name="Picture 3" descr="A diagram of a social media user&#10;&#10;Description automatically generated"/>
+                    <pic:cNvPicPr/>
+                  </pic:nvPicPr>
+                  <pic:blipFill>
+                    <a:blip r:embed="rId9">
+                      <a:extLst>
+                        <a:ext uri="{28A0092B-C50C-407E-A947-70E740481C1C}">
+                          <a14:useLocalDpi xmlns:a14="http://schemas.microsoft.com/office/drawing/2010/main" val="0"/>
+                        </a:ext>
+                      </a:extLst>
+                    </a:blip>
+                    <a:stretch>
+                      <a:fillRect/>
+                    </a:stretch>
+                  </pic:blipFill>
+                  <pic:spPr>
+                    <a:xfrm>
+                      <a:off x="0" y="0"/>
+                      <a:ext cx="5274310" cy="2080260"/>
+                    </a:xfrm>
+                    <a:prstGeom prst="rect">
+                      <a:avLst/>
+                    </a:prstGeom>
+                  </pic:spPr>
+                </pic:pic>
+              </a:graphicData>
+            </a:graphic>
+          </wp:inline>
+        </w:drawing>
+      </w:r>
     </w:p>
     <w:p>
       <w:pPr>
         <w:pStyle w:val="Heading1"/>
         <w:spacing w:line="360" w:lineRule="auto"/>
       </w:pPr>
-      <w:bookmarkStart w:id="3" w:name="_Toc180008559"/>
-      <w:r>
-        <w:t>1.2 Relevancy of The Topic</w:t>
-      </w:r>
-      <w:bookmarkEnd w:id="3"/>
-    </w:p>
-    <w:p>
-      <w:pPr>
-        <w:spacing w:line="360" w:lineRule="auto"/>
-        <w:jc w:val="both"/>
-      </w:pPr>
-      <w:r>
-        <w:t xml:space="preserve">Multiple </w:t>
-      </w:r>
-      <w:proofErr w:type="gramStart"/>
-      <w:r>
-        <w:t>researches</w:t>
-      </w:r>
-      <w:proofErr w:type="gramEnd"/>
+      <w:bookmarkStart w:id="8" w:name="_Toc180008564"/>
+      <w:r>
+        <w:t>1.3 Problem Statement</w:t>
+      </w:r>
+      <w:bookmarkEnd w:id="8"/>
+    </w:p>
+    <w:p>
+      <w:pPr>
+        <w:spacing w:line="360" w:lineRule="auto"/>
+        <w:jc w:val="both"/>
+      </w:pPr>
+      <w:r>
+        <w:t>T</w:t>
+      </w:r>
+      <w:r>
+        <w:t xml:space="preserve">he major issue related to hate speech is the increasing number of victims. Victims who are not able to defend themselves from their insecurities are more likely to be isolated from society. This leads to escalated psychological issues such as depression and attempts to suicide. </w:t>
+      </w:r>
+    </w:p>
+    <w:p>
+      <w:pPr>
+        <w:spacing w:line="360" w:lineRule="auto"/>
+        <w:jc w:val="both"/>
+      </w:pPr>
+      <w:r>
+        <w:t>This has become the negative effect of hate speech and in Sri Lanka, most of the hate speech attempts are done on Facebook mostly as a criticism related to a</w:t>
+      </w:r>
+      <w:r>
+        <w:t>n</w:t>
+      </w:r>
       <w:r>
         <w:t xml:space="preserve"> </w:t>
       </w:r>
       <w:r>
-        <w:t>have</w:t>
-      </w:r>
-      <w:r>
-        <w:t xml:space="preserve"> </w:t>
-      </w:r>
-      <w:r>
-        <w:t xml:space="preserve">been </w:t>
-      </w:r>
-      <w:r>
-        <w:t>conducted over the past years on detecting</w:t>
-      </w:r>
-      <w:r>
-        <w:t xml:space="preserve"> hate speech on several social media platforms. Identifying hate speech was considered a critical </w:t>
-      </w:r>
-      <w:r>
-        <w:t>role in</w:t>
-      </w:r>
-      <w:r>
-        <w:t xml:space="preserve"> </w:t>
-      </w:r>
-      <w:r>
-        <w:t>shaping public discourse. Millions of users from various backgrounds, multiple religions, and multiple races are using Facebook and the content they engage in is more likely they reflect societal sentiments, including hate speech.</w:t>
-      </w:r>
-    </w:p>
-    <w:p>
-      <w:pPr>
-        <w:spacing w:line="360" w:lineRule="auto"/>
-        <w:jc w:val="both"/>
-      </w:pPr>
+        <w:t>individual person</w:t>
+      </w:r>
+      <w:r>
+        <w:t>, organization, or related to a certain community based on their characteristics.</w:t>
+      </w:r>
+    </w:p>
+    <w:p>
+      <w:pPr>
+        <w:spacing w:line="360" w:lineRule="auto"/>
+        <w:jc w:val="both"/>
+      </w:pPr>
+      <w:r>
+        <w:t>Among the 6.5 million Sri Lankan Facebook users there are hate-spreading individuals and communities, people who follow those individuals based on their emotional experiences or for their satisfaction. Also, there are people who wish to contribute to social well-being and build up a helpful and more harmonized environment on the Facebook platform. Such individuals and or communities have been discouraged because of the hate spreaders.</w:t>
+      </w:r>
+    </w:p>
+    <w:p>
+      <w:pPr>
+        <w:spacing w:line="360" w:lineRule="auto"/>
+        <w:jc w:val="both"/>
+      </w:pPr>
+      <w:r>
+        <w:t xml:space="preserve">Hate speech has been discussed and controlled or tried to control over other countries and This study identifies the problem and the necessity of hate speech as serious as life-threatening which must be addressed and controlled over hate speech on Facebook detecting and eliminating such content. </w:t>
+      </w:r>
+    </w:p>
+    <w:p>
+      <w:pPr>
+        <w:pStyle w:val="Heading1"/>
+        <w:spacing w:line="360" w:lineRule="auto"/>
+      </w:pPr>
+      <w:bookmarkStart w:id="9" w:name="_Toc180008565"/>
+      <w:r>
+        <w:t>1.4 Research Question</w:t>
+      </w:r>
+      <w:bookmarkEnd w:id="9"/>
+    </w:p>
+    <w:p>
+      <w:pPr>
+        <w:spacing w:line="360" w:lineRule="auto"/>
+        <w:jc w:val="both"/>
+      </w:pPr>
+      <w:r>
+        <w:t xml:space="preserve">How to validate hate speech over freedom of expression and </w:t>
+      </w:r>
+      <w:r>
+        <w:t xml:space="preserve">build a detection model to identify hate speech which are generated using Singlish language which is a </w:t>
+      </w:r>
       <w:r>
         <w:lastRenderedPageBreak/>
-        <w:t xml:space="preserve">Previous studies have paved the path to identify and eliminate hate speech and ensure the flat form safety and user safety. Also due to previous studies, researchers were able to discover many identification models, mechanisms and methodologies including creating recent data sets for future studies, </w:t>
-      </w:r>
-      <w:r>
-        <w:t>getting into machine learning, linguistical understanding, and the continuous improvements of identification and detecting algorithms.</w:t>
-      </w:r>
-    </w:p>
-    <w:p>
-      <w:pPr>
-        <w:spacing w:line="360" w:lineRule="auto"/>
-        <w:jc w:val="both"/>
-      </w:pPr>
-      <w:r>
-        <w:t>By following the traditional machine learning approaches such as logistic regression and SVM are the more frequently used and with the increase of the size and the complexity of the usage, and the data set. Researchers have discovered that deep learning approaches such as LSTM and BERT will be more effective on handling the above-mentioned challenges.</w:t>
-      </w:r>
-    </w:p>
-    <w:p>
-      <w:pPr>
-        <w:spacing w:line="360" w:lineRule="auto"/>
-        <w:jc w:val="both"/>
-      </w:pPr>
-      <w:r>
-        <w:t xml:space="preserve">In a country </w:t>
-      </w:r>
-      <w:proofErr w:type="gramStart"/>
-      <w:r>
-        <w:t>like  Sri</w:t>
-      </w:r>
-      <w:proofErr w:type="gramEnd"/>
-      <w:r>
-        <w:t xml:space="preserve"> Lanka, there are multiple languages that people use such as Sinhala(mother language), English, and Tamil as the formal and general conversation language or as the written mode. In recent years people have discovered a communication linguistic mode known to be ‘Singlish’ which is a mix of Sinhala and English </w:t>
-      </w:r>
-      <w:proofErr w:type="gramStart"/>
-      <w:r>
-        <w:t>languages</w:t>
-      </w:r>
-      <w:proofErr w:type="gramEnd"/>
-      <w:r>
-        <w:t xml:space="preserve"> and this has widespread people use this language for their everyday conversations. This has not been identified as a formal language. Because of the widespread usage of this language, the importance of multi-lingual hate speech identification has arisen and </w:t>
-      </w:r>
-      <w:r>
-        <w:t xml:space="preserve">identifying and ensuring user safety </w:t>
-      </w:r>
-      <w:proofErr w:type="gramStart"/>
-      <w:r>
-        <w:t>and also</w:t>
-      </w:r>
-      <w:proofErr w:type="gramEnd"/>
-      <w:r>
-        <w:t xml:space="preserve"> identifying native hate speech has always been a threat to all social media users.</w:t>
-      </w:r>
-    </w:p>
-    <w:p>
-      <w:pPr>
-        <w:spacing w:line="360" w:lineRule="auto"/>
-        <w:jc w:val="both"/>
-      </w:pPr>
-      <w:r>
-        <w:t xml:space="preserve">The </w:t>
-      </w:r>
-      <w:r>
-        <w:t>relevance</w:t>
-      </w:r>
-      <w:r>
-        <w:t xml:space="preserve"> of the current study is to identify the hate speech </w:t>
-      </w:r>
-      <w:r>
-        <w:t>from</w:t>
-      </w:r>
-      <w:r>
-        <w:t xml:space="preserve"> free speech </w:t>
-      </w:r>
-      <w:r>
-        <w:t>to</w:t>
-      </w:r>
-      <w:r>
-        <w:t xml:space="preserve"> the discourse of the subject and eliminate the </w:t>
-      </w:r>
-      <w:r>
-        <w:t>hate speech which is discouraging content or defaming content posted to social media with the objective of ensuring user safety and platform safety.</w:t>
-      </w:r>
-    </w:p>
-    <w:p>
-      <w:pPr>
-        <w:spacing w:line="360" w:lineRule="auto"/>
-        <w:jc w:val="both"/>
-      </w:pPr>
-      <w:r>
-        <w:t xml:space="preserve">The study extends to using the multilingual approach to identify </w:t>
-      </w:r>
-      <w:proofErr w:type="gramStart"/>
-      <w:r>
-        <w:t>Singlish</w:t>
-      </w:r>
-      <w:proofErr w:type="gramEnd"/>
-      <w:r>
-        <w:t xml:space="preserve"> which is a challenge posed by code-switching, where people use mixed languages. Previous studies have laid the groundwork for hate speech detection and the current study aims to fill the gap in the context of bilingual or multilingual which will lead to novel advances in the domain, which are more important to regions like Sri Lanka.</w:t>
-      </w:r>
-    </w:p>
-    <w:p>
-      <w:pPr>
-        <w:spacing w:line="360" w:lineRule="auto"/>
-        <w:jc w:val="both"/>
-        <w:rPr>
-          <w:rFonts w:eastAsia="Times New Roman"/>
-        </w:rPr>
-      </w:pPr>
-      <w:r>
-        <w:br w:type="page"/>
-      </w:r>
-    </w:p>
-    <w:p>
-      <w:pPr>
-        <w:pStyle w:val="Heading1"/>
-        <w:spacing w:line="360" w:lineRule="auto"/>
-      </w:pPr>
-      <w:bookmarkStart w:id="4" w:name="_Toc180008560"/>
-      <w:r>
-        <w:lastRenderedPageBreak/>
-        <w:t>1.2 Background of the Study</w:t>
-      </w:r>
-      <w:bookmarkEnd w:id="4"/>
-    </w:p>
-    <w:p>
-      <w:pPr>
-        <w:pStyle w:val="NormalWeb"/>
-        <w:spacing w:line="360" w:lineRule="auto"/>
-        <w:jc w:val="both"/>
-      </w:pPr>
-      <w:r>
-        <w:t xml:space="preserve">Social media offers fresh platforms for communication, information exchange, and self-expression, and it has quickly become a part of </w:t>
-      </w:r>
-      <w:proofErr w:type="gramStart"/>
-      <w:r>
-        <w:t>Sri Lankan day</w:t>
-      </w:r>
-      <w:proofErr w:type="gramEnd"/>
-      <w:r>
-        <w:t xml:space="preserve"> to day life. But despite its advantages, abuse has resulted in alarming problems. Misinformation, addiction, cyberbullying, and hate crimes have become important issues that affect both individuals and communities. Gaining an understanding of the motivations behind social media use in Sri Lanka is essential to appreciating its influence on society. For a variety of purposes, such as news access, your business advancement, and connections upkeep people interact with these platforms. Examining these driving forces indicates the ways in which social media </w:t>
-      </w:r>
-      <w:proofErr w:type="gramStart"/>
-      <w:r>
-        <w:t>shapes</w:t>
-      </w:r>
-      <w:proofErr w:type="gramEnd"/>
-      <w:r>
-        <w:t xml:space="preserve"> public opinion and behavior. Creating a safe environment for all social media users by mitigating the harmful forces that are reaching through social media.</w:t>
-      </w:r>
-    </w:p>
-    <w:p>
-      <w:pPr>
-        <w:pStyle w:val="Heading2"/>
-        <w:spacing w:line="360" w:lineRule="auto"/>
-      </w:pPr>
-      <w:bookmarkStart w:id="5" w:name="_Toc180008561"/>
-      <w:r>
-        <w:t>1.2.1 Growth of the usage of social media</w:t>
-      </w:r>
-      <w:bookmarkEnd w:id="5"/>
-    </w:p>
-    <w:p>
-      <w:pPr>
-        <w:pStyle w:val="NormalWeb"/>
-        <w:spacing w:line="360" w:lineRule="auto"/>
-        <w:jc w:val="both"/>
-      </w:pPr>
-      <w:r>
-        <w:t>Sri Lankans have been using social media with increasing frequency in recent years, with platforms such as Facebook, Instagram, WhatsApp, and X growing in popularity. This growth may be related to factors like an increased young population, more accessible internet, and the widespread availability of connection methods.</w:t>
-      </w:r>
-    </w:p>
-    <w:p>
-      <w:pPr>
-        <w:pStyle w:val="NormalWeb"/>
-        <w:spacing w:line="360" w:lineRule="auto"/>
-        <w:jc w:val="both"/>
-      </w:pPr>
-      <w:r>
-        <w:t>According to GWI and data.io, there are more than 6.85 million social media users who are above 18 years and 37.2 percent of them are females and 67.8 percent are males.</w:t>
-      </w:r>
-    </w:p>
-    <w:p>
-      <w:pPr>
-        <w:pStyle w:val="NormalWeb"/>
-        <w:spacing w:line="360" w:lineRule="auto"/>
-        <w:jc w:val="both"/>
-      </w:pPr>
-      <w:r>
-        <w:t>S</w:t>
-      </w:r>
-      <w:r>
-        <w:t>ocial media has become an essential part of daily life, working as a main platform for entertainment, communication, and information exchange.</w:t>
-      </w:r>
-    </w:p>
-    <w:p>
-      <w:pPr>
-        <w:pStyle w:val="Heading2"/>
-        <w:spacing w:line="360" w:lineRule="auto"/>
-      </w:pPr>
-      <w:bookmarkStart w:id="6" w:name="_Toc180008562"/>
-      <w:r>
-        <w:t>1.2.2 Current context of social media-related negativities</w:t>
-      </w:r>
-      <w:bookmarkEnd w:id="6"/>
-    </w:p>
-    <w:p>
-      <w:pPr>
-        <w:pStyle w:val="NormalWeb"/>
-        <w:spacing w:line="360" w:lineRule="auto"/>
-        <w:jc w:val="both"/>
-      </w:pPr>
-      <w:r>
-        <w:t xml:space="preserve">Social media-related problems like hate speech, hate crimes, and cyberbullying have become major concerns in the contemporary Sri Lankan setting, having a profound effect on both individuals and communities. Unfortunately, the ease with which information can be posted on social media platforms like Facebook and Twitter has led to the dissemination of harmful content, which has resulted in instances of </w:t>
-      </w:r>
-      <w:r>
-        <w:lastRenderedPageBreak/>
-        <w:t xml:space="preserve">harassment, threats, and discrimination. Hate crime victims frequently experience severe psychological suffering, anxiety about their safety, and social exclusion. Furthermore, the increase </w:t>
-      </w:r>
-      <w:r>
-        <w:t>in</w:t>
-      </w:r>
-      <w:r>
-        <w:t xml:space="preserve"> hate speech and cyberbullying worsens tensions among communities and threatens the harmony of society.</w:t>
-      </w:r>
-    </w:p>
-    <w:p>
-      <w:pPr>
-        <w:pStyle w:val="Heading2"/>
-        <w:spacing w:line="360" w:lineRule="auto"/>
-      </w:pPr>
-      <w:bookmarkStart w:id="7" w:name="_Toc180008563"/>
-      <w:r>
-        <w:t>1.2.3 Current barriers that have provided for the safety of users of</w:t>
-      </w:r>
-      <w:r>
-        <w:t xml:space="preserve"> </w:t>
-      </w:r>
-      <w:r>
-        <w:t>social media</w:t>
-      </w:r>
-      <w:bookmarkEnd w:id="7"/>
-    </w:p>
-    <w:p>
-      <w:pPr>
-        <w:pStyle w:val="NormalWeb"/>
-        <w:spacing w:line="360" w:lineRule="auto"/>
-        <w:jc w:val="both"/>
-      </w:pPr>
-      <w:r>
-        <w:t xml:space="preserve">A growing number of Sri Lankans can benefit from the positive effects of enhanced online experience protection provided by the Sri Lankan police force established </w:t>
-      </w:r>
-      <w:r>
-        <w:t>by </w:t>
-      </w:r>
-      <w:r>
-        <w:t xml:space="preserve">the Cybercrime Division. In addition, community groups and social activists are essential for supporting victims and encouraging users </w:t>
-      </w:r>
-      <w:r>
-        <w:t>to engage in </w:t>
-      </w:r>
-      <w:r>
-        <w:t xml:space="preserve">proper online behavior. </w:t>
-      </w:r>
-      <w:r>
-        <w:t>Awareness programs and advocacy initiatives </w:t>
-      </w:r>
-      <w:r>
-        <w:t>enable people to securely utilize social media and foster an online environment that values inclusion and respect. When combined, these programs offer a thorough strategy for preserving the dignity and general well-being of Sri Lankan social media users.</w:t>
-      </w:r>
-    </w:p>
-    <w:p>
-      <w:pPr>
-        <w:pStyle w:val="Heading1"/>
-        <w:spacing w:line="360" w:lineRule="auto"/>
-      </w:pPr>
-      <w:bookmarkStart w:id="8" w:name="_Toc180008564"/>
-      <w:r>
-        <w:t>1.3 Problem Statement</w:t>
-      </w:r>
-      <w:bookmarkEnd w:id="8"/>
-    </w:p>
-    <w:p>
-      <w:pPr>
-        <w:spacing w:line="360" w:lineRule="auto"/>
-        <w:jc w:val="both"/>
-      </w:pPr>
-      <w:r>
-        <w:t>T</w:t>
-      </w:r>
-      <w:r>
-        <w:t xml:space="preserve">he major issue related to hate speech is the increasing number of victims. Victims who are not able to defend themselves from their insecurities are more likely to be isolated from society. This leads to escalated psychological issues such as depression and attempts to suicide. </w:t>
-      </w:r>
-    </w:p>
-    <w:p>
-      <w:pPr>
-        <w:spacing w:line="360" w:lineRule="auto"/>
-        <w:jc w:val="both"/>
-      </w:pPr>
-      <w:r>
-        <w:t>This has become the negative effect of hate speech and in Sri Lanka, most of the hate speech attempts are done on Facebook mostly as a criticism related to a person, organization, or related to a certain community based on their characteristics.</w:t>
-      </w:r>
-    </w:p>
-    <w:p>
-      <w:pPr>
-        <w:spacing w:line="360" w:lineRule="auto"/>
-        <w:jc w:val="both"/>
-      </w:pPr>
-      <w:r>
-        <w:t>Among the 6.5 million Sri Lankan Facebook users there are hate-spreading individuals and communities, people who follow those individuals based on their emotional experiences or for their satisfaction. Also, there are people who wish to contribute to social well-being and build up a helpful and more harmonized environment on the Facebook platform. Such individuals and or communities have been discouraged because of the hate spreaders.</w:t>
-      </w:r>
-    </w:p>
-    <w:p>
-      <w:pPr>
-        <w:spacing w:line="360" w:lineRule="auto"/>
-        <w:jc w:val="both"/>
-      </w:pPr>
-      <w:r>
-        <w:lastRenderedPageBreak/>
-        <w:t xml:space="preserve">Hate speech has been discussed and controlled or tried to control over other countries and This study identifies the problem and the necessity of hate speech as serious as life-threatening which must be addressed and controlled over hate speech on Facebook detecting and eliminating such content. </w:t>
-      </w:r>
-    </w:p>
-    <w:p>
-      <w:pPr>
-        <w:pStyle w:val="Heading1"/>
-        <w:spacing w:line="360" w:lineRule="auto"/>
-      </w:pPr>
-      <w:bookmarkStart w:id="9" w:name="_Toc180008565"/>
-      <w:r>
-        <w:t>1.4 Research Question</w:t>
-      </w:r>
-      <w:bookmarkEnd w:id="9"/>
-    </w:p>
-    <w:p>
-      <w:pPr>
-        <w:spacing w:line="360" w:lineRule="auto"/>
-        <w:jc w:val="both"/>
-      </w:pPr>
-      <w:r>
-        <w:t xml:space="preserve">How to validate hate speech over freedom of expression and </w:t>
-      </w:r>
-      <w:r>
-        <w:t xml:space="preserve">build a detection model to identify hate speech which are generated using Singlish </w:t>
-      </w:r>
-      <w:proofErr w:type="gramStart"/>
-      <w:r>
-        <w:t>language</w:t>
-      </w:r>
-      <w:proofErr w:type="gramEnd"/>
-      <w:r>
-        <w:t xml:space="preserve"> which is a bilingual variation of Sinhala and English, to increase the platform safety of Facebook and improve the safety of the users of Facebook by creating a hate-free environment which has not been covered yet under the user protection layer of the Facebook.</w:t>
+        <w:t xml:space="preserve">bilingual </w:t>
+      </w:r>
+      <w:r>
+        <w:t xml:space="preserve">language, and </w:t>
+      </w:r>
+      <w:r>
+        <w:t xml:space="preserve">variation of Sinhala and English, to increase the platform safety of Facebook and improve the safety of the users of Facebook by creating a hate-free environment which has not been covered yet </w:t>
+      </w:r>
+      <w:r>
+        <w:t xml:space="preserve">as proactive action </w:t>
+      </w:r>
+      <w:r>
+        <w:t xml:space="preserve">under the user protection layer </w:t>
+      </w:r>
+      <w:r>
+        <w:t xml:space="preserve">or the community guidelines layer </w:t>
+      </w:r>
+      <w:r>
+        <w:t>of the Facebook.</w:t>
       </w:r>
     </w:p>
     <w:p>
@@ -5185,15 +5552,7 @@
         <w:t xml:space="preserve">Improve the </w:t>
       </w:r>
       <w:r>
-        <w:t xml:space="preserve">Facebook user safety, providing and pro-active safety measure to encounter and eliminate hate speech without posting. And </w:t>
-      </w:r>
-      <w:proofErr w:type="gramStart"/>
-      <w:r>
-        <w:t>also</w:t>
-      </w:r>
-      <w:proofErr w:type="gramEnd"/>
-      <w:r>
-        <w:t xml:space="preserve"> to pave a path to eliminate hate speech that has been created using bilingual and multilingual languages.</w:t>
+        <w:t>Facebook user safety, providing and pro-active safety measure to encounter and eliminate hate speech without posting. And also to pave a path to eliminate hate speech that has been created using bilingual and multilingual languages.</w:t>
       </w:r>
     </w:p>
     <w:p>
@@ -5202,27 +5561,27 @@
       </w:pPr>
       <w:bookmarkStart w:id="11" w:name="_Toc180008567"/>
       <w:r>
+        <w:t>1.6 Aim</w:t>
+      </w:r>
+      <w:bookmarkEnd w:id="11"/>
+    </w:p>
+    <w:p>
+      <w:pPr>
+        <w:spacing w:line="360" w:lineRule="auto"/>
+        <w:jc w:val="both"/>
+      </w:pPr>
+      <w:r>
+        <w:t>The current research project’s aim is to identify the gap between hate speech detection and provide a solution to bridge the gap between the current context and ensure Facebook user safety and platform safety</w:t>
+      </w:r>
+    </w:p>
+    <w:p>
+      <w:pPr>
+        <w:pStyle w:val="Heading1"/>
+        <w:spacing w:line="360" w:lineRule="auto"/>
+      </w:pPr>
+      <w:bookmarkStart w:id="12" w:name="_Toc180008568"/>
+      <w:r>
         <w:lastRenderedPageBreak/>
-        <w:t>1.6 Aim</w:t>
-      </w:r>
-      <w:bookmarkEnd w:id="11"/>
-    </w:p>
-    <w:p>
-      <w:pPr>
-        <w:spacing w:line="360" w:lineRule="auto"/>
-        <w:jc w:val="both"/>
-      </w:pPr>
-      <w:r>
-        <w:t>The current research project’s aim is to identify the gap between hate speech detection and provide a solution to bridge the gap between the current context and ensure Facebook user safety and platform safety</w:t>
-      </w:r>
-    </w:p>
-    <w:p>
-      <w:pPr>
-        <w:pStyle w:val="Heading1"/>
-        <w:spacing w:line="360" w:lineRule="auto"/>
-      </w:pPr>
-      <w:bookmarkStart w:id="12" w:name="_Toc180008568"/>
-      <w:r>
         <w:t>1.</w:t>
       </w:r>
       <w:r>
@@ -5269,15 +5628,7 @@
         <w:t>January 2023</w:t>
       </w:r>
       <w:r>
-        <w:t xml:space="preserve">. The community of Facebook has spread </w:t>
-      </w:r>
-      <w:proofErr w:type="gramStart"/>
-      <w:r>
-        <w:t>all across</w:t>
-      </w:r>
-      <w:proofErr w:type="gramEnd"/>
-      <w:r>
-        <w:t xml:space="preserve"> the island and it has increased drastically in recent years. This has affected both positively and negatively the society and the person's life. Facebook has become a threat to individuals' lives because it has become an addiction where people have lost their minds and given up on their work. Some have been isolated and become cyber victims through the fraud, harassment, and online crimes that have taken place through Facebook.</w:t>
+        <w:t>. The community of Facebook has spread all across the island and it has increased drastically in recent years. This has affected both positively and negatively the society and the person's life. Facebook has become a threat to individuals' lives because it has become an addiction where people have lost their minds and given up on their work. Some have been isolated and become cyber victims through the fraud, harassment, and online crimes that have taken place through Facebook.</w:t>
       </w:r>
     </w:p>
     <w:p>
@@ -5321,23 +5672,7 @@
         <w:jc w:val="both"/>
       </w:pPr>
       <w:r>
-        <w:t xml:space="preserve">Facebook's extensive user base and significant influence over online discourse have led to several instances of hate crimes, hate speech, and cybercrimes worldwide. For example, the platform has come under fire for aiding in the spreading of hate speech that calls for violence against marginalized groups. Facebook has also been used to plan and carry out hate crimes, including the </w:t>
-      </w:r>
-      <w:proofErr w:type="gramStart"/>
-      <w:r>
-        <w:t>live-streaming</w:t>
-      </w:r>
-      <w:proofErr w:type="gramEnd"/>
-      <w:r>
-        <w:t xml:space="preserve"> of violent assaults. Additionally, phishing schemes and identity theft have become increasingly common on the network, taking advantage of users' weaknesses </w:t>
-      </w:r>
-      <w:proofErr w:type="gramStart"/>
-      <w:r>
-        <w:t>with regard to</w:t>
-      </w:r>
-      <w:proofErr w:type="gramEnd"/>
-      <w:r>
-        <w:t xml:space="preserve"> their personal data.</w:t>
+        <w:t>Facebook's extensive user base and significant influence over online discourse have led to several instances of hate crimes, hate speech, and cybercrimes worldwide. For example, the platform has come under fire for aiding in the spreading of hate speech that calls for violence against marginalized groups. Facebook has also been used to plan and carry out hate crimes, including the live-streaming of violent assaults. Additionally, phishing schemes and identity theft have become increasingly common on the network, taking advantage of users' weaknesses with regard to their personal data.</w:t>
       </w:r>
     </w:p>
     <w:p>
@@ -5359,25 +5694,29 @@
           <w:b/>
           <w:bCs/>
         </w:rPr>
+        <w:t>To study mitigation techniques and regulation steps that are taken to control hate speech in the world.</w:t>
+      </w:r>
+    </w:p>
+    <w:p>
+      <w:pPr>
+        <w:pStyle w:val="NormalWeb"/>
+        <w:spacing w:line="360" w:lineRule="auto"/>
+        <w:ind w:left="426"/>
+        <w:jc w:val="both"/>
+      </w:pPr>
+      <w:r>
         <w:lastRenderedPageBreak/>
-        <w:t>To study mitigation techniques and regulation steps that are taken to control hate speech in the world.</w:t>
-      </w:r>
-    </w:p>
-    <w:p>
-      <w:pPr>
-        <w:pStyle w:val="NormalWeb"/>
-        <w:spacing w:line="360" w:lineRule="auto"/>
-        <w:ind w:left="426"/>
-        <w:jc w:val="both"/>
-      </w:pPr>
-      <w:r>
         <w:t xml:space="preserve">The negative consequences of hate speech have been restrained globally via the use of different mitigating strategies and legal procedures in reaction to its spread online. Using artificial intelligence systems and content moderation algorithms is one popular method for quickly identifying and eliminating hate speech. For instance, abusive content is now automatically detected and removed by Twitter and YouTube using pre-established criteria. The identified content is then reviewed by human moderators. In addition, </w:t>
       </w:r>
-      <w:proofErr w:type="gramStart"/>
-      <w:r>
-        <w:t>a number of</w:t>
-      </w:r>
-      <w:proofErr w:type="gramEnd"/>
+      <w:r>
+        <w:t>sev</w:t>
+      </w:r>
+      <w:r>
+        <w:t>er</w:t>
+      </w:r>
+      <w:r>
+        <w:t>al</w:t>
+      </w:r>
       <w:r>
         <w:t xml:space="preserve"> nations have proposed laws to hold online platforms responsible for allowing hate speech. As an example, the Digital Services Act proposed by the European Union imposes strict guidelines mandating that internet companies promptly delete any unlawful information, including hate speech, or risk paying severe penalties. Furthermore, the goal of awareness campaigns and educational programs is to provide users with the knowledge and skills necessary to identify and properly report hate speech, promoting an attitude of good citizenship and responsible online conduct. Through a blend of technological, legal, and instructional approaches, global stakeholders strive to establish online spaces that are safer, more welcoming, and devoid of hate speech's deleterious impacts</w:t>
       </w:r>
@@ -5488,11 +5827,7 @@
         <w:fldChar w:fldCharType="end"/>
       </w:r>
       <w:r>
-        <w:t xml:space="preserve">. However, because of Sri Lanka's </w:t>
-      </w:r>
-      <w:r>
-        <w:lastRenderedPageBreak/>
-        <w:t>complicated sociopolitical environment, difficulties continue to arise in properly implementing these policies.</w:t>
+        <w:t>. However, because of Sri Lanka's complicated sociopolitical environment, difficulties continue to arise in properly implementing these policies.</w:t>
       </w:r>
     </w:p>
     <w:p>
@@ -5514,7 +5849,22 @@
           <w:b/>
           <w:bCs/>
         </w:rPr>
-        <w:t>To implement a tool for detecting Facebook hate speech.</w:t>
+        <w:lastRenderedPageBreak/>
+        <w:t xml:space="preserve">To implement a </w:t>
+      </w:r>
+      <w:r>
+        <w:rPr>
+          <w:b/>
+          <w:bCs/>
+        </w:rPr>
+        <w:t>system</w:t>
+      </w:r>
+      <w:r>
+        <w:rPr>
+          <w:b/>
+          <w:bCs/>
+        </w:rPr>
+        <w:t xml:space="preserve"> for detecting Facebook hate speech.</w:t>
       </w:r>
     </w:p>
     <w:p>
@@ -5547,7 +5897,49 @@
           <w:b/>
           <w:bCs/>
         </w:rPr>
-        <w:t>To study the pros and cons of the tool.</w:t>
+        <w:t xml:space="preserve">To study the </w:t>
+      </w:r>
+      <w:r>
+        <w:rPr>
+          <w:b/>
+          <w:bCs/>
+        </w:rPr>
+        <w:t>advantages</w:t>
+      </w:r>
+      <w:r>
+        <w:rPr>
+          <w:b/>
+          <w:bCs/>
+        </w:rPr>
+        <w:t xml:space="preserve"> and </w:t>
+      </w:r>
+      <w:r>
+        <w:rPr>
+          <w:b/>
+          <w:bCs/>
+        </w:rPr>
+        <w:t>disadvantages</w:t>
+      </w:r>
+      <w:r>
+        <w:rPr>
+          <w:b/>
+          <w:bCs/>
+        </w:rPr>
+        <w:t xml:space="preserve"> of the </w:t>
+      </w:r>
+      <w:r>
+        <w:rPr>
+          <w:b/>
+          <w:bCs/>
+        </w:rPr>
+        <w:t>system</w:t>
+      </w:r>
+      <w:r>
+        <w:rPr>
+          <w:b/>
+          <w:bCs/>
+        </w:rPr>
+        <w:t>.</w:t>
       </w:r>
     </w:p>
     <w:p>
@@ -5569,15 +5961,7 @@
         <w:jc w:val="both"/>
       </w:pPr>
       <w:r>
-        <w:t xml:space="preserve">But it's important to </w:t>
-      </w:r>
-      <w:proofErr w:type="gramStart"/>
-      <w:r>
-        <w:t>take into account</w:t>
-      </w:r>
-      <w:proofErr w:type="gramEnd"/>
-      <w:r>
-        <w:t xml:space="preserve"> any possible downsides. Accuracy issues with automated detection algorithms might result in excessive censorship and the suppression of legitimate speech. Furthermore, creating and maintaining such a tool is heavy on resources and presents difficult ethical dilemmas relating to verbal freedom and censorship. Despite these difficulties, platforms looking to encourage safety and civility online should consider the potential rewards of putting in place a hate speech detection technology.</w:t>
+        <w:t>But it's important to take into account any possible downsides. Accuracy issues with automated detection algorithms might result in excessive censorship and the suppression of legitimate speech. Furthermore, creating and maintaining such a tool is heavy on resources and presents difficult ethical dilemmas relating to verbal freedom and censorship. Despite these difficulties, platforms looking to encourage safety and civility online should consider the potential rewards of putting in place a hate speech detection technology.</w:t>
       </w:r>
     </w:p>
     <w:p>
@@ -5599,23 +5983,7 @@
           <w:b/>
           <w:bCs/>
         </w:rPr>
-        <w:t xml:space="preserve">To Create a proper dataset for </w:t>
-      </w:r>
-      <w:proofErr w:type="gramStart"/>
-      <w:r>
-        <w:rPr>
-          <w:b/>
-          <w:bCs/>
-        </w:rPr>
-        <w:t>Singlish</w:t>
-      </w:r>
-      <w:proofErr w:type="gramEnd"/>
-      <w:r>
-        <w:rPr>
-          <w:b/>
-          <w:bCs/>
-        </w:rPr>
-        <w:t xml:space="preserve"> hate speech detection,</w:t>
+        <w:t>To Create a proper dataset for Singlish hate speech detection,</w:t>
       </w:r>
     </w:p>
     <w:p>
@@ -5626,37 +5994,18 @@
         <w:jc w:val="both"/>
       </w:pPr>
       <w:r>
-        <w:t xml:space="preserve">Creating a proper ultimate model requires </w:t>
-      </w:r>
-      <w:proofErr w:type="gramStart"/>
-      <w:r>
-        <w:t>a large number of</w:t>
-      </w:r>
-      <w:proofErr w:type="gramEnd"/>
-      <w:r>
-        <w:t xml:space="preserve"> data to train itself and also to test its efficiency on how it performs. Data set plays a vital role in the </w:t>
-      </w:r>
+        <w:t>Creating a proper ultimate model requires a large number of data to train itself and also to test its efficiency on how it performs. Data set plays a vital role in the machine learning model creation and also to increase the efficiency and the effectiveness of the existing models.</w:t>
+      </w:r>
+    </w:p>
+    <w:p>
+      <w:pPr>
+        <w:pStyle w:val="NormalWeb"/>
+        <w:spacing w:line="360" w:lineRule="auto"/>
+        <w:ind w:left="360"/>
+        <w:jc w:val="both"/>
+      </w:pPr>
       <w:r>
         <w:lastRenderedPageBreak/>
-        <w:t xml:space="preserve">machine learning model creation </w:t>
-      </w:r>
-      <w:proofErr w:type="gramStart"/>
-      <w:r>
-        <w:t>and also</w:t>
-      </w:r>
-      <w:proofErr w:type="gramEnd"/>
-      <w:r>
-        <w:t xml:space="preserve"> to increase the efficiency and the effectiveness of the existing models.</w:t>
-      </w:r>
-    </w:p>
-    <w:p>
-      <w:pPr>
-        <w:pStyle w:val="NormalWeb"/>
-        <w:spacing w:line="360" w:lineRule="auto"/>
-        <w:ind w:left="360"/>
-        <w:jc w:val="both"/>
-      </w:pPr>
-      <w:r>
         <w:t>Will create a hate speech-related Singlish data set and researchers who are willing to follow the current domain and for cross-domain research purposes will be able to use this data set.</w:t>
       </w:r>
     </w:p>
@@ -5701,15 +6050,7 @@
         <w:jc w:val="both"/>
       </w:pPr>
       <w:r>
-        <w:t xml:space="preserve">This will enable to identification of multilingual and bilingual hate speech by changing parameters and providing necessary datasets to train and test. </w:t>
-      </w:r>
-      <w:proofErr w:type="gramStart"/>
-      <w:r>
-        <w:t>Therefore</w:t>
-      </w:r>
-      <w:proofErr w:type="gramEnd"/>
-      <w:r>
-        <w:t xml:space="preserve"> this can be used for any similar context that is discussed in the study.</w:t>
+        <w:t>This will enable to identification of multilingual and bilingual hate speech by changing parameters and providing necessary datasets to train and test. Therefore this can be used for any similar context that is discussed in the study.</w:t>
       </w:r>
     </w:p>
     <w:p>
@@ -5759,23 +6100,7 @@
         <w:jc w:val="both"/>
       </w:pPr>
       <w:r>
-        <w:t xml:space="preserve">As a fresh undergraduate and has not been exposed into the process of creating </w:t>
-      </w:r>
-      <w:proofErr w:type="gramStart"/>
-      <w:r>
-        <w:t>a research</w:t>
-      </w:r>
-      <w:proofErr w:type="gramEnd"/>
-      <w:r>
-        <w:t xml:space="preserve"> or a research project. </w:t>
-      </w:r>
-      <w:proofErr w:type="gramStart"/>
-      <w:r>
-        <w:t>Therefore</w:t>
-      </w:r>
-      <w:proofErr w:type="gramEnd"/>
-      <w:r>
-        <w:t xml:space="preserve"> having a lack of experience will also be a disadvantage and will take time to figure out certain steps of the research process.</w:t>
+        <w:t>As a fresh undergraduate and has not been exposed into the process of creating a research or a research project. Therefore having a lack of experience will also be a disadvantage and will take time to figure out certain steps of the research process.</w:t>
       </w:r>
     </w:p>
     <w:p>
@@ -5873,7 +6198,6 @@
         <w:jc w:val="both"/>
       </w:pPr>
       <w:r>
-        <w:lastRenderedPageBreak/>
         <w:t>Finding individuals who are supportive of providing data and information for such studies</w:t>
       </w:r>
     </w:p>
@@ -5888,6 +6212,7 @@
         <w:jc w:val="both"/>
       </w:pPr>
       <w:r>
+        <w:lastRenderedPageBreak/>
         <w:t>Fewer data sets are available to refer.</w:t>
       </w:r>
     </w:p>
@@ -5955,7 +6280,7 @@
                     <pic:cNvPicPr/>
                   </pic:nvPicPr>
                   <pic:blipFill>
-                    <a:blip r:embed="rId9">
+                    <a:blip r:embed="rId10">
                       <a:extLst>
                         <a:ext uri="{28A0092B-C50C-407E-A947-70E740481C1C}">
                           <a14:useLocalDpi xmlns:a14="http://schemas.microsoft.com/office/drawing/2010/main" val="0"/>
@@ -6311,13 +6636,8 @@
         <w:spacing w:line="360" w:lineRule="auto"/>
         <w:jc w:val="both"/>
       </w:pPr>
-      <w:proofErr w:type="spellStart"/>
-      <w:r>
-        <w:t>MacAvaney</w:t>
-      </w:r>
-      <w:proofErr w:type="spellEnd"/>
-      <w:r>
-        <w:t xml:space="preserve"> </w:t>
+      <w:r>
+        <w:t xml:space="preserve">MacAvaney </w:t>
       </w:r>
       <w:r>
         <w:rPr>
@@ -6404,11 +6724,9 @@
       <w:r>
         <w:t xml:space="preserve">4. Whether </w:t>
       </w:r>
-      <w:proofErr w:type="spellStart"/>
       <w:r>
         <w:t>humour</w:t>
       </w:r>
-      <w:proofErr w:type="spellEnd"/>
       <w:r>
         <w:t xml:space="preserve"> can be considered </w:t>
       </w:r>
@@ -6897,15 +7215,7 @@
         <w:t>The i</w:t>
       </w:r>
       <w:r>
-        <w:t xml:space="preserve">nternet has been the tool that has made globalization </w:t>
-      </w:r>
-      <w:proofErr w:type="gramStart"/>
-      <w:r>
-        <w:t>possible</w:t>
-      </w:r>
-      <w:proofErr w:type="gramEnd"/>
-      <w:r>
-        <w:t xml:space="preserve"> and which has given access to the world, ever since </w:t>
+        <w:t xml:space="preserve">nternet has been the tool that has made globalization possible and which has given access to the world, ever since </w:t>
       </w:r>
       <w:r>
         <w:t xml:space="preserve">hate speech has been planted by certain users and created internet as a tool to defame and spread hate against communities and groups of people. </w:t>
@@ -7161,23 +7471,7 @@
       </w:pPr>
       <w:r>
         <w:lastRenderedPageBreak/>
-        <w:t xml:space="preserve">Multilingual and Bilingual communication is a </w:t>
-      </w:r>
-      <w:proofErr w:type="gramStart"/>
-      <w:r>
-        <w:t>community based</w:t>
-      </w:r>
-      <w:proofErr w:type="gramEnd"/>
-      <w:r>
-        <w:t xml:space="preserve"> language model that people have created over time to create an effective communication method. Singlish is a language that the people living in Sri Lanka are currently using. Multilingual and bilingual languages are used to spread hate </w:t>
-      </w:r>
-      <w:proofErr w:type="gramStart"/>
-      <w:r>
-        <w:t>due to</w:t>
-      </w:r>
-      <w:proofErr w:type="gramEnd"/>
-      <w:r>
-        <w:t xml:space="preserve"> </w:t>
+        <w:t xml:space="preserve">Multilingual and Bilingual communication is a community based language model that people have created over time to create an effective communication method. Singlish is a language that the people living in Sri Lanka are currently using. Multilingual and bilingual languages are used to spread hate due to </w:t>
       </w:r>
       <w:r>
         <w:t>they are novel</w:t>
@@ -7319,15 +7613,7 @@
         <w:jc w:val="both"/>
       </w:pPr>
       <w:r>
-        <w:t xml:space="preserve">Code mixed languages that are frequently used in such scenarios. Identifying linguistic characters in multilingual and bilingual contexts requires a large </w:t>
-      </w:r>
-      <w:proofErr w:type="gramStart"/>
-      <w:r>
-        <w:t>number</w:t>
-      </w:r>
-      <w:proofErr w:type="gramEnd"/>
-      <w:r>
-        <w:t xml:space="preserve"> of data. Connecting two models and bridging their different capabilities on lexicons and pre-trainability is another successful approach to identifying hate speech </w:t>
+        <w:t xml:space="preserve">Code mixed languages that are frequently used in such scenarios. Identifying linguistic characters in multilingual and bilingual contexts requires a large number of data. Connecting two models and bridging their different capabilities on lexicons and pre-trainability is another successful approach to identifying hate speech </w:t>
       </w:r>
       <w:r>
         <w:fldChar w:fldCharType="begin" w:fldLock="1"/>
@@ -7512,23 +7798,7 @@
         <w:jc w:val="both"/>
       </w:pPr>
       <w:r>
-        <w:t xml:space="preserve">The resource requirement of such systems varies from one another. The resource requirement depends on the complexity of the system, complexity and interdependencies between data, number of data, number of technologies/ algorithms/ models, etc. </w:t>
-      </w:r>
-      <w:proofErr w:type="gramStart"/>
-      <w:r>
-        <w:t>Therefore</w:t>
-      </w:r>
-      <w:proofErr w:type="gramEnd"/>
-      <w:r>
-        <w:t xml:space="preserve"> handling such scenarios in a sustainable method is another approach to countering hate speech without creating and regression on other stakeholders/ factors. MLHS-</w:t>
-      </w:r>
-      <w:proofErr w:type="spellStart"/>
-      <w:r>
-        <w:t>CGCapNet</w:t>
-      </w:r>
-      <w:proofErr w:type="spellEnd"/>
-      <w:r>
-        <w:t xml:space="preserve"> is a lightweight model that is able to handle identify hate speech complex scenarios related to hate speech detection</w:t>
+        <w:t>The resource requirement of such systems varies from one another. The resource requirement depends on the complexity of the system, complexity and interdependencies between data, number of data, number of technologies/ algorithms/ models, etc. Therefore handling such scenarios in a sustainable method is another approach to countering hate speech without creating and regression on other stakeholders/ factors. MLHS-CGCapNet is a lightweight model that is able to handle identify hate speech complex scenarios related to hate speech detection</w:t>
       </w:r>
       <w:r>
         <w:t xml:space="preserve"> </w:t>
@@ -7622,7 +7892,7 @@
         <w:fldChar w:fldCharType="begin" w:fldLock="1"/>
       </w:r>
       <w:r>
-        <w:instrText>ADDIN CSL_CITATION {"citationItems":[{"id":"ITEM-1","itemData":{"DOI":"10.1109/IC3SIS54991.2022.9885339","ISBN":"9781665468831","abstract":"Hate speech detection is a very popular research area for past few years. Hate speech is given various definition by various researchers. In this paper we try to analyse the use of BERT embedding in hate speech detection in low resource language like Malayalam. The crucial challenge faced by researchers in this area are that most non-English languages are represented in code-mixed form in Social media. Here we work with transformer-based models to classify tweets as hate or non-hate content. Hence this is a novel approach that uses BERT in non-English text.","author":[{"dropping-particle":"","family":"Deepasree Varma","given":"P.","non-dropping-particle":"","parse-names":false,"suffix":""},{"dropping-particle":"","family":"Vinod","given":"P.","non-dropping-particle":"","parse-names":false,"suffix":""},{"dropping-particle":"","family":"Nandakumar","given":"M.","non-dropping-particle":"","parse-names":false,"suffix":""},{"dropping-particle":"","family":"Akshay","given":"K.","non-dropping-particle":"","parse-names":false,"suffix":""},{"dropping-particle":"","family":"Madhu","given":"Akhil","non-dropping-particle":"","parse-names":false,"suffix":""}],"container-title":"Proceedings of International Conference on Computing, Communication, Security and Intelligent Systems, IC3SIS 2022","id":"ITEM-1","issued":{"date-parts":[["2022"]]},"page":"1-6","publisher":"IEEE","title":"Hate Speech detection in English and Malayalam Code-Mixed Text using BERT embedding","type":"article-journal"},"uris":["http://www.mendeley.com/documents/?uuid=647520e5-a039-4df5-9171-46f46d576e2d"]}],"mendeley":{"formattedCitation":"(Deepasree Varma &lt;i&gt;et al.&lt;/i&gt;, 2022)","plainTextFormattedCitation":"(Deepasree Varma et al., 2022)"},"properties":{"noteIndex":0},"schema":"https://github.com/citation-style-language/schema/raw/master/csl-citation.json"}</w:instrText>
+        <w:instrText>ADDIN CSL_CITATION {"citationItems":[{"id":"ITEM-1","itemData":{"DOI":"10.1109/IC3SIS54991.2022.9885339","ISBN":"9781665468831","abstract":"Hate speech detection is a very popular research area for past few years. Hate speech is given various definition by various researchers. In this paper we try to analyse the use of BERT embedding in hate speech detection in low resource language like Malayalam. The crucial challenge faced by researchers in this area are that most non-English languages are represented in code-mixed form in Social media. Here we work with transformer-based models to classify tweets as hate or non-hate content. Hence this is a novel approach that uses BERT in non-English text.","author":[{"dropping-particle":"","family":"Deepasree Varma","given":"P.","non-dropping-particle":"","parse-names":false,"suffix":""},{"dropping-particle":"","family":"Vinod","given":"P.","non-dropping-particle":"","parse-names":false,"suffix":""},{"dropping-particle":"","family":"Nandakumar","given":"M.","non-dropping-particle":"","parse-names":false,"suffix":""},{"dropping-particle":"","family":"Akshay","given":"K.","non-dropping-particle":"","parse-names":false,"suffix":""},{"dropping-particle":"","family":"Madhu","given":"Akhil","non-dropping-particle":"","parse-names":false,"suffix":""}],"container-title":"Proceedings of International Conference on Computing, Communication, Security and Intelligent Systems, IC3SIS 2022","id":"ITEM-1","issued":{"date-parts":[["2022"]]},"page":"1-6","publisher":"IEEE","title":"Hate Speech detection in English and Malayalam Code-Mixed Text using BERT embedding","type":"article-journal"},"uris":["http://www.mendeley.com/documents/?uuid=647520e5-a039-4df5-9171-46f46d576e2d"]}],"mendeley":{"formattedCitation":"(Deepasree Varma &lt;i&gt;et al.&lt;/i&gt;, 2022)","plainTextFormattedCitation":"(Deepasree Varma et al., 2022)","previouslyFormattedCitation":"(Deepasree Varma &lt;i&gt;et al.&lt;/i&gt;, 2022)"},"properties":{"noteIndex":0},"schema":"https://github.com/citation-style-language/schema/raw/master/csl-citation.json"}</w:instrText>
       </w:r>
       <w:r>
         <w:fldChar w:fldCharType="separate"/>
@@ -7740,11 +8010,9 @@
       <w:r>
         <w:t xml:space="preserve"> </w:t>
       </w:r>
-      <w:proofErr w:type="spellStart"/>
       <w:r>
         <w:t>Tontodimamma</w:t>
       </w:r>
-      <w:proofErr w:type="spellEnd"/>
       <w:r>
         <w:t xml:space="preserve"> </w:t>
       </w:r>
@@ -8099,16 +8367,11 @@
       <w:r>
         <w:t xml:space="preserve"> Facebook is the widespread and most dominating platform compared to other platforms. Due to the larger number of users, </w:t>
       </w:r>
-      <w:proofErr w:type="gramStart"/>
       <w:r>
         <w:t xml:space="preserve">a </w:t>
       </w:r>
       <w:r>
-        <w:t>number of</w:t>
-      </w:r>
-      <w:proofErr w:type="gramEnd"/>
-      <w:r>
-        <w:t xml:space="preserve"> hate speech cases and hate crimes have been reported on Facebook. The loophole with the Facebook community standards and the hate speech is the language most people use </w:t>
+        <w:t xml:space="preserve">number of hate speech cases and hate crimes have been reported on Facebook. The loophole with the Facebook community standards and the hate speech is the language most people use </w:t>
       </w:r>
       <w:r>
         <w:t>on Facebook</w:t>
@@ -8184,7 +8447,7 @@
                     <pic:cNvPicPr/>
                   </pic:nvPicPr>
                   <pic:blipFill>
-                    <a:blip r:embed="rId10">
+                    <a:blip r:embed="rId11">
                       <a:extLst>
                         <a:ext uri="{28A0092B-C50C-407E-A947-70E740481C1C}">
                           <a14:useLocalDpi xmlns:a14="http://schemas.microsoft.com/office/drawing/2010/main" val="0"/>
@@ -8307,7 +8570,7 @@
                     <pic:cNvPicPr/>
                   </pic:nvPicPr>
                   <pic:blipFill>
-                    <a:blip r:embed="rId11">
+                    <a:blip r:embed="rId12">
                       <a:extLst>
                         <a:ext uri="{28A0092B-C50C-407E-A947-70E740481C1C}">
                           <a14:useLocalDpi xmlns:a14="http://schemas.microsoft.com/office/drawing/2010/main" val="0"/>
@@ -8434,15 +8697,7 @@
         <w:jc w:val="both"/>
       </w:pPr>
       <w:r>
-        <w:t xml:space="preserve">The study addresses the issue of safety among Sri Lankan Facebook users. And </w:t>
-      </w:r>
-      <w:proofErr w:type="gramStart"/>
-      <w:r>
-        <w:t>also</w:t>
-      </w:r>
-      <w:proofErr w:type="gramEnd"/>
-      <w:r>
-        <w:t xml:space="preserve"> to demotivate and discourage the people who tend to commit those hate crimes. Since Facebook is a widespread platform where over 6.5 million users were recorded and because of a certain set of people their social well-being has become doubtful due to hate crimes.</w:t>
+        <w:t>The study addresses the issue of safety among Sri Lankan Facebook users. And also to demotivate and discourage the people who tend to commit those hate crimes. Since Facebook is a widespread platform where over 6.5 million users were recorded and because of a certain set of people their social well-being has become doubtful due to hate crimes.</w:t>
       </w:r>
     </w:p>
     <w:p>
@@ -8468,15 +8723,7 @@
         <w:t>,</w:t>
       </w:r>
       <w:r>
-        <w:t xml:space="preserve"> and many more. People do send text messages, </w:t>
-      </w:r>
-      <w:proofErr w:type="gramStart"/>
-      <w:r>
-        <w:t>Post</w:t>
-      </w:r>
-      <w:proofErr w:type="gramEnd"/>
-      <w:r>
-        <w:t xml:space="preserve"> content, and share content with or without captions and people do comment a lot on their content and as well as the other peoples’ content. The study helps to identify the text-based content that is added to Facebook as a status or comment using the suggested tool. </w:t>
+        <w:t xml:space="preserve"> and many more. People do send text messages, Post content, and share content with or without captions and people do comment a lot on their content and as well as the other peoples’ content. The study helps to identify the text-based content that is added to Facebook as a status or comment using the suggested tool. </w:t>
       </w:r>
     </w:p>
     <w:p>
@@ -8486,15 +8733,7 @@
         <w:jc w:val="both"/>
       </w:pPr>
       <w:r>
-        <w:t xml:space="preserve">Identify the hate speakers – With the pooling system, we </w:t>
-      </w:r>
-      <w:proofErr w:type="gramStart"/>
-      <w:r>
-        <w:t>are able to</w:t>
-      </w:r>
-      <w:proofErr w:type="gramEnd"/>
-      <w:r>
-        <w:t xml:space="preserve"> store data about hate speakers and will be able to identify their </w:t>
+        <w:t xml:space="preserve">Identify the hate speakers – With the pooling system, we are able to store data about hate speakers and will be able to identify their </w:t>
       </w:r>
       <w:r>
         <w:t>behavior</w:t>
@@ -8721,42 +8960,14 @@
         <w:rPr>
           <w:highlight w:val="yellow"/>
         </w:rPr>
-        <w:t>MLHS-</w:t>
-      </w:r>
-      <w:proofErr w:type="spellStart"/>
+        <w:t xml:space="preserve">MLHS-CGCapNet, introduces a lightweight model designed for multilingual hate speech detection. This model focuses on reducing computational complexity while maintaining accuracy across multiple languages. The importance of this approach is that it enables the detection of hate speech on resource-constrained devices. Given the </w:t>
+      </w:r>
       <w:r>
         <w:rPr>
           <w:highlight w:val="yellow"/>
         </w:rPr>
-        <w:t>CGCapNet</w:t>
-      </w:r>
-      <w:proofErr w:type="spellEnd"/>
-      <w:r>
-        <w:rPr>
-          <w:highlight w:val="yellow"/>
-        </w:rPr>
-        <w:t xml:space="preserve">, introduces a lightweight model designed for multilingual hate speech detection. This model focuses on reducing computational complexity while maintaining accuracy across multiple languages. The importance of this approach is that it enables the detection of hate speech on resource-constrained devices. Given the </w:t>
-      </w:r>
-      <w:r>
-        <w:rPr>
-          <w:highlight w:val="yellow"/>
-        </w:rPr>
         <w:lastRenderedPageBreak/>
-        <w:t>widespread use of mobile devices in Sri Lanka, an approach like MLHS-</w:t>
-      </w:r>
-      <w:proofErr w:type="spellStart"/>
-      <w:r>
-        <w:rPr>
-          <w:highlight w:val="yellow"/>
-        </w:rPr>
-        <w:t>CGCapNet</w:t>
-      </w:r>
-      <w:proofErr w:type="spellEnd"/>
-      <w:r>
-        <w:rPr>
-          <w:highlight w:val="yellow"/>
-        </w:rPr>
-        <w:t xml:space="preserve"> is highly relevant. Its lightweight nature makes it more practical for real-time hate speech detection on platforms like Facebook</w:t>
+        <w:t>widespread use of mobile devices in Sri Lanka, an approach like MLHS-CGCapNet is highly relevant. Its lightweight nature makes it more practical for real-time hate speech detection on platforms like Facebook</w:t>
       </w:r>
       <w:r>
         <w:t xml:space="preserve">. </w:t>
@@ -8942,15 +9153,7 @@
         <w:t>sets</w:t>
       </w:r>
       <w:r>
-        <w:t xml:space="preserve"> to work with. To get along with the study it is required to have a sufficient dataset including non-hate and hate speech content to lay the foundation for this study </w:t>
-      </w:r>
-      <w:proofErr w:type="gramStart"/>
-      <w:r>
-        <w:t>and also</w:t>
-      </w:r>
-      <w:proofErr w:type="gramEnd"/>
-      <w:r>
-        <w:t xml:space="preserve"> for future research in the same </w:t>
+        <w:t xml:space="preserve"> to work with. To get along with the study it is required to have a sufficient dataset including non-hate and hate speech content to lay the foundation for this study and also for future research in the same </w:t>
       </w:r>
       <w:r>
         <w:t>domain</w:t>
@@ -9001,23 +9204,13 @@
         <w:t>T</w:t>
       </w:r>
       <w:r>
-        <w:t xml:space="preserve">he </w:t>
-      </w:r>
-      <w:proofErr w:type="spellStart"/>
-      <w:proofErr w:type="gramStart"/>
-      <w:r>
-        <w:t>pre</w:t>
+        <w:t>he pre</w:t>
       </w:r>
       <w:r>
         <w:t xml:space="preserve"> </w:t>
       </w:r>
       <w:r>
-        <w:t>processing</w:t>
-      </w:r>
-      <w:proofErr w:type="spellEnd"/>
-      <w:proofErr w:type="gramEnd"/>
-      <w:r>
-        <w:t xml:space="preserve"> identifies the language, text normalization</w:t>
+        <w:t>processing identifies the language, text normalization</w:t>
       </w:r>
       <w:r>
         <w:t>,</w:t>
@@ -9072,15 +9265,7 @@
         <w:t>etc. A</w:t>
       </w:r>
       <w:r>
-        <w:t xml:space="preserve">nd creates individual tokens for </w:t>
-      </w:r>
-      <w:proofErr w:type="gramStart"/>
-      <w:r>
-        <w:t>each and every</w:t>
-      </w:r>
-      <w:proofErr w:type="gramEnd"/>
-      <w:r>
-        <w:t xml:space="preserve"> word in the given statement.</w:t>
+        <w:t>nd creates individual tokens for each and every word in the given statement.</w:t>
       </w:r>
     </w:p>
     <w:p>
@@ -9200,15 +9385,7 @@
         <w:jc w:val="both"/>
       </w:pPr>
       <w:r>
-        <w:t xml:space="preserve">Using traditional techniques/algorithms to process with novel techniques such as deep learning approaches </w:t>
-      </w:r>
-      <w:proofErr w:type="gramStart"/>
-      <w:r>
-        <w:t>are able to</w:t>
-      </w:r>
-      <w:proofErr w:type="gramEnd"/>
-      <w:r>
-        <w:t xml:space="preserve"> evaluate one another to find strengths and weaknesses in between.</w:t>
+        <w:t>Using traditional techniques/algorithms to process with novel techniques such as deep learning approaches are able to evaluate one another to find strengths and weaknesses in between.</w:t>
       </w:r>
     </w:p>
     <w:p>
@@ -9322,7 +9499,7 @@
                     <pic:cNvPicPr/>
                   </pic:nvPicPr>
                   <pic:blipFill>
-                    <a:blip r:embed="rId12">
+                    <a:blip r:embed="rId13">
                       <a:extLst>
                         <a:ext uri="{28A0092B-C50C-407E-A947-70E740481C1C}">
                           <a14:useLocalDpi xmlns:a14="http://schemas.microsoft.com/office/drawing/2010/main" val="0"/>
@@ -9421,7 +9598,7 @@
                     <pic:cNvPicPr/>
                   </pic:nvPicPr>
                   <pic:blipFill>
-                    <a:blip r:embed="rId13">
+                    <a:blip r:embed="rId14">
                       <a:extLst>
                         <a:ext uri="{28A0092B-C50C-407E-A947-70E740481C1C}">
                           <a14:useLocalDpi xmlns:a14="http://schemas.microsoft.com/office/drawing/2010/main" val="0"/>
@@ -9493,15 +9670,7 @@
         <w:t xml:space="preserve">Pre-study is the period of getting into the domain and familiarizing with the artifacts and products that have been built up to date. </w:t>
       </w:r>
       <w:r>
-        <w:t xml:space="preserve">Such as previous studies, models, datasets, statistical information, support articles etc. Pre-study helps to identify and get to know about the problem </w:t>
-      </w:r>
-      <w:proofErr w:type="gramStart"/>
-      <w:r>
-        <w:t>and also</w:t>
-      </w:r>
-      <w:proofErr w:type="gramEnd"/>
-      <w:r>
-        <w:t xml:space="preserve"> to identify the gaps and design a creative solution to bridge those gaps.</w:t>
+        <w:t>Such as previous studies, models, datasets, statistical information, support articles etc. Pre-study helps to identify and get to know about the problem and also to identify the gaps and design a creative solution to bridge those gaps.</w:t>
       </w:r>
     </w:p>
     <w:p>
@@ -9556,15 +9725,7 @@
         <w:t>After getting the requirements and</w:t>
       </w:r>
       <w:r>
-        <w:t xml:space="preserve"> outlined solution, </w:t>
-      </w:r>
-      <w:proofErr w:type="gramStart"/>
-      <w:r>
-        <w:t>It</w:t>
-      </w:r>
-      <w:proofErr w:type="gramEnd"/>
-      <w:r>
-        <w:t xml:space="preserve"> is required to identify the most suitable models, and methods on developing the solution effectively. Therefore, with the inspirations of the pre-study documents and their respective deliverables</w:t>
+        <w:t xml:space="preserve"> outlined solution, It is required to identify the most suitable models, and methods on developing the solution effectively. Therefore, with the inspirations of the pre-study documents and their respective deliverables</w:t>
       </w:r>
       <w:r>
         <w:t xml:space="preserve"> </w:t>
@@ -9660,15 +9821,7 @@
         <w:t>for</w:t>
       </w:r>
       <w:r>
-        <w:t xml:space="preserve"> the development was created manually using the authentic comments that were posted by real users to some other individuals, organizations and influencing </w:t>
-      </w:r>
-      <w:proofErr w:type="gramStart"/>
-      <w:r>
-        <w:t>characters(</w:t>
-      </w:r>
-      <w:proofErr w:type="gramEnd"/>
-      <w:r>
-        <w:t>Actors, Social-Media influencers, Celebrities, Politicians)</w:t>
+        <w:t xml:space="preserve"> the development was created manually using the authentic comments that were posted by real users to some other individuals, organizations and influencing characters(Actors, Social-Media influencers, Celebrities, Politicians)</w:t>
       </w:r>
       <w:r>
         <w:t>.</w:t>
@@ -9709,7 +9862,7 @@
                     <pic:cNvPicPr/>
                   </pic:nvPicPr>
                   <pic:blipFill>
-                    <a:blip r:embed="rId14">
+                    <a:blip r:embed="rId15">
                       <a:extLst>
                         <a:ext uri="{28A0092B-C50C-407E-A947-70E740481C1C}">
                           <a14:useLocalDpi xmlns:a14="http://schemas.microsoft.com/office/drawing/2010/main" val="0"/>
@@ -10140,32 +10293,16 @@
         <w:jc w:val="both"/>
       </w:pPr>
       <w:r>
-        <w:t xml:space="preserve">Manual labeling has been used as above table. Hate speech, Offensive, Neither, </w:t>
-      </w:r>
-      <w:proofErr w:type="gramStart"/>
-      <w:r>
-        <w:t>and</w:t>
-      </w:r>
-      <w:proofErr w:type="gramEnd"/>
-      <w:r>
-        <w:t xml:space="preserve"> overall state are the labels that have been used to flag against the text based statements.</w:t>
-      </w:r>
-    </w:p>
-    <w:p>
-      <w:pPr>
-        <w:spacing w:line="360" w:lineRule="auto"/>
-        <w:jc w:val="both"/>
-      </w:pPr>
-      <w:r>
-        <w:t>1 = ‘Yes</w:t>
-      </w:r>
-      <w:proofErr w:type="gramStart"/>
-      <w:r>
-        <w:t>’ ,</w:t>
-      </w:r>
-      <w:proofErr w:type="gramEnd"/>
-      <w:r>
-        <w:t xml:space="preserve"> </w:t>
+        <w:t>Manual labeling has been used as above table. Hate speech, Offensive, Neither, and overall state are the labels that have been used to flag against the text based statements.</w:t>
+      </w:r>
+    </w:p>
+    <w:p>
+      <w:pPr>
+        <w:spacing w:line="360" w:lineRule="auto"/>
+        <w:jc w:val="both"/>
+      </w:pPr>
+      <w:r>
+        <w:t xml:space="preserve">1 = ‘Yes’ , </w:t>
       </w:r>
     </w:p>
     <w:p>
@@ -10204,15 +10341,7 @@
         <w:jc w:val="both"/>
       </w:pPr>
       <w:r>
-        <w:t xml:space="preserve">After collecting data and training a model using manual labeling </w:t>
-      </w:r>
-      <w:proofErr w:type="gramStart"/>
-      <w:r>
-        <w:t>are able to</w:t>
-      </w:r>
-      <w:proofErr w:type="gramEnd"/>
-      <w:r>
-        <w:t xml:space="preserve"> train and test more machine learning models to facilitate the advanced requirements that are not covered in Phase 1.</w:t>
+        <w:t>After collecting data and training a model using manual labeling are able to train and test more machine learning models to facilitate the advanced requirements that are not covered in Phase 1.</w:t>
       </w:r>
     </w:p>
     <w:p>
@@ -10283,26 +10412,13 @@
         <w:jc w:val="both"/>
       </w:pPr>
       <w:r>
-        <w:t xml:space="preserve">To train a successful model it requires an enormous </w:t>
-      </w:r>
-      <w:proofErr w:type="gramStart"/>
-      <w:r>
-        <w:t>number</w:t>
-      </w:r>
-      <w:proofErr w:type="gramEnd"/>
-      <w:r>
-        <w:t xml:space="preserve"> of data. The system that was built in the previous phase has gathered </w:t>
-      </w:r>
-      <w:proofErr w:type="gramStart"/>
+        <w:t xml:space="preserve">To train a successful model it requires an enormous number of data. The system that was built in the previous phase has gathered </w:t>
+      </w:r>
       <w:r>
         <w:t>a </w:t>
       </w:r>
       <w:r>
-        <w:t>number of</w:t>
-      </w:r>
-      <w:proofErr w:type="gramEnd"/>
-      <w:r>
-        <w:t xml:space="preserve"> data related to hate speech</w:t>
+        <w:t>number of data related to hate speech</w:t>
       </w:r>
       <w:r>
         <w:t xml:space="preserve"> that</w:t>
@@ -10371,23 +10487,7 @@
         <w:jc w:val="both"/>
       </w:pPr>
       <w:r>
-        <w:t xml:space="preserve">At first, collected data are needed to be pre-processed which is the process of cleaning the data before analyzing. </w:t>
-      </w:r>
-      <w:proofErr w:type="gramStart"/>
-      <w:r>
-        <w:t>Therefore</w:t>
-      </w:r>
-      <w:proofErr w:type="gramEnd"/>
-      <w:r>
-        <w:t xml:space="preserve"> eliminating noises, removing stop words, hashtags, special characters, URLs, symbols emojis, numerical values, and symbols from the data. And making them uniform data by making </w:t>
-      </w:r>
-      <w:proofErr w:type="gramStart"/>
-      <w:r>
-        <w:t>each and every</w:t>
-      </w:r>
-      <w:proofErr w:type="gramEnd"/>
-      <w:r>
-        <w:t xml:space="preserve"> character to lowercase. After normalizing the uniformed terms are needed to run through a process of tokenization where it splits the text slack into individual word tokens</w:t>
+        <w:t>At first, collected data are needed to be pre-processed which is the process of cleaning the data before analyzing. Therefore eliminating noises, removing stop words, hashtags, special characters, URLs, symbols emojis, numerical values, and symbols from the data. And making them uniform data by making each and every character to lowercase. After normalizing the uniformed terms are needed to run through a process of tokenization where it splits the text slack into individual word tokens</w:t>
       </w:r>
       <w:r>
         <w:rPr>
@@ -10402,35 +10502,7 @@
         <w:rPr>
           <w:highlight w:val="yellow"/>
         </w:rPr>
-        <w:t xml:space="preserve">Techniques such as </w:t>
-      </w:r>
-      <w:proofErr w:type="spellStart"/>
-      <w:r>
-        <w:rPr>
-          <w:highlight w:val="yellow"/>
-        </w:rPr>
-        <w:t>mBERT</w:t>
-      </w:r>
-      <w:proofErr w:type="spellEnd"/>
-      <w:r>
-        <w:rPr>
-          <w:highlight w:val="yellow"/>
-        </w:rPr>
-        <w:t xml:space="preserve">. and BERT for contextual embedding and Word2Vec, and </w:t>
-      </w:r>
-      <w:proofErr w:type="spellStart"/>
-      <w:r>
-        <w:rPr>
-          <w:highlight w:val="yellow"/>
-        </w:rPr>
-        <w:t>GloVe</w:t>
-      </w:r>
-      <w:proofErr w:type="spellEnd"/>
-      <w:r>
-        <w:rPr>
-          <w:highlight w:val="yellow"/>
-        </w:rPr>
-        <w:t xml:space="preserve"> for word embedding are being used.</w:t>
+        <w:t>Techniques such as mBERT. and BERT for contextual embedding and Word2Vec, and GloVe for word embedding are being used.</w:t>
       </w:r>
     </w:p>
     <w:p>
@@ -10475,15 +10547,7 @@
         <w:jc w:val="both"/>
       </w:pPr>
       <w:r>
-        <w:t xml:space="preserve">Privacy of the collected data will be upheld with the author and no user, </w:t>
-      </w:r>
-      <w:proofErr w:type="gramStart"/>
-      <w:r>
-        <w:t>user name</w:t>
-      </w:r>
-      <w:proofErr w:type="gramEnd"/>
-      <w:r>
-        <w:t xml:space="preserve">, or person identification mechanism wasn’t used or is not being used. Only the statements that were posted to the social media platforms were taken to examine the model. </w:t>
+        <w:t xml:space="preserve">Privacy of the collected data will be upheld with the author and no user, user name, or person identification mechanism wasn’t used or is not being used. Only the statements that were posted to the social media platforms were taken to examine the model. </w:t>
       </w:r>
     </w:p>
     <w:p>
@@ -10829,7 +10893,7 @@
         <w:rPr>
           <w:noProof/>
         </w:rPr>
-        <w:t xml:space="preserve">Deepasree Varma, P. </w:t>
+        <w:t xml:space="preserve">Datareportal (2024) </w:t>
       </w:r>
       <w:r>
         <w:rPr>
@@ -10837,27 +10901,13 @@
           <w:iCs/>
           <w:noProof/>
         </w:rPr>
-        <w:t>et al.</w:t>
-      </w:r>
-      <w:r>
-        <w:rPr>
-          <w:noProof/>
-        </w:rPr>
-        <w:t xml:space="preserve"> (2022) ‘Hate Speech detection in English and Malayalam Code-Mixed Text using BERT embedding’, </w:t>
-      </w:r>
-      <w:r>
-        <w:rPr>
-          <w:i/>
-          <w:iCs/>
-          <w:noProof/>
-        </w:rPr>
-        <w:t>Proceedings of International Conference on Computing, Communication, Security and Intelligent Systems, IC3SIS 2022</w:t>
-      </w:r>
-      <w:r>
-        <w:rPr>
-          <w:noProof/>
-        </w:rPr>
-        <w:t>, pp. 1–6. Available at: https://doi.org/10.1109/IC3SIS54991.2022.9885339.</w:t>
+        <w:t>The state of digital in Sri Lanka in 2024</w:t>
+      </w:r>
+      <w:r>
+        <w:rPr>
+          <w:noProof/>
+        </w:rPr>
+        <w:t>. Available at: https://datareportal.com/reports/digital-2024-sri-lanka.</w:t>
       </w:r>
     </w:p>
     <w:p>
@@ -10875,7 +10925,7 @@
         <w:rPr>
           <w:noProof/>
         </w:rPr>
-        <w:t xml:space="preserve">DigitalSilk (2024) </w:t>
+        <w:t xml:space="preserve">Deepasree Varma, P. </w:t>
       </w:r>
       <w:r>
         <w:rPr>
@@ -10883,13 +10933,27 @@
           <w:iCs/>
           <w:noProof/>
         </w:rPr>
-        <w:t>How Many Websites Are There In 2024?</w:t>
-      </w:r>
-      <w:r>
-        <w:rPr>
-          <w:noProof/>
-        </w:rPr>
-        <w:t xml:space="preserve"> Available at: https://www.digitalsilk.com/digital-trends/how-many-websites-are-there/#:~:text=As of 2024%2C there are,are actively maintained and visited.</w:t>
+        <w:t>et al.</w:t>
+      </w:r>
+      <w:r>
+        <w:rPr>
+          <w:noProof/>
+        </w:rPr>
+        <w:t xml:space="preserve"> (2022) ‘Hate Speech detection in English and Malayalam Code-Mixed Text using BERT embedding’, </w:t>
+      </w:r>
+      <w:r>
+        <w:rPr>
+          <w:i/>
+          <w:iCs/>
+          <w:noProof/>
+        </w:rPr>
+        <w:t>Proceedings of International Conference on Computing, Communication, Security and Intelligent Systems, IC3SIS 2022</w:t>
+      </w:r>
+      <w:r>
+        <w:rPr>
+          <w:noProof/>
+        </w:rPr>
+        <w:t>, pp. 1–6. Available at: https://doi.org/10.1109/IC3SIS54991.2022.9885339.</w:t>
       </w:r>
     </w:p>
     <w:p>
@@ -10907,7 +10971,7 @@
         <w:rPr>
           <w:noProof/>
         </w:rPr>
-        <w:t xml:space="preserve">Fino, A. (2020) ‘Defining Hate Speech’, </w:t>
+        <w:t xml:space="preserve">DigitalSilk (2024) </w:t>
       </w:r>
       <w:r>
         <w:rPr>
@@ -10915,13 +10979,13 @@
           <w:iCs/>
           <w:noProof/>
         </w:rPr>
-        <w:t>Journal of International Criminal Justice</w:t>
-      </w:r>
-      <w:r>
-        <w:rPr>
-          <w:noProof/>
-        </w:rPr>
-        <w:t>, 18(1), pp. 31–57. Available at: https://doi.org/10.1093/jicj/mqaa023.</w:t>
+        <w:t>How Many Websites Are There In 2024?</w:t>
+      </w:r>
+      <w:r>
+        <w:rPr>
+          <w:noProof/>
+        </w:rPr>
+        <w:t xml:space="preserve"> Available at: https://www.digitalsilk.com/digital-trends/how-many-websites-are-there/#:~:text=As of 2024%2C there are,are actively maintained and visited.</w:t>
       </w:r>
     </w:p>
     <w:p>
@@ -10937,17 +11001,23 @@
       </w:pPr>
       <w:r>
         <w:rPr>
+          <w:noProof/>
+        </w:rPr>
+        <w:t xml:space="preserve">Fino, A. (2020) ‘Defining Hate Speech’, </w:t>
+      </w:r>
+      <w:r>
+        <w:rPr>
           <w:i/>
           <w:iCs/>
           <w:noProof/>
         </w:rPr>
-        <w:t>Freedom of Opinion and Expression</w:t>
-      </w:r>
-      <w:r>
-        <w:rPr>
-          <w:noProof/>
-        </w:rPr>
-        <w:t xml:space="preserve"> (2024). Available at: https://www.dagdok.org/un-by-subject/human-rights/freedom-of-opinion-and-expression/#:~:text=These principles constitute the foundation,entered into force in 1976. (Accessed: 28 February 2024).</w:t>
+        <w:t>Journal of International Criminal Justice</w:t>
+      </w:r>
+      <w:r>
+        <w:rPr>
+          <w:noProof/>
+        </w:rPr>
+        <w:t>, 18(1), pp. 31–57. Available at: https://doi.org/10.1093/jicj/mqaa023.</w:t>
       </w:r>
     </w:p>
     <w:p>
@@ -10963,37 +11033,17 @@
       </w:pPr>
       <w:r>
         <w:rPr>
-          <w:noProof/>
-        </w:rPr>
-        <w:t xml:space="preserve">Gaurav, A. </w:t>
-      </w:r>
-      <w:r>
-        <w:rPr>
           <w:i/>
           <w:iCs/>
           <w:noProof/>
         </w:rPr>
-        <w:t>et al.</w:t>
-      </w:r>
-      <w:r>
-        <w:rPr>
-          <w:noProof/>
-        </w:rPr>
-        <w:t xml:space="preserve"> (2023) ‘Deep Learning Based Hate Speech Detection on Twitter’, </w:t>
-      </w:r>
-      <w:r>
-        <w:rPr>
-          <w:i/>
-          <w:iCs/>
-          <w:noProof/>
-        </w:rPr>
-        <w:t>IEEE International Conference on Consumer Electronics - Berlin, ICCE-Berlin</w:t>
-      </w:r>
-      <w:r>
-        <w:rPr>
-          <w:noProof/>
-        </w:rPr>
-        <w:t>, pp. 1–6. Available at: https://doi.org/10.1109/ICCE-Berlin58801.2023.10375620.</w:t>
+        <w:t>Freedom of Opinion and Expression</w:t>
+      </w:r>
+      <w:r>
+        <w:rPr>
+          <w:noProof/>
+        </w:rPr>
+        <w:t xml:space="preserve"> (2024). Available at: https://www.dagdok.org/un-by-subject/human-rights/freedom-of-opinion-and-expression/#:~:text=These principles constitute the foundation,entered into force in 1976. (Accessed: 28 February 2024).</w:t>
       </w:r>
     </w:p>
     <w:p>
@@ -11011,7 +11061,7 @@
         <w:rPr>
           <w:noProof/>
         </w:rPr>
-        <w:t xml:space="preserve">Hashmi, E. </w:t>
+        <w:t xml:space="preserve">Gaurav, A. </w:t>
       </w:r>
       <w:r>
         <w:rPr>
@@ -11025,7 +11075,7 @@
         <w:rPr>
           <w:noProof/>
         </w:rPr>
-        <w:t xml:space="preserve"> (2024) ‘Enhancing Multilingual Hate Speech Detection: From Language-Specific Insights to Cross-Linguistic Integration’, </w:t>
+        <w:t xml:space="preserve"> (2023) ‘Deep Learning Based Hate Speech Detection on Twitter’, </w:t>
       </w:r>
       <w:r>
         <w:rPr>
@@ -11033,13 +11083,13 @@
           <w:iCs/>
           <w:noProof/>
         </w:rPr>
-        <w:t>IEEE Access</w:t>
-      </w:r>
-      <w:r>
-        <w:rPr>
-          <w:noProof/>
-        </w:rPr>
-        <w:t>, 12(August), pp. 121507–121537. Available at: https://doi.org/10.1109/ACCESS.2024.3452987.</w:t>
+        <w:t>IEEE International Conference on Consumer Electronics - Berlin, ICCE-Berlin</w:t>
+      </w:r>
+      <w:r>
+        <w:rPr>
+          <w:noProof/>
+        </w:rPr>
+        <w:t>, pp. 1–6. Available at: https://doi.org/10.1109/ICCE-Berlin58801.2023.10375620.</w:t>
       </w:r>
     </w:p>
     <w:p>
@@ -11055,17 +11105,37 @@
       </w:pPr>
       <w:r>
         <w:rPr>
+          <w:noProof/>
+        </w:rPr>
+        <w:t xml:space="preserve">Hashmi, E. </w:t>
+      </w:r>
+      <w:r>
+        <w:rPr>
           <w:i/>
           <w:iCs/>
           <w:noProof/>
         </w:rPr>
-        <w:t>Hate speech and Hate Crimes</w:t>
-      </w:r>
-      <w:r>
-        <w:rPr>
-          <w:noProof/>
-        </w:rPr>
-        <w:t xml:space="preserve"> (2023). Available at: https://www.ala.org/advocacy/intfreedom/hate (Accessed: 28 February 2024).</w:t>
+        <w:t>et al.</w:t>
+      </w:r>
+      <w:r>
+        <w:rPr>
+          <w:noProof/>
+        </w:rPr>
+        <w:t xml:space="preserve"> (2024) ‘Enhancing Multilingual Hate Speech Detection: From Language-Specific Insights to Cross-Linguistic Integration’, </w:t>
+      </w:r>
+      <w:r>
+        <w:rPr>
+          <w:i/>
+          <w:iCs/>
+          <w:noProof/>
+        </w:rPr>
+        <w:t>IEEE Access</w:t>
+      </w:r>
+      <w:r>
+        <w:rPr>
+          <w:noProof/>
+        </w:rPr>
+        <w:t>, 12(August), pp. 121507–121537. Available at: https://doi.org/10.1109/ACCESS.2024.3452987.</w:t>
       </w:r>
     </w:p>
     <w:p>
@@ -11081,32 +11151,24 @@
       </w:pPr>
       <w:r>
         <w:rPr>
-          <w:noProof/>
-        </w:rPr>
-        <w:t xml:space="preserve">Hattotuwa, S. and Wickremesinhe, R. (2023) ‘Social Media in Sport’, </w:t>
-      </w:r>
-      <w:r>
-        <w:rPr>
           <w:i/>
           <w:iCs/>
           <w:noProof/>
         </w:rPr>
-        <w:t xml:space="preserve">Social Media in </w:t>
-      </w:r>
-      <w:r>
-        <w:rPr>
-          <w:i/>
-          <w:iCs/>
+        <w:t>Hate speech and Hate Crimes</w:t>
+      </w:r>
+      <w:r>
+        <w:rPr>
+          <w:noProof/>
+        </w:rPr>
+        <w:t xml:space="preserve"> (2023). Available at: </w:t>
+      </w:r>
+      <w:r>
+        <w:rPr>
           <w:noProof/>
         </w:rPr>
         <w:lastRenderedPageBreak/>
-        <w:t>Sport</w:t>
-      </w:r>
-      <w:r>
-        <w:rPr>
-          <w:noProof/>
-        </w:rPr>
-        <w:t xml:space="preserve"> [Preprint]. Available at: https://doi.org/10.4324/9780367766924-ress7-0.</w:t>
+        <w:t>https://www.ala.org/advocacy/intfreedom/hate (Accessed: 28 February 2024).</w:t>
       </w:r>
     </w:p>
     <w:p>
@@ -11124,7 +11186,7 @@
         <w:rPr>
           <w:noProof/>
         </w:rPr>
-        <w:t xml:space="preserve">Howard, J.W. (2019) ‘Free speech and hate speech’, </w:t>
+        <w:t xml:space="preserve">Hattotuwa, S. and Wickremesinhe, R. (2023) ‘Social Media in Sport’, </w:t>
       </w:r>
       <w:r>
         <w:rPr>
@@ -11132,13 +11194,13 @@
           <w:iCs/>
           <w:noProof/>
         </w:rPr>
-        <w:t>Annual Review of Political Science</w:t>
-      </w:r>
-      <w:r>
-        <w:rPr>
-          <w:noProof/>
-        </w:rPr>
-        <w:t>, 22, pp. 93–109. Available at: https://doi.org/10.1146/annurev-polisci-051517-012343.</w:t>
+        <w:t>Social Media in Sport</w:t>
+      </w:r>
+      <w:r>
+        <w:rPr>
+          <w:noProof/>
+        </w:rPr>
+        <w:t xml:space="preserve"> [Preprint]. Available at: https://doi.org/10.4324/9780367766924-ress7-0.</w:t>
       </w:r>
     </w:p>
     <w:p>
@@ -11156,7 +11218,7 @@
         <w:rPr>
           <w:noProof/>
         </w:rPr>
-        <w:t xml:space="preserve">Iginio Gagliardone, Danit Gal, Thiago Alves, Gabriela Martinez, U. (2016) </w:t>
+        <w:t xml:space="preserve">Howard, J.W. (2019) ‘Free speech and hate speech’, </w:t>
       </w:r>
       <w:r>
         <w:rPr>
@@ -11164,13 +11226,13 @@
           <w:iCs/>
           <w:noProof/>
         </w:rPr>
-        <w:t>Countering online hate speech</w:t>
-      </w:r>
-      <w:r>
-        <w:rPr>
-          <w:noProof/>
-        </w:rPr>
-        <w:t>.</w:t>
+        <w:t>Annual Review of Political Science</w:t>
+      </w:r>
+      <w:r>
+        <w:rPr>
+          <w:noProof/>
+        </w:rPr>
+        <w:t>, 22, pp. 93–109. Available at: https://doi.org/10.1146/annurev-polisci-051517-012343.</w:t>
       </w:r>
     </w:p>
     <w:p>
@@ -11188,7 +11250,7 @@
         <w:rPr>
           <w:noProof/>
         </w:rPr>
-        <w:t xml:space="preserve">Jain, A. and Sharma, S. (2022) ‘A Survey on Identification of Hate Speech on Social Media Post’, </w:t>
+        <w:t xml:space="preserve">Iginio Gagliardone, Danit Gal, Thiago Alves, Gabriela Martinez, U. (2016) </w:t>
       </w:r>
       <w:r>
         <w:rPr>
@@ -11196,13 +11258,13 @@
           <w:iCs/>
           <w:noProof/>
         </w:rPr>
-        <w:t>ICAN 2022 - 3rd International Conference on Computing, Analytics and Networks - Proceedings</w:t>
-      </w:r>
-      <w:r>
-        <w:rPr>
-          <w:noProof/>
-        </w:rPr>
-        <w:t>, pp. 1–6. Available at: https://doi.org/10.1109/ICAN56228.2022.10007283.</w:t>
+        <w:t>Countering online hate speech</w:t>
+      </w:r>
+      <w:r>
+        <w:rPr>
+          <w:noProof/>
+        </w:rPr>
+        <w:t>.</w:t>
       </w:r>
     </w:p>
     <w:p>
@@ -11220,7 +11282,7 @@
         <w:rPr>
           <w:noProof/>
         </w:rPr>
-        <w:t xml:space="preserve">Kavatagi, S. and Rachh, R. (2021) ‘A Context Aware Embedding for the Detection of Hate Speech in Social Media Networks’, </w:t>
+        <w:t xml:space="preserve">Jain, A. and Sharma, S. (2022) ‘A Survey on Identification of Hate Speech on Social Media Post’, </w:t>
       </w:r>
       <w:r>
         <w:rPr>
@@ -11228,13 +11290,13 @@
           <w:iCs/>
           <w:noProof/>
         </w:rPr>
-        <w:t>2021 International Conference on Smart Generation Computing, Communication and Networking, SMART GENCON 2021</w:t>
-      </w:r>
-      <w:r>
-        <w:rPr>
-          <w:noProof/>
-        </w:rPr>
-        <w:t>, pp. 1–4. Available at: https://doi.org/10.1109/SMARTGENCON51891.2021.9645877.</w:t>
+        <w:t>ICAN 2022 - 3rd International Conference on Computing, Analytics and Networks - Proceedings</w:t>
+      </w:r>
+      <w:r>
+        <w:rPr>
+          <w:noProof/>
+        </w:rPr>
+        <w:t>, pp. 1–6. Available at: https://doi.org/10.1109/ICAN56228.2022.10007283.</w:t>
       </w:r>
     </w:p>
     <w:p>
@@ -11252,7 +11314,7 @@
         <w:rPr>
           <w:noProof/>
         </w:rPr>
-        <w:t xml:space="preserve">Kousar, A. </w:t>
+        <w:t xml:space="preserve">Kavatagi, S. and Rachh, R. (2021) ‘A Context Aware Embedding for the Detection of Hate Speech in Social Media Networks’, </w:t>
       </w:r>
       <w:r>
         <w:rPr>
@@ -11260,27 +11322,13 @@
           <w:iCs/>
           <w:noProof/>
         </w:rPr>
-        <w:t>et al.</w:t>
-      </w:r>
-      <w:r>
-        <w:rPr>
-          <w:noProof/>
-        </w:rPr>
-        <w:t xml:space="preserve"> (2024) ‘MLHS-CGCapNet: A Lightweight Model for Multilingual Hate Speech Detection’, </w:t>
-      </w:r>
-      <w:r>
-        <w:rPr>
-          <w:i/>
-          <w:iCs/>
-          <w:noProof/>
-        </w:rPr>
-        <w:t>IEEE Access</w:t>
-      </w:r>
-      <w:r>
-        <w:rPr>
-          <w:noProof/>
-        </w:rPr>
-        <w:t>, 12(June), pp. 106631–106644. Available at: https://doi.org/10.1109/ACCESS.2024.3434664.</w:t>
+        <w:t>2021 International Conference on Smart Generation Computing, Communication and Networking, SMART GENCON 2021</w:t>
+      </w:r>
+      <w:r>
+        <w:rPr>
+          <w:noProof/>
+        </w:rPr>
+        <w:t>, pp. 1–4. Available at: https://doi.org/10.1109/SMARTGENCON51891.2021.9645877.</w:t>
       </w:r>
     </w:p>
     <w:p>
@@ -11298,7 +11346,7 @@
         <w:rPr>
           <w:noProof/>
         </w:rPr>
-        <w:t xml:space="preserve">Kumar Kaliyar, R. </w:t>
+        <w:t xml:space="preserve">Kousar, A. </w:t>
       </w:r>
       <w:r>
         <w:rPr>
@@ -11312,7 +11360,7 @@
         <w:rPr>
           <w:noProof/>
         </w:rPr>
-        <w:t xml:space="preserve"> (2023) ‘HSDH: Detection of Hate Speech on social media with an effective deep neural network for code-mixed Hinglish data’, </w:t>
+        <w:t xml:space="preserve"> (2024) ‘MLHS-CGCapNet: A Lightweight Model for Multilingual Hate Speech Detection’, </w:t>
       </w:r>
       <w:r>
         <w:rPr>
@@ -11320,13 +11368,13 @@
           <w:iCs/>
           <w:noProof/>
         </w:rPr>
-        <w:t>2023 14th International Conference on Computing Communication and Networking Technologies, ICCCNT 2023</w:t>
-      </w:r>
-      <w:r>
-        <w:rPr>
-          <w:noProof/>
-        </w:rPr>
-        <w:t>, pp. 1–6. Available at: https://doi.org/10.1109/ICCCNT56998.2023.10306709.</w:t>
+        <w:t>IEEE Access</w:t>
+      </w:r>
+      <w:r>
+        <w:rPr>
+          <w:noProof/>
+        </w:rPr>
+        <w:t>, 12(June), pp. 106631–106644. Available at: https://doi.org/10.1109/ACCESS.2024.3434664.</w:t>
       </w:r>
     </w:p>
     <w:p>
@@ -11344,7 +11392,7 @@
         <w:rPr>
           <w:noProof/>
         </w:rPr>
-        <w:t xml:space="preserve">MacAvaney, S. </w:t>
+        <w:t xml:space="preserve">Kumar Kaliyar, R. </w:t>
       </w:r>
       <w:r>
         <w:rPr>
@@ -11358,7 +11406,7 @@
         <w:rPr>
           <w:noProof/>
         </w:rPr>
-        <w:t xml:space="preserve"> (2019) ‘Hate speech detection: Challenges and solutions’, </w:t>
+        <w:t xml:space="preserve"> (2023) ‘HSDH: Detection of Hate Speech on social media with an effective deep neural network for code-mixed Hinglish data’, </w:t>
       </w:r>
       <w:r>
         <w:rPr>
@@ -11366,13 +11414,13 @@
           <w:iCs/>
           <w:noProof/>
         </w:rPr>
-        <w:t>PLoS ONE</w:t>
-      </w:r>
-      <w:r>
-        <w:rPr>
-          <w:noProof/>
-        </w:rPr>
-        <w:t>, 14(8), pp. 1–16. Available at: https://doi.org/10.1371/journal.pone.0221152.</w:t>
+        <w:t>2023 14th International Conference on Computing Communication and Networking Technologies, ICCCNT 2023</w:t>
+      </w:r>
+      <w:r>
+        <w:rPr>
+          <w:noProof/>
+        </w:rPr>
+        <w:t>, pp. 1–6. Available at: https://doi.org/10.1109/ICCCNT56998.2023.10306709.</w:t>
       </w:r>
     </w:p>
     <w:p>
@@ -11390,7 +11438,7 @@
         <w:rPr>
           <w:noProof/>
         </w:rPr>
-        <w:t xml:space="preserve">Mondal, M., Silva, L.A. and Benevenuto, F. (2017) ‘A measurement study of hate speech in social media’, </w:t>
+        <w:t xml:space="preserve">MacAvaney, S. </w:t>
       </w:r>
       <w:r>
         <w:rPr>
@@ -11398,13 +11446,27 @@
           <w:iCs/>
           <w:noProof/>
         </w:rPr>
-        <w:t>HT 2017 - Proceedings of the 28th ACM Conference on Hypertext and Social Media</w:t>
-      </w:r>
-      <w:r>
-        <w:rPr>
-          <w:noProof/>
-        </w:rPr>
-        <w:t>, pp. 85–94. Available at: https://doi.org/10.1145/3078714.3078723.</w:t>
+        <w:t>et al.</w:t>
+      </w:r>
+      <w:r>
+        <w:rPr>
+          <w:noProof/>
+        </w:rPr>
+        <w:t xml:space="preserve"> (2019) ‘Hate speech detection: Challenges and solutions’, </w:t>
+      </w:r>
+      <w:r>
+        <w:rPr>
+          <w:i/>
+          <w:iCs/>
+          <w:noProof/>
+        </w:rPr>
+        <w:t>PLoS ONE</w:t>
+      </w:r>
+      <w:r>
+        <w:rPr>
+          <w:noProof/>
+        </w:rPr>
+        <w:t>, 14(8), pp. 1–16. Available at: https://doi.org/10.1371/journal.pone.0221152.</w:t>
       </w:r>
     </w:p>
     <w:p>
@@ -11422,7 +11484,7 @@
         <w:rPr>
           <w:noProof/>
         </w:rPr>
-        <w:t xml:space="preserve">Pamungkas, E.W. </w:t>
+        <w:t xml:space="preserve">Mondal, M., Silva, L.A. and Benevenuto, F. (2017) ‘A measurement study of hate speech in social media’, </w:t>
       </w:r>
       <w:r>
         <w:rPr>
@@ -11430,20 +11492,70 @@
           <w:iCs/>
           <w:noProof/>
         </w:rPr>
+        <w:t>HT 2017 - Proceedings of the 28th ACM Conference on Hypertext and Social Media</w:t>
+      </w:r>
+      <w:r>
+        <w:rPr>
+          <w:noProof/>
+        </w:rPr>
+        <w:t xml:space="preserve">, pp. 85–94. Available at: </w:t>
+      </w:r>
+      <w:r>
+        <w:rPr>
+          <w:noProof/>
+        </w:rPr>
+        <w:lastRenderedPageBreak/>
+        <w:t>https://doi.org/10.1145/3078714.3078723.</w:t>
+      </w:r>
+    </w:p>
+    <w:p>
+      <w:pPr>
+        <w:widowControl w:val="0"/>
+        <w:autoSpaceDE w:val="0"/>
+        <w:autoSpaceDN w:val="0"/>
+        <w:adjustRightInd w:val="0"/>
+        <w:spacing w:line="360" w:lineRule="auto"/>
+        <w:rPr>
+          <w:noProof/>
+        </w:rPr>
+      </w:pPr>
+      <w:r>
+        <w:rPr>
+          <w:noProof/>
+        </w:rPr>
+        <w:t>Neville Lahiru (2024) ‘We need to pay more attention to cyberbullying’. Available at: https://readme.lk/we-need-to-pay-more-attention-to-cyberbullying/.</w:t>
+      </w:r>
+    </w:p>
+    <w:p>
+      <w:pPr>
+        <w:widowControl w:val="0"/>
+        <w:autoSpaceDE w:val="0"/>
+        <w:autoSpaceDN w:val="0"/>
+        <w:adjustRightInd w:val="0"/>
+        <w:spacing w:line="360" w:lineRule="auto"/>
+        <w:rPr>
+          <w:noProof/>
+        </w:rPr>
+      </w:pPr>
+      <w:r>
+        <w:rPr>
+          <w:noProof/>
+        </w:rPr>
+        <w:t xml:space="preserve">Pamungkas, E.W. </w:t>
+      </w:r>
+      <w:r>
+        <w:rPr>
+          <w:i/>
+          <w:iCs/>
+          <w:noProof/>
+        </w:rPr>
         <w:t>et al.</w:t>
       </w:r>
       <w:r>
         <w:rPr>
           <w:noProof/>
         </w:rPr>
-        <w:t xml:space="preserve"> (2022) ‘Hate Speech Detection in Code-Mixed Indonesian </w:t>
-      </w:r>
-      <w:r>
-        <w:rPr>
-          <w:noProof/>
-        </w:rPr>
-        <w:lastRenderedPageBreak/>
-        <w:t xml:space="preserve">Social Media: Exploiting Multilingual Languages Resources’, </w:t>
+        <w:t xml:space="preserve"> (2022) ‘Hate Speech Detection in Code-Mixed Indonesian Social Media: Exploiting Multilingual Languages Resources’, </w:t>
       </w:r>
       <w:r>
         <w:rPr>
@@ -12029,6 +12141,119 @@
     </w:lvl>
   </w:abstractNum>
   <w:abstractNum w:abstractNumId="2" w15:restartNumberingAfterBreak="0">
+    <w:nsid w:val="0DAB7E90"/>
+    <w:multiLevelType w:val="hybridMultilevel"/>
+    <w:tmpl w:val="4C9A3D64"/>
+    <w:lvl w:ilvl="0" w:tplc="04090001">
+      <w:start w:val="1"/>
+      <w:numFmt w:val="bullet"/>
+      <w:lvlText w:val=""/>
+      <w:lvlJc w:val="left"/>
+      <w:pPr>
+        <w:ind w:left="720" w:hanging="360"/>
+      </w:pPr>
+      <w:rPr>
+        <w:rFonts w:ascii="Symbol" w:hAnsi="Symbol" w:hint="default"/>
+      </w:rPr>
+    </w:lvl>
+    <w:lvl w:ilvl="1" w:tplc="04090003" w:tentative="1">
+      <w:start w:val="1"/>
+      <w:numFmt w:val="bullet"/>
+      <w:lvlText w:val="o"/>
+      <w:lvlJc w:val="left"/>
+      <w:pPr>
+        <w:ind w:left="1440" w:hanging="360"/>
+      </w:pPr>
+      <w:rPr>
+        <w:rFonts w:ascii="Courier New" w:hAnsi="Courier New" w:cs="Courier New" w:hint="default"/>
+      </w:rPr>
+    </w:lvl>
+    <w:lvl w:ilvl="2" w:tplc="04090005" w:tentative="1">
+      <w:start w:val="1"/>
+      <w:numFmt w:val="bullet"/>
+      <w:lvlText w:val=""/>
+      <w:lvlJc w:val="left"/>
+      <w:pPr>
+        <w:ind w:left="2160" w:hanging="360"/>
+      </w:pPr>
+      <w:rPr>
+        <w:rFonts w:ascii="Wingdings" w:hAnsi="Wingdings" w:hint="default"/>
+      </w:rPr>
+    </w:lvl>
+    <w:lvl w:ilvl="3" w:tplc="04090001" w:tentative="1">
+      <w:start w:val="1"/>
+      <w:numFmt w:val="bullet"/>
+      <w:lvlText w:val=""/>
+      <w:lvlJc w:val="left"/>
+      <w:pPr>
+        <w:ind w:left="2880" w:hanging="360"/>
+      </w:pPr>
+      <w:rPr>
+        <w:rFonts w:ascii="Symbol" w:hAnsi="Symbol" w:hint="default"/>
+      </w:rPr>
+    </w:lvl>
+    <w:lvl w:ilvl="4" w:tplc="04090003" w:tentative="1">
+      <w:start w:val="1"/>
+      <w:numFmt w:val="bullet"/>
+      <w:lvlText w:val="o"/>
+      <w:lvlJc w:val="left"/>
+      <w:pPr>
+        <w:ind w:left="3600" w:hanging="360"/>
+      </w:pPr>
+      <w:rPr>
+        <w:rFonts w:ascii="Courier New" w:hAnsi="Courier New" w:cs="Courier New" w:hint="default"/>
+      </w:rPr>
+    </w:lvl>
+    <w:lvl w:ilvl="5" w:tplc="04090005" w:tentative="1">
+      <w:start w:val="1"/>
+      <w:numFmt w:val="bullet"/>
+      <w:lvlText w:val=""/>
+      <w:lvlJc w:val="left"/>
+      <w:pPr>
+        <w:ind w:left="4320" w:hanging="360"/>
+      </w:pPr>
+      <w:rPr>
+        <w:rFonts w:ascii="Wingdings" w:hAnsi="Wingdings" w:hint="default"/>
+      </w:rPr>
+    </w:lvl>
+    <w:lvl w:ilvl="6" w:tplc="04090001" w:tentative="1">
+      <w:start w:val="1"/>
+      <w:numFmt w:val="bullet"/>
+      <w:lvlText w:val=""/>
+      <w:lvlJc w:val="left"/>
+      <w:pPr>
+        <w:ind w:left="5040" w:hanging="360"/>
+      </w:pPr>
+      <w:rPr>
+        <w:rFonts w:ascii="Symbol" w:hAnsi="Symbol" w:hint="default"/>
+      </w:rPr>
+    </w:lvl>
+    <w:lvl w:ilvl="7" w:tplc="04090003" w:tentative="1">
+      <w:start w:val="1"/>
+      <w:numFmt w:val="bullet"/>
+      <w:lvlText w:val="o"/>
+      <w:lvlJc w:val="left"/>
+      <w:pPr>
+        <w:ind w:left="5760" w:hanging="360"/>
+      </w:pPr>
+      <w:rPr>
+        <w:rFonts w:ascii="Courier New" w:hAnsi="Courier New" w:cs="Courier New" w:hint="default"/>
+      </w:rPr>
+    </w:lvl>
+    <w:lvl w:ilvl="8" w:tplc="04090005" w:tentative="1">
+      <w:start w:val="1"/>
+      <w:numFmt w:val="bullet"/>
+      <w:lvlText w:val=""/>
+      <w:lvlJc w:val="left"/>
+      <w:pPr>
+        <w:ind w:left="6480" w:hanging="360"/>
+      </w:pPr>
+      <w:rPr>
+        <w:rFonts w:ascii="Wingdings" w:hAnsi="Wingdings" w:hint="default"/>
+      </w:rPr>
+    </w:lvl>
+  </w:abstractNum>
+  <w:abstractNum w:abstractNumId="3" w15:restartNumberingAfterBreak="0">
     <w:nsid w:val="0EDB1703"/>
     <w:multiLevelType w:val="hybridMultilevel"/>
     <w:tmpl w:val="37E6C2C8"/>
@@ -12117,7 +12342,7 @@
       </w:pPr>
     </w:lvl>
   </w:abstractNum>
-  <w:abstractNum w:abstractNumId="3" w15:restartNumberingAfterBreak="0">
+  <w:abstractNum w:abstractNumId="4" w15:restartNumberingAfterBreak="0">
     <w:nsid w:val="1F216578"/>
     <w:multiLevelType w:val="hybridMultilevel"/>
     <w:tmpl w:val="F0BCE5F8"/>
@@ -12206,7 +12431,7 @@
       </w:pPr>
     </w:lvl>
   </w:abstractNum>
-  <w:abstractNum w:abstractNumId="4" w15:restartNumberingAfterBreak="0">
+  <w:abstractNum w:abstractNumId="5" w15:restartNumberingAfterBreak="0">
     <w:nsid w:val="3F3A628D"/>
     <w:multiLevelType w:val="hybridMultilevel"/>
     <w:tmpl w:val="74E615B8"/>
@@ -12319,7 +12544,7 @@
       </w:rPr>
     </w:lvl>
   </w:abstractNum>
-  <w:abstractNum w:abstractNumId="5" w15:restartNumberingAfterBreak="0">
+  <w:abstractNum w:abstractNumId="6" w15:restartNumberingAfterBreak="0">
     <w:nsid w:val="4EE732D1"/>
     <w:multiLevelType w:val="multilevel"/>
     <w:tmpl w:val="91307A92"/>
@@ -12441,7 +12666,7 @@
       </w:rPr>
     </w:lvl>
   </w:abstractNum>
-  <w:abstractNum w:abstractNumId="6" w15:restartNumberingAfterBreak="0">
+  <w:abstractNum w:abstractNumId="7" w15:restartNumberingAfterBreak="0">
     <w:nsid w:val="594B4E3A"/>
     <w:multiLevelType w:val="hybridMultilevel"/>
     <w:tmpl w:val="C466143C"/>
@@ -12530,7 +12755,7 @@
       </w:pPr>
     </w:lvl>
   </w:abstractNum>
-  <w:abstractNum w:abstractNumId="7" w15:restartNumberingAfterBreak="0">
+  <w:abstractNum w:abstractNumId="8" w15:restartNumberingAfterBreak="0">
     <w:nsid w:val="5B4E79C4"/>
     <w:multiLevelType w:val="multilevel"/>
     <w:tmpl w:val="29947918"/>
@@ -12643,29 +12868,241 @@
       </w:rPr>
     </w:lvl>
   </w:abstractNum>
+  <w:abstractNum w:abstractNumId="9" w15:restartNumberingAfterBreak="0">
+    <w:nsid w:val="74052F7B"/>
+    <w:multiLevelType w:val="multilevel"/>
+    <w:tmpl w:val="8B4E962A"/>
+    <w:lvl w:ilvl="0">
+      <w:start w:val="1"/>
+      <w:numFmt w:val="bullet"/>
+      <w:lvlText w:val=""/>
+      <w:lvlJc w:val="left"/>
+      <w:pPr>
+        <w:tabs>
+          <w:tab w:val="num" w:pos="720"/>
+        </w:tabs>
+        <w:ind w:left="720" w:hanging="360"/>
+      </w:pPr>
+      <w:rPr>
+        <w:rFonts w:ascii="Symbol" w:hAnsi="Symbol" w:hint="default"/>
+        <w:sz w:val="20"/>
+      </w:rPr>
+    </w:lvl>
+    <w:lvl w:ilvl="1" w:tentative="1">
+      <w:start w:val="1"/>
+      <w:numFmt w:val="bullet"/>
+      <w:lvlText w:val="o"/>
+      <w:lvlJc w:val="left"/>
+      <w:pPr>
+        <w:tabs>
+          <w:tab w:val="num" w:pos="1440"/>
+        </w:tabs>
+        <w:ind w:left="1440" w:hanging="360"/>
+      </w:pPr>
+      <w:rPr>
+        <w:rFonts w:ascii="Courier New" w:hAnsi="Courier New" w:hint="default"/>
+        <w:sz w:val="20"/>
+      </w:rPr>
+    </w:lvl>
+    <w:lvl w:ilvl="2" w:tentative="1">
+      <w:start w:val="1"/>
+      <w:numFmt w:val="bullet"/>
+      <w:lvlText w:val=""/>
+      <w:lvlJc w:val="left"/>
+      <w:pPr>
+        <w:tabs>
+          <w:tab w:val="num" w:pos="2160"/>
+        </w:tabs>
+        <w:ind w:left="2160" w:hanging="360"/>
+      </w:pPr>
+      <w:rPr>
+        <w:rFonts w:ascii="Wingdings" w:hAnsi="Wingdings" w:hint="default"/>
+        <w:sz w:val="20"/>
+      </w:rPr>
+    </w:lvl>
+    <w:lvl w:ilvl="3" w:tentative="1">
+      <w:start w:val="1"/>
+      <w:numFmt w:val="bullet"/>
+      <w:lvlText w:val=""/>
+      <w:lvlJc w:val="left"/>
+      <w:pPr>
+        <w:tabs>
+          <w:tab w:val="num" w:pos="2880"/>
+        </w:tabs>
+        <w:ind w:left="2880" w:hanging="360"/>
+      </w:pPr>
+      <w:rPr>
+        <w:rFonts w:ascii="Wingdings" w:hAnsi="Wingdings" w:hint="default"/>
+        <w:sz w:val="20"/>
+      </w:rPr>
+    </w:lvl>
+    <w:lvl w:ilvl="4" w:tentative="1">
+      <w:start w:val="1"/>
+      <w:numFmt w:val="bullet"/>
+      <w:lvlText w:val=""/>
+      <w:lvlJc w:val="left"/>
+      <w:pPr>
+        <w:tabs>
+          <w:tab w:val="num" w:pos="3600"/>
+        </w:tabs>
+        <w:ind w:left="3600" w:hanging="360"/>
+      </w:pPr>
+      <w:rPr>
+        <w:rFonts w:ascii="Wingdings" w:hAnsi="Wingdings" w:hint="default"/>
+        <w:sz w:val="20"/>
+      </w:rPr>
+    </w:lvl>
+    <w:lvl w:ilvl="5" w:tentative="1">
+      <w:start w:val="1"/>
+      <w:numFmt w:val="bullet"/>
+      <w:lvlText w:val=""/>
+      <w:lvlJc w:val="left"/>
+      <w:pPr>
+        <w:tabs>
+          <w:tab w:val="num" w:pos="4320"/>
+        </w:tabs>
+        <w:ind w:left="4320" w:hanging="360"/>
+      </w:pPr>
+      <w:rPr>
+        <w:rFonts w:ascii="Wingdings" w:hAnsi="Wingdings" w:hint="default"/>
+        <w:sz w:val="20"/>
+      </w:rPr>
+    </w:lvl>
+    <w:lvl w:ilvl="6" w:tentative="1">
+      <w:start w:val="1"/>
+      <w:numFmt w:val="bullet"/>
+      <w:lvlText w:val=""/>
+      <w:lvlJc w:val="left"/>
+      <w:pPr>
+        <w:tabs>
+          <w:tab w:val="num" w:pos="5040"/>
+        </w:tabs>
+        <w:ind w:left="5040" w:hanging="360"/>
+      </w:pPr>
+      <w:rPr>
+        <w:rFonts w:ascii="Wingdings" w:hAnsi="Wingdings" w:hint="default"/>
+        <w:sz w:val="20"/>
+      </w:rPr>
+    </w:lvl>
+    <w:lvl w:ilvl="7" w:tentative="1">
+      <w:start w:val="1"/>
+      <w:numFmt w:val="bullet"/>
+      <w:lvlText w:val=""/>
+      <w:lvlJc w:val="left"/>
+      <w:pPr>
+        <w:tabs>
+          <w:tab w:val="num" w:pos="5760"/>
+        </w:tabs>
+        <w:ind w:left="5760" w:hanging="360"/>
+      </w:pPr>
+      <w:rPr>
+        <w:rFonts w:ascii="Wingdings" w:hAnsi="Wingdings" w:hint="default"/>
+        <w:sz w:val="20"/>
+      </w:rPr>
+    </w:lvl>
+    <w:lvl w:ilvl="8" w:tentative="1">
+      <w:start w:val="1"/>
+      <w:numFmt w:val="bullet"/>
+      <w:lvlText w:val=""/>
+      <w:lvlJc w:val="left"/>
+      <w:pPr>
+        <w:tabs>
+          <w:tab w:val="num" w:pos="6480"/>
+        </w:tabs>
+        <w:ind w:left="6480" w:hanging="360"/>
+      </w:pPr>
+      <w:rPr>
+        <w:rFonts w:ascii="Wingdings" w:hAnsi="Wingdings" w:hint="default"/>
+        <w:sz w:val="20"/>
+      </w:rPr>
+    </w:lvl>
+  </w:abstractNum>
   <w:num w:numId="1" w16cid:durableId="856626536">
-    <w:abstractNumId w:val="5"/>
+    <w:abstractNumId w:val="6"/>
   </w:num>
   <w:num w:numId="2" w16cid:durableId="244874664">
-    <w:abstractNumId w:val="2"/>
+    <w:abstractNumId w:val="3"/>
   </w:num>
   <w:num w:numId="3" w16cid:durableId="1847013193">
-    <w:abstractNumId w:val="3"/>
+    <w:abstractNumId w:val="4"/>
   </w:num>
   <w:num w:numId="4" w16cid:durableId="474762007">
     <w:abstractNumId w:val="0"/>
   </w:num>
   <w:num w:numId="5" w16cid:durableId="260526682">
-    <w:abstractNumId w:val="7"/>
+    <w:abstractNumId w:val="8"/>
   </w:num>
   <w:num w:numId="6" w16cid:durableId="29183054">
     <w:abstractNumId w:val="1"/>
   </w:num>
   <w:num w:numId="7" w16cid:durableId="845175999">
-    <w:abstractNumId w:val="6"/>
+    <w:abstractNumId w:val="7"/>
   </w:num>
   <w:num w:numId="8" w16cid:durableId="1155149731">
-    <w:abstractNumId w:val="4"/>
+    <w:abstractNumId w:val="5"/>
+  </w:num>
+  <w:num w:numId="9" w16cid:durableId="1256673061">
+    <w:abstractNumId w:val="2"/>
+  </w:num>
+  <w:num w:numId="10" w16cid:durableId="848521673">
+    <w:abstractNumId w:val="9"/>
+    <w:lvlOverride w:ilvl="0">
+      <w:lvl w:ilvl="0">
+        <w:numFmt w:val="bullet"/>
+        <w:lvlText w:val=""/>
+        <w:lvlJc w:val="left"/>
+        <w:pPr>
+          <w:tabs>
+            <w:tab w:val="num" w:pos="720"/>
+          </w:tabs>
+          <w:ind w:left="720" w:hanging="360"/>
+        </w:pPr>
+        <w:rPr>
+          <w:rFonts w:ascii="Wingdings" w:hAnsi="Wingdings" w:hint="default"/>
+          <w:sz w:val="20"/>
+        </w:rPr>
+      </w:lvl>
+    </w:lvlOverride>
+  </w:num>
+  <w:num w:numId="11" w16cid:durableId="1869758744">
+    <w:abstractNumId w:val="9"/>
+    <w:lvlOverride w:ilvl="0">
+      <w:lvl w:ilvl="0">
+        <w:numFmt w:val="bullet"/>
+        <w:lvlText w:val=""/>
+        <w:lvlJc w:val="left"/>
+        <w:pPr>
+          <w:tabs>
+            <w:tab w:val="num" w:pos="720"/>
+          </w:tabs>
+          <w:ind w:left="720" w:hanging="360"/>
+        </w:pPr>
+        <w:rPr>
+          <w:rFonts w:ascii="Wingdings" w:hAnsi="Wingdings" w:hint="default"/>
+          <w:sz w:val="20"/>
+        </w:rPr>
+      </w:lvl>
+    </w:lvlOverride>
+  </w:num>
+  <w:num w:numId="12" w16cid:durableId="1244071165">
+    <w:abstractNumId w:val="9"/>
+    <w:lvlOverride w:ilvl="0">
+      <w:lvl w:ilvl="0">
+        <w:numFmt w:val="bullet"/>
+        <w:lvlText w:val=""/>
+        <w:lvlJc w:val="left"/>
+        <w:pPr>
+          <w:tabs>
+            <w:tab w:val="num" w:pos="720"/>
+          </w:tabs>
+          <w:ind w:left="720" w:hanging="360"/>
+        </w:pPr>
+        <w:rPr>
+          <w:rFonts w:ascii="Wingdings" w:hAnsi="Wingdings" w:hint="default"/>
+          <w:sz w:val="20"/>
+        </w:rPr>
+      </w:lvl>
+    </w:lvlOverride>
   </w:num>
 </w:numbering>
 </file>
@@ -13285,7 +13722,6 @@
   <w:style w:type="character" w:default="1" w:styleId="DefaultParagraphFont">
     <w:name w:val="Default Paragraph Font"/>
     <w:uiPriority w:val="1"/>
-    <w:semiHidden/>
     <w:unhideWhenUsed/>
   </w:style>
   <w:style w:type="table" w:default="1" w:styleId="TableNormal">
@@ -13843,6 +14279,18 @@
       </w:tblBorders>
     </w:tblPr>
   </w:style>
+  <w:style w:type="character" w:styleId="UnresolvedMention">
+    <w:name w:val="Unresolved Mention"/>
+    <w:basedOn w:val="DefaultParagraphFont"/>
+    <w:uiPriority w:val="99"/>
+    <w:semiHidden/>
+    <w:unhideWhenUsed/>
+    <w:rsid w:val="009F49C4"/>
+    <w:rPr>
+      <w:color w:val="605E5C"/>
+      <w:shd w:val="clear" w:color="auto" w:fill="E1DFDD"/>
+    </w:rPr>
+  </w:style>
 </w:styles>
 </file>
 

</xml_diff>

<commit_message>
Update documents - ACER
</commit_message>
<xml_diff>
--- a/Working/[Re-Writing] Final Report.docx
+++ b/Working/[Re-Writing] Final Report.docx
@@ -407,7 +407,7 @@
           </mc:Choice>
           <mc:Fallback>
             <w:pict>
-              <v:line w14:anchorId="44B0ED66" id="Straight Connector 1" o:spid="_x0000_s1026" style="position:absolute;z-index:251660288;visibility:visible;mso-wrap-style:square;mso-wrap-distance-left:9pt;mso-wrap-distance-top:0;mso-wrap-distance-right:9pt;mso-wrap-distance-bottom:0;mso-position-horizontal:absolute;mso-position-horizontal-relative:text;mso-position-vertical:absolute;mso-position-vertical-relative:text" from="2.4pt,11.05pt" to="6in,11.05pt" o:gfxdata="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" strokecolor="#4f81bd [3204]" strokeweight="3pt">
+              <v:line w14:anchorId="7A5BD1B0" id="Straight Connector 1" o:spid="_x0000_s1026" style="position:absolute;z-index:251660288;visibility:visible;mso-wrap-style:square;mso-wrap-distance-left:9pt;mso-wrap-distance-top:0;mso-wrap-distance-right:9pt;mso-wrap-distance-bottom:0;mso-position-horizontal:absolute;mso-position-horizontal-relative:text;mso-position-vertical:absolute;mso-position-vertical-relative:text" from="2.4pt,11.05pt" to="6in,11.05pt" o:gfxdata="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" strokecolor="#4f81bd [3204]" strokeweight="3pt">
                 <v:shadow on="t" color="black" opacity="22937f" origin=",.5" offset="0,.63889mm"/>
               </v:line>
             </w:pict>
@@ -6756,7 +6756,15 @@
       </w:r>
       <w:r>
         <w:lastRenderedPageBreak/>
-        <w:t>encourage safety and civility online should consider the potential rewards of putting in place a hate speech detection technology.</w:t>
+        <w:t xml:space="preserve">encourage </w:t>
+      </w:r>
+      <w:proofErr w:type="gramStart"/>
+      <w:r>
+        <w:t>safety</w:t>
+      </w:r>
+      <w:proofErr w:type="gramEnd"/>
+      <w:r>
+        <w:t xml:space="preserve"> and civility online should consider the potential rewards of putting in place a hate speech detection technology.</w:t>
       </w:r>
     </w:p>
     <w:p>
@@ -12530,7 +12538,15 @@
         <w:jc w:val="both"/>
       </w:pPr>
       <w:r>
-        <w:t xml:space="preserve">The dataset is required to be inserted beforehand to train the model and to understand the above mentioned linguistic landscapes and characteristics of the language. Labeling needs to be provided to identify the behavior of the given </w:t>
+        <w:t xml:space="preserve">The dataset is required to be inserted beforehand to train the model and to understand the </w:t>
+      </w:r>
+      <w:proofErr w:type="gramStart"/>
+      <w:r>
+        <w:t>above mentioned</w:t>
+      </w:r>
+      <w:proofErr w:type="gramEnd"/>
+      <w:r>
+        <w:t xml:space="preserve"> linguistic landscapes and characteristics of the language. Labeling needs to be provided to identify the behavior of the given </w:t>
       </w:r>
       <w:proofErr w:type="gramStart"/>
       <w:r>
@@ -12701,6 +12717,56 @@
       </w:pPr>
       <w:r>
         <w:t>Hate speech is bounded by the freedom of expression. A careful balance is required to distinguish between valid criticism and genuinely hateful contexts, as misidentifying a legitimate critique as hate speech could unjustly limit an individual's right to free speech. It is important to ensure that the model does not overreach by flagging or censoring comments that may be strong in opinion but not inherently hateful. Classification may affect the freedom of expression by mistakenly identifying a valid criticism as a hateful context. To address this, the model can be recalibrated using necessary parameters that better account for tone, context, and intent. By fine-tuning these settings, the system can better balance the ratio between freedom of speech and hate speech detection. This approach will allow for a more accurate distinction, ensuring that while harmful content is effectively identified, genuine discourse and criticism are protected.</w:t>
+      </w:r>
+    </w:p>
+    <w:p>
+      <w:pPr>
+        <w:pStyle w:val="Heading1"/>
+        <w:spacing w:line="360" w:lineRule="auto"/>
+        <w:jc w:val="both"/>
+      </w:pPr>
+      <w:r>
+        <w:t>3.9 System Evaluation Model</w:t>
+      </w:r>
+    </w:p>
+    <w:p>
+      <w:pPr>
+        <w:spacing w:line="360" w:lineRule="auto"/>
+        <w:jc w:val="both"/>
+      </w:pPr>
+      <w:r>
+        <w:t xml:space="preserve">To Evaluate the </w:t>
+      </w:r>
+      <w:proofErr w:type="gramStart"/>
+      <w:r>
+        <w:t>system</w:t>
+      </w:r>
+      <w:proofErr w:type="gramEnd"/>
+      <w:r>
+        <w:t xml:space="preserve"> it needs to be fit for the requirement. Therefore, it needs to be run and checked multiple times. First, build the detection model using different machine learning models. It must ensure that it fits with the given requirements with the functionalities. </w:t>
+      </w:r>
+      <w:r>
+        <w:t xml:space="preserve">Then provide the same data set to train and test for each model. The dataset should be the same and it should consist of both hate and non hateful data also it is required to have them on a balanced ratio. Then all the modules should be evaluated with common measurements such as precision, accuracy, f1-score, etc. These scores will be based on the given data set and identification with the given labels and features of statements. Then to evaluate with an unbiased random check should be conducted by entering multiple statements into every model and recording its real accuracy in practical scenarios such as short text, long text, relevant statements, hate, and </w:t>
+      </w:r>
+      <w:proofErr w:type="spellStart"/>
+      <w:r>
+        <w:t>non</w:t>
+      </w:r>
+      <w:r>
+        <w:t xml:space="preserve"> </w:t>
+      </w:r>
+      <w:r>
+        <w:t>hate</w:t>
+      </w:r>
+      <w:proofErr w:type="spellEnd"/>
+      <w:r>
+        <w:t xml:space="preserve"> text, etc. With this examination and with the feedback of the result will be able to find the best model that fits for the job of identifying hate speech in Singlish on </w:t>
+      </w:r>
+      <w:r>
+        <w:t>F</w:t>
+      </w:r>
+      <w:r>
+        <w:t>acebook.</w:t>
       </w:r>
       <w:r>
         <w:br w:type="page"/>
@@ -13653,15 +13719,25 @@
     </w:p>
     <w:p>
       <w:r>
-        <w:t xml:space="preserve">In the latter part, we could identify the data layer according to the layered architecture and there are two data sources that are </w:t>
-      </w:r>
-      <w:proofErr w:type="spellStart"/>
-      <w:r>
-        <w:t>uni</w:t>
-      </w:r>
-      <w:proofErr w:type="spellEnd"/>
-      <w:r>
-        <w:t>-directional at this point of the implementation. Hateful is responsible for holding hate texts and statements that are identified using the system. Dataset which is used to train and test the model feeds the model continuously for an accurate result.</w:t>
+        <w:t xml:space="preserve">In the latter part, we could identify the data layer according to the layered architecture and there are two data sources that are uni-directional at this point of the implementation. Hateful is responsible for holding hate texts and statements that are identified using the system. </w:t>
+      </w:r>
+      <w:r>
+        <w:t>The d</w:t>
+      </w:r>
+      <w:r>
+        <w:t xml:space="preserve">ataset </w:t>
+      </w:r>
+      <w:r>
+        <w:t>t</w:t>
+      </w:r>
+      <w:r>
+        <w:t>h</w:t>
+      </w:r>
+      <w:r>
+        <w:t>at</w:t>
+      </w:r>
+      <w:r>
+        <w:t xml:space="preserve"> is used to train and test the model feeds the model continuously for an accurate result.</w:t>
       </w:r>
     </w:p>
     <w:p>
@@ -17062,6 +17138,7 @@
   <w:style w:type="character" w:default="1" w:styleId="DefaultParagraphFont">
     <w:name w:val="Default Paragraph Font"/>
     <w:uiPriority w:val="1"/>
+    <w:semiHidden/>
     <w:unhideWhenUsed/>
   </w:style>
   <w:style w:type="table" w:default="1" w:styleId="TableNormal">

</xml_diff>

<commit_message>
Code changing to check probability - ACER
</commit_message>
<xml_diff>
--- a/Working/[Re-Writing] Final Report.docx
+++ b/Working/[Re-Writing] Final Report.docx
@@ -9,12 +9,6 @@
           <w:rFonts w:eastAsia="Calibri"/>
         </w:rPr>
       </w:pPr>
-      <w:r>
-        <w:rPr>
-          <w:rFonts w:eastAsia="Calibri"/>
-        </w:rPr>
-        <w:t>`</w:t>
-      </w:r>
       <w:r>
         <w:rPr>
           <w:noProof/>
@@ -407,7 +401,7 @@
           </mc:Choice>
           <mc:Fallback>
             <w:pict>
-              <v:line w14:anchorId="7A5BD1B0" id="Straight Connector 1" o:spid="_x0000_s1026" style="position:absolute;z-index:251660288;visibility:visible;mso-wrap-style:square;mso-wrap-distance-left:9pt;mso-wrap-distance-top:0;mso-wrap-distance-right:9pt;mso-wrap-distance-bottom:0;mso-position-horizontal:absolute;mso-position-horizontal-relative:text;mso-position-vertical:absolute;mso-position-vertical-relative:text" from="2.4pt,11.05pt" to="6in,11.05pt" o:gfxdata="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" strokecolor="#4f81bd [3204]" strokeweight="3pt">
+              <v:line w14:anchorId="66458461" id="Straight Connector 1" o:spid="_x0000_s1026" style="position:absolute;z-index:251660288;visibility:visible;mso-wrap-style:square;mso-wrap-distance-left:9pt;mso-wrap-distance-top:0;mso-wrap-distance-right:9pt;mso-wrap-distance-bottom:0;mso-position-horizontal:absolute;mso-position-horizontal-relative:text;mso-position-vertical:absolute;mso-position-vertical-relative:text" from="2.4pt,11.05pt" to="6in,11.05pt" o:gfxdata="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" strokecolor="#4f81bd [3204]" strokeweight="3pt">
                 <v:shadow on="t" color="black" opacity="22937f" origin=",.5" offset="0,.63889mm"/>
               </v:line>
             </w:pict>
@@ -556,7 +550,7 @@
           <w:r>
             <w:fldChar w:fldCharType="separate"/>
           </w:r>
-          <w:hyperlink w:anchor="_Toc180082522" w:history="1">
+          <w:hyperlink w:anchor="_Toc180263324" w:history="1">
             <w:r>
               <w:rPr>
                 <w:rStyle w:val="Hyperlink"/>
@@ -583,7 +577,7 @@
                 <w:noProof/>
                 <w:webHidden/>
               </w:rPr>
-              <w:instrText xml:space="preserve"> PAGEREF _Toc180082522 \h </w:instrText>
+              <w:instrText xml:space="preserve"> PAGEREF _Toc180263324 \h </w:instrText>
             </w:r>
             <w:r>
               <w:rPr>
@@ -603,7 +597,7 @@
                 <w:noProof/>
                 <w:webHidden/>
               </w:rPr>
-              <w:t>7</w:t>
+              <w:t>8</w:t>
             </w:r>
             <w:r>
               <w:rPr>
@@ -624,7 +618,7 @@
               <w14:ligatures w14:val="standardContextual"/>
             </w:rPr>
           </w:pPr>
-          <w:hyperlink w:anchor="_Toc180082523" w:history="1">
+          <w:hyperlink w:anchor="_Toc180263325" w:history="1">
             <w:r>
               <w:rPr>
                 <w:rStyle w:val="Hyperlink"/>
@@ -651,7 +645,7 @@
                 <w:noProof/>
                 <w:webHidden/>
               </w:rPr>
-              <w:instrText xml:space="preserve"> PAGEREF _Toc180082523 \h </w:instrText>
+              <w:instrText xml:space="preserve"> PAGEREF _Toc180263325 \h </w:instrText>
             </w:r>
             <w:r>
               <w:rPr>
@@ -671,7 +665,7 @@
                 <w:noProof/>
                 <w:webHidden/>
               </w:rPr>
-              <w:t>7</w:t>
+              <w:t>8</w:t>
             </w:r>
             <w:r>
               <w:rPr>
@@ -692,7 +686,7 @@
               <w14:ligatures w14:val="standardContextual"/>
             </w:rPr>
           </w:pPr>
-          <w:hyperlink w:anchor="_Toc180082524" w:history="1">
+          <w:hyperlink w:anchor="_Toc180263326" w:history="1">
             <w:r>
               <w:rPr>
                 <w:rStyle w:val="Hyperlink"/>
@@ -719,7 +713,7 @@
                 <w:noProof/>
                 <w:webHidden/>
               </w:rPr>
-              <w:instrText xml:space="preserve"> PAGEREF _Toc180082524 \h </w:instrText>
+              <w:instrText xml:space="preserve"> PAGEREF _Toc180263326 \h </w:instrText>
             </w:r>
             <w:r>
               <w:rPr>
@@ -739,7 +733,7 @@
                 <w:noProof/>
                 <w:webHidden/>
               </w:rPr>
-              <w:t>8</w:t>
+              <w:t>9</w:t>
             </w:r>
             <w:r>
               <w:rPr>
@@ -760,7 +754,7 @@
               <w14:ligatures w14:val="standardContextual"/>
             </w:rPr>
           </w:pPr>
-          <w:hyperlink w:anchor="_Toc180082525" w:history="1">
+          <w:hyperlink w:anchor="_Toc180263327" w:history="1">
             <w:r>
               <w:rPr>
                 <w:rStyle w:val="Hyperlink"/>
@@ -787,7 +781,7 @@
                 <w:noProof/>
                 <w:webHidden/>
               </w:rPr>
-              <w:instrText xml:space="preserve"> PAGEREF _Toc180082525 \h </w:instrText>
+              <w:instrText xml:space="preserve"> PAGEREF _Toc180263327 \h </w:instrText>
             </w:r>
             <w:r>
               <w:rPr>
@@ -807,7 +801,7 @@
                 <w:noProof/>
                 <w:webHidden/>
               </w:rPr>
-              <w:t>9</w:t>
+              <w:t>10</w:t>
             </w:r>
             <w:r>
               <w:rPr>
@@ -831,7 +825,7 @@
               <w14:ligatures w14:val="standardContextual"/>
             </w:rPr>
           </w:pPr>
-          <w:hyperlink w:anchor="_Toc180082526" w:history="1">
+          <w:hyperlink w:anchor="_Toc180263328" w:history="1">
             <w:r>
               <w:rPr>
                 <w:rStyle w:val="Hyperlink"/>
@@ -858,7 +852,7 @@
                 <w:noProof/>
                 <w:webHidden/>
               </w:rPr>
-              <w:instrText xml:space="preserve"> PAGEREF _Toc180082526 \h </w:instrText>
+              <w:instrText xml:space="preserve"> PAGEREF _Toc180263328 \h </w:instrText>
             </w:r>
             <w:r>
               <w:rPr>
@@ -878,7 +872,7 @@
                 <w:noProof/>
                 <w:webHidden/>
               </w:rPr>
-              <w:t>9</w:t>
+              <w:t>10</w:t>
             </w:r>
             <w:r>
               <w:rPr>
@@ -902,7 +896,7 @@
               <w14:ligatures w14:val="standardContextual"/>
             </w:rPr>
           </w:pPr>
-          <w:hyperlink w:anchor="_Toc180082527" w:history="1">
+          <w:hyperlink w:anchor="_Toc180263329" w:history="1">
             <w:r>
               <w:rPr>
                 <w:rStyle w:val="Hyperlink"/>
@@ -929,7 +923,7 @@
                 <w:noProof/>
                 <w:webHidden/>
               </w:rPr>
-              <w:instrText xml:space="preserve"> PAGEREF _Toc180082527 \h </w:instrText>
+              <w:instrText xml:space="preserve"> PAGEREF _Toc180263329 \h </w:instrText>
             </w:r>
             <w:r>
               <w:rPr>
@@ -949,7 +943,7 @@
                 <w:noProof/>
                 <w:webHidden/>
               </w:rPr>
-              <w:t>10</w:t>
+              <w:t>11</w:t>
             </w:r>
             <w:r>
               <w:rPr>
@@ -973,7 +967,7 @@
               <w14:ligatures w14:val="standardContextual"/>
             </w:rPr>
           </w:pPr>
-          <w:hyperlink w:anchor="_Toc180082528" w:history="1">
+          <w:hyperlink w:anchor="_Toc180263330" w:history="1">
             <w:r>
               <w:rPr>
                 <w:rStyle w:val="Hyperlink"/>
@@ -1000,7 +994,7 @@
                 <w:noProof/>
                 <w:webHidden/>
               </w:rPr>
-              <w:instrText xml:space="preserve"> PAGEREF _Toc180082528 \h </w:instrText>
+              <w:instrText xml:space="preserve"> PAGEREF _Toc180263330 \h </w:instrText>
             </w:r>
             <w:r>
               <w:rPr>
@@ -1020,7 +1014,7 @@
                 <w:noProof/>
                 <w:webHidden/>
               </w:rPr>
-              <w:t>10</w:t>
+              <w:t>12</w:t>
             </w:r>
             <w:r>
               <w:rPr>
@@ -1041,7 +1035,7 @@
               <w14:ligatures w14:val="standardContextual"/>
             </w:rPr>
           </w:pPr>
-          <w:hyperlink w:anchor="_Toc180082529" w:history="1">
+          <w:hyperlink w:anchor="_Toc180263331" w:history="1">
             <w:r>
               <w:rPr>
                 <w:rStyle w:val="Hyperlink"/>
@@ -1068,7 +1062,7 @@
                 <w:noProof/>
                 <w:webHidden/>
               </w:rPr>
-              <w:instrText xml:space="preserve"> PAGEREF _Toc180082529 \h </w:instrText>
+              <w:instrText xml:space="preserve"> PAGEREF _Toc180263331 \h </w:instrText>
             </w:r>
             <w:r>
               <w:rPr>
@@ -1088,7 +1082,7 @@
                 <w:noProof/>
                 <w:webHidden/>
               </w:rPr>
-              <w:t>11</w:t>
+              <w:t>12</w:t>
             </w:r>
             <w:r>
               <w:rPr>
@@ -1109,7 +1103,7 @@
               <w14:ligatures w14:val="standardContextual"/>
             </w:rPr>
           </w:pPr>
-          <w:hyperlink w:anchor="_Toc180082530" w:history="1">
+          <w:hyperlink w:anchor="_Toc180263332" w:history="1">
             <w:r>
               <w:rPr>
                 <w:rStyle w:val="Hyperlink"/>
@@ -1136,7 +1130,7 @@
                 <w:noProof/>
                 <w:webHidden/>
               </w:rPr>
-              <w:instrText xml:space="preserve"> PAGEREF _Toc180082530 \h </w:instrText>
+              <w:instrText xml:space="preserve"> PAGEREF _Toc180263332 \h </w:instrText>
             </w:r>
             <w:r>
               <w:rPr>
@@ -1156,7 +1150,7 @@
                 <w:noProof/>
                 <w:webHidden/>
               </w:rPr>
-              <w:t>11</w:t>
+              <w:t>13</w:t>
             </w:r>
             <w:r>
               <w:rPr>
@@ -1177,7 +1171,7 @@
               <w14:ligatures w14:val="standardContextual"/>
             </w:rPr>
           </w:pPr>
-          <w:hyperlink w:anchor="_Toc180082531" w:history="1">
+          <w:hyperlink w:anchor="_Toc180263333" w:history="1">
             <w:r>
               <w:rPr>
                 <w:rStyle w:val="Hyperlink"/>
@@ -1204,7 +1198,7 @@
                 <w:noProof/>
                 <w:webHidden/>
               </w:rPr>
-              <w:instrText xml:space="preserve"> PAGEREF _Toc180082531 \h </w:instrText>
+              <w:instrText xml:space="preserve"> PAGEREF _Toc180263333 \h </w:instrText>
             </w:r>
             <w:r>
               <w:rPr>
@@ -1224,7 +1218,7 @@
                 <w:noProof/>
                 <w:webHidden/>
               </w:rPr>
-              <w:t>12</w:t>
+              <w:t>13</w:t>
             </w:r>
             <w:r>
               <w:rPr>
@@ -1245,7 +1239,7 @@
               <w14:ligatures w14:val="standardContextual"/>
             </w:rPr>
           </w:pPr>
-          <w:hyperlink w:anchor="_Toc180082532" w:history="1">
+          <w:hyperlink w:anchor="_Toc180263334" w:history="1">
             <w:r>
               <w:rPr>
                 <w:rStyle w:val="Hyperlink"/>
@@ -1272,7 +1266,7 @@
                 <w:noProof/>
                 <w:webHidden/>
               </w:rPr>
-              <w:instrText xml:space="preserve"> PAGEREF _Toc180082532 \h </w:instrText>
+              <w:instrText xml:space="preserve"> PAGEREF _Toc180263334 \h </w:instrText>
             </w:r>
             <w:r>
               <w:rPr>
@@ -1292,7 +1286,7 @@
                 <w:noProof/>
                 <w:webHidden/>
               </w:rPr>
-              <w:t>12</w:t>
+              <w:t>14</w:t>
             </w:r>
             <w:r>
               <w:rPr>
@@ -1313,7 +1307,7 @@
               <w14:ligatures w14:val="standardContextual"/>
             </w:rPr>
           </w:pPr>
-          <w:hyperlink w:anchor="_Toc180082533" w:history="1">
+          <w:hyperlink w:anchor="_Toc180263335" w:history="1">
             <w:r>
               <w:rPr>
                 <w:rStyle w:val="Hyperlink"/>
@@ -1340,7 +1334,7 @@
                 <w:noProof/>
                 <w:webHidden/>
               </w:rPr>
-              <w:instrText xml:space="preserve"> PAGEREF _Toc180082533 \h </w:instrText>
+              <w:instrText xml:space="preserve"> PAGEREF _Toc180263335 \h </w:instrText>
             </w:r>
             <w:r>
               <w:rPr>
@@ -1360,7 +1354,7 @@
                 <w:noProof/>
                 <w:webHidden/>
               </w:rPr>
-              <w:t>13</w:t>
+              <w:t>14</w:t>
             </w:r>
             <w:r>
               <w:rPr>
@@ -1381,7 +1375,7 @@
               <w14:ligatures w14:val="standardContextual"/>
             </w:rPr>
           </w:pPr>
-          <w:hyperlink w:anchor="_Toc180082534" w:history="1">
+          <w:hyperlink w:anchor="_Toc180263336" w:history="1">
             <w:r>
               <w:rPr>
                 <w:rStyle w:val="Hyperlink"/>
@@ -1408,7 +1402,7 @@
                 <w:noProof/>
                 <w:webHidden/>
               </w:rPr>
-              <w:instrText xml:space="preserve"> PAGEREF _Toc180082534 \h </w:instrText>
+              <w:instrText xml:space="preserve"> PAGEREF _Toc180263336 \h </w:instrText>
             </w:r>
             <w:r>
               <w:rPr>
@@ -1428,7 +1422,7 @@
                 <w:noProof/>
                 <w:webHidden/>
               </w:rPr>
-              <w:t>16</w:t>
+              <w:t>17</w:t>
             </w:r>
             <w:r>
               <w:rPr>
@@ -1449,7 +1443,7 @@
               <w14:ligatures w14:val="standardContextual"/>
             </w:rPr>
           </w:pPr>
-          <w:hyperlink w:anchor="_Toc180082535" w:history="1">
+          <w:hyperlink w:anchor="_Toc180263337" w:history="1">
             <w:r>
               <w:rPr>
                 <w:rStyle w:val="Hyperlink"/>
@@ -1476,7 +1470,7 @@
                 <w:noProof/>
                 <w:webHidden/>
               </w:rPr>
-              <w:instrText xml:space="preserve"> PAGEREF _Toc180082535 \h </w:instrText>
+              <w:instrText xml:space="preserve"> PAGEREF _Toc180263337 \h </w:instrText>
             </w:r>
             <w:r>
               <w:rPr>
@@ -1496,7 +1490,7 @@
                 <w:noProof/>
                 <w:webHidden/>
               </w:rPr>
-              <w:t>17</w:t>
+              <w:t>18</w:t>
             </w:r>
             <w:r>
               <w:rPr>
@@ -1517,7 +1511,7 @@
               <w14:ligatures w14:val="standardContextual"/>
             </w:rPr>
           </w:pPr>
-          <w:hyperlink w:anchor="_Toc180082536" w:history="1">
+          <w:hyperlink w:anchor="_Toc180263338" w:history="1">
             <w:r>
               <w:rPr>
                 <w:rStyle w:val="Hyperlink"/>
@@ -1544,7 +1538,7 @@
                 <w:noProof/>
                 <w:webHidden/>
               </w:rPr>
-              <w:instrText xml:space="preserve"> PAGEREF _Toc180082536 \h </w:instrText>
+              <w:instrText xml:space="preserve"> PAGEREF _Toc180263338 \h </w:instrText>
             </w:r>
             <w:r>
               <w:rPr>
@@ -1564,7 +1558,7 @@
                 <w:noProof/>
                 <w:webHidden/>
               </w:rPr>
-              <w:t>18</w:t>
+              <w:t>20</w:t>
             </w:r>
             <w:r>
               <w:rPr>
@@ -1585,7 +1579,7 @@
               <w14:ligatures w14:val="standardContextual"/>
             </w:rPr>
           </w:pPr>
-          <w:hyperlink w:anchor="_Toc180082537" w:history="1">
+          <w:hyperlink w:anchor="_Toc180263339" w:history="1">
             <w:r>
               <w:rPr>
                 <w:rStyle w:val="Hyperlink"/>
@@ -1612,7 +1606,7 @@
                 <w:noProof/>
                 <w:webHidden/>
               </w:rPr>
-              <w:instrText xml:space="preserve"> PAGEREF _Toc180082537 \h </w:instrText>
+              <w:instrText xml:space="preserve"> PAGEREF _Toc180263339 \h </w:instrText>
             </w:r>
             <w:r>
               <w:rPr>
@@ -1632,7 +1626,7 @@
                 <w:noProof/>
                 <w:webHidden/>
               </w:rPr>
-              <w:t>18</w:t>
+              <w:t>20</w:t>
             </w:r>
             <w:r>
               <w:rPr>
@@ -1656,7 +1650,7 @@
               <w14:ligatures w14:val="standardContextual"/>
             </w:rPr>
           </w:pPr>
-          <w:hyperlink w:anchor="_Toc180082538" w:history="1">
+          <w:hyperlink w:anchor="_Toc180263340" w:history="1">
             <w:r>
               <w:rPr>
                 <w:rStyle w:val="Hyperlink"/>
@@ -1683,7 +1677,7 @@
                 <w:noProof/>
                 <w:webHidden/>
               </w:rPr>
-              <w:instrText xml:space="preserve"> PAGEREF _Toc180082538 \h </w:instrText>
+              <w:instrText xml:space="preserve"> PAGEREF _Toc180263340 \h </w:instrText>
             </w:r>
             <w:r>
               <w:rPr>
@@ -1703,7 +1697,7 @@
                 <w:noProof/>
                 <w:webHidden/>
               </w:rPr>
-              <w:t>18</w:t>
+              <w:t>20</w:t>
             </w:r>
             <w:r>
               <w:rPr>
@@ -1727,7 +1721,7 @@
               <w14:ligatures w14:val="standardContextual"/>
             </w:rPr>
           </w:pPr>
-          <w:hyperlink w:anchor="_Toc180082539" w:history="1">
+          <w:hyperlink w:anchor="_Toc180263341" w:history="1">
             <w:r>
               <w:rPr>
                 <w:rStyle w:val="Hyperlink"/>
@@ -1754,7 +1748,7 @@
                 <w:noProof/>
                 <w:webHidden/>
               </w:rPr>
-              <w:instrText xml:space="preserve"> PAGEREF _Toc180082539 \h </w:instrText>
+              <w:instrText xml:space="preserve"> PAGEREF _Toc180263341 \h </w:instrText>
             </w:r>
             <w:r>
               <w:rPr>
@@ -1774,7 +1768,7 @@
                 <w:noProof/>
                 <w:webHidden/>
               </w:rPr>
-              <w:t>19</w:t>
+              <w:t>21</w:t>
             </w:r>
             <w:r>
               <w:rPr>
@@ -1798,7 +1792,7 @@
               <w14:ligatures w14:val="standardContextual"/>
             </w:rPr>
           </w:pPr>
-          <w:hyperlink w:anchor="_Toc180082540" w:history="1">
+          <w:hyperlink w:anchor="_Toc180263342" w:history="1">
             <w:r>
               <w:rPr>
                 <w:rStyle w:val="Hyperlink"/>
@@ -1825,7 +1819,7 @@
                 <w:noProof/>
                 <w:webHidden/>
               </w:rPr>
-              <w:instrText xml:space="preserve"> PAGEREF _Toc180082540 \h </w:instrText>
+              <w:instrText xml:space="preserve"> PAGEREF _Toc180263342 \h </w:instrText>
             </w:r>
             <w:r>
               <w:rPr>
@@ -1845,7 +1839,7 @@
                 <w:noProof/>
                 <w:webHidden/>
               </w:rPr>
-              <w:t>19</w:t>
+              <w:t>21</w:t>
             </w:r>
             <w:r>
               <w:rPr>
@@ -1869,7 +1863,7 @@
               <w14:ligatures w14:val="standardContextual"/>
             </w:rPr>
           </w:pPr>
-          <w:hyperlink w:anchor="_Toc180082541" w:history="1">
+          <w:hyperlink w:anchor="_Toc180263343" w:history="1">
             <w:r>
               <w:rPr>
                 <w:rStyle w:val="Hyperlink"/>
@@ -1896,7 +1890,7 @@
                 <w:noProof/>
                 <w:webHidden/>
               </w:rPr>
-              <w:instrText xml:space="preserve"> PAGEREF _Toc180082541 \h </w:instrText>
+              <w:instrText xml:space="preserve"> PAGEREF _Toc180263343 \h </w:instrText>
             </w:r>
             <w:r>
               <w:rPr>
@@ -1916,7 +1910,7 @@
                 <w:noProof/>
                 <w:webHidden/>
               </w:rPr>
-              <w:t>19</w:t>
+              <w:t>21</w:t>
             </w:r>
             <w:r>
               <w:rPr>
@@ -1940,7 +1934,7 @@
               <w14:ligatures w14:val="standardContextual"/>
             </w:rPr>
           </w:pPr>
-          <w:hyperlink w:anchor="_Toc180082542" w:history="1">
+          <w:hyperlink w:anchor="_Toc180263344" w:history="1">
             <w:r>
               <w:rPr>
                 <w:rStyle w:val="Hyperlink"/>
@@ -1967,7 +1961,7 @@
                 <w:noProof/>
                 <w:webHidden/>
               </w:rPr>
-              <w:instrText xml:space="preserve"> PAGEREF _Toc180082542 \h </w:instrText>
+              <w:instrText xml:space="preserve"> PAGEREF _Toc180263344 \h </w:instrText>
             </w:r>
             <w:r>
               <w:rPr>
@@ -1987,7 +1981,7 @@
                 <w:noProof/>
                 <w:webHidden/>
               </w:rPr>
-              <w:t>20</w:t>
+              <w:t>22</w:t>
             </w:r>
             <w:r>
               <w:rPr>
@@ -2011,7 +2005,7 @@
               <w14:ligatures w14:val="standardContextual"/>
             </w:rPr>
           </w:pPr>
-          <w:hyperlink w:anchor="_Toc180082543" w:history="1">
+          <w:hyperlink w:anchor="_Toc180263345" w:history="1">
             <w:r>
               <w:rPr>
                 <w:rStyle w:val="Hyperlink"/>
@@ -2038,7 +2032,7 @@
                 <w:noProof/>
                 <w:webHidden/>
               </w:rPr>
-              <w:instrText xml:space="preserve"> PAGEREF _Toc180082543 \h </w:instrText>
+              <w:instrText xml:space="preserve"> PAGEREF _Toc180263345 \h </w:instrText>
             </w:r>
             <w:r>
               <w:rPr>
@@ -2058,7 +2052,7 @@
                 <w:noProof/>
                 <w:webHidden/>
               </w:rPr>
-              <w:t>20</w:t>
+              <w:t>23</w:t>
             </w:r>
             <w:r>
               <w:rPr>
@@ -2079,7 +2073,7 @@
               <w14:ligatures w14:val="standardContextual"/>
             </w:rPr>
           </w:pPr>
-          <w:hyperlink w:anchor="_Toc180082544" w:history="1">
+          <w:hyperlink w:anchor="_Toc180263346" w:history="1">
             <w:r>
               <w:rPr>
                 <w:rStyle w:val="Hyperlink"/>
@@ -2106,7 +2100,7 @@
                 <w:noProof/>
                 <w:webHidden/>
               </w:rPr>
-              <w:instrText xml:space="preserve"> PAGEREF _Toc180082544 \h </w:instrText>
+              <w:instrText xml:space="preserve"> PAGEREF _Toc180263346 \h </w:instrText>
             </w:r>
             <w:r>
               <w:rPr>
@@ -2126,7 +2120,7 @@
                 <w:noProof/>
                 <w:webHidden/>
               </w:rPr>
-              <w:t>21</w:t>
+              <w:t>23</w:t>
             </w:r>
             <w:r>
               <w:rPr>
@@ -2147,7 +2141,7 @@
               <w14:ligatures w14:val="standardContextual"/>
             </w:rPr>
           </w:pPr>
-          <w:hyperlink w:anchor="_Toc180082545" w:history="1">
+          <w:hyperlink w:anchor="_Toc180263347" w:history="1">
             <w:r>
               <w:rPr>
                 <w:rStyle w:val="Hyperlink"/>
@@ -2174,7 +2168,7 @@
                 <w:noProof/>
                 <w:webHidden/>
               </w:rPr>
-              <w:instrText xml:space="preserve"> PAGEREF _Toc180082545 \h </w:instrText>
+              <w:instrText xml:space="preserve"> PAGEREF _Toc180263347 \h </w:instrText>
             </w:r>
             <w:r>
               <w:rPr>
@@ -2194,7 +2188,7 @@
                 <w:noProof/>
                 <w:webHidden/>
               </w:rPr>
-              <w:t>23</w:t>
+              <w:t>25</w:t>
             </w:r>
             <w:r>
               <w:rPr>
@@ -2215,13 +2209,13 @@
               <w14:ligatures w14:val="standardContextual"/>
             </w:rPr>
           </w:pPr>
-          <w:hyperlink w:anchor="_Toc180082546" w:history="1">
+          <w:hyperlink w:anchor="_Toc180263348" w:history="1">
             <w:r>
               <w:rPr>
                 <w:rStyle w:val="Hyperlink"/>
                 <w:noProof/>
               </w:rPr>
-              <w:t>2.4 Current context of the subjected problem</w:t>
+              <w:t>2.4 Current context of the problem</w:t>
             </w:r>
             <w:r>
               <w:rPr>
@@ -2242,7 +2236,7 @@
                 <w:noProof/>
                 <w:webHidden/>
               </w:rPr>
-              <w:instrText xml:space="preserve"> PAGEREF _Toc180082546 \h </w:instrText>
+              <w:instrText xml:space="preserve"> PAGEREF _Toc180263348 \h </w:instrText>
             </w:r>
             <w:r>
               <w:rPr>
@@ -2262,7 +2256,7 @@
                 <w:noProof/>
                 <w:webHidden/>
               </w:rPr>
-              <w:t>24</w:t>
+              <w:t>26</w:t>
             </w:r>
             <w:r>
               <w:rPr>
@@ -2283,7 +2277,7 @@
               <w14:ligatures w14:val="standardContextual"/>
             </w:rPr>
           </w:pPr>
-          <w:hyperlink w:anchor="_Toc180082547" w:history="1">
+          <w:hyperlink w:anchor="_Toc180263349" w:history="1">
             <w:r>
               <w:rPr>
                 <w:rStyle w:val="Hyperlink"/>
@@ -2310,7 +2304,7 @@
                 <w:noProof/>
                 <w:webHidden/>
               </w:rPr>
-              <w:instrText xml:space="preserve"> PAGEREF _Toc180082547 \h </w:instrText>
+              <w:instrText xml:space="preserve"> PAGEREF _Toc180263349 \h </w:instrText>
             </w:r>
             <w:r>
               <w:rPr>
@@ -2330,7 +2324,7 @@
                 <w:noProof/>
                 <w:webHidden/>
               </w:rPr>
-              <w:t>25</w:t>
+              <w:t>27</w:t>
             </w:r>
             <w:r>
               <w:rPr>
@@ -2351,7 +2345,7 @@
               <w14:ligatures w14:val="standardContextual"/>
             </w:rPr>
           </w:pPr>
-          <w:hyperlink w:anchor="_Toc180082548" w:history="1">
+          <w:hyperlink w:anchor="_Toc180263350" w:history="1">
             <w:r>
               <w:rPr>
                 <w:rStyle w:val="Hyperlink"/>
@@ -2378,7 +2372,7 @@
                 <w:noProof/>
                 <w:webHidden/>
               </w:rPr>
-              <w:instrText xml:space="preserve"> PAGEREF _Toc180082548 \h </w:instrText>
+              <w:instrText xml:space="preserve"> PAGEREF _Toc180263350 \h </w:instrText>
             </w:r>
             <w:r>
               <w:rPr>
@@ -2398,7 +2392,7 @@
                 <w:noProof/>
                 <w:webHidden/>
               </w:rPr>
-              <w:t>26</w:t>
+              <w:t>28</w:t>
             </w:r>
             <w:r>
               <w:rPr>
@@ -2419,7 +2413,7 @@
               <w14:ligatures w14:val="standardContextual"/>
             </w:rPr>
           </w:pPr>
-          <w:hyperlink w:anchor="_Toc180082549" w:history="1">
+          <w:hyperlink w:anchor="_Toc180263351" w:history="1">
             <w:r>
               <w:rPr>
                 <w:rStyle w:val="Hyperlink"/>
@@ -2446,7 +2440,7 @@
                 <w:noProof/>
                 <w:webHidden/>
               </w:rPr>
-              <w:instrText xml:space="preserve"> PAGEREF _Toc180082549 \h </w:instrText>
+              <w:instrText xml:space="preserve"> PAGEREF _Toc180263351 \h </w:instrText>
             </w:r>
             <w:r>
               <w:rPr>
@@ -2466,7 +2460,7 @@
                 <w:noProof/>
                 <w:webHidden/>
               </w:rPr>
-              <w:t>29</w:t>
+              <w:t>31</w:t>
             </w:r>
             <w:r>
               <w:rPr>
@@ -2487,7 +2481,7 @@
               <w14:ligatures w14:val="standardContextual"/>
             </w:rPr>
           </w:pPr>
-          <w:hyperlink w:anchor="_Toc180082550" w:history="1">
+          <w:hyperlink w:anchor="_Toc180263352" w:history="1">
             <w:r>
               <w:rPr>
                 <w:rStyle w:val="Hyperlink"/>
@@ -2514,7 +2508,7 @@
                 <w:noProof/>
                 <w:webHidden/>
               </w:rPr>
-              <w:instrText xml:space="preserve"> PAGEREF _Toc180082550 \h </w:instrText>
+              <w:instrText xml:space="preserve"> PAGEREF _Toc180263352 \h </w:instrText>
             </w:r>
             <w:r>
               <w:rPr>
@@ -2534,7 +2528,7 @@
                 <w:noProof/>
                 <w:webHidden/>
               </w:rPr>
-              <w:t>29</w:t>
+              <w:t>31</w:t>
             </w:r>
             <w:r>
               <w:rPr>
@@ -2558,7 +2552,7 @@
               <w14:ligatures w14:val="standardContextual"/>
             </w:rPr>
           </w:pPr>
-          <w:hyperlink w:anchor="_Toc180082551" w:history="1">
+          <w:hyperlink w:anchor="_Toc180263353" w:history="1">
             <w:r>
               <w:rPr>
                 <w:rStyle w:val="Hyperlink"/>
@@ -2585,7 +2579,7 @@
                 <w:noProof/>
                 <w:webHidden/>
               </w:rPr>
-              <w:instrText xml:space="preserve"> PAGEREF _Toc180082551 \h </w:instrText>
+              <w:instrText xml:space="preserve"> PAGEREF _Toc180263353 \h </w:instrText>
             </w:r>
             <w:r>
               <w:rPr>
@@ -2605,7 +2599,7 @@
                 <w:noProof/>
                 <w:webHidden/>
               </w:rPr>
-              <w:t>29</w:t>
+              <w:t>31</w:t>
             </w:r>
             <w:r>
               <w:rPr>
@@ -2626,7 +2620,7 @@
               <w14:ligatures w14:val="standardContextual"/>
             </w:rPr>
           </w:pPr>
-          <w:hyperlink w:anchor="_Toc180082552" w:history="1">
+          <w:hyperlink w:anchor="_Toc180263354" w:history="1">
             <w:r>
               <w:rPr>
                 <w:rStyle w:val="Hyperlink"/>
@@ -2653,7 +2647,7 @@
                 <w:noProof/>
                 <w:webHidden/>
               </w:rPr>
-              <w:instrText xml:space="preserve"> PAGEREF _Toc180082552 \h </w:instrText>
+              <w:instrText xml:space="preserve"> PAGEREF _Toc180263354 \h </w:instrText>
             </w:r>
             <w:r>
               <w:rPr>
@@ -2673,7 +2667,7 @@
                 <w:noProof/>
                 <w:webHidden/>
               </w:rPr>
-              <w:t>31</w:t>
+              <w:t>33</w:t>
             </w:r>
             <w:r>
               <w:rPr>
@@ -2694,7 +2688,7 @@
               <w14:ligatures w14:val="standardContextual"/>
             </w:rPr>
           </w:pPr>
-          <w:hyperlink w:anchor="_Toc180082553" w:history="1">
+          <w:hyperlink w:anchor="_Toc180263355" w:history="1">
             <w:r>
               <w:rPr>
                 <w:rStyle w:val="Hyperlink"/>
@@ -2721,7 +2715,7 @@
                 <w:noProof/>
                 <w:webHidden/>
               </w:rPr>
-              <w:instrText xml:space="preserve"> PAGEREF _Toc180082553 \h </w:instrText>
+              <w:instrText xml:space="preserve"> PAGEREF _Toc180263355 \h </w:instrText>
             </w:r>
             <w:r>
               <w:rPr>
@@ -2741,7 +2735,7 @@
                 <w:noProof/>
                 <w:webHidden/>
               </w:rPr>
-              <w:t>32</w:t>
+              <w:t>34</w:t>
             </w:r>
             <w:r>
               <w:rPr>
@@ -2762,7 +2756,7 @@
               <w14:ligatures w14:val="standardContextual"/>
             </w:rPr>
           </w:pPr>
-          <w:hyperlink w:anchor="_Toc180082554" w:history="1">
+          <w:hyperlink w:anchor="_Toc180263356" w:history="1">
             <w:r>
               <w:rPr>
                 <w:rStyle w:val="Hyperlink"/>
@@ -2789,7 +2783,7 @@
                 <w:noProof/>
                 <w:webHidden/>
               </w:rPr>
-              <w:instrText xml:space="preserve"> PAGEREF _Toc180082554 \h </w:instrText>
+              <w:instrText xml:space="preserve"> PAGEREF _Toc180263356 \h </w:instrText>
             </w:r>
             <w:r>
               <w:rPr>
@@ -2809,7 +2803,7 @@
                 <w:noProof/>
                 <w:webHidden/>
               </w:rPr>
-              <w:t>32</w:t>
+              <w:t>34</w:t>
             </w:r>
             <w:r>
               <w:rPr>
@@ -2830,7 +2824,7 @@
               <w14:ligatures w14:val="standardContextual"/>
             </w:rPr>
           </w:pPr>
-          <w:hyperlink w:anchor="_Toc180082555" w:history="1">
+          <w:hyperlink w:anchor="_Toc180263357" w:history="1">
             <w:r>
               <w:rPr>
                 <w:rStyle w:val="Hyperlink"/>
@@ -2857,7 +2851,7 @@
                 <w:noProof/>
                 <w:webHidden/>
               </w:rPr>
-              <w:instrText xml:space="preserve"> PAGEREF _Toc180082555 \h </w:instrText>
+              <w:instrText xml:space="preserve"> PAGEREF _Toc180263357 \h </w:instrText>
             </w:r>
             <w:r>
               <w:rPr>
@@ -2877,7 +2871,7 @@
                 <w:noProof/>
                 <w:webHidden/>
               </w:rPr>
-              <w:t>33</w:t>
+              <w:t>35</w:t>
             </w:r>
             <w:r>
               <w:rPr>
@@ -2898,7 +2892,7 @@
               <w14:ligatures w14:val="standardContextual"/>
             </w:rPr>
           </w:pPr>
-          <w:hyperlink w:anchor="_Toc180082556" w:history="1">
+          <w:hyperlink w:anchor="_Toc180263358" w:history="1">
             <w:r>
               <w:rPr>
                 <w:rStyle w:val="Hyperlink"/>
@@ -2925,7 +2919,7 @@
                 <w:noProof/>
                 <w:webHidden/>
               </w:rPr>
-              <w:instrText xml:space="preserve"> PAGEREF _Toc180082556 \h </w:instrText>
+              <w:instrText xml:space="preserve"> PAGEREF _Toc180263358 \h </w:instrText>
             </w:r>
             <w:r>
               <w:rPr>
@@ -2945,7 +2939,7 @@
                 <w:noProof/>
                 <w:webHidden/>
               </w:rPr>
-              <w:t>36</w:t>
+              <w:t>39</w:t>
             </w:r>
             <w:r>
               <w:rPr>
@@ -2966,7 +2960,7 @@
               <w14:ligatures w14:val="standardContextual"/>
             </w:rPr>
           </w:pPr>
-          <w:hyperlink w:anchor="_Toc180082557" w:history="1">
+          <w:hyperlink w:anchor="_Toc180263359" w:history="1">
             <w:r>
               <w:rPr>
                 <w:rStyle w:val="Hyperlink"/>
@@ -2993,7 +2987,7 @@
                 <w:noProof/>
                 <w:webHidden/>
               </w:rPr>
-              <w:instrText xml:space="preserve"> PAGEREF _Toc180082557 \h </w:instrText>
+              <w:instrText xml:space="preserve"> PAGEREF _Toc180263359 \h </w:instrText>
             </w:r>
             <w:r>
               <w:rPr>
@@ -3013,7 +3007,7 @@
                 <w:noProof/>
                 <w:webHidden/>
               </w:rPr>
-              <w:t>37</w:t>
+              <w:t>39</w:t>
             </w:r>
             <w:r>
               <w:rPr>
@@ -3034,7 +3028,7 @@
               <w14:ligatures w14:val="standardContextual"/>
             </w:rPr>
           </w:pPr>
-          <w:hyperlink w:anchor="_Toc180082558" w:history="1">
+          <w:hyperlink w:anchor="_Toc180263360" w:history="1">
             <w:r>
               <w:rPr>
                 <w:rStyle w:val="Hyperlink"/>
@@ -3061,7 +3055,7 @@
                 <w:noProof/>
                 <w:webHidden/>
               </w:rPr>
-              <w:instrText xml:space="preserve"> PAGEREF _Toc180082558 \h </w:instrText>
+              <w:instrText xml:space="preserve"> PAGEREF _Toc180263360 \h </w:instrText>
             </w:r>
             <w:r>
               <w:rPr>
@@ -3081,7 +3075,7 @@
                 <w:noProof/>
                 <w:webHidden/>
               </w:rPr>
-              <w:t>37</w:t>
+              <w:t>40</w:t>
             </w:r>
             <w:r>
               <w:rPr>
@@ -3102,13 +3096,13 @@
               <w14:ligatures w14:val="standardContextual"/>
             </w:rPr>
           </w:pPr>
-          <w:hyperlink w:anchor="_Toc180082559" w:history="1">
+          <w:hyperlink w:anchor="_Toc180263361" w:history="1">
             <w:r>
               <w:rPr>
                 <w:rStyle w:val="Hyperlink"/>
                 <w:noProof/>
               </w:rPr>
-              <w:t>Chapter 4</w:t>
+              <w:t>3.9 System Evaluation Model</w:t>
             </w:r>
             <w:r>
               <w:rPr>
@@ -3129,7 +3123,7 @@
                 <w:noProof/>
                 <w:webHidden/>
               </w:rPr>
-              <w:instrText xml:space="preserve"> PAGEREF _Toc180082559 \h </w:instrText>
+              <w:instrText xml:space="preserve"> PAGEREF _Toc180263361 \h </w:instrText>
             </w:r>
             <w:r>
               <w:rPr>
@@ -3149,7 +3143,7 @@
                 <w:noProof/>
                 <w:webHidden/>
               </w:rPr>
-              <w:t>39</w:t>
+              <w:t>41</w:t>
             </w:r>
             <w:r>
               <w:rPr>
@@ -3170,13 +3164,13 @@
               <w14:ligatures w14:val="standardContextual"/>
             </w:rPr>
           </w:pPr>
-          <w:hyperlink w:anchor="_Toc180082560" w:history="1">
+          <w:hyperlink w:anchor="_Toc180263362" w:history="1">
             <w:r>
               <w:rPr>
                 <w:rStyle w:val="Hyperlink"/>
                 <w:noProof/>
               </w:rPr>
-              <w:t>4.1 Model Evaluation</w:t>
+              <w:t>Chapter 4</w:t>
             </w:r>
             <w:r>
               <w:rPr>
@@ -3197,7 +3191,7 @@
                 <w:noProof/>
                 <w:webHidden/>
               </w:rPr>
-              <w:instrText xml:space="preserve"> PAGEREF _Toc180082560 \h </w:instrText>
+              <w:instrText xml:space="preserve"> PAGEREF _Toc180263362 \h </w:instrText>
             </w:r>
             <w:r>
               <w:rPr>
@@ -3217,7 +3211,7 @@
                 <w:noProof/>
                 <w:webHidden/>
               </w:rPr>
-              <w:t>39</w:t>
+              <w:t>42</w:t>
             </w:r>
             <w:r>
               <w:rPr>
@@ -3238,13 +3232,13 @@
               <w14:ligatures w14:val="standardContextual"/>
             </w:rPr>
           </w:pPr>
-          <w:hyperlink w:anchor="_Toc180082561" w:history="1">
+          <w:hyperlink w:anchor="_Toc180263363" w:history="1">
             <w:r>
               <w:rPr>
                 <w:rStyle w:val="Hyperlink"/>
                 <w:noProof/>
               </w:rPr>
-              <w:t>4.2 Model Features and Description</w:t>
+              <w:t>4.1 Model Evaluation</w:t>
             </w:r>
             <w:r>
               <w:rPr>
@@ -3265,7 +3259,7 @@
                 <w:noProof/>
                 <w:webHidden/>
               </w:rPr>
-              <w:instrText xml:space="preserve"> PAGEREF _Toc180082561 \h </w:instrText>
+              <w:instrText xml:space="preserve"> PAGEREF _Toc180263363 \h </w:instrText>
             </w:r>
             <w:r>
               <w:rPr>
@@ -3285,7 +3279,7 @@
                 <w:noProof/>
                 <w:webHidden/>
               </w:rPr>
-              <w:t>39</w:t>
+              <w:t>42</w:t>
             </w:r>
             <w:r>
               <w:rPr>
@@ -3306,13 +3300,13 @@
               <w14:ligatures w14:val="standardContextual"/>
             </w:rPr>
           </w:pPr>
-          <w:hyperlink w:anchor="_Toc180082562" w:history="1">
+          <w:hyperlink w:anchor="_Toc180263364" w:history="1">
             <w:r>
               <w:rPr>
                 <w:rStyle w:val="Hyperlink"/>
                 <w:noProof/>
               </w:rPr>
-              <w:t>4.3 UML Modeling</w:t>
+              <w:t>4.2 Model Features and Description</w:t>
             </w:r>
             <w:r>
               <w:rPr>
@@ -3333,7 +3327,7 @@
                 <w:noProof/>
                 <w:webHidden/>
               </w:rPr>
-              <w:instrText xml:space="preserve"> PAGEREF _Toc180082562 \h </w:instrText>
+              <w:instrText xml:space="preserve"> PAGEREF _Toc180263364 \h </w:instrText>
             </w:r>
             <w:r>
               <w:rPr>
@@ -3353,7 +3347,7 @@
                 <w:noProof/>
                 <w:webHidden/>
               </w:rPr>
-              <w:t>39</w:t>
+              <w:t>42</w:t>
             </w:r>
             <w:r>
               <w:rPr>
@@ -3374,13 +3368,13 @@
               <w14:ligatures w14:val="standardContextual"/>
             </w:rPr>
           </w:pPr>
-          <w:hyperlink w:anchor="_Toc180082563" w:history="1">
+          <w:hyperlink w:anchor="_Toc180263365" w:history="1">
             <w:r>
               <w:rPr>
                 <w:rStyle w:val="Hyperlink"/>
                 <w:noProof/>
               </w:rPr>
-              <w:t>4.4 Technical Considerations</w:t>
+              <w:t>4.3 UML Modeling</w:t>
             </w:r>
             <w:r>
               <w:rPr>
@@ -3401,7 +3395,7 @@
                 <w:noProof/>
                 <w:webHidden/>
               </w:rPr>
-              <w:instrText xml:space="preserve"> PAGEREF _Toc180082563 \h </w:instrText>
+              <w:instrText xml:space="preserve"> PAGEREF _Toc180263365 \h </w:instrText>
             </w:r>
             <w:r>
               <w:rPr>
@@ -3421,7 +3415,7 @@
                 <w:noProof/>
                 <w:webHidden/>
               </w:rPr>
-              <w:t>39</w:t>
+              <w:t>42</w:t>
             </w:r>
             <w:r>
               <w:rPr>
@@ -3442,13 +3436,13 @@
               <w14:ligatures w14:val="standardContextual"/>
             </w:rPr>
           </w:pPr>
-          <w:hyperlink w:anchor="_Toc180082564" w:history="1">
+          <w:hyperlink w:anchor="_Toc180263366" w:history="1">
             <w:r>
               <w:rPr>
                 <w:rStyle w:val="Hyperlink"/>
                 <w:noProof/>
               </w:rPr>
-              <w:t>4.5 Output and Artifacts</w:t>
+              <w:t>4.4 Technical Considerations</w:t>
             </w:r>
             <w:r>
               <w:rPr>
@@ -3469,7 +3463,7 @@
                 <w:noProof/>
                 <w:webHidden/>
               </w:rPr>
-              <w:instrText xml:space="preserve"> PAGEREF _Toc180082564 \h </w:instrText>
+              <w:instrText xml:space="preserve"> PAGEREF _Toc180263366 \h </w:instrText>
             </w:r>
             <w:r>
               <w:rPr>
@@ -3489,7 +3483,149 @@
                 <w:noProof/>
                 <w:webHidden/>
               </w:rPr>
-              <w:t>39</w:t>
+              <w:t>42</w:t>
+            </w:r>
+            <w:r>
+              <w:rPr>
+                <w:noProof/>
+                <w:webHidden/>
+              </w:rPr>
+              <w:fldChar w:fldCharType="end"/>
+            </w:r>
+          </w:hyperlink>
+        </w:p>
+        <w:p>
+          <w:pPr>
+            <w:pStyle w:val="TOC2"/>
+            <w:tabs>
+              <w:tab w:val="right" w:leader="dot" w:pos="8296"/>
+            </w:tabs>
+            <w:rPr>
+              <w:rFonts w:asciiTheme="minorHAnsi" w:eastAsiaTheme="minorEastAsia" w:hAnsiTheme="minorHAnsi" w:cstheme="minorBidi"/>
+              <w:noProof/>
+              <w:kern w:val="2"/>
+              <w14:ligatures w14:val="standardContextual"/>
+            </w:rPr>
+          </w:pPr>
+          <w:hyperlink w:anchor="_Toc180263367" w:history="1">
+            <w:r>
+              <w:rPr>
+                <w:rStyle w:val="Hyperlink"/>
+                <w:noProof/>
+              </w:rPr>
+              <w:t>4.4.1 Used technologies, Tools, and frameworks</w:t>
+            </w:r>
+            <w:r>
+              <w:rPr>
+                <w:noProof/>
+                <w:webHidden/>
+              </w:rPr>
+              <w:tab/>
+            </w:r>
+            <w:r>
+              <w:rPr>
+                <w:noProof/>
+                <w:webHidden/>
+              </w:rPr>
+              <w:fldChar w:fldCharType="begin"/>
+            </w:r>
+            <w:r>
+              <w:rPr>
+                <w:noProof/>
+                <w:webHidden/>
+              </w:rPr>
+              <w:instrText xml:space="preserve"> PAGEREF _Toc180263367 \h </w:instrText>
+            </w:r>
+            <w:r>
+              <w:rPr>
+                <w:noProof/>
+                <w:webHidden/>
+              </w:rPr>
+            </w:r>
+            <w:r>
+              <w:rPr>
+                <w:noProof/>
+                <w:webHidden/>
+              </w:rPr>
+              <w:fldChar w:fldCharType="separate"/>
+            </w:r>
+            <w:r>
+              <w:rPr>
+                <w:noProof/>
+                <w:webHidden/>
+              </w:rPr>
+              <w:t>43</w:t>
+            </w:r>
+            <w:r>
+              <w:rPr>
+                <w:noProof/>
+                <w:webHidden/>
+              </w:rPr>
+              <w:fldChar w:fldCharType="end"/>
+            </w:r>
+          </w:hyperlink>
+        </w:p>
+        <w:p>
+          <w:pPr>
+            <w:pStyle w:val="TOC2"/>
+            <w:tabs>
+              <w:tab w:val="right" w:leader="dot" w:pos="8296"/>
+            </w:tabs>
+            <w:rPr>
+              <w:rFonts w:asciiTheme="minorHAnsi" w:eastAsiaTheme="minorEastAsia" w:hAnsiTheme="minorHAnsi" w:cstheme="minorBidi"/>
+              <w:noProof/>
+              <w:kern w:val="2"/>
+              <w14:ligatures w14:val="standardContextual"/>
+            </w:rPr>
+          </w:pPr>
+          <w:hyperlink w:anchor="_Toc180263368" w:history="1">
+            <w:r>
+              <w:rPr>
+                <w:rStyle w:val="Hyperlink"/>
+                <w:noProof/>
+              </w:rPr>
+              <w:t>4.4.2 Usage of Python and Flask</w:t>
+            </w:r>
+            <w:r>
+              <w:rPr>
+                <w:noProof/>
+                <w:webHidden/>
+              </w:rPr>
+              <w:tab/>
+            </w:r>
+            <w:r>
+              <w:rPr>
+                <w:noProof/>
+                <w:webHidden/>
+              </w:rPr>
+              <w:fldChar w:fldCharType="begin"/>
+            </w:r>
+            <w:r>
+              <w:rPr>
+                <w:noProof/>
+                <w:webHidden/>
+              </w:rPr>
+              <w:instrText xml:space="preserve"> PAGEREF _Toc180263368 \h </w:instrText>
+            </w:r>
+            <w:r>
+              <w:rPr>
+                <w:noProof/>
+                <w:webHidden/>
+              </w:rPr>
+            </w:r>
+            <w:r>
+              <w:rPr>
+                <w:noProof/>
+                <w:webHidden/>
+              </w:rPr>
+              <w:fldChar w:fldCharType="separate"/>
+            </w:r>
+            <w:r>
+              <w:rPr>
+                <w:noProof/>
+                <w:webHidden/>
+              </w:rPr>
+              <w:t>44</w:t>
             </w:r>
             <w:r>
               <w:rPr>
@@ -3510,13 +3646,13 @@
               <w14:ligatures w14:val="standardContextual"/>
             </w:rPr>
           </w:pPr>
-          <w:hyperlink w:anchor="_Toc180082565" w:history="1">
+          <w:hyperlink w:anchor="_Toc180263369" w:history="1">
             <w:r>
               <w:rPr>
                 <w:rStyle w:val="Hyperlink"/>
                 <w:noProof/>
               </w:rPr>
-              <w:t>4.6 Model Construction</w:t>
+              <w:t>4.5 Output and Artifacts</w:t>
             </w:r>
             <w:r>
               <w:rPr>
@@ -3537,7 +3673,7 @@
                 <w:noProof/>
                 <w:webHidden/>
               </w:rPr>
-              <w:instrText xml:space="preserve"> PAGEREF _Toc180082565 \h </w:instrText>
+              <w:instrText xml:space="preserve"> PAGEREF _Toc180263369 \h </w:instrText>
             </w:r>
             <w:r>
               <w:rPr>
@@ -3557,7 +3693,7 @@
                 <w:noProof/>
                 <w:webHidden/>
               </w:rPr>
-              <w:t>39</w:t>
+              <w:t>44</w:t>
             </w:r>
             <w:r>
               <w:rPr>
@@ -3578,13 +3714,13 @@
               <w14:ligatures w14:val="standardContextual"/>
             </w:rPr>
           </w:pPr>
-          <w:hyperlink w:anchor="_Toc180082566" w:history="1">
+          <w:hyperlink w:anchor="_Toc180263370" w:history="1">
             <w:r>
               <w:rPr>
                 <w:rStyle w:val="Hyperlink"/>
                 <w:noProof/>
               </w:rPr>
-              <w:t>Chapter 5</w:t>
+              <w:t>4.6 Model Construction</w:t>
             </w:r>
             <w:r>
               <w:rPr>
@@ -3605,7 +3741,7 @@
                 <w:noProof/>
                 <w:webHidden/>
               </w:rPr>
-              <w:instrText xml:space="preserve"> PAGEREF _Toc180082566 \h </w:instrText>
+              <w:instrText xml:space="preserve"> PAGEREF _Toc180263370 \h </w:instrText>
             </w:r>
             <w:r>
               <w:rPr>
@@ -3625,7 +3761,7 @@
                 <w:noProof/>
                 <w:webHidden/>
               </w:rPr>
-              <w:t>40</w:t>
+              <w:t>44</w:t>
             </w:r>
             <w:r>
               <w:rPr>
@@ -3646,13 +3782,13 @@
               <w14:ligatures w14:val="standardContextual"/>
             </w:rPr>
           </w:pPr>
-          <w:hyperlink w:anchor="_Toc180082567" w:history="1">
+          <w:hyperlink w:anchor="_Toc180263371" w:history="1">
             <w:r>
               <w:rPr>
                 <w:rStyle w:val="Hyperlink"/>
                 <w:noProof/>
               </w:rPr>
-              <w:t>5.1 Discussion</w:t>
+              <w:t>Chapter 5</w:t>
             </w:r>
             <w:r>
               <w:rPr>
@@ -3673,7 +3809,7 @@
                 <w:noProof/>
                 <w:webHidden/>
               </w:rPr>
-              <w:instrText xml:space="preserve"> PAGEREF _Toc180082567 \h </w:instrText>
+              <w:instrText xml:space="preserve"> PAGEREF _Toc180263371 \h </w:instrText>
             </w:r>
             <w:r>
               <w:rPr>
@@ -3693,7 +3829,7 @@
                 <w:noProof/>
                 <w:webHidden/>
               </w:rPr>
-              <w:t>40</w:t>
+              <w:t>45</w:t>
             </w:r>
             <w:r>
               <w:rPr>
@@ -3714,13 +3850,13 @@
               <w14:ligatures w14:val="standardContextual"/>
             </w:rPr>
           </w:pPr>
-          <w:hyperlink w:anchor="_Toc180082568" w:history="1">
+          <w:hyperlink w:anchor="_Toc180263372" w:history="1">
             <w:r>
               <w:rPr>
                 <w:rStyle w:val="Hyperlink"/>
                 <w:noProof/>
               </w:rPr>
-              <w:t>5.2 Conclusion</w:t>
+              <w:t>5.1 Discussion</w:t>
             </w:r>
             <w:r>
               <w:rPr>
@@ -3741,7 +3877,7 @@
                 <w:noProof/>
                 <w:webHidden/>
               </w:rPr>
-              <w:instrText xml:space="preserve"> PAGEREF _Toc180082568 \h </w:instrText>
+              <w:instrText xml:space="preserve"> PAGEREF _Toc180263372 \h </w:instrText>
             </w:r>
             <w:r>
               <w:rPr>
@@ -3761,7 +3897,7 @@
                 <w:noProof/>
                 <w:webHidden/>
               </w:rPr>
-              <w:t>40</w:t>
+              <w:t>45</w:t>
             </w:r>
             <w:r>
               <w:rPr>
@@ -3782,13 +3918,13 @@
               <w14:ligatures w14:val="standardContextual"/>
             </w:rPr>
           </w:pPr>
-          <w:hyperlink w:anchor="_Toc180082569" w:history="1">
+          <w:hyperlink w:anchor="_Toc180263373" w:history="1">
             <w:r>
               <w:rPr>
                 <w:rStyle w:val="Hyperlink"/>
                 <w:noProof/>
               </w:rPr>
-              <w:t>5.3 Future Work</w:t>
+              <w:t>5.2 Conclusion</w:t>
             </w:r>
             <w:r>
               <w:rPr>
@@ -3809,7 +3945,7 @@
                 <w:noProof/>
                 <w:webHidden/>
               </w:rPr>
-              <w:instrText xml:space="preserve"> PAGEREF _Toc180082569 \h </w:instrText>
+              <w:instrText xml:space="preserve"> PAGEREF _Toc180263373 \h </w:instrText>
             </w:r>
             <w:r>
               <w:rPr>
@@ -3829,7 +3965,7 @@
                 <w:noProof/>
                 <w:webHidden/>
               </w:rPr>
-              <w:t>40</w:t>
+              <w:t>45</w:t>
             </w:r>
             <w:r>
               <w:rPr>
@@ -3850,13 +3986,13 @@
               <w14:ligatures w14:val="standardContextual"/>
             </w:rPr>
           </w:pPr>
-          <w:hyperlink w:anchor="_Toc180082570" w:history="1">
+          <w:hyperlink w:anchor="_Toc180263374" w:history="1">
             <w:r>
               <w:rPr>
                 <w:rStyle w:val="Hyperlink"/>
                 <w:noProof/>
               </w:rPr>
-              <w:t>References</w:t>
+              <w:t>5.3 Future Work</w:t>
             </w:r>
             <w:r>
               <w:rPr>
@@ -3877,7 +4013,7 @@
                 <w:noProof/>
                 <w:webHidden/>
               </w:rPr>
-              <w:instrText xml:space="preserve"> PAGEREF _Toc180082570 \h </w:instrText>
+              <w:instrText xml:space="preserve"> PAGEREF _Toc180263374 \h </w:instrText>
             </w:r>
             <w:r>
               <w:rPr>
@@ -3897,7 +4033,7 @@
                 <w:noProof/>
                 <w:webHidden/>
               </w:rPr>
-              <w:t>41</w:t>
+              <w:t>45</w:t>
             </w:r>
             <w:r>
               <w:rPr>
@@ -3918,13 +4054,13 @@
               <w14:ligatures w14:val="standardContextual"/>
             </w:rPr>
           </w:pPr>
-          <w:hyperlink w:anchor="_Toc180082571" w:history="1">
+          <w:hyperlink w:anchor="_Toc180263375" w:history="1">
             <w:r>
               <w:rPr>
                 <w:rStyle w:val="Hyperlink"/>
                 <w:noProof/>
               </w:rPr>
-              <w:t>Appendix</w:t>
+              <w:t>References</w:t>
             </w:r>
             <w:r>
               <w:rPr>
@@ -3945,7 +4081,7 @@
                 <w:noProof/>
                 <w:webHidden/>
               </w:rPr>
-              <w:instrText xml:space="preserve"> PAGEREF _Toc180082571 \h </w:instrText>
+              <w:instrText xml:space="preserve"> PAGEREF _Toc180263375 \h </w:instrText>
             </w:r>
             <w:r>
               <w:rPr>
@@ -3965,7 +4101,7 @@
                 <w:noProof/>
                 <w:webHidden/>
               </w:rPr>
-              <w:t>44</w:t>
+              <w:t>46</w:t>
             </w:r>
             <w:r>
               <w:rPr>
@@ -3986,13 +4122,13 @@
               <w14:ligatures w14:val="standardContextual"/>
             </w:rPr>
           </w:pPr>
-          <w:hyperlink w:anchor="_Toc180082572" w:history="1">
+          <w:hyperlink w:anchor="_Toc180263376" w:history="1">
             <w:r>
               <w:rPr>
                 <w:rStyle w:val="Hyperlink"/>
                 <w:noProof/>
               </w:rPr>
-              <w:t>Front-End Implementation</w:t>
+              <w:t>Appendix</w:t>
             </w:r>
             <w:r>
               <w:rPr>
@@ -4013,7 +4149,7 @@
                 <w:noProof/>
                 <w:webHidden/>
               </w:rPr>
-              <w:instrText xml:space="preserve"> PAGEREF _Toc180082572 \h </w:instrText>
+              <w:instrText xml:space="preserve"> PAGEREF _Toc180263376 \h </w:instrText>
             </w:r>
             <w:r>
               <w:rPr>
@@ -4033,7 +4169,7 @@
                 <w:noProof/>
                 <w:webHidden/>
               </w:rPr>
-              <w:t>44</w:t>
+              <w:t>49</w:t>
             </w:r>
             <w:r>
               <w:rPr>
@@ -4054,13 +4190,13 @@
               <w14:ligatures w14:val="standardContextual"/>
             </w:rPr>
           </w:pPr>
-          <w:hyperlink w:anchor="_Toc180082573" w:history="1">
+          <w:hyperlink w:anchor="_Toc180263377" w:history="1">
             <w:r>
               <w:rPr>
                 <w:rStyle w:val="Hyperlink"/>
                 <w:noProof/>
               </w:rPr>
-              <w:t>Model Implementation</w:t>
+              <w:t>Front-End Implementation</w:t>
             </w:r>
             <w:r>
               <w:rPr>
@@ -4081,7 +4217,7 @@
                 <w:noProof/>
                 <w:webHidden/>
               </w:rPr>
-              <w:instrText xml:space="preserve"> PAGEREF _Toc180082573 \h </w:instrText>
+              <w:instrText xml:space="preserve"> PAGEREF _Toc180263377 \h </w:instrText>
             </w:r>
             <w:r>
               <w:rPr>
@@ -4101,7 +4237,7 @@
                 <w:noProof/>
                 <w:webHidden/>
               </w:rPr>
-              <w:t>44</w:t>
+              <w:t>49</w:t>
             </w:r>
             <w:r>
               <w:rPr>
@@ -4122,12 +4258,80 @@
               <w14:ligatures w14:val="standardContextual"/>
             </w:rPr>
           </w:pPr>
-          <w:hyperlink w:anchor="_Toc180082574" w:history="1">
+          <w:hyperlink w:anchor="_Toc180263378" w:history="1">
             <w:r>
               <w:rPr>
                 <w:rStyle w:val="Hyperlink"/>
                 <w:noProof/>
               </w:rPr>
+              <w:t>Model Implementation</w:t>
+            </w:r>
+            <w:r>
+              <w:rPr>
+                <w:noProof/>
+                <w:webHidden/>
+              </w:rPr>
+              <w:tab/>
+            </w:r>
+            <w:r>
+              <w:rPr>
+                <w:noProof/>
+                <w:webHidden/>
+              </w:rPr>
+              <w:fldChar w:fldCharType="begin"/>
+            </w:r>
+            <w:r>
+              <w:rPr>
+                <w:noProof/>
+                <w:webHidden/>
+              </w:rPr>
+              <w:instrText xml:space="preserve"> PAGEREF _Toc180263378 \h </w:instrText>
+            </w:r>
+            <w:r>
+              <w:rPr>
+                <w:noProof/>
+                <w:webHidden/>
+              </w:rPr>
+            </w:r>
+            <w:r>
+              <w:rPr>
+                <w:noProof/>
+                <w:webHidden/>
+              </w:rPr>
+              <w:fldChar w:fldCharType="separate"/>
+            </w:r>
+            <w:r>
+              <w:rPr>
+                <w:noProof/>
+                <w:webHidden/>
+              </w:rPr>
+              <w:t>49</w:t>
+            </w:r>
+            <w:r>
+              <w:rPr>
+                <w:noProof/>
+                <w:webHidden/>
+              </w:rPr>
+              <w:fldChar w:fldCharType="end"/>
+            </w:r>
+          </w:hyperlink>
+        </w:p>
+        <w:p>
+          <w:pPr>
+            <w:pStyle w:val="TOC1"/>
+            <w:rPr>
+              <w:rFonts w:asciiTheme="minorHAnsi" w:eastAsiaTheme="minorEastAsia" w:hAnsiTheme="minorHAnsi" w:cstheme="minorBidi"/>
+              <w:noProof/>
+              <w:kern w:val="2"/>
+              <w14:ligatures w14:val="standardContextual"/>
+            </w:rPr>
+          </w:pPr>
+          <w:hyperlink w:anchor="_Toc180263379" w:history="1">
+            <w:r>
+              <w:rPr>
+                <w:rStyle w:val="Hyperlink"/>
+                <w:noProof/>
+              </w:rPr>
               <w:t>Output</w:t>
             </w:r>
             <w:r>
@@ -4149,7 +4353,7 @@
                 <w:noProof/>
                 <w:webHidden/>
               </w:rPr>
-              <w:instrText xml:space="preserve"> PAGEREF _Toc180082574 \h </w:instrText>
+              <w:instrText xml:space="preserve"> PAGEREF _Toc180263379 \h </w:instrText>
             </w:r>
             <w:r>
               <w:rPr>
@@ -4169,7 +4373,7 @@
                 <w:noProof/>
                 <w:webHidden/>
               </w:rPr>
-              <w:t>44</w:t>
+              <w:t>49</w:t>
             </w:r>
             <w:r>
               <w:rPr>
@@ -4187,6 +4391,7 @@
               <w:bCs/>
               <w:noProof/>
             </w:rPr>
+            <w:lastRenderedPageBreak/>
             <w:fldChar w:fldCharType="end"/>
           </w:r>
         </w:p>
@@ -5079,8 +5284,8 @@
           <w:szCs w:val="40"/>
         </w:rPr>
       </w:pPr>
-      <w:bookmarkStart w:id="0" w:name="_Toc180082522"/>
-      <w:bookmarkStart w:id="1" w:name="_Toc160079940"/>
+      <w:bookmarkStart w:id="0" w:name="_Toc160079940"/>
+      <w:bookmarkStart w:id="1" w:name="_Toc180263324"/>
       <w:r>
         <w:rPr>
           <w:sz w:val="40"/>
@@ -5089,15 +5294,15 @@
         <w:lastRenderedPageBreak/>
         <w:t>Chapter 1</w:t>
       </w:r>
+      <w:bookmarkEnd w:id="1"/>
+    </w:p>
+    <w:p>
+      <w:pPr>
+        <w:pStyle w:val="Heading1"/>
+        <w:spacing w:line="360" w:lineRule="auto"/>
+      </w:pPr>
+      <w:bookmarkStart w:id="2" w:name="_Toc180263325"/>
       <w:bookmarkEnd w:id="0"/>
-    </w:p>
-    <w:p>
-      <w:pPr>
-        <w:pStyle w:val="Heading1"/>
-        <w:spacing w:line="360" w:lineRule="auto"/>
-      </w:pPr>
-      <w:bookmarkStart w:id="2" w:name="_Toc180082523"/>
-      <w:bookmarkEnd w:id="1"/>
       <w:r>
         <w:t>1.1 Introduction</w:t>
       </w:r>
@@ -5352,7 +5557,7 @@
         <w:pStyle w:val="Heading1"/>
         <w:spacing w:line="360" w:lineRule="auto"/>
       </w:pPr>
-      <w:bookmarkStart w:id="3" w:name="_Toc180082524"/>
+      <w:bookmarkStart w:id="3" w:name="_Toc180263326"/>
       <w:r>
         <w:t>1.2 Relevancy of The Topic</w:t>
       </w:r>
@@ -5542,7 +5747,7 @@
         <w:pStyle w:val="Heading1"/>
         <w:spacing w:line="360" w:lineRule="auto"/>
       </w:pPr>
-      <w:bookmarkStart w:id="4" w:name="_Toc180082525"/>
+      <w:bookmarkStart w:id="4" w:name="_Toc180263327"/>
       <w:r>
         <w:t>1.2 Background of the Study</w:t>
       </w:r>
@@ -5597,7 +5802,7 @@
         <w:pStyle w:val="Heading2"/>
         <w:spacing w:line="360" w:lineRule="auto"/>
       </w:pPr>
-      <w:bookmarkStart w:id="5" w:name="_Toc180082526"/>
+      <w:bookmarkStart w:id="5" w:name="_Toc180263328"/>
       <w:r>
         <w:t>1.2.1 Growth of the usage of social media</w:t>
       </w:r>
@@ -5827,7 +6032,7 @@
         <w:pStyle w:val="Heading2"/>
         <w:spacing w:line="360" w:lineRule="auto"/>
       </w:pPr>
-      <w:bookmarkStart w:id="8" w:name="_Toc180082527"/>
+      <w:bookmarkStart w:id="8" w:name="_Toc180263329"/>
       <w:r>
         <w:t>1.2.2 Current context of social media-related negativities</w:t>
       </w:r>
@@ -5875,7 +6080,7 @@
         <w:pStyle w:val="Heading2"/>
         <w:spacing w:line="360" w:lineRule="auto"/>
       </w:pPr>
-      <w:bookmarkStart w:id="9" w:name="_Toc180082528"/>
+      <w:bookmarkStart w:id="9" w:name="_Toc180263330"/>
       <w:r>
         <w:lastRenderedPageBreak/>
         <w:t>1.2.3 Current barriers that have provided for the safety of users of</w:t>
@@ -6062,7 +6267,7 @@
         <w:pStyle w:val="Heading1"/>
         <w:spacing w:line="360" w:lineRule="auto"/>
       </w:pPr>
-      <w:bookmarkStart w:id="11" w:name="_Toc180082529"/>
+      <w:bookmarkStart w:id="11" w:name="_Toc180263331"/>
       <w:r>
         <w:t>1.3 Problem Statement</w:t>
       </w:r>
@@ -6128,7 +6333,7 @@
         <w:pStyle w:val="Heading1"/>
         <w:spacing w:line="360" w:lineRule="auto"/>
       </w:pPr>
-      <w:bookmarkStart w:id="12" w:name="_Toc180082530"/>
+      <w:bookmarkStart w:id="12" w:name="_Toc180263332"/>
       <w:r>
         <w:t>1.4 Research Question</w:t>
       </w:r>
@@ -6240,7 +6445,7 @@
         <w:pStyle w:val="Heading1"/>
         <w:spacing w:line="360" w:lineRule="auto"/>
       </w:pPr>
-      <w:bookmarkStart w:id="13" w:name="_Toc180082531"/>
+      <w:bookmarkStart w:id="13" w:name="_Toc180263333"/>
       <w:r>
         <w:t>1.5 Motivation</w:t>
       </w:r>
@@ -6313,7 +6518,7 @@
       <w:pPr>
         <w:pStyle w:val="Heading1"/>
       </w:pPr>
-      <w:bookmarkStart w:id="14" w:name="_Toc180082532"/>
+      <w:bookmarkStart w:id="14" w:name="_Toc180263334"/>
       <w:r>
         <w:t>1.6 Aim</w:t>
       </w:r>
@@ -6333,7 +6538,7 @@
         <w:pStyle w:val="Heading1"/>
         <w:spacing w:line="360" w:lineRule="auto"/>
       </w:pPr>
-      <w:bookmarkStart w:id="15" w:name="_Toc180082533"/>
+      <w:bookmarkStart w:id="15" w:name="_Toc180263335"/>
       <w:r>
         <w:t>1.</w:t>
       </w:r>
@@ -6911,7 +7116,7 @@
         <w:pStyle w:val="Heading1"/>
         <w:spacing w:line="360" w:lineRule="auto"/>
       </w:pPr>
-      <w:bookmarkStart w:id="16" w:name="_Toc180082534"/>
+      <w:bookmarkStart w:id="16" w:name="_Toc180263336"/>
       <w:r>
         <w:t>1.8 Challenges and Limitations</w:t>
       </w:r>
@@ -7106,7 +7311,7 @@
       <w:pPr>
         <w:pStyle w:val="Heading1"/>
       </w:pPr>
-      <w:bookmarkStart w:id="17" w:name="_Toc180082535"/>
+      <w:bookmarkStart w:id="17" w:name="_Toc180263337"/>
       <w:r>
         <w:t>1.9 Outlined Solution</w:t>
       </w:r>
@@ -7265,7 +7470,7 @@
           <w:szCs w:val="36"/>
         </w:rPr>
       </w:pPr>
-      <w:bookmarkStart w:id="20" w:name="_Toc180082536"/>
+      <w:bookmarkStart w:id="20" w:name="_Toc180263338"/>
       <w:r>
         <w:rPr>
           <w:sz w:val="40"/>
@@ -7281,7 +7486,7 @@
         <w:pStyle w:val="Heading1"/>
         <w:spacing w:line="360" w:lineRule="auto"/>
       </w:pPr>
-      <w:bookmarkStart w:id="21" w:name="_Toc180082537"/>
+      <w:bookmarkStart w:id="21" w:name="_Toc180263339"/>
       <w:bookmarkEnd w:id="19"/>
       <w:r>
         <w:t>2.1 Literature Review</w:t>
@@ -7383,7 +7588,7 @@
         <w:pStyle w:val="Heading2"/>
         <w:spacing w:line="360" w:lineRule="auto"/>
       </w:pPr>
-      <w:bookmarkStart w:id="22" w:name="_Toc180082538"/>
+      <w:bookmarkStart w:id="22" w:name="_Toc180263340"/>
       <w:r>
         <w:t>2.1.1 Definition of Hate Speech</w:t>
       </w:r>
@@ -7623,7 +7828,7 @@
         <w:pStyle w:val="Heading2"/>
         <w:spacing w:line="360" w:lineRule="auto"/>
       </w:pPr>
-      <w:bookmarkStart w:id="23" w:name="_Toc180082539"/>
+      <w:bookmarkStart w:id="23" w:name="_Toc180263341"/>
       <w:r>
         <w:lastRenderedPageBreak/>
         <w:t>2.1.2 Definition of Free Speech</w:t>
@@ -7821,7 +8026,7 @@
         <w:pStyle w:val="Heading2"/>
         <w:spacing w:line="360" w:lineRule="auto"/>
       </w:pPr>
-      <w:bookmarkStart w:id="24" w:name="_Toc180082540"/>
+      <w:bookmarkStart w:id="24" w:name="_Toc180263342"/>
       <w:r>
         <w:t>2.1.3 Hate Speech vs Free Speech</w:t>
       </w:r>
@@ -8075,7 +8280,7 @@
         <w:pStyle w:val="Heading2"/>
         <w:spacing w:line="360" w:lineRule="auto"/>
       </w:pPr>
-      <w:bookmarkStart w:id="25" w:name="_Toc180082541"/>
+      <w:bookmarkStart w:id="25" w:name="_Toc180263343"/>
       <w:r>
         <w:t>2.1.</w:t>
       </w:r>
@@ -8386,7 +8591,7 @@
         <w:pStyle w:val="Heading2"/>
         <w:spacing w:line="360" w:lineRule="auto"/>
       </w:pPr>
-      <w:bookmarkStart w:id="28" w:name="_Toc180082542"/>
+      <w:bookmarkStart w:id="28" w:name="_Toc180263344"/>
       <w:r>
         <w:t>2.1.</w:t>
       </w:r>
@@ -8503,7 +8708,7 @@
         <w:pStyle w:val="Heading2"/>
         <w:spacing w:line="360" w:lineRule="auto"/>
       </w:pPr>
-      <w:bookmarkStart w:id="29" w:name="_Toc180082543"/>
+      <w:bookmarkStart w:id="29" w:name="_Toc180263345"/>
       <w:r>
         <w:t>2.1.</w:t>
       </w:r>
@@ -8603,7 +8808,7 @@
         <w:spacing w:line="360" w:lineRule="auto"/>
         <w:jc w:val="both"/>
       </w:pPr>
-      <w:bookmarkStart w:id="30" w:name="_Toc180082544"/>
+      <w:bookmarkStart w:id="30" w:name="_Toc180263346"/>
       <w:r>
         <w:t xml:space="preserve">2.2 </w:t>
       </w:r>
@@ -9034,7 +9239,7 @@
         <w:pStyle w:val="Heading1"/>
         <w:spacing w:line="360" w:lineRule="auto"/>
       </w:pPr>
-      <w:bookmarkStart w:id="31" w:name="_Toc180082545"/>
+      <w:bookmarkStart w:id="31" w:name="_Toc180263347"/>
       <w:r>
         <w:t>2.</w:t>
       </w:r>
@@ -9529,7 +9734,7 @@
         <w:spacing w:line="360" w:lineRule="auto"/>
         <w:jc w:val="both"/>
       </w:pPr>
-      <w:bookmarkStart w:id="32" w:name="_Toc180082546"/>
+      <w:bookmarkStart w:id="32" w:name="_Toc180263348"/>
       <w:r>
         <w:t xml:space="preserve">2.4 </w:t>
       </w:r>
@@ -9894,7 +10099,7 @@
         <w:pStyle w:val="Heading1"/>
         <w:spacing w:line="360" w:lineRule="auto"/>
       </w:pPr>
-      <w:bookmarkStart w:id="35" w:name="_Toc180082547"/>
+      <w:bookmarkStart w:id="35" w:name="_Toc180263349"/>
       <w:r>
         <w:t>2.</w:t>
       </w:r>
@@ -10013,7 +10218,7 @@
         <w:pStyle w:val="Heading1"/>
         <w:spacing w:line="360" w:lineRule="auto"/>
       </w:pPr>
-      <w:bookmarkStart w:id="36" w:name="_Toc180082548"/>
+      <w:bookmarkStart w:id="36" w:name="_Toc180263350"/>
       <w:r>
         <w:t>2.6 Refl</w:t>
       </w:r>
@@ -10296,7 +10501,7 @@
           <w:szCs w:val="40"/>
         </w:rPr>
       </w:pPr>
-      <w:bookmarkStart w:id="37" w:name="_Toc180082549"/>
+      <w:bookmarkStart w:id="37" w:name="_Toc180263351"/>
       <w:r>
         <w:rPr>
           <w:sz w:val="40"/>
@@ -10320,7 +10525,7 @@
         <w:spacing w:line="360" w:lineRule="auto"/>
         <w:jc w:val="both"/>
       </w:pPr>
-      <w:bookmarkStart w:id="38" w:name="_Toc180082550"/>
+      <w:bookmarkStart w:id="38" w:name="_Toc180263352"/>
       <w:r>
         <w:t>3.1 Chapter Overview</w:t>
       </w:r>
@@ -10365,7 +10570,7 @@
         <w:spacing w:line="360" w:lineRule="auto"/>
         <w:jc w:val="both"/>
       </w:pPr>
-      <w:bookmarkStart w:id="39" w:name="_Toc180082551"/>
+      <w:bookmarkStart w:id="39" w:name="_Toc180263353"/>
       <w:r>
         <w:t>3.1.1 Objectives</w:t>
       </w:r>
@@ -10765,7 +10970,7 @@
       <w:pPr>
         <w:pStyle w:val="Heading1"/>
       </w:pPr>
-      <w:bookmarkStart w:id="40" w:name="_Toc180082552"/>
+      <w:bookmarkStart w:id="40" w:name="_Toc180263354"/>
       <w:r>
         <w:lastRenderedPageBreak/>
         <w:t xml:space="preserve">3.2 </w:t>
@@ -11017,7 +11222,7 @@
         <w:spacing w:line="360" w:lineRule="auto"/>
         <w:jc w:val="both"/>
       </w:pPr>
-      <w:bookmarkStart w:id="42" w:name="_Toc180082553"/>
+      <w:bookmarkStart w:id="42" w:name="_Toc180263355"/>
       <w:r>
         <w:t>3.3 Research Framework</w:t>
       </w:r>
@@ -11047,7 +11252,7 @@
         <w:spacing w:line="360" w:lineRule="auto"/>
         <w:jc w:val="both"/>
       </w:pPr>
-      <w:bookmarkStart w:id="43" w:name="_Toc180082554"/>
+      <w:bookmarkStart w:id="43" w:name="_Toc180263356"/>
       <w:r>
         <w:t>3.4 Research Philosophy</w:t>
       </w:r>
@@ -11153,10 +11358,10 @@
         <w:pStyle w:val="Heading1"/>
         <w:spacing w:line="360" w:lineRule="auto"/>
       </w:pPr>
-      <w:bookmarkStart w:id="44" w:name="_Toc180082555"/>
-      <w:bookmarkStart w:id="45" w:name="_Ref180100126"/>
-      <w:bookmarkStart w:id="46" w:name="_Ref180100130"/>
-      <w:bookmarkStart w:id="47" w:name="_Ref180100225"/>
+      <w:bookmarkStart w:id="44" w:name="_Ref180100126"/>
+      <w:bookmarkStart w:id="45" w:name="_Ref180100130"/>
+      <w:bookmarkStart w:id="46" w:name="_Ref180100225"/>
+      <w:bookmarkStart w:id="47" w:name="_Toc180263357"/>
       <w:r>
         <w:t>3.5 Research Execution Mode</w:t>
       </w:r>
@@ -12457,7 +12662,7 @@
       <w:pPr>
         <w:pStyle w:val="Heading1"/>
       </w:pPr>
-      <w:bookmarkStart w:id="50" w:name="_Toc180082556"/>
+      <w:bookmarkStart w:id="50" w:name="_Toc180263358"/>
       <w:r>
         <w:t>3.6 Data Collection Method</w:t>
       </w:r>
@@ -12517,7 +12722,7 @@
       <w:pPr>
         <w:pStyle w:val="Heading1"/>
       </w:pPr>
-      <w:bookmarkStart w:id="51" w:name="_Toc180082557"/>
+      <w:bookmarkStart w:id="51" w:name="_Toc180263359"/>
       <w:r>
         <w:t>3.7 Data Analysis Techniques</w:t>
       </w:r>
@@ -12619,7 +12824,7 @@
         <w:spacing w:line="360" w:lineRule="auto"/>
         <w:jc w:val="both"/>
       </w:pPr>
-      <w:bookmarkStart w:id="52" w:name="_Toc180082558"/>
+      <w:bookmarkStart w:id="52" w:name="_Toc180263360"/>
       <w:r>
         <w:t>3.8 Ethical Considerations</w:t>
       </w:r>
@@ -12725,9 +12930,11 @@
         <w:spacing w:line="360" w:lineRule="auto"/>
         <w:jc w:val="both"/>
       </w:pPr>
+      <w:bookmarkStart w:id="53" w:name="_Toc180263361"/>
       <w:r>
         <w:t>3.9 System Evaluation Model</w:t>
       </w:r>
+      <w:bookmarkEnd w:id="53"/>
     </w:p>
     <w:p>
       <w:pPr>
@@ -12776,41 +12983,41 @@
       <w:pPr>
         <w:pStyle w:val="Heading1"/>
       </w:pPr>
-      <w:bookmarkStart w:id="53" w:name="_Toc180082559"/>
+      <w:bookmarkStart w:id="54" w:name="_Toc180263362"/>
       <w:r>
         <w:lastRenderedPageBreak/>
         <w:t>Chapter 4</w:t>
       </w:r>
-      <w:bookmarkEnd w:id="53"/>
+      <w:bookmarkEnd w:id="54"/>
     </w:p>
     <w:p>
       <w:pPr>
         <w:pStyle w:val="Heading1"/>
       </w:pPr>
-      <w:bookmarkStart w:id="54" w:name="_Toc180082560"/>
+      <w:bookmarkStart w:id="55" w:name="_Toc180263363"/>
       <w:r>
         <w:t xml:space="preserve">4.1 </w:t>
       </w:r>
       <w:r>
         <w:t>Model Evaluation</w:t>
       </w:r>
-      <w:bookmarkEnd w:id="54"/>
+      <w:bookmarkEnd w:id="55"/>
     </w:p>
     <w:p>
       <w:pPr>
         <w:pStyle w:val="Heading1"/>
       </w:pPr>
-      <w:bookmarkStart w:id="55" w:name="_Toc180082561"/>
+      <w:bookmarkStart w:id="56" w:name="_Toc180263364"/>
       <w:r>
         <w:t>4.2 Model Features and Description</w:t>
       </w:r>
-      <w:bookmarkEnd w:id="55"/>
+      <w:bookmarkEnd w:id="56"/>
     </w:p>
     <w:p>
       <w:pPr>
         <w:pStyle w:val="Heading1"/>
       </w:pPr>
-      <w:bookmarkStart w:id="56" w:name="_Toc180082562"/>
+      <w:bookmarkStart w:id="57" w:name="_Toc180263365"/>
       <w:r>
         <w:t>4.</w:t>
       </w:r>
@@ -12820,7 +13027,7 @@
       <w:r>
         <w:t xml:space="preserve"> UML Modeling</w:t>
       </w:r>
-      <w:bookmarkEnd w:id="56"/>
+      <w:bookmarkEnd w:id="57"/>
     </w:p>
     <w:p>
       <w:pPr>
@@ -12828,7 +13035,7 @@
         <w:spacing w:line="360" w:lineRule="auto"/>
         <w:jc w:val="both"/>
       </w:pPr>
-      <w:bookmarkStart w:id="57" w:name="_Toc180082563"/>
+      <w:bookmarkStart w:id="58" w:name="_Toc180263366"/>
       <w:r>
         <w:t>4.</w:t>
       </w:r>
@@ -12838,7 +13045,7 @@
       <w:r>
         <w:t xml:space="preserve"> Technical Considerations</w:t>
       </w:r>
-      <w:bookmarkEnd w:id="57"/>
+      <w:bookmarkEnd w:id="58"/>
     </w:p>
     <w:p>
       <w:pPr>
@@ -13373,6 +13580,7 @@
         <w:spacing w:line="360" w:lineRule="auto"/>
         <w:jc w:val="both"/>
       </w:pPr>
+      <w:bookmarkStart w:id="59" w:name="_Toc180263367"/>
       <w:r>
         <w:t>4.4.1 Used technologies, Tools</w:t>
       </w:r>
@@ -13382,6 +13590,7 @@
       <w:r>
         <w:t xml:space="preserve"> and frameworks</w:t>
       </w:r>
+      <w:bookmarkEnd w:id="59"/>
     </w:p>
     <w:p>
       <w:pPr>
@@ -13559,10 +13768,12 @@
         <w:pStyle w:val="Heading2"/>
         <w:spacing w:line="360" w:lineRule="auto"/>
       </w:pPr>
+      <w:bookmarkStart w:id="60" w:name="_Toc180263368"/>
       <w:r>
         <w:lastRenderedPageBreak/>
         <w:t>4.4.2 Usage of Python and Flask</w:t>
       </w:r>
+      <w:bookmarkEnd w:id="60"/>
     </w:p>
     <w:p>
       <w:pPr>
@@ -13630,7 +13841,7 @@
           <w:szCs w:val="24"/>
         </w:rPr>
       </w:pPr>
-      <w:bookmarkStart w:id="58" w:name="_Toc180105101"/>
+      <w:bookmarkStart w:id="61" w:name="_Toc180105101"/>
       <w:r>
         <w:rPr>
           <w:i w:val="0"/>
@@ -13702,7 +13913,7 @@
         </w:rPr>
         <w:t xml:space="preserve"> Integration of Python and Flask</w:t>
       </w:r>
-      <w:bookmarkEnd w:id="58"/>
+      <w:bookmarkEnd w:id="61"/>
     </w:p>
     <w:p>
       <w:r>
@@ -13755,7 +13966,7 @@
       <w:pPr>
         <w:pStyle w:val="Heading1"/>
       </w:pPr>
-      <w:bookmarkStart w:id="59" w:name="_Toc180082564"/>
+      <w:bookmarkStart w:id="62" w:name="_Toc180263369"/>
       <w:r>
         <w:t>4.</w:t>
       </w:r>
@@ -13765,13 +13976,13 @@
       <w:r>
         <w:t xml:space="preserve"> Output and Artifacts</w:t>
       </w:r>
-      <w:bookmarkEnd w:id="59"/>
+      <w:bookmarkEnd w:id="62"/>
     </w:p>
     <w:p>
       <w:pPr>
         <w:pStyle w:val="Heading1"/>
       </w:pPr>
-      <w:bookmarkStart w:id="60" w:name="_Toc180082565"/>
+      <w:bookmarkStart w:id="63" w:name="_Toc180263370"/>
       <w:r>
         <w:t>4.</w:t>
       </w:r>
@@ -13781,7 +13992,7 @@
       <w:r>
         <w:t xml:space="preserve"> Model Construction</w:t>
       </w:r>
-      <w:bookmarkEnd w:id="60"/>
+      <w:bookmarkEnd w:id="63"/>
     </w:p>
     <w:p>
       <w:pPr>
@@ -13795,32 +14006,32 @@
       <w:pPr>
         <w:pStyle w:val="Heading1"/>
       </w:pPr>
-      <w:bookmarkStart w:id="61" w:name="_Toc180082566"/>
+      <w:bookmarkStart w:id="64" w:name="_Toc180263371"/>
       <w:r>
         <w:lastRenderedPageBreak/>
         <w:t>Chapter 5</w:t>
       </w:r>
-      <w:bookmarkEnd w:id="61"/>
+      <w:bookmarkEnd w:id="64"/>
     </w:p>
     <w:p>
       <w:pPr>
         <w:pStyle w:val="Heading1"/>
       </w:pPr>
-      <w:bookmarkStart w:id="62" w:name="_Toc180082567"/>
+      <w:bookmarkStart w:id="65" w:name="_Toc180263372"/>
       <w:r>
         <w:t>5.1 Discussion</w:t>
       </w:r>
-      <w:bookmarkEnd w:id="62"/>
+      <w:bookmarkEnd w:id="65"/>
     </w:p>
     <w:p>
       <w:pPr>
         <w:pStyle w:val="Heading1"/>
       </w:pPr>
-      <w:bookmarkStart w:id="63" w:name="_Toc180082568"/>
+      <w:bookmarkStart w:id="66" w:name="_Toc180263373"/>
       <w:r>
         <w:t>5.2 Conclusion</w:t>
       </w:r>
-      <w:bookmarkEnd w:id="63"/>
+      <w:bookmarkEnd w:id="66"/>
       <w:r>
         <w:t xml:space="preserve"> </w:t>
       </w:r>
@@ -13829,11 +14040,11 @@
       <w:pPr>
         <w:pStyle w:val="Heading1"/>
       </w:pPr>
-      <w:bookmarkStart w:id="64" w:name="_Toc180082569"/>
+      <w:bookmarkStart w:id="67" w:name="_Toc180263374"/>
       <w:r>
         <w:t>5.3 Future Work</w:t>
       </w:r>
-      <w:bookmarkEnd w:id="64"/>
+      <w:bookmarkEnd w:id="67"/>
     </w:p>
     <w:p/>
     <w:p>
@@ -13849,12 +14060,12 @@
         <w:pStyle w:val="Heading1"/>
         <w:spacing w:line="360" w:lineRule="auto"/>
       </w:pPr>
-      <w:bookmarkStart w:id="65" w:name="_Toc180082570"/>
+      <w:bookmarkStart w:id="68" w:name="_Toc180263375"/>
       <w:r>
         <w:lastRenderedPageBreak/>
         <w:t>References</w:t>
       </w:r>
-      <w:bookmarkEnd w:id="65"/>
+      <w:bookmarkEnd w:id="68"/>
       <w:r>
         <w:t xml:space="preserve"> </w:t>
       </w:r>
@@ -14905,42 +15116,42 @@
       <w:pPr>
         <w:pStyle w:val="Heading1"/>
       </w:pPr>
-      <w:bookmarkStart w:id="66" w:name="_Toc180082571"/>
+      <w:bookmarkStart w:id="69" w:name="_Toc180263376"/>
       <w:r>
         <w:lastRenderedPageBreak/>
         <w:t>Appendix</w:t>
       </w:r>
-      <w:bookmarkEnd w:id="66"/>
+      <w:bookmarkEnd w:id="69"/>
     </w:p>
     <w:p>
       <w:pPr>
         <w:pStyle w:val="Heading1"/>
       </w:pPr>
-      <w:bookmarkStart w:id="67" w:name="_Toc180082572"/>
+      <w:bookmarkStart w:id="70" w:name="_Toc180263377"/>
       <w:r>
         <w:t>Front-End Implementation</w:t>
       </w:r>
-      <w:bookmarkEnd w:id="67"/>
+      <w:bookmarkEnd w:id="70"/>
     </w:p>
     <w:p>
       <w:pPr>
         <w:pStyle w:val="Heading1"/>
       </w:pPr>
-      <w:bookmarkStart w:id="68" w:name="_Toc180082573"/>
+      <w:bookmarkStart w:id="71" w:name="_Toc180263378"/>
       <w:r>
         <w:t>Model Implementation</w:t>
       </w:r>
-      <w:bookmarkEnd w:id="68"/>
+      <w:bookmarkEnd w:id="71"/>
     </w:p>
     <w:p>
       <w:pPr>
         <w:pStyle w:val="Heading1"/>
       </w:pPr>
-      <w:bookmarkStart w:id="69" w:name="_Toc180082574"/>
+      <w:bookmarkStart w:id="72" w:name="_Toc180263379"/>
       <w:r>
         <w:t>Output</w:t>
       </w:r>
-      <w:bookmarkEnd w:id="69"/>
+      <w:bookmarkEnd w:id="72"/>
     </w:p>
     <w:p/>
     <w:sectPr>

</xml_diff>

<commit_message>
Update test - ASUS
</commit_message>
<xml_diff>
--- a/Working/[Re-Writing] Final Report.docx
+++ b/Working/[Re-Writing] Final Report.docx
@@ -401,7 +401,7 @@
           </mc:Choice>
           <mc:Fallback>
             <w:pict>
-              <v:line w14:anchorId="237B67CB" id="Straight Connector 1" o:spid="_x0000_s1026" style="position:absolute;z-index:251660288;visibility:visible;mso-wrap-style:square;mso-wrap-distance-left:9pt;mso-wrap-distance-top:0;mso-wrap-distance-right:9pt;mso-wrap-distance-bottom:0;mso-position-horizontal:absolute;mso-position-horizontal-relative:text;mso-position-vertical:absolute;mso-position-vertical-relative:text" from="2.4pt,11.05pt" to="6in,11.05pt" o:gfxdata="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" strokecolor="#4f81bd [3204]" strokeweight="3pt">
+              <v:line w14:anchorId="21C5257A" id="Straight Connector 1" o:spid="_x0000_s1026" style="position:absolute;z-index:251660288;visibility:visible;mso-wrap-style:square;mso-wrap-distance-left:9pt;mso-wrap-distance-top:0;mso-wrap-distance-right:9pt;mso-wrap-distance-bottom:0;mso-position-horizontal:absolute;mso-position-horizontal-relative:text;mso-position-vertical:absolute;mso-position-vertical-relative:text" from="2.4pt,11.05pt" to="6in,11.05pt" o:gfxdata="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" strokecolor="#4f81bd [3204]" strokeweight="3pt">
                 <v:shadow on="t" color="black" opacity="22937f" origin=",.5" offset="0,.63889mm"/>
               </v:line>
             </w:pict>
@@ -5837,8 +5837,8 @@
           <w:szCs w:val="40"/>
         </w:rPr>
       </w:pPr>
-      <w:bookmarkStart w:id="0" w:name="_Toc160079940"/>
-      <w:bookmarkStart w:id="1" w:name="_Toc180355139"/>
+      <w:bookmarkStart w:id="0" w:name="_Toc180355139"/>
+      <w:bookmarkStart w:id="1" w:name="_Toc160079940"/>
       <w:r>
         <w:rPr>
           <w:sz w:val="40"/>
@@ -5847,15 +5847,15 @@
         <w:lastRenderedPageBreak/>
         <w:t>Chapter 1</w:t>
       </w:r>
+      <w:bookmarkEnd w:id="0"/>
+    </w:p>
+    <w:p>
+      <w:pPr>
+        <w:pStyle w:val="Heading1"/>
+        <w:spacing w:line="360" w:lineRule="auto"/>
+      </w:pPr>
+      <w:bookmarkStart w:id="2" w:name="_Toc180355140"/>
       <w:bookmarkEnd w:id="1"/>
-    </w:p>
-    <w:p>
-      <w:pPr>
-        <w:pStyle w:val="Heading1"/>
-        <w:spacing w:line="360" w:lineRule="auto"/>
-      </w:pPr>
-      <w:bookmarkStart w:id="2" w:name="_Toc180355140"/>
-      <w:bookmarkEnd w:id="0"/>
       <w:r>
         <w:t>1.1 Introduction</w:t>
       </w:r>
@@ -7522,7 +7522,15 @@
       </w:r>
       <w:proofErr w:type="gramEnd"/>
       <w:r>
-        <w:t xml:space="preserve"> and civility online should consider the potential rewards of putting in place a hate speech detection technology.</w:t>
+        <w:t xml:space="preserve"> and civility online should consider the potential rewards of putting in place </w:t>
+      </w:r>
+      <w:proofErr w:type="gramStart"/>
+      <w:r>
+        <w:t>a hate</w:t>
+      </w:r>
+      <w:proofErr w:type="gramEnd"/>
+      <w:r>
+        <w:t xml:space="preserve"> speech detection technology.</w:t>
       </w:r>
     </w:p>
     <w:p>
@@ -7579,7 +7587,15 @@
       </w:r>
       <w:proofErr w:type="gramEnd"/>
       <w:r>
-        <w:t xml:space="preserve"> data to train itself and also to test its efficiency on how it performs. Data set plays a vital role in the machine learning model creation </w:t>
+        <w:t xml:space="preserve"> data to train itself and also to test its efficiency on how it performs. Data </w:t>
+      </w:r>
+      <w:proofErr w:type="gramStart"/>
+      <w:r>
+        <w:t>set plays</w:t>
+      </w:r>
+      <w:proofErr w:type="gramEnd"/>
+      <w:r>
+        <w:t xml:space="preserve"> a vital role in the machine learning model creation </w:t>
       </w:r>
       <w:proofErr w:type="gramStart"/>
       <w:r>
@@ -11869,7 +11885,15 @@
       </w:r>
       <w:proofErr w:type="gramEnd"/>
       <w:r>
-        <w:t xml:space="preserve"> characters of the statements which made the study to take the quantitative approach. </w:t>
+        <w:t xml:space="preserve"> characters of the statements which made the </w:t>
+      </w:r>
+      <w:proofErr w:type="gramStart"/>
+      <w:r>
+        <w:t>study to</w:t>
+      </w:r>
+      <w:proofErr w:type="gramEnd"/>
+      <w:r>
+        <w:t xml:space="preserve"> take the quantitative approach. </w:t>
       </w:r>
     </w:p>
     <w:p>
@@ -13375,7 +13399,15 @@
       </w:r>
       <w:proofErr w:type="gramEnd"/>
       <w:r>
-        <w:t xml:space="preserve"> character to lowercase. After normalizing the uniformed terms are needed to run through a process of tokenization where it splits the text slack into individual word tokens</w:t>
+        <w:t xml:space="preserve"> </w:t>
+      </w:r>
+      <w:proofErr w:type="gramStart"/>
+      <w:r>
+        <w:t>character to</w:t>
+      </w:r>
+      <w:proofErr w:type="gramEnd"/>
+      <w:r>
+        <w:t xml:space="preserve"> lowercase. After normalizing the uniformed terms are needed to run through a process of tokenization where it splits the text slack into individual word tokens</w:t>
       </w:r>
       <w:r>
         <w:t>.</w:t>
@@ -13980,10 +14012,7 @@
         <w:fldChar w:fldCharType="begin"/>
       </w:r>
       <w:r>
-        <w:instrText xml:space="preserve"> REF _Ref180349275 \h </w:instrText>
-      </w:r>
-      <w:r>
-        <w:instrText xml:space="preserve"> \* MERGEFORMAT </w:instrText>
+        <w:instrText xml:space="preserve"> REF _Ref180349275 \h  \* MERGEFORMAT </w:instrText>
       </w:r>
       <w:r>
         <w:fldChar w:fldCharType="separate"/>
@@ -14182,19 +14211,7 @@
         <w:jc w:val="both"/>
       </w:pPr>
       <w:r>
-        <w:t xml:space="preserve">1 is used to indicate that the statement contains </w:t>
-      </w:r>
-      <w:r>
-        <w:t>offensive content</w:t>
-      </w:r>
-      <w:r>
-        <w:t xml:space="preserve"> and 0 is used to indicate that this contains no</w:t>
-      </w:r>
-      <w:r>
-        <w:t xml:space="preserve"> offensive content</w:t>
-      </w:r>
-      <w:r>
-        <w:t>.</w:t>
+        <w:t>1 is used to indicate that the statement contains offensive content and 0 is used to indicate that this contains no offensive content.</w:t>
       </w:r>
     </w:p>
     <w:p>
@@ -14215,34 +14232,13 @@
         <w:jc w:val="both"/>
       </w:pPr>
       <w:r>
-        <w:t>The l</w:t>
-      </w:r>
-      <w:r>
-        <w:t xml:space="preserve">abel </w:t>
+        <w:t xml:space="preserve">The label </w:t>
       </w:r>
       <w:r>
         <w:t xml:space="preserve">(column) </w:t>
       </w:r>
       <w:r>
-        <w:t>‘</w:t>
-      </w:r>
-      <w:r>
-        <w:t>Neither</w:t>
-      </w:r>
-      <w:r>
-        <w:t xml:space="preserve">’ contains neutral statements </w:t>
-      </w:r>
-      <w:r>
-        <w:t>t</w:t>
-      </w:r>
-      <w:r>
-        <w:t>h</w:t>
-      </w:r>
-      <w:r>
-        <w:t>at</w:t>
-      </w:r>
-      <w:r>
-        <w:t xml:space="preserve"> do not have hate or offensive content within the statements.</w:t>
+        <w:t>‘Neither’ contains neutral statements that do not have hate or offensive content within the statements.</w:t>
       </w:r>
     </w:p>
     <w:p>
@@ -14523,7 +14519,13 @@
         <w:jc w:val="both"/>
       </w:pPr>
       <w:r>
-        <w:t>The study is conducted to build a system to detect hate speech in Singlish on Facebook to create a harmonious platform and ensure the safety of its users. When developing the system multiple machine learning models have been considered and built prototypes to test against the practical scenarios.</w:t>
+        <w:t>The study is conducted to build a system to detect hate speech in Singlish on Facebook to create a harmonious platform and ensure the safety of its users</w:t>
+      </w:r>
+      <w:r>
+        <w:t xml:space="preserve"> when</w:t>
+      </w:r>
+      <w:r>
+        <w:t xml:space="preserve"> developing the system multiple machine learning models have been considered and built prototypes to test against the practical scenarios.</w:t>
       </w:r>
     </w:p>
     <w:p>
@@ -14775,7 +14777,13 @@
               <w:spacing w:line="360" w:lineRule="auto"/>
             </w:pPr>
             <w:r>
-              <w:t>Logistic regression is often use for classification tasks.</w:t>
+              <w:t xml:space="preserve">Logistic regression is often </w:t>
+            </w:r>
+            <w:r>
+              <w:t>used</w:t>
+            </w:r>
+            <w:r>
+              <w:t xml:space="preserve"> for classification tasks.</w:t>
             </w:r>
           </w:p>
           <w:p>
@@ -14879,7 +14887,13 @@
               <w:spacing w:line="360" w:lineRule="auto"/>
             </w:pPr>
             <w:r>
-              <w:t>Best for real time tasks due to the processing speed.</w:t>
+              <w:t xml:space="preserve">Best for </w:t>
+            </w:r>
+            <w:r>
+              <w:t>real-time</w:t>
+            </w:r>
+            <w:r>
+              <w:t xml:space="preserve"> tasks due to the processing speed.</w:t>
             </w:r>
           </w:p>
           <w:p>
@@ -14930,7 +14944,13 @@
               <w:spacing w:line="360" w:lineRule="auto"/>
             </w:pPr>
             <w:r>
-              <w:t>Easy to understand and visualize, less complexity.</w:t>
+              <w:t xml:space="preserve">Easy to understand and visualize, less </w:t>
+            </w:r>
+            <w:r>
+              <w:t>complex</w:t>
+            </w:r>
+            <w:r>
+              <w:t>.</w:t>
             </w:r>
           </w:p>
           <w:p>
@@ -15050,7 +15070,13 @@
               <w:spacing w:line="360" w:lineRule="auto"/>
             </w:pPr>
             <w:r>
-              <w:t>Effective for high dimensional spaces.</w:t>
+              <w:t xml:space="preserve">Effective for </w:t>
+            </w:r>
+            <w:r>
+              <w:t>high-dimensional</w:t>
+            </w:r>
+            <w:r>
+              <w:t xml:space="preserve"> spaces.</w:t>
             </w:r>
           </w:p>
           <w:p>
@@ -15180,14 +15206,23 @@
               </w:numPr>
               <w:spacing w:line="360" w:lineRule="auto"/>
             </w:pPr>
-            <w:r>
-              <w:t xml:space="preserve">Model is pre-trained can be </w:t>
-            </w:r>
-            <w:proofErr w:type="spellStart"/>
-            <w:r>
-              <w:t>fine tuned</w:t>
-            </w:r>
-            <w:proofErr w:type="spellEnd"/>
+            <w:proofErr w:type="gramStart"/>
+            <w:r>
+              <w:t>Model</w:t>
+            </w:r>
+            <w:proofErr w:type="gramEnd"/>
+            <w:r>
+              <w:t xml:space="preserve"> is pre-trained </w:t>
+            </w:r>
+            <w:r>
+              <w:t xml:space="preserve">and </w:t>
+            </w:r>
+            <w:r>
+              <w:t xml:space="preserve">can be </w:t>
+            </w:r>
+            <w:r>
+              <w:t>fine-tuned</w:t>
+            </w:r>
             <w:r>
               <w:t xml:space="preserve"> using datasets.</w:t>
             </w:r>
@@ -15375,7 +15410,13 @@
               <w:spacing w:line="360" w:lineRule="auto"/>
             </w:pPr>
             <w:r>
-              <w:t>Only considers linear relationship between features.</w:t>
+              <w:t xml:space="preserve">Only considers </w:t>
+            </w:r>
+            <w:r>
+              <w:t xml:space="preserve">the </w:t>
+            </w:r>
+            <w:r>
+              <w:t>linear relationship between features.</w:t>
             </w:r>
           </w:p>
           <w:p>
@@ -21960,6 +22001,7 @@
   <w:style w:type="character" w:default="1" w:styleId="DefaultParagraphFont">
     <w:name w:val="Default Paragraph Font"/>
     <w:uiPriority w:val="1"/>
+    <w:semiHidden/>
     <w:unhideWhenUsed/>
   </w:style>
   <w:style w:type="table" w:default="1" w:styleId="TableNormal">

</xml_diff>

<commit_message>
UPDATE DOC AND CODE - ACER
</commit_message>
<xml_diff>
--- a/Working/[Re-Writing] Final Report.docx
+++ b/Working/[Re-Writing] Final Report.docx
@@ -401,7 +401,7 @@
           </mc:Choice>
           <mc:Fallback>
             <w:pict>
-              <v:line w14:anchorId="21543CB6" id="Straight Connector 1" o:spid="_x0000_s1026" style="position:absolute;z-index:251660288;visibility:visible;mso-wrap-style:square;mso-wrap-distance-left:9pt;mso-wrap-distance-top:0;mso-wrap-distance-right:9pt;mso-wrap-distance-bottom:0;mso-position-horizontal:absolute;mso-position-horizontal-relative:text;mso-position-vertical:absolute;mso-position-vertical-relative:text" from="2.4pt,11.05pt" to="6in,11.05pt" o:gfxdata="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" strokecolor="#4f81bd [3204]" strokeweight="3pt">
+              <v:line w14:anchorId="195F69BF" id="Straight Connector 1" o:spid="_x0000_s1026" style="position:absolute;z-index:251660288;visibility:visible;mso-wrap-style:square;mso-wrap-distance-left:9pt;mso-wrap-distance-top:0;mso-wrap-distance-right:9pt;mso-wrap-distance-bottom:0;mso-position-horizontal:absolute;mso-position-horizontal-relative:text;mso-position-vertical:absolute;mso-position-vertical-relative:text" from="2.4pt,11.05pt" to="6in,11.05pt" o:gfxdata="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" strokecolor="#4f81bd [3204]" strokeweight="3pt">
                 <v:shadow on="t" color="black" opacity="22937f" origin=",.5" offset="0,.63889mm"/>
               </v:line>
             </w:pict>
@@ -11878,6 +11878,9 @@
         <w:jc w:val="both"/>
       </w:pPr>
       <w:r>
+        <w:t>M</w:t>
+      </w:r>
+      <w:r>
         <w:t>BERT has been highly effective in detecting hate speech due to its deep contextual understanding of language, capturing both the meaning and sentiment of words in different contexts. In multilingual or code-mixed environments, pre</w:t>
       </w:r>
       <w:r>
@@ -15546,7 +15549,13 @@
         <w:jc w:val="both"/>
       </w:pPr>
       <w:r>
-        <w:t>Transformers - BERT</w:t>
+        <w:t>Transformers -</w:t>
+      </w:r>
+      <w:r>
+        <w:t xml:space="preserve"> M</w:t>
+      </w:r>
+      <w:r>
+        <w:t>BERT</w:t>
       </w:r>
     </w:p>
     <w:p>
@@ -16024,6 +16033,9 @@
               <w:spacing w:line="360" w:lineRule="auto"/>
             </w:pPr>
             <w:r>
+              <w:t>M</w:t>
+            </w:r>
+            <w:r>
               <w:t>BERT</w:t>
             </w:r>
           </w:p>
@@ -16597,6 +16609,9 @@
               <w:spacing w:line="360" w:lineRule="auto"/>
             </w:pPr>
             <w:r>
+              <w:t>M</w:t>
+            </w:r>
+            <w:r>
               <w:t>BERT</w:t>
             </w:r>
           </w:p>
@@ -16793,55 +16808,7 @@
         <w:t xml:space="preserve"> model will be </w:t>
       </w:r>
       <w:r>
-        <w:t>trained under 50%-50%, 4</w:t>
-      </w:r>
-      <w:r>
-        <w:t>0%-</w:t>
-      </w:r>
-      <w:r>
-        <w:t>6</w:t>
-      </w:r>
-      <w:r>
-        <w:t>0%,</w:t>
-      </w:r>
-      <w:r>
-        <w:t xml:space="preserve"> 3</w:t>
-      </w:r>
-      <w:r>
-        <w:t>0%-</w:t>
-      </w:r>
-      <w:r>
-        <w:t>7</w:t>
-      </w:r>
-      <w:r>
-        <w:t>0%,</w:t>
-      </w:r>
-      <w:r>
-        <w:t xml:space="preserve"> 2</w:t>
-      </w:r>
-      <w:r>
-        <w:t>0%-</w:t>
-      </w:r>
-      <w:r>
-        <w:t>8</w:t>
-      </w:r>
-      <w:r>
-        <w:t>0%,</w:t>
-      </w:r>
-      <w:r>
-        <w:t xml:space="preserve"> and 1</w:t>
-      </w:r>
-      <w:r>
-        <w:t>0%-</w:t>
-      </w:r>
-      <w:r>
-        <w:t>9</w:t>
-      </w:r>
-      <w:r>
-        <w:t>0%</w:t>
-      </w:r>
-      <w:r>
-        <w:t>.</w:t>
+        <w:t>trained under 50%-50%, 40%-60%, 30%-70%, 20%-80%, and 10%-90%.</w:t>
       </w:r>
     </w:p>
     <w:p>
@@ -17003,29 +16970,7 @@
           <w:sz w:val="24"/>
           <w:szCs w:val="24"/>
         </w:rPr>
-        <w:t xml:space="preserve"> Naive </w:t>
-      </w:r>
-      <w:proofErr w:type="gramStart"/>
-      <w:r>
-        <w:rPr>
-          <w:i w:val="0"/>
-          <w:iCs w:val="0"/>
-          <w:color w:val="auto"/>
-          <w:sz w:val="24"/>
-          <w:szCs w:val="24"/>
-        </w:rPr>
-        <w:t>Bayes :</w:t>
-      </w:r>
-      <w:proofErr w:type="gramEnd"/>
-      <w:r>
-        <w:rPr>
-          <w:i w:val="0"/>
-          <w:iCs w:val="0"/>
-          <w:color w:val="auto"/>
-          <w:sz w:val="24"/>
-          <w:szCs w:val="24"/>
-        </w:rPr>
-        <w:t xml:space="preserve"> Measurements</w:t>
+        <w:t xml:space="preserve"> Naive Bayes: Measurements</w:t>
       </w:r>
       <w:bookmarkEnd w:id="71"/>
     </w:p>
@@ -17190,29 +17135,7 @@
           <w:sz w:val="24"/>
           <w:szCs w:val="24"/>
         </w:rPr>
-        <w:t xml:space="preserve"> Logistic </w:t>
-      </w:r>
-      <w:proofErr w:type="gramStart"/>
-      <w:r>
-        <w:rPr>
-          <w:i w:val="0"/>
-          <w:iCs w:val="0"/>
-          <w:color w:val="auto"/>
-          <w:sz w:val="24"/>
-          <w:szCs w:val="24"/>
-        </w:rPr>
-        <w:t>Regression :</w:t>
-      </w:r>
-      <w:proofErr w:type="gramEnd"/>
-      <w:r>
-        <w:rPr>
-          <w:i w:val="0"/>
-          <w:iCs w:val="0"/>
-          <w:color w:val="auto"/>
-          <w:sz w:val="24"/>
-          <w:szCs w:val="24"/>
-        </w:rPr>
-        <w:t xml:space="preserve"> Measurements</w:t>
+        <w:t xml:space="preserve"> Logistic Regression: Measurements</w:t>
       </w:r>
       <w:bookmarkEnd w:id="72"/>
     </w:p>
@@ -17361,29 +17284,7 @@
           <w:sz w:val="24"/>
           <w:szCs w:val="24"/>
         </w:rPr>
-        <w:t xml:space="preserve"> Decision </w:t>
-      </w:r>
-      <w:proofErr w:type="gramStart"/>
-      <w:r>
-        <w:rPr>
-          <w:i w:val="0"/>
-          <w:iCs w:val="0"/>
-          <w:color w:val="auto"/>
-          <w:sz w:val="24"/>
-          <w:szCs w:val="24"/>
-        </w:rPr>
-        <w:t>Tree :</w:t>
-      </w:r>
-      <w:proofErr w:type="gramEnd"/>
-      <w:r>
-        <w:rPr>
-          <w:i w:val="0"/>
-          <w:iCs w:val="0"/>
-          <w:color w:val="auto"/>
-          <w:sz w:val="24"/>
-          <w:szCs w:val="24"/>
-        </w:rPr>
-        <w:t xml:space="preserve"> Measurements</w:t>
+        <w:t xml:space="preserve"> Decision Tree: Measurements</w:t>
       </w:r>
       <w:bookmarkEnd w:id="73"/>
     </w:p>
@@ -17529,29 +17430,7 @@
           <w:sz w:val="24"/>
           <w:szCs w:val="24"/>
         </w:rPr>
-        <w:t xml:space="preserve"> Random </w:t>
-      </w:r>
-      <w:proofErr w:type="gramStart"/>
-      <w:r>
-        <w:rPr>
-          <w:i w:val="0"/>
-          <w:iCs w:val="0"/>
-          <w:color w:val="auto"/>
-          <w:sz w:val="24"/>
-          <w:szCs w:val="24"/>
-        </w:rPr>
-        <w:t>Forest :</w:t>
-      </w:r>
-      <w:proofErr w:type="gramEnd"/>
-      <w:r>
-        <w:rPr>
-          <w:i w:val="0"/>
-          <w:iCs w:val="0"/>
-          <w:color w:val="auto"/>
-          <w:sz w:val="24"/>
-          <w:szCs w:val="24"/>
-        </w:rPr>
-        <w:t xml:space="preserve"> Measurements</w:t>
+        <w:t xml:space="preserve"> Random Forest: Measurements</w:t>
       </w:r>
       <w:bookmarkEnd w:id="74"/>
     </w:p>
@@ -17696,29 +17575,7 @@
           <w:sz w:val="24"/>
           <w:szCs w:val="24"/>
         </w:rPr>
-        <w:t xml:space="preserve"> </w:t>
-      </w:r>
-      <w:proofErr w:type="gramStart"/>
-      <w:r>
-        <w:rPr>
-          <w:i w:val="0"/>
-          <w:iCs w:val="0"/>
-          <w:color w:val="auto"/>
-          <w:sz w:val="24"/>
-          <w:szCs w:val="24"/>
-        </w:rPr>
-        <w:t>SVM :</w:t>
-      </w:r>
-      <w:proofErr w:type="gramEnd"/>
-      <w:r>
-        <w:rPr>
-          <w:i w:val="0"/>
-          <w:iCs w:val="0"/>
-          <w:color w:val="auto"/>
-          <w:sz w:val="24"/>
-          <w:szCs w:val="24"/>
-        </w:rPr>
-        <w:t xml:space="preserve"> Measurements</w:t>
+        <w:t xml:space="preserve"> SVM: Measurements</w:t>
       </w:r>
       <w:bookmarkEnd w:id="75"/>
     </w:p>
@@ -17864,29 +17721,7 @@
           <w:sz w:val="24"/>
           <w:szCs w:val="24"/>
         </w:rPr>
-        <w:t xml:space="preserve"> Deep </w:t>
-      </w:r>
-      <w:proofErr w:type="gramStart"/>
-      <w:r>
-        <w:rPr>
-          <w:i w:val="0"/>
-          <w:iCs w:val="0"/>
-          <w:color w:val="auto"/>
-          <w:sz w:val="24"/>
-          <w:szCs w:val="24"/>
-        </w:rPr>
-        <w:t>Learning :</w:t>
-      </w:r>
-      <w:proofErr w:type="gramEnd"/>
-      <w:r>
-        <w:rPr>
-          <w:i w:val="0"/>
-          <w:iCs w:val="0"/>
-          <w:color w:val="auto"/>
-          <w:sz w:val="24"/>
-          <w:szCs w:val="24"/>
-        </w:rPr>
-        <w:t xml:space="preserve"> Measurements</w:t>
+        <w:t xml:space="preserve"> Deep Learning: Measurements</w:t>
       </w:r>
       <w:bookmarkEnd w:id="76"/>
     </w:p>
@@ -17910,6 +17745,13 @@
           <w:b/>
           <w:bCs/>
         </w:rPr>
+        <w:t>M</w:t>
+      </w:r>
+      <w:r>
+        <w:rPr>
+          <w:b/>
+          <w:bCs/>
+        </w:rPr>
         <w:t>BERT</w:t>
       </w:r>
     </w:p>
@@ -17919,13 +17761,22 @@
         <w:jc w:val="both"/>
       </w:pPr>
       <w:r>
+        <w:t>M</w:t>
+      </w:r>
+      <w:r>
         <w:t>BERT is a powerful language model from deep learning. It understands the meaning of words in context, making it very good for analyzing sentences with complex meaning</w:t>
       </w:r>
       <w:r>
         <w:t>s</w:t>
       </w:r>
       <w:r>
-        <w:t>, such as identifying subtle hate speech. BERT requires a lot of data and computing power but provides high accuracy.</w:t>
+        <w:t xml:space="preserve">, such as identifying subtle hate speech. </w:t>
+      </w:r>
+      <w:r>
+        <w:t>M</w:t>
+      </w:r>
+      <w:r>
+        <w:t>BERT requires a lot of data and computing power but provides high accuracy.</w:t>
       </w:r>
     </w:p>
     <w:p>
@@ -18040,7 +17891,6 @@
         </w:rPr>
         <w:t xml:space="preserve"> </w:t>
       </w:r>
-      <w:proofErr w:type="gramStart"/>
       <w:r>
         <w:rPr>
           <w:i w:val="0"/>
@@ -18049,9 +17899,8 @@
           <w:sz w:val="24"/>
           <w:szCs w:val="24"/>
         </w:rPr>
-        <w:t>BERT :</w:t>
-      </w:r>
-      <w:proofErr w:type="gramEnd"/>
+        <w:t>M</w:t>
+      </w:r>
       <w:r>
         <w:rPr>
           <w:i w:val="0"/>
@@ -18060,7 +17909,7 @@
           <w:sz w:val="24"/>
           <w:szCs w:val="24"/>
         </w:rPr>
-        <w:t xml:space="preserve"> Measurements</w:t>
+        <w:t>BERT: Measurements</w:t>
       </w:r>
       <w:bookmarkEnd w:id="77"/>
     </w:p>
@@ -18109,7 +17958,19 @@
         <w:t xml:space="preserve"> data splits, except for</w:t>
       </w:r>
       <w:r>
-        <w:t xml:space="preserve"> Deep learning and BERT models. Deep learning indicates its highest performance 10%-90% and 50%-50% split which is with a slight difference. On the other hand, BERT indicates its highest performance in a 10%-90% and 30%-70% data split.</w:t>
+        <w:t xml:space="preserve"> Deep learning and </w:t>
+      </w:r>
+      <w:r>
+        <w:t>M</w:t>
+      </w:r>
+      <w:r>
+        <w:t xml:space="preserve">BERT models. Deep learning indicates its highest performance 10%-90% and 50%-50% split which is with a slight difference. On the other hand, </w:t>
+      </w:r>
+      <w:r>
+        <w:t>M</w:t>
+      </w:r>
+      <w:r>
+        <w:t>BERT indicates its highest performance in a 10%-90% and 30%-70% data split.</w:t>
       </w:r>
     </w:p>
     <w:p>
@@ -18233,9 +18094,8 @@
           <w:sz w:val="24"/>
           <w:szCs w:val="24"/>
         </w:rPr>
-        <w:t xml:space="preserve"> Summary of </w:t>
-      </w:r>
-      <w:proofErr w:type="gramStart"/>
+        <w:t xml:space="preserve"> Summary of models:</w:t>
+      </w:r>
       <w:r>
         <w:rPr>
           <w:i w:val="0"/>
@@ -18244,14 +18104,25 @@
           <w:sz w:val="24"/>
           <w:szCs w:val="24"/>
         </w:rPr>
-        <w:t>models :Measurements</w:t>
+        <w:t> </w:t>
+      </w:r>
+      <w:r>
+        <w:rPr>
+          <w:i w:val="0"/>
+          <w:iCs w:val="0"/>
+          <w:color w:val="auto"/>
+          <w:sz w:val="24"/>
+          <w:szCs w:val="24"/>
+        </w:rPr>
+        <w:t>Measurements</w:t>
       </w:r>
       <w:bookmarkEnd w:id="78"/>
-      <w:proofErr w:type="gramEnd"/>
     </w:p>
     <w:p>
       <w:pPr>
         <w:pStyle w:val="Heading2"/>
+        <w:spacing w:line="360" w:lineRule="auto"/>
+        <w:jc w:val="both"/>
       </w:pPr>
       <w:r>
         <w:t xml:space="preserve">4.5.1 Testing and </w:t>
@@ -18260,6 +18131,247 @@
         <w:t>Evaluation</w:t>
       </w:r>
     </w:p>
+    <w:p>
+      <w:pPr>
+        <w:spacing w:line="360" w:lineRule="auto"/>
+        <w:jc w:val="both"/>
+      </w:pPr>
+      <w:r>
+        <w:t>15 statements that are collected from Facebook will be entered as user inputs as the test.</w:t>
+      </w:r>
+      <w:r>
+        <w:t xml:space="preserve"> </w:t>
+      </w:r>
+      <w:r>
+        <w:t>T</w:t>
+      </w:r>
+      <w:r>
+        <w:t>he same test will be conducted across multiple models</w:t>
+      </w:r>
+      <w:r>
+        <w:t xml:space="preserve"> </w:t>
+      </w:r>
+      <w:r>
+        <w:t xml:space="preserve">Naive Bayes, Logistic Regression, Decision Tree, Random Forest, SVM, Deep Learning, and </w:t>
+      </w:r>
+      <w:r>
+        <w:t>M</w:t>
+      </w:r>
+      <w:r>
+        <w:t>BERT</w:t>
+      </w:r>
+      <w:r>
+        <w:t xml:space="preserve"> </w:t>
+      </w:r>
+      <w:r>
+        <w:t xml:space="preserve">to assess their performance at their optimal data splitting levels. This test </w:t>
+      </w:r>
+      <w:r>
+        <w:t>a</w:t>
+      </w:r>
+      <w:r>
+        <w:t>i</w:t>
+      </w:r>
+      <w:r>
+        <w:t>m</w:t>
+      </w:r>
+      <w:r>
+        <w:t>s to evaluate the practical usability of each model, focusing on the task of detecting hate speech in Singlish on Facebook.</w:t>
+      </w:r>
+    </w:p>
+    <w:p>
+      <w:pPr>
+        <w:spacing w:line="360" w:lineRule="auto"/>
+        <w:jc w:val="both"/>
+      </w:pPr>
+      <w:r>
+        <w:t>This evaluation seeks to determine the most suitable model by comparing them at their top two optimal split levels. These splitting levels represent how the dataset is divided into training and testing sets, which significantly affects the model's ability to learn and generalize. By exploring multiple split ratios, the goal is to identify which models perform best, regardless of specific metrics discussed in previous sections. This ensures a focus on their practical performance in real-world applications, beyond theoretical accuracy.</w:t>
+      </w:r>
+    </w:p>
+    <w:p>
+      <w:pPr>
+        <w:spacing w:line="360" w:lineRule="auto"/>
+        <w:jc w:val="both"/>
+      </w:pPr>
+      <w:r>
+        <w:t xml:space="preserve">The test will provide insights into how each model handles the unique challenges of hate speech detection in Singlish, such as slang, mixed languages, and informal tone. Evaluating all models under consistent conditions and comparing their results will highlight which models achieve not only high accuracy but also maintain robustness in real-world contexts. Furthermore, by examining various split ratios, the evaluation </w:t>
+      </w:r>
+      <w:r>
+        <w:lastRenderedPageBreak/>
+        <w:t>will determine the point at which each model strikes the best balance between precision, recall, and overall effectiveness.</w:t>
+      </w:r>
+    </w:p>
+    <w:p>
+      <w:pPr>
+        <w:spacing w:line="360" w:lineRule="auto"/>
+        <w:jc w:val="both"/>
+      </w:pPr>
+      <w:r>
+        <w:t>This approach ensures that the final model selected is not only statistically sound but also capable of detecting hate speech effectively in the dynamic, context-rich environment of social media. The evaluation will guide the choice of a model that is both theoretically strong and practically applicable for hate speech detection.</w:t>
+      </w:r>
+    </w:p>
+    <w:p>
+      <w:pPr>
+        <w:spacing w:line="360" w:lineRule="auto"/>
+        <w:jc w:val="both"/>
+      </w:pPr>
+      <w:r>
+        <w:t>In this study, it considers hate speech and offensive language. Due to the e</w:t>
+      </w:r>
+      <w:r>
+        <w:t>t</w:t>
+      </w:r>
+      <w:r>
+        <w:t>hical constraints test data wil</w:t>
+      </w:r>
+      <w:r>
+        <w:t>l not be discussed or will not be added to this report and test results and a summary will be shown within the report.</w:t>
+      </w:r>
+    </w:p>
+    <w:p>
+      <w:pPr>
+        <w:spacing w:line="360" w:lineRule="auto"/>
+        <w:jc w:val="both"/>
+        <w:rPr>
+          <w:noProof/>
+          <w14:ligatures w14:val="standardContextual"/>
+        </w:rPr>
+      </w:pPr>
+      <w:r>
+        <w:t xml:space="preserve">The Test includes 15 statements which are mixed with hateful, offensive, and neutral statements. </w:t>
+      </w:r>
+    </w:p>
+    <w:p>
+      <w:pPr>
+        <w:keepNext/>
+        <w:spacing w:line="360" w:lineRule="auto"/>
+        <w:jc w:val="center"/>
+      </w:pPr>
+      <w:r>
+        <w:rPr>
+          <w:noProof/>
+          <w14:ligatures w14:val="standardContextual"/>
+        </w:rPr>
+        <w:drawing>
+          <wp:inline distT="0" distB="0" distL="0" distR="0" wp14:anchorId="14FF1411" wp14:editId="739E385E">
+            <wp:extent cx="4257675" cy="2124075"/>
+            <wp:effectExtent l="0" t="0" r="9525" b="9525"/>
+            <wp:docPr id="1774669648" name="Chart 4"/>
+            <wp:cNvGraphicFramePr/>
+            <a:graphic xmlns:a="http://schemas.openxmlformats.org/drawingml/2006/main">
+              <a:graphicData uri="http://schemas.openxmlformats.org/drawingml/2006/chart">
+                <c:chart xmlns:c="http://schemas.openxmlformats.org/drawingml/2006/chart" xmlns:r="http://schemas.openxmlformats.org/officeDocument/2006/relationships" r:id="rId27"/>
+              </a:graphicData>
+            </a:graphic>
+          </wp:inline>
+        </w:drawing>
+      </w:r>
+    </w:p>
+    <w:p>
+      <w:pPr>
+        <w:pStyle w:val="Caption"/>
+        <w:jc w:val="center"/>
+        <w:rPr>
+          <w:i w:val="0"/>
+          <w:iCs w:val="0"/>
+          <w:color w:val="auto"/>
+          <w:sz w:val="24"/>
+          <w:szCs w:val="24"/>
+        </w:rPr>
+      </w:pPr>
+      <w:r>
+        <w:rPr>
+          <w:i w:val="0"/>
+          <w:iCs w:val="0"/>
+          <w:color w:val="auto"/>
+          <w:sz w:val="24"/>
+          <w:szCs w:val="24"/>
+        </w:rPr>
+        <w:t xml:space="preserve">Figure </w:t>
+      </w:r>
+      <w:r>
+        <w:rPr>
+          <w:i w:val="0"/>
+          <w:iCs w:val="0"/>
+          <w:color w:val="auto"/>
+          <w:sz w:val="24"/>
+          <w:szCs w:val="24"/>
+        </w:rPr>
+        <w:fldChar w:fldCharType="begin"/>
+      </w:r>
+      <w:r>
+        <w:rPr>
+          <w:i w:val="0"/>
+          <w:iCs w:val="0"/>
+          <w:color w:val="auto"/>
+          <w:sz w:val="24"/>
+          <w:szCs w:val="24"/>
+        </w:rPr>
+        <w:instrText xml:space="preserve"> SEQ Figure \* ARABIC </w:instrText>
+      </w:r>
+      <w:r>
+        <w:rPr>
+          <w:i w:val="0"/>
+          <w:iCs w:val="0"/>
+          <w:color w:val="auto"/>
+          <w:sz w:val="24"/>
+          <w:szCs w:val="24"/>
+        </w:rPr>
+        <w:fldChar w:fldCharType="separate"/>
+      </w:r>
+      <w:r>
+        <w:rPr>
+          <w:i w:val="0"/>
+          <w:iCs w:val="0"/>
+          <w:noProof/>
+          <w:color w:val="auto"/>
+          <w:sz w:val="24"/>
+          <w:szCs w:val="24"/>
+        </w:rPr>
+        <w:t>19</w:t>
+      </w:r>
+      <w:r>
+        <w:rPr>
+          <w:i w:val="0"/>
+          <w:iCs w:val="0"/>
+          <w:color w:val="auto"/>
+          <w:sz w:val="24"/>
+          <w:szCs w:val="24"/>
+        </w:rPr>
+        <w:fldChar w:fldCharType="end"/>
+      </w:r>
+      <w:r>
+        <w:rPr>
+          <w:i w:val="0"/>
+          <w:iCs w:val="0"/>
+          <w:color w:val="auto"/>
+          <w:sz w:val="24"/>
+          <w:szCs w:val="24"/>
+        </w:rPr>
+        <w:t xml:space="preserve"> Test Stat</w:t>
+      </w:r>
+      <w:r>
+        <w:rPr>
+          <w:i w:val="0"/>
+          <w:iCs w:val="0"/>
+          <w:color w:val="auto"/>
+          <w:sz w:val="24"/>
+          <w:szCs w:val="24"/>
+        </w:rPr>
+        <w:t>e</w:t>
+      </w:r>
+      <w:r>
+        <w:rPr>
+          <w:i w:val="0"/>
+          <w:iCs w:val="0"/>
+          <w:color w:val="auto"/>
+          <w:sz w:val="24"/>
+          <w:szCs w:val="24"/>
+        </w:rPr>
+        <w:t>ment Summary</w:t>
+      </w:r>
+    </w:p>
+    <w:p/>
     <w:p>
       <w:pPr>
         <w:pStyle w:val="Heading2"/>
@@ -18383,7 +18495,11 @@
       </w:r>
       <w:proofErr w:type="gramEnd"/>
       <w:r>
-        <w:t xml:space="preserve"> within the system. Other than these considerations</w:t>
+        <w:t xml:space="preserve"> within the system. Other </w:t>
+      </w:r>
+      <w:r>
+        <w:lastRenderedPageBreak/>
+        <w:t>than these considerations</w:t>
       </w:r>
       <w:r>
         <w:t>, a</w:t>
@@ -18495,7 +18611,6 @@
         <w:jc w:val="both"/>
       </w:pPr>
       <w:r>
-        <w:lastRenderedPageBreak/>
         <w:t>Pool hateful statements for future work</w:t>
       </w:r>
       <w:r>
@@ -18846,6 +18961,7 @@
       </w:pPr>
       <w:bookmarkStart w:id="80" w:name="_Toc180355189"/>
       <w:r>
+        <w:lastRenderedPageBreak/>
         <w:t>4.4.1 Used technologies, Tools</w:t>
       </w:r>
       <w:r>
@@ -18971,7 +19087,6 @@
         <w:jc w:val="both"/>
       </w:pPr>
       <w:r>
-        <w:lastRenderedPageBreak/>
         <w:t>Algorithms: Logistic Regression, Decision Tree</w:t>
       </w:r>
     </w:p>
@@ -19067,7 +19182,7 @@
                     <pic:cNvPicPr/>
                   </pic:nvPicPr>
                   <pic:blipFill>
-                    <a:blip r:embed="rId27">
+                    <a:blip r:embed="rId28">
                       <a:extLst>
                         <a:ext uri="{28A0092B-C50C-407E-A947-70E740481C1C}">
                           <a14:useLocalDpi xmlns:a14="http://schemas.microsoft.com/office/drawing/2010/main" val="0"/>
@@ -19157,7 +19272,7 @@
           <w:sz w:val="24"/>
           <w:szCs w:val="24"/>
         </w:rPr>
-        <w:t>19</w:t>
+        <w:t>20</w:t>
       </w:r>
       <w:r>
         <w:rPr>
@@ -19204,6 +19319,7 @@
         <w:jc w:val="both"/>
       </w:pPr>
       <w:r>
+        <w:lastRenderedPageBreak/>
         <w:t xml:space="preserve">In the latter part, we could identify the data layer according to the layered architecture and there are two data sources that are uni-directional at this point of the implementation. Hateful is responsible for holding hate texts and statements that are identified using the system. </w:t>
       </w:r>
       <w:r>
@@ -19233,7 +19349,6 @@
       </w:pPr>
       <w:bookmarkStart w:id="83" w:name="_Toc180355191"/>
       <w:r>
-        <w:lastRenderedPageBreak/>
         <w:t>4.</w:t>
       </w:r>
       <w:r>
@@ -19332,7 +19447,13 @@
         <w:jc w:val="both"/>
       </w:pPr>
       <w:r>
-        <w:t xml:space="preserve">The second potential approach is to rebuild the system using a more advanced machine learning model, such as BERT or a deep learning architecture, after collecting </w:t>
+        <w:t xml:space="preserve">The second potential approach is to rebuild the system using a more advanced machine learning model, such as </w:t>
+      </w:r>
+      <w:r>
+        <w:t>M</w:t>
+      </w:r>
+      <w:r>
+        <w:t xml:space="preserve">BERT or a deep learning architecture, after collecting </w:t>
       </w:r>
       <w:proofErr w:type="gramStart"/>
       <w:r>
@@ -29191,6 +29312,441 @@
 </c:chartSpace>
 </file>
 
+<file path=word/charts/chart9.xml><?xml version="1.0" encoding="utf-8"?>
+<c:chartSpace xmlns:c="http://schemas.openxmlformats.org/drawingml/2006/chart" xmlns:a="http://schemas.openxmlformats.org/drawingml/2006/main" xmlns:r="http://schemas.openxmlformats.org/officeDocument/2006/relationships" xmlns:c16r2="http://schemas.microsoft.com/office/drawing/2015/06/chart">
+  <c:date1904 val="0"/>
+  <c:lang val="en-US"/>
+  <c:roundedCorners val="0"/>
+  <mc:AlternateContent xmlns:mc="http://schemas.openxmlformats.org/markup-compatibility/2006">
+    <mc:Choice xmlns:c14="http://schemas.microsoft.com/office/drawing/2007/8/2/chart" Requires="c14">
+      <c14:style val="102"/>
+    </mc:Choice>
+    <mc:Fallback>
+      <c:style val="2"/>
+    </mc:Fallback>
+  </mc:AlternateContent>
+  <c:chart>
+    <c:autoTitleDeleted val="1"/>
+    <c:plotArea>
+      <c:layout/>
+      <c:barChart>
+        <c:barDir val="col"/>
+        <c:grouping val="clustered"/>
+        <c:varyColors val="0"/>
+        <c:ser>
+          <c:idx val="0"/>
+          <c:order val="0"/>
+          <c:tx>
+            <c:strRef>
+              <c:f>Sheet1!$B$1</c:f>
+              <c:strCache>
+                <c:ptCount val="1"/>
+                <c:pt idx="0">
+                  <c:v>Statements</c:v>
+                </c:pt>
+              </c:strCache>
+            </c:strRef>
+          </c:tx>
+          <c:spPr>
+            <a:solidFill>
+              <a:schemeClr val="bg1">
+                <a:lumMod val="50000"/>
+              </a:schemeClr>
+            </a:solidFill>
+            <a:ln>
+              <a:noFill/>
+            </a:ln>
+            <a:effectLst/>
+          </c:spPr>
+          <c:invertIfNegative val="0"/>
+          <c:cat>
+            <c:strRef>
+              <c:f>Sheet1!$A$2:$A$5</c:f>
+              <c:strCache>
+                <c:ptCount val="2"/>
+                <c:pt idx="0">
+                  <c:v>Hate Speech/ Offensive</c:v>
+                </c:pt>
+                <c:pt idx="1">
+                  <c:v>Neither</c:v>
+                </c:pt>
+              </c:strCache>
+              <c:extLst/>
+            </c:strRef>
+          </c:cat>
+          <c:val>
+            <c:numRef>
+              <c:f>Sheet1!$B$2:$B$5</c:f>
+              <c:numCache>
+                <c:formatCode>General</c:formatCode>
+                <c:ptCount val="2"/>
+                <c:pt idx="0">
+                  <c:v>9</c:v>
+                </c:pt>
+                <c:pt idx="1">
+                  <c:v>6</c:v>
+                </c:pt>
+              </c:numCache>
+              <c:extLst/>
+            </c:numRef>
+          </c:val>
+          <c:extLst>
+            <c:ext xmlns:c16="http://schemas.microsoft.com/office/drawing/2014/chart" uri="{C3380CC4-5D6E-409C-BE32-E72D297353CC}">
+              <c16:uniqueId val="{00000000-9494-4777-9678-C5674D7A8ABA}"/>
+            </c:ext>
+          </c:extLst>
+        </c:ser>
+        <c:dLbls>
+          <c:showLegendKey val="0"/>
+          <c:showVal val="0"/>
+          <c:showCatName val="0"/>
+          <c:showSerName val="0"/>
+          <c:showPercent val="0"/>
+          <c:showBubbleSize val="0"/>
+        </c:dLbls>
+        <c:gapWidth val="149"/>
+        <c:overlap val="25"/>
+        <c:axId val="1298735680"/>
+        <c:axId val="1294979120"/>
+        <c:extLst>
+          <c:ext xmlns:c15="http://schemas.microsoft.com/office/drawing/2012/chart" uri="{02D57815-91ED-43cb-92C2-25804820EDAC}">
+            <c15:filteredBarSeries>
+              <c15:ser>
+                <c:idx val="1"/>
+                <c:order val="1"/>
+                <c:tx>
+                  <c:strRef>
+                    <c:extLst>
+                      <c:ext uri="{02D57815-91ED-43cb-92C2-25804820EDAC}">
+                        <c15:formulaRef>
+                          <c15:sqref>Sheet1!$C$1</c15:sqref>
+                        </c15:formulaRef>
+                      </c:ext>
+                    </c:extLst>
+                    <c:strCache>
+                      <c:ptCount val="1"/>
+                      <c:pt idx="0">
+                        <c:v>Column1</c:v>
+                      </c:pt>
+                    </c:strCache>
+                  </c:strRef>
+                </c:tx>
+                <c:spPr>
+                  <a:solidFill>
+                    <a:schemeClr val="accent2"/>
+                  </a:solidFill>
+                  <a:ln>
+                    <a:noFill/>
+                  </a:ln>
+                  <a:effectLst/>
+                </c:spPr>
+                <c:invertIfNegative val="0"/>
+                <c:cat>
+                  <c:strRef>
+                    <c:extLst>
+                      <c:ext uri="{02D57815-91ED-43cb-92C2-25804820EDAC}">
+                        <c15:formulaRef>
+                          <c15:sqref>Sheet1!$A$2:$A$5</c15:sqref>
+                        </c15:formulaRef>
+                      </c:ext>
+                    </c:extLst>
+                    <c:strCache>
+                      <c:ptCount val="2"/>
+                      <c:pt idx="0">
+                        <c:v>Hate Speech/ Offensive</c:v>
+                      </c:pt>
+                      <c:pt idx="1">
+                        <c:v>Neither</c:v>
+                      </c:pt>
+                    </c:strCache>
+                  </c:strRef>
+                </c:cat>
+                <c:val>
+                  <c:numRef>
+                    <c:extLst>
+                      <c:ext uri="{02D57815-91ED-43cb-92C2-25804820EDAC}">
+                        <c15:formulaRef>
+                          <c15:sqref>Sheet1!$C$2:$C$5</c15:sqref>
+                        </c15:formulaRef>
+                      </c:ext>
+                    </c:extLst>
+                    <c:numCache>
+                      <c:formatCode>General</c:formatCode>
+                      <c:ptCount val="2"/>
+                    </c:numCache>
+                  </c:numRef>
+                </c:val>
+                <c:extLst>
+                  <c:ext xmlns:c16="http://schemas.microsoft.com/office/drawing/2014/chart" uri="{C3380CC4-5D6E-409C-BE32-E72D297353CC}">
+                    <c16:uniqueId val="{00000001-9494-4777-9678-C5674D7A8ABA}"/>
+                  </c:ext>
+                </c:extLst>
+              </c15:ser>
+            </c15:filteredBarSeries>
+            <c15:filteredBarSeries>
+              <c15:ser>
+                <c:idx val="2"/>
+                <c:order val="2"/>
+                <c:tx>
+                  <c:strRef>
+                    <c:extLst xmlns:c15="http://schemas.microsoft.com/office/drawing/2012/chart">
+                      <c:ext xmlns:c15="http://schemas.microsoft.com/office/drawing/2012/chart" uri="{02D57815-91ED-43cb-92C2-25804820EDAC}">
+                        <c15:formulaRef>
+                          <c15:sqref>Sheet1!$D$1</c15:sqref>
+                        </c15:formulaRef>
+                      </c:ext>
+                    </c:extLst>
+                    <c:strCache>
+                      <c:ptCount val="1"/>
+                      <c:pt idx="0">
+                        <c:v>Column2</c:v>
+                      </c:pt>
+                    </c:strCache>
+                  </c:strRef>
+                </c:tx>
+                <c:spPr>
+                  <a:solidFill>
+                    <a:schemeClr val="accent3"/>
+                  </a:solidFill>
+                  <a:ln>
+                    <a:noFill/>
+                  </a:ln>
+                  <a:effectLst/>
+                </c:spPr>
+                <c:invertIfNegative val="0"/>
+                <c:cat>
+                  <c:strRef>
+                    <c:extLst xmlns:c15="http://schemas.microsoft.com/office/drawing/2012/chart">
+                      <c:ext xmlns:c15="http://schemas.microsoft.com/office/drawing/2012/chart" uri="{02D57815-91ED-43cb-92C2-25804820EDAC}">
+                        <c15:formulaRef>
+                          <c15:sqref>Sheet1!$A$2:$A$5</c15:sqref>
+                        </c15:formulaRef>
+                      </c:ext>
+                    </c:extLst>
+                    <c:strCache>
+                      <c:ptCount val="2"/>
+                      <c:pt idx="0">
+                        <c:v>Hate Speech/ Offensive</c:v>
+                      </c:pt>
+                      <c:pt idx="1">
+                        <c:v>Neither</c:v>
+                      </c:pt>
+                    </c:strCache>
+                  </c:strRef>
+                </c:cat>
+                <c:val>
+                  <c:numRef>
+                    <c:extLst xmlns:c15="http://schemas.microsoft.com/office/drawing/2012/chart">
+                      <c:ext xmlns:c15="http://schemas.microsoft.com/office/drawing/2012/chart" uri="{02D57815-91ED-43cb-92C2-25804820EDAC}">
+                        <c15:formulaRef>
+                          <c15:sqref>Sheet1!$D$2:$D$5</c15:sqref>
+                        </c15:formulaRef>
+                      </c:ext>
+                    </c:extLst>
+                    <c:numCache>
+                      <c:formatCode>General</c:formatCode>
+                      <c:ptCount val="2"/>
+                    </c:numCache>
+                  </c:numRef>
+                </c:val>
+                <c:extLst xmlns:c15="http://schemas.microsoft.com/office/drawing/2012/chart">
+                  <c:ext xmlns:c16="http://schemas.microsoft.com/office/drawing/2014/chart" uri="{C3380CC4-5D6E-409C-BE32-E72D297353CC}">
+                    <c16:uniqueId val="{00000002-9494-4777-9678-C5674D7A8ABA}"/>
+                  </c:ext>
+                </c:extLst>
+              </c15:ser>
+            </c15:filteredBarSeries>
+          </c:ext>
+        </c:extLst>
+      </c:barChart>
+      <c:catAx>
+        <c:axId val="1298735680"/>
+        <c:scaling>
+          <c:orientation val="minMax"/>
+        </c:scaling>
+        <c:delete val="0"/>
+        <c:axPos val="b"/>
+        <c:numFmt formatCode="General" sourceLinked="1"/>
+        <c:majorTickMark val="none"/>
+        <c:minorTickMark val="none"/>
+        <c:tickLblPos val="nextTo"/>
+        <c:spPr>
+          <a:noFill/>
+          <a:ln w="9525" cap="flat" cmpd="sng" algn="ctr">
+            <a:solidFill>
+              <a:schemeClr val="tx1">
+                <a:lumMod val="15000"/>
+                <a:lumOff val="85000"/>
+              </a:schemeClr>
+            </a:solidFill>
+            <a:round/>
+          </a:ln>
+          <a:effectLst/>
+        </c:spPr>
+        <c:txPr>
+          <a:bodyPr rot="-60000000" spcFirstLastPara="1" vertOverflow="ellipsis" vert="horz" wrap="square" anchor="ctr" anchorCtr="1"/>
+          <a:lstStyle/>
+          <a:p>
+            <a:pPr>
+              <a:defRPr sz="900" b="0" i="0" u="none" strike="noStrike" kern="1200" baseline="0">
+                <a:solidFill>
+                  <a:schemeClr val="tx1">
+                    <a:lumMod val="65000"/>
+                    <a:lumOff val="35000"/>
+                  </a:schemeClr>
+                </a:solidFill>
+                <a:latin typeface="+mn-lt"/>
+                <a:ea typeface="+mn-ea"/>
+                <a:cs typeface="+mn-cs"/>
+              </a:defRPr>
+            </a:pPr>
+            <a:endParaRPr lang="en-US"/>
+          </a:p>
+        </c:txPr>
+        <c:crossAx val="1294979120"/>
+        <c:crosses val="autoZero"/>
+        <c:auto val="1"/>
+        <c:lblAlgn val="ctr"/>
+        <c:lblOffset val="100"/>
+        <c:noMultiLvlLbl val="0"/>
+      </c:catAx>
+      <c:valAx>
+        <c:axId val="1294979120"/>
+        <c:scaling>
+          <c:orientation val="minMax"/>
+        </c:scaling>
+        <c:delete val="0"/>
+        <c:axPos val="l"/>
+        <c:majorGridlines>
+          <c:spPr>
+            <a:ln w="9525" cap="flat" cmpd="sng" algn="ctr">
+              <a:solidFill>
+                <a:schemeClr val="tx1">
+                  <a:lumMod val="15000"/>
+                  <a:lumOff val="85000"/>
+                </a:schemeClr>
+              </a:solidFill>
+              <a:round/>
+            </a:ln>
+            <a:effectLst/>
+          </c:spPr>
+        </c:majorGridlines>
+        <c:numFmt formatCode="General" sourceLinked="1"/>
+        <c:majorTickMark val="none"/>
+        <c:minorTickMark val="none"/>
+        <c:tickLblPos val="nextTo"/>
+        <c:spPr>
+          <a:noFill/>
+          <a:ln>
+            <a:noFill/>
+          </a:ln>
+          <a:effectLst/>
+        </c:spPr>
+        <c:txPr>
+          <a:bodyPr rot="-60000000" spcFirstLastPara="1" vertOverflow="ellipsis" vert="horz" wrap="square" anchor="ctr" anchorCtr="1"/>
+          <a:lstStyle/>
+          <a:p>
+            <a:pPr>
+              <a:defRPr sz="900" b="0" i="0" u="none" strike="noStrike" kern="1200" baseline="0">
+                <a:solidFill>
+                  <a:schemeClr val="tx1">
+                    <a:lumMod val="65000"/>
+                    <a:lumOff val="35000"/>
+                  </a:schemeClr>
+                </a:solidFill>
+                <a:latin typeface="+mn-lt"/>
+                <a:ea typeface="+mn-ea"/>
+                <a:cs typeface="+mn-cs"/>
+              </a:defRPr>
+            </a:pPr>
+            <a:endParaRPr lang="en-US"/>
+          </a:p>
+        </c:txPr>
+        <c:crossAx val="1298735680"/>
+        <c:crosses val="autoZero"/>
+        <c:crossBetween val="between"/>
+      </c:valAx>
+      <c:spPr>
+        <a:noFill/>
+        <a:ln>
+          <a:noFill/>
+        </a:ln>
+        <a:effectLst/>
+      </c:spPr>
+    </c:plotArea>
+    <c:legend>
+      <c:legendPos val="b"/>
+      <c:overlay val="0"/>
+      <c:spPr>
+        <a:noFill/>
+        <a:ln>
+          <a:noFill/>
+        </a:ln>
+        <a:effectLst/>
+      </c:spPr>
+      <c:txPr>
+        <a:bodyPr rot="0" spcFirstLastPara="1" vertOverflow="ellipsis" vert="horz" wrap="square" anchor="ctr" anchorCtr="1"/>
+        <a:lstStyle/>
+        <a:p>
+          <a:pPr>
+            <a:defRPr sz="900" b="0" i="0" u="none" strike="noStrike" kern="1200" baseline="0">
+              <a:solidFill>
+                <a:schemeClr val="tx1">
+                  <a:lumMod val="65000"/>
+                  <a:lumOff val="35000"/>
+                </a:schemeClr>
+              </a:solidFill>
+              <a:latin typeface="+mn-lt"/>
+              <a:ea typeface="+mn-ea"/>
+              <a:cs typeface="+mn-cs"/>
+            </a:defRPr>
+          </a:pPr>
+          <a:endParaRPr lang="en-US"/>
+        </a:p>
+      </c:txPr>
+    </c:legend>
+    <c:plotVisOnly val="1"/>
+    <c:dispBlanksAs val="gap"/>
+    <c:extLst>
+      <c:ext xmlns:c16r3="http://schemas.microsoft.com/office/drawing/2017/03/chart" uri="{56B9EC1D-385E-4148-901F-78D8002777C0}">
+        <c16r3:dataDisplayOptions16>
+          <c16r3:dispNaAsBlank val="1"/>
+        </c16r3:dataDisplayOptions16>
+      </c:ext>
+    </c:extLst>
+    <c:showDLblsOverMax val="0"/>
+  </c:chart>
+  <c:spPr>
+    <a:solidFill>
+      <a:schemeClr val="bg1"/>
+    </a:solidFill>
+    <a:ln w="9525" cap="flat" cmpd="sng" algn="ctr">
+      <a:solidFill>
+        <a:schemeClr val="tx1">
+          <a:lumMod val="15000"/>
+          <a:lumOff val="85000"/>
+        </a:schemeClr>
+      </a:solidFill>
+      <a:round/>
+    </a:ln>
+    <a:effectLst/>
+  </c:spPr>
+  <c:txPr>
+    <a:bodyPr/>
+    <a:lstStyle/>
+    <a:p>
+      <a:pPr>
+        <a:defRPr/>
+      </a:pPr>
+      <a:endParaRPr lang="en-US"/>
+    </a:p>
+  </c:txPr>
+  <c:externalData r:id="rId3">
+    <c:autoUpdate val="0"/>
+  </c:externalData>
+</c:chartSpace>
+</file>
+
 <file path=word/charts/colors1.xml><?xml version="1.0" encoding="utf-8"?>
 <cs:colorStyle xmlns:cs="http://schemas.microsoft.com/office/drawing/2012/chartStyle" xmlns:a="http://schemas.openxmlformats.org/drawingml/2006/main" meth="cycle" id="10">
   <a:schemeClr val="accent1"/>
@@ -29472,6 +30028,46 @@
 </file>
 
 <file path=word/charts/colors8.xml><?xml version="1.0" encoding="utf-8"?>
+<cs:colorStyle xmlns:cs="http://schemas.microsoft.com/office/drawing/2012/chartStyle" xmlns:a="http://schemas.openxmlformats.org/drawingml/2006/main" meth="cycle" id="10">
+  <a:schemeClr val="accent1"/>
+  <a:schemeClr val="accent2"/>
+  <a:schemeClr val="accent3"/>
+  <a:schemeClr val="accent4"/>
+  <a:schemeClr val="accent5"/>
+  <a:schemeClr val="accent6"/>
+  <cs:variation/>
+  <cs:variation>
+    <a:lumMod val="60000"/>
+  </cs:variation>
+  <cs:variation>
+    <a:lumMod val="80000"/>
+    <a:lumOff val="20000"/>
+  </cs:variation>
+  <cs:variation>
+    <a:lumMod val="80000"/>
+  </cs:variation>
+  <cs:variation>
+    <a:lumMod val="60000"/>
+    <a:lumOff val="40000"/>
+  </cs:variation>
+  <cs:variation>
+    <a:lumMod val="50000"/>
+  </cs:variation>
+  <cs:variation>
+    <a:lumMod val="70000"/>
+    <a:lumOff val="30000"/>
+  </cs:variation>
+  <cs:variation>
+    <a:lumMod val="70000"/>
+  </cs:variation>
+  <cs:variation>
+    <a:lumMod val="50000"/>
+    <a:lumOff val="50000"/>
+  </cs:variation>
+</cs:colorStyle>
+</file>
+
+<file path=word/charts/colors9.xml><?xml version="1.0" encoding="utf-8"?>
 <cs:colorStyle xmlns:cs="http://schemas.microsoft.com/office/drawing/2012/chartStyle" xmlns:a="http://schemas.openxmlformats.org/drawingml/2006/main" meth="cycle" id="10">
   <a:schemeClr val="accent1"/>
   <a:schemeClr val="accent2"/>
@@ -33556,6 +34152,509 @@
 </cs:chartStyle>
 </file>
 
+<file path=word/charts/style9.xml><?xml version="1.0" encoding="utf-8"?>
+<cs:chartStyle xmlns:cs="http://schemas.microsoft.com/office/drawing/2012/chartStyle" xmlns:a="http://schemas.openxmlformats.org/drawingml/2006/main" id="201">
+  <cs:axisTitle>
+    <cs:lnRef idx="0"/>
+    <cs:fillRef idx="0"/>
+    <cs:effectRef idx="0"/>
+    <cs:fontRef idx="minor">
+      <a:schemeClr val="tx1">
+        <a:lumMod val="65000"/>
+        <a:lumOff val="35000"/>
+      </a:schemeClr>
+    </cs:fontRef>
+    <cs:defRPr sz="1000" kern="1200"/>
+  </cs:axisTitle>
+  <cs:categoryAxis>
+    <cs:lnRef idx="0"/>
+    <cs:fillRef idx="0"/>
+    <cs:effectRef idx="0"/>
+    <cs:fontRef idx="minor">
+      <a:schemeClr val="tx1">
+        <a:lumMod val="65000"/>
+        <a:lumOff val="35000"/>
+      </a:schemeClr>
+    </cs:fontRef>
+    <cs:spPr>
+      <a:ln w="9525" cap="flat" cmpd="sng" algn="ctr">
+        <a:solidFill>
+          <a:schemeClr val="tx1">
+            <a:lumMod val="15000"/>
+            <a:lumOff val="85000"/>
+          </a:schemeClr>
+        </a:solidFill>
+        <a:round/>
+      </a:ln>
+    </cs:spPr>
+    <cs:defRPr sz="900" kern="1200"/>
+  </cs:categoryAxis>
+  <cs:chartArea mods="allowNoFillOverride allowNoLineOverride">
+    <cs:lnRef idx="0"/>
+    <cs:fillRef idx="0"/>
+    <cs:effectRef idx="0"/>
+    <cs:fontRef idx="minor">
+      <a:schemeClr val="tx1"/>
+    </cs:fontRef>
+    <cs:spPr>
+      <a:solidFill>
+        <a:schemeClr val="bg1"/>
+      </a:solidFill>
+      <a:ln w="9525" cap="flat" cmpd="sng" algn="ctr">
+        <a:solidFill>
+          <a:schemeClr val="tx1">
+            <a:lumMod val="15000"/>
+            <a:lumOff val="85000"/>
+          </a:schemeClr>
+        </a:solidFill>
+        <a:round/>
+      </a:ln>
+    </cs:spPr>
+    <cs:defRPr sz="1000" kern="1200"/>
+  </cs:chartArea>
+  <cs:dataLabel>
+    <cs:lnRef idx="0"/>
+    <cs:fillRef idx="0"/>
+    <cs:effectRef idx="0"/>
+    <cs:fontRef idx="minor">
+      <a:schemeClr val="tx1">
+        <a:lumMod val="75000"/>
+        <a:lumOff val="25000"/>
+      </a:schemeClr>
+    </cs:fontRef>
+    <cs:defRPr sz="900" kern="1200"/>
+  </cs:dataLabel>
+  <cs:dataLabelCallout>
+    <cs:lnRef idx="0"/>
+    <cs:fillRef idx="0"/>
+    <cs:effectRef idx="0"/>
+    <cs:fontRef idx="minor">
+      <a:schemeClr val="dk1">
+        <a:lumMod val="65000"/>
+        <a:lumOff val="35000"/>
+      </a:schemeClr>
+    </cs:fontRef>
+    <cs:spPr>
+      <a:solidFill>
+        <a:schemeClr val="lt1"/>
+      </a:solidFill>
+      <a:ln>
+        <a:solidFill>
+          <a:schemeClr val="dk1">
+            <a:lumMod val="25000"/>
+            <a:lumOff val="75000"/>
+          </a:schemeClr>
+        </a:solidFill>
+      </a:ln>
+    </cs:spPr>
+    <cs:defRPr sz="900" kern="1200"/>
+    <cs:bodyPr rot="0" spcFirstLastPara="1" vertOverflow="clip" horzOverflow="clip" vert="horz" wrap="square" lIns="36576" tIns="18288" rIns="36576" bIns="18288" anchor="ctr" anchorCtr="1">
+      <a:spAutoFit/>
+    </cs:bodyPr>
+  </cs:dataLabelCallout>
+  <cs:dataPoint>
+    <cs:lnRef idx="0"/>
+    <cs:fillRef idx="1">
+      <cs:styleClr val="auto"/>
+    </cs:fillRef>
+    <cs:effectRef idx="0"/>
+    <cs:fontRef idx="minor">
+      <a:schemeClr val="tx1"/>
+    </cs:fontRef>
+  </cs:dataPoint>
+  <cs:dataPoint3D>
+    <cs:lnRef idx="0"/>
+    <cs:fillRef idx="1">
+      <cs:styleClr val="auto"/>
+    </cs:fillRef>
+    <cs:effectRef idx="0"/>
+    <cs:fontRef idx="minor">
+      <a:schemeClr val="tx1"/>
+    </cs:fontRef>
+  </cs:dataPoint3D>
+  <cs:dataPointLine>
+    <cs:lnRef idx="0">
+      <cs:styleClr val="auto"/>
+    </cs:lnRef>
+    <cs:fillRef idx="1"/>
+    <cs:effectRef idx="0"/>
+    <cs:fontRef idx="minor">
+      <a:schemeClr val="tx1"/>
+    </cs:fontRef>
+    <cs:spPr>
+      <a:ln w="28575" cap="rnd">
+        <a:solidFill>
+          <a:schemeClr val="phClr"/>
+        </a:solidFill>
+        <a:round/>
+      </a:ln>
+    </cs:spPr>
+  </cs:dataPointLine>
+  <cs:dataPointMarker>
+    <cs:lnRef idx="0">
+      <cs:styleClr val="auto"/>
+    </cs:lnRef>
+    <cs:fillRef idx="1">
+      <cs:styleClr val="auto"/>
+    </cs:fillRef>
+    <cs:effectRef idx="0"/>
+    <cs:fontRef idx="minor">
+      <a:schemeClr val="tx1"/>
+    </cs:fontRef>
+    <cs:spPr>
+      <a:ln w="9525">
+        <a:solidFill>
+          <a:schemeClr val="phClr"/>
+        </a:solidFill>
+      </a:ln>
+    </cs:spPr>
+  </cs:dataPointMarker>
+  <cs:dataPointMarkerLayout symbol="circle" size="5"/>
+  <cs:dataPointWireframe>
+    <cs:lnRef idx="0">
+      <cs:styleClr val="auto"/>
+    </cs:lnRef>
+    <cs:fillRef idx="1"/>
+    <cs:effectRef idx="0"/>
+    <cs:fontRef idx="minor">
+      <a:schemeClr val="tx1"/>
+    </cs:fontRef>
+    <cs:spPr>
+      <a:ln w="9525" cap="rnd">
+        <a:solidFill>
+          <a:schemeClr val="phClr"/>
+        </a:solidFill>
+        <a:round/>
+      </a:ln>
+    </cs:spPr>
+  </cs:dataPointWireframe>
+  <cs:dataTable>
+    <cs:lnRef idx="0"/>
+    <cs:fillRef idx="0"/>
+    <cs:effectRef idx="0"/>
+    <cs:fontRef idx="minor">
+      <a:schemeClr val="tx1">
+        <a:lumMod val="65000"/>
+        <a:lumOff val="35000"/>
+      </a:schemeClr>
+    </cs:fontRef>
+    <cs:spPr>
+      <a:noFill/>
+      <a:ln w="9525" cap="flat" cmpd="sng" algn="ctr">
+        <a:solidFill>
+          <a:schemeClr val="tx1">
+            <a:lumMod val="15000"/>
+            <a:lumOff val="85000"/>
+          </a:schemeClr>
+        </a:solidFill>
+        <a:round/>
+      </a:ln>
+    </cs:spPr>
+    <cs:defRPr sz="900" kern="1200"/>
+  </cs:dataTable>
+  <cs:downBar>
+    <cs:lnRef idx="0"/>
+    <cs:fillRef idx="0"/>
+    <cs:effectRef idx="0"/>
+    <cs:fontRef idx="minor">
+      <a:schemeClr val="dk1"/>
+    </cs:fontRef>
+    <cs:spPr>
+      <a:solidFill>
+        <a:schemeClr val="dk1">
+          <a:lumMod val="65000"/>
+          <a:lumOff val="35000"/>
+        </a:schemeClr>
+      </a:solidFill>
+      <a:ln w="9525">
+        <a:solidFill>
+          <a:schemeClr val="tx1">
+            <a:lumMod val="65000"/>
+            <a:lumOff val="35000"/>
+          </a:schemeClr>
+        </a:solidFill>
+      </a:ln>
+    </cs:spPr>
+  </cs:downBar>
+  <cs:dropLine>
+    <cs:lnRef idx="0"/>
+    <cs:fillRef idx="0"/>
+    <cs:effectRef idx="0"/>
+    <cs:fontRef idx="minor">
+      <a:schemeClr val="tx1"/>
+    </cs:fontRef>
+    <cs:spPr>
+      <a:ln w="9525" cap="flat" cmpd="sng" algn="ctr">
+        <a:solidFill>
+          <a:schemeClr val="tx1">
+            <a:lumMod val="35000"/>
+            <a:lumOff val="65000"/>
+          </a:schemeClr>
+        </a:solidFill>
+        <a:round/>
+      </a:ln>
+    </cs:spPr>
+  </cs:dropLine>
+  <cs:errorBar>
+    <cs:lnRef idx="0"/>
+    <cs:fillRef idx="0"/>
+    <cs:effectRef idx="0"/>
+    <cs:fontRef idx="minor">
+      <a:schemeClr val="tx1"/>
+    </cs:fontRef>
+    <cs:spPr>
+      <a:ln w="9525" cap="flat" cmpd="sng" algn="ctr">
+        <a:solidFill>
+          <a:schemeClr val="tx1">
+            <a:lumMod val="65000"/>
+            <a:lumOff val="35000"/>
+          </a:schemeClr>
+        </a:solidFill>
+        <a:round/>
+      </a:ln>
+    </cs:spPr>
+  </cs:errorBar>
+  <cs:floor>
+    <cs:lnRef idx="0"/>
+    <cs:fillRef idx="0"/>
+    <cs:effectRef idx="0"/>
+    <cs:fontRef idx="minor">
+      <a:schemeClr val="tx1"/>
+    </cs:fontRef>
+    <cs:spPr>
+      <a:noFill/>
+      <a:ln>
+        <a:noFill/>
+      </a:ln>
+    </cs:spPr>
+  </cs:floor>
+  <cs:gridlineMajor>
+    <cs:lnRef idx="0"/>
+    <cs:fillRef idx="0"/>
+    <cs:effectRef idx="0"/>
+    <cs:fontRef idx="minor">
+      <a:schemeClr val="tx1"/>
+    </cs:fontRef>
+    <cs:spPr>
+      <a:ln w="9525" cap="flat" cmpd="sng" algn="ctr">
+        <a:solidFill>
+          <a:schemeClr val="tx1">
+            <a:lumMod val="15000"/>
+            <a:lumOff val="85000"/>
+          </a:schemeClr>
+        </a:solidFill>
+        <a:round/>
+      </a:ln>
+    </cs:spPr>
+  </cs:gridlineMajor>
+  <cs:gridlineMinor>
+    <cs:lnRef idx="0"/>
+    <cs:fillRef idx="0"/>
+    <cs:effectRef idx="0"/>
+    <cs:fontRef idx="minor">
+      <a:schemeClr val="tx1"/>
+    </cs:fontRef>
+    <cs:spPr>
+      <a:ln w="9525" cap="flat" cmpd="sng" algn="ctr">
+        <a:solidFill>
+          <a:schemeClr val="tx1">
+            <a:lumMod val="5000"/>
+            <a:lumOff val="95000"/>
+          </a:schemeClr>
+        </a:solidFill>
+        <a:round/>
+      </a:ln>
+    </cs:spPr>
+  </cs:gridlineMinor>
+  <cs:hiLoLine>
+    <cs:lnRef idx="0"/>
+    <cs:fillRef idx="0"/>
+    <cs:effectRef idx="0"/>
+    <cs:fontRef idx="minor">
+      <a:schemeClr val="tx1"/>
+    </cs:fontRef>
+    <cs:spPr>
+      <a:ln w="9525" cap="flat" cmpd="sng" algn="ctr">
+        <a:solidFill>
+          <a:schemeClr val="tx1">
+            <a:lumMod val="75000"/>
+            <a:lumOff val="25000"/>
+          </a:schemeClr>
+        </a:solidFill>
+        <a:round/>
+      </a:ln>
+    </cs:spPr>
+  </cs:hiLoLine>
+  <cs:leaderLine>
+    <cs:lnRef idx="0"/>
+    <cs:fillRef idx="0"/>
+    <cs:effectRef idx="0"/>
+    <cs:fontRef idx="minor">
+      <a:schemeClr val="tx1"/>
+    </cs:fontRef>
+    <cs:spPr>
+      <a:ln w="9525" cap="flat" cmpd="sng" algn="ctr">
+        <a:solidFill>
+          <a:schemeClr val="tx1">
+            <a:lumMod val="35000"/>
+            <a:lumOff val="65000"/>
+          </a:schemeClr>
+        </a:solidFill>
+        <a:round/>
+      </a:ln>
+    </cs:spPr>
+  </cs:leaderLine>
+  <cs:legend>
+    <cs:lnRef idx="0"/>
+    <cs:fillRef idx="0"/>
+    <cs:effectRef idx="0"/>
+    <cs:fontRef idx="minor">
+      <a:schemeClr val="tx1">
+        <a:lumMod val="65000"/>
+        <a:lumOff val="35000"/>
+      </a:schemeClr>
+    </cs:fontRef>
+    <cs:defRPr sz="900" kern="1200"/>
+  </cs:legend>
+  <cs:plotArea mods="allowNoFillOverride allowNoLineOverride">
+    <cs:lnRef idx="0"/>
+    <cs:fillRef idx="0"/>
+    <cs:effectRef idx="0"/>
+    <cs:fontRef idx="minor">
+      <a:schemeClr val="tx1"/>
+    </cs:fontRef>
+  </cs:plotArea>
+  <cs:plotArea3D mods="allowNoFillOverride allowNoLineOverride">
+    <cs:lnRef idx="0"/>
+    <cs:fillRef idx="0"/>
+    <cs:effectRef idx="0"/>
+    <cs:fontRef idx="minor">
+      <a:schemeClr val="tx1"/>
+    </cs:fontRef>
+  </cs:plotArea3D>
+  <cs:seriesAxis>
+    <cs:lnRef idx="0"/>
+    <cs:fillRef idx="0"/>
+    <cs:effectRef idx="0"/>
+    <cs:fontRef idx="minor">
+      <a:schemeClr val="tx1">
+        <a:lumMod val="65000"/>
+        <a:lumOff val="35000"/>
+      </a:schemeClr>
+    </cs:fontRef>
+    <cs:defRPr sz="900" kern="1200"/>
+  </cs:seriesAxis>
+  <cs:seriesLine>
+    <cs:lnRef idx="0"/>
+    <cs:fillRef idx="0"/>
+    <cs:effectRef idx="0"/>
+    <cs:fontRef idx="minor">
+      <a:schemeClr val="tx1"/>
+    </cs:fontRef>
+    <cs:spPr>
+      <a:ln w="9525" cap="flat" cmpd="sng" algn="ctr">
+        <a:solidFill>
+          <a:schemeClr val="tx1">
+            <a:lumMod val="35000"/>
+            <a:lumOff val="65000"/>
+          </a:schemeClr>
+        </a:solidFill>
+        <a:round/>
+      </a:ln>
+    </cs:spPr>
+  </cs:seriesLine>
+  <cs:title>
+    <cs:lnRef idx="0"/>
+    <cs:fillRef idx="0"/>
+    <cs:effectRef idx="0"/>
+    <cs:fontRef idx="minor">
+      <a:schemeClr val="tx1">
+        <a:lumMod val="65000"/>
+        <a:lumOff val="35000"/>
+      </a:schemeClr>
+    </cs:fontRef>
+    <cs:defRPr sz="1400" b="0" kern="1200" spc="0" baseline="0"/>
+  </cs:title>
+  <cs:trendline>
+    <cs:lnRef idx="0">
+      <cs:styleClr val="auto"/>
+    </cs:lnRef>
+    <cs:fillRef idx="0"/>
+    <cs:effectRef idx="0"/>
+    <cs:fontRef idx="minor">
+      <a:schemeClr val="tx1"/>
+    </cs:fontRef>
+    <cs:spPr>
+      <a:ln w="19050" cap="rnd">
+        <a:solidFill>
+          <a:schemeClr val="phClr"/>
+        </a:solidFill>
+        <a:prstDash val="sysDot"/>
+      </a:ln>
+    </cs:spPr>
+  </cs:trendline>
+  <cs:trendlineLabel>
+    <cs:lnRef idx="0"/>
+    <cs:fillRef idx="0"/>
+    <cs:effectRef idx="0"/>
+    <cs:fontRef idx="minor">
+      <a:schemeClr val="tx1">
+        <a:lumMod val="65000"/>
+        <a:lumOff val="35000"/>
+      </a:schemeClr>
+    </cs:fontRef>
+    <cs:defRPr sz="900" kern="1200"/>
+  </cs:trendlineLabel>
+  <cs:upBar>
+    <cs:lnRef idx="0"/>
+    <cs:fillRef idx="0"/>
+    <cs:effectRef idx="0"/>
+    <cs:fontRef idx="minor">
+      <a:schemeClr val="dk1"/>
+    </cs:fontRef>
+    <cs:spPr>
+      <a:solidFill>
+        <a:schemeClr val="lt1"/>
+      </a:solidFill>
+      <a:ln w="9525">
+        <a:solidFill>
+          <a:schemeClr val="tx1">
+            <a:lumMod val="15000"/>
+            <a:lumOff val="85000"/>
+          </a:schemeClr>
+        </a:solidFill>
+      </a:ln>
+    </cs:spPr>
+  </cs:upBar>
+  <cs:valueAxis>
+    <cs:lnRef idx="0"/>
+    <cs:fillRef idx="0"/>
+    <cs:effectRef idx="0"/>
+    <cs:fontRef idx="minor">
+      <a:schemeClr val="tx1">
+        <a:lumMod val="65000"/>
+        <a:lumOff val="35000"/>
+      </a:schemeClr>
+    </cs:fontRef>
+    <cs:defRPr sz="900" kern="1200"/>
+  </cs:valueAxis>
+  <cs:wall>
+    <cs:lnRef idx="0"/>
+    <cs:fillRef idx="0"/>
+    <cs:effectRef idx="0"/>
+    <cs:fontRef idx="minor">
+      <a:schemeClr val="tx1"/>
+    </cs:fontRef>
+    <cs:spPr>
+      <a:noFill/>
+      <a:ln>
+        <a:noFill/>
+      </a:ln>
+    </cs:spPr>
+  </cs:wall>
+</cs:chartStyle>
+</file>
+
 <file path=word/theme/theme1.xml><?xml version="1.0" encoding="utf-8"?>
 <a:theme xmlns:a="http://schemas.openxmlformats.org/drawingml/2006/main" name="Office Theme">
   <a:themeElements>

</xml_diff>